<commit_message>
feat: realizado alteracoes solicitadas na sessão 3 e 4, e apendice B
</commit_message>
<xml_diff>
--- a/PFC_2025_Docs/PFC_Donate_v1.2.docx
+++ b/PFC_2025_Docs/PFC_Donate_v1.2.docx
@@ -4739,6 +4739,7 @@
         </w:rPr>
         <w:t xml:space="preserve"> que constam neste </w:t>
       </w:r>
+      <w:proofErr w:type="gramStart"/>
       <w:r>
         <w:rPr>
           <w:color w:val="FF0000"/>
@@ -4749,7 +4750,14 @@
         <w:rPr>
           <w:color w:val="FF0000"/>
         </w:rPr>
-        <w:t>.*/</w:t>
+        <w:t>.*</w:t>
+      </w:r>
+      <w:proofErr w:type="gramEnd"/>
+      <w:r>
+        <w:rPr>
+          <w:color w:val="FF0000"/>
+        </w:rPr>
+        <w:t>/</w:t>
       </w:r>
     </w:p>
     <w:p/>
@@ -5823,8 +5831,13 @@
         </w:numPr>
       </w:pPr>
       <w:r>
-        <w:t>o acesso à</w:t>
-      </w:r>
+        <w:t xml:space="preserve">o acesso </w:t>
+      </w:r>
+      <w:proofErr w:type="gramStart"/>
+      <w:r>
+        <w:t>à</w:t>
+      </w:r>
+      <w:proofErr w:type="gramEnd"/>
       <w:r>
         <w:t xml:space="preserve"> campanhas realizadas pela área da saúde</w:t>
       </w:r>
@@ -6173,7 +6186,21 @@
         <w:rPr>
           <w:color w:val="FF0000"/>
         </w:rPr>
-        <w:t>/*Aplicar as correções indicadas pela profa. Isabela  também */</w:t>
+        <w:t xml:space="preserve">/*Aplicar as correções indicadas pela profa. </w:t>
+      </w:r>
+      <w:proofErr w:type="gramStart"/>
+      <w:r>
+        <w:rPr>
+          <w:color w:val="FF0000"/>
+        </w:rPr>
+        <w:t>Isabela  também</w:t>
+      </w:r>
+      <w:proofErr w:type="gramEnd"/>
+      <w:r>
+        <w:rPr>
+          <w:color w:val="FF0000"/>
+        </w:rPr>
+        <w:t xml:space="preserve"> */</w:t>
       </w:r>
     </w:p>
     <w:p>
@@ -6224,17 +6251,19 @@
         <w:tblLook w:val="04A0" w:firstRow="1" w:lastRow="0" w:firstColumn="1" w:lastColumn="0" w:noHBand="0" w:noVBand="1"/>
       </w:tblPr>
       <w:tblGrid>
-        <w:gridCol w:w="2303"/>
-        <w:gridCol w:w="2303"/>
-        <w:gridCol w:w="2303"/>
-        <w:gridCol w:w="2303"/>
+        <w:gridCol w:w="2943"/>
+        <w:gridCol w:w="3261"/>
+        <w:gridCol w:w="2976"/>
       </w:tblGrid>
       <w:tr>
         <w:tc>
           <w:tcPr>
-            <w:tcW w:w="2303" w:type="dxa"/>
+            <w:tcW w:w="2943" w:type="dxa"/>
           </w:tcPr>
           <w:p>
+            <w:pPr>
+              <w:jc w:val="center"/>
+            </w:pPr>
             <w:r>
               <w:t>Incremento</w:t>
             </w:r>
@@ -6242,9 +6271,12 @@
         </w:tc>
         <w:tc>
           <w:tcPr>
-            <w:tcW w:w="2303" w:type="dxa"/>
+            <w:tcW w:w="3261" w:type="dxa"/>
           </w:tcPr>
           <w:p>
+            <w:pPr>
+              <w:jc w:val="center"/>
+            </w:pPr>
             <w:r>
               <w:t>Descrição da entrega</w:t>
             </w:r>
@@ -6252,93 +6284,98 @@
         </w:tc>
         <w:tc>
           <w:tcPr>
-            <w:tcW w:w="2303" w:type="dxa"/>
+            <w:tcW w:w="2976" w:type="dxa"/>
           </w:tcPr>
           <w:p>
+            <w:pPr>
+              <w:jc w:val="center"/>
+            </w:pPr>
             <w:r>
               <w:t>Data prevista</w:t>
             </w:r>
           </w:p>
         </w:tc>
+      </w:tr>
+      <w:tr>
         <w:tc>
           <w:tcPr>
-            <w:tcW w:w="2303" w:type="dxa"/>
+            <w:tcW w:w="2943" w:type="dxa"/>
           </w:tcPr>
-          <w:p/>
+          <w:p>
+            <w:r>
+              <w:t xml:space="preserve">Entregas do </w:t>
+            </w:r>
+            <w:proofErr w:type="spellStart"/>
+            <w:r>
+              <w:t>Bussiness</w:t>
+            </w:r>
+            <w:proofErr w:type="spellEnd"/>
+            <w:r>
+              <w:t xml:space="preserve"> Case, TAP e Inicio da documentação do projeto</w:t>
+            </w:r>
+          </w:p>
+        </w:tc>
+        <w:tc>
+          <w:tcPr>
+            <w:tcW w:w="3261" w:type="dxa"/>
+          </w:tcPr>
+          <w:p>
+            <w:r>
+              <w:t>Primeira entrega</w:t>
+            </w:r>
+          </w:p>
+        </w:tc>
+        <w:tc>
+          <w:tcPr>
+            <w:tcW w:w="2976" w:type="dxa"/>
+          </w:tcPr>
+          <w:p>
+            <w:r>
+              <w:t>29/03/25</w:t>
+            </w:r>
+          </w:p>
         </w:tc>
       </w:tr>
       <w:tr>
         <w:tc>
           <w:tcPr>
-            <w:tcW w:w="2303" w:type="dxa"/>
+            <w:tcW w:w="2943" w:type="dxa"/>
           </w:tcPr>
-          <w:p/>
+          <w:p>
+            <w:r>
+              <w:t>Realizado a alteração na documentação, correção dos apontamentos realizado pela coordenação.</w:t>
+            </w:r>
+          </w:p>
         </w:tc>
         <w:tc>
           <w:tcPr>
-            <w:tcW w:w="2303" w:type="dxa"/>
+            <w:tcW w:w="3261" w:type="dxa"/>
           </w:tcPr>
-          <w:p/>
+          <w:p>
+            <w:r>
+              <w:t>Correção dos apontamentos</w:t>
+            </w:r>
+          </w:p>
         </w:tc>
         <w:tc>
           <w:tcPr>
-            <w:tcW w:w="2303" w:type="dxa"/>
+            <w:tcW w:w="2976" w:type="dxa"/>
           </w:tcPr>
-          <w:p/>
-        </w:tc>
-        <w:tc>
-          <w:tcPr>
-            <w:tcW w:w="2303" w:type="dxa"/>
-          </w:tcPr>
-          <w:p/>
+          <w:p>
+            <w:r>
+              <w:t>19/04/25</w:t>
+            </w:r>
+          </w:p>
         </w:tc>
       </w:tr>
     </w:tbl>
     <w:p/>
     <w:p>
       <w:pPr>
-        <w:rPr>
-          <w:color w:val="FF0000"/>
-        </w:rPr>
-      </w:pPr>
-      <w:r>
-        <w:rPr>
-          <w:color w:val="FF0000"/>
-        </w:rPr>
-        <w:t xml:space="preserve">/*Detalhe </w:t>
-      </w:r>
-      <w:r>
-        <w:rPr>
-          <w:color w:val="FF0000"/>
-        </w:rPr>
-        <w:t>as etapas e o cronograma de marcos para as etapas</w:t>
-      </w:r>
-      <w:r>
-        <w:rPr>
-          <w:color w:val="FF0000"/>
-        </w:rPr>
-        <w:t xml:space="preserve"> */</w:t>
-      </w:r>
-      <w:r>
-        <w:rPr>
-          <w:color w:val="FF0000"/>
-        </w:rPr>
-        <w:t>.</w:t>
-      </w:r>
-      <w:r>
-        <w:rPr>
-          <w:color w:val="FF0000"/>
-        </w:rPr>
-        <w:t xml:space="preserve"> </w:t>
-      </w:r>
-    </w:p>
-    <w:p>
-      <w:pPr>
         <w:pStyle w:val="Ttulo2"/>
       </w:pPr>
       <w:bookmarkStart w:id="17" w:name="_Toc194650249"/>
       <w:r>
-        <w:lastRenderedPageBreak/>
         <w:t>4.</w:t>
       </w:r>
       <w:r>
@@ -6734,6 +6771,49 @@
     </w:p>
     <w:p>
       <w:pPr>
+        <w:pStyle w:val="PargrafodaLista"/>
+        <w:numPr>
+          <w:ilvl w:val="0"/>
+          <w:numId w:val="18"/>
+        </w:numPr>
+        <w:spacing w:before="0"/>
+      </w:pPr>
+      <w:r>
+        <w:t>Chat GPT</w:t>
+      </w:r>
+    </w:p>
+    <w:p>
+      <w:pPr>
+        <w:pStyle w:val="PargrafodaLista"/>
+        <w:numPr>
+          <w:ilvl w:val="0"/>
+          <w:numId w:val="18"/>
+        </w:numPr>
+        <w:spacing w:before="0"/>
+      </w:pPr>
+      <w:proofErr w:type="spellStart"/>
+      <w:r>
+        <w:t>Copilot</w:t>
+      </w:r>
+      <w:proofErr w:type="spellEnd"/>
+    </w:p>
+    <w:p>
+      <w:pPr>
+        <w:pStyle w:val="PargrafodaLista"/>
+        <w:numPr>
+          <w:ilvl w:val="0"/>
+          <w:numId w:val="18"/>
+        </w:numPr>
+        <w:spacing w:before="0"/>
+      </w:pPr>
+      <w:proofErr w:type="spellStart"/>
+      <w:r>
+        <w:t>Discord</w:t>
+      </w:r>
+      <w:proofErr w:type="spellEnd"/>
+    </w:p>
+    <w:p>
+      <w:pPr>
         <w:spacing w:before="0"/>
         <w:ind w:left="360"/>
       </w:pPr>
@@ -6744,6 +6824,7 @@
       </w:pPr>
       <w:bookmarkStart w:id="18" w:name="_Toc194650250"/>
       <w:r>
+        <w:lastRenderedPageBreak/>
         <w:t>4.</w:t>
       </w:r>
       <w:r>
@@ -6786,7 +6867,6 @@
     <w:p/>
     <w:p>
       <w:r>
-        <w:lastRenderedPageBreak/>
         <w:t>4.</w:t>
       </w:r>
       <w:r>
@@ -7795,13 +7875,18 @@
         <w:t>.2 Req</w:t>
       </w:r>
       <w:r>
-        <w:t>uisitos não F</w:t>
+        <w:t xml:space="preserve">uisitos </w:t>
+      </w:r>
+      <w:proofErr w:type="gramStart"/>
+      <w:r>
+        <w:t>não F</w:t>
       </w:r>
       <w:r>
         <w:t>uncionais</w:t>
       </w:r>
       <w:bookmarkEnd w:id="26"/>
       <w:bookmarkEnd w:id="27"/>
+      <w:proofErr w:type="gramEnd"/>
     </w:p>
     <w:p>
       <w:pPr>
@@ -8585,11 +8670,16 @@
         </w:rPr>
       </w:pPr>
       <w:r>
-        <w:t>O modelo de casos de uso consiste no diagrama de casos de uso, que ilustra as diferentes ações que os usuários podem realizar no sistema, e na descrição dos fluxos de eventos, que detalha os passos envolvidos em cada caso de uso.</w:t>
+        <w:t xml:space="preserve">O modelo de casos de uso consiste no diagrama de casos de uso, que ilustra as diferentes ações que os usuários podem realizar no sistema, e na descrição dos fluxos de eventos, que detalha os passos envolvidos em cada caso de </w:t>
+      </w:r>
+      <w:proofErr w:type="gramStart"/>
+      <w:r>
+        <w:t>uso.</w:t>
       </w:r>
       <w:r>
         <w:t>.</w:t>
       </w:r>
+      <w:proofErr w:type="gramEnd"/>
       <w:r>
         <w:t xml:space="preserve"> </w:t>
       </w:r>
@@ -8843,13 +8933,27 @@
         <w:rPr>
           <w:color w:val="FF0000"/>
         </w:rPr>
-        <w:t>. Ao invés de colocar os atributos profissional, doadora e receptora, crie um atributo para definir o tipo de usuário.  Está faltando modelar a parte de agendamento e registro de coleta.</w:t>
-      </w:r>
+        <w:t xml:space="preserve">. Ao invés de colocar os atributos profissional, doadora e receptora, crie um atributo para definir o tipo de usuário.  Está faltando modelar a parte de agendamento e registro de </w:t>
+      </w:r>
+      <w:proofErr w:type="gramStart"/>
       <w:r>
         <w:rPr>
           <w:color w:val="FF0000"/>
         </w:rPr>
-        <w:t>*/</w:t>
+        <w:t>coleta.</w:t>
+      </w:r>
+      <w:r>
+        <w:rPr>
+          <w:color w:val="FF0000"/>
+        </w:rPr>
+        <w:t>*</w:t>
+      </w:r>
+      <w:proofErr w:type="gramEnd"/>
+      <w:r>
+        <w:rPr>
+          <w:color w:val="FF0000"/>
+        </w:rPr>
+        <w:t>/</w:t>
       </w:r>
     </w:p>
     <w:p/>
@@ -9157,7 +9261,15 @@
         <w:t>Insira uma apresentação sobre</w:t>
       </w:r>
       <w:r>
-        <w:t xml:space="preserve"> o assunto tratado nesta seção. Todos os diagramas devem ser entregue dentro da pasta do Apêndice </w:t>
+        <w:t xml:space="preserve"> o assunto tratado nesta seção. Todos os diagramas devem ser </w:t>
+      </w:r>
+      <w:proofErr w:type="gramStart"/>
+      <w:r>
+        <w:t>entregue</w:t>
+      </w:r>
+      <w:proofErr w:type="gramEnd"/>
+      <w:r>
+        <w:t xml:space="preserve"> dentro da pasta do Apêndice </w:t>
       </w:r>
       <w:r>
         <w:t>F</w:t>
@@ -13083,6 +13195,7 @@
     <w:lsdException w:name="HTML Sample" w:semiHidden="1" w:unhideWhenUsed="1"/>
     <w:lsdException w:name="HTML Typewriter" w:semiHidden="1" w:unhideWhenUsed="1"/>
     <w:lsdException w:name="HTML Variable" w:semiHidden="1" w:unhideWhenUsed="1"/>
+    <w:lsdException w:name="Normal Table" w:semiHidden="1" w:unhideWhenUsed="1"/>
     <w:lsdException w:name="annotation subject" w:semiHidden="1" w:unhideWhenUsed="1"/>
     <w:lsdException w:name="No List" w:semiHidden="1" w:unhideWhenUsed="1"/>
     <w:lsdException w:name="Outline List 1" w:semiHidden="1" w:unhideWhenUsed="1"/>
@@ -13125,8 +13238,11 @@
     <w:lsdException w:name="Table Contemporary" w:semiHidden="1" w:unhideWhenUsed="1"/>
     <w:lsdException w:name="Table Elegant" w:semiHidden="1" w:unhideWhenUsed="1"/>
     <w:lsdException w:name="Table Professional" w:semiHidden="1" w:unhideWhenUsed="1"/>
+    <w:lsdException w:name="Table Subtle 1" w:semiHidden="1" w:unhideWhenUsed="1"/>
     <w:lsdException w:name="Table Subtle 2" w:semiHidden="1" w:unhideWhenUsed="1"/>
     <w:lsdException w:name="Table Web 1" w:semiHidden="1" w:unhideWhenUsed="1"/>
+    <w:lsdException w:name="Table Web 2" w:semiHidden="1" w:unhideWhenUsed="1"/>
+    <w:lsdException w:name="Table Web 3" w:semiHidden="1" w:unhideWhenUsed="1"/>
     <w:lsdException w:name="Balloon Text" w:semiHidden="1" w:unhideWhenUsed="1"/>
     <w:lsdException w:name="Table Grid" w:uiPriority="59"/>
     <w:lsdException w:name="Table Theme" w:semiHidden="1" w:unhideWhenUsed="1"/>

</xml_diff>

<commit_message>
refactor: adicionado a parte corrigida do requisitos
</commit_message>
<xml_diff>
--- a/PFC_2025_Docs/PFC_Donate_v1.2.docx
+++ b/PFC_2025_Docs/PFC_Donate_v1.2.docx
@@ -4798,24 +4798,14 @@
       <w:r>
         <w:t xml:space="preserve">FIGURA </w:t>
       </w:r>
-      <w:r>
-        <w:fldChar w:fldCharType="begin"/>
-      </w:r>
-      <w:r>
-        <w:instrText xml:space="preserve"> SEQ FIGURA \* ARABIC </w:instrText>
-      </w:r>
-      <w:r>
-        <w:fldChar w:fldCharType="separate"/>
-      </w:r>
-      <w:r>
-        <w:rPr>
-          <w:noProof/>
-        </w:rPr>
-        <w:t>1</w:t>
-      </w:r>
-      <w:r>
-        <w:fldChar w:fldCharType="end"/>
-      </w:r>
+      <w:fldSimple w:instr=" SEQ FIGURA \* ARABIC ">
+        <w:r>
+          <w:rPr>
+            <w:noProof/>
+          </w:rPr>
+          <w:t>1</w:t>
+        </w:r>
+      </w:fldSimple>
       <w:r>
         <w:t xml:space="preserve"> – Aplicativo Doe Leite</w:t>
       </w:r>
@@ -7355,22 +7345,15 @@
         <w:t xml:space="preserve"> </w:t>
       </w:r>
       <w:r>
-        <w:rPr>
-          <w:color w:val="FF0000"/>
-        </w:rPr>
-        <w:t>/*Colocar aqui a fonte de referência des</w:t>
-      </w:r>
-      <w:r>
-        <w:rPr>
-          <w:color w:val="FF0000"/>
-        </w:rPr>
-        <w:t>t</w:t>
-      </w:r>
-      <w:r>
-        <w:rPr>
-          <w:color w:val="FF0000"/>
-        </w:rPr>
-        <w:t>a definição */</w:t>
+        <w:t xml:space="preserve">Fonte: </w:t>
+      </w:r>
+      <w:proofErr w:type="spellStart"/>
+      <w:r>
+        <w:t>Sommerville</w:t>
+      </w:r>
+      <w:proofErr w:type="spellEnd"/>
+      <w:r>
+        <w:t>, I. (2011). Engenharia de Software (9ª ed.). Pearson Prentice Hall.</w:t>
       </w:r>
     </w:p>
     <w:p>
@@ -7397,10 +7380,7 @@
     </w:p>
     <w:p>
       <w:r>
-        <w:t>a) Requisitos de E</w:t>
-      </w:r>
-      <w:r>
-        <w:t>ficiência</w:t>
+        <w:t>a) Requisitos de Eficiência</w:t>
       </w:r>
     </w:p>
     <w:p>
@@ -7408,26 +7388,26 @@
         <w:pStyle w:val="SemEspaamento"/>
       </w:pPr>
       <w:r>
-        <w:t xml:space="preserve">RNF01 – </w:t>
-      </w:r>
-      <w:r>
-        <w:t>Tempo de resposta</w:t>
+        <w:t>RNF01 – Tempo de resposta</w:t>
       </w:r>
     </w:p>
     <w:p>
       <w:pPr>
         <w:pStyle w:val="SemEspaamento"/>
-      </w:pPr>
+        <w:tabs>
+          <w:tab w:val="left" w:pos="912"/>
+        </w:tabs>
+      </w:pPr>
+      <w:r>
+        <w:tab/>
+      </w:r>
     </w:p>
     <w:p>
       <w:pPr>
         <w:pStyle w:val="SemEspaamento"/>
       </w:pPr>
       <w:r>
-        <w:t>O sistema deve processar a</w:t>
-      </w:r>
-      <w:r>
-        <w:t xml:space="preserve">s requisições de cadastro, </w:t>
+        <w:t xml:space="preserve">O sistema deve processar as requisições de cadastro, </w:t>
       </w:r>
       <w:proofErr w:type="spellStart"/>
       <w:r>
@@ -7435,8 +7415,13 @@
       </w:r>
       <w:proofErr w:type="spellEnd"/>
       <w:r>
-        <w:t xml:space="preserve"> e registros de doação em até 2 segundos</w:t>
-      </w:r>
+        <w:t xml:space="preserve"> e registros de doação em até 2 </w:t>
+      </w:r>
+      <w:proofErr w:type="gramStart"/>
+      <w:r>
+        <w:t>segundos</w:t>
+      </w:r>
+      <w:proofErr w:type="gramEnd"/>
     </w:p>
     <w:p>
       <w:pPr>
@@ -7470,477 +7455,611 @@
     <w:p/>
     <w:p>
       <w:r>
+        <w:t>b) Requisitos de Segurança (confiabilidade, disponibilidade, autenticidade e integridade</w:t>
+      </w:r>
+      <w:proofErr w:type="gramStart"/>
+      <w:r>
+        <w:t>)</w:t>
+      </w:r>
+      <w:proofErr w:type="gramEnd"/>
+    </w:p>
+    <w:p>
+      <w:pPr>
+        <w:pStyle w:val="SemEspaamento"/>
+      </w:pPr>
+      <w:r>
+        <w:t>RNF03 – Confiabilidade e disponibilidade</w:t>
+      </w:r>
+    </w:p>
+    <w:p>
+      <w:r>
+        <w:lastRenderedPageBreak/>
+        <w:t xml:space="preserve">O sistema deve estar </w:t>
+      </w:r>
+      <w:proofErr w:type="gramStart"/>
+      <w:r>
+        <w:t>disponível pelo menos 99</w:t>
+      </w:r>
+      <w:proofErr w:type="gramEnd"/>
+      <w:r>
+        <w:t>% do tempo, garantindo funcionamento contínuo e minimizando períodos de inatividade.</w:t>
+      </w:r>
+    </w:p>
+    <w:p>
+      <w:r>
+        <w:t>RNF04 – Autenticidade e proteção de dados</w:t>
+      </w:r>
+    </w:p>
+    <w:p>
+      <w:r>
+        <w:t xml:space="preserve">O sistema deve utilizar protocolos seguros </w:t>
+      </w:r>
+      <w:proofErr w:type="spellStart"/>
+      <w:proofErr w:type="gramStart"/>
+      <w:r>
+        <w:t>HyperText</w:t>
+      </w:r>
+      <w:proofErr w:type="spellEnd"/>
+      <w:proofErr w:type="gramEnd"/>
+      <w:r>
+        <w:t xml:space="preserve"> </w:t>
+      </w:r>
+      <w:proofErr w:type="spellStart"/>
+      <w:r>
+        <w:t>Transfer</w:t>
+      </w:r>
+      <w:proofErr w:type="spellEnd"/>
+      <w:r>
+        <w:t xml:space="preserve"> </w:t>
+      </w:r>
+      <w:proofErr w:type="spellStart"/>
+      <w:r>
+        <w:t>Protocol</w:t>
+      </w:r>
+      <w:proofErr w:type="spellEnd"/>
+      <w:r>
+        <w:t xml:space="preserve"> </w:t>
+      </w:r>
+      <w:proofErr w:type="spellStart"/>
+      <w:r>
+        <w:t>Secure</w:t>
+      </w:r>
+      <w:proofErr w:type="spellEnd"/>
+      <w:r>
+        <w:t xml:space="preserve"> </w:t>
+      </w:r>
+      <w:r>
+        <w:t>(</w:t>
+      </w:r>
+      <w:r>
+        <w:t>HTTPS</w:t>
+      </w:r>
+      <w:r>
+        <w:t>) para transmissão de dados e armazenar senhas criptografadas.</w:t>
+      </w:r>
+    </w:p>
+    <w:p>
+      <w:r>
+        <w:t>RNF05 – Políticas de Formação de Senhas</w:t>
+      </w:r>
+    </w:p>
+    <w:p>
+      <w:r>
+        <w:t xml:space="preserve">O sistema deve </w:t>
+      </w:r>
+      <w:proofErr w:type="gramStart"/>
+      <w:r>
+        <w:t>implementar</w:t>
+      </w:r>
+      <w:proofErr w:type="gramEnd"/>
+      <w:r>
+        <w:t xml:space="preserve"> políticas de segurança para a criação de senhas, a fim de aumentar a proteção das contas dos usuários. As regras mínimas incluem:</w:t>
+      </w:r>
+    </w:p>
+    <w:p>
+      <w:pPr>
+        <w:pStyle w:val="PargrafodaLista"/>
+        <w:numPr>
+          <w:ilvl w:val="0"/>
+          <w:numId w:val="21"/>
+        </w:numPr>
+      </w:pPr>
+      <w:r>
+        <w:t xml:space="preserve">Mínimo de </w:t>
+      </w:r>
+      <w:proofErr w:type="gramStart"/>
+      <w:r>
+        <w:t>8</w:t>
+      </w:r>
+      <w:proofErr w:type="gramEnd"/>
+      <w:r>
+        <w:t xml:space="preserve"> caracteres;</w:t>
+      </w:r>
+    </w:p>
+    <w:p>
+      <w:pPr>
+        <w:pStyle w:val="PargrafodaLista"/>
+        <w:numPr>
+          <w:ilvl w:val="0"/>
+          <w:numId w:val="21"/>
+        </w:numPr>
+      </w:pPr>
+      <w:r>
+        <w:t>Pelo menos uma letra maiúscula, uma letra minúscula, um número e um caractere especial;</w:t>
+      </w:r>
+    </w:p>
+    <w:p>
+      <w:pPr>
+        <w:pStyle w:val="PargrafodaLista"/>
+        <w:numPr>
+          <w:ilvl w:val="0"/>
+          <w:numId w:val="21"/>
+        </w:numPr>
+      </w:pPr>
+      <w:r>
+        <w:t>Impedimento de reutilização de senhas anteriores em redefinições de senha.</w:t>
+      </w:r>
+    </w:p>
+    <w:p>
+      <w:r>
+        <w:t>Essas medidas têm como objetivo reduzir riscos de acesso não autorizado e promover boas práticas de segurança.</w:t>
+      </w:r>
+    </w:p>
+    <w:p>
+      <w:r>
+        <w:t>Prioridade: Essencial</w:t>
+      </w:r>
+    </w:p>
+    <w:p/>
+    <w:p>
+      <w:r>
+        <w:t>c) Requisitos de Portabilidade</w:t>
+      </w:r>
+    </w:p>
+    <w:p>
+      <w:r>
+        <w:t>RNF05 – Compatibilidade</w:t>
+      </w:r>
+    </w:p>
+    <w:p>
+      <w:r>
+        <w:t>RNF05 – Compatibilidade</w:t>
+      </w:r>
+    </w:p>
+    <w:p>
+      <w:r>
+        <w:t>O sistema deve ser compatível com os principais navegadores modernos, garantindo uma experiência consistente e funcional para todos os usuários. A compatibilidade mínima deve abranger:</w:t>
+      </w:r>
+    </w:p>
+    <w:p>
+      <w:pPr>
+        <w:pStyle w:val="PargrafodaLista"/>
+        <w:numPr>
+          <w:ilvl w:val="0"/>
+          <w:numId w:val="22"/>
+        </w:numPr>
+      </w:pPr>
+      <w:r>
+        <w:t xml:space="preserve">Google </w:t>
+      </w:r>
+      <w:proofErr w:type="spellStart"/>
+      <w:r>
+        <w:t>Chrome</w:t>
+      </w:r>
+      <w:proofErr w:type="spellEnd"/>
+      <w:r>
+        <w:t>: versão 90 ou superior</w:t>
+      </w:r>
+    </w:p>
+    <w:p>
+      <w:pPr>
+        <w:pStyle w:val="PargrafodaLista"/>
+        <w:numPr>
+          <w:ilvl w:val="0"/>
+          <w:numId w:val="22"/>
+        </w:numPr>
+      </w:pPr>
+      <w:r>
+        <w:t>Mozilla Firefox: versão 88 ou superior</w:t>
+      </w:r>
+    </w:p>
+    <w:p>
+      <w:pPr>
+        <w:pStyle w:val="PargrafodaLista"/>
+        <w:numPr>
+          <w:ilvl w:val="0"/>
+          <w:numId w:val="22"/>
+        </w:numPr>
+      </w:pPr>
+      <w:r>
+        <w:t>Microsoft Edge: versão 90 ou superior</w:t>
+      </w:r>
+    </w:p>
+    <w:p>
+      <w:pPr>
+        <w:pStyle w:val="PargrafodaLista"/>
+        <w:numPr>
+          <w:ilvl w:val="0"/>
+          <w:numId w:val="22"/>
+        </w:numPr>
+      </w:pPr>
+      <w:r>
+        <w:t>Safari (</w:t>
+      </w:r>
+      <w:proofErr w:type="spellStart"/>
+      <w:proofErr w:type="gramStart"/>
+      <w:r>
+        <w:t>macOS</w:t>
+      </w:r>
+      <w:proofErr w:type="spellEnd"/>
+      <w:proofErr w:type="gramEnd"/>
+      <w:r>
+        <w:t>/</w:t>
+      </w:r>
+      <w:proofErr w:type="spellStart"/>
+      <w:r>
+        <w:t>iOS</w:t>
+      </w:r>
+      <w:proofErr w:type="spellEnd"/>
+      <w:r>
+        <w:t>): versão 14 ou superior</w:t>
+      </w:r>
+    </w:p>
+    <w:p>
+      <w:r>
+        <w:lastRenderedPageBreak/>
+        <w:t>Além disso, o sistema deve ser responsivo e funcionar corretamente em dispositivos móveis com sistemas operacionais:</w:t>
+      </w:r>
+    </w:p>
+    <w:p>
+      <w:pPr>
+        <w:pStyle w:val="PargrafodaLista"/>
+        <w:numPr>
+          <w:ilvl w:val="0"/>
+          <w:numId w:val="23"/>
+        </w:numPr>
+      </w:pPr>
+      <w:proofErr w:type="spellStart"/>
+      <w:r>
+        <w:t>Android</w:t>
+      </w:r>
+      <w:proofErr w:type="spellEnd"/>
+      <w:r>
+        <w:t>: versão 8.0 (</w:t>
+      </w:r>
+      <w:proofErr w:type="spellStart"/>
+      <w:r>
+        <w:t>Oreo</w:t>
+      </w:r>
+      <w:proofErr w:type="spellEnd"/>
+      <w:r>
+        <w:t>) ou superior</w:t>
+      </w:r>
+    </w:p>
+    <w:p>
+      <w:r>
+        <w:t>Essas definições visam garantir ampla acessibilidade, especialmente para doadoras e receptoras que podem acessar o sistema principalmente via smartphone.</w:t>
+      </w:r>
+    </w:p>
+    <w:p>
+      <w:r>
+        <w:t>Prioridade: Importante</w:t>
+      </w:r>
+    </w:p>
+    <w:p/>
+    <w:p>
+      <w:r>
+        <w:t>d) Requisitos de Usabilidade</w:t>
+      </w:r>
+    </w:p>
+    <w:p>
+      <w:r>
+        <w:t>RNF06 – Interface intuitiva</w:t>
+      </w:r>
+    </w:p>
+    <w:p>
+      <w:r>
+        <w:t>O sistema deve proporcionar uma interação com usabilidade e acessibilidade, garantindo que usuários com diferentes níveis de experiência consigam utilizá-lo facilmente.</w:t>
+      </w:r>
+    </w:p>
+    <w:p>
+      <w:r>
+        <w:t>RNF0</w:t>
+      </w:r>
+      <w:r>
+        <w:t>7</w:t>
+      </w:r>
+      <w:r>
+        <w:t xml:space="preserve"> – Apresentar informações de uso</w:t>
+      </w:r>
+    </w:p>
+    <w:p/>
+    <w:p>
+      <w:r>
+        <w:t>5.</w:t>
+      </w:r>
+      <w:r>
+        <w:t>1</w:t>
+      </w:r>
+      <w:r>
+        <w:t>.2.2 Requisitos O</w:t>
+      </w:r>
+      <w:r>
+        <w:t>rganizacionais</w:t>
+      </w:r>
+    </w:p>
+    <w:p>
+      <w:proofErr w:type="gramStart"/>
+      <w:r>
+        <w:t>)</w:t>
+      </w:r>
+      <w:proofErr w:type="gramEnd"/>
+      <w:r>
+        <w:t xml:space="preserve"> Requisitos de Entrega</w:t>
+      </w:r>
+    </w:p>
+    <w:p>
+      <w:r>
+        <w:t>RNF07 – Disponibilidade da versão inicial</w:t>
+      </w:r>
+    </w:p>
+    <w:p>
+      <w:r>
+        <w:t>O sistema deve ter uma versão funcional entregue até a data estipulada no cronograma do projeto.</w:t>
+      </w:r>
+    </w:p>
+    <w:p>
+      <w:r>
         <w:t xml:space="preserve">b) Requisitos de </w:t>
       </w:r>
       <w:r>
-        <w:t xml:space="preserve">Segurança </w:t>
-      </w:r>
-      <w:r>
-        <w:t>(confiabilidade, disponibilidade, autenticidade e integridade)</w:t>
-      </w:r>
-    </w:p>
-    <w:p>
-      <w:pPr>
-        <w:pStyle w:val="SemEspaamento"/>
-      </w:pPr>
-      <w:r>
-        <w:t>RNF03 – Confiabilidade e disponibilidade</w:t>
+        <w:t xml:space="preserve">Modelagem e </w:t>
+      </w:r>
+      <w:r>
+        <w:t>Codificação</w:t>
+      </w:r>
+    </w:p>
+    <w:p>
+      <w:r>
+        <w:t>RNF08 – Boas práticas de desenvolvimento</w:t>
+      </w:r>
+    </w:p>
+    <w:p>
+      <w:r>
+        <w:t>O código deve ser modularizado e seguir padrões de boas práticas, facilitando manutenção e expansão.</w:t>
+      </w:r>
+    </w:p>
+    <w:p>
+      <w:r>
+        <w:t>/* Acrescentar as ferramentas de codificação. */</w:t>
       </w:r>
     </w:p>
     <w:p>
       <w:r>
         <w:lastRenderedPageBreak/>
-        <w:t>O sistema deve estar disponível pelo menos 99% do tempo, garantindo funcionamento contínuo e minimizando períodos de inatividade.</w:t>
-      </w:r>
-    </w:p>
-    <w:p>
-      <w:r>
-        <w:t>RNF04 – Autenticidade e proteção de dados</w:t>
-      </w:r>
-    </w:p>
-    <w:p>
-      <w:r>
-        <w:t>O sistema deve utilizar protocolos seguros (</w:t>
-      </w:r>
-      <w:r>
-        <w:rPr>
-          <w:color w:val="FF0000"/>
-        </w:rPr>
-        <w:t>HTTPS</w:t>
-      </w:r>
-      <w:r>
-        <w:t>) para transmissão de dados e armazenar senhas criptografadas.</w:t>
-      </w:r>
-      <w:r>
-        <w:rPr>
-          <w:color w:val="FF0000"/>
-        </w:rPr>
-        <w:t xml:space="preserve"> /*Definir sigla */</w:t>
-      </w:r>
-    </w:p>
-    <w:p>
-      <w:r>
-        <w:t xml:space="preserve">RNF 05 – </w:t>
-      </w:r>
-      <w:r>
-        <w:t>Políticas de formação de senhas</w:t>
-      </w:r>
-    </w:p>
-    <w:p>
+        <w:t>c) Requisitos de Padrões</w:t>
+      </w:r>
+    </w:p>
+    <w:p>
+      <w:r>
+        <w:t xml:space="preserve">RNF09 – Adoção de </w:t>
+      </w:r>
+      <w:r>
+        <w:rPr>
+          <w:i/>
+        </w:rPr>
+        <w:t xml:space="preserve">frameworks </w:t>
+      </w:r>
+      <w:r>
+        <w:t>e bibliotecas</w:t>
+      </w:r>
+    </w:p>
+    <w:p>
+      <w:r>
+        <w:t xml:space="preserve">O sistema deve utilizar frameworks e bibliotecas reconhecidas no mercado para garantir confiabilidade e </w:t>
+      </w:r>
+      <w:proofErr w:type="gramStart"/>
+      <w:r>
+        <w:t>otimização</w:t>
+      </w:r>
+      <w:proofErr w:type="gramEnd"/>
+      <w:r>
+        <w:t xml:space="preserve"> do desenvolvimento.</w:t>
+      </w:r>
+    </w:p>
+    <w:p/>
+    <w:p>
+      <w:r>
+        <w:t>5.</w:t>
+      </w:r>
+      <w:r>
+        <w:t>1</w:t>
+      </w:r>
+      <w:r>
+        <w:t>.2.3 Requisitos Externos</w:t>
+      </w:r>
+    </w:p>
+    <w:p>
+      <w:r>
+        <w:t>a) Requisitos de Interoperabilidade (hardware, software, comunicações</w:t>
+      </w:r>
+      <w:proofErr w:type="gramStart"/>
+      <w:r>
+        <w:t>)</w:t>
+      </w:r>
+      <w:proofErr w:type="gramEnd"/>
+    </w:p>
+    <w:p>
+      <w:r>
+        <w:t xml:space="preserve">RNF10 – Integração com </w:t>
+      </w:r>
       <w:proofErr w:type="spellStart"/>
       <w:r>
-        <w:t>xxx</w:t>
+        <w:t>APIs</w:t>
       </w:r>
       <w:proofErr w:type="spellEnd"/>
-    </w:p>
-    <w:p/>
-    <w:p>
-      <w:r>
-        <w:t xml:space="preserve">c) Requisitos de </w:t>
-      </w:r>
-      <w:r>
-        <w:t>P</w:t>
-      </w:r>
-      <w:r>
-        <w:t>ortabilidade</w:t>
-      </w:r>
-    </w:p>
-    <w:p>
-      <w:r>
-        <w:t>RNF05 – Compatibilidade</w:t>
-      </w:r>
-    </w:p>
-    <w:p>
-      <w:r>
-        <w:t>O sistema deve ser compatível com os principais navegadores modernos (Google Chrome, Mozilla Firefox, Microsoft Edge, Safari) e dispositivos móveis.</w:t>
-      </w:r>
-      <w:r>
-        <w:t xml:space="preserve"> </w:t>
-      </w:r>
-      <w:r>
-        <w:rPr>
-          <w:color w:val="FF0000"/>
-        </w:rPr>
-        <w:t>/*Indicar versões iniciais</w:t>
-      </w:r>
-      <w:r>
-        <w:rPr>
-          <w:color w:val="FF0000"/>
-        </w:rPr>
-        <w:t>.</w:t>
-      </w:r>
-      <w:r>
-        <w:rPr>
-          <w:color w:val="FF0000"/>
-        </w:rPr>
-        <w:t xml:space="preserve"> */</w:t>
-      </w:r>
-    </w:p>
-    <w:p>
-      <w:r>
-        <w:t>d) Requisitos de U</w:t>
-      </w:r>
-      <w:r>
-        <w:t>sabilidade</w:t>
-      </w:r>
-    </w:p>
-    <w:p>
-      <w:r>
-        <w:t>RNF06 – Interface intuitiva</w:t>
-      </w:r>
-    </w:p>
-    <w:p>
-      <w:r>
-        <w:t>O sis</w:t>
-      </w:r>
-      <w:r>
-        <w:t>tema deve proporcionar uma interação com usabilidade e acessibilidade</w:t>
-      </w:r>
-      <w:r>
-        <w:t>, garantindo que usuários com diferentes níveis de experiência consigam utilizá-lo facilmente.</w:t>
-      </w:r>
-    </w:p>
-    <w:p>
-      <w:r>
-        <w:t>RNF0</w:t>
-      </w:r>
-      <w:r>
-        <w:t>7</w:t>
-      </w:r>
-      <w:r>
-        <w:t xml:space="preserve"> – Apresentar informações de uso</w:t>
-      </w:r>
-    </w:p>
-    <w:p/>
-    <w:p>
-      <w:r>
-        <w:t>5.</w:t>
-      </w:r>
-      <w:r>
-        <w:t>1</w:t>
-      </w:r>
-      <w:r>
-        <w:t>.2.2 Requisitos O</w:t>
-      </w:r>
-      <w:r>
-        <w:t>rganizacionais</w:t>
-      </w:r>
-    </w:p>
-    <w:p>
-      <w:r>
-        <w:t xml:space="preserve">a) Requisitos de </w:t>
-      </w:r>
-      <w:r>
-        <w:t>E</w:t>
-      </w:r>
-      <w:r>
-        <w:t>ntrega</w:t>
-      </w:r>
-    </w:p>
-    <w:p>
-      <w:r>
-        <w:t>RNF07 – Disponibilidade da versão inicial</w:t>
-      </w:r>
-    </w:p>
-    <w:p>
-      <w:r>
-        <w:t>O sistema deve ter uma versão funcional entregue até a data estipulada no cronograma do projeto.</w:t>
-      </w:r>
-    </w:p>
-    <w:p>
+      <w:r>
+        <w:t xml:space="preserve"> externas</w:t>
+      </w:r>
+    </w:p>
+    <w:p>
+      <w:r>
+        <w:t xml:space="preserve">O sistema deve permitir integração com </w:t>
+      </w:r>
+      <w:proofErr w:type="spellStart"/>
+      <w:r>
+        <w:t>APIs</w:t>
+      </w:r>
+      <w:proofErr w:type="spellEnd"/>
+      <w:r>
+        <w:t xml:space="preserve"> de mapas para facilitar a localização de bancos de leite.</w:t>
+      </w:r>
+    </w:p>
+    <w:p>
+      <w:r>
+        <w:t xml:space="preserve">/* </w:t>
+      </w:r>
+      <w:r>
+        <w:t xml:space="preserve">Indicar aqui os provedores de e-mail </w:t>
+      </w:r>
+      <w:r>
+        <w:t>e os servidores de banco de dados e de aplicação a serem requeridos */</w:t>
+      </w:r>
+    </w:p>
+    <w:p/>
+    <w:p>
+      <w:r>
+        <w:t>b) Requisitos Éticos</w:t>
+      </w:r>
+    </w:p>
+    <w:p>
+      <w:r>
+        <w:t>RNF11 – Transparência na utilização dos dados</w:t>
+      </w:r>
+    </w:p>
+    <w:p>
+      <w:r>
+        <w:t>O sistema deve fornecer informações claras sobre a utilização dos dados dos usuários, garantindo conformidade com boas práticas éticas.</w:t>
+      </w:r>
+    </w:p>
+    <w:p>
+      <w:r>
+        <w:t>c) Requisitos de Privacidade e Proteção dos Dados</w:t>
+      </w:r>
+    </w:p>
+    <w:p>
+      <w:r>
+        <w:t>RNF12 – Conformidade com a LGPD</w:t>
+      </w:r>
+    </w:p>
+    <w:p>
+      <w:r>
+        <w:t>O sistema deve estar em conformidade com a Lei Geral de Proteção de Dados (LGPD), garantindo que informações pessoais sejam protegidas e utilizadas apenas com consentimento do usuário.</w:t>
+      </w:r>
+      <w:r>
+        <w:t>/* Colocar a LGPD nas referências *</w:t>
+      </w:r>
+      <w:proofErr w:type="gramStart"/>
+      <w:r>
+        <w:t>/</w:t>
+      </w:r>
+      <w:proofErr w:type="gramEnd"/>
+    </w:p>
+    <w:p>
+      <w:pPr>
+        <w:pStyle w:val="Ttulo3"/>
+      </w:pPr>
+      <w:bookmarkStart w:id="29" w:name="_Toc194650255"/>
       <w:r>
         <w:lastRenderedPageBreak/>
-        <w:t xml:space="preserve">b) Requisitos de </w:t>
-      </w:r>
-      <w:r>
-        <w:t xml:space="preserve">Modelagem e </w:t>
-      </w:r>
-      <w:r>
-        <w:t>C</w:t>
-      </w:r>
-      <w:r>
-        <w:t>odificação</w:t>
-      </w:r>
-    </w:p>
-    <w:p>
-      <w:r>
-        <w:t>RNF08 – Boas práticas de desenvolvimento</w:t>
-      </w:r>
-    </w:p>
-    <w:p>
-      <w:r>
-        <w:t>O código deve ser modularizado e seguir padrões de boas práticas, facilitando manutenção e expansão.</w:t>
-      </w:r>
-    </w:p>
-    <w:p>
-      <w:r>
-        <w:t>/* Acrescentar as ferramentas de codificação. */</w:t>
-      </w:r>
-    </w:p>
-    <w:p>
-      <w:r>
-        <w:t>c) Requisitos de P</w:t>
-      </w:r>
-      <w:r>
-        <w:t>adrões</w:t>
-      </w:r>
-    </w:p>
-    <w:p>
-      <w:r>
-        <w:t xml:space="preserve">RNF09 – Adoção de </w:t>
-      </w:r>
-      <w:r>
-        <w:rPr>
-          <w:i/>
-        </w:rPr>
-        <w:t xml:space="preserve">frameworks </w:t>
-      </w:r>
-      <w:r>
-        <w:t>e bibliotecas</w:t>
-      </w:r>
-    </w:p>
-    <w:p>
-      <w:r>
-        <w:t>O sistema deve utilizar frameworks e bibliotecas reconhecidas no mercado para garantir confiabilidade e otimização do desenvolvimento.</w:t>
-      </w:r>
-    </w:p>
-    <w:p/>
-    <w:p>
-      <w:r>
-        <w:t>5.</w:t>
-      </w:r>
-      <w:r>
-        <w:t>1</w:t>
-      </w:r>
-      <w:r>
-        <w:t>.2.3 Requisitos Externos</w:t>
-      </w:r>
-    </w:p>
-    <w:p>
-      <w:r>
-        <w:t>a) Requisitos de Interoperabilidade (hardware, software, comunicações)</w:t>
-      </w:r>
-    </w:p>
-    <w:p>
-      <w:r>
-        <w:t>RNF10 – Integração com APIs externas</w:t>
-      </w:r>
-    </w:p>
-    <w:p>
-      <w:r>
-        <w:t>O sistema deve permitir integração com APIs de mapas para facilitar a localização de bancos de leite.</w:t>
-      </w:r>
-    </w:p>
-    <w:p>
-      <w:r>
-        <w:t xml:space="preserve">/* </w:t>
-      </w:r>
-      <w:r>
-        <w:t xml:space="preserve">Indicar aqui os provedores de e-mail </w:t>
-      </w:r>
-      <w:r>
-        <w:t>e os servidores de banco de dados e de aplicação a serem requeridos */</w:t>
-      </w:r>
-    </w:p>
-    <w:p/>
-    <w:p>
-      <w:r>
-        <w:t>b</w:t>
-      </w:r>
-      <w:r>
-        <w:t>) Requisitos É</w:t>
-      </w:r>
-      <w:r>
-        <w:t>ticos</w:t>
-      </w:r>
-    </w:p>
-    <w:p>
-      <w:r>
-        <w:t>RNF11 – Transparência na utilização dos dados</w:t>
-      </w:r>
-    </w:p>
-    <w:p>
-      <w:r>
-        <w:t>O sistema deve fornecer informações claras sobre a utilização dos dados dos usuários, garantindo conformidade com boas práticas éticas.</w:t>
-      </w:r>
-    </w:p>
-    <w:p>
-      <w:r>
-        <w:t>c</w:t>
-      </w:r>
-      <w:r>
-        <w:t xml:space="preserve">) Requisitos de </w:t>
-      </w:r>
-      <w:r>
-        <w:t>P</w:t>
-      </w:r>
-      <w:r>
-        <w:t xml:space="preserve">rivacidade </w:t>
-      </w:r>
-      <w:r>
-        <w:t>e Proteção dos Dados</w:t>
+        <w:t>5.1.3 Principais Regras de Negócio</w:t>
+      </w:r>
+      <w:bookmarkEnd w:id="29"/>
+    </w:p>
+    <w:p>
+      <w:r>
+        <w:t>As regras de negócio estabelecem diretrizes e restrições que orientam o funcionamento do sistema, garantindo que ele opere conforme os objetivos propostos. Essas regras definem processos e condições que devem ser seguidos dentro da aplicação.</w:t>
+      </w:r>
+    </w:p>
+    <w:p>
+      <w:r>
+        <w:t>A seguir, são apresentadas as principais regras de negócio do sistema, juntamente com sua relação com os requisitos funcionais.</w:t>
+      </w:r>
+    </w:p>
+    <w:p>
+      <w:r>
+        <w:t>RN01 – Cadastro de Usuários</w:t>
+      </w:r>
+    </w:p>
+    <w:p>
+      <w:r>
+        <w:t xml:space="preserve">Para acessar o sistema, o usuário deve preencher um formulário com nome, e-mail, telefone e tipo de usuário (doadora, profissional da saúde </w:t>
+      </w:r>
+      <w:r>
+        <w:t>ou receptor)</w:t>
+      </w:r>
+      <w:r>
+        <w:t xml:space="preserve"> O cadastro só será concluído se todos os dados obrigatórios forem fornecidos.</w:t>
+      </w:r>
+    </w:p>
+    <w:p>
+      <w:r>
+        <w:t>Requisito Relacionado: RF01 – Cadastro de usuários</w:t>
+      </w:r>
+    </w:p>
+    <w:p>
+      <w:r>
+        <w:t>RN02 – Autenticação e Acesso ao Sistema</w:t>
+      </w:r>
+    </w:p>
+    <w:p>
+      <w:r>
+        <w:t>Apenas usuários cadastrados podem acessar o sistema. A autenticação deve ser feita utilizando e-mail e senha cadastrados. Senhas incorretas bloqueiam o acesso após três tentativas consecutivas incorretas.</w:t>
+      </w:r>
+    </w:p>
+    <w:p>
+      <w:r>
+        <w:t>Requisito Relacionado: RF02 – Autenticação de usuários</w:t>
+      </w:r>
+    </w:p>
+    <w:p>
+      <w:r>
+        <w:t>RN03 – Registro de Intenção de Doação</w:t>
+      </w:r>
+    </w:p>
+    <w:p>
+      <w:r>
+        <w:t>Somente usuárias cadastradas como doadoras podem registrar uma intenção de doação. A quantidade de leite disponível deve ser informada no momento do registro.</w:t>
+      </w:r>
+    </w:p>
+    <w:p>
+      <w:r>
+        <w:t>Requisito Relacionado: RF03 – Registro de intenção de doação</w:t>
+      </w:r>
+    </w:p>
+    <w:p>
+      <w:r>
+        <w:t>RN04 – Validação dos Bancos de Leite Humano</w:t>
+      </w:r>
+    </w:p>
+    <w:p>
+      <w:r>
+        <w:t>Apenas bancos de leite verificados e cadastrados no sistema poderão receber doações. O BLH deve manter seus dados atualizados.</w:t>
+      </w:r>
+    </w:p>
+    <w:p>
+      <w:r>
+        <w:t>Requisito Relacionado: RF04 – Localização de bancos de leite humano</w:t>
+      </w:r>
+    </w:p>
+    <w:p>
+      <w:r>
+        <w:t>RN05 – Notificações sobre o Status da Doação</w:t>
       </w:r>
     </w:p>
     <w:p>
       <w:r>
         <w:lastRenderedPageBreak/>
-        <w:t>RNF12 – Conformidade com a LGPD</w:t>
-      </w:r>
-    </w:p>
-    <w:p>
-      <w:r>
-        <w:t>O sistema deve estar em conformidade com a Lei Geral de Proteção de Dados (LGPD), garantindo que informações pessoais sejam protegidas e utilizadas apenas com consentimento do usuário.</w:t>
-      </w:r>
-    </w:p>
-    <w:p>
-      <w:r>
-        <w:t>/* Colocar a LGPD nas referências */</w:t>
-      </w:r>
-    </w:p>
-    <w:p>
-      <w:pPr>
-        <w:pStyle w:val="Ttulo3"/>
-      </w:pPr>
-    </w:p>
-    <w:p>
-      <w:pPr>
-        <w:pStyle w:val="Ttulo3"/>
-      </w:pPr>
-      <w:bookmarkStart w:id="29" w:name="_Toc194650255"/>
-      <w:r>
-        <w:t>5.1.3 Principais Regras de Negócio</w:t>
-      </w:r>
-      <w:bookmarkEnd w:id="29"/>
-    </w:p>
-    <w:p>
-      <w:r>
-        <w:t>As regras de negócio estabelecem diretrizes e restrições que orientam o funcionamento do sistema, garantindo que ele opere conforme os objetivos propostos. Essas regras definem processos e condições que devem ser seguidos dentro da aplicação.</w:t>
-      </w:r>
-    </w:p>
-    <w:p>
-      <w:r>
-        <w:t>A seguir, são apresentadas as principais regras de negócio do sistema, juntamente com sua relação com os requisitos funcionais.</w:t>
-      </w:r>
-    </w:p>
-    <w:p>
-      <w:r>
-        <w:t>RN01 – Cadastro de Usuários</w:t>
-      </w:r>
-    </w:p>
-    <w:p>
-      <w:r>
-        <w:t>Para acessar o sistema, o usuário deve preencher um formulário com nome, e-mail, telefone e tipo de usuário (doadora</w:t>
-      </w:r>
-      <w:r>
-        <w:t>, profissional da saúde</w:t>
-      </w:r>
-      <w:r>
-        <w:t xml:space="preserve"> </w:t>
-      </w:r>
-      <w:r>
-        <w:rPr>
-          <w:color w:val="FF0000"/>
-        </w:rPr>
-        <w:t>ou</w:t>
-      </w:r>
-      <w:r>
-        <w:rPr>
-          <w:color w:val="FF0000"/>
-        </w:rPr>
-        <w:t xml:space="preserve"> receptor</w:t>
-      </w:r>
-      <w:r>
-        <w:t xml:space="preserve">) </w:t>
-      </w:r>
-      <w:r>
-        <w:t>O cada</w:t>
-      </w:r>
-      <w:r>
-        <w:t>stro só será concluído se todos os dados obrigatórios forem fornecido</w:t>
-      </w:r>
-      <w:r>
-        <w:t>s.</w:t>
-      </w:r>
-    </w:p>
-    <w:p>
-      <w:r>
-        <w:t>Requisito Relacionado: RF01 – Cadastro de usuários</w:t>
-      </w:r>
-    </w:p>
-    <w:p>
-      <w:r>
-        <w:t>RN02 – Autenticação e Acesso ao Sistema</w:t>
-      </w:r>
-    </w:p>
-    <w:p>
-      <w:r>
-        <w:t xml:space="preserve">Apenas usuários cadastrados podem acessar o sistema. </w:t>
-      </w:r>
-      <w:r>
-        <w:t xml:space="preserve">A autenticação deve ser feita </w:t>
-      </w:r>
-      <w:r>
-        <w:t>utilizando e-mail e senha cadastrados. Senhas incorretas bloqueiam o acesso após três tent</w:t>
-      </w:r>
-      <w:r>
-        <w:t>ativas consecutivas incorretas.</w:t>
-      </w:r>
-    </w:p>
-    <w:p>
-      <w:r>
-        <w:t>Requisito Relacionado: RF02 – Autenticação de usuários</w:t>
-      </w:r>
-    </w:p>
-    <w:p>
-      <w:r>
-        <w:t>RN03 – Registro de Intenção de Doação</w:t>
-      </w:r>
-    </w:p>
-    <w:p>
-      <w:r>
-        <w:t>Somente usuárias cadastradas como doadoras podem registrar uma intenção de doação. A quantidade de leite disponível deve ser informada no momento do registro.</w:t>
-      </w:r>
-    </w:p>
-    <w:p>
-      <w:r>
-        <w:lastRenderedPageBreak/>
-        <w:t>Requisito Relacionado: RF03 – Registro de intenção de doação</w:t>
-      </w:r>
-    </w:p>
-    <w:p>
-      <w:r>
-        <w:t>RN04 – Validação dos Bancos de Leite</w:t>
-      </w:r>
-      <w:r>
-        <w:t xml:space="preserve"> Humano</w:t>
-      </w:r>
-    </w:p>
-    <w:p>
-      <w:r>
-        <w:t>Apenas bancos de leite verificados e cadastrados no sist</w:t>
-      </w:r>
-      <w:r>
-        <w:t>ema poderão receber doações. O BLH deve manter seus dados atualizado</w:t>
-      </w:r>
-      <w:r>
-        <w:t>s.</w:t>
-      </w:r>
-    </w:p>
-    <w:p>
-      <w:r>
-        <w:t>Requisito Relacionado: RF04 – Localização de bancos de leite</w:t>
-      </w:r>
-      <w:r>
-        <w:t xml:space="preserve"> humano</w:t>
-      </w:r>
-    </w:p>
-    <w:p>
-      <w:r>
-        <w:t>RN05 – Notificações sobre o Status da Doação</w:t>
-      </w:r>
-    </w:p>
-    <w:p>
-      <w:r>
         <w:t>O sistema deve notificar a doadora sempre que houver uma atualização sobre o status da doação (pendente, agendada, concluída ou cancelada).</w:t>
       </w:r>
     </w:p>
@@ -7961,13 +8080,7 @@
     </w:p>
     <w:p>
       <w:r>
-        <w:t xml:space="preserve">Requisito Relacionado: RF06 – </w:t>
-      </w:r>
-      <w:r>
-        <w:t>Apresentar</w:t>
-      </w:r>
-      <w:r>
-        <w:t xml:space="preserve"> informações sobre doação</w:t>
+        <w:t>Requisito Relacionado: RF06 – Apresentar informações sobre doação</w:t>
       </w:r>
     </w:p>
     <w:p>
@@ -7982,15 +8095,10 @@
     </w:p>
     <w:p>
       <w:r>
-        <w:t xml:space="preserve">Requisito Relacionado: RF07 – </w:t>
-      </w:r>
-      <w:r>
-        <w:t>Apresentar s</w:t>
-      </w:r>
-      <w:r>
-        <w:t>uporte e contato</w:t>
-      </w:r>
-    </w:p>
+        <w:t>Requisito Relacionado: RF07 – Apresentar suporte e contato</w:t>
+      </w:r>
+    </w:p>
+    <w:p/>
     <w:p>
       <w:r>
         <w:br w:type="page"/>
@@ -8026,11 +8134,10 @@
       <w:bookmarkEnd w:id="31"/>
     </w:p>
     <w:p>
-      <w:r>
-        <w:t>A visão funcional do sistema é baseada no modelo de casos de uso, que descreve as interações entre os usuários e o sistema. Essa abordagem permite entender as funcionalidades que o sistema deve oferecer de forma clara e objetiva, representando os principais fluxos de eventos e as interações que ocorrem no processo de doação de leite materno.</w:t>
-      </w:r>
-      <w:r>
-        <w:t xml:space="preserve"> </w:t>
+      <w:bookmarkStart w:id="32" w:name="_Toc192060098"/>
+      <w:bookmarkEnd w:id="28"/>
+      <w:r>
+        <w:t xml:space="preserve">A visão funcional do sistema é baseada no modelo de casos de uso, que descreve as interações entre os usuários e o sistema. Essa abordagem permite entender as funcionalidades que o sistema deve oferecer de forma clara e objetiva, representando os principais fluxos de eventos e as interações que ocorrem no processo de doação de leite materno. </w:t>
       </w:r>
     </w:p>
     <w:p>
@@ -8040,104 +8147,69 @@
         </w:rPr>
       </w:pPr>
       <w:r>
-        <w:t>O modelo de casos de uso consiste no diagrama de casos de uso, que ilustra as diferentes ações que os usuários podem realizar no sistema, e na descrição dos fluxos de eventos, que detalha os passos envolvidos em cada caso de uso</w:t>
+        <w:t>O modelo de casos de uso consiste no diagrama de casos de uso, que ilustra as diferentes ações que os usuários podem realizar no sistema, e na descrição dos fluxos de eventos, que detalha os passos envolvidos em cada caso de uso.</w:t>
+      </w:r>
+      <w:r>
+        <w:t>.</w:t>
+      </w:r>
+      <w:r>
+        <w:t xml:space="preserve">. </w:t>
+      </w:r>
+      <w:r>
+        <w:t xml:space="preserve">Fonte: SOMMERVILLE, Ian. Engenharia de Software. 10. </w:t>
       </w:r>
       <w:proofErr w:type="gramStart"/>
       <w:r>
-        <w:t>.</w:t>
-      </w:r>
-      <w:r>
-        <w:t>.</w:t>
+        <w:t>ed.</w:t>
       </w:r>
       <w:proofErr w:type="gramEnd"/>
       <w:r>
-        <w:t xml:space="preserve"> </w:t>
-      </w:r>
-      <w:r>
-        <w:rPr>
-          <w:color w:val="FF0000"/>
-        </w:rPr>
-        <w:t>/*Colocar aqui a fonte de referência des</w:t>
-      </w:r>
-      <w:r>
-        <w:rPr>
-          <w:color w:val="FF0000"/>
-        </w:rPr>
-        <w:t>t</w:t>
-      </w:r>
-      <w:r>
-        <w:rPr>
-          <w:color w:val="FF0000"/>
-        </w:rPr>
-        <w:t>a definição</w:t>
-      </w:r>
-      <w:r>
-        <w:rPr>
-          <w:color w:val="FF0000"/>
-        </w:rPr>
-        <w:t>.</w:t>
-      </w:r>
-      <w:r>
-        <w:rPr>
-          <w:color w:val="FF0000"/>
-        </w:rPr>
-        <w:t xml:space="preserve"> */</w:t>
-      </w:r>
-    </w:p>
-    <w:p>
-      <w:bookmarkStart w:id="32" w:name="_Toc192060097"/>
-      <w:bookmarkEnd w:id="28"/>
-      <w:r>
-        <w:t>O modelo de casos de uso é constituído pelo diagrama de casos de uso e pela descrição dos fluxos de eventos.</w:t>
-      </w:r>
-      <w:r>
-        <w:t xml:space="preserve"> </w:t>
-      </w:r>
-      <w:r>
-        <w:t xml:space="preserve">O diagrama e </w:t>
-      </w:r>
-      <w:r>
-        <w:t>descrição deve</w:t>
-      </w:r>
-      <w:r>
-        <w:t>m ser colocados</w:t>
-      </w:r>
-      <w:r>
-        <w:t xml:space="preserve"> </w:t>
-      </w:r>
-      <w:r>
-        <w:t>no A</w:t>
-      </w:r>
-      <w:r>
-        <w:t>pêndice</w:t>
-      </w:r>
-      <w:r>
-        <w:t xml:space="preserve"> </w:t>
-      </w:r>
-      <w:r>
-        <w:t>C</w:t>
-      </w:r>
-      <w:r>
-        <w:t>.</w:t>
+        <w:t xml:space="preserve"> São Paulo: Pearson </w:t>
+      </w:r>
+      <w:proofErr w:type="spellStart"/>
+      <w:r>
+        <w:t>Education</w:t>
+      </w:r>
+      <w:proofErr w:type="spellEnd"/>
+      <w:r>
+        <w:t>, 2019.</w:t>
+      </w:r>
+    </w:p>
+    <w:p>
+      <w:bookmarkStart w:id="33" w:name="_Toc192060097"/>
+      <w:r>
+        <w:t>O modelo de casos de uso é constituído pelo diagrama de casos de uso e pela descrição dos fluxos de eventos. O diagrama e descrição devem ser colocados no Apêndice C.</w:t>
       </w:r>
     </w:p>
     <w:p>
       <w:pPr>
         <w:pStyle w:val="Ttulo3"/>
-        <w:rPr>
-          <w:b/>
-        </w:rPr>
-      </w:pPr>
-      <w:bookmarkStart w:id="33" w:name="_Toc194650258"/>
-      <w:bookmarkStart w:id="34" w:name="_Toc192060098"/>
-      <w:bookmarkEnd w:id="32"/>
+      </w:pPr>
+      <w:bookmarkStart w:id="34" w:name="_Toc194650258"/>
+      <w:bookmarkEnd w:id="33"/>
       <w:r>
         <w:t>/* Separar os atores “Receptora” e “Doadora”.</w:t>
       </w:r>
       <w:r>
-        <w:t xml:space="preserve"> Acentuar a palavra “Módulo”.  Alterar “Acessar login” para “Realizar autenticação”. Incluir “Registrar aceite para termos de uso”. Acessar FAQ e Ajuda precisa da interação com um ator. “Sistema” não é ator.  Revisar os casos de uso conforme as modificações dos requisitos funcionais */</w:t>
-      </w:r>
-      <w:bookmarkEnd w:id="33"/>
+        <w:t xml:space="preserve"> Acentuar </w:t>
+      </w:r>
+      <w:proofErr w:type="gramStart"/>
+      <w:r>
+        <w:t>a palavra “Módulo”</w:t>
+      </w:r>
+      <w:proofErr w:type="gramEnd"/>
+      <w:r>
+        <w:t xml:space="preserve">.  Alterar “Acessar </w:t>
+      </w:r>
+      <w:proofErr w:type="spellStart"/>
+      <w:r>
+        <w:t>login</w:t>
+      </w:r>
+      <w:proofErr w:type="spellEnd"/>
+      <w:r>
+        <w:t>” para “Realizar autenticação”. Incluir “Registrar aceite para termos de uso”. Acessar FAQ e Ajuda precisa da interação com um ator. “Sistema” não é ator.  Revisar os casos de uso conforme as modificações dos requisitos funcionais */</w:t>
+      </w:r>
+      <w:bookmarkEnd w:id="34"/>
     </w:p>
     <w:p/>
     <w:p>
@@ -8165,7 +8237,7 @@
     <w:p>
       <w:bookmarkStart w:id="36" w:name="_Toc192060100"/>
       <w:bookmarkStart w:id="37" w:name="_Toc192060099"/>
-      <w:bookmarkEnd w:id="34"/>
+      <w:bookmarkEnd w:id="32"/>
       <w:r>
         <w:t xml:space="preserve"> </w:t>
       </w:r>
@@ -8210,57 +8282,7 @@
       </w:r>
       <w:bookmarkEnd w:id="36"/>
     </w:p>
-    <w:p>
-      <w:r>
-        <w:t>/* Retirar as identificações de NN, UK2</w:t>
-      </w:r>
-      <w:r>
-        <w:t xml:space="preserve">, </w:t>
-      </w:r>
-      <w:proofErr w:type="spellStart"/>
-      <w:r>
-        <w:t>Boolean</w:t>
-      </w:r>
-      <w:proofErr w:type="spellEnd"/>
-      <w:r>
-        <w:t xml:space="preserve"> do diagrama. Isso </w:t>
-      </w:r>
-      <w:r>
-        <w:t>são</w:t>
-      </w:r>
-      <w:r>
-        <w:t xml:space="preserve"> decis</w:t>
-      </w:r>
-      <w:r>
-        <w:t>ões</w:t>
-      </w:r>
-      <w:r>
-        <w:t xml:space="preserve"> de</w:t>
-      </w:r>
-      <w:r>
-        <w:t xml:space="preserve"> nível operacional</w:t>
-      </w:r>
-      <w:r>
-        <w:t>.</w:t>
-      </w:r>
-      <w:r>
-        <w:t xml:space="preserve"> O MER é conceitual.  Trocar o nome da entidade “Cidade” para “Município”.</w:t>
-      </w:r>
-      <w:r>
-        <w:t xml:space="preserve"> Trocar o nome do atributo “Estado” para “UF”</w:t>
-      </w:r>
-      <w:r>
-        <w:t>. Ao invés de colocar os atributos profissional, doadora e receptora, crie um atributo para definir o tipo de usuário.  Está faltando modelar a parte de agendamento e registro de coleta.</w:t>
-      </w:r>
-      <w:r>
-        <w:t>*</w:t>
-      </w:r>
-      <w:proofErr w:type="gramStart"/>
-      <w:r>
-        <w:t>/</w:t>
-      </w:r>
-      <w:proofErr w:type="gramEnd"/>
-    </w:p>
+    <w:p/>
     <w:p/>
     <w:p>
       <w:pPr>
@@ -8270,6 +8292,7 @@
       <w:bookmarkStart w:id="39" w:name="_Toc192060101"/>
       <w:bookmarkEnd w:id="37"/>
       <w:r>
+        <w:lastRenderedPageBreak/>
         <w:t xml:space="preserve">5.2.3 </w:t>
       </w:r>
       <w:r>
@@ -8328,16 +8351,6 @@
         <w:t>.</w:t>
       </w:r>
       <w:bookmarkEnd w:id="40"/>
-    </w:p>
-    <w:p>
-      <w:r>
-        <w:t xml:space="preserve">/* Retirar a palavra Login e trocar por autenticar ou acessar */ </w:t>
-      </w:r>
-    </w:p>
-    <w:p>
-      <w:r>
-        <w:t>/* Verificar a autenticação via Google. Se for feita, será um requisito funcional também. /</w:t>
-      </w:r>
     </w:p>
     <w:p>
       <w:pPr>
@@ -8352,15 +8365,14 @@
           <w:docGrid w:linePitch="360"/>
         </w:sectPr>
       </w:pPr>
-      <w:r>
-        <w:t xml:space="preserve"> </w:t>
-      </w:r>
+      <w:bookmarkStart w:id="41" w:name="_GoBack"/>
+      <w:bookmarkEnd w:id="41"/>
     </w:p>
     <w:p>
       <w:pPr>
         <w:pStyle w:val="Ttulo1"/>
       </w:pPr>
-      <w:bookmarkStart w:id="41" w:name="_Toc194650261"/>
+      <w:bookmarkStart w:id="42" w:name="_Toc194650261"/>
       <w:r>
         <w:lastRenderedPageBreak/>
         <w:t>6 ARQUITETURA E PROJETO</w:t>
@@ -8372,10 +8384,10 @@
       <w:r>
         <w:t xml:space="preserve"> DE SOFTWARE</w:t>
       </w:r>
-      <w:bookmarkEnd w:id="41"/>
-    </w:p>
-    <w:p>
-      <w:bookmarkStart w:id="42" w:name="_Toc192060103"/>
+      <w:bookmarkEnd w:id="42"/>
+    </w:p>
+    <w:p>
+      <w:bookmarkStart w:id="43" w:name="_Toc192060103"/>
       <w:r>
         <w:t>I</w:t>
       </w:r>
@@ -8406,18 +8418,18 @@
       <w:pPr>
         <w:pStyle w:val="Ttulo2"/>
       </w:pPr>
-      <w:bookmarkStart w:id="43" w:name="_Toc194650262"/>
+      <w:bookmarkStart w:id="44" w:name="_Toc194650262"/>
       <w:r>
         <w:t>6.1 V</w:t>
       </w:r>
-      <w:bookmarkEnd w:id="42"/>
+      <w:bookmarkEnd w:id="43"/>
       <w:r>
         <w:t>ISÃO ESTRUTURAL</w:t>
       </w:r>
-      <w:bookmarkEnd w:id="43"/>
-    </w:p>
-    <w:p>
-      <w:bookmarkStart w:id="44" w:name="_Toc192060104"/>
+      <w:bookmarkEnd w:id="44"/>
+    </w:p>
+    <w:p>
+      <w:bookmarkStart w:id="45" w:name="_Toc192060104"/>
       <w:r>
         <w:t>Insira</w:t>
       </w:r>
@@ -8460,7 +8472,7 @@
       <w:pPr>
         <w:pStyle w:val="Ttulo3"/>
       </w:pPr>
-      <w:bookmarkStart w:id="45" w:name="_Toc194650263"/>
+      <w:bookmarkStart w:id="46" w:name="_Toc194650263"/>
       <w:r>
         <w:t xml:space="preserve">6.1.1 Diagrama de </w:t>
       </w:r>
@@ -8470,8 +8482,8 @@
       <w:r>
         <w:t>acotes</w:t>
       </w:r>
-      <w:bookmarkEnd w:id="44"/>
       <w:bookmarkEnd w:id="45"/>
+      <w:bookmarkEnd w:id="46"/>
     </w:p>
     <w:p>
       <w:r>
@@ -8498,8 +8510,8 @@
       <w:pPr>
         <w:pStyle w:val="Ttulo3"/>
       </w:pPr>
-      <w:bookmarkStart w:id="46" w:name="_Toc192060105"/>
-      <w:bookmarkStart w:id="47" w:name="_Toc194650264"/>
+      <w:bookmarkStart w:id="47" w:name="_Toc192060105"/>
+      <w:bookmarkStart w:id="48" w:name="_Toc194650264"/>
       <w:r>
         <w:t xml:space="preserve">6.1.2 Diagramas de </w:t>
       </w:r>
@@ -8509,8 +8521,8 @@
       <w:r>
         <w:t>lasses</w:t>
       </w:r>
-      <w:bookmarkEnd w:id="46"/>
       <w:bookmarkEnd w:id="47"/>
+      <w:bookmarkEnd w:id="48"/>
     </w:p>
     <w:p>
       <w:r>
@@ -8534,13 +8546,13 @@
       <w:pPr>
         <w:pStyle w:val="Ttulo2"/>
       </w:pPr>
-      <w:bookmarkStart w:id="48" w:name="_Toc192060106"/>
-      <w:bookmarkStart w:id="49" w:name="_Toc194650265"/>
+      <w:bookmarkStart w:id="49" w:name="_Toc192060106"/>
+      <w:bookmarkStart w:id="50" w:name="_Toc194650265"/>
       <w:r>
         <w:t>6.2 VISÃO COMPORTAMENTAL</w:t>
       </w:r>
-      <w:bookmarkEnd w:id="48"/>
       <w:bookmarkEnd w:id="49"/>
+      <w:bookmarkEnd w:id="50"/>
     </w:p>
     <w:p>
       <w:r>
@@ -8561,7 +8573,7 @@
       <w:pPr>
         <w:pStyle w:val="Ttulo3"/>
       </w:pPr>
-      <w:bookmarkStart w:id="50" w:name="_Toc194650266"/>
+      <w:bookmarkStart w:id="51" w:name="_Toc194650266"/>
       <w:r>
         <w:t xml:space="preserve">6.2.1 Projeto das </w:t>
       </w:r>
@@ -8574,7 +8586,7 @@
       <w:r>
         <w:t xml:space="preserve"> entre Objetos</w:t>
       </w:r>
-      <w:bookmarkEnd w:id="50"/>
+      <w:bookmarkEnd w:id="51"/>
     </w:p>
     <w:p/>
     <w:p>
@@ -8614,7 +8626,7 @@
       <w:pPr>
         <w:pStyle w:val="Ttulo2"/>
       </w:pPr>
-      <w:bookmarkStart w:id="51" w:name="_Toc194650267"/>
+      <w:bookmarkStart w:id="52" w:name="_Toc194650267"/>
       <w:r>
         <w:t xml:space="preserve">6.3 VISÃO </w:t>
       </w:r>
@@ -8624,7 +8636,7 @@
       <w:r>
         <w:t xml:space="preserve"> DADOS</w:t>
       </w:r>
-      <w:bookmarkEnd w:id="51"/>
+      <w:bookmarkEnd w:id="52"/>
     </w:p>
     <w:p>
       <w:r>
@@ -8636,14 +8648,14 @@
       <w:pPr>
         <w:pStyle w:val="Ttulo3"/>
       </w:pPr>
-      <w:bookmarkStart w:id="52" w:name="_Toc194650268"/>
+      <w:bookmarkStart w:id="53" w:name="_Toc194650268"/>
       <w:r>
         <w:t xml:space="preserve">6.3.1 Modelo </w:t>
       </w:r>
       <w:r>
         <w:t>Lógico</w:t>
       </w:r>
-      <w:bookmarkEnd w:id="52"/>
+      <w:bookmarkEnd w:id="53"/>
     </w:p>
     <w:p>
       <w:r>
@@ -8703,7 +8715,7 @@
       <w:pPr>
         <w:pStyle w:val="Ttulo3"/>
       </w:pPr>
-      <w:bookmarkStart w:id="53" w:name="_Toc194650269"/>
+      <w:bookmarkStart w:id="54" w:name="_Toc194650269"/>
       <w:r>
         <w:t>6.3.2 Dicionário de D</w:t>
       </w:r>
@@ -8716,7 +8728,7 @@
       <w:r>
         <w:t>Lógico</w:t>
       </w:r>
-      <w:bookmarkEnd w:id="53"/>
+      <w:bookmarkEnd w:id="54"/>
     </w:p>
     <w:p>
       <w:r>
@@ -8752,7 +8764,7 @@
       <w:pPr>
         <w:pStyle w:val="Ttulo2"/>
       </w:pPr>
-      <w:bookmarkStart w:id="54" w:name="_Toc194650270"/>
+      <w:bookmarkStart w:id="55" w:name="_Toc194650270"/>
       <w:r>
         <w:t>6.</w:t>
       </w:r>
@@ -8762,7 +8774,7 @@
       <w:r>
         <w:t xml:space="preserve"> PROJETO DA INTERAÇÃO HUMANO-COMPUTADOR</w:t>
       </w:r>
-      <w:bookmarkEnd w:id="54"/>
+      <w:bookmarkEnd w:id="55"/>
     </w:p>
     <w:p>
       <w:r>
@@ -8799,7 +8811,7 @@
       <w:pPr>
         <w:pStyle w:val="Ttulo3"/>
       </w:pPr>
-      <w:bookmarkStart w:id="55" w:name="_Toc194650271"/>
+      <w:bookmarkStart w:id="56" w:name="_Toc194650271"/>
       <w:r>
         <w:t>6.</w:t>
       </w:r>
@@ -8821,7 +8833,7 @@
       <w:r>
         <w:t>suário</w:t>
       </w:r>
-      <w:bookmarkEnd w:id="55"/>
+      <w:bookmarkEnd w:id="56"/>
     </w:p>
     <w:p>
       <w:pPr>
@@ -8887,7 +8899,7 @@
       <w:r>
         <w:t>.</w:t>
       </w:r>
-      <w:bookmarkStart w:id="56" w:name="_Toc192060119"/>
+      <w:bookmarkStart w:id="57" w:name="_Toc192060119"/>
       <w:r>
         <w:br w:type="page"/>
       </w:r>
@@ -8896,7 +8908,7 @@
       <w:pPr>
         <w:pStyle w:val="Ttulo1"/>
       </w:pPr>
-      <w:bookmarkStart w:id="57" w:name="_Toc194650272"/>
+      <w:bookmarkStart w:id="58" w:name="_Toc194650272"/>
       <w:r>
         <w:lastRenderedPageBreak/>
         <w:t>6</w:t>
@@ -8904,7 +8916,7 @@
       <w:r>
         <w:t xml:space="preserve"> CONCLUSÃO</w:t>
       </w:r>
-      <w:bookmarkEnd w:id="57"/>
+      <w:bookmarkEnd w:id="58"/>
     </w:p>
     <w:p>
       <w:pPr>
@@ -8957,13 +8969,13 @@
       <w:pPr>
         <w:pStyle w:val="Ttulo1"/>
       </w:pPr>
-      <w:bookmarkStart w:id="58" w:name="_Toc194650273"/>
+      <w:bookmarkStart w:id="59" w:name="_Toc194650273"/>
       <w:r>
         <w:lastRenderedPageBreak/>
         <w:t>REFERÊNCIAS</w:t>
       </w:r>
-      <w:bookmarkEnd w:id="56"/>
-      <w:bookmarkEnd w:id="58"/>
+      <w:bookmarkEnd w:id="57"/>
+      <w:bookmarkEnd w:id="59"/>
     </w:p>
     <w:p>
       <w:pPr>
@@ -9416,8 +9428,6 @@
       <w:pPr>
         <w:pStyle w:val="Ttulo1"/>
       </w:pPr>
-      <w:bookmarkStart w:id="59" w:name="_GoBack"/>
-      <w:bookmarkEnd w:id="59"/>
       <w:r>
         <w:br w:type="page"/>
       </w:r>
@@ -10151,7 +10161,7 @@
           <w:rPr>
             <w:noProof/>
           </w:rPr>
-          <w:t>40</w:t>
+          <w:t>37</w:t>
         </w:r>
         <w:r>
           <w:rPr>
@@ -10335,6 +10345,119 @@
     </w:lvl>
   </w:abstractNum>
   <w:abstractNum w:abstractNumId="2">
+    <w:nsid w:val="11DF579C"/>
+    <w:multiLevelType w:val="hybridMultilevel"/>
+    <w:tmpl w:val="8B6AF490"/>
+    <w:lvl w:ilvl="0" w:tplc="04160001">
+      <w:start w:val="1"/>
+      <w:numFmt w:val="bullet"/>
+      <w:lvlText w:val=""/>
+      <w:lvlJc w:val="left"/>
+      <w:pPr>
+        <w:ind w:left="720" w:hanging="360"/>
+      </w:pPr>
+      <w:rPr>
+        <w:rFonts w:ascii="Symbol" w:hAnsi="Symbol" w:hint="default"/>
+      </w:rPr>
+    </w:lvl>
+    <w:lvl w:ilvl="1" w:tplc="04160003" w:tentative="1">
+      <w:start w:val="1"/>
+      <w:numFmt w:val="bullet"/>
+      <w:lvlText w:val="o"/>
+      <w:lvlJc w:val="left"/>
+      <w:pPr>
+        <w:ind w:left="1440" w:hanging="360"/>
+      </w:pPr>
+      <w:rPr>
+        <w:rFonts w:ascii="Courier New" w:hAnsi="Courier New" w:cs="Courier New" w:hint="default"/>
+      </w:rPr>
+    </w:lvl>
+    <w:lvl w:ilvl="2" w:tplc="04160005" w:tentative="1">
+      <w:start w:val="1"/>
+      <w:numFmt w:val="bullet"/>
+      <w:lvlText w:val=""/>
+      <w:lvlJc w:val="left"/>
+      <w:pPr>
+        <w:ind w:left="2160" w:hanging="360"/>
+      </w:pPr>
+      <w:rPr>
+        <w:rFonts w:ascii="Wingdings" w:hAnsi="Wingdings" w:hint="default"/>
+      </w:rPr>
+    </w:lvl>
+    <w:lvl w:ilvl="3" w:tplc="04160001" w:tentative="1">
+      <w:start w:val="1"/>
+      <w:numFmt w:val="bullet"/>
+      <w:lvlText w:val=""/>
+      <w:lvlJc w:val="left"/>
+      <w:pPr>
+        <w:ind w:left="2880" w:hanging="360"/>
+      </w:pPr>
+      <w:rPr>
+        <w:rFonts w:ascii="Symbol" w:hAnsi="Symbol" w:hint="default"/>
+      </w:rPr>
+    </w:lvl>
+    <w:lvl w:ilvl="4" w:tplc="04160003" w:tentative="1">
+      <w:start w:val="1"/>
+      <w:numFmt w:val="bullet"/>
+      <w:lvlText w:val="o"/>
+      <w:lvlJc w:val="left"/>
+      <w:pPr>
+        <w:ind w:left="3600" w:hanging="360"/>
+      </w:pPr>
+      <w:rPr>
+        <w:rFonts w:ascii="Courier New" w:hAnsi="Courier New" w:cs="Courier New" w:hint="default"/>
+      </w:rPr>
+    </w:lvl>
+    <w:lvl w:ilvl="5" w:tplc="04160005" w:tentative="1">
+      <w:start w:val="1"/>
+      <w:numFmt w:val="bullet"/>
+      <w:lvlText w:val=""/>
+      <w:lvlJc w:val="left"/>
+      <w:pPr>
+        <w:ind w:left="4320" w:hanging="360"/>
+      </w:pPr>
+      <w:rPr>
+        <w:rFonts w:ascii="Wingdings" w:hAnsi="Wingdings" w:hint="default"/>
+      </w:rPr>
+    </w:lvl>
+    <w:lvl w:ilvl="6" w:tplc="04160001" w:tentative="1">
+      <w:start w:val="1"/>
+      <w:numFmt w:val="bullet"/>
+      <w:lvlText w:val=""/>
+      <w:lvlJc w:val="left"/>
+      <w:pPr>
+        <w:ind w:left="5040" w:hanging="360"/>
+      </w:pPr>
+      <w:rPr>
+        <w:rFonts w:ascii="Symbol" w:hAnsi="Symbol" w:hint="default"/>
+      </w:rPr>
+    </w:lvl>
+    <w:lvl w:ilvl="7" w:tplc="04160003" w:tentative="1">
+      <w:start w:val="1"/>
+      <w:numFmt w:val="bullet"/>
+      <w:lvlText w:val="o"/>
+      <w:lvlJc w:val="left"/>
+      <w:pPr>
+        <w:ind w:left="5760" w:hanging="360"/>
+      </w:pPr>
+      <w:rPr>
+        <w:rFonts w:ascii="Courier New" w:hAnsi="Courier New" w:cs="Courier New" w:hint="default"/>
+      </w:rPr>
+    </w:lvl>
+    <w:lvl w:ilvl="8" w:tplc="04160005" w:tentative="1">
+      <w:start w:val="1"/>
+      <w:numFmt w:val="bullet"/>
+      <w:lvlText w:val=""/>
+      <w:lvlJc w:val="left"/>
+      <w:pPr>
+        <w:ind w:left="6480" w:hanging="360"/>
+      </w:pPr>
+      <w:rPr>
+        <w:rFonts w:ascii="Wingdings" w:hAnsi="Wingdings" w:hint="default"/>
+      </w:rPr>
+    </w:lvl>
+  </w:abstractNum>
+  <w:abstractNum w:abstractNumId="3">
     <w:nsid w:val="13DC21B7"/>
     <w:multiLevelType w:val="hybridMultilevel"/>
     <w:tmpl w:val="B86EE9EE"/>
@@ -10447,7 +10570,7 @@
       </w:rPr>
     </w:lvl>
   </w:abstractNum>
-  <w:abstractNum w:abstractNumId="3">
+  <w:abstractNum w:abstractNumId="4">
     <w:nsid w:val="14EC4CFF"/>
     <w:multiLevelType w:val="hybridMultilevel"/>
     <w:tmpl w:val="F18636E2"/>
@@ -10563,7 +10686,7 @@
       </w:pPr>
     </w:lvl>
   </w:abstractNum>
-  <w:abstractNum w:abstractNumId="4">
+  <w:abstractNum w:abstractNumId="5">
     <w:nsid w:val="1862130C"/>
     <w:multiLevelType w:val="multilevel"/>
     <w:tmpl w:val="E102CBF2"/>
@@ -10703,7 +10826,7 @@
       </w:rPr>
     </w:lvl>
   </w:abstractNum>
-  <w:abstractNum w:abstractNumId="5">
+  <w:abstractNum w:abstractNumId="6">
     <w:nsid w:val="19F3483E"/>
     <w:multiLevelType w:val="multilevel"/>
     <w:tmpl w:val="7960D292"/>
@@ -10843,7 +10966,7 @@
       </w:rPr>
     </w:lvl>
   </w:abstractNum>
-  <w:abstractNum w:abstractNumId="6">
+  <w:abstractNum w:abstractNumId="7">
     <w:nsid w:val="1FD13A6F"/>
     <w:multiLevelType w:val="multilevel"/>
     <w:tmpl w:val="E40E7E6C"/>
@@ -10983,7 +11106,7 @@
       </w:rPr>
     </w:lvl>
   </w:abstractNum>
-  <w:abstractNum w:abstractNumId="7">
+  <w:abstractNum w:abstractNumId="8">
     <w:nsid w:val="27540B40"/>
     <w:multiLevelType w:val="hybridMultilevel"/>
     <w:tmpl w:val="7E109130"/>
@@ -11072,7 +11195,7 @@
       </w:pPr>
     </w:lvl>
   </w:abstractNum>
-  <w:abstractNum w:abstractNumId="8">
+  <w:abstractNum w:abstractNumId="9">
     <w:nsid w:val="2C8232F4"/>
     <w:multiLevelType w:val="hybridMultilevel"/>
     <w:tmpl w:val="1A56AC36"/>
@@ -11161,7 +11284,7 @@
       </w:pPr>
     </w:lvl>
   </w:abstractNum>
-  <w:abstractNum w:abstractNumId="9">
+  <w:abstractNum w:abstractNumId="10">
     <w:nsid w:val="2F267230"/>
     <w:multiLevelType w:val="hybridMultilevel"/>
     <w:tmpl w:val="E102B2CC"/>
@@ -11250,7 +11373,7 @@
       </w:pPr>
     </w:lvl>
   </w:abstractNum>
-  <w:abstractNum w:abstractNumId="10">
+  <w:abstractNum w:abstractNumId="11">
     <w:nsid w:val="30696363"/>
     <w:multiLevelType w:val="hybridMultilevel"/>
     <w:tmpl w:val="8368C35A"/>
@@ -11339,7 +11462,7 @@
       </w:pPr>
     </w:lvl>
   </w:abstractNum>
-  <w:abstractNum w:abstractNumId="11">
+  <w:abstractNum w:abstractNumId="12">
     <w:nsid w:val="34E26EA6"/>
     <w:multiLevelType w:val="multilevel"/>
     <w:tmpl w:val="3C58877C"/>
@@ -11479,7 +11602,7 @@
       </w:rPr>
     </w:lvl>
   </w:abstractNum>
-  <w:abstractNum w:abstractNumId="12">
+  <w:abstractNum w:abstractNumId="13">
     <w:nsid w:val="39F52A64"/>
     <w:multiLevelType w:val="singleLevel"/>
     <w:tmpl w:val="AE162D36"/>
@@ -11498,7 +11621,7 @@
       </w:rPr>
     </w:lvl>
   </w:abstractNum>
-  <w:abstractNum w:abstractNumId="13">
+  <w:abstractNum w:abstractNumId="14">
     <w:nsid w:val="3B501AD5"/>
     <w:multiLevelType w:val="hybridMultilevel"/>
     <w:tmpl w:val="A39AD45A"/>
@@ -11587,7 +11710,120 @@
       </w:pPr>
     </w:lvl>
   </w:abstractNum>
-  <w:abstractNum w:abstractNumId="14">
+  <w:abstractNum w:abstractNumId="15">
+    <w:nsid w:val="3C1706AA"/>
+    <w:multiLevelType w:val="hybridMultilevel"/>
+    <w:tmpl w:val="D4A2F076"/>
+    <w:lvl w:ilvl="0" w:tplc="04160001">
+      <w:start w:val="1"/>
+      <w:numFmt w:val="bullet"/>
+      <w:lvlText w:val=""/>
+      <w:lvlJc w:val="left"/>
+      <w:pPr>
+        <w:ind w:left="720" w:hanging="360"/>
+      </w:pPr>
+      <w:rPr>
+        <w:rFonts w:ascii="Symbol" w:hAnsi="Symbol" w:hint="default"/>
+      </w:rPr>
+    </w:lvl>
+    <w:lvl w:ilvl="1" w:tplc="04160003" w:tentative="1">
+      <w:start w:val="1"/>
+      <w:numFmt w:val="bullet"/>
+      <w:lvlText w:val="o"/>
+      <w:lvlJc w:val="left"/>
+      <w:pPr>
+        <w:ind w:left="1440" w:hanging="360"/>
+      </w:pPr>
+      <w:rPr>
+        <w:rFonts w:ascii="Courier New" w:hAnsi="Courier New" w:cs="Courier New" w:hint="default"/>
+      </w:rPr>
+    </w:lvl>
+    <w:lvl w:ilvl="2" w:tplc="04160005" w:tentative="1">
+      <w:start w:val="1"/>
+      <w:numFmt w:val="bullet"/>
+      <w:lvlText w:val=""/>
+      <w:lvlJc w:val="left"/>
+      <w:pPr>
+        <w:ind w:left="2160" w:hanging="360"/>
+      </w:pPr>
+      <w:rPr>
+        <w:rFonts w:ascii="Wingdings" w:hAnsi="Wingdings" w:hint="default"/>
+      </w:rPr>
+    </w:lvl>
+    <w:lvl w:ilvl="3" w:tplc="04160001" w:tentative="1">
+      <w:start w:val="1"/>
+      <w:numFmt w:val="bullet"/>
+      <w:lvlText w:val=""/>
+      <w:lvlJc w:val="left"/>
+      <w:pPr>
+        <w:ind w:left="2880" w:hanging="360"/>
+      </w:pPr>
+      <w:rPr>
+        <w:rFonts w:ascii="Symbol" w:hAnsi="Symbol" w:hint="default"/>
+      </w:rPr>
+    </w:lvl>
+    <w:lvl w:ilvl="4" w:tplc="04160003" w:tentative="1">
+      <w:start w:val="1"/>
+      <w:numFmt w:val="bullet"/>
+      <w:lvlText w:val="o"/>
+      <w:lvlJc w:val="left"/>
+      <w:pPr>
+        <w:ind w:left="3600" w:hanging="360"/>
+      </w:pPr>
+      <w:rPr>
+        <w:rFonts w:ascii="Courier New" w:hAnsi="Courier New" w:cs="Courier New" w:hint="default"/>
+      </w:rPr>
+    </w:lvl>
+    <w:lvl w:ilvl="5" w:tplc="04160005" w:tentative="1">
+      <w:start w:val="1"/>
+      <w:numFmt w:val="bullet"/>
+      <w:lvlText w:val=""/>
+      <w:lvlJc w:val="left"/>
+      <w:pPr>
+        <w:ind w:left="4320" w:hanging="360"/>
+      </w:pPr>
+      <w:rPr>
+        <w:rFonts w:ascii="Wingdings" w:hAnsi="Wingdings" w:hint="default"/>
+      </w:rPr>
+    </w:lvl>
+    <w:lvl w:ilvl="6" w:tplc="04160001" w:tentative="1">
+      <w:start w:val="1"/>
+      <w:numFmt w:val="bullet"/>
+      <w:lvlText w:val=""/>
+      <w:lvlJc w:val="left"/>
+      <w:pPr>
+        <w:ind w:left="5040" w:hanging="360"/>
+      </w:pPr>
+      <w:rPr>
+        <w:rFonts w:ascii="Symbol" w:hAnsi="Symbol" w:hint="default"/>
+      </w:rPr>
+    </w:lvl>
+    <w:lvl w:ilvl="7" w:tplc="04160003" w:tentative="1">
+      <w:start w:val="1"/>
+      <w:numFmt w:val="bullet"/>
+      <w:lvlText w:val="o"/>
+      <w:lvlJc w:val="left"/>
+      <w:pPr>
+        <w:ind w:left="5760" w:hanging="360"/>
+      </w:pPr>
+      <w:rPr>
+        <w:rFonts w:ascii="Courier New" w:hAnsi="Courier New" w:cs="Courier New" w:hint="default"/>
+      </w:rPr>
+    </w:lvl>
+    <w:lvl w:ilvl="8" w:tplc="04160005" w:tentative="1">
+      <w:start w:val="1"/>
+      <w:numFmt w:val="bullet"/>
+      <w:lvlText w:val=""/>
+      <w:lvlJc w:val="left"/>
+      <w:pPr>
+        <w:ind w:left="6480" w:hanging="360"/>
+      </w:pPr>
+      <w:rPr>
+        <w:rFonts w:ascii="Wingdings" w:hAnsi="Wingdings" w:hint="default"/>
+      </w:rPr>
+    </w:lvl>
+  </w:abstractNum>
+  <w:abstractNum w:abstractNumId="16">
     <w:nsid w:val="3EB02082"/>
     <w:multiLevelType w:val="multilevel"/>
     <w:tmpl w:val="A5D200B2"/>
@@ -11727,7 +11963,7 @@
       </w:rPr>
     </w:lvl>
   </w:abstractNum>
-  <w:abstractNum w:abstractNumId="15">
+  <w:abstractNum w:abstractNumId="17">
     <w:nsid w:val="43F26983"/>
     <w:multiLevelType w:val="multilevel"/>
     <w:tmpl w:val="1E482440"/>
@@ -11871,7 +12107,7 @@
       </w:rPr>
     </w:lvl>
   </w:abstractNum>
-  <w:abstractNum w:abstractNumId="16">
+  <w:abstractNum w:abstractNumId="18">
     <w:nsid w:val="5584027B"/>
     <w:multiLevelType w:val="hybridMultilevel"/>
     <w:tmpl w:val="B394E1E2"/>
@@ -11957,7 +12193,7 @@
       </w:pPr>
     </w:lvl>
   </w:abstractNum>
-  <w:abstractNum w:abstractNumId="17">
+  <w:abstractNum w:abstractNumId="19">
     <w:nsid w:val="5F2F46EB"/>
     <w:multiLevelType w:val="multilevel"/>
     <w:tmpl w:val="D4DCBC9C"/>
@@ -12097,7 +12333,7 @@
       </w:rPr>
     </w:lvl>
   </w:abstractNum>
-  <w:abstractNum w:abstractNumId="18">
+  <w:abstractNum w:abstractNumId="20">
     <w:nsid w:val="63447252"/>
     <w:multiLevelType w:val="hybridMultilevel"/>
     <w:tmpl w:val="CCF684C8"/>
@@ -12213,7 +12449,120 @@
       </w:pPr>
     </w:lvl>
   </w:abstractNum>
-  <w:abstractNum w:abstractNumId="19">
+  <w:abstractNum w:abstractNumId="21">
+    <w:nsid w:val="63E512F1"/>
+    <w:multiLevelType w:val="hybridMultilevel"/>
+    <w:tmpl w:val="BA363936"/>
+    <w:lvl w:ilvl="0" w:tplc="04160001">
+      <w:start w:val="1"/>
+      <w:numFmt w:val="bullet"/>
+      <w:lvlText w:val=""/>
+      <w:lvlJc w:val="left"/>
+      <w:pPr>
+        <w:ind w:left="720" w:hanging="360"/>
+      </w:pPr>
+      <w:rPr>
+        <w:rFonts w:ascii="Symbol" w:hAnsi="Symbol" w:hint="default"/>
+      </w:rPr>
+    </w:lvl>
+    <w:lvl w:ilvl="1" w:tplc="04160003" w:tentative="1">
+      <w:start w:val="1"/>
+      <w:numFmt w:val="bullet"/>
+      <w:lvlText w:val="o"/>
+      <w:lvlJc w:val="left"/>
+      <w:pPr>
+        <w:ind w:left="1440" w:hanging="360"/>
+      </w:pPr>
+      <w:rPr>
+        <w:rFonts w:ascii="Courier New" w:hAnsi="Courier New" w:cs="Courier New" w:hint="default"/>
+      </w:rPr>
+    </w:lvl>
+    <w:lvl w:ilvl="2" w:tplc="04160005" w:tentative="1">
+      <w:start w:val="1"/>
+      <w:numFmt w:val="bullet"/>
+      <w:lvlText w:val=""/>
+      <w:lvlJc w:val="left"/>
+      <w:pPr>
+        <w:ind w:left="2160" w:hanging="360"/>
+      </w:pPr>
+      <w:rPr>
+        <w:rFonts w:ascii="Wingdings" w:hAnsi="Wingdings" w:hint="default"/>
+      </w:rPr>
+    </w:lvl>
+    <w:lvl w:ilvl="3" w:tplc="04160001" w:tentative="1">
+      <w:start w:val="1"/>
+      <w:numFmt w:val="bullet"/>
+      <w:lvlText w:val=""/>
+      <w:lvlJc w:val="left"/>
+      <w:pPr>
+        <w:ind w:left="2880" w:hanging="360"/>
+      </w:pPr>
+      <w:rPr>
+        <w:rFonts w:ascii="Symbol" w:hAnsi="Symbol" w:hint="default"/>
+      </w:rPr>
+    </w:lvl>
+    <w:lvl w:ilvl="4" w:tplc="04160003" w:tentative="1">
+      <w:start w:val="1"/>
+      <w:numFmt w:val="bullet"/>
+      <w:lvlText w:val="o"/>
+      <w:lvlJc w:val="left"/>
+      <w:pPr>
+        <w:ind w:left="3600" w:hanging="360"/>
+      </w:pPr>
+      <w:rPr>
+        <w:rFonts w:ascii="Courier New" w:hAnsi="Courier New" w:cs="Courier New" w:hint="default"/>
+      </w:rPr>
+    </w:lvl>
+    <w:lvl w:ilvl="5" w:tplc="04160005" w:tentative="1">
+      <w:start w:val="1"/>
+      <w:numFmt w:val="bullet"/>
+      <w:lvlText w:val=""/>
+      <w:lvlJc w:val="left"/>
+      <w:pPr>
+        <w:ind w:left="4320" w:hanging="360"/>
+      </w:pPr>
+      <w:rPr>
+        <w:rFonts w:ascii="Wingdings" w:hAnsi="Wingdings" w:hint="default"/>
+      </w:rPr>
+    </w:lvl>
+    <w:lvl w:ilvl="6" w:tplc="04160001" w:tentative="1">
+      <w:start w:val="1"/>
+      <w:numFmt w:val="bullet"/>
+      <w:lvlText w:val=""/>
+      <w:lvlJc w:val="left"/>
+      <w:pPr>
+        <w:ind w:left="5040" w:hanging="360"/>
+      </w:pPr>
+      <w:rPr>
+        <w:rFonts w:ascii="Symbol" w:hAnsi="Symbol" w:hint="default"/>
+      </w:rPr>
+    </w:lvl>
+    <w:lvl w:ilvl="7" w:tplc="04160003" w:tentative="1">
+      <w:start w:val="1"/>
+      <w:numFmt w:val="bullet"/>
+      <w:lvlText w:val="o"/>
+      <w:lvlJc w:val="left"/>
+      <w:pPr>
+        <w:ind w:left="5760" w:hanging="360"/>
+      </w:pPr>
+      <w:rPr>
+        <w:rFonts w:ascii="Courier New" w:hAnsi="Courier New" w:cs="Courier New" w:hint="default"/>
+      </w:rPr>
+    </w:lvl>
+    <w:lvl w:ilvl="8" w:tplc="04160005" w:tentative="1">
+      <w:start w:val="1"/>
+      <w:numFmt w:val="bullet"/>
+      <w:lvlText w:val=""/>
+      <w:lvlJc w:val="left"/>
+      <w:pPr>
+        <w:ind w:left="6480" w:hanging="360"/>
+      </w:pPr>
+      <w:rPr>
+        <w:rFonts w:ascii="Wingdings" w:hAnsi="Wingdings" w:hint="default"/>
+      </w:rPr>
+    </w:lvl>
+  </w:abstractNum>
+  <w:abstractNum w:abstractNumId="22">
     <w:nsid w:val="729A5C18"/>
     <w:multiLevelType w:val="singleLevel"/>
     <w:tmpl w:val="AE162D36"/>
@@ -12233,64 +12582,73 @@
     </w:lvl>
   </w:abstractNum>
   <w:num w:numId="1">
-    <w:abstractNumId w:val="3"/>
+    <w:abstractNumId w:val="4"/>
   </w:num>
   <w:num w:numId="2">
-    <w:abstractNumId w:val="18"/>
+    <w:abstractNumId w:val="20"/>
   </w:num>
   <w:num w:numId="3">
-    <w:abstractNumId w:val="15"/>
+    <w:abstractNumId w:val="17"/>
   </w:num>
   <w:num w:numId="4">
-    <w:abstractNumId w:val="6"/>
+    <w:abstractNumId w:val="7"/>
   </w:num>
   <w:num w:numId="5">
     <w:abstractNumId w:val="1"/>
   </w:num>
   <w:num w:numId="6">
-    <w:abstractNumId w:val="11"/>
+    <w:abstractNumId w:val="12"/>
   </w:num>
   <w:num w:numId="7">
-    <w:abstractNumId w:val="5"/>
+    <w:abstractNumId w:val="6"/>
   </w:num>
   <w:num w:numId="8">
-    <w:abstractNumId w:val="17"/>
+    <w:abstractNumId w:val="19"/>
   </w:num>
   <w:num w:numId="9">
-    <w:abstractNumId w:val="4"/>
+    <w:abstractNumId w:val="5"/>
   </w:num>
   <w:num w:numId="10">
     <w:abstractNumId w:val="0"/>
   </w:num>
   <w:num w:numId="11">
+    <w:abstractNumId w:val="16"/>
+  </w:num>
+  <w:num w:numId="12">
+    <w:abstractNumId w:val="13"/>
+  </w:num>
+  <w:num w:numId="13">
+    <w:abstractNumId w:val="22"/>
+  </w:num>
+  <w:num w:numId="14">
+    <w:abstractNumId w:val="9"/>
+  </w:num>
+  <w:num w:numId="15">
+    <w:abstractNumId w:val="8"/>
+  </w:num>
+  <w:num w:numId="16">
+    <w:abstractNumId w:val="10"/>
+  </w:num>
+  <w:num w:numId="17">
     <w:abstractNumId w:val="14"/>
   </w:num>
-  <w:num w:numId="12">
-    <w:abstractNumId w:val="12"/>
-  </w:num>
-  <w:num w:numId="13">
-    <w:abstractNumId w:val="19"/>
-  </w:num>
-  <w:num w:numId="14">
-    <w:abstractNumId w:val="8"/>
-  </w:num>
-  <w:num w:numId="15">
-    <w:abstractNumId w:val="7"/>
-  </w:num>
-  <w:num w:numId="16">
-    <w:abstractNumId w:val="9"/>
-  </w:num>
-  <w:num w:numId="17">
-    <w:abstractNumId w:val="13"/>
-  </w:num>
   <w:num w:numId="18">
-    <w:abstractNumId w:val="16"/>
+    <w:abstractNumId w:val="18"/>
   </w:num>
   <w:num w:numId="19">
-    <w:abstractNumId w:val="10"/>
+    <w:abstractNumId w:val="11"/>
   </w:num>
   <w:num w:numId="20">
+    <w:abstractNumId w:val="3"/>
+  </w:num>
+  <w:num w:numId="21">
+    <w:abstractNumId w:val="21"/>
+  </w:num>
+  <w:num w:numId="22">
     <w:abstractNumId w:val="2"/>
+  </w:num>
+  <w:num w:numId="23">
+    <w:abstractNumId w:val="15"/>
   </w:num>
 </w:numbering>
 </file>
@@ -13416,7 +13774,7 @@
 </file>
 
 <file path=customXml/itemProps1.xml><?xml version="1.0" encoding="utf-8"?>
-<ds:datastoreItem xmlns:ds="http://schemas.openxmlformats.org/officeDocument/2006/customXml" ds:itemID="{A77E0025-1AC3-453C-8C8C-9EB1E69DC430}">
+<ds:datastoreItem xmlns:ds="http://schemas.openxmlformats.org/officeDocument/2006/customXml" ds:itemID="{63226B15-FD12-409E-B8A4-90E9FB49BCB1}">
   <ds:schemaRefs>
     <ds:schemaRef ds:uri="http://schemas.openxmlformats.org/officeDocument/2006/bibliography"/>
   </ds:schemaRefs>

</xml_diff>

<commit_message>
docs: Adição do topico resumo no documento
</commit_message>
<xml_diff>
--- a/PFC_2025_Docs/PFC_Donate_v1.2.docx
+++ b/PFC_2025_Docs/PFC_Donate_v1.2.docx
@@ -1,6 +1,6 @@
 
 <file path=word/document.xml><?xml version="1.0" encoding="utf-8"?>
-<w:document xmlns:wpc="http://schemas.microsoft.com/office/word/2010/wordprocessingCanvas" xmlns:mc="http://schemas.openxmlformats.org/markup-compatibility/2006" xmlns:o="urn:schemas-microsoft-com:office:office" xmlns:r="http://schemas.openxmlformats.org/officeDocument/2006/relationships" xmlns:m="http://schemas.openxmlformats.org/officeDocument/2006/math" xmlns:v="urn:schemas-microsoft-com:vml" xmlns:wp14="http://schemas.microsoft.com/office/word/2010/wordprocessingDrawing" xmlns:wp="http://schemas.openxmlformats.org/drawingml/2006/wordprocessingDrawing" xmlns:w10="urn:schemas-microsoft-com:office:word" xmlns:w="http://schemas.openxmlformats.org/wordprocessingml/2006/main" xmlns:w14="http://schemas.microsoft.com/office/word/2010/wordml" xmlns:wpg="http://schemas.microsoft.com/office/word/2010/wordprocessingGroup" xmlns:wpi="http://schemas.microsoft.com/office/word/2010/wordprocessingInk" xmlns:wne="http://schemas.microsoft.com/office/word/2006/wordml" xmlns:wps="http://schemas.microsoft.com/office/word/2010/wordprocessingShape" mc:Ignorable="w14 wp14">
+<w:document xmlns:wpc="http://schemas.microsoft.com/office/word/2010/wordprocessingCanvas" xmlns:cx="http://schemas.microsoft.com/office/drawing/2014/chartex" xmlns:cx1="http://schemas.microsoft.com/office/drawing/2015/9/8/chartex" xmlns:cx2="http://schemas.microsoft.com/office/drawing/2015/10/21/chartex" xmlns:cx3="http://schemas.microsoft.com/office/drawing/2016/5/9/chartex" xmlns:cx4="http://schemas.microsoft.com/office/drawing/2016/5/10/chartex" xmlns:cx5="http://schemas.microsoft.com/office/drawing/2016/5/11/chartex" xmlns:cx6="http://schemas.microsoft.com/office/drawing/2016/5/12/chartex" xmlns:cx7="http://schemas.microsoft.com/office/drawing/2016/5/13/chartex" xmlns:cx8="http://schemas.microsoft.com/office/drawing/2016/5/14/chartex" xmlns:mc="http://schemas.openxmlformats.org/markup-compatibility/2006" xmlns:aink="http://schemas.microsoft.com/office/drawing/2016/ink" xmlns:am3d="http://schemas.microsoft.com/office/drawing/2017/model3d" xmlns:o="urn:schemas-microsoft-com:office:office" xmlns:oel="http://schemas.microsoft.com/office/2019/extlst" xmlns:r="http://schemas.openxmlformats.org/officeDocument/2006/relationships" xmlns:m="http://schemas.openxmlformats.org/officeDocument/2006/math" xmlns:v="urn:schemas-microsoft-com:vml" xmlns:wp14="http://schemas.microsoft.com/office/word/2010/wordprocessingDrawing" xmlns:wp="http://schemas.openxmlformats.org/drawingml/2006/wordprocessingDrawing" xmlns:w10="urn:schemas-microsoft-com:office:word" xmlns:w="http://schemas.openxmlformats.org/wordprocessingml/2006/main" xmlns:w14="http://schemas.microsoft.com/office/word/2010/wordml" xmlns:w15="http://schemas.microsoft.com/office/word/2012/wordml" xmlns:w16cex="http://schemas.microsoft.com/office/word/2018/wordml/cex" xmlns:w16cid="http://schemas.microsoft.com/office/word/2016/wordml/cid" xmlns:w16="http://schemas.microsoft.com/office/word/2018/wordml" xmlns:w16du="http://schemas.microsoft.com/office/word/2023/wordml/word16du" xmlns:w16sdtdh="http://schemas.microsoft.com/office/word/2020/wordml/sdtdatahash" xmlns:w16sdtfl="http://schemas.microsoft.com/office/word/2024/wordml/sdtformatlock" xmlns:w16se="http://schemas.microsoft.com/office/word/2015/wordml/symex" xmlns:wpg="http://schemas.microsoft.com/office/word/2010/wordprocessingGroup" xmlns:wpi="http://schemas.microsoft.com/office/word/2010/wordprocessingInk" xmlns:wne="http://schemas.microsoft.com/office/word/2006/wordml" xmlns:wps="http://schemas.microsoft.com/office/word/2010/wordprocessingShape" mc:Ignorable="w14 w15 w16se w16cid w16 w16cex w16sdtdh w16sdtfl w16du wp14">
   <w:body>
     <w:p>
       <w:pPr>
@@ -250,8 +250,8 @@
             <v:stroke joinstyle="miter"/>
             <v:path gradientshapeok="t" o:connecttype="rect"/>
           </v:shapetype>
-          <v:shape id="_x0000_s1034" type="#_x0000_t202" style="position:absolute;left:0;text-align:left;margin-left:162.15pt;margin-top:20.15pt;width:287.4pt;height:2in;z-index:251660800" strokecolor="white [3212]">
-            <v:textbox style="mso-next-textbox:#_x0000_s1034">
+          <v:shape id="_x0000_s2058" type="#_x0000_t202" style="position:absolute;left:0;text-align:left;margin-left:162.15pt;margin-top:20.15pt;width:287.4pt;height:2in;z-index:251660800" strokecolor="white [3212]">
+            <v:textbox style="mso-next-textbox:#_x0000_s2058">
               <w:txbxContent>
                 <w:p>
                   <w:r>
@@ -506,21 +506,8 @@
             </w:tcMar>
           </w:tcPr>
           <w:p>
-            <w:proofErr w:type="spellStart"/>
             <w:r>
-              <w:t>Dilton</w:t>
-            </w:r>
-            <w:proofErr w:type="spellEnd"/>
-            <w:r>
-              <w:t xml:space="preserve"> Silva, Lucas </w:t>
-            </w:r>
-            <w:proofErr w:type="spellStart"/>
-            <w:r>
-              <w:t>Severini</w:t>
-            </w:r>
-            <w:proofErr w:type="spellEnd"/>
-            <w:r>
-              <w:t>, Mateus Boche.</w:t>
+              <w:t>Dilton Silva, Lucas Severini, Mateus Boche.</w:t>
             </w:r>
           </w:p>
         </w:tc>
@@ -647,21 +634,8 @@
             </w:tcMar>
           </w:tcPr>
           <w:p>
-            <w:proofErr w:type="spellStart"/>
             <w:r>
-              <w:t>Dilton</w:t>
-            </w:r>
-            <w:proofErr w:type="spellEnd"/>
-            <w:r>
-              <w:t xml:space="preserve"> Silva, Lucas </w:t>
-            </w:r>
-            <w:proofErr w:type="spellStart"/>
-            <w:r>
-              <w:t>Severini</w:t>
-            </w:r>
-            <w:proofErr w:type="spellEnd"/>
-            <w:r>
-              <w:t>, Mateus Boche.</w:t>
+              <w:t>Dilton Silva, Lucas Severini, Mateus Boche.</w:t>
             </w:r>
           </w:p>
         </w:tc>
@@ -777,105 +751,30 @@
     </w:p>
     <w:p>
       <w:r>
-        <w:t>O resumo d</w:t>
-      </w:r>
-      <w:r>
-        <w:t>eve ser escrito em apenas um</w:t>
-      </w:r>
-      <w:r>
-        <w:t xml:space="preserve"> parágrafo</w:t>
-      </w:r>
-      <w:r>
-        <w:t>. N</w:t>
-      </w:r>
-      <w:r>
-        <w:t>ão ultrapass</w:t>
-      </w:r>
-      <w:r>
-        <w:t>e</w:t>
-      </w:r>
-      <w:r>
-        <w:t xml:space="preserve"> 250 palavras</w:t>
-      </w:r>
-      <w:r>
-        <w:t>.</w:t>
-      </w:r>
-      <w:r>
+        <w:t>A doação de leite materno é uma prática essencial para salvar a vida de recém-nascidos prematuros e de baixo peso, especialmente em situações em que a amamentação direta não é possível. No entanto, a falta de informação, o desconhecimento sobre os benefícios da doação e a dificuldade de acesso aos postos de coleta são barreiras que ainda dificultam esse processo. O presente trabalho apresenta o desenvolvimento do sistema Donate, uma solução tecnológica composta por uma aplicação Web e um aplicativo móvel, com o objetivo de facilitar a conexão entre doadoras, receptores e instituições de saúde responsáveis pela coleta e distribuição do leite humano. O sistema permite o cadastro de usuários interessados em doar ou receber leite materno, além de disponibilizar campanhas educativas, informações sobre o armazenamento adequado e a localização dos pontos de coleta mais próximos. A proposta também contempla um painel administrativo para as instituições de saúde acompanharem o fluxo de doações e otimizarem a gestão dos bancos de leite humano. Com isso, busca-se aumentar a visibilidade das ações de doação, promover a educação sobre a importância do leite materno e contribuir diretamente para a redução da mortalidade infantil. O projeto evidencia como o uso da tecnologia pode ser um aliado no fortalecimento das políticas públicas de saúde e no incentivo à solidariedade por meio da doação.</w:t>
+      </w:r>
+    </w:p>
+    <w:p/>
+    <w:p>
+      <w:pPr>
+        <w:rPr>
+          <w:b/>
+        </w:rPr>
+      </w:pPr>
+      <w:r>
+        <w:rPr>
+          <w:b/>
+        </w:rPr>
+        <w:t>Palavras-chave:</w:t>
+      </w:r>
+      <w:r>
+        <w:rPr>
+          <w:b/>
+        </w:rPr>
         <w:t xml:space="preserve"> </w:t>
       </w:r>
       <w:r>
-        <w:t>N</w:t>
-      </w:r>
-      <w:r>
-        <w:t>ão utiliz</w:t>
-      </w:r>
-      <w:r>
-        <w:t>e</w:t>
-      </w:r>
-      <w:r>
-        <w:t xml:space="preserve"> siglas.</w:t>
-      </w:r>
-      <w:r>
-        <w:t xml:space="preserve"> No final</w:t>
-      </w:r>
-      <w:r>
-        <w:t>,</w:t>
-      </w:r>
-      <w:r>
-        <w:t xml:space="preserve"> apresente </w:t>
-      </w:r>
-      <w:r>
-        <w:t xml:space="preserve">de </w:t>
-      </w:r>
-      <w:r>
-        <w:t>3 a 6 palavras-chave</w:t>
-      </w:r>
-      <w:r>
-        <w:t>, separadas entre si por ponto e vírgula</w:t>
-      </w:r>
-      <w:r>
-        <w:t>.</w:t>
-      </w:r>
-      <w:r>
-        <w:t xml:space="preserve"> O espaçamento é simples.</w:t>
-      </w:r>
-      <w:r>
-        <w:t xml:space="preserve"> </w:t>
-      </w:r>
-    </w:p>
-    <w:p/>
-    <w:p>
-      <w:pPr>
-        <w:rPr>
-          <w:b/>
-        </w:rPr>
-      </w:pPr>
-      <w:r>
-        <w:rPr>
-          <w:b/>
-        </w:rPr>
-        <w:t>Palavras-chave:</w:t>
-      </w:r>
-      <w:r>
-        <w:rPr>
-          <w:b/>
-        </w:rPr>
-        <w:t xml:space="preserve"> </w:t>
-      </w:r>
-      <w:r>
-        <w:t>palavra-chave1; p</w:t>
-      </w:r>
-      <w:r>
-        <w:t>alavra</w:t>
-      </w:r>
-      <w:r>
-        <w:t>-</w:t>
-      </w:r>
-      <w:r>
-        <w:t>chave2; p</w:t>
-      </w:r>
-      <w:r>
-        <w:t>alavra-chave3.</w:t>
+        <w:t>doação de leite materno; tecnologia em saúde; incentivo à amamentação; sistema de informação; solidariedade.</w:t>
       </w:r>
     </w:p>
     <w:p>
@@ -980,13 +879,8 @@
         <w:t>HCSL</w:t>
       </w:r>
       <w:r>
-        <w:t xml:space="preserve"> – Hospital das Clínicas Samuel </w:t>
-      </w:r>
-      <w:proofErr w:type="spellStart"/>
-      <w:r>
-        <w:t>Libânio</w:t>
-      </w:r>
-      <w:proofErr w:type="spellEnd"/>
+        <w:t xml:space="preserve"> – Hospital das Clínicas Samuel Libânio</w:t>
+      </w:r>
     </w:p>
     <w:p>
       <w:r>
@@ -4234,8 +4128,8 @@
       <w:pPr>
         <w:pStyle w:val="EstiloFonte12NegritoCentralizado"/>
         <w:sectPr>
-          <w:headerReference w:type="even" r:id="rId9"/>
-          <w:headerReference w:type="default" r:id="rId10"/>
+          <w:headerReference w:type="even" r:id="rId8"/>
+          <w:headerReference w:type="default" r:id="rId9"/>
           <w:pgSz w:w="11907" w:h="16840" w:code="9"/>
           <w:pgMar w:top="1701" w:right="1134" w:bottom="1134" w:left="1701" w:header="709" w:footer="709" w:gutter="0"/>
           <w:pgNumType w:fmt="lowerRoman"/>
@@ -4267,39 +4161,16 @@
         <w:jc w:val="both"/>
       </w:pPr>
       <w:r>
-        <w:t>O leite humano materno é um alimento essencial para salvar vidas de bebês prematuros e hospitalizados que não podem ser amamentados por suas mães. No entanto, a captação desse leite ainda enfrenta desafios significativos, como a falta de informação, dificuldades no acesso aos pontos de coleta e o desconhecimento sobre os benefícios da doação. Muitas mulheres que poderiam doar não sabem onde ou como realizar esse processo, e os bancos de leite humano, essenciais para a redistribuição desse alimento, frequentemente operam com estoques abaixo do necessário. Segundo a Rede Brasileira de Bancos de Leite Humano (</w:t>
-      </w:r>
-      <w:proofErr w:type="spellStart"/>
-      <w:proofErr w:type="gramStart"/>
-      <w:r>
-        <w:t>rBLH</w:t>
-      </w:r>
-      <w:proofErr w:type="spellEnd"/>
-      <w:r>
-        <w:t>-BR</w:t>
-      </w:r>
-      <w:proofErr w:type="gramEnd"/>
-      <w:r>
-        <w:t>), uma maior conscientização e acessibilidade ao processo de doação poderia aumentar significativamente a quantidade de leite disponível, salvando mais vidas neonatais (</w:t>
-      </w:r>
-      <w:proofErr w:type="spellStart"/>
-      <w:r>
-        <w:t>rBLH</w:t>
-      </w:r>
-      <w:proofErr w:type="spellEnd"/>
-      <w:r>
-        <w:t>-BR, 2023).</w:t>
+        <w:t>O leite humano materno é um alimento essencial para salvar vidas de bebês prematuros e hospitalizados que não podem ser amamentados por suas mães. No entanto, a captação desse leite ainda enfrenta desafios significativos, como a falta de informação, dificuldades no acesso aos pontos de coleta e o desconhecimento sobre os benefícios da doação. Muitas mulheres que poderiam doar não sabem onde ou como realizar esse processo, e os bancos de leite humano, essenciais para a redistribuição desse alimento, frequentemente operam com estoques abaixo do necessário. Segundo a Rede Brasileira de Bancos de Leite Humano (rBLH-BR), uma maior conscientização e acessibilidade ao processo de doação poderia aumentar significativamente a quantidade de leite disponível, salvando mais vidas neonatais (rBLH-BR, 2023).</w:t>
       </w:r>
     </w:p>
     <w:p>
       <w:r>
         <w:t xml:space="preserve">Diante desse cenário, o projeto </w:t>
       </w:r>
-      <w:proofErr w:type="spellStart"/>
       <w:r>
         <w:t>Donate</w:t>
       </w:r>
-      <w:proofErr w:type="spellEnd"/>
       <w:r>
         <w:t xml:space="preserve"> surge como uma solução inovadora, utilizando a tecnologia para conectar doadoras e bancos de leite humano. A proposta consiste no desenvolvimento </w:t>
       </w:r>
@@ -4326,14 +4197,12 @@
       <w:r>
         <w:t xml:space="preserve">O </w:t>
       </w:r>
-      <w:proofErr w:type="spellStart"/>
       <w:r>
         <w:rPr>
           <w:bCs/>
         </w:rPr>
         <w:t>Donate</w:t>
       </w:r>
-      <w:proofErr w:type="spellEnd"/>
       <w:r>
         <w:t xml:space="preserve"> não se limita apenas à criação de um canal de comunicação entre doadoras e instituições, mas também visa promover a educação sobre a importância do leite materno, seus benefícios nutricionais e o impacto positivo que a doação pode gerar. Segundo a Organização Mundial da Saúde (OMS), o leite materno é o alimento ideal para os bebês, reduzindo o risco de doenças e fortalecendo o sistema imunológico nos primeiros meses de vida. Dessa forma, a iniciativa busca incentivar mais mulheres a se tornarem doadoras, fornecendo informações confiáveis e tornando o processo mais acessível e prático.</w:t>
       </w:r>
@@ -4348,28 +4217,15 @@
         <w:br w:type="page"/>
       </w:r>
       <w:bookmarkStart w:id="2" w:name="_Toc194650236"/>
-      <w:proofErr w:type="gramStart"/>
       <w:r>
         <w:lastRenderedPageBreak/>
-        <w:t>2</w:t>
-      </w:r>
-      <w:proofErr w:type="gramEnd"/>
-      <w:r>
-        <w:t xml:space="preserve"> REVISÃO BIBLIOGRÁFICA</w:t>
+        <w:t>2 REVISÃO BIBLIOGRÁFICA</w:t>
       </w:r>
       <w:bookmarkEnd w:id="2"/>
     </w:p>
     <w:p>
       <w:r>
-        <w:t xml:space="preserve">Este capítulo apresenta os principais conceitos e estudos que fundamentam o desenvolvimento do projeto. Inicialmente, são discutidos os benefícios e a importância do aleitamento materno para a saúde infantil e materna. Em seguida, é abordado o funcionamento dos Bancos de Leite Humano, com foco na sua estrutura, atuação e impacto na saúde pública. A terceira seção trata da atuação do Posto de Coleta de Leite Humano do Hospital das Clínicas Samuel </w:t>
-      </w:r>
-      <w:proofErr w:type="spellStart"/>
-      <w:r>
-        <w:t>Libânio</w:t>
-      </w:r>
-      <w:proofErr w:type="spellEnd"/>
-      <w:r>
-        <w:t>, localizado em Pouso Alegre/MG, destacando seu funcionamento e relevância regional. Por fim, são apresentados trabalhos relacionados, com ênfase no uso de tecnologias digitais aplicadas ao incentivo da amamentação e à doação de leite humano.</w:t>
+        <w:t>Este capítulo apresenta os principais conceitos e estudos que fundamentam o desenvolvimento do projeto. Inicialmente, são discutidos os benefícios e a importância do aleitamento materno para a saúde infantil e materna. Em seguida, é abordado o funcionamento dos Bancos de Leite Humano, com foco na sua estrutura, atuação e impacto na saúde pública. A terceira seção trata da atuação do Posto de Coleta de Leite Humano do Hospital das Clínicas Samuel Libânio, localizado em Pouso Alegre/MG, destacando seu funcionamento e relevância regional. Por fim, são apresentados trabalhos relacionados, com ênfase no uso de tecnologias digitais aplicadas ao incentivo da amamentação e à doação de leite humano.</w:t>
       </w:r>
     </w:p>
     <w:p>
@@ -4480,15 +4336,7 @@
     </w:p>
     <w:p>
       <w:r>
-        <w:t>Os Bancos de Leite Humano (</w:t>
-      </w:r>
-      <w:proofErr w:type="spellStart"/>
-      <w:r>
-        <w:t>BLHs</w:t>
-      </w:r>
-      <w:proofErr w:type="spellEnd"/>
-      <w:r>
-        <w:t>) são instituições especializadas que têm como principal função coletar, processar, armazenar e distri</w:t>
+        <w:t>Os Bancos de Leite Humano (BLHs) são instituições especializadas que têm como principal função coletar, processar, armazenar e distri</w:t>
       </w:r>
       <w:r>
         <w:t>buir leite humano doado por mulheres</w:t>
@@ -4738,7 +4586,7 @@
           <w:noProof/>
         </w:rPr>
         <w:drawing>
-          <wp:inline distT="0" distB="0" distL="0" distR="0" wp14:anchorId="1D36CEC6" wp14:editId="544D8458">
+          <wp:inline distT="0" distB="0" distL="0" distR="0" wp14:anchorId="1D36CEC6" wp14:editId="3F282F0A">
             <wp:extent cx="4914900" cy="4730106"/>
             <wp:effectExtent l="19050" t="19050" r="0" b="0"/>
             <wp:docPr id="3" name="Imagem 3" descr="C:\Users\dilto\Downloads\DoeLeite.png"/>
@@ -4755,7 +4603,7 @@
                     </pic:cNvPicPr>
                   </pic:nvPicPr>
                   <pic:blipFill>
-                    <a:blip r:embed="rId11" cstate="print">
+                    <a:blip r:embed="rId10" cstate="print">
                       <a:extLst>
                         <a:ext uri="{28A0092B-C50C-407E-A947-70E740481C1C}">
                           <a14:useLocalDpi xmlns:a14="http://schemas.microsoft.com/office/drawing/2010/main" val="0"/>
@@ -4815,15 +4663,7 @@
         <w:t xml:space="preserve">Fonte: </w:t>
       </w:r>
       <w:r>
-        <w:t xml:space="preserve">Silva </w:t>
-      </w:r>
-      <w:proofErr w:type="gramStart"/>
-      <w:r>
-        <w:t>et</w:t>
-      </w:r>
-      <w:proofErr w:type="gramEnd"/>
-      <w:r>
-        <w:t xml:space="preserve"> al.(2022).</w:t>
+        <w:t>Silva et al.(2022).</w:t>
       </w:r>
     </w:p>
     <w:p>
@@ -4831,23 +4671,7 @@
         <w:rPr>
           <w:bCs/>
         </w:rPr>
-        <w:t xml:space="preserve">O </w:t>
-      </w:r>
-      <w:proofErr w:type="spellStart"/>
-      <w:proofErr w:type="gramStart"/>
-      <w:r>
-        <w:rPr>
-          <w:bCs/>
-        </w:rPr>
-        <w:t>CuidarTech</w:t>
-      </w:r>
-      <w:proofErr w:type="spellEnd"/>
-      <w:proofErr w:type="gramEnd"/>
-      <w:r>
-        <w:rPr>
-          <w:bCs/>
-        </w:rPr>
-        <w:t xml:space="preserve"> Doe Leite</w:t>
+        <w:t>O CuidarTech Doe Leite</w:t>
       </w:r>
       <w:r>
         <w:t xml:space="preserve"> é um aplicativo desenvolvido para facilitar o processo de doação de leite materno, conectando doadoras a bancos de leite humano. Ele oferece funcionalidades como o cadastro de doadoras, agendamento de coletas e acompanhamento das doações realizadas, promovendo um aumento na adesão e no impacto positivo das doações. O uso de </w:t>
@@ -4856,14 +4680,12 @@
         <w:lastRenderedPageBreak/>
         <w:t xml:space="preserve">tecnologias móveis, como o </w:t>
       </w:r>
-      <w:proofErr w:type="spellStart"/>
       <w:r>
         <w:rPr>
           <w:bCs/>
         </w:rPr>
         <w:t>CuidarTech</w:t>
       </w:r>
-      <w:proofErr w:type="spellEnd"/>
       <w:r>
         <w:t>, proporciona uma maneira prática e eficiente de engajar mais pessoas na doação de leite humano, beneficiando a saúde de bebês e mães.</w:t>
       </w:r>
@@ -4944,9 +4766,9 @@
     <w:p>
       <w:pPr>
         <w:sectPr>
-          <w:headerReference w:type="even" r:id="rId12"/>
-          <w:headerReference w:type="default" r:id="rId13"/>
-          <w:headerReference w:type="first" r:id="rId14"/>
+          <w:headerReference w:type="even" r:id="rId11"/>
+          <w:headerReference w:type="default" r:id="rId12"/>
+          <w:headerReference w:type="first" r:id="rId13"/>
           <w:pgSz w:w="11907" w:h="16840" w:code="9"/>
           <w:pgMar w:top="1701" w:right="1134" w:bottom="1134" w:left="1701" w:header="709" w:footer="709" w:gutter="0"/>
           <w:cols w:space="708"/>
@@ -5209,11 +5031,9 @@
           <w:numId w:val="16"/>
         </w:numPr>
       </w:pPr>
-      <w:proofErr w:type="gramStart"/>
       <w:r>
         <w:t>desenvolver</w:t>
       </w:r>
-      <w:proofErr w:type="gramEnd"/>
       <w:r>
         <w:t xml:space="preserve"> uma aplicação </w:t>
       </w:r>
@@ -5251,13 +5071,8 @@
           <w:numId w:val="16"/>
         </w:numPr>
       </w:pPr>
-      <w:proofErr w:type="gramStart"/>
-      <w:r>
-        <w:t>desenvolver</w:t>
-      </w:r>
-      <w:proofErr w:type="gramEnd"/>
-      <w:r>
-        <w:t xml:space="preserve"> </w:t>
+      <w:r>
+        <w:t xml:space="preserve">desenvolver </w:t>
       </w:r>
       <w:r>
         <w:t xml:space="preserve">um aplicativo </w:t>
@@ -5330,13 +5145,8 @@
           <w:numId w:val="17"/>
         </w:numPr>
       </w:pPr>
-      <w:proofErr w:type="gramStart"/>
-      <w:r>
-        <w:t>o</w:t>
-      </w:r>
-      <w:proofErr w:type="gramEnd"/>
-      <w:r>
-        <w:t xml:space="preserve"> </w:t>
+      <w:r>
+        <w:t xml:space="preserve">o </w:t>
       </w:r>
       <w:r>
         <w:t>cadastro como doador</w:t>
@@ -5359,11 +5169,9 @@
           <w:numId w:val="17"/>
         </w:numPr>
       </w:pPr>
-      <w:proofErr w:type="gramStart"/>
       <w:r>
         <w:t>o</w:t>
       </w:r>
-      <w:proofErr w:type="gramEnd"/>
       <w:r>
         <w:t xml:space="preserve"> cadastro como recebedor</w:t>
       </w:r>
@@ -5385,13 +5193,8 @@
           <w:numId w:val="17"/>
         </w:numPr>
       </w:pPr>
-      <w:proofErr w:type="gramStart"/>
-      <w:r>
-        <w:t>o</w:t>
-      </w:r>
-      <w:proofErr w:type="gramEnd"/>
-      <w:r>
-        <w:t xml:space="preserve"> acesso à</w:t>
+      <w:r>
+        <w:t>o acesso à</w:t>
       </w:r>
       <w:r>
         <w:t xml:space="preserve"> campanhas realizadas pela área da saúde</w:t>
@@ -5408,11 +5211,9 @@
           <w:numId w:val="17"/>
         </w:numPr>
       </w:pPr>
-      <w:proofErr w:type="gramStart"/>
       <w:r>
         <w:t>o</w:t>
       </w:r>
-      <w:proofErr w:type="gramEnd"/>
       <w:r>
         <w:t xml:space="preserve"> acesso a informativos e campanhas sobre o cuidado com </w:t>
       </w:r>
@@ -5509,13 +5310,8 @@
           <w:numId w:val="19"/>
         </w:numPr>
       </w:pPr>
-      <w:proofErr w:type="gramStart"/>
-      <w:r>
-        <w:t>o</w:t>
-      </w:r>
-      <w:proofErr w:type="gramEnd"/>
-      <w:r>
-        <w:t xml:space="preserve"> usuário interessado na do</w:t>
+      <w:r>
+        <w:t>o usuário interessado na do</w:t>
       </w:r>
       <w:r>
         <w:t>a</w:t>
@@ -5553,13 +5349,8 @@
           <w:numId w:val="19"/>
         </w:numPr>
       </w:pPr>
-      <w:proofErr w:type="gramStart"/>
-      <w:r>
-        <w:t>o</w:t>
-      </w:r>
-      <w:proofErr w:type="gramEnd"/>
-      <w:r>
-        <w:t xml:space="preserve"> usuário interessado na participação das campanhas de </w:t>
+      <w:r>
+        <w:t xml:space="preserve">o usuário interessado na participação das campanhas de </w:t>
       </w:r>
       <w:r>
         <w:t>bem-estar</w:t>
@@ -5750,15 +5541,7 @@
         </w:rPr>
       </w:pPr>
       <w:r>
-        <w:t>/*Aplicar as correções indicadas pela profa. Isabela</w:t>
-      </w:r>
-      <w:proofErr w:type="gramStart"/>
-      <w:r>
-        <w:t xml:space="preserve">  </w:t>
-      </w:r>
-      <w:proofErr w:type="gramEnd"/>
-      <w:r>
-        <w:t>também */</w:t>
+        <w:t>/*Aplicar as correções indicadas pela profa. Isabela  também */</w:t>
       </w:r>
     </w:p>
     <w:p>
@@ -5852,15 +5635,7 @@
           </w:tcPr>
           <w:p>
             <w:r>
-              <w:t xml:space="preserve">Entregas do </w:t>
-            </w:r>
-            <w:proofErr w:type="spellStart"/>
-            <w:r>
-              <w:t>Bussiness</w:t>
-            </w:r>
-            <w:proofErr w:type="spellEnd"/>
-            <w:r>
-              <w:t xml:space="preserve"> Case, TAP e Inicio da documentação do projeto</w:t>
+              <w:t>Entregas do Bussiness Case, TAP e Inicio da documentação do projeto</w:t>
             </w:r>
           </w:p>
         </w:tc>
@@ -5954,13 +5729,8 @@
       <w:r>
         <w:t xml:space="preserve">: </w:t>
       </w:r>
-      <w:proofErr w:type="spellStart"/>
-      <w:r>
-        <w:t>Dilton</w:t>
-      </w:r>
-      <w:proofErr w:type="spellEnd"/>
-      <w:r>
-        <w:t xml:space="preserve"> Thales Melo da Silva</w:t>
+      <w:r>
+        <w:t>Dilton Thales Melo da Silva</w:t>
       </w:r>
       <w:r>
         <w:t xml:space="preserve">, </w:t>
@@ -6020,15 +5790,8 @@
           <w:numId w:val="18"/>
         </w:numPr>
       </w:pPr>
-      <w:proofErr w:type="spellStart"/>
-      <w:proofErr w:type="gramStart"/>
-      <w:r>
-        <w:t>IntelliJ</w:t>
-      </w:r>
-      <w:proofErr w:type="spellEnd"/>
-      <w:proofErr w:type="gramEnd"/>
-      <w:r>
-        <w:t xml:space="preserve"> IDEA 2021.3.3</w:t>
+      <w:r>
+        <w:t>IntelliJ IDEA 2021.3.3</w:t>
       </w:r>
     </w:p>
     <w:p>
@@ -6039,13 +5802,8 @@
           <w:numId w:val="18"/>
         </w:numPr>
       </w:pPr>
-      <w:proofErr w:type="gramStart"/>
-      <w:r>
-        <w:t>PostgreSQL</w:t>
-      </w:r>
-      <w:proofErr w:type="gramEnd"/>
-      <w:r>
-        <w:t xml:space="preserve"> 14;</w:t>
+      <w:r>
+        <w:t>PostgreSQL 14;</w:t>
       </w:r>
     </w:p>
     <w:p>
@@ -6056,15 +5814,8 @@
           <w:numId w:val="18"/>
         </w:numPr>
       </w:pPr>
-      <w:proofErr w:type="spellStart"/>
-      <w:proofErr w:type="gramStart"/>
-      <w:r>
-        <w:t>PgAdmin</w:t>
-      </w:r>
-      <w:proofErr w:type="spellEnd"/>
-      <w:proofErr w:type="gramEnd"/>
-      <w:r>
-        <w:t xml:space="preserve"> 4 v</w:t>
+      <w:r>
+        <w:t>PgAdmin 4 v</w:t>
       </w:r>
       <w:r>
         <w:t>1.2</w:t>
@@ -6106,15 +5857,7 @@
         </w:numPr>
       </w:pPr>
       <w:r>
-        <w:t xml:space="preserve">Visual Studio </w:t>
-      </w:r>
-      <w:proofErr w:type="spellStart"/>
-      <w:r>
-        <w:t>Code</w:t>
-      </w:r>
-      <w:proofErr w:type="spellEnd"/>
-      <w:r>
-        <w:t xml:space="preserve"> 1.32.3;</w:t>
+        <w:t>Visual Studio Code 1.32.3;</w:t>
       </w:r>
     </w:p>
     <w:p>
@@ -6125,21 +5868,8 @@
           <w:numId w:val="18"/>
         </w:numPr>
       </w:pPr>
-      <w:proofErr w:type="spellStart"/>
-      <w:r>
-        <w:t>Ideas</w:t>
-      </w:r>
-      <w:proofErr w:type="spellEnd"/>
-      <w:r>
-        <w:t xml:space="preserve"> </w:t>
-      </w:r>
-      <w:proofErr w:type="spellStart"/>
-      <w:r>
-        <w:t>Modeler</w:t>
-      </w:r>
-      <w:proofErr w:type="spellEnd"/>
-      <w:r>
-        <w:t xml:space="preserve"> 11.96;</w:t>
+      <w:r>
+        <w:t>Ideas Modeler 11.96;</w:t>
       </w:r>
     </w:p>
     <w:p>
@@ -6150,13 +5880,8 @@
           <w:numId w:val="18"/>
         </w:numPr>
       </w:pPr>
-      <w:proofErr w:type="spellStart"/>
-      <w:r>
-        <w:t>Postman</w:t>
-      </w:r>
-      <w:proofErr w:type="spellEnd"/>
-      <w:r>
-        <w:t xml:space="preserve"> </w:t>
+      <w:r>
+        <w:t xml:space="preserve">Postman </w:t>
       </w:r>
       <w:r>
         <w:t>11</w:t>
@@ -6185,13 +5910,8 @@
           <w:numId w:val="18"/>
         </w:numPr>
       </w:pPr>
-      <w:proofErr w:type="spellStart"/>
-      <w:r>
-        <w:t>Git</w:t>
-      </w:r>
-      <w:proofErr w:type="spellEnd"/>
-      <w:r>
-        <w:t xml:space="preserve"> 2.</w:t>
+      <w:r>
+        <w:t>Git 2.</w:t>
       </w:r>
       <w:r>
         <w:t>49</w:t>
@@ -6208,13 +5928,8 @@
           <w:numId w:val="18"/>
         </w:numPr>
       </w:pPr>
-      <w:proofErr w:type="spellStart"/>
-      <w:r>
-        <w:t>Github</w:t>
-      </w:r>
-      <w:proofErr w:type="spellEnd"/>
-      <w:r>
-        <w:t>;</w:t>
+      <w:r>
+        <w:t>Github;</w:t>
       </w:r>
     </w:p>
     <w:p>
@@ -6243,13 +5958,8 @@
           <w:numId w:val="18"/>
         </w:numPr>
       </w:pPr>
-      <w:proofErr w:type="spellStart"/>
-      <w:r>
-        <w:t>Bootstrap</w:t>
-      </w:r>
-      <w:proofErr w:type="spellEnd"/>
-      <w:r>
-        <w:t>;</w:t>
+      <w:r>
+        <w:t>Bootstrap;</w:t>
       </w:r>
     </w:p>
     <w:p>
@@ -6261,15 +5971,7 @@
         </w:numPr>
       </w:pPr>
       <w:r>
-        <w:t xml:space="preserve">Google </w:t>
-      </w:r>
-      <w:proofErr w:type="spellStart"/>
-      <w:r>
-        <w:t>Forms</w:t>
-      </w:r>
-      <w:proofErr w:type="spellEnd"/>
-      <w:r>
-        <w:t>;</w:t>
+        <w:t>Google Forms;</w:t>
       </w:r>
     </w:p>
     <w:p>
@@ -6281,15 +5983,7 @@
         </w:numPr>
       </w:pPr>
       <w:r>
-        <w:t xml:space="preserve">Adobe Photoshop 2022 </w:t>
-      </w:r>
-      <w:proofErr w:type="gramStart"/>
-      <w:r>
-        <w:t>v23.</w:t>
-      </w:r>
-      <w:proofErr w:type="gramEnd"/>
-      <w:r>
-        <w:t>3.1.426;</w:t>
+        <w:t>Adobe Photoshop 2022 v23.3.1.426;</w:t>
       </w:r>
     </w:p>
     <w:p>
@@ -6301,15 +5995,7 @@
         </w:numPr>
       </w:pPr>
       <w:r>
-        <w:t xml:space="preserve">HTML </w:t>
-      </w:r>
-      <w:proofErr w:type="gramStart"/>
-      <w:r>
-        <w:t>5</w:t>
-      </w:r>
-      <w:proofErr w:type="gramEnd"/>
-      <w:r>
-        <w:t>;</w:t>
+        <w:t>HTML 5;</w:t>
       </w:r>
     </w:p>
     <w:p>
@@ -6320,8 +6006,6 @@
           <w:numId w:val="18"/>
         </w:numPr>
       </w:pPr>
-      <w:proofErr w:type="spellStart"/>
-      <w:proofErr w:type="gramStart"/>
       <w:r>
         <w:t>Java</w:t>
       </w:r>
@@ -6331,8 +6015,6 @@
       <w:r>
         <w:t>cript</w:t>
       </w:r>
-      <w:proofErr w:type="spellEnd"/>
-      <w:proofErr w:type="gramEnd"/>
       <w:r>
         <w:t>;</w:t>
       </w:r>
@@ -6357,11 +6039,9 @@
           <w:numId w:val="18"/>
         </w:numPr>
       </w:pPr>
-      <w:proofErr w:type="spellStart"/>
       <w:r>
         <w:t>Copilot</w:t>
       </w:r>
-      <w:proofErr w:type="spellEnd"/>
     </w:p>
     <w:p>
       <w:pPr>
@@ -6371,11 +6051,9 @@
           <w:numId w:val="18"/>
         </w:numPr>
       </w:pPr>
-      <w:proofErr w:type="spellStart"/>
       <w:r>
         <w:t>Discord</w:t>
       </w:r>
-      <w:proofErr w:type="spellEnd"/>
     </w:p>
     <w:p/>
     <w:p>
@@ -6572,23 +6250,7 @@
         <w:t xml:space="preserve"> </w:t>
       </w:r>
       <w:r>
-        <w:t xml:space="preserve">Fonte: SOMMERVILLE, Ian. Engenharia de Software. 10. </w:t>
-      </w:r>
-      <w:proofErr w:type="gramStart"/>
-      <w:r>
-        <w:t>ed.</w:t>
-      </w:r>
-      <w:proofErr w:type="gramEnd"/>
-      <w:r>
-        <w:t xml:space="preserve"> São Paulo: Pearson </w:t>
-      </w:r>
-      <w:proofErr w:type="spellStart"/>
-      <w:r>
-        <w:t>Education</w:t>
-      </w:r>
-      <w:proofErr w:type="spellEnd"/>
-      <w:r>
-        <w:t>, 2019.</w:t>
+        <w:t>Fonte: SOMMERVILLE, Ian. Engenharia de Software. 10. ed. São Paulo: Pearson Education, 2019.</w:t>
       </w:r>
     </w:p>
     <w:p>
@@ -6608,15 +6270,7 @@
     </w:p>
     <w:p>
       <w:r>
-        <w:t xml:space="preserve">Desejáveis: requisitos adicionais que agregam valor ao sistema, proporcionando maior conveniência e aprimoramento, mas que não são prioritários na </w:t>
-      </w:r>
-      <w:proofErr w:type="gramStart"/>
-      <w:r>
-        <w:t>implementação</w:t>
-      </w:r>
-      <w:proofErr w:type="gramEnd"/>
-      <w:r>
-        <w:t xml:space="preserve"> inicial.</w:t>
+        <w:t>Desejáveis: requisitos adicionais que agregam valor ao sistema, proporcionando maior conveniência e aprimoramento, mas que não são prioritários na implementação inicial.</w:t>
       </w:r>
     </w:p>
     <w:p>
@@ -6839,21 +6493,8 @@
         <w:spacing w:line="360" w:lineRule="auto"/>
       </w:pPr>
       <w:r>
-        <w:t xml:space="preserve">O sistema deve permitir que o usuário </w:t>
-      </w:r>
-      <w:proofErr w:type="gramStart"/>
-      <w:r>
-        <w:t>faça</w:t>
-      </w:r>
-      <w:proofErr w:type="gramEnd"/>
-      <w:r>
-        <w:t xml:space="preserve"> autenticação utilizando seu e-mail e senha previamente cadastrados. Caso as credenciais não correspondam, o acesso será bloqueado até que a autenticação seja </w:t>
-      </w:r>
-      <w:proofErr w:type="gramStart"/>
-      <w:r>
-        <w:t>realizada</w:t>
-      </w:r>
-      <w:proofErr w:type="gramEnd"/>
+        <w:t>O sistema deve permitir que o usuário faça autenticação utilizando seu e-mail e senha previamente cadastrados. Caso as credenciais não correspondam, o acesso será bloqueado até que a autenticação seja realizada</w:t>
+      </w:r>
     </w:p>
     <w:p>
       <w:pPr>
@@ -7005,15 +6646,7 @@
         <w:spacing w:line="360" w:lineRule="auto"/>
       </w:pPr>
       <w:r>
-        <w:t xml:space="preserve">O sistema deve permitir que a doadora </w:t>
-      </w:r>
-      <w:proofErr w:type="gramStart"/>
-      <w:r>
-        <w:t>registre</w:t>
-      </w:r>
-      <w:proofErr w:type="gramEnd"/>
-      <w:r>
-        <w:t xml:space="preserve"> a intenção de doar leite materno, informando a quantidade de leite disponível para doação e a localização para agendamento da coleta.</w:t>
+        <w:t>O sistema deve permitir que a doadora registre a intenção de doar leite materno, informando a quantidade de leite disponível para doação e a localização para agendamento da coleta.</w:t>
       </w:r>
     </w:p>
     <w:p>
@@ -7167,15 +6800,7 @@
         <w:spacing w:line="360" w:lineRule="auto"/>
       </w:pPr>
       <w:r>
-        <w:t xml:space="preserve">O sistema deve permitir que a usuária doadora </w:t>
-      </w:r>
-      <w:proofErr w:type="gramStart"/>
-      <w:r>
-        <w:t>agende</w:t>
-      </w:r>
-      <w:proofErr w:type="gramEnd"/>
-      <w:r>
-        <w:t xml:space="preserve"> a coleta de leite materno com base nas datas e horários disponíveis. Após a solicitação, o profissional de saúde responsável pelo banco de leite humano (BLH) deverá confirmar o agendamento, garantindo que a coleta ocorra de forma organizada e eficiente.</w:t>
+        <w:t>O sistema deve permitir que a usuária doadora agende a coleta de leite materno com base nas datas e horários disponíveis. Após a solicitação, o profissional de saúde responsável pelo banco de leite humano (BLH) deverá confirmar o agendamento, garantindo que a coleta ocorra de forma organizada e eficiente.</w:t>
       </w:r>
     </w:p>
     <w:p>
@@ -7202,15 +6827,7 @@
         <w:spacing w:line="360" w:lineRule="auto"/>
       </w:pPr>
       <w:r>
-        <w:t xml:space="preserve">Confirmação, </w:t>
-      </w:r>
-      <w:proofErr w:type="spellStart"/>
-      <w:r>
-        <w:t>reagendamento</w:t>
-      </w:r>
-      <w:proofErr w:type="spellEnd"/>
-      <w:r>
-        <w:t xml:space="preserve"> ou cancelamento das coletas, com comunicação automática para a doadora conforme descrito no requisito relacionado.</w:t>
+        <w:t>Confirmação, reagendamento ou cancelamento das coletas, com comunicação automática para a doadora conforme descrito no requisito relacionado.</w:t>
       </w:r>
     </w:p>
     <w:p>
@@ -7225,15 +6842,7 @@
     </w:p>
     <w:p>
       <w:r>
-        <w:t xml:space="preserve">RF10 – </w:t>
-      </w:r>
-      <w:proofErr w:type="spellStart"/>
-      <w:r>
-        <w:t>Dashboards</w:t>
-      </w:r>
-      <w:proofErr w:type="spellEnd"/>
-      <w:r>
-        <w:t xml:space="preserve"> e relatórios de acompanhamento</w:t>
+        <w:t>RF10 – Dashboards e relatórios de acompanhamento</w:t>
       </w:r>
     </w:p>
     <w:p>
@@ -7243,15 +6852,7 @@
       </w:pPr>
       <w:r>
         <w:lastRenderedPageBreak/>
-        <w:t>O sistema deve oferecer aos profissionais de saúde acesso a um painel administrativo (</w:t>
-      </w:r>
-      <w:proofErr w:type="spellStart"/>
-      <w:r>
-        <w:t>dashboard</w:t>
-      </w:r>
-      <w:proofErr w:type="spellEnd"/>
-      <w:r>
-        <w:t>) que apresente informações em tempo real sobre o processo de doação e coleta de leite materno.</w:t>
+        <w:t>O sistema deve oferecer aos profissionais de saúde acesso a um painel administrativo (dashboard) que apresente informações em tempo real sobre o processo de doação e coleta de leite materno.</w:t>
       </w:r>
     </w:p>
     <w:p>
@@ -7335,6 +6936,7 @@
       <w:pPr>
         <w:rPr>
           <w:color w:val="FF0000"/>
+          <w:lang w:val="en-US"/>
         </w:rPr>
       </w:pPr>
       <w:bookmarkStart w:id="28" w:name="_Toc192060096"/>
@@ -7345,15 +6947,10 @@
         <w:t xml:space="preserve"> </w:t>
       </w:r>
       <w:r>
-        <w:t xml:space="preserve">Fonte: </w:t>
-      </w:r>
-      <w:proofErr w:type="spellStart"/>
-      <w:r>
-        <w:t>Sommerville</w:t>
-      </w:r>
-      <w:proofErr w:type="spellEnd"/>
-      <w:r>
-        <w:t>, I. (2011). Engenharia de Software (9ª ed.). Pearson Prentice Hall.</w:t>
+        <w:rPr>
+          <w:lang w:val="en-US"/>
+        </w:rPr>
+        <w:t>Fonte: Sommerville, I. (2011). Engenharia de Software (9ª ed.). Pearson Prentice Hall.</w:t>
       </w:r>
     </w:p>
     <w:p>
@@ -7407,21 +7004,8 @@
         <w:pStyle w:val="SemEspaamento"/>
       </w:pPr>
       <w:r>
-        <w:t xml:space="preserve">O sistema deve processar as requisições de cadastro, </w:t>
-      </w:r>
-      <w:proofErr w:type="spellStart"/>
-      <w:r>
-        <w:t>atualizaçao</w:t>
-      </w:r>
-      <w:proofErr w:type="spellEnd"/>
-      <w:r>
-        <w:t xml:space="preserve"> e registros de doação em até 2 </w:t>
-      </w:r>
-      <w:proofErr w:type="gramStart"/>
-      <w:r>
-        <w:t>segundos</w:t>
-      </w:r>
-      <w:proofErr w:type="gramEnd"/>
+        <w:t>O sistema deve processar as requisições de cadastro, atualizaçao e registros de doação em até 2 segundos</w:t>
+      </w:r>
     </w:p>
     <w:p>
       <w:pPr>
@@ -7455,13 +7039,8 @@
     <w:p/>
     <w:p>
       <w:r>
-        <w:t>b) Requisitos de Segurança (confiabilidade, disponibilidade, autenticidade e integridade</w:t>
-      </w:r>
-      <w:proofErr w:type="gramStart"/>
-      <w:r>
-        <w:t>)</w:t>
-      </w:r>
-      <w:proofErr w:type="gramEnd"/>
+        <w:t>b) Requisitos de Segurança (confiabilidade, disponibilidade, autenticidade e integridade)</w:t>
+      </w:r>
     </w:p>
     <w:p>
       <w:pPr>
@@ -7474,15 +7053,7 @@
     <w:p>
       <w:r>
         <w:lastRenderedPageBreak/>
-        <w:t xml:space="preserve">O sistema deve estar </w:t>
-      </w:r>
-      <w:proofErr w:type="gramStart"/>
-      <w:r>
-        <w:t>disponível pelo menos 99</w:t>
-      </w:r>
-      <w:proofErr w:type="gramEnd"/>
-      <w:r>
-        <w:t>% do tempo, garantindo funcionamento contínuo e minimizando períodos de inatividade.</w:t>
+        <w:t>O sistema deve estar disponível pelo menos 99% do tempo, garantindo funcionamento contínuo e minimizando períodos de inatividade.</w:t>
       </w:r>
     </w:p>
     <w:p>
@@ -7494,39 +7065,8 @@
       <w:r>
         <w:t xml:space="preserve">O sistema deve utilizar protocolos seguros </w:t>
       </w:r>
-      <w:proofErr w:type="spellStart"/>
-      <w:proofErr w:type="gramStart"/>
-      <w:r>
-        <w:t>HyperText</w:t>
-      </w:r>
-      <w:proofErr w:type="spellEnd"/>
-      <w:proofErr w:type="gramEnd"/>
-      <w:r>
-        <w:t xml:space="preserve"> </w:t>
-      </w:r>
-      <w:proofErr w:type="spellStart"/>
-      <w:r>
-        <w:t>Transfer</w:t>
-      </w:r>
-      <w:proofErr w:type="spellEnd"/>
-      <w:r>
-        <w:t xml:space="preserve"> </w:t>
-      </w:r>
-      <w:proofErr w:type="spellStart"/>
-      <w:r>
-        <w:t>Protocol</w:t>
-      </w:r>
-      <w:proofErr w:type="spellEnd"/>
-      <w:r>
-        <w:t xml:space="preserve"> </w:t>
-      </w:r>
-      <w:proofErr w:type="spellStart"/>
-      <w:r>
-        <w:t>Secure</w:t>
-      </w:r>
-      <w:proofErr w:type="spellEnd"/>
-      <w:r>
-        <w:t xml:space="preserve"> </w:t>
+      <w:r>
+        <w:t xml:space="preserve">HyperText Transfer Protocol Secure </w:t>
       </w:r>
       <w:r>
         <w:t>(</w:t>
@@ -7545,15 +7085,7 @@
     </w:p>
     <w:p>
       <w:r>
-        <w:t xml:space="preserve">O sistema deve </w:t>
-      </w:r>
-      <w:proofErr w:type="gramStart"/>
-      <w:r>
-        <w:t>implementar</w:t>
-      </w:r>
-      <w:proofErr w:type="gramEnd"/>
-      <w:r>
-        <w:t xml:space="preserve"> políticas de segurança para a criação de senhas, a fim de aumentar a proteção das contas dos usuários. As regras mínimas incluem:</w:t>
+        <w:t>O sistema deve implementar políticas de segurança para a criação de senhas, a fim de aumentar a proteção das contas dos usuários. As regras mínimas incluem:</w:t>
       </w:r>
     </w:p>
     <w:p>
@@ -7565,15 +7097,7 @@
         </w:numPr>
       </w:pPr>
       <w:r>
-        <w:t xml:space="preserve">Mínimo de </w:t>
-      </w:r>
-      <w:proofErr w:type="gramStart"/>
-      <w:r>
-        <w:t>8</w:t>
-      </w:r>
-      <w:proofErr w:type="gramEnd"/>
-      <w:r>
-        <w:t xml:space="preserve"> caracteres;</w:t>
+        <w:t>Mínimo de 8 caracteres;</w:t>
       </w:r>
     </w:p>
     <w:p>
@@ -7640,15 +7164,7 @@
         </w:numPr>
       </w:pPr>
       <w:r>
-        <w:t xml:space="preserve">Google </w:t>
-      </w:r>
-      <w:proofErr w:type="spellStart"/>
-      <w:r>
-        <w:t>Chrome</w:t>
-      </w:r>
-      <w:proofErr w:type="spellEnd"/>
-      <w:r>
-        <w:t>: versão 90 ou superior</w:t>
+        <w:t>Google Chrome: versão 90 ou superior</w:t>
       </w:r>
     </w:p>
     <w:p>
@@ -7684,25 +7200,7 @@
         </w:numPr>
       </w:pPr>
       <w:r>
-        <w:t>Safari (</w:t>
-      </w:r>
-      <w:proofErr w:type="spellStart"/>
-      <w:proofErr w:type="gramStart"/>
-      <w:r>
-        <w:t>macOS</w:t>
-      </w:r>
-      <w:proofErr w:type="spellEnd"/>
-      <w:proofErr w:type="gramEnd"/>
-      <w:r>
-        <w:t>/</w:t>
-      </w:r>
-      <w:proofErr w:type="spellStart"/>
-      <w:r>
-        <w:t>iOS</w:t>
-      </w:r>
-      <w:proofErr w:type="spellEnd"/>
-      <w:r>
-        <w:t>): versão 14 ou superior</w:t>
+        <w:t>Safari (macOS/iOS): versão 14 ou superior</w:t>
       </w:r>
     </w:p>
     <w:p>
@@ -7719,21 +7217,8 @@
           <w:numId w:val="23"/>
         </w:numPr>
       </w:pPr>
-      <w:proofErr w:type="spellStart"/>
-      <w:r>
-        <w:t>Android</w:t>
-      </w:r>
-      <w:proofErr w:type="spellEnd"/>
-      <w:r>
-        <w:t>: versão 8.0 (</w:t>
-      </w:r>
-      <w:proofErr w:type="spellStart"/>
-      <w:r>
-        <w:t>Oreo</w:t>
-      </w:r>
-      <w:proofErr w:type="spellEnd"/>
-      <w:r>
-        <w:t>) ou superior</w:t>
+      <w:r>
+        <w:t>Android: versão 8.0 (Oreo) ou superior</w:t>
       </w:r>
     </w:p>
     <w:p>
@@ -7789,13 +7274,8 @@
       </w:r>
     </w:p>
     <w:p>
-      <w:proofErr w:type="gramStart"/>
-      <w:r>
-        <w:t>)</w:t>
-      </w:r>
-      <w:proofErr w:type="gramEnd"/>
-      <w:r>
-        <w:t xml:space="preserve"> Requisitos de Entrega</w:t>
+      <w:r>
+        <w:t>) Requisitos de Entrega</w:t>
       </w:r>
     </w:p>
     <w:p>
@@ -7856,15 +7336,7 @@
     </w:p>
     <w:p>
       <w:r>
-        <w:t xml:space="preserve">O sistema deve utilizar frameworks e bibliotecas reconhecidas no mercado para garantir confiabilidade e </w:t>
-      </w:r>
-      <w:proofErr w:type="gramStart"/>
-      <w:r>
-        <w:t>otimização</w:t>
-      </w:r>
-      <w:proofErr w:type="gramEnd"/>
-      <w:r>
-        <w:t xml:space="preserve"> do desenvolvimento.</w:t>
+        <w:t>O sistema deve utilizar frameworks e bibliotecas reconhecidas no mercado para garantir confiabilidade e otimização do desenvolvimento.</w:t>
       </w:r>
     </w:p>
     <w:p/>
@@ -7881,38 +7353,17 @@
     </w:p>
     <w:p>
       <w:r>
-        <w:t>a) Requisitos de Interoperabilidade (hardware, software, comunicações</w:t>
-      </w:r>
-      <w:proofErr w:type="gramStart"/>
-      <w:r>
-        <w:t>)</w:t>
-      </w:r>
-      <w:proofErr w:type="gramEnd"/>
-    </w:p>
-    <w:p>
-      <w:r>
-        <w:t xml:space="preserve">RNF10 – Integração com </w:t>
-      </w:r>
-      <w:proofErr w:type="spellStart"/>
-      <w:r>
-        <w:t>APIs</w:t>
-      </w:r>
-      <w:proofErr w:type="spellEnd"/>
-      <w:r>
-        <w:t xml:space="preserve"> externas</w:t>
-      </w:r>
-    </w:p>
-    <w:p>
-      <w:r>
-        <w:t xml:space="preserve">O sistema deve permitir integração com </w:t>
-      </w:r>
-      <w:proofErr w:type="spellStart"/>
-      <w:r>
-        <w:t>APIs</w:t>
-      </w:r>
-      <w:proofErr w:type="spellEnd"/>
-      <w:r>
-        <w:t xml:space="preserve"> de mapas para facilitar a localização de bancos de leite.</w:t>
+        <w:t>a) Requisitos de Interoperabilidade (hardware, software, comunicações)</w:t>
+      </w:r>
+    </w:p>
+    <w:p>
+      <w:r>
+        <w:t>RNF10 – Integração com APIs externas</w:t>
+      </w:r>
+    </w:p>
+    <w:p>
+      <w:r>
+        <w:t>O sistema deve permitir integração com APIs de mapas para facilitar a localização de bancos de leite.</w:t>
       </w:r>
     </w:p>
     <w:p>
@@ -7957,13 +7408,8 @@
         <w:t>O sistema deve estar em conformidade com a Lei Geral de Proteção de Dados (LGPD), garantindo que informações pessoais sejam protegidas e utilizadas apenas com consentimento do usuário.</w:t>
       </w:r>
       <w:r>
-        <w:t>/* Colocar a LGPD nas referências *</w:t>
-      </w:r>
-      <w:proofErr w:type="gramStart"/>
-      <w:r>
-        <w:t>/</w:t>
-      </w:r>
-      <w:proofErr w:type="gramEnd"/>
+        <w:t>/* Colocar a LGPD nas referências */</w:t>
+      </w:r>
     </w:p>
     <w:p>
       <w:pPr>
@@ -8156,23 +7602,7 @@
         <w:t xml:space="preserve">. </w:t>
       </w:r>
       <w:r>
-        <w:t xml:space="preserve">Fonte: SOMMERVILLE, Ian. Engenharia de Software. 10. </w:t>
-      </w:r>
-      <w:proofErr w:type="gramStart"/>
-      <w:r>
-        <w:t>ed.</w:t>
-      </w:r>
-      <w:proofErr w:type="gramEnd"/>
-      <w:r>
-        <w:t xml:space="preserve"> São Paulo: Pearson </w:t>
-      </w:r>
-      <w:proofErr w:type="spellStart"/>
-      <w:r>
-        <w:t>Education</w:t>
-      </w:r>
-      <w:proofErr w:type="spellEnd"/>
-      <w:r>
-        <w:t>, 2019.</w:t>
+        <w:t>Fonte: SOMMERVILLE, Ian. Engenharia de Software. 10. ed. São Paulo: Pearson Education, 2019.</w:t>
       </w:r>
     </w:p>
     <w:p>
@@ -8191,23 +7621,7 @@
         <w:t>/* Separar os atores “Receptora” e “Doadora”.</w:t>
       </w:r>
       <w:r>
-        <w:t xml:space="preserve"> Acentuar </w:t>
-      </w:r>
-      <w:proofErr w:type="gramStart"/>
-      <w:r>
-        <w:t>a palavra “Módulo”</w:t>
-      </w:r>
-      <w:proofErr w:type="gramEnd"/>
-      <w:r>
-        <w:t xml:space="preserve">.  Alterar “Acessar </w:t>
-      </w:r>
-      <w:proofErr w:type="spellStart"/>
-      <w:r>
-        <w:t>login</w:t>
-      </w:r>
-      <w:proofErr w:type="spellEnd"/>
-      <w:r>
-        <w:t>” para “Realizar autenticação”. Incluir “Registrar aceite para termos de uso”. Acessar FAQ e Ajuda precisa da interação com um ator. “Sistema” não é ator.  Revisar os casos de uso conforme as modificações dos requisitos funcionais */</w:t>
+        <w:t xml:space="preserve"> Acentuar a palavra “Módulo”.  Alterar “Acessar login” para “Realizar autenticação”. Incluir “Registrar aceite para termos de uso”. Acessar FAQ e Ajuda precisa da interação com um ator. “Sistema” não é ator.  Revisar os casos de uso conforme as modificações dos requisitos funcionais */</w:t>
       </w:r>
       <w:bookmarkEnd w:id="34"/>
     </w:p>
@@ -8355,9 +7769,9 @@
     <w:p>
       <w:pPr>
         <w:sectPr>
-          <w:headerReference w:type="even" r:id="rId15"/>
-          <w:headerReference w:type="default" r:id="rId16"/>
-          <w:headerReference w:type="first" r:id="rId17"/>
+          <w:headerReference w:type="even" r:id="rId14"/>
+          <w:headerReference w:type="default" r:id="rId15"/>
+          <w:headerReference w:type="first" r:id="rId16"/>
           <w:pgSz w:w="11907" w:h="16840" w:code="9"/>
           <w:pgMar w:top="1701" w:right="1134" w:bottom="1134" w:left="1701" w:header="709" w:footer="709" w:gutter="0"/>
           <w:cols w:space="708"/>
@@ -8365,14 +7779,12 @@
           <w:docGrid w:linePitch="360"/>
         </w:sectPr>
       </w:pPr>
-      <w:bookmarkStart w:id="41" w:name="_GoBack"/>
-      <w:bookmarkEnd w:id="41"/>
     </w:p>
     <w:p>
       <w:pPr>
         <w:pStyle w:val="Ttulo1"/>
       </w:pPr>
-      <w:bookmarkStart w:id="42" w:name="_Toc194650261"/>
+      <w:bookmarkStart w:id="41" w:name="_Toc194650261"/>
       <w:r>
         <w:lastRenderedPageBreak/>
         <w:t>6 ARQUITETURA E PROJETO</w:t>
@@ -8384,209 +7796,209 @@
       <w:r>
         <w:t xml:space="preserve"> DE SOFTWARE</w:t>
       </w:r>
+      <w:bookmarkEnd w:id="41"/>
+    </w:p>
+    <w:p>
+      <w:bookmarkStart w:id="42" w:name="_Toc192060103"/>
+      <w:r>
+        <w:t>I</w:t>
+      </w:r>
+      <w:r>
+        <w:t>nsira</w:t>
+      </w:r>
+      <w:r>
+        <w:t xml:space="preserve"> uma </w:t>
+      </w:r>
+      <w:r>
+        <w:t>apresentação</w:t>
+      </w:r>
+      <w:r>
+        <w:t xml:space="preserve"> sobre o assunto tratado neste capítulo</w:t>
+      </w:r>
+      <w:r>
+        <w:t xml:space="preserve">. </w:t>
+      </w:r>
+      <w:r>
+        <w:t>A palavra</w:t>
+      </w:r>
+      <w:r>
+        <w:t xml:space="preserve"> projeto aqui se refere à etapa de construção do sistema de software.</w:t>
+      </w:r>
+    </w:p>
+    <w:p/>
+    <w:p>
+      <w:pPr>
+        <w:pStyle w:val="Ttulo2"/>
+      </w:pPr>
+      <w:bookmarkStart w:id="43" w:name="_Toc194650262"/>
+      <w:r>
+        <w:t>6.1 V</w:t>
+      </w:r>
       <w:bookmarkEnd w:id="42"/>
-    </w:p>
-    <w:p>
-      <w:bookmarkStart w:id="43" w:name="_Toc192060103"/>
+      <w:r>
+        <w:t>ISÃO ESTRUTURAL</w:t>
+      </w:r>
+      <w:bookmarkEnd w:id="43"/>
+    </w:p>
+    <w:p>
+      <w:bookmarkStart w:id="44" w:name="_Toc192060104"/>
+      <w:r>
+        <w:t>Insira</w:t>
+      </w:r>
+      <w:r>
+        <w:t xml:space="preserve"> uma </w:t>
+      </w:r>
+      <w:r>
+        <w:t>apresentação</w:t>
+      </w:r>
+      <w:r>
+        <w:t xml:space="preserve"> sobre o assunto tratado nesta seção</w:t>
+      </w:r>
+      <w:r>
+        <w:t>.</w:t>
+      </w:r>
+      <w:r>
+        <w:t xml:space="preserve"> </w:t>
+      </w:r>
+      <w:r>
+        <w:t>T</w:t>
+      </w:r>
+      <w:r>
+        <w:t>odos os diagramas devem ser entregue</w:t>
+      </w:r>
+      <w:r>
+        <w:t>s</w:t>
+      </w:r>
+      <w:r>
+        <w:t xml:space="preserve"> dentro da pasta do Apêndice </w:t>
+      </w:r>
+      <w:r>
+        <w:t>F</w:t>
+      </w:r>
+      <w:r>
+        <w:t>.</w:t>
+      </w:r>
+    </w:p>
+    <w:p/>
+    <w:p>
+      <w:pPr>
+        <w:pStyle w:val="Ttulo3"/>
+      </w:pPr>
+      <w:bookmarkStart w:id="45" w:name="_Toc194650263"/>
+      <w:r>
+        <w:t xml:space="preserve">6.1.1 Diagrama de </w:t>
+      </w:r>
+      <w:r>
+        <w:t>P</w:t>
+      </w:r>
+      <w:r>
+        <w:t>acotes</w:t>
+      </w:r>
+      <w:bookmarkEnd w:id="44"/>
+      <w:bookmarkEnd w:id="45"/>
+    </w:p>
+    <w:p>
+      <w:r>
+        <w:t>Defin</w:t>
+      </w:r>
+      <w:r>
+        <w:t>a</w:t>
+      </w:r>
+      <w:r>
+        <w:t xml:space="preserve"> os pacotes (agrupament</w:t>
+      </w:r>
+      <w:r>
+        <w:t xml:space="preserve">os lógicos) idealizados para </w:t>
+      </w:r>
+      <w:r>
+        <w:t>o sistema. Os pacotes geralmente são identificados segundo os padrões de projeto utilizados</w:t>
+      </w:r>
+      <w:r>
+        <w:t>.</w:t>
+      </w:r>
+    </w:p>
+    <w:p/>
+    <w:p>
+      <w:pPr>
+        <w:pStyle w:val="Ttulo3"/>
+      </w:pPr>
+      <w:bookmarkStart w:id="46" w:name="_Toc192060105"/>
+      <w:bookmarkStart w:id="47" w:name="_Toc194650264"/>
+      <w:r>
+        <w:t xml:space="preserve">6.1.2 Diagramas de </w:t>
+      </w:r>
+      <w:r>
+        <w:t>C</w:t>
+      </w:r>
+      <w:r>
+        <w:t>lasses</w:t>
+      </w:r>
+      <w:bookmarkEnd w:id="46"/>
+      <w:bookmarkEnd w:id="47"/>
+    </w:p>
+    <w:p>
+      <w:r>
+        <w:t>De acordo com os pacotes</w:t>
+      </w:r>
+      <w:r>
+        <w:t xml:space="preserve"> identificados na Seção 6.1.1, </w:t>
+      </w:r>
+      <w:r>
+        <w:t>constru</w:t>
+      </w:r>
+      <w:r>
+        <w:t>a</w:t>
+      </w:r>
+      <w:r>
+        <w:t xml:space="preserve"> o diagrama de classes para cada pacote.</w:t>
+      </w:r>
+    </w:p>
+    <w:p/>
+    <w:p>
+      <w:pPr>
+        <w:pStyle w:val="Ttulo2"/>
+      </w:pPr>
+      <w:bookmarkStart w:id="48" w:name="_Toc192060106"/>
+      <w:bookmarkStart w:id="49" w:name="_Toc194650265"/>
+      <w:r>
+        <w:t>6.2 VISÃO COMPORTAMENTAL</w:t>
+      </w:r>
+      <w:bookmarkEnd w:id="48"/>
+      <w:bookmarkEnd w:id="49"/>
+    </w:p>
+    <w:p>
+      <w:r>
+        <w:t>Insira uma apresentação sobre</w:t>
+      </w:r>
+      <w:r>
+        <w:t xml:space="preserve"> o assunto tratado nesta seção. Todos os diagramas devem ser entregue dentro da pasta do Apêndice </w:t>
+      </w:r>
+      <w:r>
+        <w:t>F</w:t>
+      </w:r>
+      <w:r>
+        <w:t>.</w:t>
+      </w:r>
+    </w:p>
+    <w:p/>
+    <w:p>
+      <w:pPr>
+        <w:pStyle w:val="Ttulo3"/>
+      </w:pPr>
+      <w:bookmarkStart w:id="50" w:name="_Toc194650266"/>
+      <w:r>
+        <w:t xml:space="preserve">6.2.1 Projeto das </w:t>
+      </w:r>
       <w:r>
         <w:t>I</w:t>
       </w:r>
       <w:r>
-        <w:t>nsira</w:t>
-      </w:r>
-      <w:r>
-        <w:t xml:space="preserve"> uma </w:t>
-      </w:r>
-      <w:r>
-        <w:t>apresentação</w:t>
-      </w:r>
-      <w:r>
-        <w:t xml:space="preserve"> sobre o assunto tratado neste capítulo</w:t>
-      </w:r>
-      <w:r>
-        <w:t xml:space="preserve">. </w:t>
-      </w:r>
-      <w:r>
-        <w:t>A palavra</w:t>
-      </w:r>
-      <w:r>
-        <w:t xml:space="preserve"> projeto aqui se refere à etapa de construção do sistema de software.</w:t>
-      </w:r>
-    </w:p>
-    <w:p/>
-    <w:p>
-      <w:pPr>
-        <w:pStyle w:val="Ttulo2"/>
-      </w:pPr>
-      <w:bookmarkStart w:id="44" w:name="_Toc194650262"/>
-      <w:r>
-        <w:t>6.1 V</w:t>
-      </w:r>
-      <w:bookmarkEnd w:id="43"/>
-      <w:r>
-        <w:t>ISÃO ESTRUTURAL</w:t>
-      </w:r>
-      <w:bookmarkEnd w:id="44"/>
-    </w:p>
-    <w:p>
-      <w:bookmarkStart w:id="45" w:name="_Toc192060104"/>
-      <w:r>
-        <w:t>Insira</w:t>
-      </w:r>
-      <w:r>
-        <w:t xml:space="preserve"> uma </w:t>
-      </w:r>
-      <w:r>
-        <w:t>apresentação</w:t>
-      </w:r>
-      <w:r>
-        <w:t xml:space="preserve"> sobre o assunto tratado nesta seção</w:t>
-      </w:r>
-      <w:r>
-        <w:t>.</w:t>
-      </w:r>
-      <w:r>
-        <w:t xml:space="preserve"> </w:t>
-      </w:r>
-      <w:r>
-        <w:t>T</w:t>
-      </w:r>
-      <w:r>
-        <w:t>odos os diagramas devem ser entregue</w:t>
-      </w:r>
-      <w:r>
-        <w:t>s</w:t>
-      </w:r>
-      <w:r>
-        <w:t xml:space="preserve"> dentro da pasta do Apêndice </w:t>
-      </w:r>
-      <w:r>
-        <w:t>F</w:t>
-      </w:r>
-      <w:r>
-        <w:t>.</w:t>
-      </w:r>
-    </w:p>
-    <w:p/>
-    <w:p>
-      <w:pPr>
-        <w:pStyle w:val="Ttulo3"/>
-      </w:pPr>
-      <w:bookmarkStart w:id="46" w:name="_Toc194650263"/>
-      <w:r>
-        <w:t xml:space="preserve">6.1.1 Diagrama de </w:t>
-      </w:r>
-      <w:r>
-        <w:t>P</w:t>
-      </w:r>
-      <w:r>
-        <w:t>acotes</w:t>
-      </w:r>
-      <w:bookmarkEnd w:id="45"/>
-      <w:bookmarkEnd w:id="46"/>
-    </w:p>
-    <w:p>
-      <w:r>
-        <w:t>Defin</w:t>
-      </w:r>
-      <w:r>
-        <w:t>a</w:t>
-      </w:r>
-      <w:r>
-        <w:t xml:space="preserve"> os pacotes (agrupament</w:t>
-      </w:r>
-      <w:r>
-        <w:t xml:space="preserve">os lógicos) idealizados para </w:t>
-      </w:r>
-      <w:r>
-        <w:t>o sistema. Os pacotes geralmente são identificados segundo os padrões de projeto utilizados</w:t>
-      </w:r>
-      <w:r>
-        <w:t>.</w:t>
-      </w:r>
-    </w:p>
-    <w:p/>
-    <w:p>
-      <w:pPr>
-        <w:pStyle w:val="Ttulo3"/>
-      </w:pPr>
-      <w:bookmarkStart w:id="47" w:name="_Toc192060105"/>
-      <w:bookmarkStart w:id="48" w:name="_Toc194650264"/>
-      <w:r>
-        <w:t xml:space="preserve">6.1.2 Diagramas de </w:t>
-      </w:r>
-      <w:r>
-        <w:t>C</w:t>
-      </w:r>
-      <w:r>
-        <w:t>lasses</w:t>
-      </w:r>
-      <w:bookmarkEnd w:id="47"/>
-      <w:bookmarkEnd w:id="48"/>
-    </w:p>
-    <w:p>
-      <w:r>
-        <w:t>De acordo com os pacotes</w:t>
-      </w:r>
-      <w:r>
-        <w:t xml:space="preserve"> identificados na Seção 6.1.1, </w:t>
-      </w:r>
-      <w:r>
-        <w:t>constru</w:t>
-      </w:r>
-      <w:r>
-        <w:t>a</w:t>
-      </w:r>
-      <w:r>
-        <w:t xml:space="preserve"> o diagrama de classes para cada pacote.</w:t>
-      </w:r>
-    </w:p>
-    <w:p/>
-    <w:p>
-      <w:pPr>
-        <w:pStyle w:val="Ttulo2"/>
-      </w:pPr>
-      <w:bookmarkStart w:id="49" w:name="_Toc192060106"/>
-      <w:bookmarkStart w:id="50" w:name="_Toc194650265"/>
-      <w:r>
-        <w:t>6.2 VISÃO COMPORTAMENTAL</w:t>
-      </w:r>
-      <w:bookmarkEnd w:id="49"/>
+        <w:t>nterações</w:t>
+      </w:r>
+      <w:r>
+        <w:t xml:space="preserve"> entre Objetos</w:t>
+      </w:r>
       <w:bookmarkEnd w:id="50"/>
-    </w:p>
-    <w:p>
-      <w:r>
-        <w:t>Insira uma apresentação sobre</w:t>
-      </w:r>
-      <w:r>
-        <w:t xml:space="preserve"> o assunto tratado nesta seção. Todos os diagramas devem ser entregue dentro da pasta do Apêndice </w:t>
-      </w:r>
-      <w:r>
-        <w:t>F</w:t>
-      </w:r>
-      <w:r>
-        <w:t>.</w:t>
-      </w:r>
-    </w:p>
-    <w:p/>
-    <w:p>
-      <w:pPr>
-        <w:pStyle w:val="Ttulo3"/>
-      </w:pPr>
-      <w:bookmarkStart w:id="51" w:name="_Toc194650266"/>
-      <w:r>
-        <w:t xml:space="preserve">6.2.1 Projeto das </w:t>
-      </w:r>
-      <w:r>
-        <w:t>I</w:t>
-      </w:r>
-      <w:r>
-        <w:t>nterações</w:t>
-      </w:r>
-      <w:r>
-        <w:t xml:space="preserve"> entre Objetos</w:t>
-      </w:r>
-      <w:bookmarkEnd w:id="51"/>
     </w:p>
     <w:p/>
     <w:p>
@@ -8626,7 +8038,7 @@
       <w:pPr>
         <w:pStyle w:val="Ttulo2"/>
       </w:pPr>
-      <w:bookmarkStart w:id="52" w:name="_Toc194650267"/>
+      <w:bookmarkStart w:id="51" w:name="_Toc194650267"/>
       <w:r>
         <w:t xml:space="preserve">6.3 VISÃO </w:t>
       </w:r>
@@ -8636,11 +8048,78 @@
       <w:r>
         <w:t xml:space="preserve"> DADOS</w:t>
       </w:r>
+      <w:bookmarkEnd w:id="51"/>
+    </w:p>
+    <w:p>
+      <w:r>
+        <w:t>Insira uma apresentação sobre o assunto tratado nesta seção.</w:t>
+      </w:r>
+    </w:p>
+    <w:p/>
+    <w:p>
+      <w:pPr>
+        <w:pStyle w:val="Ttulo3"/>
+      </w:pPr>
+      <w:bookmarkStart w:id="52" w:name="_Toc194650268"/>
+      <w:r>
+        <w:t xml:space="preserve">6.3.1 Modelo </w:t>
+      </w:r>
+      <w:r>
+        <w:t>Lógico</w:t>
+      </w:r>
       <w:bookmarkEnd w:id="52"/>
     </w:p>
     <w:p>
       <w:r>
-        <w:t>Insira uma apresentação sobre o assunto tratado nesta seção.</w:t>
+        <w:t>A partir do modelo conceitual</w:t>
+      </w:r>
+      <w:r>
+        <w:t xml:space="preserve"> do Capítulo 5, faça o modelo </w:t>
+      </w:r>
+      <w:r>
+        <w:t>lógico</w:t>
+      </w:r>
+      <w:r>
+        <w:t xml:space="preserve"> dos dados </w:t>
+      </w:r>
+      <w:r>
+        <w:t>que devem ser</w:t>
+      </w:r>
+      <w:r>
+        <w:t xml:space="preserve"> persistidos.</w:t>
+      </w:r>
+      <w:r>
+        <w:t xml:space="preserve"> O modelo </w:t>
+      </w:r>
+      <w:r>
+        <w:t>lógico</w:t>
+      </w:r>
+      <w:r>
+        <w:t xml:space="preserve"> é con</w:t>
+      </w:r>
+      <w:r>
+        <w:t>heci</w:t>
+      </w:r>
+      <w:r>
+        <w:t>do também como modelo</w:t>
+      </w:r>
+      <w:r>
+        <w:t xml:space="preserve"> operacional</w:t>
+      </w:r>
+      <w:r>
+        <w:t>.</w:t>
+      </w:r>
+      <w:r>
+        <w:t xml:space="preserve"> </w:t>
+      </w:r>
+      <w:r>
+        <w:t xml:space="preserve">Devem ser entregues dentro da pasta do Apêndice </w:t>
+      </w:r>
+      <w:r>
+        <w:t>D</w:t>
+      </w:r>
+      <w:r>
+        <w:t>.</w:t>
       </w:r>
     </w:p>
     <w:p/>
@@ -8648,9 +8127,15 @@
       <w:pPr>
         <w:pStyle w:val="Ttulo3"/>
       </w:pPr>
-      <w:bookmarkStart w:id="53" w:name="_Toc194650268"/>
-      <w:r>
-        <w:t xml:space="preserve">6.3.1 Modelo </w:t>
+      <w:bookmarkStart w:id="53" w:name="_Toc194650269"/>
+      <w:r>
+        <w:t>6.3.2 Dicionário de D</w:t>
+      </w:r>
+      <w:r>
+        <w:t>ados</w:t>
+      </w:r>
+      <w:r>
+        <w:t xml:space="preserve"> do Modelo </w:t>
       </w:r>
       <w:r>
         <w:t>Lógico</w:t>
@@ -8659,40 +8144,16 @@
     </w:p>
     <w:p>
       <w:r>
-        <w:t>A partir do modelo conceitual</w:t>
-      </w:r>
-      <w:r>
-        <w:t xml:space="preserve"> do Capítulo 5, faça o modelo </w:t>
-      </w:r>
-      <w:r>
-        <w:t>lógico</w:t>
-      </w:r>
-      <w:r>
-        <w:t xml:space="preserve"> dos dados </w:t>
-      </w:r>
-      <w:r>
-        <w:t>que devem ser</w:t>
-      </w:r>
-      <w:r>
-        <w:t xml:space="preserve"> persistidos.</w:t>
-      </w:r>
-      <w:r>
-        <w:t xml:space="preserve"> O modelo </w:t>
-      </w:r>
-      <w:r>
-        <w:t>lógico</w:t>
-      </w:r>
-      <w:r>
-        <w:t xml:space="preserve"> é con</w:t>
-      </w:r>
-      <w:r>
-        <w:t>heci</w:t>
-      </w:r>
-      <w:r>
-        <w:t>do também como modelo</w:t>
-      </w:r>
-      <w:r>
-        <w:t xml:space="preserve"> operacional</w:t>
+        <w:t>Descreva os elementos de dados presentes no modelo</w:t>
+      </w:r>
+      <w:r>
+        <w:t xml:space="preserve"> </w:t>
+      </w:r>
+      <w:r>
+        <w:t>operacional</w:t>
+      </w:r>
+      <w:r>
+        <w:t xml:space="preserve"> (ou lógico)</w:t>
       </w:r>
       <w:r>
         <w:t>.</w:t>
@@ -8713,58 +8174,56 @@
     <w:p/>
     <w:p>
       <w:pPr>
+        <w:pStyle w:val="Ttulo2"/>
+      </w:pPr>
+      <w:bookmarkStart w:id="54" w:name="_Toc194650270"/>
+      <w:r>
+        <w:t>6.</w:t>
+      </w:r>
+      <w:r>
+        <w:t>4</w:t>
+      </w:r>
+      <w:r>
+        <w:t xml:space="preserve"> PROJETO DA INTERAÇÃO HUMANO-COMPUTADOR</w:t>
+      </w:r>
+      <w:bookmarkEnd w:id="54"/>
+    </w:p>
+    <w:p>
+      <w:r>
+        <w:t>Apresente</w:t>
+      </w:r>
+      <w:r>
+        <w:t xml:space="preserve"> o estudo dos </w:t>
+      </w:r>
+      <w:r>
+        <w:t xml:space="preserve">perfis de </w:t>
+      </w:r>
+      <w:r>
+        <w:t>usuários</w:t>
+      </w:r>
+      <w:r>
+        <w:t xml:space="preserve"> esperados</w:t>
+      </w:r>
+      <w:r>
+        <w:t>, m</w:t>
+      </w:r>
+      <w:r>
+        <w:t>ostrar os padrões ergonômicos e as heurísticas de usabilidade para a impleme</w:t>
+      </w:r>
+      <w:r>
+        <w:t>ntação da interface de usuário.</w:t>
+      </w:r>
+    </w:p>
+    <w:p>
+      <w:pPr>
         <w:pStyle w:val="Ttulo3"/>
       </w:pPr>
-      <w:bookmarkStart w:id="54" w:name="_Toc194650269"/>
-      <w:r>
-        <w:t>6.3.2 Dicionário de D</w:t>
-      </w:r>
-      <w:r>
-        <w:t>ados</w:t>
-      </w:r>
-      <w:r>
-        <w:t xml:space="preserve"> do Modelo </w:t>
-      </w:r>
-      <w:r>
-        <w:t>Lógico</w:t>
-      </w:r>
-      <w:bookmarkEnd w:id="54"/>
-    </w:p>
-    <w:p>
-      <w:r>
-        <w:t>Descreva os elementos de dados presentes no modelo</w:t>
-      </w:r>
-      <w:r>
-        <w:t xml:space="preserve"> </w:t>
-      </w:r>
-      <w:r>
-        <w:t>operacional</w:t>
-      </w:r>
-      <w:r>
-        <w:t xml:space="preserve"> (ou lógico)</w:t>
-      </w:r>
-      <w:r>
-        <w:t>.</w:t>
-      </w:r>
-      <w:r>
-        <w:t xml:space="preserve"> </w:t>
-      </w:r>
-      <w:r>
-        <w:t xml:space="preserve">Devem ser entregues dentro da pasta do Apêndice </w:t>
-      </w:r>
-      <w:r>
-        <w:t>D</w:t>
-      </w:r>
-      <w:r>
-        <w:t>.</w:t>
-      </w:r>
-    </w:p>
-    <w:p/>
-    <w:p>
-      <w:pPr>
-        <w:pStyle w:val="Ttulo2"/>
-      </w:pPr>
-      <w:bookmarkStart w:id="55" w:name="_Toc194650270"/>
+    </w:p>
+    <w:p>
+      <w:pPr>
+        <w:pStyle w:val="Ttulo3"/>
+      </w:pPr>
+      <w:bookmarkStart w:id="55" w:name="_Toc194650271"/>
       <w:r>
         <w:t>6.</w:t>
       </w:r>
@@ -8772,68 +8231,21 @@
         <w:t>4</w:t>
       </w:r>
       <w:r>
-        <w:t xml:space="preserve"> PROJETO DA INTERAÇÃO HUMANO-COMPUTADOR</w:t>
+        <w:t xml:space="preserve">.1 </w:t>
+      </w:r>
+      <w:r>
+        <w:t>Perfil</w:t>
+      </w:r>
+      <w:r>
+        <w:t xml:space="preserve"> de</w:t>
+      </w:r>
+      <w:r>
+        <w:t xml:space="preserve"> U</w:t>
+      </w:r>
+      <w:r>
+        <w:t>suário</w:t>
       </w:r>
       <w:bookmarkEnd w:id="55"/>
-    </w:p>
-    <w:p>
-      <w:r>
-        <w:t>Apresente</w:t>
-      </w:r>
-      <w:r>
-        <w:t xml:space="preserve"> o estudo dos </w:t>
-      </w:r>
-      <w:r>
-        <w:t xml:space="preserve">perfis de </w:t>
-      </w:r>
-      <w:r>
-        <w:t>usuários</w:t>
-      </w:r>
-      <w:r>
-        <w:t xml:space="preserve"> esperados</w:t>
-      </w:r>
-      <w:r>
-        <w:t>, m</w:t>
-      </w:r>
-      <w:r>
-        <w:t>ostrar os padrões ergonômicos e as heurísticas de usabilidade para a impleme</w:t>
-      </w:r>
-      <w:r>
-        <w:t>ntação da interface de usuário.</w:t>
-      </w:r>
-    </w:p>
-    <w:p>
-      <w:pPr>
-        <w:pStyle w:val="Ttulo3"/>
-      </w:pPr>
-    </w:p>
-    <w:p>
-      <w:pPr>
-        <w:pStyle w:val="Ttulo3"/>
-      </w:pPr>
-      <w:bookmarkStart w:id="56" w:name="_Toc194650271"/>
-      <w:r>
-        <w:t>6.</w:t>
-      </w:r>
-      <w:r>
-        <w:t>4</w:t>
-      </w:r>
-      <w:r>
-        <w:t xml:space="preserve">.1 </w:t>
-      </w:r>
-      <w:r>
-        <w:t>Perfil</w:t>
-      </w:r>
-      <w:r>
-        <w:t xml:space="preserve"> de</w:t>
-      </w:r>
-      <w:r>
-        <w:t xml:space="preserve"> U</w:t>
-      </w:r>
-      <w:r>
-        <w:t>suário</w:t>
-      </w:r>
-      <w:bookmarkEnd w:id="56"/>
     </w:p>
     <w:p>
       <w:pPr>
@@ -8899,7 +8311,7 @@
       <w:r>
         <w:t>.</w:t>
       </w:r>
-      <w:bookmarkStart w:id="57" w:name="_Toc192060119"/>
+      <w:bookmarkStart w:id="56" w:name="_Toc192060119"/>
       <w:r>
         <w:br w:type="page"/>
       </w:r>
@@ -8908,7 +8320,7 @@
       <w:pPr>
         <w:pStyle w:val="Ttulo1"/>
       </w:pPr>
-      <w:bookmarkStart w:id="58" w:name="_Toc194650272"/>
+      <w:bookmarkStart w:id="57" w:name="_Toc194650272"/>
       <w:r>
         <w:lastRenderedPageBreak/>
         <w:t>6</w:t>
@@ -8916,7 +8328,7 @@
       <w:r>
         <w:t xml:space="preserve"> CONCLUSÃO</w:t>
       </w:r>
-      <w:bookmarkEnd w:id="58"/>
+      <w:bookmarkEnd w:id="57"/>
     </w:p>
     <w:p>
       <w:pPr>
@@ -8969,13 +8381,13 @@
       <w:pPr>
         <w:pStyle w:val="Ttulo1"/>
       </w:pPr>
-      <w:bookmarkStart w:id="59" w:name="_Toc194650273"/>
+      <w:bookmarkStart w:id="58" w:name="_Toc194650273"/>
       <w:r>
         <w:lastRenderedPageBreak/>
         <w:t>REFERÊNCIAS</w:t>
       </w:r>
-      <w:bookmarkEnd w:id="57"/>
-      <w:bookmarkEnd w:id="59"/>
+      <w:bookmarkEnd w:id="56"/>
+      <w:bookmarkEnd w:id="58"/>
     </w:p>
     <w:p>
       <w:pPr>
@@ -8990,69 +8402,95 @@
           <w:rStyle w:val="Forte"/>
           <w:sz w:val="24"/>
         </w:rPr>
-        <w:t xml:space="preserve">BRASIL. Ministério da Saúde. Conheça os Benefícios da Amamentação. Disponível em: </w:t>
-      </w:r>
-      <w:proofErr w:type="gramStart"/>
+        <w:t>BRASIL. Ministério da Saúde. Conheça os Benefícios da Amamentação. Disponível em: https://www.gov.br/saude/pt-br/campanhas-da-saude/2023/amamentacao/conheca-os-benef</w:t>
+      </w:r>
       <w:r>
         <w:rPr>
           <w:rStyle w:val="Forte"/>
           <w:sz w:val="24"/>
         </w:rPr>
-        <w:t>https</w:t>
-      </w:r>
-      <w:proofErr w:type="gramEnd"/>
-      <w:r>
+        <w:t>icios. Acesso em: 13 mar. 2025.</w:t>
+      </w:r>
+    </w:p>
+    <w:p>
+      <w:pPr>
+        <w:pStyle w:val="NormalWeb"/>
         <w:rPr>
           <w:rStyle w:val="Forte"/>
           <w:sz w:val="24"/>
         </w:rPr>
-        <w:t>://www.gov.br/saude/pt-br/campanhas-da-saude/2023/amamentacao/conheca-os-benef</w:t>
-      </w:r>
+      </w:pPr>
       <w:r>
         <w:rPr>
           <w:rStyle w:val="Forte"/>
           <w:sz w:val="24"/>
         </w:rPr>
-        <w:t>icios. Acesso em: 13 mar. 2025.</w:t>
-      </w:r>
-    </w:p>
-    <w:p>
-      <w:pPr>
-        <w:pStyle w:val="NormalWeb"/>
+        <w:t>LOPES, M. H.; SILVA, R. A.; PEREIRA, A. L.; SANTOS, F. M. A tecnologia dos aplicativos móveis na promoção ao aleitamento materno: revisão integrativa. Revista Brasileira de Enfermagem, 75(1), e20210034. Disponível em: https://www.researchgate.net/publication/360160864_A_tecnologia_dos_aplicativos_moveis_na_promocao_ao_aleitamento_materno_revisao_integr</w:t>
+      </w:r>
+      <w:r>
         <w:rPr>
           <w:rStyle w:val="Forte"/>
           <w:sz w:val="24"/>
         </w:rPr>
-      </w:pPr>
-      <w:r>
+        <w:t>ativa. Acesso em: 13 mar. 2025.</w:t>
+      </w:r>
+    </w:p>
+    <w:p>
+      <w:pPr>
+        <w:pStyle w:val="NormalWeb"/>
         <w:rPr>
           <w:rStyle w:val="Forte"/>
           <w:sz w:val="24"/>
         </w:rPr>
-        <w:t xml:space="preserve">LOPES, M. H.; SILVA, R. A.; PEREIRA, A. L.; SANTOS, F. M. A tecnologia dos aplicativos móveis na promoção ao aleitamento materno: revisão integrativa. Revista Brasileira de Enfermagem, 75(1), e20210034. Disponível em: </w:t>
-      </w:r>
-      <w:proofErr w:type="gramStart"/>
+      </w:pPr>
       <w:r>
         <w:rPr>
           <w:rStyle w:val="Forte"/>
           <w:sz w:val="24"/>
         </w:rPr>
-        <w:t>https</w:t>
-      </w:r>
-      <w:proofErr w:type="gramEnd"/>
+        <w:t>OLIVEIRA, D. S.; SOUZA, A. I.; LIMA, T. H. Tecnologias em saúde e suas contribuições para a promoção do aleitamento materno. Ciência &amp; Saúde Coletiva, 26(9), 1234-1245. Disponível em: https://www.scielo.br/j/csc/a/RG9dKm34fMFyLFXpQsw</w:t>
+      </w:r>
       <w:r>
         <w:rPr>
           <w:rStyle w:val="Forte"/>
           <w:sz w:val="24"/>
         </w:rPr>
-        <w:t>://www.researchgate.net/publication/360160864_A_tecnologia_dos_aplicativos_moveis_na_promocao_ao_aleitamento_materno_revisao_integr</w:t>
-      </w:r>
-      <w:r>
+        <w:t>v7Rv/. Acesso em: 13 mar. 2025.</w:t>
+      </w:r>
+    </w:p>
+    <w:p>
+      <w:pPr>
+        <w:pStyle w:val="NormalWeb"/>
         <w:rPr>
           <w:rStyle w:val="Forte"/>
           <w:sz w:val="24"/>
         </w:rPr>
-        <w:t>ativa. Acesso em: 13 mar. 2025.</w:t>
+      </w:pPr>
+      <w:r>
+        <w:rPr>
+          <w:bCs/>
+        </w:rPr>
+        <w:t>RBLH-BR – Rede Brasileira de Bancos de Leite Humano</w:t>
+      </w:r>
+      <w:r>
+        <w:rPr>
+          <w:b/>
+          <w:bCs/>
+        </w:rPr>
+        <w:t>.</w:t>
+      </w:r>
+      <w:r>
+        <w:t xml:space="preserve"> (2023). </w:t>
+      </w:r>
+      <w:r>
+        <w:rPr>
+          <w:i/>
+          <w:iCs/>
+        </w:rPr>
+        <w:t>O que é a Rede Brasileira de Bancos de Leite Humano</w:t>
+      </w:r>
+      <w:r>
+        <w:t>. Fundação Oswaldo Cruz – Fiocruz. Disponível em: https://rblh.fiocruz.br/o-que-e-rede-blh. Acesso em: 13 mar. 2025.</w:t>
       </w:r>
     </w:p>
     <w:p>
@@ -9068,360 +8506,118 @@
           <w:rStyle w:val="Forte"/>
           <w:sz w:val="24"/>
         </w:rPr>
-        <w:t>OLIVEIRA, D. S.; SOUZA, A. I</w:t>
-      </w:r>
-      <w:proofErr w:type="gramStart"/>
+        <w:t>SILVA, R. F.; ALMEIDA, K. L.; FERREIRA, P. H.; COSTA, M. A. Aplicativo Doe Leite: tecnologia facilitadora na doação de leite materno. Revista da Escola de Enfermagem da USP, 56, e20220158. Disponível em: https://www.scielo.br/j/ape/a/tXmsqRHbThMgSxqFZrz</w:t>
+      </w:r>
       <w:r>
         <w:rPr>
           <w:rStyle w:val="Forte"/>
           <w:sz w:val="24"/>
         </w:rPr>
-        <w:t>.;</w:t>
-      </w:r>
-      <w:proofErr w:type="gramEnd"/>
-      <w:r>
+        <w:t>sYmJ/. Acesso em: 13 mar. 2025.</w:t>
+      </w:r>
+    </w:p>
+    <w:p>
+      <w:pPr>
+        <w:pStyle w:val="NormalWeb"/>
         <w:rPr>
           <w:rStyle w:val="Forte"/>
           <w:sz w:val="24"/>
         </w:rPr>
-        <w:t xml:space="preserve"> LIMA, T. H. Tecnologias em saúde e suas contribuições para a promoção do aleitamento materno. Ciência &amp; Saúde Coletiva, 26(9), 1234-1245. Disponível em: </w:t>
-      </w:r>
-      <w:proofErr w:type="gramStart"/>
+      </w:pPr>
       <w:r>
         <w:rPr>
           <w:rStyle w:val="Forte"/>
           <w:sz w:val="24"/>
         </w:rPr>
-        <w:t>https</w:t>
-      </w:r>
-      <w:proofErr w:type="gramEnd"/>
+        <w:t>OLIVEIRA, D. S.; SOUZA, A. I.; LIMA, T. H. Aleitamento materno: uso da tecnologia da informação como estratégia para a construção de um website. Revista de Enfermagem da UFSM, 11, e64. Disponível em: https://periodicos.ufsm.br/reufsm/article/view/64034</w:t>
+      </w:r>
       <w:r>
         <w:rPr>
           <w:rStyle w:val="Forte"/>
           <w:sz w:val="24"/>
         </w:rPr>
-        <w:t>://www.scielo.br/j/csc/a/RG9dKm34fMFyLFXpQsw</w:t>
-      </w:r>
-      <w:r>
+        <w:t>/html. Acesso em: 13 mar. 2025.</w:t>
+      </w:r>
+    </w:p>
+    <w:p>
+      <w:pPr>
+        <w:pStyle w:val="NormalWeb"/>
         <w:rPr>
           <w:rStyle w:val="Forte"/>
           <w:sz w:val="24"/>
         </w:rPr>
-        <w:t>v7Rv/. Acesso em: 13 mar. 2025.</w:t>
-      </w:r>
-    </w:p>
-    <w:p>
-      <w:pPr>
-        <w:pStyle w:val="NormalWeb"/>
+      </w:pPr>
+      <w:r>
         <w:rPr>
           <w:rStyle w:val="Forte"/>
           <w:sz w:val="24"/>
         </w:rPr>
-      </w:pPr>
-      <w:r>
-        <w:rPr>
-          <w:bCs/>
-        </w:rPr>
-        <w:t>RBLH-BR – Rede Brasileira de Bancos de Leite Humano</w:t>
-      </w:r>
-      <w:r>
-        <w:rPr>
-          <w:b/>
-          <w:bCs/>
-        </w:rPr>
-        <w:t>.</w:t>
-      </w:r>
-      <w:r>
-        <w:t xml:space="preserve"> (2023). </w:t>
-      </w:r>
-      <w:r>
-        <w:rPr>
-          <w:i/>
-          <w:iCs/>
-        </w:rPr>
-        <w:t>O que é a Rede Brasileira de Bancos de Leite Humano</w:t>
-      </w:r>
-      <w:r>
-        <w:t xml:space="preserve">. Fundação Oswaldo Cruz – Fiocruz. Disponível em: </w:t>
-      </w:r>
-      <w:proofErr w:type="gramStart"/>
-      <w:r>
-        <w:t>https</w:t>
-      </w:r>
-      <w:proofErr w:type="gramEnd"/>
-      <w:r>
-        <w:t>://rblh.fiocruz.br/o-que-e-rede-blh. Acesso em: 13 mar. 2025.</w:t>
-      </w:r>
-    </w:p>
-    <w:p>
-      <w:pPr>
-        <w:pStyle w:val="NormalWeb"/>
+        <w:t>IBGE – Instituto Brasileiro de Geografia e Estatística. Estatísticas do Registro Civil: Nascimentos 2022. Disponível em: https://www.ibge.gov.br/estatisticas/sociais/populacao/9110-estatisticas-do-registro-civil</w:t>
+      </w:r>
+      <w:r>
         <w:rPr>
           <w:rStyle w:val="Forte"/>
           <w:sz w:val="24"/>
         </w:rPr>
-      </w:pPr>
-      <w:r>
+        <w:t>.html. Acesso em: 13 mar. 2025.</w:t>
+      </w:r>
+    </w:p>
+    <w:p>
+      <w:pPr>
+        <w:pStyle w:val="NormalWeb"/>
         <w:rPr>
           <w:rStyle w:val="Forte"/>
           <w:sz w:val="24"/>
         </w:rPr>
-        <w:t xml:space="preserve">SILVA, R. F.; ALMEIDA, K. L.; FERREIRA, P. H.; COSTA, M. A. Aplicativo Doe Leite: tecnologia facilitadora na doação de leite materno. Revista da Escola de Enfermagem da USP, 56, e20220158. Disponível em: </w:t>
-      </w:r>
-      <w:proofErr w:type="gramStart"/>
+      </w:pPr>
       <w:r>
         <w:rPr>
           <w:rStyle w:val="Forte"/>
           <w:sz w:val="24"/>
         </w:rPr>
-        <w:t>https</w:t>
-      </w:r>
-      <w:proofErr w:type="gramEnd"/>
+        <w:t>BRASIL. Ministério da Saúde. Indicadores de saúde: mortalidade infantil. Disponível em: https://www.gov.br/saude/pt-br/assuntos/saude-de-a-a-z/m/mortalidade-inf</w:t>
+      </w:r>
       <w:r>
         <w:rPr>
           <w:rStyle w:val="Forte"/>
           <w:sz w:val="24"/>
         </w:rPr>
-        <w:t>://www.scielo.br/j/ape/a/tXmsqRHbThMgSxqFZrz</w:t>
-      </w:r>
-      <w:r>
+        <w:t>antil. Acesso em: 13 mar. 2025.</w:t>
+      </w:r>
+    </w:p>
+    <w:p>
+      <w:pPr>
+        <w:pStyle w:val="NormalWeb"/>
         <w:rPr>
           <w:rStyle w:val="Forte"/>
           <w:sz w:val="24"/>
         </w:rPr>
-        <w:t>sYmJ/. Acesso em: 13 mar. 2025.</w:t>
-      </w:r>
-    </w:p>
-    <w:p>
-      <w:pPr>
-        <w:pStyle w:val="NormalWeb"/>
+      </w:pPr>
+      <w:r>
         <w:rPr>
           <w:rStyle w:val="Forte"/>
           <w:sz w:val="24"/>
         </w:rPr>
-      </w:pPr>
+        <w:t>ORGANIZAÇÃO MUNDIAL DA SAÚDE (OMS). Breastfeeding. Disponível em: https://www.who.int/news-room/fact-sheets/detail/breastfe</w:t>
+      </w:r>
       <w:r>
         <w:rPr>
           <w:rStyle w:val="Forte"/>
           <w:sz w:val="24"/>
         </w:rPr>
-        <w:t>OLIVEIRA, D. S.; SOUZA, A. I</w:t>
-      </w:r>
-      <w:proofErr w:type="gramStart"/>
+        <w:t>eding. Acesso em: 13 mar. 2025.</w:t>
+      </w:r>
+    </w:p>
+    <w:p>
+      <w:pPr>
+        <w:pStyle w:val="NormalWeb"/>
+      </w:pPr>
       <w:r>
         <w:rPr>
           <w:rStyle w:val="Forte"/>
           <w:sz w:val="24"/>
         </w:rPr>
-        <w:t>.;</w:t>
-      </w:r>
-      <w:proofErr w:type="gramEnd"/>
-      <w:r>
-        <w:rPr>
-          <w:rStyle w:val="Forte"/>
-          <w:sz w:val="24"/>
-        </w:rPr>
-        <w:t xml:space="preserve"> LIMA, T. H. Aleitamento materno: uso da tecnologia da informação como estratégia para a construção de um website. Revista de Enfermagem da UFSM, 11, e64. Disponível em: </w:t>
-      </w:r>
-      <w:proofErr w:type="gramStart"/>
-      <w:r>
-        <w:rPr>
-          <w:rStyle w:val="Forte"/>
-          <w:sz w:val="24"/>
-        </w:rPr>
-        <w:t>https</w:t>
-      </w:r>
-      <w:proofErr w:type="gramEnd"/>
-      <w:r>
-        <w:rPr>
-          <w:rStyle w:val="Forte"/>
-          <w:sz w:val="24"/>
-        </w:rPr>
-        <w:t>://periodicos.ufsm.br/reufsm/article/view/64034</w:t>
-      </w:r>
-      <w:r>
-        <w:rPr>
-          <w:rStyle w:val="Forte"/>
-          <w:sz w:val="24"/>
-        </w:rPr>
-        <w:t>/html. Acesso em: 13 mar. 2025.</w:t>
-      </w:r>
-    </w:p>
-    <w:p>
-      <w:pPr>
-        <w:pStyle w:val="NormalWeb"/>
-        <w:rPr>
-          <w:rStyle w:val="Forte"/>
-          <w:sz w:val="24"/>
-        </w:rPr>
-      </w:pPr>
-      <w:r>
-        <w:rPr>
-          <w:rStyle w:val="Forte"/>
-          <w:sz w:val="24"/>
-        </w:rPr>
-        <w:t xml:space="preserve">IBGE – Instituto Brasileiro de Geografia e Estatística. Estatísticas do Registro Civil: Nascimentos 2022. Disponível em: </w:t>
-      </w:r>
-      <w:proofErr w:type="gramStart"/>
-      <w:r>
-        <w:rPr>
-          <w:rStyle w:val="Forte"/>
-          <w:sz w:val="24"/>
-        </w:rPr>
-        <w:t>https</w:t>
-      </w:r>
-      <w:proofErr w:type="gramEnd"/>
-      <w:r>
-        <w:rPr>
-          <w:rStyle w:val="Forte"/>
-          <w:sz w:val="24"/>
-        </w:rPr>
-        <w:t>://www.ibge.gov.br/estatisticas/sociais/populacao/9110-estatisticas-do-registro-civil</w:t>
-      </w:r>
-      <w:r>
-        <w:rPr>
-          <w:rStyle w:val="Forte"/>
-          <w:sz w:val="24"/>
-        </w:rPr>
-        <w:t>.html. Acesso em: 13 mar. 2025.</w:t>
-      </w:r>
-    </w:p>
-    <w:p>
-      <w:pPr>
-        <w:pStyle w:val="NormalWeb"/>
-        <w:rPr>
-          <w:rStyle w:val="Forte"/>
-          <w:sz w:val="24"/>
-        </w:rPr>
-      </w:pPr>
-      <w:r>
-        <w:rPr>
-          <w:rStyle w:val="Forte"/>
-          <w:sz w:val="24"/>
-        </w:rPr>
-        <w:t xml:space="preserve">BRASIL. Ministério da Saúde. Indicadores de saúde: mortalidade infantil. Disponível em: </w:t>
-      </w:r>
-      <w:proofErr w:type="gramStart"/>
-      <w:r>
-        <w:rPr>
-          <w:rStyle w:val="Forte"/>
-          <w:sz w:val="24"/>
-        </w:rPr>
-        <w:t>https</w:t>
-      </w:r>
-      <w:proofErr w:type="gramEnd"/>
-      <w:r>
-        <w:rPr>
-          <w:rStyle w:val="Forte"/>
-          <w:sz w:val="24"/>
-        </w:rPr>
-        <w:t>://www.gov.br/saude/pt-br/assuntos/saude-de-a-a-z/m/mortalidade-inf</w:t>
-      </w:r>
-      <w:r>
-        <w:rPr>
-          <w:rStyle w:val="Forte"/>
-          <w:sz w:val="24"/>
-        </w:rPr>
-        <w:t>antil. Acesso em: 13 mar. 2025.</w:t>
-      </w:r>
-    </w:p>
-    <w:p>
-      <w:pPr>
-        <w:pStyle w:val="NormalWeb"/>
-        <w:rPr>
-          <w:rStyle w:val="Forte"/>
-          <w:sz w:val="24"/>
-        </w:rPr>
-      </w:pPr>
-      <w:r>
-        <w:rPr>
-          <w:rStyle w:val="Forte"/>
-          <w:sz w:val="24"/>
-        </w:rPr>
-        <w:t xml:space="preserve">ORGANIZAÇÃO MUNDIAL DA SAÚDE (OMS). </w:t>
-      </w:r>
-      <w:proofErr w:type="spellStart"/>
-      <w:r>
-        <w:rPr>
-          <w:rStyle w:val="Forte"/>
-          <w:sz w:val="24"/>
-        </w:rPr>
-        <w:t>Breastfeeding</w:t>
-      </w:r>
-      <w:proofErr w:type="spellEnd"/>
-      <w:r>
-        <w:rPr>
-          <w:rStyle w:val="Forte"/>
-          <w:sz w:val="24"/>
-        </w:rPr>
-        <w:t xml:space="preserve">. Disponível em: </w:t>
-      </w:r>
-      <w:proofErr w:type="gramStart"/>
-      <w:r>
-        <w:rPr>
-          <w:rStyle w:val="Forte"/>
-          <w:sz w:val="24"/>
-        </w:rPr>
-        <w:t>https</w:t>
-      </w:r>
-      <w:proofErr w:type="gramEnd"/>
-      <w:r>
-        <w:rPr>
-          <w:rStyle w:val="Forte"/>
-          <w:sz w:val="24"/>
-        </w:rPr>
-        <w:t>://www.who.int/news-room/fact-sheets/detail/breastfe</w:t>
-      </w:r>
-      <w:r>
-        <w:rPr>
-          <w:rStyle w:val="Forte"/>
-          <w:sz w:val="24"/>
-        </w:rPr>
-        <w:t>eding. Acesso em: 13 mar. 2025.</w:t>
-      </w:r>
-    </w:p>
-    <w:p>
-      <w:pPr>
-        <w:pStyle w:val="NormalWeb"/>
-      </w:pPr>
-      <w:r>
-        <w:rPr>
-          <w:rStyle w:val="Forte"/>
-          <w:sz w:val="24"/>
-        </w:rPr>
-        <w:t xml:space="preserve">HCSL – Hospital das Clínicas Samuel </w:t>
-      </w:r>
-      <w:proofErr w:type="spellStart"/>
-      <w:r>
-        <w:rPr>
-          <w:rStyle w:val="Forte"/>
-          <w:sz w:val="24"/>
-        </w:rPr>
-        <w:t>Libânio</w:t>
-      </w:r>
-      <w:proofErr w:type="spellEnd"/>
-      <w:r>
-        <w:rPr>
-          <w:rStyle w:val="Forte"/>
-          <w:sz w:val="24"/>
-        </w:rPr>
-        <w:t xml:space="preserve">. Posto de Coleta de Leite Humano do HCSL auxilia bebês internados na UTI Neonatal e Pediátrica. Disponível em: </w:t>
-      </w:r>
-      <w:proofErr w:type="gramStart"/>
-      <w:r>
-        <w:rPr>
-          <w:rStyle w:val="Forte"/>
-          <w:sz w:val="24"/>
-        </w:rPr>
-        <w:t>https</w:t>
-      </w:r>
-      <w:proofErr w:type="gramEnd"/>
-      <w:r>
-        <w:rPr>
-          <w:rStyle w:val="Forte"/>
-          <w:sz w:val="24"/>
-        </w:rPr>
-        <w:t>://www.hcsl.edu.br/posto-de-coleta-de-leite-humano-do-hcsl-auxilia-bebes-internados-na-uti-neonatal-e-pediatrica/. Acesso em: 13 mar. 2025.</w:t>
+        <w:t>HCSL – Hospital das Clínicas Samuel Libânio. Posto de Coleta de Leite Humano do HCSL auxilia bebês internados na UTI Neonatal e Pediátrica. Disponível em: https://www.hcsl.edu.br/posto-de-coleta-de-leite-humano-do-hcsl-auxilia-bebes-internados-na-uti-neonatal-e-pediatrica/. Acesso em: 13 mar. 2025.</w:t>
       </w:r>
     </w:p>
     <w:p>
@@ -9431,78 +8627,70 @@
       <w:r>
         <w:br w:type="page"/>
       </w:r>
-      <w:bookmarkStart w:id="60" w:name="_Toc194650274"/>
-      <w:bookmarkStart w:id="61" w:name="_Toc192060120"/>
+      <w:bookmarkStart w:id="59" w:name="_Toc194650274"/>
+      <w:bookmarkStart w:id="60" w:name="_Toc192060120"/>
       <w:r>
         <w:lastRenderedPageBreak/>
         <w:t>OBRAS CONSULTADAS</w:t>
       </w:r>
+      <w:bookmarkEnd w:id="59"/>
+      <w:r>
+        <w:t xml:space="preserve"> </w:t>
+      </w:r>
+    </w:p>
+    <w:p>
+      <w:r>
+        <w:t>Colo</w:t>
+      </w:r>
+      <w:r>
+        <w:t>que</w:t>
+      </w:r>
+      <w:r>
+        <w:t xml:space="preserve"> </w:t>
+      </w:r>
+      <w:r>
+        <w:t>as obras pesquisadas, mas que não foram referenciadas no documento</w:t>
+      </w:r>
+      <w:r>
+        <w:t>. As obras devem ficar em ordem alfabética por sobrenome do autor e alinhadas à esquerda com espaçamento simples.</w:t>
+      </w:r>
+      <w:r>
+        <w:t xml:space="preserve"> </w:t>
+      </w:r>
+    </w:p>
+    <w:p/>
+    <w:p>
+      <w:pPr>
+        <w:pStyle w:val="Ttulo1"/>
+      </w:pPr>
+      <w:r>
+        <w:br w:type="page"/>
+      </w:r>
+      <w:bookmarkStart w:id="61" w:name="_Toc192060121"/>
+      <w:bookmarkStart w:id="62" w:name="_Toc194650275"/>
       <w:bookmarkEnd w:id="60"/>
-      <w:r>
-        <w:t xml:space="preserve"> </w:t>
-      </w:r>
-    </w:p>
-    <w:p>
-      <w:r>
-        <w:t>Colo</w:t>
-      </w:r>
-      <w:r>
-        <w:t>que</w:t>
-      </w:r>
-      <w:r>
-        <w:t xml:space="preserve"> </w:t>
-      </w:r>
-      <w:r>
-        <w:t>as obras pesquisadas, mas que não foram referenciadas no documento</w:t>
-      </w:r>
-      <w:r>
-        <w:t>. As obras devem ficar em ordem alfabética por sobrenome do autor e alinhadas à esquerda com espaçamento simples.</w:t>
-      </w:r>
-      <w:r>
-        <w:t xml:space="preserve"> </w:t>
-      </w:r>
-    </w:p>
-    <w:p/>
-    <w:p>
-      <w:pPr>
-        <w:pStyle w:val="Ttulo1"/>
-      </w:pPr>
-      <w:r>
-        <w:br w:type="page"/>
-      </w:r>
-      <w:bookmarkStart w:id="62" w:name="_Toc192060121"/>
-      <w:bookmarkStart w:id="63" w:name="_Toc194650275"/>
-      <w:bookmarkEnd w:id="61"/>
       <w:r>
         <w:lastRenderedPageBreak/>
         <w:t>APÊNDICE</w:t>
       </w:r>
+      <w:bookmarkEnd w:id="61"/>
+      <w:r>
+        <w:t xml:space="preserve"> A </w:t>
+      </w:r>
+      <w:r>
+        <w:t>–</w:t>
+      </w:r>
+      <w:r>
+        <w:t xml:space="preserve"> </w:t>
+      </w:r>
+      <w:r>
+        <w:t>GERENCIAMENTO DO PROJETO</w:t>
+      </w:r>
       <w:bookmarkEnd w:id="62"/>
-      <w:r>
-        <w:t xml:space="preserve"> A </w:t>
-      </w:r>
-      <w:r>
-        <w:t>–</w:t>
-      </w:r>
-      <w:r>
-        <w:t xml:space="preserve"> </w:t>
-      </w:r>
-      <w:r>
-        <w:t>GERENCIAMENTO DO PROJETO</w:t>
-      </w:r>
-      <w:bookmarkEnd w:id="63"/>
-    </w:p>
-    <w:p>
-      <w:r>
-        <w:t>O plano de elaboração e gerenciamento do projeto está disponível na pasta “</w:t>
-      </w:r>
-      <w:proofErr w:type="spellStart"/>
-      <w:r>
-        <w:t>ApêndiceA</w:t>
-      </w:r>
-      <w:proofErr w:type="spellEnd"/>
-      <w:r>
-        <w:t>” que acompanha este documento.</w:t>
+    </w:p>
+    <w:p>
+      <w:r>
+        <w:t>O plano de elaboração e gerenciamento do projeto está disponível na pasta “ApêndiceA” que acompanha este documento.</w:t>
       </w:r>
     </w:p>
     <w:p>
@@ -9512,9 +8700,9 @@
       <w:r>
         <w:br w:type="page"/>
       </w:r>
-      <w:bookmarkStart w:id="64" w:name="_Toc194650276"/>
-      <w:bookmarkStart w:id="65" w:name="_Toc192060122"/>
-      <w:bookmarkStart w:id="66" w:name="_Toc284603410"/>
+      <w:bookmarkStart w:id="63" w:name="_Toc194650276"/>
+      <w:bookmarkStart w:id="64" w:name="_Toc192060122"/>
+      <w:bookmarkStart w:id="65" w:name="_Toc284603410"/>
       <w:r>
         <w:lastRenderedPageBreak/>
         <w:t>APÊNDICE B –</w:t>
@@ -9522,7 +8710,7 @@
       <w:r>
         <w:t xml:space="preserve"> RELATÓRIO DE DESEMPENHO</w:t>
       </w:r>
-      <w:bookmarkEnd w:id="64"/>
+      <w:bookmarkEnd w:id="63"/>
     </w:p>
     <w:p>
       <w:r>
@@ -9544,15 +8732,7 @@
         <w:t>is</w:t>
       </w:r>
       <w:r>
-        <w:t xml:space="preserve"> na pasta “</w:t>
-      </w:r>
-      <w:proofErr w:type="spellStart"/>
-      <w:r>
-        <w:t>ApêndiceB</w:t>
-      </w:r>
-      <w:proofErr w:type="spellEnd"/>
-      <w:r>
-        <w:t>” que acompanha este documento.</w:t>
+        <w:t xml:space="preserve"> na pasta “ApêndiceB” que acompanha este documento.</w:t>
       </w:r>
     </w:p>
     <w:p>
@@ -9562,7 +8742,7 @@
       <w:r>
         <w:br w:type="page"/>
       </w:r>
-      <w:bookmarkStart w:id="67" w:name="_Toc194650277"/>
+      <w:bookmarkStart w:id="66" w:name="_Toc194650277"/>
       <w:r>
         <w:lastRenderedPageBreak/>
         <w:t xml:space="preserve">APÊNDICE C – </w:t>
@@ -9570,19 +8750,11 @@
       <w:r>
         <w:t>VISÃO FUNCIONAL</w:t>
       </w:r>
-      <w:bookmarkEnd w:id="67"/>
-    </w:p>
-    <w:p>
-      <w:r>
-        <w:t>O modelo de casos de uso está disponível na pasta “</w:t>
-      </w:r>
-      <w:proofErr w:type="spellStart"/>
-      <w:r>
-        <w:t>ApêndiceC</w:t>
-      </w:r>
-      <w:proofErr w:type="spellEnd"/>
-      <w:r>
-        <w:t>” que acompanha este documento.</w:t>
+      <w:bookmarkEnd w:id="66"/>
+    </w:p>
+    <w:p>
+      <w:r>
+        <w:t>O modelo de casos de uso está disponível na pasta “ApêndiceC” que acompanha este documento.</w:t>
       </w:r>
     </w:p>
     <w:p>
@@ -9592,7 +8764,7 @@
       <w:r>
         <w:br w:type="page"/>
       </w:r>
-      <w:bookmarkStart w:id="68" w:name="_Toc194650278"/>
+      <w:bookmarkStart w:id="67" w:name="_Toc194650278"/>
       <w:r>
         <w:lastRenderedPageBreak/>
         <w:t xml:space="preserve">APÊNDICE D – </w:t>
@@ -9600,19 +8772,11 @@
       <w:r>
         <w:t>VISÃO DOS DADOS</w:t>
       </w:r>
-      <w:bookmarkEnd w:id="68"/>
-    </w:p>
-    <w:p>
-      <w:r>
-        <w:t>O modelo conceitual dos dados (representado por meio do modelo entidade-relacionamento), o modelo lógico dos dados e o dicionário dos dados do modelo lógico estão disponíveis na pasta “</w:t>
-      </w:r>
-      <w:proofErr w:type="spellStart"/>
-      <w:r>
-        <w:t>ApêndiceD</w:t>
-      </w:r>
-      <w:proofErr w:type="spellEnd"/>
-      <w:r>
-        <w:t>” que acompanha este documento.</w:t>
+      <w:bookmarkEnd w:id="67"/>
+    </w:p>
+    <w:p>
+      <w:r>
+        <w:t>O modelo conceitual dos dados (representado por meio do modelo entidade-relacionamento), o modelo lógico dos dados e o dicionário dos dados do modelo lógico estão disponíveis na pasta “ApêndiceD” que acompanha este documento.</w:t>
       </w:r>
     </w:p>
     <w:p>
@@ -9624,24 +8788,16 @@
       <w:pPr>
         <w:pStyle w:val="Ttulo1"/>
       </w:pPr>
-      <w:bookmarkStart w:id="69" w:name="_Toc194650279"/>
+      <w:bookmarkStart w:id="68" w:name="_Toc194650279"/>
       <w:r>
         <w:lastRenderedPageBreak/>
         <w:t>APÊNDICE E – MODELO INICIAL DA INTERFACE DE USUÁRIO</w:t>
       </w:r>
-      <w:bookmarkEnd w:id="69"/>
-    </w:p>
-    <w:p>
-      <w:r>
-        <w:t>Os modelos de interface de usuário de baixa e média fidelidades estão disponíveis na pasta “</w:t>
-      </w:r>
-      <w:proofErr w:type="spellStart"/>
-      <w:r>
-        <w:t>ApêndiceE</w:t>
-      </w:r>
-      <w:proofErr w:type="spellEnd"/>
-      <w:r>
-        <w:t>” que acompanha este documento.</w:t>
+      <w:bookmarkEnd w:id="68"/>
+    </w:p>
+    <w:p>
+      <w:r>
+        <w:t>Os modelos de interface de usuário de baixa e média fidelidades estão disponíveis na pasta “ApêndiceE” que acompanha este documento.</w:t>
       </w:r>
     </w:p>
     <w:p>
@@ -9659,7 +8815,7 @@
       <w:pPr>
         <w:pStyle w:val="Ttulo1"/>
       </w:pPr>
-      <w:bookmarkStart w:id="70" w:name="_Toc194650280"/>
+      <w:bookmarkStart w:id="69" w:name="_Toc194650280"/>
       <w:r>
         <w:lastRenderedPageBreak/>
         <w:t xml:space="preserve">APÊNDICE </w:t>
@@ -9676,19 +8832,11 @@
       <w:r>
         <w:t>ÕES ESTRUTURAL E COMPORTAMENTAL</w:t>
       </w:r>
-      <w:bookmarkEnd w:id="70"/>
-    </w:p>
-    <w:p>
-      <w:r>
-        <w:t>Os diagramas elaborados por meio da UML estão disponíveis na pasta “</w:t>
-      </w:r>
-      <w:proofErr w:type="spellStart"/>
-      <w:r>
-        <w:t>ApêndiceF</w:t>
-      </w:r>
-      <w:proofErr w:type="spellEnd"/>
-      <w:r>
-        <w:t>” que acompanha este documento.</w:t>
+      <w:bookmarkEnd w:id="69"/>
+    </w:p>
+    <w:p>
+      <w:r>
+        <w:t>Os diagramas elaborados por meio da UML estão disponíveis na pasta “ApêndiceF” que acompanha este documento.</w:t>
       </w:r>
     </w:p>
     <w:p/>
@@ -9707,7 +8855,7 @@
       <w:pPr>
         <w:pStyle w:val="Ttulo1"/>
       </w:pPr>
-      <w:bookmarkStart w:id="71" w:name="_Toc194650281"/>
+      <w:bookmarkStart w:id="70" w:name="_Toc194650281"/>
       <w:r>
         <w:lastRenderedPageBreak/>
         <w:t>A</w:t>
@@ -9724,7 +8872,7 @@
       <w:r>
         <w:t>RIOS</w:t>
       </w:r>
-      <w:bookmarkEnd w:id="71"/>
+      <w:bookmarkEnd w:id="70"/>
     </w:p>
     <w:p>
       <w:pPr>
@@ -9734,18 +8882,10 @@
         </w:rPr>
       </w:pPr>
       <w:r>
-        <w:t>As entrevistas com os potenciais usuários do sistema encontram-se disponíveis na pasta “</w:t>
-      </w:r>
-      <w:proofErr w:type="spellStart"/>
-      <w:r>
-        <w:t>ApêndiceG</w:t>
-      </w:r>
-      <w:proofErr w:type="spellEnd"/>
-      <w:r>
-        <w:t>” que acompanha este documento.</w:t>
-      </w:r>
+        <w:t>As entrevistas com os potenciais usuários do sistema encontram-se disponíveis na pasta “ApêndiceG” que acompanha este documento.</w:t>
+      </w:r>
+      <w:bookmarkEnd w:id="64"/>
       <w:bookmarkEnd w:id="65"/>
-      <w:bookmarkEnd w:id="66"/>
     </w:p>
     <w:sectPr>
       <w:pgSz w:w="11907" w:h="16840" w:code="9"/>
@@ -9759,7 +8899,7 @@
 </file>
 
 <file path=word/endnotes.xml><?xml version="1.0" encoding="utf-8"?>
-<w:endnotes xmlns:wpc="http://schemas.microsoft.com/office/word/2010/wordprocessingCanvas" xmlns:mc="http://schemas.openxmlformats.org/markup-compatibility/2006" xmlns:o="urn:schemas-microsoft-com:office:office" xmlns:r="http://schemas.openxmlformats.org/officeDocument/2006/relationships" xmlns:m="http://schemas.openxmlformats.org/officeDocument/2006/math" xmlns:v="urn:schemas-microsoft-com:vml" xmlns:wp14="http://schemas.microsoft.com/office/word/2010/wordprocessingDrawing" xmlns:wp="http://schemas.openxmlformats.org/drawingml/2006/wordprocessingDrawing" xmlns:w10="urn:schemas-microsoft-com:office:word" xmlns:w="http://schemas.openxmlformats.org/wordprocessingml/2006/main" xmlns:w14="http://schemas.microsoft.com/office/word/2010/wordml" xmlns:wpg="http://schemas.microsoft.com/office/word/2010/wordprocessingGroup" xmlns:wpi="http://schemas.microsoft.com/office/word/2010/wordprocessingInk" xmlns:wne="http://schemas.microsoft.com/office/word/2006/wordml" xmlns:wps="http://schemas.microsoft.com/office/word/2010/wordprocessingShape" mc:Ignorable="w14 wp14">
+<w:endnotes xmlns:wpc="http://schemas.microsoft.com/office/word/2010/wordprocessingCanvas" xmlns:cx="http://schemas.microsoft.com/office/drawing/2014/chartex" xmlns:cx1="http://schemas.microsoft.com/office/drawing/2015/9/8/chartex" xmlns:cx2="http://schemas.microsoft.com/office/drawing/2015/10/21/chartex" xmlns:cx3="http://schemas.microsoft.com/office/drawing/2016/5/9/chartex" xmlns:cx4="http://schemas.microsoft.com/office/drawing/2016/5/10/chartex" xmlns:cx5="http://schemas.microsoft.com/office/drawing/2016/5/11/chartex" xmlns:cx6="http://schemas.microsoft.com/office/drawing/2016/5/12/chartex" xmlns:cx7="http://schemas.microsoft.com/office/drawing/2016/5/13/chartex" xmlns:cx8="http://schemas.microsoft.com/office/drawing/2016/5/14/chartex" xmlns:mc="http://schemas.openxmlformats.org/markup-compatibility/2006" xmlns:aink="http://schemas.microsoft.com/office/drawing/2016/ink" xmlns:am3d="http://schemas.microsoft.com/office/drawing/2017/model3d" xmlns:o="urn:schemas-microsoft-com:office:office" xmlns:oel="http://schemas.microsoft.com/office/2019/extlst" xmlns:r="http://schemas.openxmlformats.org/officeDocument/2006/relationships" xmlns:m="http://schemas.openxmlformats.org/officeDocument/2006/math" xmlns:v="urn:schemas-microsoft-com:vml" xmlns:wp14="http://schemas.microsoft.com/office/word/2010/wordprocessingDrawing" xmlns:wp="http://schemas.openxmlformats.org/drawingml/2006/wordprocessingDrawing" xmlns:w10="urn:schemas-microsoft-com:office:word" xmlns:w="http://schemas.openxmlformats.org/wordprocessingml/2006/main" xmlns:w14="http://schemas.microsoft.com/office/word/2010/wordml" xmlns:w15="http://schemas.microsoft.com/office/word/2012/wordml" xmlns:w16cex="http://schemas.microsoft.com/office/word/2018/wordml/cex" xmlns:w16cid="http://schemas.microsoft.com/office/word/2016/wordml/cid" xmlns:w16="http://schemas.microsoft.com/office/word/2018/wordml" xmlns:w16du="http://schemas.microsoft.com/office/word/2023/wordml/word16du" xmlns:w16sdtdh="http://schemas.microsoft.com/office/word/2020/wordml/sdtdatahash" xmlns:w16sdtfl="http://schemas.microsoft.com/office/word/2024/wordml/sdtformatlock" xmlns:w16se="http://schemas.microsoft.com/office/word/2015/wordml/symex" xmlns:wpg="http://schemas.microsoft.com/office/word/2010/wordprocessingGroup" xmlns:wpi="http://schemas.microsoft.com/office/word/2010/wordprocessingInk" xmlns:wne="http://schemas.microsoft.com/office/word/2006/wordml" xmlns:wps="http://schemas.microsoft.com/office/word/2010/wordprocessingShape" mc:Ignorable="w14 w15 w16se w16cid w16 w16cex w16sdtdh w16sdtfl w16du wp14">
   <w:endnote w:type="separator" w:id="-1">
     <w:p>
       <w:r>
@@ -9892,7 +9032,7 @@
 </file>
 
 <file path=word/footnotes.xml><?xml version="1.0" encoding="utf-8"?>
-<w:footnotes xmlns:wpc="http://schemas.microsoft.com/office/word/2010/wordprocessingCanvas" xmlns:mc="http://schemas.openxmlformats.org/markup-compatibility/2006" xmlns:o="urn:schemas-microsoft-com:office:office" xmlns:r="http://schemas.openxmlformats.org/officeDocument/2006/relationships" xmlns:m="http://schemas.openxmlformats.org/officeDocument/2006/math" xmlns:v="urn:schemas-microsoft-com:vml" xmlns:wp14="http://schemas.microsoft.com/office/word/2010/wordprocessingDrawing" xmlns:wp="http://schemas.openxmlformats.org/drawingml/2006/wordprocessingDrawing" xmlns:w10="urn:schemas-microsoft-com:office:word" xmlns:w="http://schemas.openxmlformats.org/wordprocessingml/2006/main" xmlns:w14="http://schemas.microsoft.com/office/word/2010/wordml" xmlns:wpg="http://schemas.microsoft.com/office/word/2010/wordprocessingGroup" xmlns:wpi="http://schemas.microsoft.com/office/word/2010/wordprocessingInk" xmlns:wne="http://schemas.microsoft.com/office/word/2006/wordml" xmlns:wps="http://schemas.microsoft.com/office/word/2010/wordprocessingShape" mc:Ignorable="w14 wp14">
+<w:footnotes xmlns:wpc="http://schemas.microsoft.com/office/word/2010/wordprocessingCanvas" xmlns:cx="http://schemas.microsoft.com/office/drawing/2014/chartex" xmlns:cx1="http://schemas.microsoft.com/office/drawing/2015/9/8/chartex" xmlns:cx2="http://schemas.microsoft.com/office/drawing/2015/10/21/chartex" xmlns:cx3="http://schemas.microsoft.com/office/drawing/2016/5/9/chartex" xmlns:cx4="http://schemas.microsoft.com/office/drawing/2016/5/10/chartex" xmlns:cx5="http://schemas.microsoft.com/office/drawing/2016/5/11/chartex" xmlns:cx6="http://schemas.microsoft.com/office/drawing/2016/5/12/chartex" xmlns:cx7="http://schemas.microsoft.com/office/drawing/2016/5/13/chartex" xmlns:cx8="http://schemas.microsoft.com/office/drawing/2016/5/14/chartex" xmlns:mc="http://schemas.openxmlformats.org/markup-compatibility/2006" xmlns:aink="http://schemas.microsoft.com/office/drawing/2016/ink" xmlns:am3d="http://schemas.microsoft.com/office/drawing/2017/model3d" xmlns:o="urn:schemas-microsoft-com:office:office" xmlns:oel="http://schemas.microsoft.com/office/2019/extlst" xmlns:r="http://schemas.openxmlformats.org/officeDocument/2006/relationships" xmlns:m="http://schemas.openxmlformats.org/officeDocument/2006/math" xmlns:v="urn:schemas-microsoft-com:vml" xmlns:wp14="http://schemas.microsoft.com/office/word/2010/wordprocessingDrawing" xmlns:wp="http://schemas.openxmlformats.org/drawingml/2006/wordprocessingDrawing" xmlns:w10="urn:schemas-microsoft-com:office:word" xmlns:w="http://schemas.openxmlformats.org/wordprocessingml/2006/main" xmlns:w14="http://schemas.microsoft.com/office/word/2010/wordml" xmlns:w15="http://schemas.microsoft.com/office/word/2012/wordml" xmlns:w16cex="http://schemas.microsoft.com/office/word/2018/wordml/cex" xmlns:w16cid="http://schemas.microsoft.com/office/word/2016/wordml/cid" xmlns:w16="http://schemas.microsoft.com/office/word/2018/wordml" xmlns:w16du="http://schemas.microsoft.com/office/word/2023/wordml/word16du" xmlns:w16sdtdh="http://schemas.microsoft.com/office/word/2020/wordml/sdtdatahash" xmlns:w16sdtfl="http://schemas.microsoft.com/office/word/2024/wordml/sdtformatlock" xmlns:w16se="http://schemas.microsoft.com/office/word/2015/wordml/symex" xmlns:wpg="http://schemas.microsoft.com/office/word/2010/wordprocessingGroup" xmlns:wpi="http://schemas.microsoft.com/office/word/2010/wordprocessingInk" xmlns:wne="http://schemas.microsoft.com/office/word/2006/wordml" xmlns:wps="http://schemas.microsoft.com/office/word/2010/wordprocessingShape" mc:Ignorable="w14 w15 w16se w16cid w16 w16cex w16sdtdh w16sdtfl w16du wp14">
   <w:footnote w:type="separator" w:id="-1">
     <w:p>
       <w:r>
@@ -10025,14 +9165,14 @@
 </file>
 
 <file path=word/header1.xml><?xml version="1.0" encoding="utf-8"?>
-<w:hdr xmlns:wpc="http://schemas.microsoft.com/office/word/2010/wordprocessingCanvas" xmlns:mc="http://schemas.openxmlformats.org/markup-compatibility/2006" xmlns:o="urn:schemas-microsoft-com:office:office" xmlns:r="http://schemas.openxmlformats.org/officeDocument/2006/relationships" xmlns:m="http://schemas.openxmlformats.org/officeDocument/2006/math" xmlns:v="urn:schemas-microsoft-com:vml" xmlns:wp14="http://schemas.microsoft.com/office/word/2010/wordprocessingDrawing" xmlns:wp="http://schemas.openxmlformats.org/drawingml/2006/wordprocessingDrawing" xmlns:w10="urn:schemas-microsoft-com:office:word" xmlns:w="http://schemas.openxmlformats.org/wordprocessingml/2006/main" xmlns:w14="http://schemas.microsoft.com/office/word/2010/wordml" xmlns:wpg="http://schemas.microsoft.com/office/word/2010/wordprocessingGroup" xmlns:wpi="http://schemas.microsoft.com/office/word/2010/wordprocessingInk" xmlns:wne="http://schemas.microsoft.com/office/word/2006/wordml" xmlns:wps="http://schemas.microsoft.com/office/word/2010/wordprocessingShape" mc:Ignorable="w14 wp14">
+<w:hdr xmlns:wpc="http://schemas.microsoft.com/office/word/2010/wordprocessingCanvas" xmlns:cx="http://schemas.microsoft.com/office/drawing/2014/chartex" xmlns:cx1="http://schemas.microsoft.com/office/drawing/2015/9/8/chartex" xmlns:cx2="http://schemas.microsoft.com/office/drawing/2015/10/21/chartex" xmlns:cx3="http://schemas.microsoft.com/office/drawing/2016/5/9/chartex" xmlns:cx4="http://schemas.microsoft.com/office/drawing/2016/5/10/chartex" xmlns:cx5="http://schemas.microsoft.com/office/drawing/2016/5/11/chartex" xmlns:cx6="http://schemas.microsoft.com/office/drawing/2016/5/12/chartex" xmlns:cx7="http://schemas.microsoft.com/office/drawing/2016/5/13/chartex" xmlns:cx8="http://schemas.microsoft.com/office/drawing/2016/5/14/chartex" xmlns:mc="http://schemas.openxmlformats.org/markup-compatibility/2006" xmlns:aink="http://schemas.microsoft.com/office/drawing/2016/ink" xmlns:am3d="http://schemas.microsoft.com/office/drawing/2017/model3d" xmlns:o="urn:schemas-microsoft-com:office:office" xmlns:oel="http://schemas.microsoft.com/office/2019/extlst" xmlns:r="http://schemas.openxmlformats.org/officeDocument/2006/relationships" xmlns:m="http://schemas.openxmlformats.org/officeDocument/2006/math" xmlns:v="urn:schemas-microsoft-com:vml" xmlns:wp14="http://schemas.microsoft.com/office/word/2010/wordprocessingDrawing" xmlns:wp="http://schemas.openxmlformats.org/drawingml/2006/wordprocessingDrawing" xmlns:w10="urn:schemas-microsoft-com:office:word" xmlns:w="http://schemas.openxmlformats.org/wordprocessingml/2006/main" xmlns:w14="http://schemas.microsoft.com/office/word/2010/wordml" xmlns:w15="http://schemas.microsoft.com/office/word/2012/wordml" xmlns:w16cex="http://schemas.microsoft.com/office/word/2018/wordml/cex" xmlns:w16cid="http://schemas.microsoft.com/office/word/2016/wordml/cid" xmlns:w16="http://schemas.microsoft.com/office/word/2018/wordml" xmlns:w16du="http://schemas.microsoft.com/office/word/2023/wordml/word16du" xmlns:w16sdtdh="http://schemas.microsoft.com/office/word/2020/wordml/sdtdatahash" xmlns:w16sdtfl="http://schemas.microsoft.com/office/word/2024/wordml/sdtformatlock" xmlns:w16se="http://schemas.microsoft.com/office/word/2015/wordml/symex" xmlns:wpg="http://schemas.microsoft.com/office/word/2010/wordprocessingGroup" xmlns:wpi="http://schemas.microsoft.com/office/word/2010/wordprocessingInk" xmlns:wne="http://schemas.microsoft.com/office/word/2006/wordml" xmlns:wps="http://schemas.microsoft.com/office/word/2010/wordprocessingShape" mc:Ignorable="w14 w15 w16se w16cid w16 w16cex w16sdtdh w16sdtfl w16du wp14">
   <w:p/>
   <w:p/>
 </w:hdr>
 </file>
 
 <file path=word/header2.xml><?xml version="1.0" encoding="utf-8"?>
-<w:hdr xmlns:wpc="http://schemas.microsoft.com/office/word/2010/wordprocessingCanvas" xmlns:mc="http://schemas.openxmlformats.org/markup-compatibility/2006" xmlns:o="urn:schemas-microsoft-com:office:office" xmlns:r="http://schemas.openxmlformats.org/officeDocument/2006/relationships" xmlns:m="http://schemas.openxmlformats.org/officeDocument/2006/math" xmlns:v="urn:schemas-microsoft-com:vml" xmlns:wp14="http://schemas.microsoft.com/office/word/2010/wordprocessingDrawing" xmlns:wp="http://schemas.openxmlformats.org/drawingml/2006/wordprocessingDrawing" xmlns:w10="urn:schemas-microsoft-com:office:word" xmlns:w="http://schemas.openxmlformats.org/wordprocessingml/2006/main" xmlns:w14="http://schemas.microsoft.com/office/word/2010/wordml" xmlns:wpg="http://schemas.microsoft.com/office/word/2010/wordprocessingGroup" xmlns:wpi="http://schemas.microsoft.com/office/word/2010/wordprocessingInk" xmlns:wne="http://schemas.microsoft.com/office/word/2006/wordml" xmlns:wps="http://schemas.microsoft.com/office/word/2010/wordprocessingShape" mc:Ignorable="w14 wp14">
+<w:hdr xmlns:wpc="http://schemas.microsoft.com/office/word/2010/wordprocessingCanvas" xmlns:cx="http://schemas.microsoft.com/office/drawing/2014/chartex" xmlns:cx1="http://schemas.microsoft.com/office/drawing/2015/9/8/chartex" xmlns:cx2="http://schemas.microsoft.com/office/drawing/2015/10/21/chartex" xmlns:cx3="http://schemas.microsoft.com/office/drawing/2016/5/9/chartex" xmlns:cx4="http://schemas.microsoft.com/office/drawing/2016/5/10/chartex" xmlns:cx5="http://schemas.microsoft.com/office/drawing/2016/5/11/chartex" xmlns:cx6="http://schemas.microsoft.com/office/drawing/2016/5/12/chartex" xmlns:cx7="http://schemas.microsoft.com/office/drawing/2016/5/13/chartex" xmlns:cx8="http://schemas.microsoft.com/office/drawing/2016/5/14/chartex" xmlns:mc="http://schemas.openxmlformats.org/markup-compatibility/2006" xmlns:aink="http://schemas.microsoft.com/office/drawing/2016/ink" xmlns:am3d="http://schemas.microsoft.com/office/drawing/2017/model3d" xmlns:o="urn:schemas-microsoft-com:office:office" xmlns:oel="http://schemas.microsoft.com/office/2019/extlst" xmlns:r="http://schemas.openxmlformats.org/officeDocument/2006/relationships" xmlns:m="http://schemas.openxmlformats.org/officeDocument/2006/math" xmlns:v="urn:schemas-microsoft-com:vml" xmlns:wp14="http://schemas.microsoft.com/office/word/2010/wordprocessingDrawing" xmlns:wp="http://schemas.openxmlformats.org/drawingml/2006/wordprocessingDrawing" xmlns:w10="urn:schemas-microsoft-com:office:word" xmlns:w="http://schemas.openxmlformats.org/wordprocessingml/2006/main" xmlns:w14="http://schemas.microsoft.com/office/word/2010/wordml" xmlns:w15="http://schemas.microsoft.com/office/word/2012/wordml" xmlns:w16cex="http://schemas.microsoft.com/office/word/2018/wordml/cex" xmlns:w16cid="http://schemas.microsoft.com/office/word/2016/wordml/cid" xmlns:w16="http://schemas.microsoft.com/office/word/2018/wordml" xmlns:w16du="http://schemas.microsoft.com/office/word/2023/wordml/word16du" xmlns:w16sdtdh="http://schemas.microsoft.com/office/word/2020/wordml/sdtdatahash" xmlns:w16sdtfl="http://schemas.microsoft.com/office/word/2024/wordml/sdtformatlock" xmlns:w16se="http://schemas.microsoft.com/office/word/2015/wordml/symex" xmlns:wpg="http://schemas.microsoft.com/office/word/2010/wordprocessingGroup" xmlns:wpi="http://schemas.microsoft.com/office/word/2010/wordprocessingInk" xmlns:wne="http://schemas.microsoft.com/office/word/2006/wordml" xmlns:wps="http://schemas.microsoft.com/office/word/2010/wordprocessingShape" mc:Ignorable="w14 w15 w16se w16cid w16 w16cex w16sdtdh w16sdtfl w16du wp14">
   <w:p>
     <w:pPr>
       <w:pStyle w:val="Cabealho"/>
@@ -10045,7 +9185,6 @@
           <w:docPartUnique/>
         </w:docPartObj>
       </w:sdtPr>
-      <w:sdtEndPr/>
       <w:sdtContent>
         <w:r>
           <w:rPr>
@@ -10084,7 +9223,7 @@
 </file>
 
 <file path=word/header3.xml><?xml version="1.0" encoding="utf-8"?>
-<w:hdr xmlns:wpc="http://schemas.microsoft.com/office/word/2010/wordprocessingCanvas" xmlns:mc="http://schemas.openxmlformats.org/markup-compatibility/2006" xmlns:o="urn:schemas-microsoft-com:office:office" xmlns:r="http://schemas.openxmlformats.org/officeDocument/2006/relationships" xmlns:m="http://schemas.openxmlformats.org/officeDocument/2006/math" xmlns:v="urn:schemas-microsoft-com:vml" xmlns:wp14="http://schemas.microsoft.com/office/word/2010/wordprocessingDrawing" xmlns:wp="http://schemas.openxmlformats.org/drawingml/2006/wordprocessingDrawing" xmlns:w10="urn:schemas-microsoft-com:office:word" xmlns:w="http://schemas.openxmlformats.org/wordprocessingml/2006/main" xmlns:w14="http://schemas.microsoft.com/office/word/2010/wordml" xmlns:wpg="http://schemas.microsoft.com/office/word/2010/wordprocessingGroup" xmlns:wpi="http://schemas.microsoft.com/office/word/2010/wordprocessingInk" xmlns:wne="http://schemas.microsoft.com/office/word/2006/wordml" xmlns:wps="http://schemas.microsoft.com/office/word/2010/wordprocessingShape" mc:Ignorable="w14 wp14">
+<w:hdr xmlns:wpc="http://schemas.microsoft.com/office/word/2010/wordprocessingCanvas" xmlns:cx="http://schemas.microsoft.com/office/drawing/2014/chartex" xmlns:cx1="http://schemas.microsoft.com/office/drawing/2015/9/8/chartex" xmlns:cx2="http://schemas.microsoft.com/office/drawing/2015/10/21/chartex" xmlns:cx3="http://schemas.microsoft.com/office/drawing/2016/5/9/chartex" xmlns:cx4="http://schemas.microsoft.com/office/drawing/2016/5/10/chartex" xmlns:cx5="http://schemas.microsoft.com/office/drawing/2016/5/11/chartex" xmlns:cx6="http://schemas.microsoft.com/office/drawing/2016/5/12/chartex" xmlns:cx7="http://schemas.microsoft.com/office/drawing/2016/5/13/chartex" xmlns:cx8="http://schemas.microsoft.com/office/drawing/2016/5/14/chartex" xmlns:mc="http://schemas.openxmlformats.org/markup-compatibility/2006" xmlns:aink="http://schemas.microsoft.com/office/drawing/2016/ink" xmlns:am3d="http://schemas.microsoft.com/office/drawing/2017/model3d" xmlns:o="urn:schemas-microsoft-com:office:office" xmlns:oel="http://schemas.microsoft.com/office/2019/extlst" xmlns:r="http://schemas.openxmlformats.org/officeDocument/2006/relationships" xmlns:m="http://schemas.openxmlformats.org/officeDocument/2006/math" xmlns:v="urn:schemas-microsoft-com:vml" xmlns:wp14="http://schemas.microsoft.com/office/word/2010/wordprocessingDrawing" xmlns:wp="http://schemas.openxmlformats.org/drawingml/2006/wordprocessingDrawing" xmlns:w10="urn:schemas-microsoft-com:office:word" xmlns:w="http://schemas.openxmlformats.org/wordprocessingml/2006/main" xmlns:w14="http://schemas.microsoft.com/office/word/2010/wordml" xmlns:w15="http://schemas.microsoft.com/office/word/2012/wordml" xmlns:w16cex="http://schemas.microsoft.com/office/word/2018/wordml/cex" xmlns:w16cid="http://schemas.microsoft.com/office/word/2016/wordml/cid" xmlns:w16="http://schemas.microsoft.com/office/word/2018/wordml" xmlns:w16du="http://schemas.microsoft.com/office/word/2023/wordml/word16du" xmlns:w16sdtdh="http://schemas.microsoft.com/office/word/2020/wordml/sdtdatahash" xmlns:w16sdtfl="http://schemas.microsoft.com/office/word/2024/wordml/sdtformatlock" xmlns:w16se="http://schemas.microsoft.com/office/word/2015/wordml/symex" xmlns:wpg="http://schemas.microsoft.com/office/word/2010/wordprocessingGroup" xmlns:wpi="http://schemas.microsoft.com/office/word/2010/wordprocessingInk" xmlns:wne="http://schemas.microsoft.com/office/word/2006/wordml" xmlns:wps="http://schemas.microsoft.com/office/word/2010/wordprocessingShape" mc:Ignorable="w14 w15 w16se w16cid w16 w16cex w16sdtdh w16sdtfl w16du wp14">
   <w:p>
     <w:pPr>
       <w:pStyle w:val="Cabealho"/>
@@ -10094,7 +9233,7 @@
 </file>
 
 <file path=word/header4.xml><?xml version="1.0" encoding="utf-8"?>
-<w:hdr xmlns:wpc="http://schemas.microsoft.com/office/word/2010/wordprocessingCanvas" xmlns:mc="http://schemas.openxmlformats.org/markup-compatibility/2006" xmlns:o="urn:schemas-microsoft-com:office:office" xmlns:r="http://schemas.openxmlformats.org/officeDocument/2006/relationships" xmlns:m="http://schemas.openxmlformats.org/officeDocument/2006/math" xmlns:v="urn:schemas-microsoft-com:vml" xmlns:wp14="http://schemas.microsoft.com/office/word/2010/wordprocessingDrawing" xmlns:wp="http://schemas.openxmlformats.org/drawingml/2006/wordprocessingDrawing" xmlns:w10="urn:schemas-microsoft-com:office:word" xmlns:w="http://schemas.openxmlformats.org/wordprocessingml/2006/main" xmlns:w14="http://schemas.microsoft.com/office/word/2010/wordml" xmlns:wpg="http://schemas.microsoft.com/office/word/2010/wordprocessingGroup" xmlns:wpi="http://schemas.microsoft.com/office/word/2010/wordprocessingInk" xmlns:wne="http://schemas.microsoft.com/office/word/2006/wordml" xmlns:wps="http://schemas.microsoft.com/office/word/2010/wordprocessingShape" mc:Ignorable="w14 wp14">
+<w:hdr xmlns:wpc="http://schemas.microsoft.com/office/word/2010/wordprocessingCanvas" xmlns:cx="http://schemas.microsoft.com/office/drawing/2014/chartex" xmlns:cx1="http://schemas.microsoft.com/office/drawing/2015/9/8/chartex" xmlns:cx2="http://schemas.microsoft.com/office/drawing/2015/10/21/chartex" xmlns:cx3="http://schemas.microsoft.com/office/drawing/2016/5/9/chartex" xmlns:cx4="http://schemas.microsoft.com/office/drawing/2016/5/10/chartex" xmlns:cx5="http://schemas.microsoft.com/office/drawing/2016/5/11/chartex" xmlns:cx6="http://schemas.microsoft.com/office/drawing/2016/5/12/chartex" xmlns:cx7="http://schemas.microsoft.com/office/drawing/2016/5/13/chartex" xmlns:cx8="http://schemas.microsoft.com/office/drawing/2016/5/14/chartex" xmlns:mc="http://schemas.openxmlformats.org/markup-compatibility/2006" xmlns:aink="http://schemas.microsoft.com/office/drawing/2016/ink" xmlns:am3d="http://schemas.microsoft.com/office/drawing/2017/model3d" xmlns:o="urn:schemas-microsoft-com:office:office" xmlns:oel="http://schemas.microsoft.com/office/2019/extlst" xmlns:r="http://schemas.openxmlformats.org/officeDocument/2006/relationships" xmlns:m="http://schemas.openxmlformats.org/officeDocument/2006/math" xmlns:v="urn:schemas-microsoft-com:vml" xmlns:wp14="http://schemas.microsoft.com/office/word/2010/wordprocessingDrawing" xmlns:wp="http://schemas.openxmlformats.org/drawingml/2006/wordprocessingDrawing" xmlns:w10="urn:schemas-microsoft-com:office:word" xmlns:w="http://schemas.openxmlformats.org/wordprocessingml/2006/main" xmlns:w14="http://schemas.microsoft.com/office/word/2010/wordml" xmlns:w15="http://schemas.microsoft.com/office/word/2012/wordml" xmlns:w16cex="http://schemas.microsoft.com/office/word/2018/wordml/cex" xmlns:w16cid="http://schemas.microsoft.com/office/word/2016/wordml/cid" xmlns:w16="http://schemas.microsoft.com/office/word/2018/wordml" xmlns:w16du="http://schemas.microsoft.com/office/word/2023/wordml/word16du" xmlns:w16sdtdh="http://schemas.microsoft.com/office/word/2020/wordml/sdtdatahash" xmlns:w16sdtfl="http://schemas.microsoft.com/office/word/2024/wordml/sdtformatlock" xmlns:w16se="http://schemas.microsoft.com/office/word/2015/wordml/symex" xmlns:wpg="http://schemas.microsoft.com/office/word/2010/wordprocessingGroup" xmlns:wpi="http://schemas.microsoft.com/office/word/2010/wordprocessingInk" xmlns:wne="http://schemas.microsoft.com/office/word/2006/wordml" xmlns:wps="http://schemas.microsoft.com/office/word/2010/wordprocessingShape" mc:Ignorable="w14 w15 w16se w16cid w16 w16cex w16sdtdh w16sdtfl w16du wp14">
   <w:p>
     <w:pPr>
       <w:pStyle w:val="Cabealho"/>
@@ -10104,7 +9243,7 @@
 </file>
 
 <file path=word/header5.xml><?xml version="1.0" encoding="utf-8"?>
-<w:hdr xmlns:wpc="http://schemas.microsoft.com/office/word/2010/wordprocessingCanvas" xmlns:mc="http://schemas.openxmlformats.org/markup-compatibility/2006" xmlns:o="urn:schemas-microsoft-com:office:office" xmlns:r="http://schemas.openxmlformats.org/officeDocument/2006/relationships" xmlns:m="http://schemas.openxmlformats.org/officeDocument/2006/math" xmlns:v="urn:schemas-microsoft-com:vml" xmlns:wp14="http://schemas.microsoft.com/office/word/2010/wordprocessingDrawing" xmlns:wp="http://schemas.openxmlformats.org/drawingml/2006/wordprocessingDrawing" xmlns:w10="urn:schemas-microsoft-com:office:word" xmlns:w="http://schemas.openxmlformats.org/wordprocessingml/2006/main" xmlns:w14="http://schemas.microsoft.com/office/word/2010/wordml" xmlns:wpg="http://schemas.microsoft.com/office/word/2010/wordprocessingGroup" xmlns:wpi="http://schemas.microsoft.com/office/word/2010/wordprocessingInk" xmlns:wne="http://schemas.microsoft.com/office/word/2006/wordml" xmlns:wps="http://schemas.microsoft.com/office/word/2010/wordprocessingShape" mc:Ignorable="w14 wp14">
+<w:hdr xmlns:wpc="http://schemas.microsoft.com/office/word/2010/wordprocessingCanvas" xmlns:cx="http://schemas.microsoft.com/office/drawing/2014/chartex" xmlns:cx1="http://schemas.microsoft.com/office/drawing/2015/9/8/chartex" xmlns:cx2="http://schemas.microsoft.com/office/drawing/2015/10/21/chartex" xmlns:cx3="http://schemas.microsoft.com/office/drawing/2016/5/9/chartex" xmlns:cx4="http://schemas.microsoft.com/office/drawing/2016/5/10/chartex" xmlns:cx5="http://schemas.microsoft.com/office/drawing/2016/5/11/chartex" xmlns:cx6="http://schemas.microsoft.com/office/drawing/2016/5/12/chartex" xmlns:cx7="http://schemas.microsoft.com/office/drawing/2016/5/13/chartex" xmlns:cx8="http://schemas.microsoft.com/office/drawing/2016/5/14/chartex" xmlns:mc="http://schemas.openxmlformats.org/markup-compatibility/2006" xmlns:aink="http://schemas.microsoft.com/office/drawing/2016/ink" xmlns:am3d="http://schemas.microsoft.com/office/drawing/2017/model3d" xmlns:o="urn:schemas-microsoft-com:office:office" xmlns:oel="http://schemas.microsoft.com/office/2019/extlst" xmlns:r="http://schemas.openxmlformats.org/officeDocument/2006/relationships" xmlns:m="http://schemas.openxmlformats.org/officeDocument/2006/math" xmlns:v="urn:schemas-microsoft-com:vml" xmlns:wp14="http://schemas.microsoft.com/office/word/2010/wordprocessingDrawing" xmlns:wp="http://schemas.openxmlformats.org/drawingml/2006/wordprocessingDrawing" xmlns:w10="urn:schemas-microsoft-com:office:word" xmlns:w="http://schemas.openxmlformats.org/wordprocessingml/2006/main" xmlns:w14="http://schemas.microsoft.com/office/word/2010/wordml" xmlns:w15="http://schemas.microsoft.com/office/word/2012/wordml" xmlns:w16cex="http://schemas.microsoft.com/office/word/2018/wordml/cex" xmlns:w16cid="http://schemas.microsoft.com/office/word/2016/wordml/cid" xmlns:w16="http://schemas.microsoft.com/office/word/2018/wordml" xmlns:w16du="http://schemas.microsoft.com/office/word/2023/wordml/word16du" xmlns:w16sdtdh="http://schemas.microsoft.com/office/word/2020/wordml/sdtdatahash" xmlns:w16sdtfl="http://schemas.microsoft.com/office/word/2024/wordml/sdtformatlock" xmlns:w16se="http://schemas.microsoft.com/office/word/2015/wordml/symex" xmlns:wpg="http://schemas.microsoft.com/office/word/2010/wordprocessingGroup" xmlns:wpi="http://schemas.microsoft.com/office/word/2010/wordprocessingInk" xmlns:wne="http://schemas.microsoft.com/office/word/2006/wordml" xmlns:wps="http://schemas.microsoft.com/office/word/2010/wordprocessingShape" mc:Ignorable="w14 w15 w16se w16cid w16 w16cex w16sdtdh w16sdtfl w16du wp14">
   <w:p>
     <w:pPr>
       <w:pStyle w:val="Cabealho"/>
@@ -10114,7 +9253,7 @@
 </file>
 
 <file path=word/header6.xml><?xml version="1.0" encoding="utf-8"?>
-<w:hdr xmlns:wpc="http://schemas.microsoft.com/office/word/2010/wordprocessingCanvas" xmlns:mc="http://schemas.openxmlformats.org/markup-compatibility/2006" xmlns:o="urn:schemas-microsoft-com:office:office" xmlns:r="http://schemas.openxmlformats.org/officeDocument/2006/relationships" xmlns:m="http://schemas.openxmlformats.org/officeDocument/2006/math" xmlns:v="urn:schemas-microsoft-com:vml" xmlns:wp14="http://schemas.microsoft.com/office/word/2010/wordprocessingDrawing" xmlns:wp="http://schemas.openxmlformats.org/drawingml/2006/wordprocessingDrawing" xmlns:w10="urn:schemas-microsoft-com:office:word" xmlns:w="http://schemas.openxmlformats.org/wordprocessingml/2006/main" xmlns:w14="http://schemas.microsoft.com/office/word/2010/wordml" xmlns:wpg="http://schemas.microsoft.com/office/word/2010/wordprocessingGroup" xmlns:wpi="http://schemas.microsoft.com/office/word/2010/wordprocessingInk" xmlns:wne="http://schemas.microsoft.com/office/word/2006/wordml" xmlns:wps="http://schemas.microsoft.com/office/word/2010/wordprocessingShape" mc:Ignorable="w14 wp14">
+<w:hdr xmlns:wpc="http://schemas.microsoft.com/office/word/2010/wordprocessingCanvas" xmlns:cx="http://schemas.microsoft.com/office/drawing/2014/chartex" xmlns:cx1="http://schemas.microsoft.com/office/drawing/2015/9/8/chartex" xmlns:cx2="http://schemas.microsoft.com/office/drawing/2015/10/21/chartex" xmlns:cx3="http://schemas.microsoft.com/office/drawing/2016/5/9/chartex" xmlns:cx4="http://schemas.microsoft.com/office/drawing/2016/5/10/chartex" xmlns:cx5="http://schemas.microsoft.com/office/drawing/2016/5/11/chartex" xmlns:cx6="http://schemas.microsoft.com/office/drawing/2016/5/12/chartex" xmlns:cx7="http://schemas.microsoft.com/office/drawing/2016/5/13/chartex" xmlns:cx8="http://schemas.microsoft.com/office/drawing/2016/5/14/chartex" xmlns:mc="http://schemas.openxmlformats.org/markup-compatibility/2006" xmlns:aink="http://schemas.microsoft.com/office/drawing/2016/ink" xmlns:am3d="http://schemas.microsoft.com/office/drawing/2017/model3d" xmlns:o="urn:schemas-microsoft-com:office:office" xmlns:oel="http://schemas.microsoft.com/office/2019/extlst" xmlns:r="http://schemas.openxmlformats.org/officeDocument/2006/relationships" xmlns:m="http://schemas.openxmlformats.org/officeDocument/2006/math" xmlns:v="urn:schemas-microsoft-com:vml" xmlns:wp14="http://schemas.microsoft.com/office/word/2010/wordprocessingDrawing" xmlns:wp="http://schemas.openxmlformats.org/drawingml/2006/wordprocessingDrawing" xmlns:w10="urn:schemas-microsoft-com:office:word" xmlns:w="http://schemas.openxmlformats.org/wordprocessingml/2006/main" xmlns:w14="http://schemas.microsoft.com/office/word/2010/wordml" xmlns:w15="http://schemas.microsoft.com/office/word/2012/wordml" xmlns:w16cex="http://schemas.microsoft.com/office/word/2018/wordml/cex" xmlns:w16cid="http://schemas.microsoft.com/office/word/2016/wordml/cid" xmlns:w16="http://schemas.microsoft.com/office/word/2018/wordml" xmlns:w16du="http://schemas.microsoft.com/office/word/2023/wordml/word16du" xmlns:w16sdtdh="http://schemas.microsoft.com/office/word/2020/wordml/sdtdatahash" xmlns:w16sdtfl="http://schemas.microsoft.com/office/word/2024/wordml/sdtformatlock" xmlns:w16se="http://schemas.microsoft.com/office/word/2015/wordml/symex" xmlns:wpg="http://schemas.microsoft.com/office/word/2010/wordprocessingGroup" xmlns:wpi="http://schemas.microsoft.com/office/word/2010/wordprocessingInk" xmlns:wne="http://schemas.microsoft.com/office/word/2006/wordml" xmlns:wps="http://schemas.microsoft.com/office/word/2010/wordprocessingShape" mc:Ignorable="w14 w15 w16se w16cid w16 w16cex w16sdtdh w16sdtfl w16du wp14">
   <w:p>
     <w:pPr>
       <w:pStyle w:val="Cabealho"/>
@@ -10124,7 +9263,7 @@
 </file>
 
 <file path=word/header7.xml><?xml version="1.0" encoding="utf-8"?>
-<w:hdr xmlns:wpc="http://schemas.microsoft.com/office/word/2010/wordprocessingCanvas" xmlns:mc="http://schemas.openxmlformats.org/markup-compatibility/2006" xmlns:o="urn:schemas-microsoft-com:office:office" xmlns:r="http://schemas.openxmlformats.org/officeDocument/2006/relationships" xmlns:m="http://schemas.openxmlformats.org/officeDocument/2006/math" xmlns:v="urn:schemas-microsoft-com:vml" xmlns:wp14="http://schemas.microsoft.com/office/word/2010/wordprocessingDrawing" xmlns:wp="http://schemas.openxmlformats.org/drawingml/2006/wordprocessingDrawing" xmlns:w10="urn:schemas-microsoft-com:office:word" xmlns:w="http://schemas.openxmlformats.org/wordprocessingml/2006/main" xmlns:w14="http://schemas.microsoft.com/office/word/2010/wordml" xmlns:wpg="http://schemas.microsoft.com/office/word/2010/wordprocessingGroup" xmlns:wpi="http://schemas.microsoft.com/office/word/2010/wordprocessingInk" xmlns:wne="http://schemas.microsoft.com/office/word/2006/wordml" xmlns:wps="http://schemas.microsoft.com/office/word/2010/wordprocessingShape" mc:Ignorable="w14 wp14">
+<w:hdr xmlns:wpc="http://schemas.microsoft.com/office/word/2010/wordprocessingCanvas" xmlns:cx="http://schemas.microsoft.com/office/drawing/2014/chartex" xmlns:cx1="http://schemas.microsoft.com/office/drawing/2015/9/8/chartex" xmlns:cx2="http://schemas.microsoft.com/office/drawing/2015/10/21/chartex" xmlns:cx3="http://schemas.microsoft.com/office/drawing/2016/5/9/chartex" xmlns:cx4="http://schemas.microsoft.com/office/drawing/2016/5/10/chartex" xmlns:cx5="http://schemas.microsoft.com/office/drawing/2016/5/11/chartex" xmlns:cx6="http://schemas.microsoft.com/office/drawing/2016/5/12/chartex" xmlns:cx7="http://schemas.microsoft.com/office/drawing/2016/5/13/chartex" xmlns:cx8="http://schemas.microsoft.com/office/drawing/2016/5/14/chartex" xmlns:mc="http://schemas.openxmlformats.org/markup-compatibility/2006" xmlns:aink="http://schemas.microsoft.com/office/drawing/2016/ink" xmlns:am3d="http://schemas.microsoft.com/office/drawing/2017/model3d" xmlns:o="urn:schemas-microsoft-com:office:office" xmlns:oel="http://schemas.microsoft.com/office/2019/extlst" xmlns:r="http://schemas.openxmlformats.org/officeDocument/2006/relationships" xmlns:m="http://schemas.openxmlformats.org/officeDocument/2006/math" xmlns:v="urn:schemas-microsoft-com:vml" xmlns:wp14="http://schemas.microsoft.com/office/word/2010/wordprocessingDrawing" xmlns:wp="http://schemas.openxmlformats.org/drawingml/2006/wordprocessingDrawing" xmlns:w10="urn:schemas-microsoft-com:office:word" xmlns:w="http://schemas.openxmlformats.org/wordprocessingml/2006/main" xmlns:w14="http://schemas.microsoft.com/office/word/2010/wordml" xmlns:w15="http://schemas.microsoft.com/office/word/2012/wordml" xmlns:w16cex="http://schemas.microsoft.com/office/word/2018/wordml/cex" xmlns:w16cid="http://schemas.microsoft.com/office/word/2016/wordml/cid" xmlns:w16="http://schemas.microsoft.com/office/word/2018/wordml" xmlns:w16du="http://schemas.microsoft.com/office/word/2023/wordml/word16du" xmlns:w16sdtdh="http://schemas.microsoft.com/office/word/2020/wordml/sdtdatahash" xmlns:w16sdtfl="http://schemas.microsoft.com/office/word/2024/wordml/sdtformatlock" xmlns:w16se="http://schemas.microsoft.com/office/word/2015/wordml/symex" xmlns:wpg="http://schemas.microsoft.com/office/word/2010/wordprocessingGroup" xmlns:wpi="http://schemas.microsoft.com/office/word/2010/wordprocessingInk" xmlns:wne="http://schemas.microsoft.com/office/word/2006/wordml" xmlns:wps="http://schemas.microsoft.com/office/word/2010/wordprocessingShape" mc:Ignorable="w14 w15 w16se w16cid w16 w16cex w16sdtdh w16sdtfl w16du wp14">
   <w:sdt>
     <w:sdtPr>
       <w:id w:val="1052963678"/>
@@ -10133,7 +9272,6 @@
         <w:docPartUnique/>
       </w:docPartObj>
     </w:sdtPr>
-    <w:sdtEndPr/>
     <w:sdtContent>
       <w:p>
         <w:pPr>
@@ -10176,7 +9314,7 @@
 </file>
 
 <file path=word/header8.xml><?xml version="1.0" encoding="utf-8"?>
-<w:hdr xmlns:wpc="http://schemas.microsoft.com/office/word/2010/wordprocessingCanvas" xmlns:mc="http://schemas.openxmlformats.org/markup-compatibility/2006" xmlns:o="urn:schemas-microsoft-com:office:office" xmlns:r="http://schemas.openxmlformats.org/officeDocument/2006/relationships" xmlns:m="http://schemas.openxmlformats.org/officeDocument/2006/math" xmlns:v="urn:schemas-microsoft-com:vml" xmlns:wp14="http://schemas.microsoft.com/office/word/2010/wordprocessingDrawing" xmlns:wp="http://schemas.openxmlformats.org/drawingml/2006/wordprocessingDrawing" xmlns:w10="urn:schemas-microsoft-com:office:word" xmlns:w="http://schemas.openxmlformats.org/wordprocessingml/2006/main" xmlns:w14="http://schemas.microsoft.com/office/word/2010/wordml" xmlns:wpg="http://schemas.microsoft.com/office/word/2010/wordprocessingGroup" xmlns:wpi="http://schemas.microsoft.com/office/word/2010/wordprocessingInk" xmlns:wne="http://schemas.microsoft.com/office/word/2006/wordml" xmlns:wps="http://schemas.microsoft.com/office/word/2010/wordprocessingShape" mc:Ignorable="w14 wp14">
+<w:hdr xmlns:wpc="http://schemas.microsoft.com/office/word/2010/wordprocessingCanvas" xmlns:cx="http://schemas.microsoft.com/office/drawing/2014/chartex" xmlns:cx1="http://schemas.microsoft.com/office/drawing/2015/9/8/chartex" xmlns:cx2="http://schemas.microsoft.com/office/drawing/2015/10/21/chartex" xmlns:cx3="http://schemas.microsoft.com/office/drawing/2016/5/9/chartex" xmlns:cx4="http://schemas.microsoft.com/office/drawing/2016/5/10/chartex" xmlns:cx5="http://schemas.microsoft.com/office/drawing/2016/5/11/chartex" xmlns:cx6="http://schemas.microsoft.com/office/drawing/2016/5/12/chartex" xmlns:cx7="http://schemas.microsoft.com/office/drawing/2016/5/13/chartex" xmlns:cx8="http://schemas.microsoft.com/office/drawing/2016/5/14/chartex" xmlns:mc="http://schemas.openxmlformats.org/markup-compatibility/2006" xmlns:aink="http://schemas.microsoft.com/office/drawing/2016/ink" xmlns:am3d="http://schemas.microsoft.com/office/drawing/2017/model3d" xmlns:o="urn:schemas-microsoft-com:office:office" xmlns:oel="http://schemas.microsoft.com/office/2019/extlst" xmlns:r="http://schemas.openxmlformats.org/officeDocument/2006/relationships" xmlns:m="http://schemas.openxmlformats.org/officeDocument/2006/math" xmlns:v="urn:schemas-microsoft-com:vml" xmlns:wp14="http://schemas.microsoft.com/office/word/2010/wordprocessingDrawing" xmlns:wp="http://schemas.openxmlformats.org/drawingml/2006/wordprocessingDrawing" xmlns:w10="urn:schemas-microsoft-com:office:word" xmlns:w="http://schemas.openxmlformats.org/wordprocessingml/2006/main" xmlns:w14="http://schemas.microsoft.com/office/word/2010/wordml" xmlns:w15="http://schemas.microsoft.com/office/word/2012/wordml" xmlns:w16cex="http://schemas.microsoft.com/office/word/2018/wordml/cex" xmlns:w16cid="http://schemas.microsoft.com/office/word/2016/wordml/cid" xmlns:w16="http://schemas.microsoft.com/office/word/2018/wordml" xmlns:w16du="http://schemas.microsoft.com/office/word/2023/wordml/word16du" xmlns:w16sdtdh="http://schemas.microsoft.com/office/word/2020/wordml/sdtdatahash" xmlns:w16sdtfl="http://schemas.microsoft.com/office/word/2024/wordml/sdtformatlock" xmlns:w16se="http://schemas.microsoft.com/office/word/2015/wordml/symex" xmlns:wpg="http://schemas.microsoft.com/office/word/2010/wordprocessingGroup" xmlns:wpi="http://schemas.microsoft.com/office/word/2010/wordprocessingInk" xmlns:wne="http://schemas.microsoft.com/office/word/2006/wordml" xmlns:wps="http://schemas.microsoft.com/office/word/2010/wordprocessingShape" mc:Ignorable="w14 w15 w16se w16cid w16 w16cex w16sdtdh w16sdtfl w16du wp14">
   <w:p>
     <w:pPr>
       <w:pStyle w:val="Cabealho"/>
@@ -10186,8 +9324,8 @@
 </file>
 
 <file path=word/numbering.xml><?xml version="1.0" encoding="utf-8"?>
-<w:numbering xmlns:wpc="http://schemas.microsoft.com/office/word/2010/wordprocessingCanvas" xmlns:mc="http://schemas.openxmlformats.org/markup-compatibility/2006" xmlns:o="urn:schemas-microsoft-com:office:office" xmlns:r="http://schemas.openxmlformats.org/officeDocument/2006/relationships" xmlns:m="http://schemas.openxmlformats.org/officeDocument/2006/math" xmlns:v="urn:schemas-microsoft-com:vml" xmlns:wp14="http://schemas.microsoft.com/office/word/2010/wordprocessingDrawing" xmlns:wp="http://schemas.openxmlformats.org/drawingml/2006/wordprocessingDrawing" xmlns:w10="urn:schemas-microsoft-com:office:word" xmlns:w="http://schemas.openxmlformats.org/wordprocessingml/2006/main" xmlns:w14="http://schemas.microsoft.com/office/word/2010/wordml" xmlns:wpg="http://schemas.microsoft.com/office/word/2010/wordprocessingGroup" xmlns:wpi="http://schemas.microsoft.com/office/word/2010/wordprocessingInk" xmlns:wne="http://schemas.microsoft.com/office/word/2006/wordml" xmlns:wps="http://schemas.microsoft.com/office/word/2010/wordprocessingShape" mc:Ignorable="w14 wp14">
-  <w:abstractNum w:abstractNumId="0">
+<w:numbering xmlns:wpc="http://schemas.microsoft.com/office/word/2010/wordprocessingCanvas" xmlns:cx="http://schemas.microsoft.com/office/drawing/2014/chartex" xmlns:cx1="http://schemas.microsoft.com/office/drawing/2015/9/8/chartex" xmlns:cx2="http://schemas.microsoft.com/office/drawing/2015/10/21/chartex" xmlns:cx3="http://schemas.microsoft.com/office/drawing/2016/5/9/chartex" xmlns:cx4="http://schemas.microsoft.com/office/drawing/2016/5/10/chartex" xmlns:cx5="http://schemas.microsoft.com/office/drawing/2016/5/11/chartex" xmlns:cx6="http://schemas.microsoft.com/office/drawing/2016/5/12/chartex" xmlns:cx7="http://schemas.microsoft.com/office/drawing/2016/5/13/chartex" xmlns:cx8="http://schemas.microsoft.com/office/drawing/2016/5/14/chartex" xmlns:mc="http://schemas.openxmlformats.org/markup-compatibility/2006" xmlns:aink="http://schemas.microsoft.com/office/drawing/2016/ink" xmlns:am3d="http://schemas.microsoft.com/office/drawing/2017/model3d" xmlns:o="urn:schemas-microsoft-com:office:office" xmlns:oel="http://schemas.microsoft.com/office/2019/extlst" xmlns:r="http://schemas.openxmlformats.org/officeDocument/2006/relationships" xmlns:m="http://schemas.openxmlformats.org/officeDocument/2006/math" xmlns:v="urn:schemas-microsoft-com:vml" xmlns:wp14="http://schemas.microsoft.com/office/word/2010/wordprocessingDrawing" xmlns:wp="http://schemas.openxmlformats.org/drawingml/2006/wordprocessingDrawing" xmlns:w10="urn:schemas-microsoft-com:office:word" xmlns:w="http://schemas.openxmlformats.org/wordprocessingml/2006/main" xmlns:w14="http://schemas.microsoft.com/office/word/2010/wordml" xmlns:w15="http://schemas.microsoft.com/office/word/2012/wordml" xmlns:w16cex="http://schemas.microsoft.com/office/word/2018/wordml/cex" xmlns:w16cid="http://schemas.microsoft.com/office/word/2016/wordml/cid" xmlns:w16="http://schemas.microsoft.com/office/word/2018/wordml" xmlns:w16du="http://schemas.microsoft.com/office/word/2023/wordml/word16du" xmlns:w16sdtdh="http://schemas.microsoft.com/office/word/2020/wordml/sdtdatahash" xmlns:w16sdtfl="http://schemas.microsoft.com/office/word/2024/wordml/sdtformatlock" xmlns:w16se="http://schemas.microsoft.com/office/word/2015/wordml/symex" xmlns:wpg="http://schemas.microsoft.com/office/word/2010/wordprocessingGroup" xmlns:wpi="http://schemas.microsoft.com/office/word/2010/wordprocessingInk" xmlns:wne="http://schemas.microsoft.com/office/word/2006/wordml" xmlns:wps="http://schemas.microsoft.com/office/word/2010/wordprocessingShape" mc:Ignorable="w14 w15 w16se w16cid w16 w16cex w16sdtdh w16sdtfl w16du wp14">
+  <w:abstractNum w:abstractNumId="0" w15:restartNumberingAfterBreak="0">
     <w:nsid w:val="FFFFFF88"/>
     <w:multiLevelType w:val="singleLevel"/>
     <w:tmpl w:val="758A92F0"/>
@@ -10204,7 +9342,7 @@
       </w:pPr>
     </w:lvl>
   </w:abstractNum>
-  <w:abstractNum w:abstractNumId="1">
+  <w:abstractNum w:abstractNumId="1" w15:restartNumberingAfterBreak="0">
     <w:nsid w:val="010727FD"/>
     <w:multiLevelType w:val="multilevel"/>
     <w:tmpl w:val="B78AADBA"/>
@@ -10344,7 +9482,7 @@
       </w:rPr>
     </w:lvl>
   </w:abstractNum>
-  <w:abstractNum w:abstractNumId="2">
+  <w:abstractNum w:abstractNumId="2" w15:restartNumberingAfterBreak="0">
     <w:nsid w:val="11DF579C"/>
     <w:multiLevelType w:val="hybridMultilevel"/>
     <w:tmpl w:val="8B6AF490"/>
@@ -10457,7 +9595,7 @@
       </w:rPr>
     </w:lvl>
   </w:abstractNum>
-  <w:abstractNum w:abstractNumId="3">
+  <w:abstractNum w:abstractNumId="3" w15:restartNumberingAfterBreak="0">
     <w:nsid w:val="13DC21B7"/>
     <w:multiLevelType w:val="hybridMultilevel"/>
     <w:tmpl w:val="B86EE9EE"/>
@@ -10570,7 +9708,7 @@
       </w:rPr>
     </w:lvl>
   </w:abstractNum>
-  <w:abstractNum w:abstractNumId="4">
+  <w:abstractNum w:abstractNumId="4" w15:restartNumberingAfterBreak="0">
     <w:nsid w:val="14EC4CFF"/>
     <w:multiLevelType w:val="hybridMultilevel"/>
     <w:tmpl w:val="F18636E2"/>
@@ -10686,7 +9824,7 @@
       </w:pPr>
     </w:lvl>
   </w:abstractNum>
-  <w:abstractNum w:abstractNumId="5">
+  <w:abstractNum w:abstractNumId="5" w15:restartNumberingAfterBreak="0">
     <w:nsid w:val="1862130C"/>
     <w:multiLevelType w:val="multilevel"/>
     <w:tmpl w:val="E102CBF2"/>
@@ -10826,7 +9964,7 @@
       </w:rPr>
     </w:lvl>
   </w:abstractNum>
-  <w:abstractNum w:abstractNumId="6">
+  <w:abstractNum w:abstractNumId="6" w15:restartNumberingAfterBreak="0">
     <w:nsid w:val="19F3483E"/>
     <w:multiLevelType w:val="multilevel"/>
     <w:tmpl w:val="7960D292"/>
@@ -10966,7 +10104,7 @@
       </w:rPr>
     </w:lvl>
   </w:abstractNum>
-  <w:abstractNum w:abstractNumId="7">
+  <w:abstractNum w:abstractNumId="7" w15:restartNumberingAfterBreak="0">
     <w:nsid w:val="1FD13A6F"/>
     <w:multiLevelType w:val="multilevel"/>
     <w:tmpl w:val="E40E7E6C"/>
@@ -11106,7 +10244,7 @@
       </w:rPr>
     </w:lvl>
   </w:abstractNum>
-  <w:abstractNum w:abstractNumId="8">
+  <w:abstractNum w:abstractNumId="8" w15:restartNumberingAfterBreak="0">
     <w:nsid w:val="27540B40"/>
     <w:multiLevelType w:val="hybridMultilevel"/>
     <w:tmpl w:val="7E109130"/>
@@ -11195,7 +10333,7 @@
       </w:pPr>
     </w:lvl>
   </w:abstractNum>
-  <w:abstractNum w:abstractNumId="9">
+  <w:abstractNum w:abstractNumId="9" w15:restartNumberingAfterBreak="0">
     <w:nsid w:val="2C8232F4"/>
     <w:multiLevelType w:val="hybridMultilevel"/>
     <w:tmpl w:val="1A56AC36"/>
@@ -11284,7 +10422,7 @@
       </w:pPr>
     </w:lvl>
   </w:abstractNum>
-  <w:abstractNum w:abstractNumId="10">
+  <w:abstractNum w:abstractNumId="10" w15:restartNumberingAfterBreak="0">
     <w:nsid w:val="2F267230"/>
     <w:multiLevelType w:val="hybridMultilevel"/>
     <w:tmpl w:val="E102B2CC"/>
@@ -11373,7 +10511,7 @@
       </w:pPr>
     </w:lvl>
   </w:abstractNum>
-  <w:abstractNum w:abstractNumId="11">
+  <w:abstractNum w:abstractNumId="11" w15:restartNumberingAfterBreak="0">
     <w:nsid w:val="30696363"/>
     <w:multiLevelType w:val="hybridMultilevel"/>
     <w:tmpl w:val="8368C35A"/>
@@ -11462,7 +10600,7 @@
       </w:pPr>
     </w:lvl>
   </w:abstractNum>
-  <w:abstractNum w:abstractNumId="12">
+  <w:abstractNum w:abstractNumId="12" w15:restartNumberingAfterBreak="0">
     <w:nsid w:val="34E26EA6"/>
     <w:multiLevelType w:val="multilevel"/>
     <w:tmpl w:val="3C58877C"/>
@@ -11602,7 +10740,7 @@
       </w:rPr>
     </w:lvl>
   </w:abstractNum>
-  <w:abstractNum w:abstractNumId="13">
+  <w:abstractNum w:abstractNumId="13" w15:restartNumberingAfterBreak="0">
     <w:nsid w:val="39F52A64"/>
     <w:multiLevelType w:val="singleLevel"/>
     <w:tmpl w:val="AE162D36"/>
@@ -11621,7 +10759,7 @@
       </w:rPr>
     </w:lvl>
   </w:abstractNum>
-  <w:abstractNum w:abstractNumId="14">
+  <w:abstractNum w:abstractNumId="14" w15:restartNumberingAfterBreak="0">
     <w:nsid w:val="3B501AD5"/>
     <w:multiLevelType w:val="hybridMultilevel"/>
     <w:tmpl w:val="A39AD45A"/>
@@ -11710,7 +10848,7 @@
       </w:pPr>
     </w:lvl>
   </w:abstractNum>
-  <w:abstractNum w:abstractNumId="15">
+  <w:abstractNum w:abstractNumId="15" w15:restartNumberingAfterBreak="0">
     <w:nsid w:val="3C1706AA"/>
     <w:multiLevelType w:val="hybridMultilevel"/>
     <w:tmpl w:val="D4A2F076"/>
@@ -11823,7 +10961,7 @@
       </w:rPr>
     </w:lvl>
   </w:abstractNum>
-  <w:abstractNum w:abstractNumId="16">
+  <w:abstractNum w:abstractNumId="16" w15:restartNumberingAfterBreak="0">
     <w:nsid w:val="3EB02082"/>
     <w:multiLevelType w:val="multilevel"/>
     <w:tmpl w:val="A5D200B2"/>
@@ -11963,7 +11101,7 @@
       </w:rPr>
     </w:lvl>
   </w:abstractNum>
-  <w:abstractNum w:abstractNumId="17">
+  <w:abstractNum w:abstractNumId="17" w15:restartNumberingAfterBreak="0">
     <w:nsid w:val="43F26983"/>
     <w:multiLevelType w:val="multilevel"/>
     <w:tmpl w:val="1E482440"/>
@@ -12107,7 +11245,7 @@
       </w:rPr>
     </w:lvl>
   </w:abstractNum>
-  <w:abstractNum w:abstractNumId="18">
+  <w:abstractNum w:abstractNumId="18" w15:restartNumberingAfterBreak="0">
     <w:nsid w:val="5584027B"/>
     <w:multiLevelType w:val="hybridMultilevel"/>
     <w:tmpl w:val="B394E1E2"/>
@@ -12193,7 +11331,7 @@
       </w:pPr>
     </w:lvl>
   </w:abstractNum>
-  <w:abstractNum w:abstractNumId="19">
+  <w:abstractNum w:abstractNumId="19" w15:restartNumberingAfterBreak="0">
     <w:nsid w:val="5F2F46EB"/>
     <w:multiLevelType w:val="multilevel"/>
     <w:tmpl w:val="D4DCBC9C"/>
@@ -12333,7 +11471,7 @@
       </w:rPr>
     </w:lvl>
   </w:abstractNum>
-  <w:abstractNum w:abstractNumId="20">
+  <w:abstractNum w:abstractNumId="20" w15:restartNumberingAfterBreak="0">
     <w:nsid w:val="63447252"/>
     <w:multiLevelType w:val="hybridMultilevel"/>
     <w:tmpl w:val="CCF684C8"/>
@@ -12449,7 +11587,7 @@
       </w:pPr>
     </w:lvl>
   </w:abstractNum>
-  <w:abstractNum w:abstractNumId="21">
+  <w:abstractNum w:abstractNumId="21" w15:restartNumberingAfterBreak="0">
     <w:nsid w:val="63E512F1"/>
     <w:multiLevelType w:val="hybridMultilevel"/>
     <w:tmpl w:val="BA363936"/>
@@ -12562,7 +11700,7 @@
       </w:rPr>
     </w:lvl>
   </w:abstractNum>
-  <w:abstractNum w:abstractNumId="22">
+  <w:abstractNum w:abstractNumId="22" w15:restartNumberingAfterBreak="0">
     <w:nsid w:val="729A5C18"/>
     <w:multiLevelType w:val="singleLevel"/>
     <w:tmpl w:val="AE162D36"/>
@@ -12581,80 +11719,80 @@
       </w:rPr>
     </w:lvl>
   </w:abstractNum>
-  <w:num w:numId="1">
+  <w:num w:numId="1" w16cid:durableId="1319722716">
     <w:abstractNumId w:val="4"/>
   </w:num>
-  <w:num w:numId="2">
+  <w:num w:numId="2" w16cid:durableId="157307733">
     <w:abstractNumId w:val="20"/>
   </w:num>
-  <w:num w:numId="3">
+  <w:num w:numId="3" w16cid:durableId="1818065527">
     <w:abstractNumId w:val="17"/>
   </w:num>
-  <w:num w:numId="4">
+  <w:num w:numId="4" w16cid:durableId="1798907317">
     <w:abstractNumId w:val="7"/>
   </w:num>
-  <w:num w:numId="5">
+  <w:num w:numId="5" w16cid:durableId="727218925">
     <w:abstractNumId w:val="1"/>
   </w:num>
-  <w:num w:numId="6">
+  <w:num w:numId="6" w16cid:durableId="1327635737">
     <w:abstractNumId w:val="12"/>
   </w:num>
-  <w:num w:numId="7">
+  <w:num w:numId="7" w16cid:durableId="1252398465">
     <w:abstractNumId w:val="6"/>
   </w:num>
-  <w:num w:numId="8">
+  <w:num w:numId="8" w16cid:durableId="778187125">
     <w:abstractNumId w:val="19"/>
   </w:num>
-  <w:num w:numId="9">
+  <w:num w:numId="9" w16cid:durableId="6373904">
     <w:abstractNumId w:val="5"/>
   </w:num>
-  <w:num w:numId="10">
+  <w:num w:numId="10" w16cid:durableId="1183478205">
     <w:abstractNumId w:val="0"/>
   </w:num>
-  <w:num w:numId="11">
+  <w:num w:numId="11" w16cid:durableId="2086994466">
     <w:abstractNumId w:val="16"/>
   </w:num>
-  <w:num w:numId="12">
+  <w:num w:numId="12" w16cid:durableId="1246765730">
     <w:abstractNumId w:val="13"/>
   </w:num>
-  <w:num w:numId="13">
+  <w:num w:numId="13" w16cid:durableId="1382443472">
     <w:abstractNumId w:val="22"/>
   </w:num>
-  <w:num w:numId="14">
+  <w:num w:numId="14" w16cid:durableId="188884664">
     <w:abstractNumId w:val="9"/>
   </w:num>
-  <w:num w:numId="15">
+  <w:num w:numId="15" w16cid:durableId="1806044612">
     <w:abstractNumId w:val="8"/>
   </w:num>
-  <w:num w:numId="16">
+  <w:num w:numId="16" w16cid:durableId="525486624">
     <w:abstractNumId w:val="10"/>
   </w:num>
-  <w:num w:numId="17">
+  <w:num w:numId="17" w16cid:durableId="1034228165">
     <w:abstractNumId w:val="14"/>
   </w:num>
-  <w:num w:numId="18">
+  <w:num w:numId="18" w16cid:durableId="1054086289">
     <w:abstractNumId w:val="18"/>
   </w:num>
-  <w:num w:numId="19">
+  <w:num w:numId="19" w16cid:durableId="837773185">
     <w:abstractNumId w:val="11"/>
   </w:num>
-  <w:num w:numId="20">
+  <w:num w:numId="20" w16cid:durableId="1484152512">
     <w:abstractNumId w:val="3"/>
   </w:num>
-  <w:num w:numId="21">
+  <w:num w:numId="21" w16cid:durableId="1368873406">
     <w:abstractNumId w:val="21"/>
   </w:num>
-  <w:num w:numId="22">
+  <w:num w:numId="22" w16cid:durableId="272714296">
     <w:abstractNumId w:val="2"/>
   </w:num>
-  <w:num w:numId="23">
+  <w:num w:numId="23" w16cid:durableId="513613876">
     <w:abstractNumId w:val="15"/>
   </w:num>
 </w:numbering>
 </file>
 
 <file path=word/styles.xml><?xml version="1.0" encoding="utf-8"?>
-<w:styles xmlns:mc="http://schemas.openxmlformats.org/markup-compatibility/2006" xmlns:r="http://schemas.openxmlformats.org/officeDocument/2006/relationships" xmlns:w="http://schemas.openxmlformats.org/wordprocessingml/2006/main" xmlns:w14="http://schemas.microsoft.com/office/word/2010/wordml" mc:Ignorable="w14">
+<w:styles xmlns:mc="http://schemas.openxmlformats.org/markup-compatibility/2006" xmlns:r="http://schemas.openxmlformats.org/officeDocument/2006/relationships" xmlns:w="http://schemas.openxmlformats.org/wordprocessingml/2006/main" xmlns:w14="http://schemas.microsoft.com/office/word/2010/wordml" xmlns:w15="http://schemas.microsoft.com/office/word/2012/wordml" xmlns:w16cex="http://schemas.microsoft.com/office/word/2018/wordml/cex" xmlns:w16cid="http://schemas.microsoft.com/office/word/2016/wordml/cid" xmlns:w16="http://schemas.microsoft.com/office/word/2018/wordml" xmlns:w16du="http://schemas.microsoft.com/office/word/2023/wordml/word16du" xmlns:w16sdtdh="http://schemas.microsoft.com/office/word/2020/wordml/sdtdatahash" xmlns:w16sdtfl="http://schemas.microsoft.com/office/word/2024/wordml/sdtformatlock" xmlns:w16se="http://schemas.microsoft.com/office/word/2015/wordml/symex" mc:Ignorable="w14 w15 w16se w16cid w16 w16cex w16sdtdh w16sdtfl w16du">
   <w:docDefaults>
     <w:rPrDefault>
       <w:rPr>
@@ -12664,144 +11802,383 @@
     </w:rPrDefault>
     <w:pPrDefault/>
   </w:docDefaults>
-  <w:latentStyles w:defLockedState="0" w:defUIPriority="99" w:defSemiHidden="1" w:defUnhideWhenUsed="1" w:defQFormat="0" w:count="267">
-    <w:lsdException w:name="Normal" w:semiHidden="0" w:uiPriority="0" w:unhideWhenUsed="0" w:qFormat="1"/>
-    <w:lsdException w:name="heading 1" w:semiHidden="0" w:uiPriority="9" w:unhideWhenUsed="0" w:qFormat="1"/>
-    <w:lsdException w:name="heading 2" w:semiHidden="0" w:uiPriority="9" w:unhideWhenUsed="0" w:qFormat="1"/>
-    <w:lsdException w:name="heading 3" w:semiHidden="0" w:uiPriority="9" w:unhideWhenUsed="0" w:qFormat="1"/>
-    <w:lsdException w:name="heading 4" w:uiPriority="9" w:qFormat="1"/>
-    <w:lsdException w:name="heading 5" w:uiPriority="9" w:qFormat="1"/>
-    <w:lsdException w:name="heading 6" w:uiPriority="9" w:qFormat="1"/>
-    <w:lsdException w:name="heading 7" w:uiPriority="9" w:qFormat="1"/>
-    <w:lsdException w:name="heading 8" w:uiPriority="9" w:qFormat="1"/>
-    <w:lsdException w:name="heading 9" w:uiPriority="9" w:qFormat="1"/>
-    <w:lsdException w:name="toc 1" w:uiPriority="39"/>
-    <w:lsdException w:name="toc 2" w:uiPriority="39"/>
-    <w:lsdException w:name="toc 3" w:uiPriority="39"/>
-    <w:lsdException w:name="toc 4" w:uiPriority="39"/>
-    <w:lsdException w:name="toc 5" w:uiPriority="39"/>
-    <w:lsdException w:name="toc 6" w:uiPriority="39"/>
-    <w:lsdException w:name="toc 7" w:uiPriority="39"/>
-    <w:lsdException w:name="toc 8" w:uiPriority="39"/>
-    <w:lsdException w:name="toc 9" w:uiPriority="39"/>
-    <w:lsdException w:name="caption" w:uiPriority="35" w:qFormat="1"/>
-    <w:lsdException w:name="Title" w:semiHidden="0" w:uiPriority="10" w:unhideWhenUsed="0" w:qFormat="1"/>
-    <w:lsdException w:name="Default Paragraph Font" w:uiPriority="1"/>
-    <w:lsdException w:name="Subtitle" w:semiHidden="0" w:uiPriority="11" w:unhideWhenUsed="0" w:qFormat="1"/>
-    <w:lsdException w:name="Strong" w:semiHidden="0" w:uiPriority="22" w:unhideWhenUsed="0" w:qFormat="1"/>
-    <w:lsdException w:name="Emphasis" w:semiHidden="0" w:uiPriority="20" w:unhideWhenUsed="0" w:qFormat="1"/>
-    <w:lsdException w:name="Table Grid" w:semiHidden="0" w:uiPriority="59" w:unhideWhenUsed="0"/>
-    <w:lsdException w:name="Placeholder Text" w:unhideWhenUsed="0"/>
-    <w:lsdException w:name="No Spacing" w:semiHidden="0" w:uiPriority="1" w:unhideWhenUsed="0" w:qFormat="1"/>
-    <w:lsdException w:name="Light Shading" w:semiHidden="0" w:uiPriority="60" w:unhideWhenUsed="0"/>
-    <w:lsdException w:name="Light List" w:semiHidden="0" w:uiPriority="61" w:unhideWhenUsed="0"/>
-    <w:lsdException w:name="Light Grid" w:semiHidden="0" w:uiPriority="62" w:unhideWhenUsed="0"/>
-    <w:lsdException w:name="Medium Shading 1" w:semiHidden="0" w:uiPriority="63" w:unhideWhenUsed="0"/>
-    <w:lsdException w:name="Medium Shading 2" w:semiHidden="0" w:uiPriority="64" w:unhideWhenUsed="0"/>
-    <w:lsdException w:name="Medium List 1" w:semiHidden="0" w:uiPriority="65" w:unhideWhenUsed="0"/>
-    <w:lsdException w:name="Medium List 2" w:semiHidden="0" w:uiPriority="66" w:unhideWhenUsed="0"/>
-    <w:lsdException w:name="Medium Grid 1" w:semiHidden="0" w:uiPriority="67" w:unhideWhenUsed="0"/>
-    <w:lsdException w:name="Medium Grid 2" w:semiHidden="0" w:uiPriority="68" w:unhideWhenUsed="0"/>
-    <w:lsdException w:name="Medium Grid 3" w:semiHidden="0" w:uiPriority="69" w:unhideWhenUsed="0"/>
-    <w:lsdException w:name="Dark List" w:semiHidden="0" w:uiPriority="70" w:unhideWhenUsed="0"/>
-    <w:lsdException w:name="Colorful Shading" w:semiHidden="0" w:uiPriority="71" w:unhideWhenUsed="0"/>
-    <w:lsdException w:name="Colorful List" w:semiHidden="0" w:uiPriority="72" w:unhideWhenUsed="0"/>
-    <w:lsdException w:name="Colorful Grid" w:semiHidden="0" w:uiPriority="73" w:unhideWhenUsed="0"/>
-    <w:lsdException w:name="Light Shading Accent 1" w:semiHidden="0" w:uiPriority="60" w:unhideWhenUsed="0"/>
-    <w:lsdException w:name="Light List Accent 1" w:semiHidden="0" w:uiPriority="61" w:unhideWhenUsed="0"/>
-    <w:lsdException w:name="Light Grid Accent 1" w:semiHidden="0" w:uiPriority="62" w:unhideWhenUsed="0"/>
-    <w:lsdException w:name="Medium Shading 1 Accent 1" w:semiHidden="0" w:uiPriority="63" w:unhideWhenUsed="0"/>
-    <w:lsdException w:name="Medium Shading 2 Accent 1" w:semiHidden="0" w:uiPriority="64" w:unhideWhenUsed="0"/>
-    <w:lsdException w:name="Medium List 1 Accent 1" w:semiHidden="0" w:uiPriority="65" w:unhideWhenUsed="0"/>
-    <w:lsdException w:name="Revision" w:unhideWhenUsed="0"/>
-    <w:lsdException w:name="List Paragraph" w:semiHidden="0" w:uiPriority="34" w:unhideWhenUsed="0" w:qFormat="1"/>
-    <w:lsdException w:name="Quote" w:semiHidden="0" w:uiPriority="29" w:unhideWhenUsed="0" w:qFormat="1"/>
-    <w:lsdException w:name="Intense Quote" w:semiHidden="0" w:uiPriority="30" w:unhideWhenUsed="0" w:qFormat="1"/>
-    <w:lsdException w:name="Medium List 2 Accent 1" w:semiHidden="0" w:uiPriority="66" w:unhideWhenUsed="0"/>
-    <w:lsdException w:name="Medium Grid 1 Accent 1" w:semiHidden="0" w:uiPriority="67" w:unhideWhenUsed="0"/>
-    <w:lsdException w:name="Medium Grid 2 Accent 1" w:semiHidden="0" w:uiPriority="68" w:unhideWhenUsed="0"/>
-    <w:lsdException w:name="Medium Grid 3 Accent 1" w:semiHidden="0" w:uiPriority="69" w:unhideWhenUsed="0"/>
-    <w:lsdException w:name="Dark List Accent 1" w:semiHidden="0" w:uiPriority="70" w:unhideWhenUsed="0"/>
-    <w:lsdException w:name="Colorful Shading Accent 1" w:semiHidden="0" w:uiPriority="71" w:unhideWhenUsed="0"/>
-    <w:lsdException w:name="Colorful List Accent 1" w:semiHidden="0" w:uiPriority="72" w:unhideWhenUsed="0"/>
-    <w:lsdException w:name="Colorful Grid Accent 1" w:semiHidden="0" w:uiPriority="73" w:unhideWhenUsed="0"/>
-    <w:lsdException w:name="Light Shading Accent 2" w:semiHidden="0" w:uiPriority="60" w:unhideWhenUsed="0"/>
-    <w:lsdException w:name="Light List Accent 2" w:semiHidden="0" w:uiPriority="61" w:unhideWhenUsed="0"/>
-    <w:lsdException w:name="Light Grid Accent 2" w:semiHidden="0" w:uiPriority="62" w:unhideWhenUsed="0"/>
-    <w:lsdException w:name="Medium Shading 1 Accent 2" w:semiHidden="0" w:uiPriority="63" w:unhideWhenUsed="0"/>
-    <w:lsdException w:name="Medium Shading 2 Accent 2" w:semiHidden="0" w:uiPriority="64" w:unhideWhenUsed="0"/>
-    <w:lsdException w:name="Medium List 1 Accent 2" w:semiHidden="0" w:uiPriority="65" w:unhideWhenUsed="0"/>
-    <w:lsdException w:name="Medium List 2 Accent 2" w:semiHidden="0" w:uiPriority="66" w:unhideWhenUsed="0"/>
-    <w:lsdException w:name="Medium Grid 1 Accent 2" w:semiHidden="0" w:uiPriority="67" w:unhideWhenUsed="0"/>
-    <w:lsdException w:name="Medium Grid 2 Accent 2" w:semiHidden="0" w:uiPriority="68" w:unhideWhenUsed="0"/>
-    <w:lsdException w:name="Medium Grid 3 Accent 2" w:semiHidden="0" w:uiPriority="69" w:unhideWhenUsed="0"/>
-    <w:lsdException w:name="Dark List Accent 2" w:semiHidden="0" w:uiPriority="70" w:unhideWhenUsed="0"/>
-    <w:lsdException w:name="Colorful Shading Accent 2" w:semiHidden="0" w:uiPriority="71" w:unhideWhenUsed="0"/>
-    <w:lsdException w:name="Colorful List Accent 2" w:semiHidden="0" w:uiPriority="72" w:unhideWhenUsed="0"/>
-    <w:lsdException w:name="Colorful Grid Accent 2" w:semiHidden="0" w:uiPriority="73" w:unhideWhenUsed="0"/>
-    <w:lsdException w:name="Light Shading Accent 3" w:semiHidden="0" w:uiPriority="60" w:unhideWhenUsed="0"/>
-    <w:lsdException w:name="Light List Accent 3" w:semiHidden="0" w:uiPriority="61" w:unhideWhenUsed="0"/>
-    <w:lsdException w:name="Light Grid Accent 3" w:semiHidden="0" w:uiPriority="62" w:unhideWhenUsed="0"/>
-    <w:lsdException w:name="Medium Shading 1 Accent 3" w:semiHidden="0" w:uiPriority="63" w:unhideWhenUsed="0"/>
-    <w:lsdException w:name="Medium Shading 2 Accent 3" w:semiHidden="0" w:uiPriority="64" w:unhideWhenUsed="0"/>
-    <w:lsdException w:name="Medium List 1 Accent 3" w:semiHidden="0" w:uiPriority="65" w:unhideWhenUsed="0"/>
-    <w:lsdException w:name="Medium List 2 Accent 3" w:semiHidden="0" w:uiPriority="66" w:unhideWhenUsed="0"/>
-    <w:lsdException w:name="Medium Grid 1 Accent 3" w:semiHidden="0" w:uiPriority="67" w:unhideWhenUsed="0"/>
-    <w:lsdException w:name="Medium Grid 2 Accent 3" w:semiHidden="0" w:uiPriority="68" w:unhideWhenUsed="0"/>
-    <w:lsdException w:name="Medium Grid 3 Accent 3" w:semiHidden="0" w:uiPriority="69" w:unhideWhenUsed="0"/>
-    <w:lsdException w:name="Dark List Accent 3" w:semiHidden="0" w:uiPriority="70" w:unhideWhenUsed="0"/>
-    <w:lsdException w:name="Colorful Shading Accent 3" w:semiHidden="0" w:uiPriority="71" w:unhideWhenUsed="0"/>
-    <w:lsdException w:name="Colorful List Accent 3" w:semiHidden="0" w:uiPriority="72" w:unhideWhenUsed="0"/>
-    <w:lsdException w:name="Colorful Grid Accent 3" w:semiHidden="0" w:uiPriority="73" w:unhideWhenUsed="0"/>
-    <w:lsdException w:name="Light Shading Accent 4" w:semiHidden="0" w:uiPriority="60" w:unhideWhenUsed="0"/>
-    <w:lsdException w:name="Light List Accent 4" w:semiHidden="0" w:uiPriority="61" w:unhideWhenUsed="0"/>
-    <w:lsdException w:name="Light Grid Accent 4" w:semiHidden="0" w:uiPriority="62" w:unhideWhenUsed="0"/>
-    <w:lsdException w:name="Medium Shading 1 Accent 4" w:semiHidden="0" w:uiPriority="63" w:unhideWhenUsed="0"/>
-    <w:lsdException w:name="Medium Shading 2 Accent 4" w:semiHidden="0" w:uiPriority="64" w:unhideWhenUsed="0"/>
-    <w:lsdException w:name="Medium List 1 Accent 4" w:semiHidden="0" w:uiPriority="65" w:unhideWhenUsed="0"/>
-    <w:lsdException w:name="Medium List 2 Accent 4" w:semiHidden="0" w:uiPriority="66" w:unhideWhenUsed="0"/>
-    <w:lsdException w:name="Medium Grid 1 Accent 4" w:semiHidden="0" w:uiPriority="67" w:unhideWhenUsed="0"/>
-    <w:lsdException w:name="Medium Grid 2 Accent 4" w:semiHidden="0" w:uiPriority="68" w:unhideWhenUsed="0"/>
-    <w:lsdException w:name="Medium Grid 3 Accent 4" w:semiHidden="0" w:uiPriority="69" w:unhideWhenUsed="0"/>
-    <w:lsdException w:name="Dark List Accent 4" w:semiHidden="0" w:uiPriority="70" w:unhideWhenUsed="0"/>
-    <w:lsdException w:name="Colorful Shading Accent 4" w:semiHidden="0" w:uiPriority="71" w:unhideWhenUsed="0"/>
-    <w:lsdException w:name="Colorful List Accent 4" w:semiHidden="0" w:uiPriority="72" w:unhideWhenUsed="0"/>
-    <w:lsdException w:name="Colorful Grid Accent 4" w:semiHidden="0" w:uiPriority="73" w:unhideWhenUsed="0"/>
-    <w:lsdException w:name="Light Shading Accent 5" w:semiHidden="0" w:uiPriority="60" w:unhideWhenUsed="0"/>
-    <w:lsdException w:name="Light List Accent 5" w:semiHidden="0" w:uiPriority="61" w:unhideWhenUsed="0"/>
-    <w:lsdException w:name="Light Grid Accent 5" w:semiHidden="0" w:uiPriority="62" w:unhideWhenUsed="0"/>
-    <w:lsdException w:name="Medium Shading 1 Accent 5" w:semiHidden="0" w:uiPriority="63" w:unhideWhenUsed="0"/>
-    <w:lsdException w:name="Medium Shading 2 Accent 5" w:semiHidden="0" w:uiPriority="64" w:unhideWhenUsed="0"/>
-    <w:lsdException w:name="Medium List 1 Accent 5" w:semiHidden="0" w:uiPriority="65" w:unhideWhenUsed="0"/>
-    <w:lsdException w:name="Medium List 2 Accent 5" w:semiHidden="0" w:uiPriority="66" w:unhideWhenUsed="0"/>
-    <w:lsdException w:name="Medium Grid 1 Accent 5" w:semiHidden="0" w:uiPriority="67" w:unhideWhenUsed="0"/>
-    <w:lsdException w:name="Medium Grid 2 Accent 5" w:semiHidden="0" w:uiPriority="68" w:unhideWhenUsed="0"/>
-    <w:lsdException w:name="Medium Grid 3 Accent 5" w:semiHidden="0" w:uiPriority="69" w:unhideWhenUsed="0"/>
-    <w:lsdException w:name="Dark List Accent 5" w:semiHidden="0" w:uiPriority="70" w:unhideWhenUsed="0"/>
-    <w:lsdException w:name="Colorful Shading Accent 5" w:semiHidden="0" w:uiPriority="71" w:unhideWhenUsed="0"/>
-    <w:lsdException w:name="Colorful List Accent 5" w:semiHidden="0" w:uiPriority="72" w:unhideWhenUsed="0"/>
-    <w:lsdException w:name="Colorful Grid Accent 5" w:semiHidden="0" w:uiPriority="73" w:unhideWhenUsed="0"/>
-    <w:lsdException w:name="Light Shading Accent 6" w:semiHidden="0" w:uiPriority="60" w:unhideWhenUsed="0"/>
-    <w:lsdException w:name="Light List Accent 6" w:semiHidden="0" w:uiPriority="61" w:unhideWhenUsed="0"/>
-    <w:lsdException w:name="Light Grid Accent 6" w:semiHidden="0" w:uiPriority="62" w:unhideWhenUsed="0"/>
-    <w:lsdException w:name="Medium Shading 1 Accent 6" w:semiHidden="0" w:uiPriority="63" w:unhideWhenUsed="0"/>
-    <w:lsdException w:name="Medium Shading 2 Accent 6" w:semiHidden="0" w:uiPriority="64" w:unhideWhenUsed="0"/>
-    <w:lsdException w:name="Medium List 1 Accent 6" w:semiHidden="0" w:uiPriority="65" w:unhideWhenUsed="0"/>
-    <w:lsdException w:name="Medium List 2 Accent 6" w:semiHidden="0" w:uiPriority="66" w:unhideWhenUsed="0"/>
-    <w:lsdException w:name="Medium Grid 1 Accent 6" w:semiHidden="0" w:uiPriority="67" w:unhideWhenUsed="0"/>
-    <w:lsdException w:name="Medium Grid 2 Accent 6" w:semiHidden="0" w:uiPriority="68" w:unhideWhenUsed="0"/>
-    <w:lsdException w:name="Medium Grid 3 Accent 6" w:semiHidden="0" w:uiPriority="69" w:unhideWhenUsed="0"/>
-    <w:lsdException w:name="Dark List Accent 6" w:semiHidden="0" w:uiPriority="70" w:unhideWhenUsed="0"/>
-    <w:lsdException w:name="Colorful Shading Accent 6" w:semiHidden="0" w:uiPriority="71" w:unhideWhenUsed="0"/>
-    <w:lsdException w:name="Colorful List Accent 6" w:semiHidden="0" w:uiPriority="72" w:unhideWhenUsed="0"/>
-    <w:lsdException w:name="Colorful Grid Accent 6" w:semiHidden="0" w:uiPriority="73" w:unhideWhenUsed="0"/>
-    <w:lsdException w:name="Subtle Emphasis" w:semiHidden="0" w:uiPriority="19" w:unhideWhenUsed="0" w:qFormat="1"/>
-    <w:lsdException w:name="Intense Emphasis" w:semiHidden="0" w:uiPriority="21" w:unhideWhenUsed="0" w:qFormat="1"/>
-    <w:lsdException w:name="Subtle Reference" w:semiHidden="0" w:uiPriority="31" w:unhideWhenUsed="0" w:qFormat="1"/>
-    <w:lsdException w:name="Intense Reference" w:semiHidden="0" w:uiPriority="32" w:unhideWhenUsed="0" w:qFormat="1"/>
-    <w:lsdException w:name="Book Title" w:semiHidden="0" w:uiPriority="33" w:unhideWhenUsed="0" w:qFormat="1"/>
-    <w:lsdException w:name="Bibliography" w:uiPriority="37"/>
-    <w:lsdException w:name="TOC Heading" w:uiPriority="39" w:qFormat="1"/>
+  <w:latentStyles w:defLockedState="0" w:defUIPriority="99" w:defSemiHidden="0" w:defUnhideWhenUsed="0" w:defQFormat="0" w:count="376">
+    <w:lsdException w:name="Normal" w:uiPriority="0" w:qFormat="1"/>
+    <w:lsdException w:name="heading 1" w:uiPriority="9" w:qFormat="1"/>
+    <w:lsdException w:name="heading 2" w:uiPriority="9" w:qFormat="1"/>
+    <w:lsdException w:name="heading 3" w:uiPriority="9" w:qFormat="1"/>
+    <w:lsdException w:name="heading 4" w:semiHidden="1" w:uiPriority="9" w:unhideWhenUsed="1" w:qFormat="1"/>
+    <w:lsdException w:name="heading 5" w:semiHidden="1" w:uiPriority="9" w:unhideWhenUsed="1" w:qFormat="1"/>
+    <w:lsdException w:name="heading 6" w:semiHidden="1" w:uiPriority="9" w:unhideWhenUsed="1" w:qFormat="1"/>
+    <w:lsdException w:name="heading 7" w:semiHidden="1" w:uiPriority="9" w:unhideWhenUsed="1" w:qFormat="1"/>
+    <w:lsdException w:name="heading 8" w:semiHidden="1" w:uiPriority="9" w:unhideWhenUsed="1" w:qFormat="1"/>
+    <w:lsdException w:name="heading 9" w:semiHidden="1" w:uiPriority="9" w:unhideWhenUsed="1" w:qFormat="1"/>
+    <w:lsdException w:name="index 1" w:semiHidden="1" w:unhideWhenUsed="1"/>
+    <w:lsdException w:name="index 2" w:semiHidden="1" w:unhideWhenUsed="1"/>
+    <w:lsdException w:name="index 3" w:semiHidden="1" w:unhideWhenUsed="1"/>
+    <w:lsdException w:name="index 4" w:semiHidden="1" w:unhideWhenUsed="1"/>
+    <w:lsdException w:name="index 5" w:semiHidden="1" w:unhideWhenUsed="1"/>
+    <w:lsdException w:name="index 6" w:semiHidden="1" w:unhideWhenUsed="1"/>
+    <w:lsdException w:name="index 7" w:semiHidden="1" w:unhideWhenUsed="1"/>
+    <w:lsdException w:name="index 8" w:semiHidden="1" w:unhideWhenUsed="1"/>
+    <w:lsdException w:name="index 9" w:semiHidden="1" w:unhideWhenUsed="1"/>
+    <w:lsdException w:name="toc 1" w:semiHidden="1" w:uiPriority="39" w:unhideWhenUsed="1"/>
+    <w:lsdException w:name="toc 2" w:semiHidden="1" w:uiPriority="39" w:unhideWhenUsed="1"/>
+    <w:lsdException w:name="toc 3" w:semiHidden="1" w:uiPriority="39" w:unhideWhenUsed="1"/>
+    <w:lsdException w:name="toc 4" w:semiHidden="1" w:uiPriority="39" w:unhideWhenUsed="1"/>
+    <w:lsdException w:name="toc 5" w:semiHidden="1" w:uiPriority="39" w:unhideWhenUsed="1"/>
+    <w:lsdException w:name="toc 6" w:semiHidden="1" w:uiPriority="39" w:unhideWhenUsed="1"/>
+    <w:lsdException w:name="toc 7" w:semiHidden="1" w:uiPriority="39" w:unhideWhenUsed="1"/>
+    <w:lsdException w:name="toc 8" w:semiHidden="1" w:uiPriority="39" w:unhideWhenUsed="1"/>
+    <w:lsdException w:name="toc 9" w:semiHidden="1" w:uiPriority="39" w:unhideWhenUsed="1"/>
+    <w:lsdException w:name="Normal Indent" w:semiHidden="1" w:unhideWhenUsed="1"/>
+    <w:lsdException w:name="footnote text" w:semiHidden="1" w:unhideWhenUsed="1"/>
+    <w:lsdException w:name="annotation text" w:semiHidden="1" w:unhideWhenUsed="1"/>
+    <w:lsdException w:name="header" w:semiHidden="1" w:unhideWhenUsed="1"/>
+    <w:lsdException w:name="footer" w:semiHidden="1" w:unhideWhenUsed="1"/>
+    <w:lsdException w:name="index heading" w:semiHidden="1" w:unhideWhenUsed="1"/>
+    <w:lsdException w:name="caption" w:semiHidden="1" w:uiPriority="35" w:unhideWhenUsed="1" w:qFormat="1"/>
+    <w:lsdException w:name="table of figures" w:semiHidden="1" w:unhideWhenUsed="1"/>
+    <w:lsdException w:name="envelope address" w:semiHidden="1" w:unhideWhenUsed="1"/>
+    <w:lsdException w:name="envelope return" w:semiHidden="1" w:unhideWhenUsed="1"/>
+    <w:lsdException w:name="footnote reference" w:semiHidden="1" w:unhideWhenUsed="1"/>
+    <w:lsdException w:name="annotation reference" w:semiHidden="1" w:unhideWhenUsed="1"/>
+    <w:lsdException w:name="line number" w:semiHidden="1" w:unhideWhenUsed="1"/>
+    <w:lsdException w:name="page number" w:semiHidden="1" w:unhideWhenUsed="1"/>
+    <w:lsdException w:name="endnote reference" w:semiHidden="1" w:unhideWhenUsed="1"/>
+    <w:lsdException w:name="endnote text" w:semiHidden="1" w:unhideWhenUsed="1"/>
+    <w:lsdException w:name="table of authorities" w:semiHidden="1" w:unhideWhenUsed="1"/>
+    <w:lsdException w:name="macro" w:semiHidden="1" w:unhideWhenUsed="1"/>
+    <w:lsdException w:name="toa heading" w:semiHidden="1" w:unhideWhenUsed="1"/>
+    <w:lsdException w:name="List" w:semiHidden="1" w:unhideWhenUsed="1"/>
+    <w:lsdException w:name="List Bullet" w:semiHidden="1" w:unhideWhenUsed="1"/>
+    <w:lsdException w:name="List Number" w:semiHidden="1" w:unhideWhenUsed="1"/>
+    <w:lsdException w:name="List 2" w:semiHidden="1" w:unhideWhenUsed="1"/>
+    <w:lsdException w:name="List 3" w:semiHidden="1" w:unhideWhenUsed="1"/>
+    <w:lsdException w:name="List 4" w:semiHidden="1" w:unhideWhenUsed="1"/>
+    <w:lsdException w:name="List 5" w:semiHidden="1" w:unhideWhenUsed="1"/>
+    <w:lsdException w:name="List Bullet 2" w:semiHidden="1" w:unhideWhenUsed="1"/>
+    <w:lsdException w:name="List Bullet 3" w:semiHidden="1" w:unhideWhenUsed="1"/>
+    <w:lsdException w:name="List Bullet 4" w:semiHidden="1" w:unhideWhenUsed="1"/>
+    <w:lsdException w:name="List Bullet 5" w:semiHidden="1" w:unhideWhenUsed="1"/>
+    <w:lsdException w:name="List Number 2" w:semiHidden="1" w:unhideWhenUsed="1"/>
+    <w:lsdException w:name="List Number 3" w:semiHidden="1" w:unhideWhenUsed="1"/>
+    <w:lsdException w:name="List Number 4" w:semiHidden="1" w:unhideWhenUsed="1"/>
+    <w:lsdException w:name="List Number 5" w:semiHidden="1" w:unhideWhenUsed="1"/>
+    <w:lsdException w:name="Title" w:uiPriority="10" w:qFormat="1"/>
+    <w:lsdException w:name="Closing" w:semiHidden="1" w:unhideWhenUsed="1"/>
+    <w:lsdException w:name="Signature" w:semiHidden="1" w:unhideWhenUsed="1"/>
+    <w:lsdException w:name="Default Paragraph Font" w:semiHidden="1" w:uiPriority="1" w:unhideWhenUsed="1"/>
+    <w:lsdException w:name="Body Text" w:semiHidden="1" w:unhideWhenUsed="1"/>
+    <w:lsdException w:name="Body Text Indent" w:semiHidden="1" w:unhideWhenUsed="1"/>
+    <w:lsdException w:name="List Continue" w:semiHidden="1" w:unhideWhenUsed="1"/>
+    <w:lsdException w:name="List Continue 2" w:semiHidden="1" w:unhideWhenUsed="1"/>
+    <w:lsdException w:name="List Continue 3" w:semiHidden="1" w:unhideWhenUsed="1"/>
+    <w:lsdException w:name="List Continue 4" w:semiHidden="1" w:unhideWhenUsed="1"/>
+    <w:lsdException w:name="List Continue 5" w:semiHidden="1" w:unhideWhenUsed="1"/>
+    <w:lsdException w:name="Message Header" w:semiHidden="1" w:unhideWhenUsed="1"/>
+    <w:lsdException w:name="Subtitle" w:uiPriority="11" w:qFormat="1"/>
+    <w:lsdException w:name="Salutation" w:semiHidden="1" w:unhideWhenUsed="1"/>
+    <w:lsdException w:name="Date" w:semiHidden="1" w:unhideWhenUsed="1"/>
+    <w:lsdException w:name="Body Text First Indent" w:semiHidden="1" w:unhideWhenUsed="1"/>
+    <w:lsdException w:name="Body Text First Indent 2" w:semiHidden="1" w:unhideWhenUsed="1"/>
+    <w:lsdException w:name="Note Heading" w:semiHidden="1" w:unhideWhenUsed="1"/>
+    <w:lsdException w:name="Body Text 2" w:semiHidden="1" w:unhideWhenUsed="1"/>
+    <w:lsdException w:name="Body Text 3" w:semiHidden="1" w:unhideWhenUsed="1"/>
+    <w:lsdException w:name="Body Text Indent 2" w:semiHidden="1" w:unhideWhenUsed="1"/>
+    <w:lsdException w:name="Body Text Indent 3" w:semiHidden="1" w:unhideWhenUsed="1"/>
+    <w:lsdException w:name="Block Text" w:semiHidden="1" w:unhideWhenUsed="1"/>
+    <w:lsdException w:name="Hyperlink" w:semiHidden="1" w:unhideWhenUsed="1"/>
+    <w:lsdException w:name="FollowedHyperlink" w:semiHidden="1" w:unhideWhenUsed="1"/>
+    <w:lsdException w:name="Strong" w:uiPriority="22" w:qFormat="1"/>
+    <w:lsdException w:name="Emphasis" w:uiPriority="20" w:qFormat="1"/>
+    <w:lsdException w:name="Document Map" w:semiHidden="1" w:unhideWhenUsed="1"/>
+    <w:lsdException w:name="Plain Text" w:semiHidden="1" w:unhideWhenUsed="1"/>
+    <w:lsdException w:name="E-mail Signature" w:semiHidden="1" w:unhideWhenUsed="1"/>
+    <w:lsdException w:name="HTML Top of Form" w:semiHidden="1" w:unhideWhenUsed="1"/>
+    <w:lsdException w:name="HTML Bottom of Form" w:semiHidden="1" w:unhideWhenUsed="1"/>
+    <w:lsdException w:name="Normal (Web)" w:semiHidden="1" w:unhideWhenUsed="1"/>
+    <w:lsdException w:name="HTML Acronym" w:semiHidden="1" w:unhideWhenUsed="1"/>
+    <w:lsdException w:name="HTML Address" w:semiHidden="1" w:unhideWhenUsed="1"/>
+    <w:lsdException w:name="HTML Cite" w:semiHidden="1" w:unhideWhenUsed="1"/>
+    <w:lsdException w:name="HTML Code" w:semiHidden="1" w:unhideWhenUsed="1"/>
+    <w:lsdException w:name="HTML Definition" w:semiHidden="1" w:unhideWhenUsed="1"/>
+    <w:lsdException w:name="HTML Keyboard" w:semiHidden="1" w:unhideWhenUsed="1"/>
+    <w:lsdException w:name="HTML Preformatted" w:semiHidden="1" w:unhideWhenUsed="1"/>
+    <w:lsdException w:name="HTML Sample" w:semiHidden="1" w:unhideWhenUsed="1"/>
+    <w:lsdException w:name="HTML Typewriter" w:semiHidden="1" w:unhideWhenUsed="1"/>
+    <w:lsdException w:name="HTML Variable" w:semiHidden="1" w:unhideWhenUsed="1"/>
+    <w:lsdException w:name="Normal Table" w:semiHidden="1" w:unhideWhenUsed="1"/>
+    <w:lsdException w:name="annotation subject" w:semiHidden="1" w:unhideWhenUsed="1"/>
+    <w:lsdException w:name="No List" w:semiHidden="1" w:unhideWhenUsed="1"/>
+    <w:lsdException w:name="Outline List 1" w:semiHidden="1" w:unhideWhenUsed="1"/>
+    <w:lsdException w:name="Outline List 2" w:semiHidden="1" w:unhideWhenUsed="1"/>
+    <w:lsdException w:name="Outline List 3" w:semiHidden="1" w:unhideWhenUsed="1"/>
+    <w:lsdException w:name="Table Simple 1" w:semiHidden="1" w:unhideWhenUsed="1"/>
+    <w:lsdException w:name="Table Simple 2" w:semiHidden="1" w:unhideWhenUsed="1"/>
+    <w:lsdException w:name="Table Simple 3" w:semiHidden="1" w:unhideWhenUsed="1"/>
+    <w:lsdException w:name="Table Classic 1" w:semiHidden="1" w:unhideWhenUsed="1"/>
+    <w:lsdException w:name="Table Classic 2" w:semiHidden="1" w:unhideWhenUsed="1"/>
+    <w:lsdException w:name="Table Classic 3" w:semiHidden="1" w:unhideWhenUsed="1"/>
+    <w:lsdException w:name="Table Classic 4" w:semiHidden="1" w:unhideWhenUsed="1"/>
+    <w:lsdException w:name="Table Colorful 1" w:semiHidden="1" w:unhideWhenUsed="1"/>
+    <w:lsdException w:name="Table Colorful 2" w:semiHidden="1" w:unhideWhenUsed="1"/>
+    <w:lsdException w:name="Table Colorful 3" w:semiHidden="1" w:unhideWhenUsed="1"/>
+    <w:lsdException w:name="Table Columns 1" w:semiHidden="1" w:unhideWhenUsed="1"/>
+    <w:lsdException w:name="Table Columns 2" w:semiHidden="1" w:unhideWhenUsed="1"/>
+    <w:lsdException w:name="Table Columns 3" w:semiHidden="1" w:unhideWhenUsed="1"/>
+    <w:lsdException w:name="Table Columns 4" w:semiHidden="1" w:unhideWhenUsed="1"/>
+    <w:lsdException w:name="Table Columns 5" w:semiHidden="1" w:unhideWhenUsed="1"/>
+    <w:lsdException w:name="Table Grid 1" w:semiHidden="1" w:unhideWhenUsed="1"/>
+    <w:lsdException w:name="Table Grid 2" w:semiHidden="1" w:unhideWhenUsed="1"/>
+    <w:lsdException w:name="Table Grid 3" w:semiHidden="1" w:unhideWhenUsed="1"/>
+    <w:lsdException w:name="Table Grid 4" w:semiHidden="1" w:unhideWhenUsed="1"/>
+    <w:lsdException w:name="Table Grid 5" w:semiHidden="1" w:unhideWhenUsed="1"/>
+    <w:lsdException w:name="Table Grid 6" w:semiHidden="1" w:unhideWhenUsed="1"/>
+    <w:lsdException w:name="Table Grid 7" w:semiHidden="1" w:unhideWhenUsed="1"/>
+    <w:lsdException w:name="Table Grid 8" w:semiHidden="1" w:unhideWhenUsed="1"/>
+    <w:lsdException w:name="Table List 1" w:semiHidden="1" w:unhideWhenUsed="1"/>
+    <w:lsdException w:name="Table List 2" w:semiHidden="1" w:unhideWhenUsed="1"/>
+    <w:lsdException w:name="Table List 3" w:semiHidden="1" w:unhideWhenUsed="1"/>
+    <w:lsdException w:name="Table List 4" w:semiHidden="1" w:unhideWhenUsed="1"/>
+    <w:lsdException w:name="Table List 5" w:semiHidden="1" w:unhideWhenUsed="1"/>
+    <w:lsdException w:name="Table List 6" w:semiHidden="1" w:unhideWhenUsed="1"/>
+    <w:lsdException w:name="Table List 7" w:semiHidden="1" w:unhideWhenUsed="1"/>
+    <w:lsdException w:name="Table List 8" w:semiHidden="1" w:unhideWhenUsed="1"/>
+    <w:lsdException w:name="Table 3D effects 1" w:semiHidden="1" w:unhideWhenUsed="1"/>
+    <w:lsdException w:name="Table 3D effects 2" w:semiHidden="1" w:unhideWhenUsed="1"/>
+    <w:lsdException w:name="Table 3D effects 3" w:semiHidden="1" w:unhideWhenUsed="1"/>
+    <w:lsdException w:name="Table Contemporary" w:semiHidden="1" w:unhideWhenUsed="1"/>
+    <w:lsdException w:name="Table Elegant" w:semiHidden="1" w:unhideWhenUsed="1"/>
+    <w:lsdException w:name="Table Professional" w:semiHidden="1" w:unhideWhenUsed="1"/>
+    <w:lsdException w:name="Table Subtle 1" w:semiHidden="1" w:unhideWhenUsed="1"/>
+    <w:lsdException w:name="Table Subtle 2" w:semiHidden="1" w:unhideWhenUsed="1"/>
+    <w:lsdException w:name="Table Web 1" w:semiHidden="1" w:unhideWhenUsed="1"/>
+    <w:lsdException w:name="Table Web 2" w:semiHidden="1" w:unhideWhenUsed="1"/>
+    <w:lsdException w:name="Table Web 3" w:semiHidden="1" w:unhideWhenUsed="1"/>
+    <w:lsdException w:name="Balloon Text" w:semiHidden="1" w:unhideWhenUsed="1"/>
+    <w:lsdException w:name="Table Grid" w:uiPriority="59"/>
+    <w:lsdException w:name="Table Theme" w:semiHidden="1" w:unhideWhenUsed="1"/>
+    <w:lsdException w:name="Placeholder Text" w:semiHidden="1"/>
+    <w:lsdException w:name="No Spacing" w:uiPriority="1" w:qFormat="1"/>
+    <w:lsdException w:name="Light Shading" w:uiPriority="60"/>
+    <w:lsdException w:name="Light List" w:uiPriority="61"/>
+    <w:lsdException w:name="Light Grid" w:uiPriority="62"/>
+    <w:lsdException w:name="Medium Shading 1" w:uiPriority="63"/>
+    <w:lsdException w:name="Medium Shading 2" w:uiPriority="64"/>
+    <w:lsdException w:name="Medium List 1" w:uiPriority="65"/>
+    <w:lsdException w:name="Medium List 2" w:uiPriority="66"/>
+    <w:lsdException w:name="Medium Grid 1" w:uiPriority="67"/>
+    <w:lsdException w:name="Medium Grid 2" w:uiPriority="68"/>
+    <w:lsdException w:name="Medium Grid 3" w:uiPriority="69"/>
+    <w:lsdException w:name="Dark List" w:uiPriority="70"/>
+    <w:lsdException w:name="Colorful Shading" w:uiPriority="71"/>
+    <w:lsdException w:name="Colorful List" w:uiPriority="72"/>
+    <w:lsdException w:name="Colorful Grid" w:uiPriority="73"/>
+    <w:lsdException w:name="Light Shading Accent 1" w:uiPriority="60"/>
+    <w:lsdException w:name="Light List Accent 1" w:uiPriority="61"/>
+    <w:lsdException w:name="Light Grid Accent 1" w:uiPriority="62"/>
+    <w:lsdException w:name="Medium Shading 1 Accent 1" w:uiPriority="63"/>
+    <w:lsdException w:name="Medium Shading 2 Accent 1" w:uiPriority="64"/>
+    <w:lsdException w:name="Medium List 1 Accent 1" w:uiPriority="65"/>
+    <w:lsdException w:name="Revision" w:semiHidden="1"/>
+    <w:lsdException w:name="List Paragraph" w:uiPriority="34" w:qFormat="1"/>
+    <w:lsdException w:name="Quote" w:uiPriority="29" w:qFormat="1"/>
+    <w:lsdException w:name="Intense Quote" w:uiPriority="30" w:qFormat="1"/>
+    <w:lsdException w:name="Medium List 2 Accent 1" w:uiPriority="66"/>
+    <w:lsdException w:name="Medium Grid 1 Accent 1" w:uiPriority="67"/>
+    <w:lsdException w:name="Medium Grid 2 Accent 1" w:uiPriority="68"/>
+    <w:lsdException w:name="Medium Grid 3 Accent 1" w:uiPriority="69"/>
+    <w:lsdException w:name="Dark List Accent 1" w:uiPriority="70"/>
+    <w:lsdException w:name="Colorful Shading Accent 1" w:uiPriority="71"/>
+    <w:lsdException w:name="Colorful List Accent 1" w:uiPriority="72"/>
+    <w:lsdException w:name="Colorful Grid Accent 1" w:uiPriority="73"/>
+    <w:lsdException w:name="Light Shading Accent 2" w:uiPriority="60"/>
+    <w:lsdException w:name="Light List Accent 2" w:uiPriority="61"/>
+    <w:lsdException w:name="Light Grid Accent 2" w:uiPriority="62"/>
+    <w:lsdException w:name="Medium Shading 1 Accent 2" w:uiPriority="63"/>
+    <w:lsdException w:name="Medium Shading 2 Accent 2" w:uiPriority="64"/>
+    <w:lsdException w:name="Medium List 1 Accent 2" w:uiPriority="65"/>
+    <w:lsdException w:name="Medium List 2 Accent 2" w:uiPriority="66"/>
+    <w:lsdException w:name="Medium Grid 1 Accent 2" w:uiPriority="67"/>
+    <w:lsdException w:name="Medium Grid 2 Accent 2" w:uiPriority="68"/>
+    <w:lsdException w:name="Medium Grid 3 Accent 2" w:uiPriority="69"/>
+    <w:lsdException w:name="Dark List Accent 2" w:uiPriority="70"/>
+    <w:lsdException w:name="Colorful Shading Accent 2" w:uiPriority="71"/>
+    <w:lsdException w:name="Colorful List Accent 2" w:uiPriority="72"/>
+    <w:lsdException w:name="Colorful Grid Accent 2" w:uiPriority="73"/>
+    <w:lsdException w:name="Light Shading Accent 3" w:uiPriority="60"/>
+    <w:lsdException w:name="Light List Accent 3" w:uiPriority="61"/>
+    <w:lsdException w:name="Light Grid Accent 3" w:uiPriority="62"/>
+    <w:lsdException w:name="Medium Shading 1 Accent 3" w:uiPriority="63"/>
+    <w:lsdException w:name="Medium Shading 2 Accent 3" w:uiPriority="64"/>
+    <w:lsdException w:name="Medium List 1 Accent 3" w:uiPriority="65"/>
+    <w:lsdException w:name="Medium List 2 Accent 3" w:uiPriority="66"/>
+    <w:lsdException w:name="Medium Grid 1 Accent 3" w:uiPriority="67"/>
+    <w:lsdException w:name="Medium Grid 2 Accent 3" w:uiPriority="68"/>
+    <w:lsdException w:name="Medium Grid 3 Accent 3" w:uiPriority="69"/>
+    <w:lsdException w:name="Dark List Accent 3" w:uiPriority="70"/>
+    <w:lsdException w:name="Colorful Shading Accent 3" w:uiPriority="71"/>
+    <w:lsdException w:name="Colorful List Accent 3" w:uiPriority="72"/>
+    <w:lsdException w:name="Colorful Grid Accent 3" w:uiPriority="73"/>
+    <w:lsdException w:name="Light Shading Accent 4" w:uiPriority="60"/>
+    <w:lsdException w:name="Light List Accent 4" w:uiPriority="61"/>
+    <w:lsdException w:name="Light Grid Accent 4" w:uiPriority="62"/>
+    <w:lsdException w:name="Medium Shading 1 Accent 4" w:uiPriority="63"/>
+    <w:lsdException w:name="Medium Shading 2 Accent 4" w:uiPriority="64"/>
+    <w:lsdException w:name="Medium List 1 Accent 4" w:uiPriority="65"/>
+    <w:lsdException w:name="Medium List 2 Accent 4" w:uiPriority="66"/>
+    <w:lsdException w:name="Medium Grid 1 Accent 4" w:uiPriority="67"/>
+    <w:lsdException w:name="Medium Grid 2 Accent 4" w:uiPriority="68"/>
+    <w:lsdException w:name="Medium Grid 3 Accent 4" w:uiPriority="69"/>
+    <w:lsdException w:name="Dark List Accent 4" w:uiPriority="70"/>
+    <w:lsdException w:name="Colorful Shading Accent 4" w:uiPriority="71"/>
+    <w:lsdException w:name="Colorful List Accent 4" w:uiPriority="72"/>
+    <w:lsdException w:name="Colorful Grid Accent 4" w:uiPriority="73"/>
+    <w:lsdException w:name="Light Shading Accent 5" w:uiPriority="60"/>
+    <w:lsdException w:name="Light List Accent 5" w:uiPriority="61"/>
+    <w:lsdException w:name="Light Grid Accent 5" w:uiPriority="62"/>
+    <w:lsdException w:name="Medium Shading 1 Accent 5" w:uiPriority="63"/>
+    <w:lsdException w:name="Medium Shading 2 Accent 5" w:uiPriority="64"/>
+    <w:lsdException w:name="Medium List 1 Accent 5" w:uiPriority="65"/>
+    <w:lsdException w:name="Medium List 2 Accent 5" w:uiPriority="66"/>
+    <w:lsdException w:name="Medium Grid 1 Accent 5" w:uiPriority="67"/>
+    <w:lsdException w:name="Medium Grid 2 Accent 5" w:uiPriority="68"/>
+    <w:lsdException w:name="Medium Grid 3 Accent 5" w:uiPriority="69"/>
+    <w:lsdException w:name="Dark List Accent 5" w:uiPriority="70"/>
+    <w:lsdException w:name="Colorful Shading Accent 5" w:uiPriority="71"/>
+    <w:lsdException w:name="Colorful List Accent 5" w:uiPriority="72"/>
+    <w:lsdException w:name="Colorful Grid Accent 5" w:uiPriority="73"/>
+    <w:lsdException w:name="Light Shading Accent 6" w:uiPriority="60"/>
+    <w:lsdException w:name="Light List Accent 6" w:uiPriority="61"/>
+    <w:lsdException w:name="Light Grid Accent 6" w:uiPriority="62"/>
+    <w:lsdException w:name="Medium Shading 1 Accent 6" w:uiPriority="63"/>
+    <w:lsdException w:name="Medium Shading 2 Accent 6" w:uiPriority="64"/>
+    <w:lsdException w:name="Medium List 1 Accent 6" w:uiPriority="65"/>
+    <w:lsdException w:name="Medium List 2 Accent 6" w:uiPriority="66"/>
+    <w:lsdException w:name="Medium Grid 1 Accent 6" w:uiPriority="67"/>
+    <w:lsdException w:name="Medium Grid 2 Accent 6" w:uiPriority="68"/>
+    <w:lsdException w:name="Medium Grid 3 Accent 6" w:uiPriority="69"/>
+    <w:lsdException w:name="Dark List Accent 6" w:uiPriority="70"/>
+    <w:lsdException w:name="Colorful Shading Accent 6" w:uiPriority="71"/>
+    <w:lsdException w:name="Colorful List Accent 6" w:uiPriority="72"/>
+    <w:lsdException w:name="Colorful Grid Accent 6" w:uiPriority="73"/>
+    <w:lsdException w:name="Subtle Emphasis" w:uiPriority="19" w:qFormat="1"/>
+    <w:lsdException w:name="Intense Emphasis" w:uiPriority="21" w:qFormat="1"/>
+    <w:lsdException w:name="Subtle Reference" w:uiPriority="31" w:qFormat="1"/>
+    <w:lsdException w:name="Intense Reference" w:uiPriority="32" w:qFormat="1"/>
+    <w:lsdException w:name="Book Title" w:uiPriority="33" w:qFormat="1"/>
+    <w:lsdException w:name="Bibliography" w:semiHidden="1" w:uiPriority="37" w:unhideWhenUsed="1"/>
+    <w:lsdException w:name="TOC Heading" w:semiHidden="1" w:uiPriority="39" w:unhideWhenUsed="1" w:qFormat="1"/>
+    <w:lsdException w:name="Plain Table 1" w:uiPriority="41"/>
+    <w:lsdException w:name="Plain Table 2" w:uiPriority="42"/>
+    <w:lsdException w:name="Plain Table 3" w:uiPriority="43"/>
+    <w:lsdException w:name="Plain Table 4" w:uiPriority="44"/>
+    <w:lsdException w:name="Plain Table 5" w:uiPriority="45"/>
+    <w:lsdException w:name="Grid Table Light" w:uiPriority="40"/>
+    <w:lsdException w:name="Grid Table 1 Light" w:uiPriority="46"/>
+    <w:lsdException w:name="Grid Table 2" w:uiPriority="47"/>
+    <w:lsdException w:name="Grid Table 3" w:uiPriority="48"/>
+    <w:lsdException w:name="Grid Table 4" w:uiPriority="49"/>
+    <w:lsdException w:name="Grid Table 5 Dark" w:uiPriority="50"/>
+    <w:lsdException w:name="Grid Table 6 Colorful" w:uiPriority="51"/>
+    <w:lsdException w:name="Grid Table 7 Colorful" w:uiPriority="52"/>
+    <w:lsdException w:name="Grid Table 1 Light Accent 1" w:uiPriority="46"/>
+    <w:lsdException w:name="Grid Table 2 Accent 1" w:uiPriority="47"/>
+    <w:lsdException w:name="Grid Table 3 Accent 1" w:uiPriority="48"/>
+    <w:lsdException w:name="Grid Table 4 Accent 1" w:uiPriority="49"/>
+    <w:lsdException w:name="Grid Table 5 Dark Accent 1" w:uiPriority="50"/>
+    <w:lsdException w:name="Grid Table 6 Colorful Accent 1" w:uiPriority="51"/>
+    <w:lsdException w:name="Grid Table 7 Colorful Accent 1" w:uiPriority="52"/>
+    <w:lsdException w:name="Grid Table 1 Light Accent 2" w:uiPriority="46"/>
+    <w:lsdException w:name="Grid Table 2 Accent 2" w:uiPriority="47"/>
+    <w:lsdException w:name="Grid Table 3 Accent 2" w:uiPriority="48"/>
+    <w:lsdException w:name="Grid Table 4 Accent 2" w:uiPriority="49"/>
+    <w:lsdException w:name="Grid Table 5 Dark Accent 2" w:uiPriority="50"/>
+    <w:lsdException w:name="Grid Table 6 Colorful Accent 2" w:uiPriority="51"/>
+    <w:lsdException w:name="Grid Table 7 Colorful Accent 2" w:uiPriority="52"/>
+    <w:lsdException w:name="Grid Table 1 Light Accent 3" w:uiPriority="46"/>
+    <w:lsdException w:name="Grid Table 2 Accent 3" w:uiPriority="47"/>
+    <w:lsdException w:name="Grid Table 3 Accent 3" w:uiPriority="48"/>
+    <w:lsdException w:name="Grid Table 4 Accent 3" w:uiPriority="49"/>
+    <w:lsdException w:name="Grid Table 5 Dark Accent 3" w:uiPriority="50"/>
+    <w:lsdException w:name="Grid Table 6 Colorful Accent 3" w:uiPriority="51"/>
+    <w:lsdException w:name="Grid Table 7 Colorful Accent 3" w:uiPriority="52"/>
+    <w:lsdException w:name="Grid Table 1 Light Accent 4" w:uiPriority="46"/>
+    <w:lsdException w:name="Grid Table 2 Accent 4" w:uiPriority="47"/>
+    <w:lsdException w:name="Grid Table 3 Accent 4" w:uiPriority="48"/>
+    <w:lsdException w:name="Grid Table 4 Accent 4" w:uiPriority="49"/>
+    <w:lsdException w:name="Grid Table 5 Dark Accent 4" w:uiPriority="50"/>
+    <w:lsdException w:name="Grid Table 6 Colorful Accent 4" w:uiPriority="51"/>
+    <w:lsdException w:name="Grid Table 7 Colorful Accent 4" w:uiPriority="52"/>
+    <w:lsdException w:name="Grid Table 1 Light Accent 5" w:uiPriority="46"/>
+    <w:lsdException w:name="Grid Table 2 Accent 5" w:uiPriority="47"/>
+    <w:lsdException w:name="Grid Table 3 Accent 5" w:uiPriority="48"/>
+    <w:lsdException w:name="Grid Table 4 Accent 5" w:uiPriority="49"/>
+    <w:lsdException w:name="Grid Table 5 Dark Accent 5" w:uiPriority="50"/>
+    <w:lsdException w:name="Grid Table 6 Colorful Accent 5" w:uiPriority="51"/>
+    <w:lsdException w:name="Grid Table 7 Colorful Accent 5" w:uiPriority="52"/>
+    <w:lsdException w:name="Grid Table 1 Light Accent 6" w:uiPriority="46"/>
+    <w:lsdException w:name="Grid Table 2 Accent 6" w:uiPriority="47"/>
+    <w:lsdException w:name="Grid Table 3 Accent 6" w:uiPriority="48"/>
+    <w:lsdException w:name="Grid Table 4 Accent 6" w:uiPriority="49"/>
+    <w:lsdException w:name="Grid Table 5 Dark Accent 6" w:uiPriority="50"/>
+    <w:lsdException w:name="Grid Table 6 Colorful Accent 6" w:uiPriority="51"/>
+    <w:lsdException w:name="Grid Table 7 Colorful Accent 6" w:uiPriority="52"/>
+    <w:lsdException w:name="List Table 1 Light" w:uiPriority="46"/>
+    <w:lsdException w:name="List Table 2" w:uiPriority="47"/>
+    <w:lsdException w:name="List Table 3" w:uiPriority="48"/>
+    <w:lsdException w:name="List Table 4" w:uiPriority="49"/>
+    <w:lsdException w:name="List Table 5 Dark" w:uiPriority="50"/>
+    <w:lsdException w:name="List Table 6 Colorful" w:uiPriority="51"/>
+    <w:lsdException w:name="List Table 7 Colorful" w:uiPriority="52"/>
+    <w:lsdException w:name="List Table 1 Light Accent 1" w:uiPriority="46"/>
+    <w:lsdException w:name="List Table 2 Accent 1" w:uiPriority="47"/>
+    <w:lsdException w:name="List Table 3 Accent 1" w:uiPriority="48"/>
+    <w:lsdException w:name="List Table 4 Accent 1" w:uiPriority="49"/>
+    <w:lsdException w:name="List Table 5 Dark Accent 1" w:uiPriority="50"/>
+    <w:lsdException w:name="List Table 6 Colorful Accent 1" w:uiPriority="51"/>
+    <w:lsdException w:name="List Table 7 Colorful Accent 1" w:uiPriority="52"/>
+    <w:lsdException w:name="List Table 1 Light Accent 2" w:uiPriority="46"/>
+    <w:lsdException w:name="List Table 2 Accent 2" w:uiPriority="47"/>
+    <w:lsdException w:name="List Table 3 Accent 2" w:uiPriority="48"/>
+    <w:lsdException w:name="List Table 4 Accent 2" w:uiPriority="49"/>
+    <w:lsdException w:name="List Table 5 Dark Accent 2" w:uiPriority="50"/>
+    <w:lsdException w:name="List Table 6 Colorful Accent 2" w:uiPriority="51"/>
+    <w:lsdException w:name="List Table 7 Colorful Accent 2" w:uiPriority="52"/>
+    <w:lsdException w:name="List Table 1 Light Accent 3" w:uiPriority="46"/>
+    <w:lsdException w:name="List Table 2 Accent 3" w:uiPriority="47"/>
+    <w:lsdException w:name="List Table 3 Accent 3" w:uiPriority="48"/>
+    <w:lsdException w:name="List Table 4 Accent 3" w:uiPriority="49"/>
+    <w:lsdException w:name="List Table 5 Dark Accent 3" w:uiPriority="50"/>
+    <w:lsdException w:name="List Table 6 Colorful Accent 3" w:uiPriority="51"/>
+    <w:lsdException w:name="List Table 7 Colorful Accent 3" w:uiPriority="52"/>
+    <w:lsdException w:name="List Table 1 Light Accent 4" w:uiPriority="46"/>
+    <w:lsdException w:name="List Table 2 Accent 4" w:uiPriority="47"/>
+    <w:lsdException w:name="List Table 3 Accent 4" w:uiPriority="48"/>
+    <w:lsdException w:name="List Table 4 Accent 4" w:uiPriority="49"/>
+    <w:lsdException w:name="List Table 5 Dark Accent 4" w:uiPriority="50"/>
+    <w:lsdException w:name="List Table 6 Colorful Accent 4" w:uiPriority="51"/>
+    <w:lsdException w:name="List Table 7 Colorful Accent 4" w:uiPriority="52"/>
+    <w:lsdException w:name="List Table 1 Light Accent 5" w:uiPriority="46"/>
+    <w:lsdException w:name="List Table 2 Accent 5" w:uiPriority="47"/>
+    <w:lsdException w:name="List Table 3 Accent 5" w:uiPriority="48"/>
+    <w:lsdException w:name="List Table 4 Accent 5" w:uiPriority="49"/>
+    <w:lsdException w:name="List Table 5 Dark Accent 5" w:uiPriority="50"/>
+    <w:lsdException w:name="List Table 6 Colorful Accent 5" w:uiPriority="51"/>
+    <w:lsdException w:name="List Table 7 Colorful Accent 5" w:uiPriority="52"/>
+    <w:lsdException w:name="List Table 1 Light Accent 6" w:uiPriority="46"/>
+    <w:lsdException w:name="List Table 2 Accent 6" w:uiPriority="47"/>
+    <w:lsdException w:name="List Table 3 Accent 6" w:uiPriority="48"/>
+    <w:lsdException w:name="List Table 4 Accent 6" w:uiPriority="49"/>
+    <w:lsdException w:name="List Table 5 Dark Accent 6" w:uiPriority="50"/>
+    <w:lsdException w:name="List Table 6 Colorful Accent 6" w:uiPriority="51"/>
+    <w:lsdException w:name="List Table 7 Colorful Accent 6" w:uiPriority="52"/>
+    <w:lsdException w:name="Mention" w:semiHidden="1" w:unhideWhenUsed="1"/>
+    <w:lsdException w:name="Smart Hyperlink" w:semiHidden="1" w:unhideWhenUsed="1"/>
+    <w:lsdException w:name="Hashtag" w:semiHidden="1" w:unhideWhenUsed="1"/>
+    <w:lsdException w:name="Unresolved Mention" w:semiHidden="1" w:unhideWhenUsed="1"/>
+    <w:lsdException w:name="Smart Link" w:semiHidden="1" w:unhideWhenUsed="1"/>
   </w:latentStyles>
   <w:style w:type="paragraph" w:default="1" w:styleId="Normal">
     <w:name w:val="Normal"/>
@@ -13296,196 +12673,6 @@
 </w:styles>
 </file>
 
-<file path=word/stylesWithEffects.xml><?xml version="1.0" encoding="utf-8"?>
-<w:styles xmlns:wpc="http://schemas.microsoft.com/office/word/2010/wordprocessingCanvas" xmlns:mc="http://schemas.openxmlformats.org/markup-compatibility/2006" xmlns:o="urn:schemas-microsoft-com:office:office" xmlns:r="http://schemas.openxmlformats.org/officeDocument/2006/relationships" xmlns:m="http://schemas.openxmlformats.org/officeDocument/2006/math" xmlns:v="urn:schemas-microsoft-com:vml" xmlns:wp14="http://schemas.microsoft.com/office/word/2010/wordprocessingDrawing" xmlns:wp="http://schemas.openxmlformats.org/drawingml/2006/wordprocessingDrawing" xmlns:w10="urn:schemas-microsoft-com:office:word" xmlns:w="http://schemas.openxmlformats.org/wordprocessingml/2006/main" xmlns:w14="http://schemas.microsoft.com/office/word/2010/wordml" xmlns:wpg="http://schemas.microsoft.com/office/word/2010/wordprocessingGroup" xmlns:wpi="http://schemas.microsoft.com/office/word/2010/wordprocessingInk" xmlns:wne="http://schemas.microsoft.com/office/word/2006/wordml" xmlns:wps="http://schemas.microsoft.com/office/word/2010/wordprocessingShape" mc:Ignorable="w14 wp14">
-  <w:docDefaults>
-    <w:rPrDefault>
-      <w:rPr>
-        <w:rFonts w:asciiTheme="minorHAnsi" w:eastAsiaTheme="minorEastAsia" w:hAnsiTheme="minorHAnsi" w:cstheme="minorBidi"/>
-        <w:sz w:val="22"/>
-        <w:szCs w:val="22"/>
-        <w:lang w:val="pt-BR" w:eastAsia="pt-BR" w:bidi="ar-SA"/>
-      </w:rPr>
-    </w:rPrDefault>
-    <w:pPrDefault>
-      <w:pPr>
-        <w:spacing w:after="200" w:line="276" w:lineRule="auto"/>
-      </w:pPr>
-    </w:pPrDefault>
-  </w:docDefaults>
-  <w:latentStyles w:defLockedState="0" w:defUIPriority="99" w:defSemiHidden="1" w:defUnhideWhenUsed="1" w:defQFormat="0" w:count="267">
-    <w:lsdException w:name="Normal" w:semiHidden="0" w:uiPriority="0" w:unhideWhenUsed="0" w:qFormat="1"/>
-    <w:lsdException w:name="heading 1" w:semiHidden="0" w:uiPriority="9" w:unhideWhenUsed="0" w:qFormat="1"/>
-    <w:lsdException w:name="heading 2" w:uiPriority="9" w:qFormat="1"/>
-    <w:lsdException w:name="heading 3" w:uiPriority="9" w:qFormat="1"/>
-    <w:lsdException w:name="heading 4" w:uiPriority="9" w:qFormat="1"/>
-    <w:lsdException w:name="heading 5" w:uiPriority="9" w:qFormat="1"/>
-    <w:lsdException w:name="heading 6" w:uiPriority="9" w:qFormat="1"/>
-    <w:lsdException w:name="heading 7" w:uiPriority="9" w:qFormat="1"/>
-    <w:lsdException w:name="heading 8" w:uiPriority="9" w:qFormat="1"/>
-    <w:lsdException w:name="heading 9" w:uiPriority="9" w:qFormat="1"/>
-    <w:lsdException w:name="toc 1" w:uiPriority="39"/>
-    <w:lsdException w:name="toc 2" w:uiPriority="39"/>
-    <w:lsdException w:name="toc 3" w:uiPriority="39"/>
-    <w:lsdException w:name="toc 4" w:uiPriority="39"/>
-    <w:lsdException w:name="toc 5" w:uiPriority="39"/>
-    <w:lsdException w:name="toc 6" w:uiPriority="39"/>
-    <w:lsdException w:name="toc 7" w:uiPriority="39"/>
-    <w:lsdException w:name="toc 8" w:uiPriority="39"/>
-    <w:lsdException w:name="toc 9" w:uiPriority="39"/>
-    <w:lsdException w:name="caption" w:uiPriority="35" w:qFormat="1"/>
-    <w:lsdException w:name="Title" w:semiHidden="0" w:uiPriority="10" w:unhideWhenUsed="0" w:qFormat="1"/>
-    <w:lsdException w:name="Default Paragraph Font" w:uiPriority="1"/>
-    <w:lsdException w:name="Subtitle" w:semiHidden="0" w:uiPriority="11" w:unhideWhenUsed="0" w:qFormat="1"/>
-    <w:lsdException w:name="Strong" w:semiHidden="0" w:uiPriority="22" w:unhideWhenUsed="0" w:qFormat="1"/>
-    <w:lsdException w:name="Emphasis" w:semiHidden="0" w:uiPriority="20" w:unhideWhenUsed="0" w:qFormat="1"/>
-    <w:lsdException w:name="Table Grid" w:semiHidden="0" w:uiPriority="59" w:unhideWhenUsed="0"/>
-    <w:lsdException w:name="Placeholder Text" w:unhideWhenUsed="0"/>
-    <w:lsdException w:name="No Spacing" w:semiHidden="0" w:uiPriority="1" w:unhideWhenUsed="0" w:qFormat="1"/>
-    <w:lsdException w:name="Light Shading" w:semiHidden="0" w:uiPriority="60" w:unhideWhenUsed="0"/>
-    <w:lsdException w:name="Light List" w:semiHidden="0" w:uiPriority="61" w:unhideWhenUsed="0"/>
-    <w:lsdException w:name="Light Grid" w:semiHidden="0" w:uiPriority="62" w:unhideWhenUsed="0"/>
-    <w:lsdException w:name="Medium Shading 1" w:semiHidden="0" w:uiPriority="63" w:unhideWhenUsed="0"/>
-    <w:lsdException w:name="Medium Shading 2" w:semiHidden="0" w:uiPriority="64" w:unhideWhenUsed="0"/>
-    <w:lsdException w:name="Medium List 1" w:semiHidden="0" w:uiPriority="65" w:unhideWhenUsed="0"/>
-    <w:lsdException w:name="Medium List 2" w:semiHidden="0" w:uiPriority="66" w:unhideWhenUsed="0"/>
-    <w:lsdException w:name="Medium Grid 1" w:semiHidden="0" w:uiPriority="67" w:unhideWhenUsed="0"/>
-    <w:lsdException w:name="Medium Grid 2" w:semiHidden="0" w:uiPriority="68" w:unhideWhenUsed="0"/>
-    <w:lsdException w:name="Medium Grid 3" w:semiHidden="0" w:uiPriority="69" w:unhideWhenUsed="0"/>
-    <w:lsdException w:name="Dark List" w:semiHidden="0" w:uiPriority="70" w:unhideWhenUsed="0"/>
-    <w:lsdException w:name="Colorful Shading" w:semiHidden="0" w:uiPriority="71" w:unhideWhenUsed="0"/>
-    <w:lsdException w:name="Colorful List" w:semiHidden="0" w:uiPriority="72" w:unhideWhenUsed="0"/>
-    <w:lsdException w:name="Colorful Grid" w:semiHidden="0" w:uiPriority="73" w:unhideWhenUsed="0"/>
-    <w:lsdException w:name="Light Shading Accent 1" w:semiHidden="0" w:uiPriority="60" w:unhideWhenUsed="0"/>
-    <w:lsdException w:name="Light List Accent 1" w:semiHidden="0" w:uiPriority="61" w:unhideWhenUsed="0"/>
-    <w:lsdException w:name="Light Grid Accent 1" w:semiHidden="0" w:uiPriority="62" w:unhideWhenUsed="0"/>
-    <w:lsdException w:name="Medium Shading 1 Accent 1" w:semiHidden="0" w:uiPriority="63" w:unhideWhenUsed="0"/>
-    <w:lsdException w:name="Medium Shading 2 Accent 1" w:semiHidden="0" w:uiPriority="64" w:unhideWhenUsed="0"/>
-    <w:lsdException w:name="Medium List 1 Accent 1" w:semiHidden="0" w:uiPriority="65" w:unhideWhenUsed="0"/>
-    <w:lsdException w:name="Revision" w:unhideWhenUsed="0"/>
-    <w:lsdException w:name="List Paragraph" w:semiHidden="0" w:uiPriority="34" w:unhideWhenUsed="0" w:qFormat="1"/>
-    <w:lsdException w:name="Quote" w:semiHidden="0" w:uiPriority="29" w:unhideWhenUsed="0" w:qFormat="1"/>
-    <w:lsdException w:name="Intense Quote" w:semiHidden="0" w:uiPriority="30" w:unhideWhenUsed="0" w:qFormat="1"/>
-    <w:lsdException w:name="Medium List 2 Accent 1" w:semiHidden="0" w:uiPriority="66" w:unhideWhenUsed="0"/>
-    <w:lsdException w:name="Medium Grid 1 Accent 1" w:semiHidden="0" w:uiPriority="67" w:unhideWhenUsed="0"/>
-    <w:lsdException w:name="Medium Grid 2 Accent 1" w:semiHidden="0" w:uiPriority="68" w:unhideWhenUsed="0"/>
-    <w:lsdException w:name="Medium Grid 3 Accent 1" w:semiHidden="0" w:uiPriority="69" w:unhideWhenUsed="0"/>
-    <w:lsdException w:name="Dark List Accent 1" w:semiHidden="0" w:uiPriority="70" w:unhideWhenUsed="0"/>
-    <w:lsdException w:name="Colorful Shading Accent 1" w:semiHidden="0" w:uiPriority="71" w:unhideWhenUsed="0"/>
-    <w:lsdException w:name="Colorful List Accent 1" w:semiHidden="0" w:uiPriority="72" w:unhideWhenUsed="0"/>
-    <w:lsdException w:name="Colorful Grid Accent 1" w:semiHidden="0" w:uiPriority="73" w:unhideWhenUsed="0"/>
-    <w:lsdException w:name="Light Shading Accent 2" w:semiHidden="0" w:uiPriority="60" w:unhideWhenUsed="0"/>
-    <w:lsdException w:name="Light List Accent 2" w:semiHidden="0" w:uiPriority="61" w:unhideWhenUsed="0"/>
-    <w:lsdException w:name="Light Grid Accent 2" w:semiHidden="0" w:uiPriority="62" w:unhideWhenUsed="0"/>
-    <w:lsdException w:name="Medium Shading 1 Accent 2" w:semiHidden="0" w:uiPriority="63" w:unhideWhenUsed="0"/>
-    <w:lsdException w:name="Medium Shading 2 Accent 2" w:semiHidden="0" w:uiPriority="64" w:unhideWhenUsed="0"/>
-    <w:lsdException w:name="Medium List 1 Accent 2" w:semiHidden="0" w:uiPriority="65" w:unhideWhenUsed="0"/>
-    <w:lsdException w:name="Medium List 2 Accent 2" w:semiHidden="0" w:uiPriority="66" w:unhideWhenUsed="0"/>
-    <w:lsdException w:name="Medium Grid 1 Accent 2" w:semiHidden="0" w:uiPriority="67" w:unhideWhenUsed="0"/>
-    <w:lsdException w:name="Medium Grid 2 Accent 2" w:semiHidden="0" w:uiPriority="68" w:unhideWhenUsed="0"/>
-    <w:lsdException w:name="Medium Grid 3 Accent 2" w:semiHidden="0" w:uiPriority="69" w:unhideWhenUsed="0"/>
-    <w:lsdException w:name="Dark List Accent 2" w:semiHidden="0" w:uiPriority="70" w:unhideWhenUsed="0"/>
-    <w:lsdException w:name="Colorful Shading Accent 2" w:semiHidden="0" w:uiPriority="71" w:unhideWhenUsed="0"/>
-    <w:lsdException w:name="Colorful List Accent 2" w:semiHidden="0" w:uiPriority="72" w:unhideWhenUsed="0"/>
-    <w:lsdException w:name="Colorful Grid Accent 2" w:semiHidden="0" w:uiPriority="73" w:unhideWhenUsed="0"/>
-    <w:lsdException w:name="Light Shading Accent 3" w:semiHidden="0" w:uiPriority="60" w:unhideWhenUsed="0"/>
-    <w:lsdException w:name="Light List Accent 3" w:semiHidden="0" w:uiPriority="61" w:unhideWhenUsed="0"/>
-    <w:lsdException w:name="Light Grid Accent 3" w:semiHidden="0" w:uiPriority="62" w:unhideWhenUsed="0"/>
-    <w:lsdException w:name="Medium Shading 1 Accent 3" w:semiHidden="0" w:uiPriority="63" w:unhideWhenUsed="0"/>
-    <w:lsdException w:name="Medium Shading 2 Accent 3" w:semiHidden="0" w:uiPriority="64" w:unhideWhenUsed="0"/>
-    <w:lsdException w:name="Medium List 1 Accent 3" w:semiHidden="0" w:uiPriority="65" w:unhideWhenUsed="0"/>
-    <w:lsdException w:name="Medium List 2 Accent 3" w:semiHidden="0" w:uiPriority="66" w:unhideWhenUsed="0"/>
-    <w:lsdException w:name="Medium Grid 1 Accent 3" w:semiHidden="0" w:uiPriority="67" w:unhideWhenUsed="0"/>
-    <w:lsdException w:name="Medium Grid 2 Accent 3" w:semiHidden="0" w:uiPriority="68" w:unhideWhenUsed="0"/>
-    <w:lsdException w:name="Medium Grid 3 Accent 3" w:semiHidden="0" w:uiPriority="69" w:unhideWhenUsed="0"/>
-    <w:lsdException w:name="Dark List Accent 3" w:semiHidden="0" w:uiPriority="70" w:unhideWhenUsed="0"/>
-    <w:lsdException w:name="Colorful Shading Accent 3" w:semiHidden="0" w:uiPriority="71" w:unhideWhenUsed="0"/>
-    <w:lsdException w:name="Colorful List Accent 3" w:semiHidden="0" w:uiPriority="72" w:unhideWhenUsed="0"/>
-    <w:lsdException w:name="Colorful Grid Accent 3" w:semiHidden="0" w:uiPriority="73" w:unhideWhenUsed="0"/>
-    <w:lsdException w:name="Light Shading Accent 4" w:semiHidden="0" w:uiPriority="60" w:unhideWhenUsed="0"/>
-    <w:lsdException w:name="Light List Accent 4" w:semiHidden="0" w:uiPriority="61" w:unhideWhenUsed="0"/>
-    <w:lsdException w:name="Light Grid Accent 4" w:semiHidden="0" w:uiPriority="62" w:unhideWhenUsed="0"/>
-    <w:lsdException w:name="Medium Shading 1 Accent 4" w:semiHidden="0" w:uiPriority="63" w:unhideWhenUsed="0"/>
-    <w:lsdException w:name="Medium Shading 2 Accent 4" w:semiHidden="0" w:uiPriority="64" w:unhideWhenUsed="0"/>
-    <w:lsdException w:name="Medium List 1 Accent 4" w:semiHidden="0" w:uiPriority="65" w:unhideWhenUsed="0"/>
-    <w:lsdException w:name="Medium List 2 Accent 4" w:semiHidden="0" w:uiPriority="66" w:unhideWhenUsed="0"/>
-    <w:lsdException w:name="Medium Grid 1 Accent 4" w:semiHidden="0" w:uiPriority="67" w:unhideWhenUsed="0"/>
-    <w:lsdException w:name="Medium Grid 2 Accent 4" w:semiHidden="0" w:uiPriority="68" w:unhideWhenUsed="0"/>
-    <w:lsdException w:name="Medium Grid 3 Accent 4" w:semiHidden="0" w:uiPriority="69" w:unhideWhenUsed="0"/>
-    <w:lsdException w:name="Dark List Accent 4" w:semiHidden="0" w:uiPriority="70" w:unhideWhenUsed="0"/>
-    <w:lsdException w:name="Colorful Shading Accent 4" w:semiHidden="0" w:uiPriority="71" w:unhideWhenUsed="0"/>
-    <w:lsdException w:name="Colorful List Accent 4" w:semiHidden="0" w:uiPriority="72" w:unhideWhenUsed="0"/>
-    <w:lsdException w:name="Colorful Grid Accent 4" w:semiHidden="0" w:uiPriority="73" w:unhideWhenUsed="0"/>
-    <w:lsdException w:name="Light Shading Accent 5" w:semiHidden="0" w:uiPriority="60" w:unhideWhenUsed="0"/>
-    <w:lsdException w:name="Light List Accent 5" w:semiHidden="0" w:uiPriority="61" w:unhideWhenUsed="0"/>
-    <w:lsdException w:name="Light Grid Accent 5" w:semiHidden="0" w:uiPriority="62" w:unhideWhenUsed="0"/>
-    <w:lsdException w:name="Medium Shading 1 Accent 5" w:semiHidden="0" w:uiPriority="63" w:unhideWhenUsed="0"/>
-    <w:lsdException w:name="Medium Shading 2 Accent 5" w:semiHidden="0" w:uiPriority="64" w:unhideWhenUsed="0"/>
-    <w:lsdException w:name="Medium List 1 Accent 5" w:semiHidden="0" w:uiPriority="65" w:unhideWhenUsed="0"/>
-    <w:lsdException w:name="Medium List 2 Accent 5" w:semiHidden="0" w:uiPriority="66" w:unhideWhenUsed="0"/>
-    <w:lsdException w:name="Medium Grid 1 Accent 5" w:semiHidden="0" w:uiPriority="67" w:unhideWhenUsed="0"/>
-    <w:lsdException w:name="Medium Grid 2 Accent 5" w:semiHidden="0" w:uiPriority="68" w:unhideWhenUsed="0"/>
-    <w:lsdException w:name="Medium Grid 3 Accent 5" w:semiHidden="0" w:uiPriority="69" w:unhideWhenUsed="0"/>
-    <w:lsdException w:name="Dark List Accent 5" w:semiHidden="0" w:uiPriority="70" w:unhideWhenUsed="0"/>
-    <w:lsdException w:name="Colorful Shading Accent 5" w:semiHidden="0" w:uiPriority="71" w:unhideWhenUsed="0"/>
-    <w:lsdException w:name="Colorful List Accent 5" w:semiHidden="0" w:uiPriority="72" w:unhideWhenUsed="0"/>
-    <w:lsdException w:name="Colorful Grid Accent 5" w:semiHidden="0" w:uiPriority="73" w:unhideWhenUsed="0"/>
-    <w:lsdException w:name="Light Shading Accent 6" w:semiHidden="0" w:uiPriority="60" w:unhideWhenUsed="0"/>
-    <w:lsdException w:name="Light List Accent 6" w:semiHidden="0" w:uiPriority="61" w:unhideWhenUsed="0"/>
-    <w:lsdException w:name="Light Grid Accent 6" w:semiHidden="0" w:uiPriority="62" w:unhideWhenUsed="0"/>
-    <w:lsdException w:name="Medium Shading 1 Accent 6" w:semiHidden="0" w:uiPriority="63" w:unhideWhenUsed="0"/>
-    <w:lsdException w:name="Medium Shading 2 Accent 6" w:semiHidden="0" w:uiPriority="64" w:unhideWhenUsed="0"/>
-    <w:lsdException w:name="Medium List 1 Accent 6" w:semiHidden="0" w:uiPriority="65" w:unhideWhenUsed="0"/>
-    <w:lsdException w:name="Medium List 2 Accent 6" w:semiHidden="0" w:uiPriority="66" w:unhideWhenUsed="0"/>
-    <w:lsdException w:name="Medium Grid 1 Accent 6" w:semiHidden="0" w:uiPriority="67" w:unhideWhenUsed="0"/>
-    <w:lsdException w:name="Medium Grid 2 Accent 6" w:semiHidden="0" w:uiPriority="68" w:unhideWhenUsed="0"/>
-    <w:lsdException w:name="Medium Grid 3 Accent 6" w:semiHidden="0" w:uiPriority="69" w:unhideWhenUsed="0"/>
-    <w:lsdException w:name="Dark List Accent 6" w:semiHidden="0" w:uiPriority="70" w:unhideWhenUsed="0"/>
-    <w:lsdException w:name="Colorful Shading Accent 6" w:semiHidden="0" w:uiPriority="71" w:unhideWhenUsed="0"/>
-    <w:lsdException w:name="Colorful List Accent 6" w:semiHidden="0" w:uiPriority="72" w:unhideWhenUsed="0"/>
-    <w:lsdException w:name="Colorful Grid Accent 6" w:semiHidden="0" w:uiPriority="73" w:unhideWhenUsed="0"/>
-    <w:lsdException w:name="Subtle Emphasis" w:semiHidden="0" w:uiPriority="19" w:unhideWhenUsed="0" w:qFormat="1"/>
-    <w:lsdException w:name="Intense Emphasis" w:semiHidden="0" w:uiPriority="21" w:unhideWhenUsed="0" w:qFormat="1"/>
-    <w:lsdException w:name="Subtle Reference" w:semiHidden="0" w:uiPriority="31" w:unhideWhenUsed="0" w:qFormat="1"/>
-    <w:lsdException w:name="Intense Reference" w:semiHidden="0" w:uiPriority="32" w:unhideWhenUsed="0" w:qFormat="1"/>
-    <w:lsdException w:name="Book Title" w:semiHidden="0" w:uiPriority="33" w:unhideWhenUsed="0" w:qFormat="1"/>
-    <w:lsdException w:name="Bibliography" w:uiPriority="37"/>
-    <w:lsdException w:name="TOC Heading" w:uiPriority="39" w:qFormat="1"/>
-  </w:latentStyles>
-  <w:style w:type="paragraph" w:default="1" w:styleId="Normal">
-    <w:name w:val="Normal"/>
-    <w:qFormat/>
-  </w:style>
-  <w:style w:type="character" w:default="1" w:styleId="Fontepargpadro">
-    <w:name w:val="Default Paragraph Font"/>
-    <w:uiPriority w:val="1"/>
-    <w:semiHidden/>
-    <w:unhideWhenUsed/>
-  </w:style>
-  <w:style w:type="table" w:default="1" w:styleId="Tabelanormal">
-    <w:name w:val="Normal Table"/>
-    <w:uiPriority w:val="99"/>
-    <w:semiHidden/>
-    <w:unhideWhenUsed/>
-    <w:tblPr>
-      <w:tblInd w:w="0" w:type="dxa"/>
-      <w:tblCellMar>
-        <w:top w:w="0" w:type="dxa"/>
-        <w:left w:w="108" w:type="dxa"/>
-        <w:bottom w:w="0" w:type="dxa"/>
-        <w:right w:w="108" w:type="dxa"/>
-      </w:tblCellMar>
-    </w:tblPr>
-  </w:style>
-  <w:style w:type="numbering" w:default="1" w:styleId="Semlista">
-    <w:name w:val="No List"/>
-    <w:uiPriority w:val="99"/>
-    <w:semiHidden/>
-    <w:unhideWhenUsed/>
-  </w:style>
-</w:styles>
-</file>
-
 <file path=word/theme/theme1.xml><?xml version="1.0" encoding="utf-8"?>
 <a:theme xmlns:a="http://schemas.openxmlformats.org/drawingml/2006/main" name="Tema do Office">
   <a:themeElements>

</xml_diff>

<commit_message>
docs: descrição do capitulo 6
</commit_message>
<xml_diff>
--- a/PFC_2025_Docs/PFC_Donate_v1.2.docx
+++ b/PFC_2025_Docs/PFC_Donate_v1.2.docx
@@ -5692,6 +5692,35 @@
           </w:p>
         </w:tc>
       </w:tr>
+      <w:tr>
+        <w:tc>
+          <w:tcPr>
+            <w:tcW w:w="2943" w:type="dxa"/>
+          </w:tcPr>
+          <w:p>
+            <w:r>
+              <w:lastRenderedPageBreak/>
+              <w:t>elaboração do resumo, preenchimento da seção de métodos gerenciais, definição do gerenciamento de configuração, continuidade do gerenciamento do projeto, finalização do Capítulo 6 (Arquitetura e Projeto do Sistema), incluindo Visão Estrutural, Visão Comportamental, Visão dos Dados e Perfil de Usuário, Conclusão parcial da fase</w:t>
+            </w:r>
+          </w:p>
+        </w:tc>
+        <w:tc>
+          <w:tcPr>
+            <w:tcW w:w="3261" w:type="dxa"/>
+          </w:tcPr>
+          <w:p>
+            <w:r>
+              <w:t>Segunda entrega</w:t>
+            </w:r>
+          </w:p>
+        </w:tc>
+        <w:tc>
+          <w:tcPr>
+            <w:tcW w:w="2976" w:type="dxa"/>
+          </w:tcPr>
+          <w:p/>
+        </w:tc>
+      </w:tr>
     </w:tbl>
     <w:p/>
     <w:p>
@@ -5869,6 +5898,7 @@
         </w:numPr>
       </w:pPr>
       <w:r>
+        <w:lastRenderedPageBreak/>
         <w:t>Ideas Modeler 11.96;</w:t>
       </w:r>
     </w:p>
@@ -6062,7 +6092,6 @@
       </w:pPr>
       <w:bookmarkStart w:id="18" w:name="_Toc194650250"/>
       <w:r>
-        <w:lastRenderedPageBreak/>
         <w:t>4.</w:t>
       </w:r>
       <w:r>
@@ -7801,31 +7830,19 @@
     <w:p>
       <w:bookmarkStart w:id="42" w:name="_Toc192060103"/>
       <w:r>
-        <w:t>I</w:t>
-      </w:r>
-      <w:r>
-        <w:t>nsira</w:t>
-      </w:r>
-      <w:r>
-        <w:t xml:space="preserve"> uma </w:t>
-      </w:r>
-      <w:r>
-        <w:t>apresentação</w:t>
-      </w:r>
-      <w:r>
-        <w:t xml:space="preserve"> sobre o assunto tratado neste capítulo</w:t>
-      </w:r>
-      <w:r>
-        <w:t xml:space="preserve">. </w:t>
-      </w:r>
-      <w:r>
-        <w:t>A palavra</w:t>
-      </w:r>
-      <w:r>
-        <w:t xml:space="preserve"> projeto aqui se refere à etapa de construção do sistema de software.</w:t>
-      </w:r>
-    </w:p>
-    <w:p/>
+        <w:t>Este capítulo aborda a arquitetura e o projeto do sistema de software desenvolvido com o propósito de facilitar, incentivar e ampliar a doação de leite materno, promovendo a conexão entre doadoras, profissionais de saúde e famílias beneficiadas. A etapa de projeto compreende a definição da estrutura técnica do sistema, envolvendo a seleção das tecnologias utilizadas, a modelagem da aplicação, a organização dos módulos e componentes, bem como a descrição das principais funcionalidades implementadas.</w:t>
+      </w:r>
+    </w:p>
+    <w:p>
+      <w:r>
+        <w:t>A arquitetura de software representa um dos elementos fundamentais para assegurar a qualidade, escalabilidade, segurança e manutenibilidade de um sistema. Assim, foram adotadas boas práticas de engenharia de software, aliadas a tecnologias modernas e adequadas aos objetivos do projeto, garantindo uma base sólida para o desenvolvimento e evolução da aplicação.</w:t>
+      </w:r>
+    </w:p>
+    <w:p>
+      <w:r>
+        <w:t>Neste capítulo, serão apresentados o modelo arquitetural adotado, os diagramas que ilustram a estrutura e o funcionamento do sistema, os principais módulos desenvolvidos, além das decisões técnicas tomadas ao longo do processo de construção. O objetivo é evidenciar como essas definições contribuíram diretamente para o cumprimento dos requisitos funcionais e não funcionais previamente estabelecidos.</w:t>
+      </w:r>
+    </w:p>
     <w:p>
       <w:pPr>
         <w:pStyle w:val="Ttulo2"/>
@@ -7925,6 +7942,7 @@
       <w:bookmarkStart w:id="46" w:name="_Toc192060105"/>
       <w:bookmarkStart w:id="47" w:name="_Toc194650264"/>
       <w:r>
+        <w:lastRenderedPageBreak/>
         <w:t xml:space="preserve">6.1.2 Diagramas de </w:t>
       </w:r>
       <w:r>
@@ -8017,118 +8035,118 @@
     </w:p>
     <w:p>
       <w:r>
+        <w:t>Para cada cenário dos casos de uso, deverá ser construído um diagrama de seq</w:t>
+      </w:r>
+      <w:r>
+        <w:t>u</w:t>
+      </w:r>
+      <w:r>
+        <w:t>ência</w:t>
+      </w:r>
+      <w:r>
+        <w:t xml:space="preserve"> ou um diagrama de comunicação</w:t>
+      </w:r>
+      <w:r>
+        <w:t>.</w:t>
+      </w:r>
+    </w:p>
+    <w:p/>
+    <w:p>
+      <w:pPr>
+        <w:pStyle w:val="Ttulo2"/>
+      </w:pPr>
+      <w:bookmarkStart w:id="51" w:name="_Toc194650267"/>
+      <w:r>
+        <w:t xml:space="preserve">6.3 VISÃO </w:t>
+      </w:r>
+      <w:r>
+        <w:t>DOS</w:t>
+      </w:r>
+      <w:r>
+        <w:t xml:space="preserve"> DADOS</w:t>
+      </w:r>
+      <w:bookmarkEnd w:id="51"/>
+    </w:p>
+    <w:p>
+      <w:r>
+        <w:t>Insira uma apresentação sobre o assunto tratado nesta seção.</w:t>
+      </w:r>
+    </w:p>
+    <w:p/>
+    <w:p>
+      <w:pPr>
+        <w:pStyle w:val="Ttulo3"/>
+      </w:pPr>
+      <w:bookmarkStart w:id="52" w:name="_Toc194650268"/>
+      <w:r>
+        <w:t xml:space="preserve">6.3.1 Modelo </w:t>
+      </w:r>
+      <w:r>
+        <w:t>Lógico</w:t>
+      </w:r>
+      <w:bookmarkEnd w:id="52"/>
+    </w:p>
+    <w:p>
+      <w:r>
+        <w:t>A partir do modelo conceitual</w:t>
+      </w:r>
+      <w:r>
+        <w:t xml:space="preserve"> do Capítulo 5, faça o modelo </w:t>
+      </w:r>
+      <w:r>
+        <w:t>lógico</w:t>
+      </w:r>
+      <w:r>
+        <w:t xml:space="preserve"> dos dados </w:t>
+      </w:r>
+      <w:r>
+        <w:t>que devem ser</w:t>
+      </w:r>
+      <w:r>
+        <w:t xml:space="preserve"> persistidos.</w:t>
+      </w:r>
+      <w:r>
+        <w:t xml:space="preserve"> O modelo </w:t>
+      </w:r>
+      <w:r>
+        <w:t>lógico</w:t>
+      </w:r>
+      <w:r>
+        <w:t xml:space="preserve"> é con</w:t>
+      </w:r>
+      <w:r>
+        <w:t>heci</w:t>
+      </w:r>
+      <w:r>
+        <w:t>do também como modelo</w:t>
+      </w:r>
+      <w:r>
+        <w:t xml:space="preserve"> operacional</w:t>
+      </w:r>
+      <w:r>
+        <w:t>.</w:t>
+      </w:r>
+      <w:r>
+        <w:t xml:space="preserve"> </w:t>
+      </w:r>
+      <w:r>
+        <w:t xml:space="preserve">Devem ser entregues dentro da pasta do Apêndice </w:t>
+      </w:r>
+      <w:r>
+        <w:t>D</w:t>
+      </w:r>
+      <w:r>
+        <w:t>.</w:t>
+      </w:r>
+    </w:p>
+    <w:p/>
+    <w:p>
+      <w:pPr>
+        <w:pStyle w:val="Ttulo3"/>
+      </w:pPr>
+      <w:bookmarkStart w:id="53" w:name="_Toc194650269"/>
+      <w:r>
         <w:lastRenderedPageBreak/>
-        <w:t>Para cada cenário dos casos de uso, deverá ser construído um diagrama de seq</w:t>
-      </w:r>
-      <w:r>
-        <w:t>u</w:t>
-      </w:r>
-      <w:r>
-        <w:t>ência</w:t>
-      </w:r>
-      <w:r>
-        <w:t xml:space="preserve"> ou um diagrama de comunicação</w:t>
-      </w:r>
-      <w:r>
-        <w:t>.</w:t>
-      </w:r>
-    </w:p>
-    <w:p/>
-    <w:p>
-      <w:pPr>
-        <w:pStyle w:val="Ttulo2"/>
-      </w:pPr>
-      <w:bookmarkStart w:id="51" w:name="_Toc194650267"/>
-      <w:r>
-        <w:t xml:space="preserve">6.3 VISÃO </w:t>
-      </w:r>
-      <w:r>
-        <w:t>DOS</w:t>
-      </w:r>
-      <w:r>
-        <w:t xml:space="preserve"> DADOS</w:t>
-      </w:r>
-      <w:bookmarkEnd w:id="51"/>
-    </w:p>
-    <w:p>
-      <w:r>
-        <w:t>Insira uma apresentação sobre o assunto tratado nesta seção.</w:t>
-      </w:r>
-    </w:p>
-    <w:p/>
-    <w:p>
-      <w:pPr>
-        <w:pStyle w:val="Ttulo3"/>
-      </w:pPr>
-      <w:bookmarkStart w:id="52" w:name="_Toc194650268"/>
-      <w:r>
-        <w:t xml:space="preserve">6.3.1 Modelo </w:t>
-      </w:r>
-      <w:r>
-        <w:t>Lógico</w:t>
-      </w:r>
-      <w:bookmarkEnd w:id="52"/>
-    </w:p>
-    <w:p>
-      <w:r>
-        <w:t>A partir do modelo conceitual</w:t>
-      </w:r>
-      <w:r>
-        <w:t xml:space="preserve"> do Capítulo 5, faça o modelo </w:t>
-      </w:r>
-      <w:r>
-        <w:t>lógico</w:t>
-      </w:r>
-      <w:r>
-        <w:t xml:space="preserve"> dos dados </w:t>
-      </w:r>
-      <w:r>
-        <w:t>que devem ser</w:t>
-      </w:r>
-      <w:r>
-        <w:t xml:space="preserve"> persistidos.</w:t>
-      </w:r>
-      <w:r>
-        <w:t xml:space="preserve"> O modelo </w:t>
-      </w:r>
-      <w:r>
-        <w:t>lógico</w:t>
-      </w:r>
-      <w:r>
-        <w:t xml:space="preserve"> é con</w:t>
-      </w:r>
-      <w:r>
-        <w:t>heci</w:t>
-      </w:r>
-      <w:r>
-        <w:t>do também como modelo</w:t>
-      </w:r>
-      <w:r>
-        <w:t xml:space="preserve"> operacional</w:t>
-      </w:r>
-      <w:r>
-        <w:t>.</w:t>
-      </w:r>
-      <w:r>
-        <w:t xml:space="preserve"> </w:t>
-      </w:r>
-      <w:r>
-        <w:t xml:space="preserve">Devem ser entregues dentro da pasta do Apêndice </w:t>
-      </w:r>
-      <w:r>
-        <w:t>D</w:t>
-      </w:r>
-      <w:r>
-        <w:t>.</w:t>
-      </w:r>
-    </w:p>
-    <w:p/>
-    <w:p>
-      <w:pPr>
-        <w:pStyle w:val="Ttulo3"/>
-      </w:pPr>
-      <w:bookmarkStart w:id="53" w:name="_Toc194650269"/>
-      <w:r>
         <w:t>6.3.2 Dicionário de D</w:t>
       </w:r>
       <w:r>
@@ -12251,7 +12269,6 @@
   <w:style w:type="character" w:default="1" w:styleId="Fontepargpadro">
     <w:name w:val="Default Paragraph Font"/>
     <w:uiPriority w:val="1"/>
-    <w:semiHidden/>
     <w:unhideWhenUsed/>
   </w:style>
   <w:style w:type="table" w:default="1" w:styleId="Tabelanormal">

</xml_diff>

<commit_message>
docs: adicao do diagrama de pacote no apendice f
</commit_message>
<xml_diff>
--- a/PFC_2025_Docs/PFC_Donate_v1.2.docx
+++ b/PFC_2025_Docs/PFC_Donate_v1.2.docx
@@ -7434,10 +7434,10 @@
     </w:p>
     <w:p>
       <w:r>
-        <w:t>O sistema deve estar em conformidade com a Lei Geral de Proteção de Dados (LGPD), garantindo que informações pessoais sejam protegidas e utilizadas apenas com consentimento do usuário.</w:t>
-      </w:r>
-      <w:r>
-        <w:t>/* Colocar a LGPD nas referências */</w:t>
+        <w:t>O sistema deve estar em conformidade com a Lei Geral de Proteção de Dados (LGPD), garantindo que informações pessoais sejam protegidas e utilizadas apenas com consentimento do usuário</w:t>
+      </w:r>
+      <w:r>
+        <w:t>.</w:t>
       </w:r>
     </w:p>
     <w:p>
@@ -8440,49 +8440,64 @@
       </w:pPr>
       <w:r>
         <w:rPr>
+          <w:bCs/>
+        </w:rPr>
+        <w:t>BRASIL. Lei nº 13.709, de 14 de agosto de 2018. Lei Geral de Proteção de Dados Pessoais (LGPD). Dispõe sobre o tratamento de dados pessoais, inclusive nos meios digitais, por pessoa natural ou por pessoa jurídica de direito público ou privado. Disponível em: https://www.planalto.gov.br/ccivil_03/_ato2015-2018/2018/lei/l13709.htm. Acesso em: 01 maio 2025.</w:t>
+      </w:r>
+    </w:p>
+    <w:p>
+      <w:pPr>
+        <w:pStyle w:val="NormalWeb"/>
+        <w:rPr>
           <w:rStyle w:val="Forte"/>
           <w:sz w:val="24"/>
         </w:rPr>
-        <w:t>LOPES, M. H.; SILVA, R. A.; PEREIRA, A. L.; SANTOS, F. M. A tecnologia dos aplicativos móveis na promoção ao aleitamento materno: revisão integrativa. Revista Brasileira de Enfermagem, 75(1), e20210034. Disponível em: https://www.researchgate.net/publication/360160864_A_tecnologia_dos_aplicativos_moveis_na_promocao_ao_aleitamento_materno_revisao_integr</w:t>
-      </w:r>
+      </w:pPr>
       <w:r>
         <w:rPr>
           <w:rStyle w:val="Forte"/>
           <w:sz w:val="24"/>
         </w:rPr>
-        <w:t>ativa. Acesso em: 13 mar. 2025.</w:t>
-      </w:r>
-    </w:p>
-    <w:p>
-      <w:pPr>
-        <w:pStyle w:val="NormalWeb"/>
+        <w:t>LOPES, M. H.; SILVA, R. A.; PEREIRA, A. L.; SANTOS, F. M. A tecnologia dos aplicativos móveis na promoção ao aleitamento materno: revisão integrativa. Revista Brasileira de Enfermagem, 75(1), e20210034. Disponível em: https://www.researchgate.net/publication/360160864_A_tecnologia_dos_aplicativos_moveis_na_promocao_ao_aleitamento_materno_revisao_integr</w:t>
+      </w:r>
+      <w:r>
         <w:rPr>
           <w:rStyle w:val="Forte"/>
           <w:sz w:val="24"/>
         </w:rPr>
-      </w:pPr>
-      <w:r>
+        <w:t>ativa. Acesso em: 13 mar. 2025.</w:t>
+      </w:r>
+    </w:p>
+    <w:p>
+      <w:pPr>
+        <w:pStyle w:val="NormalWeb"/>
         <w:rPr>
           <w:rStyle w:val="Forte"/>
           <w:sz w:val="24"/>
         </w:rPr>
-        <w:t>OLIVEIRA, D. S.; SOUZA, A. I.; LIMA, T. H. Tecnologias em saúde e suas contribuições para a promoção do aleitamento materno. Ciência &amp; Saúde Coletiva, 26(9), 1234-1245. Disponível em: https://www.scielo.br/j/csc/a/RG9dKm34fMFyLFXpQsw</w:t>
-      </w:r>
+      </w:pPr>
       <w:r>
         <w:rPr>
           <w:rStyle w:val="Forte"/>
           <w:sz w:val="24"/>
         </w:rPr>
-        <w:t>v7Rv/. Acesso em: 13 mar. 2025.</w:t>
-      </w:r>
-    </w:p>
-    <w:p>
-      <w:pPr>
-        <w:pStyle w:val="NormalWeb"/>
+        <w:t>OLIVEIRA, D. S.; SOUZA, A. I.; LIMA, T. H. Tecnologias em saúde e suas contribuições para a promoção do aleitamento materno. Ciência &amp; Saúde Coletiva, 26(9), 1234-1245. Disponível em: https://www.scielo.br/j/csc/a/RG9dKm34fMFyLFXpQsw</w:t>
+      </w:r>
+      <w:r>
         <w:rPr>
           <w:rStyle w:val="Forte"/>
           <w:sz w:val="24"/>
         </w:rPr>
+        <w:t>v7Rv/. Acesso em: 13 mar. 2025.</w:t>
+      </w:r>
+    </w:p>
+    <w:p>
+      <w:pPr>
+        <w:pStyle w:val="NormalWeb"/>
+        <w:rPr>
+          <w:rStyle w:val="Forte"/>
+          <w:sz w:val="24"/>
+        </w:rPr>
       </w:pPr>
       <w:r>
         <w:rPr>
@@ -8635,6 +8650,7 @@
           <w:rStyle w:val="Forte"/>
           <w:sz w:val="24"/>
         </w:rPr>
+        <w:lastRenderedPageBreak/>
         <w:t>HCSL – Hospital das Clínicas Samuel Libânio. Posto de Coleta de Leite Humano do HCSL auxilia bebês internados na UTI Neonatal e Pediátrica. Disponível em: https://www.hcsl.edu.br/posto-de-coleta-de-leite-humano-do-hcsl-auxilia-bebes-internados-na-uti-neonatal-e-pediatrica/. Acesso em: 13 mar. 2025.</w:t>
       </w:r>
     </w:p>

</xml_diff>

<commit_message>
docs: conclusao do diagrama de pacotes, tanto diagrama tanto documentacao
</commit_message>
<xml_diff>
--- a/PFC_2025_Docs/PFC_Donate_v1.2.docx
+++ b/PFC_2025_Docs/PFC_Donate_v1.2.docx
@@ -751,7 +751,15 @@
     </w:p>
     <w:p>
       <w:r>
-        <w:t>A doação de leite materno é uma prática essencial para salvar a vida de recém-nascidos prematuros e de baixo peso, especialmente em situações em que a amamentação direta não é possível. No entanto, a falta de informação, o desconhecimento sobre os benefícios da doação e a dificuldade de acesso aos postos de coleta são barreiras que ainda dificultam esse processo. O presente trabalho apresenta o desenvolvimento do sistema Donate, uma solução tecnológica composta por uma aplicação Web e um aplicativo móvel, com o objetivo de facilitar a conexão entre doadoras, receptores e instituições de saúde responsáveis pela coleta e distribuição do leite humano. O sistema permite o cadastro de usuários interessados em doar ou receber leite materno, além de disponibilizar campanhas educativas, informações sobre o armazenamento adequado e a localização dos pontos de coleta mais próximos. A proposta também contempla um painel administrativo para as instituições de saúde acompanharem o fluxo de doações e otimizarem a gestão dos bancos de leite humano. Com isso, busca-se aumentar a visibilidade das ações de doação, promover a educação sobre a importância do leite materno e contribuir diretamente para a redução da mortalidade infantil. O projeto evidencia como o uso da tecnologia pode ser um aliado no fortalecimento das políticas públicas de saúde e no incentivo à solidariedade por meio da doação.</w:t>
+        <w:t xml:space="preserve">A doação de leite materno é uma prática essencial para salvar a vida de recém-nascidos prematuros e de baixo peso, especialmente em situações em que a amamentação direta não é possível. No entanto, a falta de informação, o desconhecimento sobre os benefícios da doação e a dificuldade de acesso aos postos de coleta são barreiras que ainda dificultam esse processo. O presente trabalho apresenta o desenvolvimento do sistema </w:t>
+      </w:r>
+      <w:proofErr w:type="spellStart"/>
+      <w:r>
+        <w:t>Donate</w:t>
+      </w:r>
+      <w:proofErr w:type="spellEnd"/>
+      <w:r>
+        <w:t>, uma solução tecnológica composta por uma aplicação Web e um aplicativo móvel, com o objetivo de facilitar a conexão entre doadoras, receptores e instituições de saúde responsáveis pela coleta e distribuição do leite humano. O sistema permite o cadastro de usuários interessados em doar ou receber leite materno, além de disponibilizar campanhas educativas, informações sobre o armazenamento adequado e a localização dos pontos de coleta mais próximos. A proposta também contempla um painel administrativo para as instituições de saúde acompanharem o fluxo de doações e otimizarem a gestão dos bancos de leite humano. Com isso, busca-se aumentar a visibilidade das ações de doação, promover a educação sobre a importância do leite materno e contribuir diretamente para a redução da mortalidade infantil. O projeto evidencia como o uso da tecnologia pode ser um aliado no fortalecimento das políticas públicas de saúde e no incentivo à solidariedade por meio da doação.</w:t>
       </w:r>
     </w:p>
     <w:p/>
@@ -4161,16 +4169,34 @@
         <w:jc w:val="both"/>
       </w:pPr>
       <w:r>
-        <w:t>O leite humano materno é um alimento essencial para salvar vidas de bebês prematuros e hospitalizados que não podem ser amamentados por suas mães. No entanto, a captação desse leite ainda enfrenta desafios significativos, como a falta de informação, dificuldades no acesso aos pontos de coleta e o desconhecimento sobre os benefícios da doação. Muitas mulheres que poderiam doar não sabem onde ou como realizar esse processo, e os bancos de leite humano, essenciais para a redistribuição desse alimento, frequentemente operam com estoques abaixo do necessário. Segundo a Rede Brasileira de Bancos de Leite Humano (rBLH-BR), uma maior conscientização e acessibilidade ao processo de doação poderia aumentar significativamente a quantidade de leite disponível, salvando mais vidas neonatais (rBLH-BR, 2023).</w:t>
+        <w:t>O leite humano materno é um alimento essencial para salvar vidas de bebês prematuros e hospitalizados que não podem ser amamentados por suas mães. No entanto, a captação desse leite ainda enfrenta desafios significativos, como a falta de informação, dificuldades no acesso aos pontos de coleta e o desconhecimento sobre os benefícios da doação. Muitas mulheres que poderiam doar não sabem onde ou como realizar esse processo, e os bancos de leite humano, essenciais para a redistribuição desse alimento, frequentemente operam com estoques abaixo do necessário. Segundo a Rede Brasileira de Bancos de Leite Humano (</w:t>
+      </w:r>
+      <w:proofErr w:type="spellStart"/>
+      <w:r>
+        <w:t>rBLH</w:t>
+      </w:r>
+      <w:proofErr w:type="spellEnd"/>
+      <w:r>
+        <w:t>-BR), uma maior conscientização e acessibilidade ao processo de doação poderia aumentar significativamente a quantidade de leite disponível, salvando mais vidas neonatais (</w:t>
+      </w:r>
+      <w:proofErr w:type="spellStart"/>
+      <w:r>
+        <w:t>rBLH</w:t>
+      </w:r>
+      <w:proofErr w:type="spellEnd"/>
+      <w:r>
+        <w:t>-BR, 2023).</w:t>
       </w:r>
     </w:p>
     <w:p>
       <w:r>
         <w:t xml:space="preserve">Diante desse cenário, o projeto </w:t>
       </w:r>
+      <w:proofErr w:type="spellStart"/>
       <w:r>
         <w:t>Donate</w:t>
       </w:r>
+      <w:proofErr w:type="spellEnd"/>
       <w:r>
         <w:t xml:space="preserve"> surge como uma solução inovadora, utilizando a tecnologia para conectar doadoras e bancos de leite humano. A proposta consiste no desenvolvimento </w:t>
       </w:r>
@@ -4197,12 +4223,14 @@
       <w:r>
         <w:t xml:space="preserve">O </w:t>
       </w:r>
+      <w:proofErr w:type="spellStart"/>
       <w:r>
         <w:rPr>
           <w:bCs/>
         </w:rPr>
         <w:t>Donate</w:t>
       </w:r>
+      <w:proofErr w:type="spellEnd"/>
       <w:r>
         <w:t xml:space="preserve"> não se limita apenas à criação de um canal de comunicação entre doadoras e instituições, mas também visa promover a educação sobre a importância do leite materno, seus benefícios nutricionais e o impacto positivo que a doação pode gerar. Segundo a Organização Mundial da Saúde (OMS), o leite materno é o alimento ideal para os bebês, reduzindo o risco de doenças e fortalecendo o sistema imunológico nos primeiros meses de vida. Dessa forma, a iniciativa busca incentivar mais mulheres a se tornarem doadoras, fornecendo informações confiáveis e tornando o processo mais acessível e prático.</w:t>
       </w:r>
@@ -4336,7 +4364,15 @@
     </w:p>
     <w:p>
       <w:r>
-        <w:t>Os Bancos de Leite Humano (BLHs) são instituições especializadas que têm como principal função coletar, processar, armazenar e distri</w:t>
+        <w:t>Os Bancos de Leite Humano (</w:t>
+      </w:r>
+      <w:proofErr w:type="spellStart"/>
+      <w:r>
+        <w:t>BLHs</w:t>
+      </w:r>
+      <w:proofErr w:type="spellEnd"/>
+      <w:r>
+        <w:t>) são instituições especializadas que têm como principal função coletar, processar, armazenar e distri</w:t>
       </w:r>
       <w:r>
         <w:t>buir leite humano doado por mulheres</w:t>
@@ -4663,7 +4699,15 @@
         <w:t xml:space="preserve">Fonte: </w:t>
       </w:r>
       <w:r>
-        <w:t>Silva et al.(2022).</w:t>
+        <w:t xml:space="preserve">Silva et </w:t>
+      </w:r>
+      <w:proofErr w:type="gramStart"/>
+      <w:r>
+        <w:t>al.(</w:t>
+      </w:r>
+      <w:proofErr w:type="gramEnd"/>
+      <w:r>
+        <w:t>2022).</w:t>
       </w:r>
     </w:p>
     <w:p>
@@ -4671,7 +4715,21 @@
         <w:rPr>
           <w:bCs/>
         </w:rPr>
-        <w:t>O CuidarTech Doe Leite</w:t>
+        <w:t xml:space="preserve">O </w:t>
+      </w:r>
+      <w:proofErr w:type="spellStart"/>
+      <w:r>
+        <w:rPr>
+          <w:bCs/>
+        </w:rPr>
+        <w:t>CuidarTech</w:t>
+      </w:r>
+      <w:proofErr w:type="spellEnd"/>
+      <w:r>
+        <w:rPr>
+          <w:bCs/>
+        </w:rPr>
+        <w:t xml:space="preserve"> Doe Leite</w:t>
       </w:r>
       <w:r>
         <w:t xml:space="preserve"> é um aplicativo desenvolvido para facilitar o processo de doação de leite materno, conectando doadoras a bancos de leite humano. Ele oferece funcionalidades como o cadastro de doadoras, agendamento de coletas e acompanhamento das doações realizadas, promovendo um aumento na adesão e no impacto positivo das doações. O uso de </w:t>
@@ -4680,12 +4738,14 @@
         <w:lastRenderedPageBreak/>
         <w:t xml:space="preserve">tecnologias móveis, como o </w:t>
       </w:r>
+      <w:proofErr w:type="spellStart"/>
       <w:r>
         <w:rPr>
           <w:bCs/>
         </w:rPr>
         <w:t>CuidarTech</w:t>
       </w:r>
+      <w:proofErr w:type="spellEnd"/>
       <w:r>
         <w:t>, proporciona uma maneira prática e eficiente de engajar mais pessoas na doação de leite humano, beneficiando a saúde de bebês e mães.</w:t>
       </w:r>
@@ -5194,8 +5254,13 @@
         </w:numPr>
       </w:pPr>
       <w:r>
-        <w:t>o acesso à</w:t>
-      </w:r>
+        <w:t xml:space="preserve">o acesso </w:t>
+      </w:r>
+      <w:proofErr w:type="gramStart"/>
+      <w:r>
+        <w:t>à</w:t>
+      </w:r>
+      <w:proofErr w:type="gramEnd"/>
       <w:r>
         <w:t xml:space="preserve"> campanhas realizadas pela área da saúde</w:t>
       </w:r>
@@ -5541,7 +5606,15 @@
         </w:rPr>
       </w:pPr>
       <w:r>
-        <w:t>/*Aplicar as correções indicadas pela profa. Isabela  também */</w:t>
+        <w:t xml:space="preserve">/*Aplicar as correções indicadas pela profa. </w:t>
+      </w:r>
+      <w:proofErr w:type="gramStart"/>
+      <w:r>
+        <w:t>Isabela  também</w:t>
+      </w:r>
+      <w:proofErr w:type="gramEnd"/>
+      <w:r>
+        <w:t xml:space="preserve"> */</w:t>
       </w:r>
     </w:p>
     <w:p>
@@ -5635,7 +5708,15 @@
           </w:tcPr>
           <w:p>
             <w:r>
-              <w:t>Entregas do Bussiness Case, TAP e Inicio da documentação do projeto</w:t>
+              <w:t xml:space="preserve">Entregas do </w:t>
+            </w:r>
+            <w:proofErr w:type="spellStart"/>
+            <w:r>
+              <w:t>Bussiness</w:t>
+            </w:r>
+            <w:proofErr w:type="spellEnd"/>
+            <w:r>
+              <w:t xml:space="preserve"> Case, TAP e Inicio da documentação do projeto</w:t>
             </w:r>
           </w:p>
         </w:tc>
@@ -5819,8 +5900,13 @@
           <w:numId w:val="18"/>
         </w:numPr>
       </w:pPr>
-      <w:r>
-        <w:t>IntelliJ IDEA 2021.3.3</w:t>
+      <w:proofErr w:type="spellStart"/>
+      <w:r>
+        <w:t>IntelliJ</w:t>
+      </w:r>
+      <w:proofErr w:type="spellEnd"/>
+      <w:r>
+        <w:t xml:space="preserve"> IDEA 2021.3.3</w:t>
       </w:r>
     </w:p>
     <w:p>
@@ -5843,8 +5929,13 @@
           <w:numId w:val="18"/>
         </w:numPr>
       </w:pPr>
-      <w:r>
-        <w:t>PgAdmin 4 v</w:t>
+      <w:proofErr w:type="spellStart"/>
+      <w:r>
+        <w:t>PgAdmin</w:t>
+      </w:r>
+      <w:proofErr w:type="spellEnd"/>
+      <w:r>
+        <w:t xml:space="preserve"> 4 v</w:t>
       </w:r>
       <w:r>
         <w:t>1.2</w:t>
@@ -5886,7 +5977,15 @@
         </w:numPr>
       </w:pPr>
       <w:r>
-        <w:t>Visual Studio Code 1.32.3;</w:t>
+        <w:t xml:space="preserve">Visual Studio </w:t>
+      </w:r>
+      <w:proofErr w:type="spellStart"/>
+      <w:r>
+        <w:t>Code</w:t>
+      </w:r>
+      <w:proofErr w:type="spellEnd"/>
+      <w:r>
+        <w:t xml:space="preserve"> 1.32.3;</w:t>
       </w:r>
     </w:p>
     <w:p>
@@ -5897,9 +5996,22 @@
           <w:numId w:val="18"/>
         </w:numPr>
       </w:pPr>
+      <w:proofErr w:type="spellStart"/>
       <w:r>
         <w:lastRenderedPageBreak/>
-        <w:t>Ideas Modeler 11.96;</w:t>
+        <w:t>Ideas</w:t>
+      </w:r>
+      <w:proofErr w:type="spellEnd"/>
+      <w:r>
+        <w:t xml:space="preserve"> </w:t>
+      </w:r>
+      <w:proofErr w:type="spellStart"/>
+      <w:r>
+        <w:t>Modeler</w:t>
+      </w:r>
+      <w:proofErr w:type="spellEnd"/>
+      <w:r>
+        <w:t xml:space="preserve"> 11.96;</w:t>
       </w:r>
     </w:p>
     <w:p>
@@ -5910,8 +6022,13 @@
           <w:numId w:val="18"/>
         </w:numPr>
       </w:pPr>
-      <w:r>
-        <w:t xml:space="preserve">Postman </w:t>
+      <w:proofErr w:type="spellStart"/>
+      <w:r>
+        <w:t>Postman</w:t>
+      </w:r>
+      <w:proofErr w:type="spellEnd"/>
+      <w:r>
+        <w:t xml:space="preserve"> </w:t>
       </w:r>
       <w:r>
         <w:t>11</w:t>
@@ -5940,8 +6057,13 @@
           <w:numId w:val="18"/>
         </w:numPr>
       </w:pPr>
-      <w:r>
-        <w:t>Git 2.</w:t>
+      <w:proofErr w:type="spellStart"/>
+      <w:r>
+        <w:t>Git</w:t>
+      </w:r>
+      <w:proofErr w:type="spellEnd"/>
+      <w:r>
+        <w:t xml:space="preserve"> 2.</w:t>
       </w:r>
       <w:r>
         <w:t>49</w:t>
@@ -5988,8 +6110,13 @@
           <w:numId w:val="18"/>
         </w:numPr>
       </w:pPr>
-      <w:r>
-        <w:t>Bootstrap;</w:t>
+      <w:proofErr w:type="spellStart"/>
+      <w:r>
+        <w:t>Bootstrap</w:t>
+      </w:r>
+      <w:proofErr w:type="spellEnd"/>
+      <w:r>
+        <w:t>;</w:t>
       </w:r>
     </w:p>
     <w:p>
@@ -6001,7 +6128,15 @@
         </w:numPr>
       </w:pPr>
       <w:r>
-        <w:t>Google Forms;</w:t>
+        <w:t xml:space="preserve">Google </w:t>
+      </w:r>
+      <w:proofErr w:type="spellStart"/>
+      <w:r>
+        <w:t>Forms</w:t>
+      </w:r>
+      <w:proofErr w:type="spellEnd"/>
+      <w:r>
+        <w:t>;</w:t>
       </w:r>
     </w:p>
     <w:p>
@@ -6036,6 +6171,7 @@
           <w:numId w:val="18"/>
         </w:numPr>
       </w:pPr>
+      <w:proofErr w:type="spellStart"/>
       <w:r>
         <w:t>Java</w:t>
       </w:r>
@@ -6045,6 +6181,7 @@
       <w:r>
         <w:t>cript</w:t>
       </w:r>
+      <w:proofErr w:type="spellEnd"/>
       <w:r>
         <w:t>;</w:t>
       </w:r>
@@ -6069,9 +6206,11 @@
           <w:numId w:val="18"/>
         </w:numPr>
       </w:pPr>
+      <w:proofErr w:type="spellStart"/>
       <w:r>
         <w:t>Copilot</w:t>
       </w:r>
+      <w:proofErr w:type="spellEnd"/>
     </w:p>
     <w:p>
       <w:pPr>
@@ -6081,9 +6220,11 @@
           <w:numId w:val="18"/>
         </w:numPr>
       </w:pPr>
+      <w:proofErr w:type="spellStart"/>
       <w:r>
         <w:t>Discord</w:t>
       </w:r>
+      <w:proofErr w:type="spellEnd"/>
     </w:p>
     <w:p/>
     <w:p>
@@ -6279,7 +6420,15 @@
         <w:t xml:space="preserve"> </w:t>
       </w:r>
       <w:r>
-        <w:t>Fonte: SOMMERVILLE, Ian. Engenharia de Software. 10. ed. São Paulo: Pearson Education, 2019.</w:t>
+        <w:t xml:space="preserve">Fonte: SOMMERVILLE, Ian. Engenharia de Software. 10. ed. São Paulo: Pearson </w:t>
+      </w:r>
+      <w:proofErr w:type="spellStart"/>
+      <w:r>
+        <w:t>Education</w:t>
+      </w:r>
+      <w:proofErr w:type="spellEnd"/>
+      <w:r>
+        <w:t>, 2019.</w:t>
       </w:r>
     </w:p>
     <w:p>
@@ -6979,7 +7128,21 @@
         <w:rPr>
           <w:lang w:val="en-US"/>
         </w:rPr>
-        <w:t>Fonte: Sommerville, I. (2011). Engenharia de Software (9ª ed.). Pearson Prentice Hall.</w:t>
+        <w:t xml:space="preserve">Fonte: Sommerville, I. (2011). </w:t>
+      </w:r>
+      <w:proofErr w:type="spellStart"/>
+      <w:r>
+        <w:rPr>
+          <w:lang w:val="en-US"/>
+        </w:rPr>
+        <w:t>Engenharia</w:t>
+      </w:r>
+      <w:proofErr w:type="spellEnd"/>
+      <w:r>
+        <w:rPr>
+          <w:lang w:val="en-US"/>
+        </w:rPr>
+        <w:t xml:space="preserve"> de Software (9ª ed.). Pearson Prentice Hall.</w:t>
       </w:r>
     </w:p>
     <w:p>
@@ -7033,7 +7196,15 @@
         <w:pStyle w:val="SemEspaamento"/>
       </w:pPr>
       <w:r>
-        <w:t>O sistema deve processar as requisições de cadastro, atualizaçao e registros de doação em até 2 segundos</w:t>
+        <w:t xml:space="preserve">O sistema deve processar as requisições de cadastro, </w:t>
+      </w:r>
+      <w:proofErr w:type="spellStart"/>
+      <w:r>
+        <w:t>atualizaçao</w:t>
+      </w:r>
+      <w:proofErr w:type="spellEnd"/>
+      <w:r>
+        <w:t xml:space="preserve"> e registros de doação em até 2 segundos</w:t>
       </w:r>
     </w:p>
     <w:p>
@@ -7094,8 +7265,37 @@
       <w:r>
         <w:t xml:space="preserve">O sistema deve utilizar protocolos seguros </w:t>
       </w:r>
-      <w:r>
-        <w:t xml:space="preserve">HyperText Transfer Protocol Secure </w:t>
+      <w:proofErr w:type="spellStart"/>
+      <w:r>
+        <w:t>HyperText</w:t>
+      </w:r>
+      <w:proofErr w:type="spellEnd"/>
+      <w:r>
+        <w:t xml:space="preserve"> </w:t>
+      </w:r>
+      <w:proofErr w:type="spellStart"/>
+      <w:r>
+        <w:t>Transfer</w:t>
+      </w:r>
+      <w:proofErr w:type="spellEnd"/>
+      <w:r>
+        <w:t xml:space="preserve"> </w:t>
+      </w:r>
+      <w:proofErr w:type="spellStart"/>
+      <w:r>
+        <w:t>Protocol</w:t>
+      </w:r>
+      <w:proofErr w:type="spellEnd"/>
+      <w:r>
+        <w:t xml:space="preserve"> </w:t>
+      </w:r>
+      <w:proofErr w:type="spellStart"/>
+      <w:r>
+        <w:t>Secure</w:t>
+      </w:r>
+      <w:proofErr w:type="spellEnd"/>
+      <w:r>
+        <w:t xml:space="preserve"> </w:t>
       </w:r>
       <w:r>
         <w:t>(</w:t>
@@ -7229,7 +7429,15 @@
         </w:numPr>
       </w:pPr>
       <w:r>
-        <w:t>Safari (macOS/iOS): versão 14 ou superior</w:t>
+        <w:t>Safari (</w:t>
+      </w:r>
+      <w:proofErr w:type="spellStart"/>
+      <w:r>
+        <w:t>macOS</w:t>
+      </w:r>
+      <w:proofErr w:type="spellEnd"/>
+      <w:r>
+        <w:t>/iOS): versão 14 ou superior</w:t>
       </w:r>
     </w:p>
     <w:p>
@@ -7247,7 +7455,15 @@
         </w:numPr>
       </w:pPr>
       <w:r>
-        <w:t>Android: versão 8.0 (Oreo) ou superior</w:t>
+        <w:t>Android: versão 8.0 (</w:t>
+      </w:r>
+      <w:proofErr w:type="spellStart"/>
+      <w:r>
+        <w:t>Oreo</w:t>
+      </w:r>
+      <w:proofErr w:type="spellEnd"/>
+      <w:r>
+        <w:t>) ou superior</w:t>
       </w:r>
     </w:p>
     <w:p>
@@ -7631,7 +7847,15 @@
         <w:t xml:space="preserve">. </w:t>
       </w:r>
       <w:r>
-        <w:t>Fonte: SOMMERVILLE, Ian. Engenharia de Software. 10. ed. São Paulo: Pearson Education, 2019.</w:t>
+        <w:t xml:space="preserve">Fonte: SOMMERVILLE, Ian. Engenharia de Software. 10. ed. São Paulo: Pearson </w:t>
+      </w:r>
+      <w:proofErr w:type="spellStart"/>
+      <w:r>
+        <w:t>Education</w:t>
+      </w:r>
+      <w:proofErr w:type="spellEnd"/>
+      <w:r>
+        <w:t>, 2019.</w:t>
       </w:r>
     </w:p>
     <w:p>
@@ -7855,45 +8079,62 @@
       <w:r>
         <w:t>ISÃO ESTRUTURAL</w:t>
       </w:r>
+      <w:bookmarkStart w:id="44" w:name="_Toc192060104"/>
       <w:bookmarkEnd w:id="43"/>
     </w:p>
     <w:p>
-      <w:bookmarkStart w:id="44" w:name="_Toc192060104"/>
-      <w:r>
-        <w:t>Insira</w:t>
-      </w:r>
-      <w:r>
-        <w:t xml:space="preserve"> uma </w:t>
-      </w:r>
-      <w:r>
-        <w:t>apresentação</w:t>
-      </w:r>
-      <w:r>
-        <w:t xml:space="preserve"> sobre o assunto tratado nesta seção</w:t>
-      </w:r>
-      <w:r>
-        <w:t>.</w:t>
-      </w:r>
-      <w:r>
-        <w:t xml:space="preserve"> </w:t>
-      </w:r>
-      <w:r>
-        <w:t>T</w:t>
-      </w:r>
-      <w:r>
-        <w:t>odos os diagramas devem ser entregue</w:t>
-      </w:r>
-      <w:r>
-        <w:t>s</w:t>
-      </w:r>
-      <w:r>
-        <w:t xml:space="preserve"> dentro da pasta do Apêndice </w:t>
-      </w:r>
-      <w:r>
-        <w:t>F</w:t>
-      </w:r>
-      <w:r>
-        <w:t>.</w:t>
+      <w:r>
+        <w:t>Esta seção apresenta o Diagrama de Pacotes do sistema, representando a organização lógica dos componentes tanto do front-</w:t>
+      </w:r>
+      <w:proofErr w:type="spellStart"/>
+      <w:r>
+        <w:t>end</w:t>
+      </w:r>
+      <w:proofErr w:type="spellEnd"/>
+      <w:r>
+        <w:t xml:space="preserve"> quanto do </w:t>
+      </w:r>
+      <w:proofErr w:type="spellStart"/>
+      <w:r>
+        <w:t>back</w:t>
+      </w:r>
+      <w:proofErr w:type="spellEnd"/>
+      <w:r>
+        <w:t>-end. O objetivo do diagrama é ilustrar como o sistema foi modularizado em pacotes, evidenciando a estrutura de alto nível e os relacionamentos entre os agrupamentos de funcionalidades.</w:t>
+      </w:r>
+    </w:p>
+    <w:p>
+      <w:r>
+        <w:t>No front-</w:t>
+      </w:r>
+      <w:proofErr w:type="spellStart"/>
+      <w:r>
+        <w:t>end</w:t>
+      </w:r>
+      <w:proofErr w:type="spellEnd"/>
+      <w:r>
+        <w:t xml:space="preserve">, os pacotes foram organizados segundo as responsabilidades da aplicação cliente: segurança, interface de usuário e comunicação com o </w:t>
+      </w:r>
+      <w:proofErr w:type="spellStart"/>
+      <w:r>
+        <w:t>back</w:t>
+      </w:r>
+      <w:proofErr w:type="spellEnd"/>
+      <w:r>
+        <w:t xml:space="preserve">-end. Já no </w:t>
+      </w:r>
+      <w:proofErr w:type="spellStart"/>
+      <w:r>
+        <w:t>back-end</w:t>
+      </w:r>
+      <w:proofErr w:type="spellEnd"/>
+      <w:r>
+        <w:t>, os pacotes seguem uma separação por responsabilidades de controle, roteamento, lógica de negócio e persistência de dados.</w:t>
+      </w:r>
+    </w:p>
+    <w:p>
+      <w:r>
+        <w:t>A definição dos pacotes segue boas práticas de arquitetura de software, visando modularidade, reutilização de código e facilidade de manutenção. Os diagramas completos e detalhados desta seção estão disponíveis na pasta do Apêndice F, conforme solicitado pela estrutura do projeto.</w:t>
       </w:r>
     </w:p>
     <w:p/>
@@ -7916,25 +8157,275 @@
     </w:p>
     <w:p>
       <w:r>
-        <w:t>Defin</w:t>
-      </w:r>
-      <w:r>
-        <w:t>a</w:t>
-      </w:r>
-      <w:r>
-        <w:t xml:space="preserve"> os pacotes (agrupament</w:t>
-      </w:r>
-      <w:r>
-        <w:t xml:space="preserve">os lógicos) idealizados para </w:t>
-      </w:r>
-      <w:r>
-        <w:t>o sistema. Os pacotes geralmente são identificados segundo os padrões de projeto utilizados</w:t>
-      </w:r>
+        <w:t>No front-</w:t>
+      </w:r>
+      <w:proofErr w:type="spellStart"/>
+      <w:r>
+        <w:t>end</w:t>
+      </w:r>
+      <w:proofErr w:type="spellEnd"/>
+      <w:r>
+        <w:t xml:space="preserve">, o sistema foi estruturado em pacotes (pastas) dentro do diretório </w:t>
+      </w:r>
+      <w:proofErr w:type="spellStart"/>
+      <w:r>
+        <w:t>src</w:t>
+      </w:r>
+      <w:proofErr w:type="spellEnd"/>
+      <w:r>
+        <w:t>, organizando os arquivos conforme suas responsabilidades funcionais:</w:t>
+      </w:r>
+    </w:p>
+    <w:p>
+      <w:proofErr w:type="spellStart"/>
+      <w:r>
+        <w:t>guards</w:t>
+      </w:r>
+      <w:proofErr w:type="spellEnd"/>
+      <w:r>
+        <w:t>:</w:t>
+      </w:r>
+    </w:p>
+    <w:p>
+      <w:r>
+        <w:t xml:space="preserve">Contém mecanismos de proteção de rotas, como o </w:t>
+      </w:r>
+      <w:proofErr w:type="spellStart"/>
+      <w:r>
+        <w:t>AuthGuard</w:t>
+      </w:r>
+      <w:proofErr w:type="spellEnd"/>
+      <w:r>
+        <w:t>, que restringe o acesso a determinadas páginas apenas para usuários autenticados. Segue o padrão de segurança da aplicação.</w:t>
+      </w:r>
+    </w:p>
+    <w:p>
+      <w:proofErr w:type="spellStart"/>
+      <w:r>
+        <w:t>pages</w:t>
+      </w:r>
+      <w:proofErr w:type="spellEnd"/>
+      <w:r>
+        <w:t>:</w:t>
+      </w:r>
+    </w:p>
+    <w:p>
+      <w:r>
+        <w:t>Engloba todas as telas (componentes de interface) da aplicação. Cada subpasta representa uma funcionalidade ou módulo visual, como:</w:t>
+      </w:r>
+    </w:p>
+    <w:p>
+      <w:r>
+        <w:t>agendamento: Tela de agendamento da coleta de leite.</w:t>
+      </w:r>
+    </w:p>
+    <w:p>
+      <w:r>
+        <w:t>banco-</w:t>
+      </w:r>
+      <w:proofErr w:type="spellStart"/>
+      <w:r>
+        <w:t>proximo</w:t>
+      </w:r>
+      <w:proofErr w:type="spellEnd"/>
+      <w:r>
+        <w:t>: Exibe bancos de leite próximos, utilizando geolocalização.</w:t>
+      </w:r>
+    </w:p>
+    <w:p>
+      <w:r>
+        <w:t>login: Tela de autenticação do usuário.</w:t>
+      </w:r>
+    </w:p>
+    <w:p>
+      <w:proofErr w:type="spellStart"/>
+      <w:r>
+        <w:t>register</w:t>
+      </w:r>
+      <w:proofErr w:type="spellEnd"/>
+      <w:r>
+        <w:t>: Tela de cadastro.</w:t>
+      </w:r>
+    </w:p>
+    <w:p>
+      <w:r>
+        <w:t>painel: Painel principal após login (home).</w:t>
+      </w:r>
+    </w:p>
+    <w:p>
+      <w:proofErr w:type="spellStart"/>
+      <w:r>
+        <w:t>map</w:t>
+      </w:r>
+      <w:proofErr w:type="spellEnd"/>
+      <w:r>
+        <w:t>: (em desenvolvimento) pretendia fornecer um mapa interativo com os bancos de leite.</w:t>
+      </w:r>
+    </w:p>
+    <w:p>
+      <w:proofErr w:type="spellStart"/>
+      <w:r>
+        <w:t>services</w:t>
+      </w:r>
+      <w:proofErr w:type="spellEnd"/>
+      <w:r>
+        <w:t>:</w:t>
+      </w:r>
+    </w:p>
+    <w:p>
+      <w:r>
+        <w:t xml:space="preserve">Responsável por conter os serviços que fazem a comunicação com o </w:t>
+      </w:r>
+      <w:proofErr w:type="spellStart"/>
+      <w:r>
+        <w:t>back-end</w:t>
+      </w:r>
+      <w:proofErr w:type="spellEnd"/>
+      <w:r>
+        <w:t xml:space="preserve"> via HTTP. É onde se centraliza a lógica de acesso a dados, garantindo separação entre visual e lógica de negócios.</w:t>
+      </w:r>
+    </w:p>
+    <w:p>
+      <w:pPr>
+        <w:rPr>
+          <w:lang w:val="en-US"/>
+        </w:rPr>
+      </w:pPr>
+      <w:r>
+        <w:rPr>
+          <w:lang w:val="en-US"/>
+        </w:rPr>
+        <w:t>Back-end (Node.js com Express)</w:t>
+      </w:r>
+    </w:p>
+    <w:p>
+      <w:r>
+        <w:t xml:space="preserve">No </w:t>
+      </w:r>
+      <w:proofErr w:type="spellStart"/>
+      <w:r>
+        <w:t>back-end</w:t>
+      </w:r>
+      <w:proofErr w:type="spellEnd"/>
+      <w:r>
+        <w:t>, os pacotes foram organizados com base na arquitetura MVC (Model-</w:t>
+      </w:r>
+      <w:proofErr w:type="spellStart"/>
+      <w:r>
+        <w:t>View</w:t>
+      </w:r>
+      <w:proofErr w:type="spellEnd"/>
+      <w:r>
+        <w:t>-</w:t>
+      </w:r>
+      <w:proofErr w:type="spellStart"/>
+      <w:r>
+        <w:t>Controller</w:t>
+      </w:r>
+      <w:proofErr w:type="spellEnd"/>
+      <w:r>
+        <w:t>), respeitando os princípios de responsabilidade única:</w:t>
+      </w:r>
+    </w:p>
+    <w:p>
+      <w:proofErr w:type="spellStart"/>
+      <w:r>
+        <w:lastRenderedPageBreak/>
+        <w:t>controllers</w:t>
+      </w:r>
+      <w:proofErr w:type="spellEnd"/>
+      <w:r>
+        <w:t>:</w:t>
+      </w:r>
+    </w:p>
+    <w:p>
+      <w:r>
+        <w:t xml:space="preserve">Contém os arquivos responsáveis por controlar o fluxo das requisições e respostas. Cada </w:t>
+      </w:r>
+      <w:proofErr w:type="spellStart"/>
+      <w:r>
+        <w:t>controller</w:t>
+      </w:r>
+      <w:proofErr w:type="spellEnd"/>
+      <w:r>
+        <w:t xml:space="preserve"> lida com um recurso da aplicação (</w:t>
+      </w:r>
+      <w:proofErr w:type="spellStart"/>
+      <w:r>
+        <w:t>ex</w:t>
+      </w:r>
+      <w:proofErr w:type="spellEnd"/>
+      <w:r>
+        <w:t>: usuário, agendamento).</w:t>
+      </w:r>
+    </w:p>
+    <w:p>
+      <w:r>
+        <w:t>middlewares:</w:t>
+      </w:r>
+    </w:p>
+    <w:p>
+      <w:r>
+        <w:t xml:space="preserve">Contém funções intermediárias que interceptam requisições, como autenticação de tokens (JWT) e validações. São utilizadas pelos roteadores antes de acionar os </w:t>
+      </w:r>
+      <w:proofErr w:type="spellStart"/>
+      <w:r>
+        <w:t>controllers</w:t>
+      </w:r>
+      <w:proofErr w:type="spellEnd"/>
       <w:r>
         <w:t>.</w:t>
       </w:r>
     </w:p>
-    <w:p/>
+    <w:p>
+      <w:r>
+        <w:t>models:</w:t>
+      </w:r>
+    </w:p>
+    <w:p>
+      <w:r>
+        <w:t xml:space="preserve">Define os esquemas de dados e modelos utilizados na aplicação, geralmente com </w:t>
+      </w:r>
+      <w:proofErr w:type="spellStart"/>
+      <w:r>
+        <w:t>Sequelize</w:t>
+      </w:r>
+      <w:proofErr w:type="spellEnd"/>
+      <w:r>
+        <w:t xml:space="preserve">, </w:t>
+      </w:r>
+      <w:proofErr w:type="spellStart"/>
+      <w:r>
+        <w:t>Mongoose</w:t>
+      </w:r>
+      <w:proofErr w:type="spellEnd"/>
+      <w:r>
+        <w:t xml:space="preserve"> ou diretamente em PostgreSQL, garantindo a integridade da base de dados.</w:t>
+      </w:r>
+    </w:p>
+    <w:p>
+      <w:proofErr w:type="spellStart"/>
+      <w:r>
+        <w:t>routers</w:t>
+      </w:r>
+      <w:proofErr w:type="spellEnd"/>
+      <w:r>
+        <w:t>:</w:t>
+      </w:r>
+    </w:p>
+    <w:p>
+      <w:r>
+        <w:t xml:space="preserve">Responsável por mapear as rotas da aplicação, direcionando as requisições HTTP para os </w:t>
+      </w:r>
+      <w:proofErr w:type="spellStart"/>
+      <w:r>
+        <w:t>controllers</w:t>
+      </w:r>
+      <w:proofErr w:type="spellEnd"/>
+      <w:r>
+        <w:t xml:space="preserve"> adequados. Utiliza middlewares sempre que necessário.</w:t>
+      </w:r>
+    </w:p>
     <w:p>
       <w:pPr>
         <w:pStyle w:val="Ttulo3"/>
@@ -7942,7 +8433,6 @@
       <w:bookmarkStart w:id="46" w:name="_Toc192060105"/>
       <w:bookmarkStart w:id="47" w:name="_Toc194650264"/>
       <w:r>
-        <w:lastRenderedPageBreak/>
         <w:t xml:space="preserve">6.1.2 Diagramas de </w:t>
       </w:r>
       <w:r>
@@ -8035,6 +8525,7 @@
     </w:p>
     <w:p>
       <w:r>
+        <w:lastRenderedPageBreak/>
         <w:t>Para cada cenário dos casos de uso, deverá ser construído um diagrama de seq</w:t>
       </w:r>
       <w:r>
@@ -8146,7 +8637,6 @@
       </w:pPr>
       <w:bookmarkStart w:id="53" w:name="_Toc194650269"/>
       <w:r>
-        <w:lastRenderedPageBreak/>
         <w:t>6.3.2 Dicionário de D</w:t>
       </w:r>
       <w:r>
@@ -8631,7 +9121,23 @@
           <w:rStyle w:val="Forte"/>
           <w:sz w:val="24"/>
         </w:rPr>
-        <w:t>ORGANIZAÇÃO MUNDIAL DA SAÚDE (OMS). Breastfeeding. Disponível em: https://www.who.int/news-room/fact-sheets/detail/breastfe</w:t>
+        <w:t xml:space="preserve">ORGANIZAÇÃO MUNDIAL DA SAÚDE (OMS). </w:t>
+      </w:r>
+      <w:proofErr w:type="spellStart"/>
+      <w:r>
+        <w:rPr>
+          <w:rStyle w:val="Forte"/>
+          <w:sz w:val="24"/>
+        </w:rPr>
+        <w:t>Breastfeeding</w:t>
+      </w:r>
+      <w:proofErr w:type="spellEnd"/>
+      <w:r>
+        <w:rPr>
+          <w:rStyle w:val="Forte"/>
+          <w:sz w:val="24"/>
+        </w:rPr>
+        <w:t>. Disponível em: https://www.who.int/news-room/fact-sheets/detail/breastfe</w:t>
       </w:r>
       <w:r>
         <w:rPr>
@@ -8724,7 +9230,15 @@
     </w:p>
     <w:p>
       <w:r>
-        <w:t>O plano de elaboração e gerenciamento do projeto está disponível na pasta “ApêndiceA” que acompanha este documento.</w:t>
+        <w:t>O plano de elaboração e gerenciamento do projeto está disponível na pasta “</w:t>
+      </w:r>
+      <w:proofErr w:type="spellStart"/>
+      <w:r>
+        <w:t>ApêndiceA</w:t>
+      </w:r>
+      <w:proofErr w:type="spellEnd"/>
+      <w:r>
+        <w:t>” que acompanha este documento.</w:t>
       </w:r>
     </w:p>
     <w:p>
@@ -8766,7 +9280,15 @@
         <w:t>is</w:t>
       </w:r>
       <w:r>
-        <w:t xml:space="preserve"> na pasta “ApêndiceB” que acompanha este documento.</w:t>
+        <w:t xml:space="preserve"> na pasta “</w:t>
+      </w:r>
+      <w:proofErr w:type="spellStart"/>
+      <w:r>
+        <w:t>ApêndiceB</w:t>
+      </w:r>
+      <w:proofErr w:type="spellEnd"/>
+      <w:r>
+        <w:t>” que acompanha este documento.</w:t>
       </w:r>
     </w:p>
     <w:p>
@@ -8788,7 +9310,15 @@
     </w:p>
     <w:p>
       <w:r>
-        <w:t>O modelo de casos de uso está disponível na pasta “ApêndiceC” que acompanha este documento.</w:t>
+        <w:t>O modelo de casos de uso está disponível na pasta “</w:t>
+      </w:r>
+      <w:proofErr w:type="spellStart"/>
+      <w:r>
+        <w:t>ApêndiceC</w:t>
+      </w:r>
+      <w:proofErr w:type="spellEnd"/>
+      <w:r>
+        <w:t>” que acompanha este documento.</w:t>
       </w:r>
     </w:p>
     <w:p>
@@ -8810,7 +9340,15 @@
     </w:p>
     <w:p>
       <w:r>
-        <w:t>O modelo conceitual dos dados (representado por meio do modelo entidade-relacionamento), o modelo lógico dos dados e o dicionário dos dados do modelo lógico estão disponíveis na pasta “ApêndiceD” que acompanha este documento.</w:t>
+        <w:t>O modelo conceitual dos dados (representado por meio do modelo entidade-relacionamento), o modelo lógico dos dados e o dicionário dos dados do modelo lógico estão disponíveis na pasta “</w:t>
+      </w:r>
+      <w:proofErr w:type="spellStart"/>
+      <w:r>
+        <w:t>ApêndiceD</w:t>
+      </w:r>
+      <w:proofErr w:type="spellEnd"/>
+      <w:r>
+        <w:t>” que acompanha este documento.</w:t>
       </w:r>
     </w:p>
     <w:p>
@@ -8831,7 +9369,15 @@
     </w:p>
     <w:p>
       <w:r>
-        <w:t>Os modelos de interface de usuário de baixa e média fidelidades estão disponíveis na pasta “ApêndiceE” que acompanha este documento.</w:t>
+        <w:t>Os modelos de interface de usuário de baixa e média fidelidades estão disponíveis na pasta “</w:t>
+      </w:r>
+      <w:proofErr w:type="spellStart"/>
+      <w:r>
+        <w:t>ApêndiceE</w:t>
+      </w:r>
+      <w:proofErr w:type="spellEnd"/>
+      <w:r>
+        <w:t>” que acompanha este documento.</w:t>
       </w:r>
     </w:p>
     <w:p>
@@ -8870,7 +9416,15 @@
     </w:p>
     <w:p>
       <w:r>
-        <w:t>Os diagramas elaborados por meio da UML estão disponíveis na pasta “ApêndiceF” que acompanha este documento.</w:t>
+        <w:t>Os diagramas elaborados por meio da UML estão disponíveis na pasta “</w:t>
+      </w:r>
+      <w:proofErr w:type="spellStart"/>
+      <w:r>
+        <w:t>ApêndiceF</w:t>
+      </w:r>
+      <w:proofErr w:type="spellEnd"/>
+      <w:r>
+        <w:t>” que acompanha este documento.</w:t>
       </w:r>
     </w:p>
     <w:p/>
@@ -8916,7 +9470,15 @@
         </w:rPr>
       </w:pPr>
       <w:r>
-        <w:t>As entrevistas com os potenciais usuários do sistema encontram-se disponíveis na pasta “ApêndiceG” que acompanha este documento.</w:t>
+        <w:t>As entrevistas com os potenciais usuários do sistema encontram-se disponíveis na pasta “</w:t>
+      </w:r>
+      <w:proofErr w:type="spellStart"/>
+      <w:r>
+        <w:t>ApêndiceG</w:t>
+      </w:r>
+      <w:proofErr w:type="spellEnd"/>
+      <w:r>
+        <w:t>” que acompanha este documento.</w:t>
       </w:r>
       <w:bookmarkEnd w:id="64"/>
       <w:bookmarkEnd w:id="65"/>

</xml_diff>

<commit_message>
docs: adicao do topico 6.2.1. projjeto das interacoes entre objetos
</commit_message>
<xml_diff>
--- a/PFC_2025_Docs/PFC_Donate_v1.2.docx
+++ b/PFC_2025_Docs/PFC_Donate_v1.2.docx
@@ -8476,16 +8476,18 @@
     </w:p>
     <w:p>
       <w:r>
-        <w:t>Insira uma apresentação sobre</w:t>
-      </w:r>
-      <w:r>
-        <w:t xml:space="preserve"> o assunto tratado nesta seção. Todos os diagramas devem ser entregue dentro da pasta do Apêndice </w:t>
-      </w:r>
-      <w:r>
-        <w:t>F</w:t>
-      </w:r>
-      <w:r>
-        <w:t>.</w:t>
+        <w:t>Esta seção apresenta a visão comportamental do sistema, que descreve como os diferentes componentes interagem entre si ao longo do tempo para atender aos requisitos funcionais propostos. A visão comportamental é essencial para compreender o fluxo de execução das funcionalidades, destacando os eventos, ações e respostas do sistema diante de interações iniciadas por usuários ou sistemas externos.</w:t>
+      </w:r>
+    </w:p>
+    <w:p>
+      <w:r>
+        <w:t>Para isso, são utilizados diagramas de sequência, que ilustram a comunicação entre os objetos e os módulos do sistema em momentos específicos, como login, cadastro, agendamento de coleta e busca por bancos de leite. Esses diagramas revelam o comportamento dinâmico do sistema, tornando visíveis as dependências e responsabilidades de cada elemento envolvido.</w:t>
+      </w:r>
+    </w:p>
+    <w:p>
+      <w:r>
+        <w:lastRenderedPageBreak/>
+        <w:t>Todos os diagramas apresentados nesta seção foram organizados e inseridos na pasta do Apêndice F, conforme exigido pela estrutura do trabalho. Esses diagramas complementam a visão arquitetural estática já apresentada e oferecem uma perspectiva completa do funcionamento interno do sistema.</w:t>
       </w:r>
     </w:p>
     <w:p/>
@@ -8508,9 +8510,105 @@
       </w:r>
       <w:bookmarkEnd w:id="50"/>
     </w:p>
-    <w:p/>
-    <w:p>
-      <w:r>
+    <w:p>
+      <w:r>
+        <w:t>O projeto das interações entre objetos descreve como os diferentes elementos do sistema — como componentes da interface, serviços, controladores e modelos de dados — interagem entre si para realizar as funcionalidades propostas. Essa modelagem é fundamental para garantir que o sistema atenda corretamente aos requisitos funcionais e não funcionais estabelecidos.</w:t>
+      </w:r>
+    </w:p>
+    <w:p>
+      <w:r>
+        <w:t>Nesta etapa do projeto, foram elaborados diagramas de sequência que evidenciam o comportamento dinâmico do sistema em diferentes cenários de uso, como login de usuários, cadastro de doadoras, solicitação de agendamento e localização de bancos de leite próximos. Esses diagramas mostram a troca de mensagens entre os objetos, a ordem de execução das chamadas e as responsabilidades de cada módulo na realização das tarefas.</w:t>
+      </w:r>
+    </w:p>
+    <w:p>
+      <w:r>
+        <w:t>As interações seguem um padrão claro:</w:t>
+      </w:r>
+    </w:p>
+    <w:p>
+      <w:r>
+        <w:t xml:space="preserve">O usuário interage com a interface (componente da camada </w:t>
+      </w:r>
+      <w:proofErr w:type="spellStart"/>
+      <w:r>
+        <w:t>pages</w:t>
+      </w:r>
+      <w:proofErr w:type="spellEnd"/>
+      <w:r>
+        <w:t xml:space="preserve"> do front-</w:t>
+      </w:r>
+      <w:proofErr w:type="spellStart"/>
+      <w:r>
+        <w:t>end</w:t>
+      </w:r>
+      <w:proofErr w:type="spellEnd"/>
+      <w:r>
+        <w:t>);</w:t>
+      </w:r>
+    </w:p>
+    <w:p>
+      <w:r>
+        <w:t>A interface chama os métodos dos serviços (</w:t>
+      </w:r>
+      <w:proofErr w:type="spellStart"/>
+      <w:r>
+        <w:t>services</w:t>
+      </w:r>
+      <w:proofErr w:type="spellEnd"/>
+      <w:r>
+        <w:t>), que são responsáveis por se comunicar com a API (</w:t>
+      </w:r>
+      <w:proofErr w:type="spellStart"/>
+      <w:r>
+        <w:t>back-end</w:t>
+      </w:r>
+      <w:proofErr w:type="spellEnd"/>
+      <w:r>
+        <w:t>);</w:t>
+      </w:r>
+    </w:p>
+    <w:p>
+      <w:r>
+        <w:t xml:space="preserve">No </w:t>
+      </w:r>
+      <w:proofErr w:type="spellStart"/>
+      <w:r>
+        <w:t>back-end</w:t>
+      </w:r>
+      <w:proofErr w:type="spellEnd"/>
+      <w:r>
+        <w:t xml:space="preserve">, os </w:t>
+      </w:r>
+      <w:proofErr w:type="spellStart"/>
+      <w:r>
+        <w:t>routers</w:t>
+      </w:r>
+      <w:proofErr w:type="spellEnd"/>
+      <w:r>
+        <w:t xml:space="preserve"> recebem a requisição, direcionam para os </w:t>
+      </w:r>
+      <w:proofErr w:type="spellStart"/>
+      <w:r>
+        <w:t>controllers</w:t>
+      </w:r>
+      <w:proofErr w:type="spellEnd"/>
+      <w:r>
+        <w:t>, que por sua vez validam dados com auxílio dos middlewares e interagem com os models, responsáveis pela manipulação do banco de dados.</w:t>
+      </w:r>
+    </w:p>
+    <w:p>
+      <w:r>
+        <w:t>Essas interações foram projetadas com base em princípios de separação de responsabilidades, promovendo maior organização, legibilidade e facilidade de manutenção do sistema.</w:t>
+      </w:r>
+    </w:p>
+    <w:p>
+      <w:r>
+        <w:t>Todos os diagramas que representam essas interações estão disponíveis na pasta do Apêndice F.</w:t>
+      </w:r>
+    </w:p>
+    <w:p>
+      <w:r>
+        <w:lastRenderedPageBreak/>
         <w:t xml:space="preserve">6.2.1.1 Diagramas de </w:t>
       </w:r>
       <w:r>
@@ -8525,7 +8623,6 @@
     </w:p>
     <w:p>
       <w:r>
-        <w:lastRenderedPageBreak/>
         <w:t>Para cada cenário dos casos de uso, deverá ser construído um diagrama de seq</w:t>
       </w:r>
       <w:r>
@@ -8802,7 +8899,11 @@
         <w:t>dados pessoais</w:t>
       </w:r>
       <w:r>
-        <w:t xml:space="preserve"> e com a finalidade </w:t>
+        <w:t xml:space="preserve"> e com a </w:t>
+      </w:r>
+      <w:r>
+        <w:lastRenderedPageBreak/>
+        <w:t xml:space="preserve">finalidade </w:t>
       </w:r>
       <w:r>
         <w:t xml:space="preserve">única </w:t>

</xml_diff>

<commit_message>
feat: adicao da documentacao do diagrama de classe
</commit_message>
<xml_diff>
--- a/PFC_2025_Docs/PFC_Donate_v1.2.docx
+++ b/PFC_2025_Docs/PFC_Donate_v1.2.docx
@@ -1,6 +1,6 @@
 
 <file path=word/document.xml><?xml version="1.0" encoding="utf-8"?>
-<w:document xmlns:wpc="http://schemas.microsoft.com/office/word/2010/wordprocessingCanvas" xmlns:cx="http://schemas.microsoft.com/office/drawing/2014/chartex" xmlns:cx1="http://schemas.microsoft.com/office/drawing/2015/9/8/chartex" xmlns:cx2="http://schemas.microsoft.com/office/drawing/2015/10/21/chartex" xmlns:cx3="http://schemas.microsoft.com/office/drawing/2016/5/9/chartex" xmlns:cx4="http://schemas.microsoft.com/office/drawing/2016/5/10/chartex" xmlns:cx5="http://schemas.microsoft.com/office/drawing/2016/5/11/chartex" xmlns:cx6="http://schemas.microsoft.com/office/drawing/2016/5/12/chartex" xmlns:cx7="http://schemas.microsoft.com/office/drawing/2016/5/13/chartex" xmlns:cx8="http://schemas.microsoft.com/office/drawing/2016/5/14/chartex" xmlns:mc="http://schemas.openxmlformats.org/markup-compatibility/2006" xmlns:aink="http://schemas.microsoft.com/office/drawing/2016/ink" xmlns:am3d="http://schemas.microsoft.com/office/drawing/2017/model3d" xmlns:o="urn:schemas-microsoft-com:office:office" xmlns:oel="http://schemas.microsoft.com/office/2019/extlst" xmlns:r="http://schemas.openxmlformats.org/officeDocument/2006/relationships" xmlns:m="http://schemas.openxmlformats.org/officeDocument/2006/math" xmlns:v="urn:schemas-microsoft-com:vml" xmlns:wp14="http://schemas.microsoft.com/office/word/2010/wordprocessingDrawing" xmlns:wp="http://schemas.openxmlformats.org/drawingml/2006/wordprocessingDrawing" xmlns:w10="urn:schemas-microsoft-com:office:word" xmlns:w="http://schemas.openxmlformats.org/wordprocessingml/2006/main" xmlns:w14="http://schemas.microsoft.com/office/word/2010/wordml" xmlns:w15="http://schemas.microsoft.com/office/word/2012/wordml" xmlns:w16cex="http://schemas.microsoft.com/office/word/2018/wordml/cex" xmlns:w16cid="http://schemas.microsoft.com/office/word/2016/wordml/cid" xmlns:w16="http://schemas.microsoft.com/office/word/2018/wordml" xmlns:w16du="http://schemas.microsoft.com/office/word/2023/wordml/word16du" xmlns:w16sdtdh="http://schemas.microsoft.com/office/word/2020/wordml/sdtdatahash" xmlns:w16sdtfl="http://schemas.microsoft.com/office/word/2024/wordml/sdtformatlock" xmlns:w16se="http://schemas.microsoft.com/office/word/2015/wordml/symex" xmlns:wpg="http://schemas.microsoft.com/office/word/2010/wordprocessingGroup" xmlns:wpi="http://schemas.microsoft.com/office/word/2010/wordprocessingInk" xmlns:wne="http://schemas.microsoft.com/office/word/2006/wordml" xmlns:wps="http://schemas.microsoft.com/office/word/2010/wordprocessingShape" mc:Ignorable="w14 w15 w16se w16cid w16 w16cex w16sdtdh w16sdtfl w16du wp14">
+<w:document xmlns:wpc="http://schemas.microsoft.com/office/word/2010/wordprocessingCanvas" xmlns:mc="http://schemas.openxmlformats.org/markup-compatibility/2006" xmlns:o="urn:schemas-microsoft-com:office:office" xmlns:r="http://schemas.openxmlformats.org/officeDocument/2006/relationships" xmlns:m="http://schemas.openxmlformats.org/officeDocument/2006/math" xmlns:v="urn:schemas-microsoft-com:vml" xmlns:wp14="http://schemas.microsoft.com/office/word/2010/wordprocessingDrawing" xmlns:wp="http://schemas.openxmlformats.org/drawingml/2006/wordprocessingDrawing" xmlns:w10="urn:schemas-microsoft-com:office:word" xmlns:w="http://schemas.openxmlformats.org/wordprocessingml/2006/main" xmlns:w14="http://schemas.microsoft.com/office/word/2010/wordml" xmlns:wpg="http://schemas.microsoft.com/office/word/2010/wordprocessingGroup" xmlns:wpi="http://schemas.microsoft.com/office/word/2010/wordprocessingInk" xmlns:wne="http://schemas.microsoft.com/office/word/2006/wordml" xmlns:wps="http://schemas.microsoft.com/office/word/2010/wordprocessingShape" mc:Ignorable="w14 wp14">
   <w:body>
     <w:p>
       <w:pPr>
@@ -250,8 +250,8 @@
             <v:stroke joinstyle="miter"/>
             <v:path gradientshapeok="t" o:connecttype="rect"/>
           </v:shapetype>
-          <v:shape id="_x0000_s2058" type="#_x0000_t202" style="position:absolute;left:0;text-align:left;margin-left:162.15pt;margin-top:20.15pt;width:287.4pt;height:2in;z-index:251660800" strokecolor="white [3212]">
-            <v:textbox style="mso-next-textbox:#_x0000_s2058">
+          <v:shape id="_x0000_s1034" type="#_x0000_t202" style="position:absolute;left:0;text-align:left;margin-left:162.15pt;margin-top:20.15pt;width:287.4pt;height:2in;z-index:251660800" strokecolor="white [3212]">
+            <v:textbox style="mso-next-textbox:#_x0000_s1034">
               <w:txbxContent>
                 <w:p>
                   <w:r>
@@ -4136,8 +4136,8 @@
       <w:pPr>
         <w:pStyle w:val="EstiloFonte12NegritoCentralizado"/>
         <w:sectPr>
-          <w:headerReference w:type="even" r:id="rId8"/>
-          <w:headerReference w:type="default" r:id="rId9"/>
+          <w:headerReference w:type="even" r:id="rId9"/>
+          <w:headerReference w:type="default" r:id="rId10"/>
           <w:pgSz w:w="11907" w:h="16840" w:code="9"/>
           <w:pgMar w:top="1701" w:right="1134" w:bottom="1134" w:left="1701" w:header="709" w:footer="709" w:gutter="0"/>
           <w:pgNumType w:fmt="lowerRoman"/>
@@ -4639,7 +4639,7 @@
                     </pic:cNvPicPr>
                   </pic:nvPicPr>
                   <pic:blipFill>
-                    <a:blip r:embed="rId10" cstate="print">
+                    <a:blip r:embed="rId11" cstate="print">
                       <a:extLst>
                         <a:ext uri="{28A0092B-C50C-407E-A947-70E740481C1C}">
                           <a14:useLocalDpi xmlns:a14="http://schemas.microsoft.com/office/drawing/2010/main" val="0"/>
@@ -4682,14 +4682,27 @@
       <w:r>
         <w:t xml:space="preserve">FIGURA </w:t>
       </w:r>
-      <w:fldSimple w:instr=" SEQ FIGURA \* ARABIC ">
-        <w:r>
-          <w:rPr>
-            <w:noProof/>
-          </w:rPr>
-          <w:t>1</w:t>
-        </w:r>
-      </w:fldSimple>
+      <w:r>
+        <w:fldChar w:fldCharType="begin"/>
+      </w:r>
+      <w:r>
+        <w:instrText xml:space="preserve"> SEQ FIGURA \* ARABIC </w:instrText>
+      </w:r>
+      <w:r>
+        <w:fldChar w:fldCharType="separate"/>
+      </w:r>
+      <w:r>
+        <w:rPr>
+          <w:noProof/>
+        </w:rPr>
+        <w:t>1</w:t>
+      </w:r>
+      <w:r>
+        <w:rPr>
+          <w:noProof/>
+        </w:rPr>
+        <w:fldChar w:fldCharType="end"/>
+      </w:r>
       <w:r>
         <w:t xml:space="preserve"> – Aplicativo Doe Leite</w:t>
       </w:r>
@@ -4699,15 +4712,15 @@
         <w:t xml:space="preserve">Fonte: </w:t>
       </w:r>
       <w:r>
-        <w:t xml:space="preserve">Silva et </w:t>
+        <w:t xml:space="preserve">Silva </w:t>
       </w:r>
       <w:proofErr w:type="gramStart"/>
       <w:r>
-        <w:t>al.(</w:t>
+        <w:t>et</w:t>
       </w:r>
       <w:proofErr w:type="gramEnd"/>
       <w:r>
-        <w:t>2022).</w:t>
+        <w:t xml:space="preserve"> al.(2022).</w:t>
       </w:r>
     </w:p>
     <w:p>
@@ -4826,9 +4839,9 @@
     <w:p>
       <w:pPr>
         <w:sectPr>
-          <w:headerReference w:type="even" r:id="rId11"/>
-          <w:headerReference w:type="default" r:id="rId12"/>
-          <w:headerReference w:type="first" r:id="rId13"/>
+          <w:headerReference w:type="even" r:id="rId12"/>
+          <w:headerReference w:type="default" r:id="rId13"/>
+          <w:headerReference w:type="first" r:id="rId14"/>
           <w:pgSz w:w="11907" w:h="16840" w:code="9"/>
           <w:pgMar w:top="1701" w:right="1134" w:bottom="1134" w:left="1701" w:header="709" w:footer="709" w:gutter="0"/>
           <w:cols w:space="708"/>
@@ -5253,14 +5266,14 @@
           <w:numId w:val="17"/>
         </w:numPr>
       </w:pPr>
-      <w:r>
-        <w:t xml:space="preserve">o acesso </w:t>
-      </w:r>
       <w:proofErr w:type="gramStart"/>
       <w:r>
-        <w:t>à</w:t>
+        <w:t>o</w:t>
       </w:r>
       <w:proofErr w:type="gramEnd"/>
+      <w:r>
+        <w:t xml:space="preserve"> acesso à</w:t>
+      </w:r>
       <w:r>
         <w:t xml:space="preserve"> campanhas realizadas pela área da saúde</w:t>
       </w:r>
@@ -5606,15 +5619,15 @@
         </w:rPr>
       </w:pPr>
       <w:r>
-        <w:t xml:space="preserve">/*Aplicar as correções indicadas pela profa. </w:t>
+        <w:t>/*Aplicar as correções indicadas pela profa. Isabela</w:t>
       </w:r>
       <w:proofErr w:type="gramStart"/>
       <w:r>
-        <w:t>Isabela  também</w:t>
+        <w:t xml:space="preserve">  </w:t>
       </w:r>
       <w:proofErr w:type="gramEnd"/>
       <w:r>
-        <w:t xml:space="preserve"> */</w:t>
+        <w:t>também */</w:t>
       </w:r>
     </w:p>
     <w:p>
@@ -7437,7 +7450,15 @@
       </w:r>
       <w:proofErr w:type="spellEnd"/>
       <w:r>
-        <w:t>/iOS): versão 14 ou superior</w:t>
+        <w:t>/</w:t>
+      </w:r>
+      <w:proofErr w:type="spellStart"/>
+      <w:r>
+        <w:t>iOS</w:t>
+      </w:r>
+      <w:proofErr w:type="spellEnd"/>
+      <w:r>
+        <w:t>): versão 14 ou superior</w:t>
       </w:r>
     </w:p>
     <w:p>
@@ -8022,9 +8043,9 @@
     <w:p>
       <w:pPr>
         <w:sectPr>
-          <w:headerReference w:type="even" r:id="rId14"/>
-          <w:headerReference w:type="default" r:id="rId15"/>
-          <w:headerReference w:type="first" r:id="rId16"/>
+          <w:headerReference w:type="even" r:id="rId15"/>
+          <w:headerReference w:type="default" r:id="rId16"/>
+          <w:headerReference w:type="first" r:id="rId17"/>
           <w:pgSz w:w="11907" w:h="16840" w:code="9"/>
           <w:pgMar w:top="1701" w:right="1134" w:bottom="1134" w:left="1701" w:header="709" w:footer="709" w:gutter="0"/>
           <w:cols w:space="708"/>
@@ -8308,19 +8329,11 @@
       </w:r>
       <w:proofErr w:type="spellEnd"/>
       <w:r>
-        <w:t>, os pacotes foram organizados com base na arquitetura MVC (Model-</w:t>
+        <w:t>, os pacotes foram organizados com base na arquitetura MVC (</w:t>
       </w:r>
       <w:proofErr w:type="spellStart"/>
       <w:r>
-        <w:t>View</w:t>
-      </w:r>
-      <w:proofErr w:type="spellEnd"/>
-      <w:r>
-        <w:t>-</w:t>
-      </w:r>
-      <w:proofErr w:type="spellStart"/>
-      <w:r>
-        <w:t>Controller</w:t>
+        <w:t>Model-View-Controller</w:t>
       </w:r>
       <w:proofErr w:type="spellEnd"/>
       <w:r>
@@ -8446,33 +8459,105 @@
     </w:p>
     <w:p>
       <w:r>
-        <w:t>De acordo com os pacotes</w:t>
-      </w:r>
-      <w:r>
-        <w:t xml:space="preserve"> identificados na Seção 6.1.1, </w:t>
-      </w:r>
-      <w:r>
-        <w:t>constru</w:t>
-      </w:r>
-      <w:r>
-        <w:t>a</w:t>
-      </w:r>
-      <w:r>
-        <w:t xml:space="preserve"> o diagrama de classes para cada pacote.</w:t>
-      </w:r>
-    </w:p>
-    <w:p/>
+        <w:t xml:space="preserve">A classe Usuário é central no sistema. Ela contém atributos como nome, e-mail, telefone, CPF, senha, e localização (latitude e longitude). Além disso, possui marcadores booleanos para identificar se o usuário é doador, receptor ou profissional da saúde, além de armazenar a quantidade de leite disponível. Cada usuário está ligado a uma cidade por meio do campo </w:t>
+      </w:r>
+      <w:proofErr w:type="spellStart"/>
+      <w:r>
+        <w:t>id_cidade</w:t>
+      </w:r>
+      <w:proofErr w:type="spellEnd"/>
+      <w:r>
+        <w:t xml:space="preserve">, representando a localização do mesmo. As funções da classe permitem criar, atualizar, consultar usuários, validar </w:t>
+      </w:r>
+      <w:proofErr w:type="spellStart"/>
+      <w:r>
+        <w:t>login</w:t>
+      </w:r>
+      <w:proofErr w:type="spellEnd"/>
+      <w:r>
+        <w:t xml:space="preserve"> e listar todos os u</w:t>
+      </w:r>
+      <w:r>
+        <w:t>suários cadastrados.</w:t>
+      </w:r>
+    </w:p>
+    <w:p>
+      <w:r>
+        <w:t xml:space="preserve">A classe Cidade possui os atributos de identificação, nome e estado. Está associada a múltiplos usuários (relação </w:t>
+      </w:r>
+      <w:proofErr w:type="gramStart"/>
+      <w:r>
+        <w:t>1</w:t>
+      </w:r>
+      <w:proofErr w:type="gramEnd"/>
+      <w:r>
+        <w:t>:N), o que representa que uma cida</w:t>
+      </w:r>
+      <w:r>
+        <w:t>de pode conter vários usuários.</w:t>
+      </w:r>
+    </w:p>
+    <w:p>
+      <w:r>
+        <w:t xml:space="preserve">A classe </w:t>
+      </w:r>
+      <w:proofErr w:type="spellStart"/>
+      <w:proofErr w:type="gramStart"/>
+      <w:r>
+        <w:t>BancoLeite</w:t>
+      </w:r>
+      <w:proofErr w:type="spellEnd"/>
+      <w:proofErr w:type="gramEnd"/>
+      <w:r>
+        <w:t xml:space="preserve"> representa os bancos de leite cadastrados no sistema. Seus atributos incluem nome, descrição, telefone, e-mail, endereço e localização geográfica. Está associada a um usuário (relação </w:t>
+      </w:r>
+      <w:proofErr w:type="gramStart"/>
+      <w:r>
+        <w:t>1</w:t>
+      </w:r>
+      <w:proofErr w:type="gramEnd"/>
+      <w:r>
+        <w:t>:N), indicando que um usuário (geralmente administrador ou profissional) pode ser responsável pelo cadastro de vários bancos de leite. As operações desta classe permitem criar, atualizar, consultar e listar bancos de leite.</w:t>
+      </w:r>
+    </w:p>
+    <w:p/>
+    <w:p>
+      <w:r>
+        <w:t xml:space="preserve">A classe Notificação é responsável por armazenar mensagens enviadas no sistema. Cada notificação está ligada a um banco de leite (relação </w:t>
+      </w:r>
+      <w:proofErr w:type="gramStart"/>
+      <w:r>
+        <w:t>1</w:t>
+      </w:r>
+      <w:proofErr w:type="gramEnd"/>
+      <w:r>
+        <w:t>:N) e possui atributos como código, data de envio e mensagem. Ela permite criar, c</w:t>
+      </w:r>
+      <w:r>
+        <w:t>onsultar e listar notificações.</w:t>
+      </w:r>
+    </w:p>
+    <w:p>
+      <w:r>
+        <w:t xml:space="preserve">Esse diagrama de classes </w:t>
+      </w:r>
+      <w:bookmarkStart w:id="48" w:name="_GoBack"/>
+      <w:bookmarkEnd w:id="48"/>
+      <w:r>
+        <w:t>organiza as responsabilidades de cada parte do sistema de forma clara, facilitando a manutenção e a implementação das funcionalidades propostas.</w:t>
+      </w:r>
+    </w:p>
     <w:p>
       <w:pPr>
         <w:pStyle w:val="Ttulo2"/>
       </w:pPr>
-      <w:bookmarkStart w:id="48" w:name="_Toc192060106"/>
-      <w:bookmarkStart w:id="49" w:name="_Toc194650265"/>
+      <w:bookmarkStart w:id="49" w:name="_Toc192060106"/>
+      <w:bookmarkStart w:id="50" w:name="_Toc194650265"/>
       <w:r>
         <w:t>6.2 VISÃO COMPORTAMENTAL</w:t>
       </w:r>
-      <w:bookmarkEnd w:id="48"/>
       <w:bookmarkEnd w:id="49"/>
+      <w:bookmarkEnd w:id="50"/>
     </w:p>
     <w:p>
       <w:r>
@@ -8486,8 +8571,177 @@
     </w:p>
     <w:p>
       <w:r>
+        <w:t>Todos os diagramas apresentados nesta seção foram organizados e inseridos na pasta do Apêndice F, conforme exigido pela estrutura do trabalho. Esses diagramas complementam a visão arquitetural estática já apresentada e oferecem uma perspectiva completa do funcionamento interno do sistema.</w:t>
+      </w:r>
+    </w:p>
+    <w:p/>
+    <w:p>
+      <w:pPr>
+        <w:pStyle w:val="Ttulo3"/>
+      </w:pPr>
+      <w:bookmarkStart w:id="51" w:name="_Toc194650266"/>
+      <w:r>
+        <w:t xml:space="preserve">6.2.1 Projeto das </w:t>
+      </w:r>
+      <w:r>
+        <w:t>I</w:t>
+      </w:r>
+      <w:r>
+        <w:t>nterações</w:t>
+      </w:r>
+      <w:r>
+        <w:t xml:space="preserve"> entre Objetos</w:t>
+      </w:r>
+      <w:bookmarkEnd w:id="51"/>
+    </w:p>
+    <w:p>
+      <w:r>
+        <w:t>O projeto das interações entre objetos descreve como os diferentes elementos do sistema — como componentes da interface, serviços, controladores e modelos de dados — interagem entre si para realizar as funcionalidades propostas. Essa modelagem é fundamental para garantir que o sistema atenda corretamente aos requisitos funcionais e não funcionais estabelecidos.</w:t>
+      </w:r>
+    </w:p>
+    <w:p>
+      <w:r>
         <w:lastRenderedPageBreak/>
-        <w:t>Todos os diagramas apresentados nesta seção foram organizados e inseridos na pasta do Apêndice F, conforme exigido pela estrutura do trabalho. Esses diagramas complementam a visão arquitetural estática já apresentada e oferecem uma perspectiva completa do funcionamento interno do sistema.</w:t>
+        <w:t>Nesta etapa do projeto, foram elaborados diagramas de sequência que evidenciam o comportamento dinâmico do sistema em diferentes cenários de uso, como login de usuários, cadastro de doadoras, solicitação de agendamento e localização de bancos de leite próximos. Esses diagramas mostram a troca de mensagens entre os objetos, a ordem de execução das chamadas e as responsabilidades de cada módulo na realização das tarefas.</w:t>
+      </w:r>
+    </w:p>
+    <w:p>
+      <w:r>
+        <w:t>As interações seguem um padrão claro:</w:t>
+      </w:r>
+    </w:p>
+    <w:p>
+      <w:r>
+        <w:t xml:space="preserve">O usuário interage com a interface (componente da camada </w:t>
+      </w:r>
+      <w:proofErr w:type="spellStart"/>
+      <w:r>
+        <w:t>pages</w:t>
+      </w:r>
+      <w:proofErr w:type="spellEnd"/>
+      <w:r>
+        <w:t xml:space="preserve"> do front-</w:t>
+      </w:r>
+      <w:proofErr w:type="spellStart"/>
+      <w:r>
+        <w:t>end</w:t>
+      </w:r>
+      <w:proofErr w:type="spellEnd"/>
+      <w:r>
+        <w:t>);</w:t>
+      </w:r>
+    </w:p>
+    <w:p>
+      <w:r>
+        <w:t>A interface chama os métodos dos serviços (</w:t>
+      </w:r>
+      <w:proofErr w:type="spellStart"/>
+      <w:r>
+        <w:t>services</w:t>
+      </w:r>
+      <w:proofErr w:type="spellEnd"/>
+      <w:r>
+        <w:t>), que são responsáveis por se comunicar com a API (</w:t>
+      </w:r>
+      <w:proofErr w:type="spellStart"/>
+      <w:r>
+        <w:t>back-end</w:t>
+      </w:r>
+      <w:proofErr w:type="spellEnd"/>
+      <w:r>
+        <w:t>);</w:t>
+      </w:r>
+    </w:p>
+    <w:p>
+      <w:r>
+        <w:t xml:space="preserve">No </w:t>
+      </w:r>
+      <w:proofErr w:type="spellStart"/>
+      <w:r>
+        <w:t>back-end</w:t>
+      </w:r>
+      <w:proofErr w:type="spellEnd"/>
+      <w:r>
+        <w:t xml:space="preserve">, os </w:t>
+      </w:r>
+      <w:proofErr w:type="spellStart"/>
+      <w:r>
+        <w:t>routers</w:t>
+      </w:r>
+      <w:proofErr w:type="spellEnd"/>
+      <w:r>
+        <w:t xml:space="preserve"> recebem a requisição, direcionam para os </w:t>
+      </w:r>
+      <w:proofErr w:type="spellStart"/>
+      <w:r>
+        <w:t>controllers</w:t>
+      </w:r>
+      <w:proofErr w:type="spellEnd"/>
+      <w:r>
+        <w:t>, que por sua vez validam dados com auxílio dos middlewares e interagem com os models, responsáveis pela manipulação do banco de dados.</w:t>
+      </w:r>
+    </w:p>
+    <w:p>
+      <w:r>
+        <w:t>Essas interações foram projetadas com base em princípios de separação de responsabilidades, promovendo maior organização, legibilidade e facilidade de manutenção do sistema.</w:t>
+      </w:r>
+    </w:p>
+    <w:p>
+      <w:r>
+        <w:t>Todos os diagramas que representam essas interações estão disponíveis na pasta do Apêndice F.</w:t>
+      </w:r>
+    </w:p>
+    <w:p>
+      <w:r>
+        <w:t xml:space="preserve">6.2.1.1 Diagramas de </w:t>
+      </w:r>
+      <w:r>
+        <w:t>S</w:t>
+      </w:r>
+      <w:r>
+        <w:t>equ</w:t>
+      </w:r>
+      <w:r>
+        <w:t>ência</w:t>
+      </w:r>
+    </w:p>
+    <w:p>
+      <w:r>
+        <w:t>Para cada cenário dos casos de uso, deverá ser construído um diagrama de seq</w:t>
+      </w:r>
+      <w:r>
+        <w:t>u</w:t>
+      </w:r>
+      <w:r>
+        <w:t>ência</w:t>
+      </w:r>
+      <w:r>
+        <w:t xml:space="preserve"> ou um diagrama de comunicação</w:t>
+      </w:r>
+      <w:r>
+        <w:t>.</w:t>
+      </w:r>
+    </w:p>
+    <w:p/>
+    <w:p>
+      <w:pPr>
+        <w:pStyle w:val="Ttulo2"/>
+      </w:pPr>
+      <w:bookmarkStart w:id="52" w:name="_Toc194650267"/>
+      <w:r>
+        <w:t xml:space="preserve">6.3 VISÃO </w:t>
+      </w:r>
+      <w:r>
+        <w:t>DOS</w:t>
+      </w:r>
+      <w:r>
+        <w:t xml:space="preserve"> DADOS</w:t>
+      </w:r>
+      <w:bookmarkEnd w:id="52"/>
+    </w:p>
+    <w:p>
+      <w:r>
+        <w:t>Insira uma apresentação sobre o assunto tratado nesta seção.</w:t>
       </w:r>
     </w:p>
     <w:p/>
@@ -8495,293 +8749,171 @@
       <w:pPr>
         <w:pStyle w:val="Ttulo3"/>
       </w:pPr>
-      <w:bookmarkStart w:id="50" w:name="_Toc194650266"/>
-      <w:r>
-        <w:t xml:space="preserve">6.2.1 Projeto das </w:t>
-      </w:r>
-      <w:r>
-        <w:t>I</w:t>
-      </w:r>
-      <w:r>
-        <w:t>nterações</w:t>
-      </w:r>
-      <w:r>
-        <w:t xml:space="preserve"> entre Objetos</w:t>
-      </w:r>
-      <w:bookmarkEnd w:id="50"/>
-    </w:p>
-    <w:p>
-      <w:r>
-        <w:t>O projeto das interações entre objetos descreve como os diferentes elementos do sistema — como componentes da interface, serviços, controladores e modelos de dados — interagem entre si para realizar as funcionalidades propostas. Essa modelagem é fundamental para garantir que o sistema atenda corretamente aos requisitos funcionais e não funcionais estabelecidos.</w:t>
-      </w:r>
-    </w:p>
-    <w:p>
-      <w:r>
-        <w:t>Nesta etapa do projeto, foram elaborados diagramas de sequência que evidenciam o comportamento dinâmico do sistema em diferentes cenários de uso, como login de usuários, cadastro de doadoras, solicitação de agendamento e localização de bancos de leite próximos. Esses diagramas mostram a troca de mensagens entre os objetos, a ordem de execução das chamadas e as responsabilidades de cada módulo na realização das tarefas.</w:t>
-      </w:r>
-    </w:p>
-    <w:p>
-      <w:r>
-        <w:t>As interações seguem um padrão claro:</w:t>
-      </w:r>
-    </w:p>
-    <w:p>
-      <w:r>
-        <w:t xml:space="preserve">O usuário interage com a interface (componente da camada </w:t>
-      </w:r>
-      <w:proofErr w:type="spellStart"/>
-      <w:r>
-        <w:t>pages</w:t>
-      </w:r>
-      <w:proofErr w:type="spellEnd"/>
-      <w:r>
-        <w:t xml:space="preserve"> do front-</w:t>
-      </w:r>
-      <w:proofErr w:type="spellStart"/>
-      <w:r>
-        <w:t>end</w:t>
-      </w:r>
-      <w:proofErr w:type="spellEnd"/>
-      <w:r>
-        <w:t>);</w:t>
-      </w:r>
-    </w:p>
-    <w:p>
-      <w:r>
-        <w:t>A interface chama os métodos dos serviços (</w:t>
-      </w:r>
-      <w:proofErr w:type="spellStart"/>
-      <w:r>
-        <w:t>services</w:t>
-      </w:r>
-      <w:proofErr w:type="spellEnd"/>
-      <w:r>
-        <w:t>), que são responsáveis por se comunicar com a API (</w:t>
-      </w:r>
-      <w:proofErr w:type="spellStart"/>
-      <w:r>
-        <w:t>back-end</w:t>
-      </w:r>
-      <w:proofErr w:type="spellEnd"/>
-      <w:r>
-        <w:t>);</w:t>
-      </w:r>
-    </w:p>
-    <w:p>
-      <w:r>
-        <w:t xml:space="preserve">No </w:t>
-      </w:r>
-      <w:proofErr w:type="spellStart"/>
-      <w:r>
-        <w:t>back-end</w:t>
-      </w:r>
-      <w:proofErr w:type="spellEnd"/>
-      <w:r>
-        <w:t xml:space="preserve">, os </w:t>
-      </w:r>
-      <w:proofErr w:type="spellStart"/>
-      <w:r>
-        <w:t>routers</w:t>
-      </w:r>
-      <w:proofErr w:type="spellEnd"/>
-      <w:r>
-        <w:t xml:space="preserve"> recebem a requisição, direcionam para os </w:t>
-      </w:r>
-      <w:proofErr w:type="spellStart"/>
-      <w:r>
-        <w:t>controllers</w:t>
-      </w:r>
-      <w:proofErr w:type="spellEnd"/>
-      <w:r>
-        <w:t>, que por sua vez validam dados com auxílio dos middlewares e interagem com os models, responsáveis pela manipulação do banco de dados.</w:t>
-      </w:r>
-    </w:p>
-    <w:p>
-      <w:r>
-        <w:t>Essas interações foram projetadas com base em princípios de separação de responsabilidades, promovendo maior organização, legibilidade e facilidade de manutenção do sistema.</w:t>
-      </w:r>
-    </w:p>
-    <w:p>
-      <w:r>
-        <w:t>Todos os diagramas que representam essas interações estão disponíveis na pasta do Apêndice F.</w:t>
-      </w:r>
-    </w:p>
-    <w:p>
+      <w:bookmarkStart w:id="53" w:name="_Toc194650268"/>
       <w:r>
         <w:lastRenderedPageBreak/>
-        <w:t xml:space="preserve">6.2.1.1 Diagramas de </w:t>
-      </w:r>
-      <w:r>
-        <w:t>S</w:t>
-      </w:r>
-      <w:r>
-        <w:t>equ</w:t>
-      </w:r>
-      <w:r>
-        <w:t>ência</w:t>
-      </w:r>
-    </w:p>
-    <w:p>
-      <w:r>
-        <w:t>Para cada cenário dos casos de uso, deverá ser construído um diagrama de seq</w:t>
-      </w:r>
-      <w:r>
-        <w:t>u</w:t>
-      </w:r>
-      <w:r>
-        <w:t>ência</w:t>
-      </w:r>
-      <w:r>
-        <w:t xml:space="preserve"> ou um diagrama de comunicação</w:t>
+        <w:t xml:space="preserve">6.3.1 Modelo </w:t>
+      </w:r>
+      <w:r>
+        <w:t>Lógico</w:t>
+      </w:r>
+      <w:bookmarkEnd w:id="53"/>
+    </w:p>
+    <w:p>
+      <w:r>
+        <w:t>A partir do modelo conceitual</w:t>
+      </w:r>
+      <w:r>
+        <w:t xml:space="preserve"> do Capítulo 5, faça o modelo </w:t>
+      </w:r>
+      <w:r>
+        <w:t>lógico</w:t>
+      </w:r>
+      <w:r>
+        <w:t xml:space="preserve"> dos dados </w:t>
+      </w:r>
+      <w:r>
+        <w:t>que devem ser</w:t>
+      </w:r>
+      <w:r>
+        <w:t xml:space="preserve"> persistidos.</w:t>
+      </w:r>
+      <w:r>
+        <w:t xml:space="preserve"> O modelo </w:t>
+      </w:r>
+      <w:r>
+        <w:t>lógico</w:t>
+      </w:r>
+      <w:r>
+        <w:t xml:space="preserve"> é con</w:t>
+      </w:r>
+      <w:r>
+        <w:t>heci</w:t>
+      </w:r>
+      <w:r>
+        <w:t>do também como modelo</w:t>
+      </w:r>
+      <w:r>
+        <w:t xml:space="preserve"> operacional</w:t>
       </w:r>
       <w:r>
         <w:t>.</w:t>
       </w:r>
+      <w:r>
+        <w:t xml:space="preserve"> </w:t>
+      </w:r>
+      <w:r>
+        <w:t xml:space="preserve">Devem ser entregues dentro da pasta do Apêndice </w:t>
+      </w:r>
+      <w:r>
+        <w:t>D</w:t>
+      </w:r>
+      <w:r>
+        <w:t>.</w:t>
+      </w:r>
+    </w:p>
+    <w:p/>
+    <w:p>
+      <w:pPr>
+        <w:pStyle w:val="Ttulo3"/>
+      </w:pPr>
+      <w:bookmarkStart w:id="54" w:name="_Toc194650269"/>
+      <w:r>
+        <w:t>6.3.2 Dicionário de D</w:t>
+      </w:r>
+      <w:r>
+        <w:t>ados</w:t>
+      </w:r>
+      <w:r>
+        <w:t xml:space="preserve"> do Modelo </w:t>
+      </w:r>
+      <w:r>
+        <w:t>Lógico</w:t>
+      </w:r>
+      <w:bookmarkEnd w:id="54"/>
+    </w:p>
+    <w:p>
+      <w:r>
+        <w:t>Descreva os elementos de dados presentes no modelo</w:t>
+      </w:r>
+      <w:r>
+        <w:t xml:space="preserve"> </w:t>
+      </w:r>
+      <w:r>
+        <w:t>operacional</w:t>
+      </w:r>
+      <w:r>
+        <w:t xml:space="preserve"> (ou lógico)</w:t>
+      </w:r>
+      <w:r>
+        <w:t>.</w:t>
+      </w:r>
+      <w:r>
+        <w:t xml:space="preserve"> </w:t>
+      </w:r>
+      <w:r>
+        <w:t xml:space="preserve">Devem ser entregues dentro da pasta do Apêndice </w:t>
+      </w:r>
+      <w:r>
+        <w:t>D</w:t>
+      </w:r>
+      <w:r>
+        <w:t>.</w:t>
+      </w:r>
     </w:p>
     <w:p/>
     <w:p>
       <w:pPr>
         <w:pStyle w:val="Ttulo2"/>
       </w:pPr>
-      <w:bookmarkStart w:id="51" w:name="_Toc194650267"/>
-      <w:r>
-        <w:t xml:space="preserve">6.3 VISÃO </w:t>
-      </w:r>
-      <w:r>
-        <w:t>DOS</w:t>
-      </w:r>
-      <w:r>
-        <w:t xml:space="preserve"> DADOS</w:t>
-      </w:r>
-      <w:bookmarkEnd w:id="51"/>
-    </w:p>
-    <w:p>
-      <w:r>
-        <w:t>Insira uma apresentação sobre o assunto tratado nesta seção.</w:t>
-      </w:r>
-    </w:p>
-    <w:p/>
+      <w:bookmarkStart w:id="55" w:name="_Toc194650270"/>
+      <w:r>
+        <w:t>6.</w:t>
+      </w:r>
+      <w:r>
+        <w:t>4</w:t>
+      </w:r>
+      <w:r>
+        <w:t xml:space="preserve"> PROJETO DA INTERAÇÃO HUMANO-COMPUTADOR</w:t>
+      </w:r>
+      <w:bookmarkEnd w:id="55"/>
+    </w:p>
+    <w:p>
+      <w:r>
+        <w:t>Apresente</w:t>
+      </w:r>
+      <w:r>
+        <w:t xml:space="preserve"> o estudo dos </w:t>
+      </w:r>
+      <w:r>
+        <w:t xml:space="preserve">perfis de </w:t>
+      </w:r>
+      <w:r>
+        <w:t>usuários</w:t>
+      </w:r>
+      <w:r>
+        <w:t xml:space="preserve"> esperados</w:t>
+      </w:r>
+      <w:r>
+        <w:t>, m</w:t>
+      </w:r>
+      <w:r>
+        <w:t>ostrar os padrões ergonômicos e as heurísticas de usabilidade para a impleme</w:t>
+      </w:r>
+      <w:r>
+        <w:t>ntação da interface de usuário.</w:t>
+      </w:r>
+    </w:p>
     <w:p>
       <w:pPr>
         <w:pStyle w:val="Ttulo3"/>
       </w:pPr>
-      <w:bookmarkStart w:id="52" w:name="_Toc194650268"/>
-      <w:r>
-        <w:t xml:space="preserve">6.3.1 Modelo </w:t>
-      </w:r>
-      <w:r>
-        <w:t>Lógico</w:t>
-      </w:r>
-      <w:bookmarkEnd w:id="52"/>
-    </w:p>
-    <w:p>
-      <w:r>
-        <w:t>A partir do modelo conceitual</w:t>
-      </w:r>
-      <w:r>
-        <w:t xml:space="preserve"> do Capítulo 5, faça o modelo </w:t>
-      </w:r>
-      <w:r>
-        <w:t>lógico</w:t>
-      </w:r>
-      <w:r>
-        <w:t xml:space="preserve"> dos dados </w:t>
-      </w:r>
-      <w:r>
-        <w:t>que devem ser</w:t>
-      </w:r>
-      <w:r>
-        <w:t xml:space="preserve"> persistidos.</w:t>
-      </w:r>
-      <w:r>
-        <w:t xml:space="preserve"> O modelo </w:t>
-      </w:r>
-      <w:r>
-        <w:t>lógico</w:t>
-      </w:r>
-      <w:r>
-        <w:t xml:space="preserve"> é con</w:t>
-      </w:r>
-      <w:r>
-        <w:t>heci</w:t>
-      </w:r>
-      <w:r>
-        <w:t>do também como modelo</w:t>
-      </w:r>
-      <w:r>
-        <w:t xml:space="preserve"> operacional</w:t>
-      </w:r>
-      <w:r>
-        <w:t>.</w:t>
-      </w:r>
-      <w:r>
-        <w:t xml:space="preserve"> </w:t>
-      </w:r>
-      <w:r>
-        <w:t xml:space="preserve">Devem ser entregues dentro da pasta do Apêndice </w:t>
-      </w:r>
-      <w:r>
-        <w:t>D</w:t>
-      </w:r>
-      <w:r>
-        <w:t>.</w:t>
-      </w:r>
-    </w:p>
-    <w:p/>
+    </w:p>
     <w:p>
       <w:pPr>
         <w:pStyle w:val="Ttulo3"/>
       </w:pPr>
-      <w:bookmarkStart w:id="53" w:name="_Toc194650269"/>
-      <w:r>
-        <w:t>6.3.2 Dicionário de D</w:t>
-      </w:r>
-      <w:r>
-        <w:t>ados</w:t>
-      </w:r>
-      <w:r>
-        <w:t xml:space="preserve"> do Modelo </w:t>
-      </w:r>
-      <w:r>
-        <w:t>Lógico</w:t>
-      </w:r>
-      <w:bookmarkEnd w:id="53"/>
-    </w:p>
-    <w:p>
-      <w:r>
-        <w:t>Descreva os elementos de dados presentes no modelo</w:t>
-      </w:r>
-      <w:r>
-        <w:t xml:space="preserve"> </w:t>
-      </w:r>
-      <w:r>
-        <w:t>operacional</w:t>
-      </w:r>
-      <w:r>
-        <w:t xml:space="preserve"> (ou lógico)</w:t>
-      </w:r>
-      <w:r>
-        <w:t>.</w:t>
-      </w:r>
-      <w:r>
-        <w:t xml:space="preserve"> </w:t>
-      </w:r>
-      <w:r>
-        <w:t xml:space="preserve">Devem ser entregues dentro da pasta do Apêndice </w:t>
-      </w:r>
-      <w:r>
-        <w:t>D</w:t>
-      </w:r>
-      <w:r>
-        <w:t>.</w:t>
-      </w:r>
-    </w:p>
-    <w:p/>
-    <w:p>
-      <w:pPr>
-        <w:pStyle w:val="Ttulo2"/>
-      </w:pPr>
-      <w:bookmarkStart w:id="54" w:name="_Toc194650270"/>
+      <w:bookmarkStart w:id="56" w:name="_Toc194650271"/>
       <w:r>
         <w:t>6.</w:t>
       </w:r>
@@ -8789,53 +8921,6 @@
         <w:t>4</w:t>
       </w:r>
       <w:r>
-        <w:t xml:space="preserve"> PROJETO DA INTERAÇÃO HUMANO-COMPUTADOR</w:t>
-      </w:r>
-      <w:bookmarkEnd w:id="54"/>
-    </w:p>
-    <w:p>
-      <w:r>
-        <w:t>Apresente</w:t>
-      </w:r>
-      <w:r>
-        <w:t xml:space="preserve"> o estudo dos </w:t>
-      </w:r>
-      <w:r>
-        <w:t xml:space="preserve">perfis de </w:t>
-      </w:r>
-      <w:r>
-        <w:t>usuários</w:t>
-      </w:r>
-      <w:r>
-        <w:t xml:space="preserve"> esperados</w:t>
-      </w:r>
-      <w:r>
-        <w:t>, m</w:t>
-      </w:r>
-      <w:r>
-        <w:t>ostrar os padrões ergonômicos e as heurísticas de usabilidade para a impleme</w:t>
-      </w:r>
-      <w:r>
-        <w:t>ntação da interface de usuário.</w:t>
-      </w:r>
-    </w:p>
-    <w:p>
-      <w:pPr>
-        <w:pStyle w:val="Ttulo3"/>
-      </w:pPr>
-    </w:p>
-    <w:p>
-      <w:pPr>
-        <w:pStyle w:val="Ttulo3"/>
-      </w:pPr>
-      <w:bookmarkStart w:id="55" w:name="_Toc194650271"/>
-      <w:r>
-        <w:t>6.</w:t>
-      </w:r>
-      <w:r>
-        <w:t>4</w:t>
-      </w:r>
-      <w:r>
         <w:t xml:space="preserve">.1 </w:t>
       </w:r>
       <w:r>
@@ -8850,7 +8935,7 @@
       <w:r>
         <w:t>suário</w:t>
       </w:r>
-      <w:bookmarkEnd w:id="55"/>
+      <w:bookmarkEnd w:id="56"/>
     </w:p>
     <w:p>
       <w:pPr>
@@ -8899,11 +8984,7 @@
         <w:t>dados pessoais</w:t>
       </w:r>
       <w:r>
-        <w:t xml:space="preserve"> e com a </w:t>
-      </w:r>
-      <w:r>
-        <w:lastRenderedPageBreak/>
-        <w:t xml:space="preserve">finalidade </w:t>
+        <w:t xml:space="preserve"> e com a finalidade </w:t>
       </w:r>
       <w:r>
         <w:t xml:space="preserve">única </w:t>
@@ -8920,7 +9001,7 @@
       <w:r>
         <w:t>.</w:t>
       </w:r>
-      <w:bookmarkStart w:id="56" w:name="_Toc192060119"/>
+      <w:bookmarkStart w:id="57" w:name="_Toc192060119"/>
       <w:r>
         <w:br w:type="page"/>
       </w:r>
@@ -8929,7 +9010,7 @@
       <w:pPr>
         <w:pStyle w:val="Ttulo1"/>
       </w:pPr>
-      <w:bookmarkStart w:id="57" w:name="_Toc194650272"/>
+      <w:bookmarkStart w:id="58" w:name="_Toc194650272"/>
       <w:r>
         <w:lastRenderedPageBreak/>
         <w:t>6</w:t>
@@ -8937,7 +9018,7 @@
       <w:r>
         <w:t xml:space="preserve"> CONCLUSÃO</w:t>
       </w:r>
-      <w:bookmarkEnd w:id="57"/>
+      <w:bookmarkEnd w:id="58"/>
     </w:p>
     <w:p>
       <w:pPr>
@@ -8990,13 +9071,13 @@
       <w:pPr>
         <w:pStyle w:val="Ttulo1"/>
       </w:pPr>
-      <w:bookmarkStart w:id="58" w:name="_Toc194650273"/>
+      <w:bookmarkStart w:id="59" w:name="_Toc194650273"/>
       <w:r>
         <w:lastRenderedPageBreak/>
         <w:t>REFERÊNCIAS</w:t>
       </w:r>
-      <w:bookmarkEnd w:id="56"/>
-      <w:bookmarkEnd w:id="58"/>
+      <w:bookmarkEnd w:id="57"/>
+      <w:bookmarkEnd w:id="59"/>
     </w:p>
     <w:p>
       <w:pPr>
@@ -9268,13 +9349,13 @@
       <w:r>
         <w:br w:type="page"/>
       </w:r>
-      <w:bookmarkStart w:id="59" w:name="_Toc194650274"/>
-      <w:bookmarkStart w:id="60" w:name="_Toc192060120"/>
+      <w:bookmarkStart w:id="60" w:name="_Toc194650274"/>
+      <w:bookmarkStart w:id="61" w:name="_Toc192060120"/>
       <w:r>
         <w:lastRenderedPageBreak/>
         <w:t>OBRAS CONSULTADAS</w:t>
       </w:r>
-      <w:bookmarkEnd w:id="59"/>
+      <w:bookmarkEnd w:id="60"/>
       <w:r>
         <w:t xml:space="preserve"> </w:t>
       </w:r>
@@ -9307,14 +9388,14 @@
       <w:r>
         <w:br w:type="page"/>
       </w:r>
-      <w:bookmarkStart w:id="61" w:name="_Toc192060121"/>
-      <w:bookmarkStart w:id="62" w:name="_Toc194650275"/>
-      <w:bookmarkEnd w:id="60"/>
+      <w:bookmarkStart w:id="62" w:name="_Toc192060121"/>
+      <w:bookmarkStart w:id="63" w:name="_Toc194650275"/>
+      <w:bookmarkEnd w:id="61"/>
       <w:r>
         <w:lastRenderedPageBreak/>
         <w:t>APÊNDICE</w:t>
       </w:r>
-      <w:bookmarkEnd w:id="61"/>
+      <w:bookmarkEnd w:id="62"/>
       <w:r>
         <w:t xml:space="preserve"> A </w:t>
       </w:r>
@@ -9327,7 +9408,7 @@
       <w:r>
         <w:t>GERENCIAMENTO DO PROJETO</w:t>
       </w:r>
-      <w:bookmarkEnd w:id="62"/>
+      <w:bookmarkEnd w:id="63"/>
     </w:p>
     <w:p>
       <w:r>
@@ -9349,9 +9430,9 @@
       <w:r>
         <w:br w:type="page"/>
       </w:r>
-      <w:bookmarkStart w:id="63" w:name="_Toc194650276"/>
-      <w:bookmarkStart w:id="64" w:name="_Toc192060122"/>
-      <w:bookmarkStart w:id="65" w:name="_Toc284603410"/>
+      <w:bookmarkStart w:id="64" w:name="_Toc194650276"/>
+      <w:bookmarkStart w:id="65" w:name="_Toc192060122"/>
+      <w:bookmarkStart w:id="66" w:name="_Toc284603410"/>
       <w:r>
         <w:lastRenderedPageBreak/>
         <w:t>APÊNDICE B –</w:t>
@@ -9359,7 +9440,7 @@
       <w:r>
         <w:t xml:space="preserve"> RELATÓRIO DE DESEMPENHO</w:t>
       </w:r>
-      <w:bookmarkEnd w:id="63"/>
+      <w:bookmarkEnd w:id="64"/>
     </w:p>
     <w:p>
       <w:r>
@@ -9399,7 +9480,7 @@
       <w:r>
         <w:br w:type="page"/>
       </w:r>
-      <w:bookmarkStart w:id="66" w:name="_Toc194650277"/>
+      <w:bookmarkStart w:id="67" w:name="_Toc194650277"/>
       <w:r>
         <w:lastRenderedPageBreak/>
         <w:t xml:space="preserve">APÊNDICE C – </w:t>
@@ -9407,7 +9488,7 @@
       <w:r>
         <w:t>VISÃO FUNCIONAL</w:t>
       </w:r>
-      <w:bookmarkEnd w:id="66"/>
+      <w:bookmarkEnd w:id="67"/>
     </w:p>
     <w:p>
       <w:r>
@@ -9429,7 +9510,7 @@
       <w:r>
         <w:br w:type="page"/>
       </w:r>
-      <w:bookmarkStart w:id="67" w:name="_Toc194650278"/>
+      <w:bookmarkStart w:id="68" w:name="_Toc194650278"/>
       <w:r>
         <w:lastRenderedPageBreak/>
         <w:t xml:space="preserve">APÊNDICE D – </w:t>
@@ -9437,7 +9518,7 @@
       <w:r>
         <w:t>VISÃO DOS DADOS</w:t>
       </w:r>
-      <w:bookmarkEnd w:id="67"/>
+      <w:bookmarkEnd w:id="68"/>
     </w:p>
     <w:p>
       <w:r>
@@ -9461,12 +9542,12 @@
       <w:pPr>
         <w:pStyle w:val="Ttulo1"/>
       </w:pPr>
-      <w:bookmarkStart w:id="68" w:name="_Toc194650279"/>
+      <w:bookmarkStart w:id="69" w:name="_Toc194650279"/>
       <w:r>
         <w:lastRenderedPageBreak/>
         <w:t>APÊNDICE E – MODELO INICIAL DA INTERFACE DE USUÁRIO</w:t>
       </w:r>
-      <w:bookmarkEnd w:id="68"/>
+      <w:bookmarkEnd w:id="69"/>
     </w:p>
     <w:p>
       <w:r>
@@ -9496,7 +9577,7 @@
       <w:pPr>
         <w:pStyle w:val="Ttulo1"/>
       </w:pPr>
-      <w:bookmarkStart w:id="69" w:name="_Toc194650280"/>
+      <w:bookmarkStart w:id="70" w:name="_Toc194650280"/>
       <w:r>
         <w:lastRenderedPageBreak/>
         <w:t xml:space="preserve">APÊNDICE </w:t>
@@ -9513,7 +9594,7 @@
       <w:r>
         <w:t>ÕES ESTRUTURAL E COMPORTAMENTAL</w:t>
       </w:r>
-      <w:bookmarkEnd w:id="69"/>
+      <w:bookmarkEnd w:id="70"/>
     </w:p>
     <w:p>
       <w:r>
@@ -9544,7 +9625,7 @@
       <w:pPr>
         <w:pStyle w:val="Ttulo1"/>
       </w:pPr>
-      <w:bookmarkStart w:id="70" w:name="_Toc194650281"/>
+      <w:bookmarkStart w:id="71" w:name="_Toc194650281"/>
       <w:r>
         <w:lastRenderedPageBreak/>
         <w:t>A</w:t>
@@ -9561,7 +9642,7 @@
       <w:r>
         <w:t>RIOS</w:t>
       </w:r>
-      <w:bookmarkEnd w:id="70"/>
+      <w:bookmarkEnd w:id="71"/>
     </w:p>
     <w:p>
       <w:pPr>
@@ -9581,8 +9662,8 @@
       <w:r>
         <w:t>” que acompanha este documento.</w:t>
       </w:r>
-      <w:bookmarkEnd w:id="64"/>
       <w:bookmarkEnd w:id="65"/>
+      <w:bookmarkEnd w:id="66"/>
     </w:p>
     <w:sectPr>
       <w:pgSz w:w="11907" w:h="16840" w:code="9"/>
@@ -9596,7 +9677,7 @@
 </file>
 
 <file path=word/endnotes.xml><?xml version="1.0" encoding="utf-8"?>
-<w:endnotes xmlns:wpc="http://schemas.microsoft.com/office/word/2010/wordprocessingCanvas" xmlns:cx="http://schemas.microsoft.com/office/drawing/2014/chartex" xmlns:cx1="http://schemas.microsoft.com/office/drawing/2015/9/8/chartex" xmlns:cx2="http://schemas.microsoft.com/office/drawing/2015/10/21/chartex" xmlns:cx3="http://schemas.microsoft.com/office/drawing/2016/5/9/chartex" xmlns:cx4="http://schemas.microsoft.com/office/drawing/2016/5/10/chartex" xmlns:cx5="http://schemas.microsoft.com/office/drawing/2016/5/11/chartex" xmlns:cx6="http://schemas.microsoft.com/office/drawing/2016/5/12/chartex" xmlns:cx7="http://schemas.microsoft.com/office/drawing/2016/5/13/chartex" xmlns:cx8="http://schemas.microsoft.com/office/drawing/2016/5/14/chartex" xmlns:mc="http://schemas.openxmlformats.org/markup-compatibility/2006" xmlns:aink="http://schemas.microsoft.com/office/drawing/2016/ink" xmlns:am3d="http://schemas.microsoft.com/office/drawing/2017/model3d" xmlns:o="urn:schemas-microsoft-com:office:office" xmlns:oel="http://schemas.microsoft.com/office/2019/extlst" xmlns:r="http://schemas.openxmlformats.org/officeDocument/2006/relationships" xmlns:m="http://schemas.openxmlformats.org/officeDocument/2006/math" xmlns:v="urn:schemas-microsoft-com:vml" xmlns:wp14="http://schemas.microsoft.com/office/word/2010/wordprocessingDrawing" xmlns:wp="http://schemas.openxmlformats.org/drawingml/2006/wordprocessingDrawing" xmlns:w10="urn:schemas-microsoft-com:office:word" xmlns:w="http://schemas.openxmlformats.org/wordprocessingml/2006/main" xmlns:w14="http://schemas.microsoft.com/office/word/2010/wordml" xmlns:w15="http://schemas.microsoft.com/office/word/2012/wordml" xmlns:w16cex="http://schemas.microsoft.com/office/word/2018/wordml/cex" xmlns:w16cid="http://schemas.microsoft.com/office/word/2016/wordml/cid" xmlns:w16="http://schemas.microsoft.com/office/word/2018/wordml" xmlns:w16du="http://schemas.microsoft.com/office/word/2023/wordml/word16du" xmlns:w16sdtdh="http://schemas.microsoft.com/office/word/2020/wordml/sdtdatahash" xmlns:w16sdtfl="http://schemas.microsoft.com/office/word/2024/wordml/sdtformatlock" xmlns:w16se="http://schemas.microsoft.com/office/word/2015/wordml/symex" xmlns:wpg="http://schemas.microsoft.com/office/word/2010/wordprocessingGroup" xmlns:wpi="http://schemas.microsoft.com/office/word/2010/wordprocessingInk" xmlns:wne="http://schemas.microsoft.com/office/word/2006/wordml" xmlns:wps="http://schemas.microsoft.com/office/word/2010/wordprocessingShape" mc:Ignorable="w14 w15 w16se w16cid w16 w16cex w16sdtdh w16sdtfl w16du wp14">
+<w:endnotes xmlns:wpc="http://schemas.microsoft.com/office/word/2010/wordprocessingCanvas" xmlns:mc="http://schemas.openxmlformats.org/markup-compatibility/2006" xmlns:o="urn:schemas-microsoft-com:office:office" xmlns:r="http://schemas.openxmlformats.org/officeDocument/2006/relationships" xmlns:m="http://schemas.openxmlformats.org/officeDocument/2006/math" xmlns:v="urn:schemas-microsoft-com:vml" xmlns:wp14="http://schemas.microsoft.com/office/word/2010/wordprocessingDrawing" xmlns:wp="http://schemas.openxmlformats.org/drawingml/2006/wordprocessingDrawing" xmlns:w10="urn:schemas-microsoft-com:office:word" xmlns:w="http://schemas.openxmlformats.org/wordprocessingml/2006/main" xmlns:w14="http://schemas.microsoft.com/office/word/2010/wordml" xmlns:wpg="http://schemas.microsoft.com/office/word/2010/wordprocessingGroup" xmlns:wpi="http://schemas.microsoft.com/office/word/2010/wordprocessingInk" xmlns:wne="http://schemas.microsoft.com/office/word/2006/wordml" xmlns:wps="http://schemas.microsoft.com/office/word/2010/wordprocessingShape" mc:Ignorable="w14 wp14">
   <w:endnote w:type="separator" w:id="-1">
     <w:p>
       <w:r>
@@ -9729,7 +9810,7 @@
 </file>
 
 <file path=word/footnotes.xml><?xml version="1.0" encoding="utf-8"?>
-<w:footnotes xmlns:wpc="http://schemas.microsoft.com/office/word/2010/wordprocessingCanvas" xmlns:cx="http://schemas.microsoft.com/office/drawing/2014/chartex" xmlns:cx1="http://schemas.microsoft.com/office/drawing/2015/9/8/chartex" xmlns:cx2="http://schemas.microsoft.com/office/drawing/2015/10/21/chartex" xmlns:cx3="http://schemas.microsoft.com/office/drawing/2016/5/9/chartex" xmlns:cx4="http://schemas.microsoft.com/office/drawing/2016/5/10/chartex" xmlns:cx5="http://schemas.microsoft.com/office/drawing/2016/5/11/chartex" xmlns:cx6="http://schemas.microsoft.com/office/drawing/2016/5/12/chartex" xmlns:cx7="http://schemas.microsoft.com/office/drawing/2016/5/13/chartex" xmlns:cx8="http://schemas.microsoft.com/office/drawing/2016/5/14/chartex" xmlns:mc="http://schemas.openxmlformats.org/markup-compatibility/2006" xmlns:aink="http://schemas.microsoft.com/office/drawing/2016/ink" xmlns:am3d="http://schemas.microsoft.com/office/drawing/2017/model3d" xmlns:o="urn:schemas-microsoft-com:office:office" xmlns:oel="http://schemas.microsoft.com/office/2019/extlst" xmlns:r="http://schemas.openxmlformats.org/officeDocument/2006/relationships" xmlns:m="http://schemas.openxmlformats.org/officeDocument/2006/math" xmlns:v="urn:schemas-microsoft-com:vml" xmlns:wp14="http://schemas.microsoft.com/office/word/2010/wordprocessingDrawing" xmlns:wp="http://schemas.openxmlformats.org/drawingml/2006/wordprocessingDrawing" xmlns:w10="urn:schemas-microsoft-com:office:word" xmlns:w="http://schemas.openxmlformats.org/wordprocessingml/2006/main" xmlns:w14="http://schemas.microsoft.com/office/word/2010/wordml" xmlns:w15="http://schemas.microsoft.com/office/word/2012/wordml" xmlns:w16cex="http://schemas.microsoft.com/office/word/2018/wordml/cex" xmlns:w16cid="http://schemas.microsoft.com/office/word/2016/wordml/cid" xmlns:w16="http://schemas.microsoft.com/office/word/2018/wordml" xmlns:w16du="http://schemas.microsoft.com/office/word/2023/wordml/word16du" xmlns:w16sdtdh="http://schemas.microsoft.com/office/word/2020/wordml/sdtdatahash" xmlns:w16sdtfl="http://schemas.microsoft.com/office/word/2024/wordml/sdtformatlock" xmlns:w16se="http://schemas.microsoft.com/office/word/2015/wordml/symex" xmlns:wpg="http://schemas.microsoft.com/office/word/2010/wordprocessingGroup" xmlns:wpi="http://schemas.microsoft.com/office/word/2010/wordprocessingInk" xmlns:wne="http://schemas.microsoft.com/office/word/2006/wordml" xmlns:wps="http://schemas.microsoft.com/office/word/2010/wordprocessingShape" mc:Ignorable="w14 w15 w16se w16cid w16 w16cex w16sdtdh w16sdtfl w16du wp14">
+<w:footnotes xmlns:wpc="http://schemas.microsoft.com/office/word/2010/wordprocessingCanvas" xmlns:mc="http://schemas.openxmlformats.org/markup-compatibility/2006" xmlns:o="urn:schemas-microsoft-com:office:office" xmlns:r="http://schemas.openxmlformats.org/officeDocument/2006/relationships" xmlns:m="http://schemas.openxmlformats.org/officeDocument/2006/math" xmlns:v="urn:schemas-microsoft-com:vml" xmlns:wp14="http://schemas.microsoft.com/office/word/2010/wordprocessingDrawing" xmlns:wp="http://schemas.openxmlformats.org/drawingml/2006/wordprocessingDrawing" xmlns:w10="urn:schemas-microsoft-com:office:word" xmlns:w="http://schemas.openxmlformats.org/wordprocessingml/2006/main" xmlns:w14="http://schemas.microsoft.com/office/word/2010/wordml" xmlns:wpg="http://schemas.microsoft.com/office/word/2010/wordprocessingGroup" xmlns:wpi="http://schemas.microsoft.com/office/word/2010/wordprocessingInk" xmlns:wne="http://schemas.microsoft.com/office/word/2006/wordml" xmlns:wps="http://schemas.microsoft.com/office/word/2010/wordprocessingShape" mc:Ignorable="w14 wp14">
   <w:footnote w:type="separator" w:id="-1">
     <w:p>
       <w:r>
@@ -9862,14 +9943,14 @@
 </file>
 
 <file path=word/header1.xml><?xml version="1.0" encoding="utf-8"?>
-<w:hdr xmlns:wpc="http://schemas.microsoft.com/office/word/2010/wordprocessingCanvas" xmlns:cx="http://schemas.microsoft.com/office/drawing/2014/chartex" xmlns:cx1="http://schemas.microsoft.com/office/drawing/2015/9/8/chartex" xmlns:cx2="http://schemas.microsoft.com/office/drawing/2015/10/21/chartex" xmlns:cx3="http://schemas.microsoft.com/office/drawing/2016/5/9/chartex" xmlns:cx4="http://schemas.microsoft.com/office/drawing/2016/5/10/chartex" xmlns:cx5="http://schemas.microsoft.com/office/drawing/2016/5/11/chartex" xmlns:cx6="http://schemas.microsoft.com/office/drawing/2016/5/12/chartex" xmlns:cx7="http://schemas.microsoft.com/office/drawing/2016/5/13/chartex" xmlns:cx8="http://schemas.microsoft.com/office/drawing/2016/5/14/chartex" xmlns:mc="http://schemas.openxmlformats.org/markup-compatibility/2006" xmlns:aink="http://schemas.microsoft.com/office/drawing/2016/ink" xmlns:am3d="http://schemas.microsoft.com/office/drawing/2017/model3d" xmlns:o="urn:schemas-microsoft-com:office:office" xmlns:oel="http://schemas.microsoft.com/office/2019/extlst" xmlns:r="http://schemas.openxmlformats.org/officeDocument/2006/relationships" xmlns:m="http://schemas.openxmlformats.org/officeDocument/2006/math" xmlns:v="urn:schemas-microsoft-com:vml" xmlns:wp14="http://schemas.microsoft.com/office/word/2010/wordprocessingDrawing" xmlns:wp="http://schemas.openxmlformats.org/drawingml/2006/wordprocessingDrawing" xmlns:w10="urn:schemas-microsoft-com:office:word" xmlns:w="http://schemas.openxmlformats.org/wordprocessingml/2006/main" xmlns:w14="http://schemas.microsoft.com/office/word/2010/wordml" xmlns:w15="http://schemas.microsoft.com/office/word/2012/wordml" xmlns:w16cex="http://schemas.microsoft.com/office/word/2018/wordml/cex" xmlns:w16cid="http://schemas.microsoft.com/office/word/2016/wordml/cid" xmlns:w16="http://schemas.microsoft.com/office/word/2018/wordml" xmlns:w16du="http://schemas.microsoft.com/office/word/2023/wordml/word16du" xmlns:w16sdtdh="http://schemas.microsoft.com/office/word/2020/wordml/sdtdatahash" xmlns:w16sdtfl="http://schemas.microsoft.com/office/word/2024/wordml/sdtformatlock" xmlns:w16se="http://schemas.microsoft.com/office/word/2015/wordml/symex" xmlns:wpg="http://schemas.microsoft.com/office/word/2010/wordprocessingGroup" xmlns:wpi="http://schemas.microsoft.com/office/word/2010/wordprocessingInk" xmlns:wne="http://schemas.microsoft.com/office/word/2006/wordml" xmlns:wps="http://schemas.microsoft.com/office/word/2010/wordprocessingShape" mc:Ignorable="w14 w15 w16se w16cid w16 w16cex w16sdtdh w16sdtfl w16du wp14">
+<w:hdr xmlns:wpc="http://schemas.microsoft.com/office/word/2010/wordprocessingCanvas" xmlns:mc="http://schemas.openxmlformats.org/markup-compatibility/2006" xmlns:o="urn:schemas-microsoft-com:office:office" xmlns:r="http://schemas.openxmlformats.org/officeDocument/2006/relationships" xmlns:m="http://schemas.openxmlformats.org/officeDocument/2006/math" xmlns:v="urn:schemas-microsoft-com:vml" xmlns:wp14="http://schemas.microsoft.com/office/word/2010/wordprocessingDrawing" xmlns:wp="http://schemas.openxmlformats.org/drawingml/2006/wordprocessingDrawing" xmlns:w10="urn:schemas-microsoft-com:office:word" xmlns:w="http://schemas.openxmlformats.org/wordprocessingml/2006/main" xmlns:w14="http://schemas.microsoft.com/office/word/2010/wordml" xmlns:wpg="http://schemas.microsoft.com/office/word/2010/wordprocessingGroup" xmlns:wpi="http://schemas.microsoft.com/office/word/2010/wordprocessingInk" xmlns:wne="http://schemas.microsoft.com/office/word/2006/wordml" xmlns:wps="http://schemas.microsoft.com/office/word/2010/wordprocessingShape" mc:Ignorable="w14 wp14">
   <w:p/>
   <w:p/>
 </w:hdr>
 </file>
 
 <file path=word/header2.xml><?xml version="1.0" encoding="utf-8"?>
-<w:hdr xmlns:wpc="http://schemas.microsoft.com/office/word/2010/wordprocessingCanvas" xmlns:cx="http://schemas.microsoft.com/office/drawing/2014/chartex" xmlns:cx1="http://schemas.microsoft.com/office/drawing/2015/9/8/chartex" xmlns:cx2="http://schemas.microsoft.com/office/drawing/2015/10/21/chartex" xmlns:cx3="http://schemas.microsoft.com/office/drawing/2016/5/9/chartex" xmlns:cx4="http://schemas.microsoft.com/office/drawing/2016/5/10/chartex" xmlns:cx5="http://schemas.microsoft.com/office/drawing/2016/5/11/chartex" xmlns:cx6="http://schemas.microsoft.com/office/drawing/2016/5/12/chartex" xmlns:cx7="http://schemas.microsoft.com/office/drawing/2016/5/13/chartex" xmlns:cx8="http://schemas.microsoft.com/office/drawing/2016/5/14/chartex" xmlns:mc="http://schemas.openxmlformats.org/markup-compatibility/2006" xmlns:aink="http://schemas.microsoft.com/office/drawing/2016/ink" xmlns:am3d="http://schemas.microsoft.com/office/drawing/2017/model3d" xmlns:o="urn:schemas-microsoft-com:office:office" xmlns:oel="http://schemas.microsoft.com/office/2019/extlst" xmlns:r="http://schemas.openxmlformats.org/officeDocument/2006/relationships" xmlns:m="http://schemas.openxmlformats.org/officeDocument/2006/math" xmlns:v="urn:schemas-microsoft-com:vml" xmlns:wp14="http://schemas.microsoft.com/office/word/2010/wordprocessingDrawing" xmlns:wp="http://schemas.openxmlformats.org/drawingml/2006/wordprocessingDrawing" xmlns:w10="urn:schemas-microsoft-com:office:word" xmlns:w="http://schemas.openxmlformats.org/wordprocessingml/2006/main" xmlns:w14="http://schemas.microsoft.com/office/word/2010/wordml" xmlns:w15="http://schemas.microsoft.com/office/word/2012/wordml" xmlns:w16cex="http://schemas.microsoft.com/office/word/2018/wordml/cex" xmlns:w16cid="http://schemas.microsoft.com/office/word/2016/wordml/cid" xmlns:w16="http://schemas.microsoft.com/office/word/2018/wordml" xmlns:w16du="http://schemas.microsoft.com/office/word/2023/wordml/word16du" xmlns:w16sdtdh="http://schemas.microsoft.com/office/word/2020/wordml/sdtdatahash" xmlns:w16sdtfl="http://schemas.microsoft.com/office/word/2024/wordml/sdtformatlock" xmlns:w16se="http://schemas.microsoft.com/office/word/2015/wordml/symex" xmlns:wpg="http://schemas.microsoft.com/office/word/2010/wordprocessingGroup" xmlns:wpi="http://schemas.microsoft.com/office/word/2010/wordprocessingInk" xmlns:wne="http://schemas.microsoft.com/office/word/2006/wordml" xmlns:wps="http://schemas.microsoft.com/office/word/2010/wordprocessingShape" mc:Ignorable="w14 w15 w16se w16cid w16 w16cex w16sdtdh w16sdtfl w16du wp14">
+<w:hdr xmlns:wpc="http://schemas.microsoft.com/office/word/2010/wordprocessingCanvas" xmlns:mc="http://schemas.openxmlformats.org/markup-compatibility/2006" xmlns:o="urn:schemas-microsoft-com:office:office" xmlns:r="http://schemas.openxmlformats.org/officeDocument/2006/relationships" xmlns:m="http://schemas.openxmlformats.org/officeDocument/2006/math" xmlns:v="urn:schemas-microsoft-com:vml" xmlns:wp14="http://schemas.microsoft.com/office/word/2010/wordprocessingDrawing" xmlns:wp="http://schemas.openxmlformats.org/drawingml/2006/wordprocessingDrawing" xmlns:w10="urn:schemas-microsoft-com:office:word" xmlns:w="http://schemas.openxmlformats.org/wordprocessingml/2006/main" xmlns:w14="http://schemas.microsoft.com/office/word/2010/wordml" xmlns:wpg="http://schemas.microsoft.com/office/word/2010/wordprocessingGroup" xmlns:wpi="http://schemas.microsoft.com/office/word/2010/wordprocessingInk" xmlns:wne="http://schemas.microsoft.com/office/word/2006/wordml" xmlns:wps="http://schemas.microsoft.com/office/word/2010/wordprocessingShape" mc:Ignorable="w14 wp14">
   <w:p>
     <w:pPr>
       <w:pStyle w:val="Cabealho"/>
@@ -9882,6 +9963,7 @@
           <w:docPartUnique/>
         </w:docPartObj>
       </w:sdtPr>
+      <w:sdtEndPr/>
       <w:sdtContent>
         <w:r>
           <w:rPr>
@@ -9920,7 +10002,7 @@
 </file>
 
 <file path=word/header3.xml><?xml version="1.0" encoding="utf-8"?>
-<w:hdr xmlns:wpc="http://schemas.microsoft.com/office/word/2010/wordprocessingCanvas" xmlns:cx="http://schemas.microsoft.com/office/drawing/2014/chartex" xmlns:cx1="http://schemas.microsoft.com/office/drawing/2015/9/8/chartex" xmlns:cx2="http://schemas.microsoft.com/office/drawing/2015/10/21/chartex" xmlns:cx3="http://schemas.microsoft.com/office/drawing/2016/5/9/chartex" xmlns:cx4="http://schemas.microsoft.com/office/drawing/2016/5/10/chartex" xmlns:cx5="http://schemas.microsoft.com/office/drawing/2016/5/11/chartex" xmlns:cx6="http://schemas.microsoft.com/office/drawing/2016/5/12/chartex" xmlns:cx7="http://schemas.microsoft.com/office/drawing/2016/5/13/chartex" xmlns:cx8="http://schemas.microsoft.com/office/drawing/2016/5/14/chartex" xmlns:mc="http://schemas.openxmlformats.org/markup-compatibility/2006" xmlns:aink="http://schemas.microsoft.com/office/drawing/2016/ink" xmlns:am3d="http://schemas.microsoft.com/office/drawing/2017/model3d" xmlns:o="urn:schemas-microsoft-com:office:office" xmlns:oel="http://schemas.microsoft.com/office/2019/extlst" xmlns:r="http://schemas.openxmlformats.org/officeDocument/2006/relationships" xmlns:m="http://schemas.openxmlformats.org/officeDocument/2006/math" xmlns:v="urn:schemas-microsoft-com:vml" xmlns:wp14="http://schemas.microsoft.com/office/word/2010/wordprocessingDrawing" xmlns:wp="http://schemas.openxmlformats.org/drawingml/2006/wordprocessingDrawing" xmlns:w10="urn:schemas-microsoft-com:office:word" xmlns:w="http://schemas.openxmlformats.org/wordprocessingml/2006/main" xmlns:w14="http://schemas.microsoft.com/office/word/2010/wordml" xmlns:w15="http://schemas.microsoft.com/office/word/2012/wordml" xmlns:w16cex="http://schemas.microsoft.com/office/word/2018/wordml/cex" xmlns:w16cid="http://schemas.microsoft.com/office/word/2016/wordml/cid" xmlns:w16="http://schemas.microsoft.com/office/word/2018/wordml" xmlns:w16du="http://schemas.microsoft.com/office/word/2023/wordml/word16du" xmlns:w16sdtdh="http://schemas.microsoft.com/office/word/2020/wordml/sdtdatahash" xmlns:w16sdtfl="http://schemas.microsoft.com/office/word/2024/wordml/sdtformatlock" xmlns:w16se="http://schemas.microsoft.com/office/word/2015/wordml/symex" xmlns:wpg="http://schemas.microsoft.com/office/word/2010/wordprocessingGroup" xmlns:wpi="http://schemas.microsoft.com/office/word/2010/wordprocessingInk" xmlns:wne="http://schemas.microsoft.com/office/word/2006/wordml" xmlns:wps="http://schemas.microsoft.com/office/word/2010/wordprocessingShape" mc:Ignorable="w14 w15 w16se w16cid w16 w16cex w16sdtdh w16sdtfl w16du wp14">
+<w:hdr xmlns:wpc="http://schemas.microsoft.com/office/word/2010/wordprocessingCanvas" xmlns:mc="http://schemas.openxmlformats.org/markup-compatibility/2006" xmlns:o="urn:schemas-microsoft-com:office:office" xmlns:r="http://schemas.openxmlformats.org/officeDocument/2006/relationships" xmlns:m="http://schemas.openxmlformats.org/officeDocument/2006/math" xmlns:v="urn:schemas-microsoft-com:vml" xmlns:wp14="http://schemas.microsoft.com/office/word/2010/wordprocessingDrawing" xmlns:wp="http://schemas.openxmlformats.org/drawingml/2006/wordprocessingDrawing" xmlns:w10="urn:schemas-microsoft-com:office:word" xmlns:w="http://schemas.openxmlformats.org/wordprocessingml/2006/main" xmlns:w14="http://schemas.microsoft.com/office/word/2010/wordml" xmlns:wpg="http://schemas.microsoft.com/office/word/2010/wordprocessingGroup" xmlns:wpi="http://schemas.microsoft.com/office/word/2010/wordprocessingInk" xmlns:wne="http://schemas.microsoft.com/office/word/2006/wordml" xmlns:wps="http://schemas.microsoft.com/office/word/2010/wordprocessingShape" mc:Ignorable="w14 wp14">
   <w:p>
     <w:pPr>
       <w:pStyle w:val="Cabealho"/>
@@ -9930,7 +10012,7 @@
 </file>
 
 <file path=word/header4.xml><?xml version="1.0" encoding="utf-8"?>
-<w:hdr xmlns:wpc="http://schemas.microsoft.com/office/word/2010/wordprocessingCanvas" xmlns:cx="http://schemas.microsoft.com/office/drawing/2014/chartex" xmlns:cx1="http://schemas.microsoft.com/office/drawing/2015/9/8/chartex" xmlns:cx2="http://schemas.microsoft.com/office/drawing/2015/10/21/chartex" xmlns:cx3="http://schemas.microsoft.com/office/drawing/2016/5/9/chartex" xmlns:cx4="http://schemas.microsoft.com/office/drawing/2016/5/10/chartex" xmlns:cx5="http://schemas.microsoft.com/office/drawing/2016/5/11/chartex" xmlns:cx6="http://schemas.microsoft.com/office/drawing/2016/5/12/chartex" xmlns:cx7="http://schemas.microsoft.com/office/drawing/2016/5/13/chartex" xmlns:cx8="http://schemas.microsoft.com/office/drawing/2016/5/14/chartex" xmlns:mc="http://schemas.openxmlformats.org/markup-compatibility/2006" xmlns:aink="http://schemas.microsoft.com/office/drawing/2016/ink" xmlns:am3d="http://schemas.microsoft.com/office/drawing/2017/model3d" xmlns:o="urn:schemas-microsoft-com:office:office" xmlns:oel="http://schemas.microsoft.com/office/2019/extlst" xmlns:r="http://schemas.openxmlformats.org/officeDocument/2006/relationships" xmlns:m="http://schemas.openxmlformats.org/officeDocument/2006/math" xmlns:v="urn:schemas-microsoft-com:vml" xmlns:wp14="http://schemas.microsoft.com/office/word/2010/wordprocessingDrawing" xmlns:wp="http://schemas.openxmlformats.org/drawingml/2006/wordprocessingDrawing" xmlns:w10="urn:schemas-microsoft-com:office:word" xmlns:w="http://schemas.openxmlformats.org/wordprocessingml/2006/main" xmlns:w14="http://schemas.microsoft.com/office/word/2010/wordml" xmlns:w15="http://schemas.microsoft.com/office/word/2012/wordml" xmlns:w16cex="http://schemas.microsoft.com/office/word/2018/wordml/cex" xmlns:w16cid="http://schemas.microsoft.com/office/word/2016/wordml/cid" xmlns:w16="http://schemas.microsoft.com/office/word/2018/wordml" xmlns:w16du="http://schemas.microsoft.com/office/word/2023/wordml/word16du" xmlns:w16sdtdh="http://schemas.microsoft.com/office/word/2020/wordml/sdtdatahash" xmlns:w16sdtfl="http://schemas.microsoft.com/office/word/2024/wordml/sdtformatlock" xmlns:w16se="http://schemas.microsoft.com/office/word/2015/wordml/symex" xmlns:wpg="http://schemas.microsoft.com/office/word/2010/wordprocessingGroup" xmlns:wpi="http://schemas.microsoft.com/office/word/2010/wordprocessingInk" xmlns:wne="http://schemas.microsoft.com/office/word/2006/wordml" xmlns:wps="http://schemas.microsoft.com/office/word/2010/wordprocessingShape" mc:Ignorable="w14 w15 w16se w16cid w16 w16cex w16sdtdh w16sdtfl w16du wp14">
+<w:hdr xmlns:wpc="http://schemas.microsoft.com/office/word/2010/wordprocessingCanvas" xmlns:mc="http://schemas.openxmlformats.org/markup-compatibility/2006" xmlns:o="urn:schemas-microsoft-com:office:office" xmlns:r="http://schemas.openxmlformats.org/officeDocument/2006/relationships" xmlns:m="http://schemas.openxmlformats.org/officeDocument/2006/math" xmlns:v="urn:schemas-microsoft-com:vml" xmlns:wp14="http://schemas.microsoft.com/office/word/2010/wordprocessingDrawing" xmlns:wp="http://schemas.openxmlformats.org/drawingml/2006/wordprocessingDrawing" xmlns:w10="urn:schemas-microsoft-com:office:word" xmlns:w="http://schemas.openxmlformats.org/wordprocessingml/2006/main" xmlns:w14="http://schemas.microsoft.com/office/word/2010/wordml" xmlns:wpg="http://schemas.microsoft.com/office/word/2010/wordprocessingGroup" xmlns:wpi="http://schemas.microsoft.com/office/word/2010/wordprocessingInk" xmlns:wne="http://schemas.microsoft.com/office/word/2006/wordml" xmlns:wps="http://schemas.microsoft.com/office/word/2010/wordprocessingShape" mc:Ignorable="w14 wp14">
   <w:p>
     <w:pPr>
       <w:pStyle w:val="Cabealho"/>
@@ -9940,7 +10022,7 @@
 </file>
 
 <file path=word/header5.xml><?xml version="1.0" encoding="utf-8"?>
-<w:hdr xmlns:wpc="http://schemas.microsoft.com/office/word/2010/wordprocessingCanvas" xmlns:cx="http://schemas.microsoft.com/office/drawing/2014/chartex" xmlns:cx1="http://schemas.microsoft.com/office/drawing/2015/9/8/chartex" xmlns:cx2="http://schemas.microsoft.com/office/drawing/2015/10/21/chartex" xmlns:cx3="http://schemas.microsoft.com/office/drawing/2016/5/9/chartex" xmlns:cx4="http://schemas.microsoft.com/office/drawing/2016/5/10/chartex" xmlns:cx5="http://schemas.microsoft.com/office/drawing/2016/5/11/chartex" xmlns:cx6="http://schemas.microsoft.com/office/drawing/2016/5/12/chartex" xmlns:cx7="http://schemas.microsoft.com/office/drawing/2016/5/13/chartex" xmlns:cx8="http://schemas.microsoft.com/office/drawing/2016/5/14/chartex" xmlns:mc="http://schemas.openxmlformats.org/markup-compatibility/2006" xmlns:aink="http://schemas.microsoft.com/office/drawing/2016/ink" xmlns:am3d="http://schemas.microsoft.com/office/drawing/2017/model3d" xmlns:o="urn:schemas-microsoft-com:office:office" xmlns:oel="http://schemas.microsoft.com/office/2019/extlst" xmlns:r="http://schemas.openxmlformats.org/officeDocument/2006/relationships" xmlns:m="http://schemas.openxmlformats.org/officeDocument/2006/math" xmlns:v="urn:schemas-microsoft-com:vml" xmlns:wp14="http://schemas.microsoft.com/office/word/2010/wordprocessingDrawing" xmlns:wp="http://schemas.openxmlformats.org/drawingml/2006/wordprocessingDrawing" xmlns:w10="urn:schemas-microsoft-com:office:word" xmlns:w="http://schemas.openxmlformats.org/wordprocessingml/2006/main" xmlns:w14="http://schemas.microsoft.com/office/word/2010/wordml" xmlns:w15="http://schemas.microsoft.com/office/word/2012/wordml" xmlns:w16cex="http://schemas.microsoft.com/office/word/2018/wordml/cex" xmlns:w16cid="http://schemas.microsoft.com/office/word/2016/wordml/cid" xmlns:w16="http://schemas.microsoft.com/office/word/2018/wordml" xmlns:w16du="http://schemas.microsoft.com/office/word/2023/wordml/word16du" xmlns:w16sdtdh="http://schemas.microsoft.com/office/word/2020/wordml/sdtdatahash" xmlns:w16sdtfl="http://schemas.microsoft.com/office/word/2024/wordml/sdtformatlock" xmlns:w16se="http://schemas.microsoft.com/office/word/2015/wordml/symex" xmlns:wpg="http://schemas.microsoft.com/office/word/2010/wordprocessingGroup" xmlns:wpi="http://schemas.microsoft.com/office/word/2010/wordprocessingInk" xmlns:wne="http://schemas.microsoft.com/office/word/2006/wordml" xmlns:wps="http://schemas.microsoft.com/office/word/2010/wordprocessingShape" mc:Ignorable="w14 w15 w16se w16cid w16 w16cex w16sdtdh w16sdtfl w16du wp14">
+<w:hdr xmlns:wpc="http://schemas.microsoft.com/office/word/2010/wordprocessingCanvas" xmlns:mc="http://schemas.openxmlformats.org/markup-compatibility/2006" xmlns:o="urn:schemas-microsoft-com:office:office" xmlns:r="http://schemas.openxmlformats.org/officeDocument/2006/relationships" xmlns:m="http://schemas.openxmlformats.org/officeDocument/2006/math" xmlns:v="urn:schemas-microsoft-com:vml" xmlns:wp14="http://schemas.microsoft.com/office/word/2010/wordprocessingDrawing" xmlns:wp="http://schemas.openxmlformats.org/drawingml/2006/wordprocessingDrawing" xmlns:w10="urn:schemas-microsoft-com:office:word" xmlns:w="http://schemas.openxmlformats.org/wordprocessingml/2006/main" xmlns:w14="http://schemas.microsoft.com/office/word/2010/wordml" xmlns:wpg="http://schemas.microsoft.com/office/word/2010/wordprocessingGroup" xmlns:wpi="http://schemas.microsoft.com/office/word/2010/wordprocessingInk" xmlns:wne="http://schemas.microsoft.com/office/word/2006/wordml" xmlns:wps="http://schemas.microsoft.com/office/word/2010/wordprocessingShape" mc:Ignorable="w14 wp14">
   <w:p>
     <w:pPr>
       <w:pStyle w:val="Cabealho"/>
@@ -9950,7 +10032,7 @@
 </file>
 
 <file path=word/header6.xml><?xml version="1.0" encoding="utf-8"?>
-<w:hdr xmlns:wpc="http://schemas.microsoft.com/office/word/2010/wordprocessingCanvas" xmlns:cx="http://schemas.microsoft.com/office/drawing/2014/chartex" xmlns:cx1="http://schemas.microsoft.com/office/drawing/2015/9/8/chartex" xmlns:cx2="http://schemas.microsoft.com/office/drawing/2015/10/21/chartex" xmlns:cx3="http://schemas.microsoft.com/office/drawing/2016/5/9/chartex" xmlns:cx4="http://schemas.microsoft.com/office/drawing/2016/5/10/chartex" xmlns:cx5="http://schemas.microsoft.com/office/drawing/2016/5/11/chartex" xmlns:cx6="http://schemas.microsoft.com/office/drawing/2016/5/12/chartex" xmlns:cx7="http://schemas.microsoft.com/office/drawing/2016/5/13/chartex" xmlns:cx8="http://schemas.microsoft.com/office/drawing/2016/5/14/chartex" xmlns:mc="http://schemas.openxmlformats.org/markup-compatibility/2006" xmlns:aink="http://schemas.microsoft.com/office/drawing/2016/ink" xmlns:am3d="http://schemas.microsoft.com/office/drawing/2017/model3d" xmlns:o="urn:schemas-microsoft-com:office:office" xmlns:oel="http://schemas.microsoft.com/office/2019/extlst" xmlns:r="http://schemas.openxmlformats.org/officeDocument/2006/relationships" xmlns:m="http://schemas.openxmlformats.org/officeDocument/2006/math" xmlns:v="urn:schemas-microsoft-com:vml" xmlns:wp14="http://schemas.microsoft.com/office/word/2010/wordprocessingDrawing" xmlns:wp="http://schemas.openxmlformats.org/drawingml/2006/wordprocessingDrawing" xmlns:w10="urn:schemas-microsoft-com:office:word" xmlns:w="http://schemas.openxmlformats.org/wordprocessingml/2006/main" xmlns:w14="http://schemas.microsoft.com/office/word/2010/wordml" xmlns:w15="http://schemas.microsoft.com/office/word/2012/wordml" xmlns:w16cex="http://schemas.microsoft.com/office/word/2018/wordml/cex" xmlns:w16cid="http://schemas.microsoft.com/office/word/2016/wordml/cid" xmlns:w16="http://schemas.microsoft.com/office/word/2018/wordml" xmlns:w16du="http://schemas.microsoft.com/office/word/2023/wordml/word16du" xmlns:w16sdtdh="http://schemas.microsoft.com/office/word/2020/wordml/sdtdatahash" xmlns:w16sdtfl="http://schemas.microsoft.com/office/word/2024/wordml/sdtformatlock" xmlns:w16se="http://schemas.microsoft.com/office/word/2015/wordml/symex" xmlns:wpg="http://schemas.microsoft.com/office/word/2010/wordprocessingGroup" xmlns:wpi="http://schemas.microsoft.com/office/word/2010/wordprocessingInk" xmlns:wne="http://schemas.microsoft.com/office/word/2006/wordml" xmlns:wps="http://schemas.microsoft.com/office/word/2010/wordprocessingShape" mc:Ignorable="w14 w15 w16se w16cid w16 w16cex w16sdtdh w16sdtfl w16du wp14">
+<w:hdr xmlns:wpc="http://schemas.microsoft.com/office/word/2010/wordprocessingCanvas" xmlns:mc="http://schemas.openxmlformats.org/markup-compatibility/2006" xmlns:o="urn:schemas-microsoft-com:office:office" xmlns:r="http://schemas.openxmlformats.org/officeDocument/2006/relationships" xmlns:m="http://schemas.openxmlformats.org/officeDocument/2006/math" xmlns:v="urn:schemas-microsoft-com:vml" xmlns:wp14="http://schemas.microsoft.com/office/word/2010/wordprocessingDrawing" xmlns:wp="http://schemas.openxmlformats.org/drawingml/2006/wordprocessingDrawing" xmlns:w10="urn:schemas-microsoft-com:office:word" xmlns:w="http://schemas.openxmlformats.org/wordprocessingml/2006/main" xmlns:w14="http://schemas.microsoft.com/office/word/2010/wordml" xmlns:wpg="http://schemas.microsoft.com/office/word/2010/wordprocessingGroup" xmlns:wpi="http://schemas.microsoft.com/office/word/2010/wordprocessingInk" xmlns:wne="http://schemas.microsoft.com/office/word/2006/wordml" xmlns:wps="http://schemas.microsoft.com/office/word/2010/wordprocessingShape" mc:Ignorable="w14 wp14">
   <w:p>
     <w:pPr>
       <w:pStyle w:val="Cabealho"/>
@@ -9960,7 +10042,7 @@
 </file>
 
 <file path=word/header7.xml><?xml version="1.0" encoding="utf-8"?>
-<w:hdr xmlns:wpc="http://schemas.microsoft.com/office/word/2010/wordprocessingCanvas" xmlns:cx="http://schemas.microsoft.com/office/drawing/2014/chartex" xmlns:cx1="http://schemas.microsoft.com/office/drawing/2015/9/8/chartex" xmlns:cx2="http://schemas.microsoft.com/office/drawing/2015/10/21/chartex" xmlns:cx3="http://schemas.microsoft.com/office/drawing/2016/5/9/chartex" xmlns:cx4="http://schemas.microsoft.com/office/drawing/2016/5/10/chartex" xmlns:cx5="http://schemas.microsoft.com/office/drawing/2016/5/11/chartex" xmlns:cx6="http://schemas.microsoft.com/office/drawing/2016/5/12/chartex" xmlns:cx7="http://schemas.microsoft.com/office/drawing/2016/5/13/chartex" xmlns:cx8="http://schemas.microsoft.com/office/drawing/2016/5/14/chartex" xmlns:mc="http://schemas.openxmlformats.org/markup-compatibility/2006" xmlns:aink="http://schemas.microsoft.com/office/drawing/2016/ink" xmlns:am3d="http://schemas.microsoft.com/office/drawing/2017/model3d" xmlns:o="urn:schemas-microsoft-com:office:office" xmlns:oel="http://schemas.microsoft.com/office/2019/extlst" xmlns:r="http://schemas.openxmlformats.org/officeDocument/2006/relationships" xmlns:m="http://schemas.openxmlformats.org/officeDocument/2006/math" xmlns:v="urn:schemas-microsoft-com:vml" xmlns:wp14="http://schemas.microsoft.com/office/word/2010/wordprocessingDrawing" xmlns:wp="http://schemas.openxmlformats.org/drawingml/2006/wordprocessingDrawing" xmlns:w10="urn:schemas-microsoft-com:office:word" xmlns:w="http://schemas.openxmlformats.org/wordprocessingml/2006/main" xmlns:w14="http://schemas.microsoft.com/office/word/2010/wordml" xmlns:w15="http://schemas.microsoft.com/office/word/2012/wordml" xmlns:w16cex="http://schemas.microsoft.com/office/word/2018/wordml/cex" xmlns:w16cid="http://schemas.microsoft.com/office/word/2016/wordml/cid" xmlns:w16="http://schemas.microsoft.com/office/word/2018/wordml" xmlns:w16du="http://schemas.microsoft.com/office/word/2023/wordml/word16du" xmlns:w16sdtdh="http://schemas.microsoft.com/office/word/2020/wordml/sdtdatahash" xmlns:w16sdtfl="http://schemas.microsoft.com/office/word/2024/wordml/sdtformatlock" xmlns:w16se="http://schemas.microsoft.com/office/word/2015/wordml/symex" xmlns:wpg="http://schemas.microsoft.com/office/word/2010/wordprocessingGroup" xmlns:wpi="http://schemas.microsoft.com/office/word/2010/wordprocessingInk" xmlns:wne="http://schemas.microsoft.com/office/word/2006/wordml" xmlns:wps="http://schemas.microsoft.com/office/word/2010/wordprocessingShape" mc:Ignorable="w14 w15 w16se w16cid w16 w16cex w16sdtdh w16sdtfl w16du wp14">
+<w:hdr xmlns:wpc="http://schemas.microsoft.com/office/word/2010/wordprocessingCanvas" xmlns:mc="http://schemas.openxmlformats.org/markup-compatibility/2006" xmlns:o="urn:schemas-microsoft-com:office:office" xmlns:r="http://schemas.openxmlformats.org/officeDocument/2006/relationships" xmlns:m="http://schemas.openxmlformats.org/officeDocument/2006/math" xmlns:v="urn:schemas-microsoft-com:vml" xmlns:wp14="http://schemas.microsoft.com/office/word/2010/wordprocessingDrawing" xmlns:wp="http://schemas.openxmlformats.org/drawingml/2006/wordprocessingDrawing" xmlns:w10="urn:schemas-microsoft-com:office:word" xmlns:w="http://schemas.openxmlformats.org/wordprocessingml/2006/main" xmlns:w14="http://schemas.microsoft.com/office/word/2010/wordml" xmlns:wpg="http://schemas.microsoft.com/office/word/2010/wordprocessingGroup" xmlns:wpi="http://schemas.microsoft.com/office/word/2010/wordprocessingInk" xmlns:wne="http://schemas.microsoft.com/office/word/2006/wordml" xmlns:wps="http://schemas.microsoft.com/office/word/2010/wordprocessingShape" mc:Ignorable="w14 wp14">
   <w:sdt>
     <w:sdtPr>
       <w:id w:val="1052963678"/>
@@ -9969,6 +10051,7 @@
         <w:docPartUnique/>
       </w:docPartObj>
     </w:sdtPr>
+    <w:sdtEndPr/>
     <w:sdtContent>
       <w:p>
         <w:pPr>
@@ -9996,7 +10079,7 @@
           <w:rPr>
             <w:noProof/>
           </w:rPr>
-          <w:t>37</w:t>
+          <w:t>41</w:t>
         </w:r>
         <w:r>
           <w:rPr>
@@ -10011,7 +10094,7 @@
 </file>
 
 <file path=word/header8.xml><?xml version="1.0" encoding="utf-8"?>
-<w:hdr xmlns:wpc="http://schemas.microsoft.com/office/word/2010/wordprocessingCanvas" xmlns:cx="http://schemas.microsoft.com/office/drawing/2014/chartex" xmlns:cx1="http://schemas.microsoft.com/office/drawing/2015/9/8/chartex" xmlns:cx2="http://schemas.microsoft.com/office/drawing/2015/10/21/chartex" xmlns:cx3="http://schemas.microsoft.com/office/drawing/2016/5/9/chartex" xmlns:cx4="http://schemas.microsoft.com/office/drawing/2016/5/10/chartex" xmlns:cx5="http://schemas.microsoft.com/office/drawing/2016/5/11/chartex" xmlns:cx6="http://schemas.microsoft.com/office/drawing/2016/5/12/chartex" xmlns:cx7="http://schemas.microsoft.com/office/drawing/2016/5/13/chartex" xmlns:cx8="http://schemas.microsoft.com/office/drawing/2016/5/14/chartex" xmlns:mc="http://schemas.openxmlformats.org/markup-compatibility/2006" xmlns:aink="http://schemas.microsoft.com/office/drawing/2016/ink" xmlns:am3d="http://schemas.microsoft.com/office/drawing/2017/model3d" xmlns:o="urn:schemas-microsoft-com:office:office" xmlns:oel="http://schemas.microsoft.com/office/2019/extlst" xmlns:r="http://schemas.openxmlformats.org/officeDocument/2006/relationships" xmlns:m="http://schemas.openxmlformats.org/officeDocument/2006/math" xmlns:v="urn:schemas-microsoft-com:vml" xmlns:wp14="http://schemas.microsoft.com/office/word/2010/wordprocessingDrawing" xmlns:wp="http://schemas.openxmlformats.org/drawingml/2006/wordprocessingDrawing" xmlns:w10="urn:schemas-microsoft-com:office:word" xmlns:w="http://schemas.openxmlformats.org/wordprocessingml/2006/main" xmlns:w14="http://schemas.microsoft.com/office/word/2010/wordml" xmlns:w15="http://schemas.microsoft.com/office/word/2012/wordml" xmlns:w16cex="http://schemas.microsoft.com/office/word/2018/wordml/cex" xmlns:w16cid="http://schemas.microsoft.com/office/word/2016/wordml/cid" xmlns:w16="http://schemas.microsoft.com/office/word/2018/wordml" xmlns:w16du="http://schemas.microsoft.com/office/word/2023/wordml/word16du" xmlns:w16sdtdh="http://schemas.microsoft.com/office/word/2020/wordml/sdtdatahash" xmlns:w16sdtfl="http://schemas.microsoft.com/office/word/2024/wordml/sdtformatlock" xmlns:w16se="http://schemas.microsoft.com/office/word/2015/wordml/symex" xmlns:wpg="http://schemas.microsoft.com/office/word/2010/wordprocessingGroup" xmlns:wpi="http://schemas.microsoft.com/office/word/2010/wordprocessingInk" xmlns:wne="http://schemas.microsoft.com/office/word/2006/wordml" xmlns:wps="http://schemas.microsoft.com/office/word/2010/wordprocessingShape" mc:Ignorable="w14 w15 w16se w16cid w16 w16cex w16sdtdh w16sdtfl w16du wp14">
+<w:hdr xmlns:wpc="http://schemas.microsoft.com/office/word/2010/wordprocessingCanvas" xmlns:mc="http://schemas.openxmlformats.org/markup-compatibility/2006" xmlns:o="urn:schemas-microsoft-com:office:office" xmlns:r="http://schemas.openxmlformats.org/officeDocument/2006/relationships" xmlns:m="http://schemas.openxmlformats.org/officeDocument/2006/math" xmlns:v="urn:schemas-microsoft-com:vml" xmlns:wp14="http://schemas.microsoft.com/office/word/2010/wordprocessingDrawing" xmlns:wp="http://schemas.openxmlformats.org/drawingml/2006/wordprocessingDrawing" xmlns:w10="urn:schemas-microsoft-com:office:word" xmlns:w="http://schemas.openxmlformats.org/wordprocessingml/2006/main" xmlns:w14="http://schemas.microsoft.com/office/word/2010/wordml" xmlns:wpg="http://schemas.microsoft.com/office/word/2010/wordprocessingGroup" xmlns:wpi="http://schemas.microsoft.com/office/word/2010/wordprocessingInk" xmlns:wne="http://schemas.microsoft.com/office/word/2006/wordml" xmlns:wps="http://schemas.microsoft.com/office/word/2010/wordprocessingShape" mc:Ignorable="w14 wp14">
   <w:p>
     <w:pPr>
       <w:pStyle w:val="Cabealho"/>
@@ -10021,8 +10104,8 @@
 </file>
 
 <file path=word/numbering.xml><?xml version="1.0" encoding="utf-8"?>
-<w:numbering xmlns:wpc="http://schemas.microsoft.com/office/word/2010/wordprocessingCanvas" xmlns:cx="http://schemas.microsoft.com/office/drawing/2014/chartex" xmlns:cx1="http://schemas.microsoft.com/office/drawing/2015/9/8/chartex" xmlns:cx2="http://schemas.microsoft.com/office/drawing/2015/10/21/chartex" xmlns:cx3="http://schemas.microsoft.com/office/drawing/2016/5/9/chartex" xmlns:cx4="http://schemas.microsoft.com/office/drawing/2016/5/10/chartex" xmlns:cx5="http://schemas.microsoft.com/office/drawing/2016/5/11/chartex" xmlns:cx6="http://schemas.microsoft.com/office/drawing/2016/5/12/chartex" xmlns:cx7="http://schemas.microsoft.com/office/drawing/2016/5/13/chartex" xmlns:cx8="http://schemas.microsoft.com/office/drawing/2016/5/14/chartex" xmlns:mc="http://schemas.openxmlformats.org/markup-compatibility/2006" xmlns:aink="http://schemas.microsoft.com/office/drawing/2016/ink" xmlns:am3d="http://schemas.microsoft.com/office/drawing/2017/model3d" xmlns:o="urn:schemas-microsoft-com:office:office" xmlns:oel="http://schemas.microsoft.com/office/2019/extlst" xmlns:r="http://schemas.openxmlformats.org/officeDocument/2006/relationships" xmlns:m="http://schemas.openxmlformats.org/officeDocument/2006/math" xmlns:v="urn:schemas-microsoft-com:vml" xmlns:wp14="http://schemas.microsoft.com/office/word/2010/wordprocessingDrawing" xmlns:wp="http://schemas.openxmlformats.org/drawingml/2006/wordprocessingDrawing" xmlns:w10="urn:schemas-microsoft-com:office:word" xmlns:w="http://schemas.openxmlformats.org/wordprocessingml/2006/main" xmlns:w14="http://schemas.microsoft.com/office/word/2010/wordml" xmlns:w15="http://schemas.microsoft.com/office/word/2012/wordml" xmlns:w16cex="http://schemas.microsoft.com/office/word/2018/wordml/cex" xmlns:w16cid="http://schemas.microsoft.com/office/word/2016/wordml/cid" xmlns:w16="http://schemas.microsoft.com/office/word/2018/wordml" xmlns:w16du="http://schemas.microsoft.com/office/word/2023/wordml/word16du" xmlns:w16sdtdh="http://schemas.microsoft.com/office/word/2020/wordml/sdtdatahash" xmlns:w16sdtfl="http://schemas.microsoft.com/office/word/2024/wordml/sdtformatlock" xmlns:w16se="http://schemas.microsoft.com/office/word/2015/wordml/symex" xmlns:wpg="http://schemas.microsoft.com/office/word/2010/wordprocessingGroup" xmlns:wpi="http://schemas.microsoft.com/office/word/2010/wordprocessingInk" xmlns:wne="http://schemas.microsoft.com/office/word/2006/wordml" xmlns:wps="http://schemas.microsoft.com/office/word/2010/wordprocessingShape" mc:Ignorable="w14 w15 w16se w16cid w16 w16cex w16sdtdh w16sdtfl w16du wp14">
-  <w:abstractNum w:abstractNumId="0" w15:restartNumberingAfterBreak="0">
+<w:numbering xmlns:wpc="http://schemas.microsoft.com/office/word/2010/wordprocessingCanvas" xmlns:mc="http://schemas.openxmlformats.org/markup-compatibility/2006" xmlns:o="urn:schemas-microsoft-com:office:office" xmlns:r="http://schemas.openxmlformats.org/officeDocument/2006/relationships" xmlns:m="http://schemas.openxmlformats.org/officeDocument/2006/math" xmlns:v="urn:schemas-microsoft-com:vml" xmlns:wp14="http://schemas.microsoft.com/office/word/2010/wordprocessingDrawing" xmlns:wp="http://schemas.openxmlformats.org/drawingml/2006/wordprocessingDrawing" xmlns:w10="urn:schemas-microsoft-com:office:word" xmlns:w="http://schemas.openxmlformats.org/wordprocessingml/2006/main" xmlns:w14="http://schemas.microsoft.com/office/word/2010/wordml" xmlns:wpg="http://schemas.microsoft.com/office/word/2010/wordprocessingGroup" xmlns:wpi="http://schemas.microsoft.com/office/word/2010/wordprocessingInk" xmlns:wne="http://schemas.microsoft.com/office/word/2006/wordml" xmlns:wps="http://schemas.microsoft.com/office/word/2010/wordprocessingShape" mc:Ignorable="w14 wp14">
+  <w:abstractNum w:abstractNumId="0">
     <w:nsid w:val="FFFFFF88"/>
     <w:multiLevelType w:val="singleLevel"/>
     <w:tmpl w:val="758A92F0"/>
@@ -10039,7 +10122,7 @@
       </w:pPr>
     </w:lvl>
   </w:abstractNum>
-  <w:abstractNum w:abstractNumId="1" w15:restartNumberingAfterBreak="0">
+  <w:abstractNum w:abstractNumId="1">
     <w:nsid w:val="010727FD"/>
     <w:multiLevelType w:val="multilevel"/>
     <w:tmpl w:val="B78AADBA"/>
@@ -10179,7 +10262,7 @@
       </w:rPr>
     </w:lvl>
   </w:abstractNum>
-  <w:abstractNum w:abstractNumId="2" w15:restartNumberingAfterBreak="0">
+  <w:abstractNum w:abstractNumId="2">
     <w:nsid w:val="11DF579C"/>
     <w:multiLevelType w:val="hybridMultilevel"/>
     <w:tmpl w:val="8B6AF490"/>
@@ -10292,7 +10375,7 @@
       </w:rPr>
     </w:lvl>
   </w:abstractNum>
-  <w:abstractNum w:abstractNumId="3" w15:restartNumberingAfterBreak="0">
+  <w:abstractNum w:abstractNumId="3">
     <w:nsid w:val="13DC21B7"/>
     <w:multiLevelType w:val="hybridMultilevel"/>
     <w:tmpl w:val="B86EE9EE"/>
@@ -10405,7 +10488,7 @@
       </w:rPr>
     </w:lvl>
   </w:abstractNum>
-  <w:abstractNum w:abstractNumId="4" w15:restartNumberingAfterBreak="0">
+  <w:abstractNum w:abstractNumId="4">
     <w:nsid w:val="14EC4CFF"/>
     <w:multiLevelType w:val="hybridMultilevel"/>
     <w:tmpl w:val="F18636E2"/>
@@ -10521,7 +10604,7 @@
       </w:pPr>
     </w:lvl>
   </w:abstractNum>
-  <w:abstractNum w:abstractNumId="5" w15:restartNumberingAfterBreak="0">
+  <w:abstractNum w:abstractNumId="5">
     <w:nsid w:val="1862130C"/>
     <w:multiLevelType w:val="multilevel"/>
     <w:tmpl w:val="E102CBF2"/>
@@ -10661,7 +10744,7 @@
       </w:rPr>
     </w:lvl>
   </w:abstractNum>
-  <w:abstractNum w:abstractNumId="6" w15:restartNumberingAfterBreak="0">
+  <w:abstractNum w:abstractNumId="6">
     <w:nsid w:val="19F3483E"/>
     <w:multiLevelType w:val="multilevel"/>
     <w:tmpl w:val="7960D292"/>
@@ -10801,7 +10884,7 @@
       </w:rPr>
     </w:lvl>
   </w:abstractNum>
-  <w:abstractNum w:abstractNumId="7" w15:restartNumberingAfterBreak="0">
+  <w:abstractNum w:abstractNumId="7">
     <w:nsid w:val="1FD13A6F"/>
     <w:multiLevelType w:val="multilevel"/>
     <w:tmpl w:val="E40E7E6C"/>
@@ -10941,7 +11024,7 @@
       </w:rPr>
     </w:lvl>
   </w:abstractNum>
-  <w:abstractNum w:abstractNumId="8" w15:restartNumberingAfterBreak="0">
+  <w:abstractNum w:abstractNumId="8">
     <w:nsid w:val="27540B40"/>
     <w:multiLevelType w:val="hybridMultilevel"/>
     <w:tmpl w:val="7E109130"/>
@@ -11030,7 +11113,7 @@
       </w:pPr>
     </w:lvl>
   </w:abstractNum>
-  <w:abstractNum w:abstractNumId="9" w15:restartNumberingAfterBreak="0">
+  <w:abstractNum w:abstractNumId="9">
     <w:nsid w:val="2C8232F4"/>
     <w:multiLevelType w:val="hybridMultilevel"/>
     <w:tmpl w:val="1A56AC36"/>
@@ -11119,7 +11202,7 @@
       </w:pPr>
     </w:lvl>
   </w:abstractNum>
-  <w:abstractNum w:abstractNumId="10" w15:restartNumberingAfterBreak="0">
+  <w:abstractNum w:abstractNumId="10">
     <w:nsid w:val="2F267230"/>
     <w:multiLevelType w:val="hybridMultilevel"/>
     <w:tmpl w:val="E102B2CC"/>
@@ -11208,7 +11291,7 @@
       </w:pPr>
     </w:lvl>
   </w:abstractNum>
-  <w:abstractNum w:abstractNumId="11" w15:restartNumberingAfterBreak="0">
+  <w:abstractNum w:abstractNumId="11">
     <w:nsid w:val="30696363"/>
     <w:multiLevelType w:val="hybridMultilevel"/>
     <w:tmpl w:val="8368C35A"/>
@@ -11297,7 +11380,7 @@
       </w:pPr>
     </w:lvl>
   </w:abstractNum>
-  <w:abstractNum w:abstractNumId="12" w15:restartNumberingAfterBreak="0">
+  <w:abstractNum w:abstractNumId="12">
     <w:nsid w:val="34E26EA6"/>
     <w:multiLevelType w:val="multilevel"/>
     <w:tmpl w:val="3C58877C"/>
@@ -11437,7 +11520,7 @@
       </w:rPr>
     </w:lvl>
   </w:abstractNum>
-  <w:abstractNum w:abstractNumId="13" w15:restartNumberingAfterBreak="0">
+  <w:abstractNum w:abstractNumId="13">
     <w:nsid w:val="39F52A64"/>
     <w:multiLevelType w:val="singleLevel"/>
     <w:tmpl w:val="AE162D36"/>
@@ -11456,7 +11539,7 @@
       </w:rPr>
     </w:lvl>
   </w:abstractNum>
-  <w:abstractNum w:abstractNumId="14" w15:restartNumberingAfterBreak="0">
+  <w:abstractNum w:abstractNumId="14">
     <w:nsid w:val="3B501AD5"/>
     <w:multiLevelType w:val="hybridMultilevel"/>
     <w:tmpl w:val="A39AD45A"/>
@@ -11545,7 +11628,7 @@
       </w:pPr>
     </w:lvl>
   </w:abstractNum>
-  <w:abstractNum w:abstractNumId="15" w15:restartNumberingAfterBreak="0">
+  <w:abstractNum w:abstractNumId="15">
     <w:nsid w:val="3C1706AA"/>
     <w:multiLevelType w:val="hybridMultilevel"/>
     <w:tmpl w:val="D4A2F076"/>
@@ -11658,7 +11741,7 @@
       </w:rPr>
     </w:lvl>
   </w:abstractNum>
-  <w:abstractNum w:abstractNumId="16" w15:restartNumberingAfterBreak="0">
+  <w:abstractNum w:abstractNumId="16">
     <w:nsid w:val="3EB02082"/>
     <w:multiLevelType w:val="multilevel"/>
     <w:tmpl w:val="A5D200B2"/>
@@ -11798,7 +11881,7 @@
       </w:rPr>
     </w:lvl>
   </w:abstractNum>
-  <w:abstractNum w:abstractNumId="17" w15:restartNumberingAfterBreak="0">
+  <w:abstractNum w:abstractNumId="17">
     <w:nsid w:val="43F26983"/>
     <w:multiLevelType w:val="multilevel"/>
     <w:tmpl w:val="1E482440"/>
@@ -11942,7 +12025,7 @@
       </w:rPr>
     </w:lvl>
   </w:abstractNum>
-  <w:abstractNum w:abstractNumId="18" w15:restartNumberingAfterBreak="0">
+  <w:abstractNum w:abstractNumId="18">
     <w:nsid w:val="5584027B"/>
     <w:multiLevelType w:val="hybridMultilevel"/>
     <w:tmpl w:val="B394E1E2"/>
@@ -12028,7 +12111,7 @@
       </w:pPr>
     </w:lvl>
   </w:abstractNum>
-  <w:abstractNum w:abstractNumId="19" w15:restartNumberingAfterBreak="0">
+  <w:abstractNum w:abstractNumId="19">
     <w:nsid w:val="5F2F46EB"/>
     <w:multiLevelType w:val="multilevel"/>
     <w:tmpl w:val="D4DCBC9C"/>
@@ -12168,7 +12251,7 @@
       </w:rPr>
     </w:lvl>
   </w:abstractNum>
-  <w:abstractNum w:abstractNumId="20" w15:restartNumberingAfterBreak="0">
+  <w:abstractNum w:abstractNumId="20">
     <w:nsid w:val="63447252"/>
     <w:multiLevelType w:val="hybridMultilevel"/>
     <w:tmpl w:val="CCF684C8"/>
@@ -12284,7 +12367,7 @@
       </w:pPr>
     </w:lvl>
   </w:abstractNum>
-  <w:abstractNum w:abstractNumId="21" w15:restartNumberingAfterBreak="0">
+  <w:abstractNum w:abstractNumId="21">
     <w:nsid w:val="63E512F1"/>
     <w:multiLevelType w:val="hybridMultilevel"/>
     <w:tmpl w:val="BA363936"/>
@@ -12397,7 +12480,7 @@
       </w:rPr>
     </w:lvl>
   </w:abstractNum>
-  <w:abstractNum w:abstractNumId="22" w15:restartNumberingAfterBreak="0">
+  <w:abstractNum w:abstractNumId="22">
     <w:nsid w:val="729A5C18"/>
     <w:multiLevelType w:val="singleLevel"/>
     <w:tmpl w:val="AE162D36"/>
@@ -12416,80 +12499,80 @@
       </w:rPr>
     </w:lvl>
   </w:abstractNum>
-  <w:num w:numId="1" w16cid:durableId="1319722716">
+  <w:num w:numId="1">
     <w:abstractNumId w:val="4"/>
   </w:num>
-  <w:num w:numId="2" w16cid:durableId="157307733">
+  <w:num w:numId="2">
     <w:abstractNumId w:val="20"/>
   </w:num>
-  <w:num w:numId="3" w16cid:durableId="1818065527">
+  <w:num w:numId="3">
     <w:abstractNumId w:val="17"/>
   </w:num>
-  <w:num w:numId="4" w16cid:durableId="1798907317">
+  <w:num w:numId="4">
     <w:abstractNumId w:val="7"/>
   </w:num>
-  <w:num w:numId="5" w16cid:durableId="727218925">
+  <w:num w:numId="5">
     <w:abstractNumId w:val="1"/>
   </w:num>
-  <w:num w:numId="6" w16cid:durableId="1327635737">
+  <w:num w:numId="6">
     <w:abstractNumId w:val="12"/>
   </w:num>
-  <w:num w:numId="7" w16cid:durableId="1252398465">
+  <w:num w:numId="7">
     <w:abstractNumId w:val="6"/>
   </w:num>
-  <w:num w:numId="8" w16cid:durableId="778187125">
+  <w:num w:numId="8">
     <w:abstractNumId w:val="19"/>
   </w:num>
-  <w:num w:numId="9" w16cid:durableId="6373904">
+  <w:num w:numId="9">
     <w:abstractNumId w:val="5"/>
   </w:num>
-  <w:num w:numId="10" w16cid:durableId="1183478205">
+  <w:num w:numId="10">
     <w:abstractNumId w:val="0"/>
   </w:num>
-  <w:num w:numId="11" w16cid:durableId="2086994466">
+  <w:num w:numId="11">
     <w:abstractNumId w:val="16"/>
   </w:num>
-  <w:num w:numId="12" w16cid:durableId="1246765730">
+  <w:num w:numId="12">
     <w:abstractNumId w:val="13"/>
   </w:num>
-  <w:num w:numId="13" w16cid:durableId="1382443472">
+  <w:num w:numId="13">
     <w:abstractNumId w:val="22"/>
   </w:num>
-  <w:num w:numId="14" w16cid:durableId="188884664">
+  <w:num w:numId="14">
     <w:abstractNumId w:val="9"/>
   </w:num>
-  <w:num w:numId="15" w16cid:durableId="1806044612">
+  <w:num w:numId="15">
     <w:abstractNumId w:val="8"/>
   </w:num>
-  <w:num w:numId="16" w16cid:durableId="525486624">
+  <w:num w:numId="16">
     <w:abstractNumId w:val="10"/>
   </w:num>
-  <w:num w:numId="17" w16cid:durableId="1034228165">
+  <w:num w:numId="17">
     <w:abstractNumId w:val="14"/>
   </w:num>
-  <w:num w:numId="18" w16cid:durableId="1054086289">
+  <w:num w:numId="18">
     <w:abstractNumId w:val="18"/>
   </w:num>
-  <w:num w:numId="19" w16cid:durableId="837773185">
+  <w:num w:numId="19">
     <w:abstractNumId w:val="11"/>
   </w:num>
-  <w:num w:numId="20" w16cid:durableId="1484152512">
+  <w:num w:numId="20">
     <w:abstractNumId w:val="3"/>
   </w:num>
-  <w:num w:numId="21" w16cid:durableId="1368873406">
+  <w:num w:numId="21">
     <w:abstractNumId w:val="21"/>
   </w:num>
-  <w:num w:numId="22" w16cid:durableId="272714296">
+  <w:num w:numId="22">
     <w:abstractNumId w:val="2"/>
   </w:num>
-  <w:num w:numId="23" w16cid:durableId="513613876">
+  <w:num w:numId="23">
     <w:abstractNumId w:val="15"/>
   </w:num>
 </w:numbering>
 </file>
 
 <file path=word/styles.xml><?xml version="1.0" encoding="utf-8"?>
-<w:styles xmlns:mc="http://schemas.openxmlformats.org/markup-compatibility/2006" xmlns:r="http://schemas.openxmlformats.org/officeDocument/2006/relationships" xmlns:w="http://schemas.openxmlformats.org/wordprocessingml/2006/main" xmlns:w14="http://schemas.microsoft.com/office/word/2010/wordml" xmlns:w15="http://schemas.microsoft.com/office/word/2012/wordml" xmlns:w16cex="http://schemas.microsoft.com/office/word/2018/wordml/cex" xmlns:w16cid="http://schemas.microsoft.com/office/word/2016/wordml/cid" xmlns:w16="http://schemas.microsoft.com/office/word/2018/wordml" xmlns:w16du="http://schemas.microsoft.com/office/word/2023/wordml/word16du" xmlns:w16sdtdh="http://schemas.microsoft.com/office/word/2020/wordml/sdtdatahash" xmlns:w16sdtfl="http://schemas.microsoft.com/office/word/2024/wordml/sdtformatlock" xmlns:w16se="http://schemas.microsoft.com/office/word/2015/wordml/symex" mc:Ignorable="w14 w15 w16se w16cid w16 w16cex w16sdtdh w16sdtfl w16du">
+<w:styles xmlns:mc="http://schemas.openxmlformats.org/markup-compatibility/2006" xmlns:r="http://schemas.openxmlformats.org/officeDocument/2006/relationships" xmlns:w="http://schemas.openxmlformats.org/wordprocessingml/2006/main" xmlns:w14="http://schemas.microsoft.com/office/word/2010/wordml" mc:Ignorable="w14">
   <w:docDefaults>
     <w:rPrDefault>
       <w:rPr>
@@ -12499,383 +12582,144 @@
     </w:rPrDefault>
     <w:pPrDefault/>
   </w:docDefaults>
-  <w:latentStyles w:defLockedState="0" w:defUIPriority="99" w:defSemiHidden="0" w:defUnhideWhenUsed="0" w:defQFormat="0" w:count="376">
-    <w:lsdException w:name="Normal" w:uiPriority="0" w:qFormat="1"/>
-    <w:lsdException w:name="heading 1" w:uiPriority="9" w:qFormat="1"/>
-    <w:lsdException w:name="heading 2" w:uiPriority="9" w:qFormat="1"/>
-    <w:lsdException w:name="heading 3" w:uiPriority="9" w:qFormat="1"/>
-    <w:lsdException w:name="heading 4" w:semiHidden="1" w:uiPriority="9" w:unhideWhenUsed="1" w:qFormat="1"/>
-    <w:lsdException w:name="heading 5" w:semiHidden="1" w:uiPriority="9" w:unhideWhenUsed="1" w:qFormat="1"/>
-    <w:lsdException w:name="heading 6" w:semiHidden="1" w:uiPriority="9" w:unhideWhenUsed="1" w:qFormat="1"/>
-    <w:lsdException w:name="heading 7" w:semiHidden="1" w:uiPriority="9" w:unhideWhenUsed="1" w:qFormat="1"/>
-    <w:lsdException w:name="heading 8" w:semiHidden="1" w:uiPriority="9" w:unhideWhenUsed="1" w:qFormat="1"/>
-    <w:lsdException w:name="heading 9" w:semiHidden="1" w:uiPriority="9" w:unhideWhenUsed="1" w:qFormat="1"/>
-    <w:lsdException w:name="index 1" w:semiHidden="1" w:unhideWhenUsed="1"/>
-    <w:lsdException w:name="index 2" w:semiHidden="1" w:unhideWhenUsed="1"/>
-    <w:lsdException w:name="index 3" w:semiHidden="1" w:unhideWhenUsed="1"/>
-    <w:lsdException w:name="index 4" w:semiHidden="1" w:unhideWhenUsed="1"/>
-    <w:lsdException w:name="index 5" w:semiHidden="1" w:unhideWhenUsed="1"/>
-    <w:lsdException w:name="index 6" w:semiHidden="1" w:unhideWhenUsed="1"/>
-    <w:lsdException w:name="index 7" w:semiHidden="1" w:unhideWhenUsed="1"/>
-    <w:lsdException w:name="index 8" w:semiHidden="1" w:unhideWhenUsed="1"/>
-    <w:lsdException w:name="index 9" w:semiHidden="1" w:unhideWhenUsed="1"/>
-    <w:lsdException w:name="toc 1" w:semiHidden="1" w:uiPriority="39" w:unhideWhenUsed="1"/>
-    <w:lsdException w:name="toc 2" w:semiHidden="1" w:uiPriority="39" w:unhideWhenUsed="1"/>
-    <w:lsdException w:name="toc 3" w:semiHidden="1" w:uiPriority="39" w:unhideWhenUsed="1"/>
-    <w:lsdException w:name="toc 4" w:semiHidden="1" w:uiPriority="39" w:unhideWhenUsed="1"/>
-    <w:lsdException w:name="toc 5" w:semiHidden="1" w:uiPriority="39" w:unhideWhenUsed="1"/>
-    <w:lsdException w:name="toc 6" w:semiHidden="1" w:uiPriority="39" w:unhideWhenUsed="1"/>
-    <w:lsdException w:name="toc 7" w:semiHidden="1" w:uiPriority="39" w:unhideWhenUsed="1"/>
-    <w:lsdException w:name="toc 8" w:semiHidden="1" w:uiPriority="39" w:unhideWhenUsed="1"/>
-    <w:lsdException w:name="toc 9" w:semiHidden="1" w:uiPriority="39" w:unhideWhenUsed="1"/>
-    <w:lsdException w:name="Normal Indent" w:semiHidden="1" w:unhideWhenUsed="1"/>
-    <w:lsdException w:name="footnote text" w:semiHidden="1" w:unhideWhenUsed="1"/>
-    <w:lsdException w:name="annotation text" w:semiHidden="1" w:unhideWhenUsed="1"/>
-    <w:lsdException w:name="header" w:semiHidden="1" w:unhideWhenUsed="1"/>
-    <w:lsdException w:name="footer" w:semiHidden="1" w:unhideWhenUsed="1"/>
-    <w:lsdException w:name="index heading" w:semiHidden="1" w:unhideWhenUsed="1"/>
-    <w:lsdException w:name="caption" w:semiHidden="1" w:uiPriority="35" w:unhideWhenUsed="1" w:qFormat="1"/>
-    <w:lsdException w:name="table of figures" w:semiHidden="1" w:unhideWhenUsed="1"/>
-    <w:lsdException w:name="envelope address" w:semiHidden="1" w:unhideWhenUsed="1"/>
-    <w:lsdException w:name="envelope return" w:semiHidden="1" w:unhideWhenUsed="1"/>
-    <w:lsdException w:name="footnote reference" w:semiHidden="1" w:unhideWhenUsed="1"/>
-    <w:lsdException w:name="annotation reference" w:semiHidden="1" w:unhideWhenUsed="1"/>
-    <w:lsdException w:name="line number" w:semiHidden="1" w:unhideWhenUsed="1"/>
-    <w:lsdException w:name="page number" w:semiHidden="1" w:unhideWhenUsed="1"/>
-    <w:lsdException w:name="endnote reference" w:semiHidden="1" w:unhideWhenUsed="1"/>
-    <w:lsdException w:name="endnote text" w:semiHidden="1" w:unhideWhenUsed="1"/>
-    <w:lsdException w:name="table of authorities" w:semiHidden="1" w:unhideWhenUsed="1"/>
-    <w:lsdException w:name="macro" w:semiHidden="1" w:unhideWhenUsed="1"/>
-    <w:lsdException w:name="toa heading" w:semiHidden="1" w:unhideWhenUsed="1"/>
-    <w:lsdException w:name="List" w:semiHidden="1" w:unhideWhenUsed="1"/>
-    <w:lsdException w:name="List Bullet" w:semiHidden="1" w:unhideWhenUsed="1"/>
-    <w:lsdException w:name="List Number" w:semiHidden="1" w:unhideWhenUsed="1"/>
-    <w:lsdException w:name="List 2" w:semiHidden="1" w:unhideWhenUsed="1"/>
-    <w:lsdException w:name="List 3" w:semiHidden="1" w:unhideWhenUsed="1"/>
-    <w:lsdException w:name="List 4" w:semiHidden="1" w:unhideWhenUsed="1"/>
-    <w:lsdException w:name="List 5" w:semiHidden="1" w:unhideWhenUsed="1"/>
-    <w:lsdException w:name="List Bullet 2" w:semiHidden="1" w:unhideWhenUsed="1"/>
-    <w:lsdException w:name="List Bullet 3" w:semiHidden="1" w:unhideWhenUsed="1"/>
-    <w:lsdException w:name="List Bullet 4" w:semiHidden="1" w:unhideWhenUsed="1"/>
-    <w:lsdException w:name="List Bullet 5" w:semiHidden="1" w:unhideWhenUsed="1"/>
-    <w:lsdException w:name="List Number 2" w:semiHidden="1" w:unhideWhenUsed="1"/>
-    <w:lsdException w:name="List Number 3" w:semiHidden="1" w:unhideWhenUsed="1"/>
-    <w:lsdException w:name="List Number 4" w:semiHidden="1" w:unhideWhenUsed="1"/>
-    <w:lsdException w:name="List Number 5" w:semiHidden="1" w:unhideWhenUsed="1"/>
-    <w:lsdException w:name="Title" w:uiPriority="10" w:qFormat="1"/>
-    <w:lsdException w:name="Closing" w:semiHidden="1" w:unhideWhenUsed="1"/>
-    <w:lsdException w:name="Signature" w:semiHidden="1" w:unhideWhenUsed="1"/>
-    <w:lsdException w:name="Default Paragraph Font" w:semiHidden="1" w:uiPriority="1" w:unhideWhenUsed="1"/>
-    <w:lsdException w:name="Body Text" w:semiHidden="1" w:unhideWhenUsed="1"/>
-    <w:lsdException w:name="Body Text Indent" w:semiHidden="1" w:unhideWhenUsed="1"/>
-    <w:lsdException w:name="List Continue" w:semiHidden="1" w:unhideWhenUsed="1"/>
-    <w:lsdException w:name="List Continue 2" w:semiHidden="1" w:unhideWhenUsed="1"/>
-    <w:lsdException w:name="List Continue 3" w:semiHidden="1" w:unhideWhenUsed="1"/>
-    <w:lsdException w:name="List Continue 4" w:semiHidden="1" w:unhideWhenUsed="1"/>
-    <w:lsdException w:name="List Continue 5" w:semiHidden="1" w:unhideWhenUsed="1"/>
-    <w:lsdException w:name="Message Header" w:semiHidden="1" w:unhideWhenUsed="1"/>
-    <w:lsdException w:name="Subtitle" w:uiPriority="11" w:qFormat="1"/>
-    <w:lsdException w:name="Salutation" w:semiHidden="1" w:unhideWhenUsed="1"/>
-    <w:lsdException w:name="Date" w:semiHidden="1" w:unhideWhenUsed="1"/>
-    <w:lsdException w:name="Body Text First Indent" w:semiHidden="1" w:unhideWhenUsed="1"/>
-    <w:lsdException w:name="Body Text First Indent 2" w:semiHidden="1" w:unhideWhenUsed="1"/>
-    <w:lsdException w:name="Note Heading" w:semiHidden="1" w:unhideWhenUsed="1"/>
-    <w:lsdException w:name="Body Text 2" w:semiHidden="1" w:unhideWhenUsed="1"/>
-    <w:lsdException w:name="Body Text 3" w:semiHidden="1" w:unhideWhenUsed="1"/>
-    <w:lsdException w:name="Body Text Indent 2" w:semiHidden="1" w:unhideWhenUsed="1"/>
-    <w:lsdException w:name="Body Text Indent 3" w:semiHidden="1" w:unhideWhenUsed="1"/>
-    <w:lsdException w:name="Block Text" w:semiHidden="1" w:unhideWhenUsed="1"/>
-    <w:lsdException w:name="Hyperlink" w:semiHidden="1" w:unhideWhenUsed="1"/>
-    <w:lsdException w:name="FollowedHyperlink" w:semiHidden="1" w:unhideWhenUsed="1"/>
-    <w:lsdException w:name="Strong" w:uiPriority="22" w:qFormat="1"/>
-    <w:lsdException w:name="Emphasis" w:uiPriority="20" w:qFormat="1"/>
-    <w:lsdException w:name="Document Map" w:semiHidden="1" w:unhideWhenUsed="1"/>
-    <w:lsdException w:name="Plain Text" w:semiHidden="1" w:unhideWhenUsed="1"/>
-    <w:lsdException w:name="E-mail Signature" w:semiHidden="1" w:unhideWhenUsed="1"/>
-    <w:lsdException w:name="HTML Top of Form" w:semiHidden="1" w:unhideWhenUsed="1"/>
-    <w:lsdException w:name="HTML Bottom of Form" w:semiHidden="1" w:unhideWhenUsed="1"/>
-    <w:lsdException w:name="Normal (Web)" w:semiHidden="1" w:unhideWhenUsed="1"/>
-    <w:lsdException w:name="HTML Acronym" w:semiHidden="1" w:unhideWhenUsed="1"/>
-    <w:lsdException w:name="HTML Address" w:semiHidden="1" w:unhideWhenUsed="1"/>
-    <w:lsdException w:name="HTML Cite" w:semiHidden="1" w:unhideWhenUsed="1"/>
-    <w:lsdException w:name="HTML Code" w:semiHidden="1" w:unhideWhenUsed="1"/>
-    <w:lsdException w:name="HTML Definition" w:semiHidden="1" w:unhideWhenUsed="1"/>
-    <w:lsdException w:name="HTML Keyboard" w:semiHidden="1" w:unhideWhenUsed="1"/>
-    <w:lsdException w:name="HTML Preformatted" w:semiHidden="1" w:unhideWhenUsed="1"/>
-    <w:lsdException w:name="HTML Sample" w:semiHidden="1" w:unhideWhenUsed="1"/>
-    <w:lsdException w:name="HTML Typewriter" w:semiHidden="1" w:unhideWhenUsed="1"/>
-    <w:lsdException w:name="HTML Variable" w:semiHidden="1" w:unhideWhenUsed="1"/>
-    <w:lsdException w:name="Normal Table" w:semiHidden="1" w:unhideWhenUsed="1"/>
-    <w:lsdException w:name="annotation subject" w:semiHidden="1" w:unhideWhenUsed="1"/>
-    <w:lsdException w:name="No List" w:semiHidden="1" w:unhideWhenUsed="1"/>
-    <w:lsdException w:name="Outline List 1" w:semiHidden="1" w:unhideWhenUsed="1"/>
-    <w:lsdException w:name="Outline List 2" w:semiHidden="1" w:unhideWhenUsed="1"/>
-    <w:lsdException w:name="Outline List 3" w:semiHidden="1" w:unhideWhenUsed="1"/>
-    <w:lsdException w:name="Table Simple 1" w:semiHidden="1" w:unhideWhenUsed="1"/>
-    <w:lsdException w:name="Table Simple 2" w:semiHidden="1" w:unhideWhenUsed="1"/>
-    <w:lsdException w:name="Table Simple 3" w:semiHidden="1" w:unhideWhenUsed="1"/>
-    <w:lsdException w:name="Table Classic 1" w:semiHidden="1" w:unhideWhenUsed="1"/>
-    <w:lsdException w:name="Table Classic 2" w:semiHidden="1" w:unhideWhenUsed="1"/>
-    <w:lsdException w:name="Table Classic 3" w:semiHidden="1" w:unhideWhenUsed="1"/>
-    <w:lsdException w:name="Table Classic 4" w:semiHidden="1" w:unhideWhenUsed="1"/>
-    <w:lsdException w:name="Table Colorful 1" w:semiHidden="1" w:unhideWhenUsed="1"/>
-    <w:lsdException w:name="Table Colorful 2" w:semiHidden="1" w:unhideWhenUsed="1"/>
-    <w:lsdException w:name="Table Colorful 3" w:semiHidden="1" w:unhideWhenUsed="1"/>
-    <w:lsdException w:name="Table Columns 1" w:semiHidden="1" w:unhideWhenUsed="1"/>
-    <w:lsdException w:name="Table Columns 2" w:semiHidden="1" w:unhideWhenUsed="1"/>
-    <w:lsdException w:name="Table Columns 3" w:semiHidden="1" w:unhideWhenUsed="1"/>
-    <w:lsdException w:name="Table Columns 4" w:semiHidden="1" w:unhideWhenUsed="1"/>
-    <w:lsdException w:name="Table Columns 5" w:semiHidden="1" w:unhideWhenUsed="1"/>
-    <w:lsdException w:name="Table Grid 1" w:semiHidden="1" w:unhideWhenUsed="1"/>
-    <w:lsdException w:name="Table Grid 2" w:semiHidden="1" w:unhideWhenUsed="1"/>
-    <w:lsdException w:name="Table Grid 3" w:semiHidden="1" w:unhideWhenUsed="1"/>
-    <w:lsdException w:name="Table Grid 4" w:semiHidden="1" w:unhideWhenUsed="1"/>
-    <w:lsdException w:name="Table Grid 5" w:semiHidden="1" w:unhideWhenUsed="1"/>
-    <w:lsdException w:name="Table Grid 6" w:semiHidden="1" w:unhideWhenUsed="1"/>
-    <w:lsdException w:name="Table Grid 7" w:semiHidden="1" w:unhideWhenUsed="1"/>
-    <w:lsdException w:name="Table Grid 8" w:semiHidden="1" w:unhideWhenUsed="1"/>
-    <w:lsdException w:name="Table List 1" w:semiHidden="1" w:unhideWhenUsed="1"/>
-    <w:lsdException w:name="Table List 2" w:semiHidden="1" w:unhideWhenUsed="1"/>
-    <w:lsdException w:name="Table List 3" w:semiHidden="1" w:unhideWhenUsed="1"/>
-    <w:lsdException w:name="Table List 4" w:semiHidden="1" w:unhideWhenUsed="1"/>
-    <w:lsdException w:name="Table List 5" w:semiHidden="1" w:unhideWhenUsed="1"/>
-    <w:lsdException w:name="Table List 6" w:semiHidden="1" w:unhideWhenUsed="1"/>
-    <w:lsdException w:name="Table List 7" w:semiHidden="1" w:unhideWhenUsed="1"/>
-    <w:lsdException w:name="Table List 8" w:semiHidden="1" w:unhideWhenUsed="1"/>
-    <w:lsdException w:name="Table 3D effects 1" w:semiHidden="1" w:unhideWhenUsed="1"/>
-    <w:lsdException w:name="Table 3D effects 2" w:semiHidden="1" w:unhideWhenUsed="1"/>
-    <w:lsdException w:name="Table 3D effects 3" w:semiHidden="1" w:unhideWhenUsed="1"/>
-    <w:lsdException w:name="Table Contemporary" w:semiHidden="1" w:unhideWhenUsed="1"/>
-    <w:lsdException w:name="Table Elegant" w:semiHidden="1" w:unhideWhenUsed="1"/>
-    <w:lsdException w:name="Table Professional" w:semiHidden="1" w:unhideWhenUsed="1"/>
-    <w:lsdException w:name="Table Subtle 1" w:semiHidden="1" w:unhideWhenUsed="1"/>
-    <w:lsdException w:name="Table Subtle 2" w:semiHidden="1" w:unhideWhenUsed="1"/>
-    <w:lsdException w:name="Table Web 1" w:semiHidden="1" w:unhideWhenUsed="1"/>
-    <w:lsdException w:name="Table Web 2" w:semiHidden="1" w:unhideWhenUsed="1"/>
-    <w:lsdException w:name="Table Web 3" w:semiHidden="1" w:unhideWhenUsed="1"/>
-    <w:lsdException w:name="Balloon Text" w:semiHidden="1" w:unhideWhenUsed="1"/>
-    <w:lsdException w:name="Table Grid" w:uiPriority="59"/>
-    <w:lsdException w:name="Table Theme" w:semiHidden="1" w:unhideWhenUsed="1"/>
-    <w:lsdException w:name="Placeholder Text" w:semiHidden="1"/>
-    <w:lsdException w:name="No Spacing" w:uiPriority="1" w:qFormat="1"/>
-    <w:lsdException w:name="Light Shading" w:uiPriority="60"/>
-    <w:lsdException w:name="Light List" w:uiPriority="61"/>
-    <w:lsdException w:name="Light Grid" w:uiPriority="62"/>
-    <w:lsdException w:name="Medium Shading 1" w:uiPriority="63"/>
-    <w:lsdException w:name="Medium Shading 2" w:uiPriority="64"/>
-    <w:lsdException w:name="Medium List 1" w:uiPriority="65"/>
-    <w:lsdException w:name="Medium List 2" w:uiPriority="66"/>
-    <w:lsdException w:name="Medium Grid 1" w:uiPriority="67"/>
-    <w:lsdException w:name="Medium Grid 2" w:uiPriority="68"/>
-    <w:lsdException w:name="Medium Grid 3" w:uiPriority="69"/>
-    <w:lsdException w:name="Dark List" w:uiPriority="70"/>
-    <w:lsdException w:name="Colorful Shading" w:uiPriority="71"/>
-    <w:lsdException w:name="Colorful List" w:uiPriority="72"/>
-    <w:lsdException w:name="Colorful Grid" w:uiPriority="73"/>
-    <w:lsdException w:name="Light Shading Accent 1" w:uiPriority="60"/>
-    <w:lsdException w:name="Light List Accent 1" w:uiPriority="61"/>
-    <w:lsdException w:name="Light Grid Accent 1" w:uiPriority="62"/>
-    <w:lsdException w:name="Medium Shading 1 Accent 1" w:uiPriority="63"/>
-    <w:lsdException w:name="Medium Shading 2 Accent 1" w:uiPriority="64"/>
-    <w:lsdException w:name="Medium List 1 Accent 1" w:uiPriority="65"/>
-    <w:lsdException w:name="Revision" w:semiHidden="1"/>
-    <w:lsdException w:name="List Paragraph" w:uiPriority="34" w:qFormat="1"/>
-    <w:lsdException w:name="Quote" w:uiPriority="29" w:qFormat="1"/>
-    <w:lsdException w:name="Intense Quote" w:uiPriority="30" w:qFormat="1"/>
-    <w:lsdException w:name="Medium List 2 Accent 1" w:uiPriority="66"/>
-    <w:lsdException w:name="Medium Grid 1 Accent 1" w:uiPriority="67"/>
-    <w:lsdException w:name="Medium Grid 2 Accent 1" w:uiPriority="68"/>
-    <w:lsdException w:name="Medium Grid 3 Accent 1" w:uiPriority="69"/>
-    <w:lsdException w:name="Dark List Accent 1" w:uiPriority="70"/>
-    <w:lsdException w:name="Colorful Shading Accent 1" w:uiPriority="71"/>
-    <w:lsdException w:name="Colorful List Accent 1" w:uiPriority="72"/>
-    <w:lsdException w:name="Colorful Grid Accent 1" w:uiPriority="73"/>
-    <w:lsdException w:name="Light Shading Accent 2" w:uiPriority="60"/>
-    <w:lsdException w:name="Light List Accent 2" w:uiPriority="61"/>
-    <w:lsdException w:name="Light Grid Accent 2" w:uiPriority="62"/>
-    <w:lsdException w:name="Medium Shading 1 Accent 2" w:uiPriority="63"/>
-    <w:lsdException w:name="Medium Shading 2 Accent 2" w:uiPriority="64"/>
-    <w:lsdException w:name="Medium List 1 Accent 2" w:uiPriority="65"/>
-    <w:lsdException w:name="Medium List 2 Accent 2" w:uiPriority="66"/>
-    <w:lsdException w:name="Medium Grid 1 Accent 2" w:uiPriority="67"/>
-    <w:lsdException w:name="Medium Grid 2 Accent 2" w:uiPriority="68"/>
-    <w:lsdException w:name="Medium Grid 3 Accent 2" w:uiPriority="69"/>
-    <w:lsdException w:name="Dark List Accent 2" w:uiPriority="70"/>
-    <w:lsdException w:name="Colorful Shading Accent 2" w:uiPriority="71"/>
-    <w:lsdException w:name="Colorful List Accent 2" w:uiPriority="72"/>
-    <w:lsdException w:name="Colorful Grid Accent 2" w:uiPriority="73"/>
-    <w:lsdException w:name="Light Shading Accent 3" w:uiPriority="60"/>
-    <w:lsdException w:name="Light List Accent 3" w:uiPriority="61"/>
-    <w:lsdException w:name="Light Grid Accent 3" w:uiPriority="62"/>
-    <w:lsdException w:name="Medium Shading 1 Accent 3" w:uiPriority="63"/>
-    <w:lsdException w:name="Medium Shading 2 Accent 3" w:uiPriority="64"/>
-    <w:lsdException w:name="Medium List 1 Accent 3" w:uiPriority="65"/>
-    <w:lsdException w:name="Medium List 2 Accent 3" w:uiPriority="66"/>
-    <w:lsdException w:name="Medium Grid 1 Accent 3" w:uiPriority="67"/>
-    <w:lsdException w:name="Medium Grid 2 Accent 3" w:uiPriority="68"/>
-    <w:lsdException w:name="Medium Grid 3 Accent 3" w:uiPriority="69"/>
-    <w:lsdException w:name="Dark List Accent 3" w:uiPriority="70"/>
-    <w:lsdException w:name="Colorful Shading Accent 3" w:uiPriority="71"/>
-    <w:lsdException w:name="Colorful List Accent 3" w:uiPriority="72"/>
-    <w:lsdException w:name="Colorful Grid Accent 3" w:uiPriority="73"/>
-    <w:lsdException w:name="Light Shading Accent 4" w:uiPriority="60"/>
-    <w:lsdException w:name="Light List Accent 4" w:uiPriority="61"/>
-    <w:lsdException w:name="Light Grid Accent 4" w:uiPriority="62"/>
-    <w:lsdException w:name="Medium Shading 1 Accent 4" w:uiPriority="63"/>
-    <w:lsdException w:name="Medium Shading 2 Accent 4" w:uiPriority="64"/>
-    <w:lsdException w:name="Medium List 1 Accent 4" w:uiPriority="65"/>
-    <w:lsdException w:name="Medium List 2 Accent 4" w:uiPriority="66"/>
-    <w:lsdException w:name="Medium Grid 1 Accent 4" w:uiPriority="67"/>
-    <w:lsdException w:name="Medium Grid 2 Accent 4" w:uiPriority="68"/>
-    <w:lsdException w:name="Medium Grid 3 Accent 4" w:uiPriority="69"/>
-    <w:lsdException w:name="Dark List Accent 4" w:uiPriority="70"/>
-    <w:lsdException w:name="Colorful Shading Accent 4" w:uiPriority="71"/>
-    <w:lsdException w:name="Colorful List Accent 4" w:uiPriority="72"/>
-    <w:lsdException w:name="Colorful Grid Accent 4" w:uiPriority="73"/>
-    <w:lsdException w:name="Light Shading Accent 5" w:uiPriority="60"/>
-    <w:lsdException w:name="Light List Accent 5" w:uiPriority="61"/>
-    <w:lsdException w:name="Light Grid Accent 5" w:uiPriority="62"/>
-    <w:lsdException w:name="Medium Shading 1 Accent 5" w:uiPriority="63"/>
-    <w:lsdException w:name="Medium Shading 2 Accent 5" w:uiPriority="64"/>
-    <w:lsdException w:name="Medium List 1 Accent 5" w:uiPriority="65"/>
-    <w:lsdException w:name="Medium List 2 Accent 5" w:uiPriority="66"/>
-    <w:lsdException w:name="Medium Grid 1 Accent 5" w:uiPriority="67"/>
-    <w:lsdException w:name="Medium Grid 2 Accent 5" w:uiPriority="68"/>
-    <w:lsdException w:name="Medium Grid 3 Accent 5" w:uiPriority="69"/>
-    <w:lsdException w:name="Dark List Accent 5" w:uiPriority="70"/>
-    <w:lsdException w:name="Colorful Shading Accent 5" w:uiPriority="71"/>
-    <w:lsdException w:name="Colorful List Accent 5" w:uiPriority="72"/>
-    <w:lsdException w:name="Colorful Grid Accent 5" w:uiPriority="73"/>
-    <w:lsdException w:name="Light Shading Accent 6" w:uiPriority="60"/>
-    <w:lsdException w:name="Light List Accent 6" w:uiPriority="61"/>
-    <w:lsdException w:name="Light Grid Accent 6" w:uiPriority="62"/>
-    <w:lsdException w:name="Medium Shading 1 Accent 6" w:uiPriority="63"/>
-    <w:lsdException w:name="Medium Shading 2 Accent 6" w:uiPriority="64"/>
-    <w:lsdException w:name="Medium List 1 Accent 6" w:uiPriority="65"/>
-    <w:lsdException w:name="Medium List 2 Accent 6" w:uiPriority="66"/>
-    <w:lsdException w:name="Medium Grid 1 Accent 6" w:uiPriority="67"/>
-    <w:lsdException w:name="Medium Grid 2 Accent 6" w:uiPriority="68"/>
-    <w:lsdException w:name="Medium Grid 3 Accent 6" w:uiPriority="69"/>
-    <w:lsdException w:name="Dark List Accent 6" w:uiPriority="70"/>
-    <w:lsdException w:name="Colorful Shading Accent 6" w:uiPriority="71"/>
-    <w:lsdException w:name="Colorful List Accent 6" w:uiPriority="72"/>
-    <w:lsdException w:name="Colorful Grid Accent 6" w:uiPriority="73"/>
-    <w:lsdException w:name="Subtle Emphasis" w:uiPriority="19" w:qFormat="1"/>
-    <w:lsdException w:name="Intense Emphasis" w:uiPriority="21" w:qFormat="1"/>
-    <w:lsdException w:name="Subtle Reference" w:uiPriority="31" w:qFormat="1"/>
-    <w:lsdException w:name="Intense Reference" w:uiPriority="32" w:qFormat="1"/>
-    <w:lsdException w:name="Book Title" w:uiPriority="33" w:qFormat="1"/>
-    <w:lsdException w:name="Bibliography" w:semiHidden="1" w:uiPriority="37" w:unhideWhenUsed="1"/>
-    <w:lsdException w:name="TOC Heading" w:semiHidden="1" w:uiPriority="39" w:unhideWhenUsed="1" w:qFormat="1"/>
-    <w:lsdException w:name="Plain Table 1" w:uiPriority="41"/>
-    <w:lsdException w:name="Plain Table 2" w:uiPriority="42"/>
-    <w:lsdException w:name="Plain Table 3" w:uiPriority="43"/>
-    <w:lsdException w:name="Plain Table 4" w:uiPriority="44"/>
-    <w:lsdException w:name="Plain Table 5" w:uiPriority="45"/>
-    <w:lsdException w:name="Grid Table Light" w:uiPriority="40"/>
-    <w:lsdException w:name="Grid Table 1 Light" w:uiPriority="46"/>
-    <w:lsdException w:name="Grid Table 2" w:uiPriority="47"/>
-    <w:lsdException w:name="Grid Table 3" w:uiPriority="48"/>
-    <w:lsdException w:name="Grid Table 4" w:uiPriority="49"/>
-    <w:lsdException w:name="Grid Table 5 Dark" w:uiPriority="50"/>
-    <w:lsdException w:name="Grid Table 6 Colorful" w:uiPriority="51"/>
-    <w:lsdException w:name="Grid Table 7 Colorful" w:uiPriority="52"/>
-    <w:lsdException w:name="Grid Table 1 Light Accent 1" w:uiPriority="46"/>
-    <w:lsdException w:name="Grid Table 2 Accent 1" w:uiPriority="47"/>
-    <w:lsdException w:name="Grid Table 3 Accent 1" w:uiPriority="48"/>
-    <w:lsdException w:name="Grid Table 4 Accent 1" w:uiPriority="49"/>
-    <w:lsdException w:name="Grid Table 5 Dark Accent 1" w:uiPriority="50"/>
-    <w:lsdException w:name="Grid Table 6 Colorful Accent 1" w:uiPriority="51"/>
-    <w:lsdException w:name="Grid Table 7 Colorful Accent 1" w:uiPriority="52"/>
-    <w:lsdException w:name="Grid Table 1 Light Accent 2" w:uiPriority="46"/>
-    <w:lsdException w:name="Grid Table 2 Accent 2" w:uiPriority="47"/>
-    <w:lsdException w:name="Grid Table 3 Accent 2" w:uiPriority="48"/>
-    <w:lsdException w:name="Grid Table 4 Accent 2" w:uiPriority="49"/>
-    <w:lsdException w:name="Grid Table 5 Dark Accent 2" w:uiPriority="50"/>
-    <w:lsdException w:name="Grid Table 6 Colorful Accent 2" w:uiPriority="51"/>
-    <w:lsdException w:name="Grid Table 7 Colorful Accent 2" w:uiPriority="52"/>
-    <w:lsdException w:name="Grid Table 1 Light Accent 3" w:uiPriority="46"/>
-    <w:lsdException w:name="Grid Table 2 Accent 3" w:uiPriority="47"/>
-    <w:lsdException w:name="Grid Table 3 Accent 3" w:uiPriority="48"/>
-    <w:lsdException w:name="Grid Table 4 Accent 3" w:uiPriority="49"/>
-    <w:lsdException w:name="Grid Table 5 Dark Accent 3" w:uiPriority="50"/>
-    <w:lsdException w:name="Grid Table 6 Colorful Accent 3" w:uiPriority="51"/>
-    <w:lsdException w:name="Grid Table 7 Colorful Accent 3" w:uiPriority="52"/>
-    <w:lsdException w:name="Grid Table 1 Light Accent 4" w:uiPriority="46"/>
-    <w:lsdException w:name="Grid Table 2 Accent 4" w:uiPriority="47"/>
-    <w:lsdException w:name="Grid Table 3 Accent 4" w:uiPriority="48"/>
-    <w:lsdException w:name="Grid Table 4 Accent 4" w:uiPriority="49"/>
-    <w:lsdException w:name="Grid Table 5 Dark Accent 4" w:uiPriority="50"/>
-    <w:lsdException w:name="Grid Table 6 Colorful Accent 4" w:uiPriority="51"/>
-    <w:lsdException w:name="Grid Table 7 Colorful Accent 4" w:uiPriority="52"/>
-    <w:lsdException w:name="Grid Table 1 Light Accent 5" w:uiPriority="46"/>
-    <w:lsdException w:name="Grid Table 2 Accent 5" w:uiPriority="47"/>
-    <w:lsdException w:name="Grid Table 3 Accent 5" w:uiPriority="48"/>
-    <w:lsdException w:name="Grid Table 4 Accent 5" w:uiPriority="49"/>
-    <w:lsdException w:name="Grid Table 5 Dark Accent 5" w:uiPriority="50"/>
-    <w:lsdException w:name="Grid Table 6 Colorful Accent 5" w:uiPriority="51"/>
-    <w:lsdException w:name="Grid Table 7 Colorful Accent 5" w:uiPriority="52"/>
-    <w:lsdException w:name="Grid Table 1 Light Accent 6" w:uiPriority="46"/>
-    <w:lsdException w:name="Grid Table 2 Accent 6" w:uiPriority="47"/>
-    <w:lsdException w:name="Grid Table 3 Accent 6" w:uiPriority="48"/>
-    <w:lsdException w:name="Grid Table 4 Accent 6" w:uiPriority="49"/>
-    <w:lsdException w:name="Grid Table 5 Dark Accent 6" w:uiPriority="50"/>
-    <w:lsdException w:name="Grid Table 6 Colorful Accent 6" w:uiPriority="51"/>
-    <w:lsdException w:name="Grid Table 7 Colorful Accent 6" w:uiPriority="52"/>
-    <w:lsdException w:name="List Table 1 Light" w:uiPriority="46"/>
-    <w:lsdException w:name="List Table 2" w:uiPriority="47"/>
-    <w:lsdException w:name="List Table 3" w:uiPriority="48"/>
-    <w:lsdException w:name="List Table 4" w:uiPriority="49"/>
-    <w:lsdException w:name="List Table 5 Dark" w:uiPriority="50"/>
-    <w:lsdException w:name="List Table 6 Colorful" w:uiPriority="51"/>
-    <w:lsdException w:name="List Table 7 Colorful" w:uiPriority="52"/>
-    <w:lsdException w:name="List Table 1 Light Accent 1" w:uiPriority="46"/>
-    <w:lsdException w:name="List Table 2 Accent 1" w:uiPriority="47"/>
-    <w:lsdException w:name="List Table 3 Accent 1" w:uiPriority="48"/>
-    <w:lsdException w:name="List Table 4 Accent 1" w:uiPriority="49"/>
-    <w:lsdException w:name="List Table 5 Dark Accent 1" w:uiPriority="50"/>
-    <w:lsdException w:name="List Table 6 Colorful Accent 1" w:uiPriority="51"/>
-    <w:lsdException w:name="List Table 7 Colorful Accent 1" w:uiPriority="52"/>
-    <w:lsdException w:name="List Table 1 Light Accent 2" w:uiPriority="46"/>
-    <w:lsdException w:name="List Table 2 Accent 2" w:uiPriority="47"/>
-    <w:lsdException w:name="List Table 3 Accent 2" w:uiPriority="48"/>
-    <w:lsdException w:name="List Table 4 Accent 2" w:uiPriority="49"/>
-    <w:lsdException w:name="List Table 5 Dark Accent 2" w:uiPriority="50"/>
-    <w:lsdException w:name="List Table 6 Colorful Accent 2" w:uiPriority="51"/>
-    <w:lsdException w:name="List Table 7 Colorful Accent 2" w:uiPriority="52"/>
-    <w:lsdException w:name="List Table 1 Light Accent 3" w:uiPriority="46"/>
-    <w:lsdException w:name="List Table 2 Accent 3" w:uiPriority="47"/>
-    <w:lsdException w:name="List Table 3 Accent 3" w:uiPriority="48"/>
-    <w:lsdException w:name="List Table 4 Accent 3" w:uiPriority="49"/>
-    <w:lsdException w:name="List Table 5 Dark Accent 3" w:uiPriority="50"/>
-    <w:lsdException w:name="List Table 6 Colorful Accent 3" w:uiPriority="51"/>
-    <w:lsdException w:name="List Table 7 Colorful Accent 3" w:uiPriority="52"/>
-    <w:lsdException w:name="List Table 1 Light Accent 4" w:uiPriority="46"/>
-    <w:lsdException w:name="List Table 2 Accent 4" w:uiPriority="47"/>
-    <w:lsdException w:name="List Table 3 Accent 4" w:uiPriority="48"/>
-    <w:lsdException w:name="List Table 4 Accent 4" w:uiPriority="49"/>
-    <w:lsdException w:name="List Table 5 Dark Accent 4" w:uiPriority="50"/>
-    <w:lsdException w:name="List Table 6 Colorful Accent 4" w:uiPriority="51"/>
-    <w:lsdException w:name="List Table 7 Colorful Accent 4" w:uiPriority="52"/>
-    <w:lsdException w:name="List Table 1 Light Accent 5" w:uiPriority="46"/>
-    <w:lsdException w:name="List Table 2 Accent 5" w:uiPriority="47"/>
-    <w:lsdException w:name="List Table 3 Accent 5" w:uiPriority="48"/>
-    <w:lsdException w:name="List Table 4 Accent 5" w:uiPriority="49"/>
-    <w:lsdException w:name="List Table 5 Dark Accent 5" w:uiPriority="50"/>
-    <w:lsdException w:name="List Table 6 Colorful Accent 5" w:uiPriority="51"/>
-    <w:lsdException w:name="List Table 7 Colorful Accent 5" w:uiPriority="52"/>
-    <w:lsdException w:name="List Table 1 Light Accent 6" w:uiPriority="46"/>
-    <w:lsdException w:name="List Table 2 Accent 6" w:uiPriority="47"/>
-    <w:lsdException w:name="List Table 3 Accent 6" w:uiPriority="48"/>
-    <w:lsdException w:name="List Table 4 Accent 6" w:uiPriority="49"/>
-    <w:lsdException w:name="List Table 5 Dark Accent 6" w:uiPriority="50"/>
-    <w:lsdException w:name="List Table 6 Colorful Accent 6" w:uiPriority="51"/>
-    <w:lsdException w:name="List Table 7 Colorful Accent 6" w:uiPriority="52"/>
-    <w:lsdException w:name="Mention" w:semiHidden="1" w:unhideWhenUsed="1"/>
-    <w:lsdException w:name="Smart Hyperlink" w:semiHidden="1" w:unhideWhenUsed="1"/>
-    <w:lsdException w:name="Hashtag" w:semiHidden="1" w:unhideWhenUsed="1"/>
-    <w:lsdException w:name="Unresolved Mention" w:semiHidden="1" w:unhideWhenUsed="1"/>
-    <w:lsdException w:name="Smart Link" w:semiHidden="1" w:unhideWhenUsed="1"/>
+  <w:latentStyles w:defLockedState="0" w:defUIPriority="99" w:defSemiHidden="1" w:defUnhideWhenUsed="1" w:defQFormat="0" w:count="267">
+    <w:lsdException w:name="Normal" w:semiHidden="0" w:uiPriority="0" w:unhideWhenUsed="0" w:qFormat="1"/>
+    <w:lsdException w:name="heading 1" w:semiHidden="0" w:uiPriority="9" w:unhideWhenUsed="0" w:qFormat="1"/>
+    <w:lsdException w:name="heading 2" w:semiHidden="0" w:uiPriority="9" w:unhideWhenUsed="0" w:qFormat="1"/>
+    <w:lsdException w:name="heading 3" w:semiHidden="0" w:uiPriority="9" w:unhideWhenUsed="0" w:qFormat="1"/>
+    <w:lsdException w:name="heading 4" w:uiPriority="9" w:qFormat="1"/>
+    <w:lsdException w:name="heading 5" w:uiPriority="9" w:qFormat="1"/>
+    <w:lsdException w:name="heading 6" w:uiPriority="9" w:qFormat="1"/>
+    <w:lsdException w:name="heading 7" w:uiPriority="9" w:qFormat="1"/>
+    <w:lsdException w:name="heading 8" w:uiPriority="9" w:qFormat="1"/>
+    <w:lsdException w:name="heading 9" w:uiPriority="9" w:qFormat="1"/>
+    <w:lsdException w:name="toc 1" w:uiPriority="39"/>
+    <w:lsdException w:name="toc 2" w:uiPriority="39"/>
+    <w:lsdException w:name="toc 3" w:uiPriority="39"/>
+    <w:lsdException w:name="toc 4" w:uiPriority="39"/>
+    <w:lsdException w:name="toc 5" w:uiPriority="39"/>
+    <w:lsdException w:name="toc 6" w:uiPriority="39"/>
+    <w:lsdException w:name="toc 7" w:uiPriority="39"/>
+    <w:lsdException w:name="toc 8" w:uiPriority="39"/>
+    <w:lsdException w:name="toc 9" w:uiPriority="39"/>
+    <w:lsdException w:name="caption" w:uiPriority="35" w:qFormat="1"/>
+    <w:lsdException w:name="Title" w:semiHidden="0" w:uiPriority="10" w:unhideWhenUsed="0" w:qFormat="1"/>
+    <w:lsdException w:name="Default Paragraph Font" w:uiPriority="1"/>
+    <w:lsdException w:name="Subtitle" w:semiHidden="0" w:uiPriority="11" w:unhideWhenUsed="0" w:qFormat="1"/>
+    <w:lsdException w:name="Strong" w:semiHidden="0" w:uiPriority="22" w:unhideWhenUsed="0" w:qFormat="1"/>
+    <w:lsdException w:name="Emphasis" w:semiHidden="0" w:uiPriority="20" w:unhideWhenUsed="0" w:qFormat="1"/>
+    <w:lsdException w:name="Table Grid" w:semiHidden="0" w:uiPriority="59" w:unhideWhenUsed="0"/>
+    <w:lsdException w:name="Placeholder Text" w:unhideWhenUsed="0"/>
+    <w:lsdException w:name="No Spacing" w:semiHidden="0" w:uiPriority="1" w:unhideWhenUsed="0" w:qFormat="1"/>
+    <w:lsdException w:name="Light Shading" w:semiHidden="0" w:uiPriority="60" w:unhideWhenUsed="0"/>
+    <w:lsdException w:name="Light List" w:semiHidden="0" w:uiPriority="61" w:unhideWhenUsed="0"/>
+    <w:lsdException w:name="Light Grid" w:semiHidden="0" w:uiPriority="62" w:unhideWhenUsed="0"/>
+    <w:lsdException w:name="Medium Shading 1" w:semiHidden="0" w:uiPriority="63" w:unhideWhenUsed="0"/>
+    <w:lsdException w:name="Medium Shading 2" w:semiHidden="0" w:uiPriority="64" w:unhideWhenUsed="0"/>
+    <w:lsdException w:name="Medium List 1" w:semiHidden="0" w:uiPriority="65" w:unhideWhenUsed="0"/>
+    <w:lsdException w:name="Medium List 2" w:semiHidden="0" w:uiPriority="66" w:unhideWhenUsed="0"/>
+    <w:lsdException w:name="Medium Grid 1" w:semiHidden="0" w:uiPriority="67" w:unhideWhenUsed="0"/>
+    <w:lsdException w:name="Medium Grid 2" w:semiHidden="0" w:uiPriority="68" w:unhideWhenUsed="0"/>
+    <w:lsdException w:name="Medium Grid 3" w:semiHidden="0" w:uiPriority="69" w:unhideWhenUsed="0"/>
+    <w:lsdException w:name="Dark List" w:semiHidden="0" w:uiPriority="70" w:unhideWhenUsed="0"/>
+    <w:lsdException w:name="Colorful Shading" w:semiHidden="0" w:uiPriority="71" w:unhideWhenUsed="0"/>
+    <w:lsdException w:name="Colorful List" w:semiHidden="0" w:uiPriority="72" w:unhideWhenUsed="0"/>
+    <w:lsdException w:name="Colorful Grid" w:semiHidden="0" w:uiPriority="73" w:unhideWhenUsed="0"/>
+    <w:lsdException w:name="Light Shading Accent 1" w:semiHidden="0" w:uiPriority="60" w:unhideWhenUsed="0"/>
+    <w:lsdException w:name="Light List Accent 1" w:semiHidden="0" w:uiPriority="61" w:unhideWhenUsed="0"/>
+    <w:lsdException w:name="Light Grid Accent 1" w:semiHidden="0" w:uiPriority="62" w:unhideWhenUsed="0"/>
+    <w:lsdException w:name="Medium Shading 1 Accent 1" w:semiHidden="0" w:uiPriority="63" w:unhideWhenUsed="0"/>
+    <w:lsdException w:name="Medium Shading 2 Accent 1" w:semiHidden="0" w:uiPriority="64" w:unhideWhenUsed="0"/>
+    <w:lsdException w:name="Medium List 1 Accent 1" w:semiHidden="0" w:uiPriority="65" w:unhideWhenUsed="0"/>
+    <w:lsdException w:name="Revision" w:unhideWhenUsed="0"/>
+    <w:lsdException w:name="List Paragraph" w:semiHidden="0" w:uiPriority="34" w:unhideWhenUsed="0" w:qFormat="1"/>
+    <w:lsdException w:name="Quote" w:semiHidden="0" w:uiPriority="29" w:unhideWhenUsed="0" w:qFormat="1"/>
+    <w:lsdException w:name="Intense Quote" w:semiHidden="0" w:uiPriority="30" w:unhideWhenUsed="0" w:qFormat="1"/>
+    <w:lsdException w:name="Medium List 2 Accent 1" w:semiHidden="0" w:uiPriority="66" w:unhideWhenUsed="0"/>
+    <w:lsdException w:name="Medium Grid 1 Accent 1" w:semiHidden="0" w:uiPriority="67" w:unhideWhenUsed="0"/>
+    <w:lsdException w:name="Medium Grid 2 Accent 1" w:semiHidden="0" w:uiPriority="68" w:unhideWhenUsed="0"/>
+    <w:lsdException w:name="Medium Grid 3 Accent 1" w:semiHidden="0" w:uiPriority="69" w:unhideWhenUsed="0"/>
+    <w:lsdException w:name="Dark List Accent 1" w:semiHidden="0" w:uiPriority="70" w:unhideWhenUsed="0"/>
+    <w:lsdException w:name="Colorful Shading Accent 1" w:semiHidden="0" w:uiPriority="71" w:unhideWhenUsed="0"/>
+    <w:lsdException w:name="Colorful List Accent 1" w:semiHidden="0" w:uiPriority="72" w:unhideWhenUsed="0"/>
+    <w:lsdException w:name="Colorful Grid Accent 1" w:semiHidden="0" w:uiPriority="73" w:unhideWhenUsed="0"/>
+    <w:lsdException w:name="Light Shading Accent 2" w:semiHidden="0" w:uiPriority="60" w:unhideWhenUsed="0"/>
+    <w:lsdException w:name="Light List Accent 2" w:semiHidden="0" w:uiPriority="61" w:unhideWhenUsed="0"/>
+    <w:lsdException w:name="Light Grid Accent 2" w:semiHidden="0" w:uiPriority="62" w:unhideWhenUsed="0"/>
+    <w:lsdException w:name="Medium Shading 1 Accent 2" w:semiHidden="0" w:uiPriority="63" w:unhideWhenUsed="0"/>
+    <w:lsdException w:name="Medium Shading 2 Accent 2" w:semiHidden="0" w:uiPriority="64" w:unhideWhenUsed="0"/>
+    <w:lsdException w:name="Medium List 1 Accent 2" w:semiHidden="0" w:uiPriority="65" w:unhideWhenUsed="0"/>
+    <w:lsdException w:name="Medium List 2 Accent 2" w:semiHidden="0" w:uiPriority="66" w:unhideWhenUsed="0"/>
+    <w:lsdException w:name="Medium Grid 1 Accent 2" w:semiHidden="0" w:uiPriority="67" w:unhideWhenUsed="0"/>
+    <w:lsdException w:name="Medium Grid 2 Accent 2" w:semiHidden="0" w:uiPriority="68" w:unhideWhenUsed="0"/>
+    <w:lsdException w:name="Medium Grid 3 Accent 2" w:semiHidden="0" w:uiPriority="69" w:unhideWhenUsed="0"/>
+    <w:lsdException w:name="Dark List Accent 2" w:semiHidden="0" w:uiPriority="70" w:unhideWhenUsed="0"/>
+    <w:lsdException w:name="Colorful Shading Accent 2" w:semiHidden="0" w:uiPriority="71" w:unhideWhenUsed="0"/>
+    <w:lsdException w:name="Colorful List Accent 2" w:semiHidden="0" w:uiPriority="72" w:unhideWhenUsed="0"/>
+    <w:lsdException w:name="Colorful Grid Accent 2" w:semiHidden="0" w:uiPriority="73" w:unhideWhenUsed="0"/>
+    <w:lsdException w:name="Light Shading Accent 3" w:semiHidden="0" w:uiPriority="60" w:unhideWhenUsed="0"/>
+    <w:lsdException w:name="Light List Accent 3" w:semiHidden="0" w:uiPriority="61" w:unhideWhenUsed="0"/>
+    <w:lsdException w:name="Light Grid Accent 3" w:semiHidden="0" w:uiPriority="62" w:unhideWhenUsed="0"/>
+    <w:lsdException w:name="Medium Shading 1 Accent 3" w:semiHidden="0" w:uiPriority="63" w:unhideWhenUsed="0"/>
+    <w:lsdException w:name="Medium Shading 2 Accent 3" w:semiHidden="0" w:uiPriority="64" w:unhideWhenUsed="0"/>
+    <w:lsdException w:name="Medium List 1 Accent 3" w:semiHidden="0" w:uiPriority="65" w:unhideWhenUsed="0"/>
+    <w:lsdException w:name="Medium List 2 Accent 3" w:semiHidden="0" w:uiPriority="66" w:unhideWhenUsed="0"/>
+    <w:lsdException w:name="Medium Grid 1 Accent 3" w:semiHidden="0" w:uiPriority="67" w:unhideWhenUsed="0"/>
+    <w:lsdException w:name="Medium Grid 2 Accent 3" w:semiHidden="0" w:uiPriority="68" w:unhideWhenUsed="0"/>
+    <w:lsdException w:name="Medium Grid 3 Accent 3" w:semiHidden="0" w:uiPriority="69" w:unhideWhenUsed="0"/>
+    <w:lsdException w:name="Dark List Accent 3" w:semiHidden="0" w:uiPriority="70" w:unhideWhenUsed="0"/>
+    <w:lsdException w:name="Colorful Shading Accent 3" w:semiHidden="0" w:uiPriority="71" w:unhideWhenUsed="0"/>
+    <w:lsdException w:name="Colorful List Accent 3" w:semiHidden="0" w:uiPriority="72" w:unhideWhenUsed="0"/>
+    <w:lsdException w:name="Colorful Grid Accent 3" w:semiHidden="0" w:uiPriority="73" w:unhideWhenUsed="0"/>
+    <w:lsdException w:name="Light Shading Accent 4" w:semiHidden="0" w:uiPriority="60" w:unhideWhenUsed="0"/>
+    <w:lsdException w:name="Light List Accent 4" w:semiHidden="0" w:uiPriority="61" w:unhideWhenUsed="0"/>
+    <w:lsdException w:name="Light Grid Accent 4" w:semiHidden="0" w:uiPriority="62" w:unhideWhenUsed="0"/>
+    <w:lsdException w:name="Medium Shading 1 Accent 4" w:semiHidden="0" w:uiPriority="63" w:unhideWhenUsed="0"/>
+    <w:lsdException w:name="Medium Shading 2 Accent 4" w:semiHidden="0" w:uiPriority="64" w:unhideWhenUsed="0"/>
+    <w:lsdException w:name="Medium List 1 Accent 4" w:semiHidden="0" w:uiPriority="65" w:unhideWhenUsed="0"/>
+    <w:lsdException w:name="Medium List 2 Accent 4" w:semiHidden="0" w:uiPriority="66" w:unhideWhenUsed="0"/>
+    <w:lsdException w:name="Medium Grid 1 Accent 4" w:semiHidden="0" w:uiPriority="67" w:unhideWhenUsed="0"/>
+    <w:lsdException w:name="Medium Grid 2 Accent 4" w:semiHidden="0" w:uiPriority="68" w:unhideWhenUsed="0"/>
+    <w:lsdException w:name="Medium Grid 3 Accent 4" w:semiHidden="0" w:uiPriority="69" w:unhideWhenUsed="0"/>
+    <w:lsdException w:name="Dark List Accent 4" w:semiHidden="0" w:uiPriority="70" w:unhideWhenUsed="0"/>
+    <w:lsdException w:name="Colorful Shading Accent 4" w:semiHidden="0" w:uiPriority="71" w:unhideWhenUsed="0"/>
+    <w:lsdException w:name="Colorful List Accent 4" w:semiHidden="0" w:uiPriority="72" w:unhideWhenUsed="0"/>
+    <w:lsdException w:name="Colorful Grid Accent 4" w:semiHidden="0" w:uiPriority="73" w:unhideWhenUsed="0"/>
+    <w:lsdException w:name="Light Shading Accent 5" w:semiHidden="0" w:uiPriority="60" w:unhideWhenUsed="0"/>
+    <w:lsdException w:name="Light List Accent 5" w:semiHidden="0" w:uiPriority="61" w:unhideWhenUsed="0"/>
+    <w:lsdException w:name="Light Grid Accent 5" w:semiHidden="0" w:uiPriority="62" w:unhideWhenUsed="0"/>
+    <w:lsdException w:name="Medium Shading 1 Accent 5" w:semiHidden="0" w:uiPriority="63" w:unhideWhenUsed="0"/>
+    <w:lsdException w:name="Medium Shading 2 Accent 5" w:semiHidden="0" w:uiPriority="64" w:unhideWhenUsed="0"/>
+    <w:lsdException w:name="Medium List 1 Accent 5" w:semiHidden="0" w:uiPriority="65" w:unhideWhenUsed="0"/>
+    <w:lsdException w:name="Medium List 2 Accent 5" w:semiHidden="0" w:uiPriority="66" w:unhideWhenUsed="0"/>
+    <w:lsdException w:name="Medium Grid 1 Accent 5" w:semiHidden="0" w:uiPriority="67" w:unhideWhenUsed="0"/>
+    <w:lsdException w:name="Medium Grid 2 Accent 5" w:semiHidden="0" w:uiPriority="68" w:unhideWhenUsed="0"/>
+    <w:lsdException w:name="Medium Grid 3 Accent 5" w:semiHidden="0" w:uiPriority="69" w:unhideWhenUsed="0"/>
+    <w:lsdException w:name="Dark List Accent 5" w:semiHidden="0" w:uiPriority="70" w:unhideWhenUsed="0"/>
+    <w:lsdException w:name="Colorful Shading Accent 5" w:semiHidden="0" w:uiPriority="71" w:unhideWhenUsed="0"/>
+    <w:lsdException w:name="Colorful List Accent 5" w:semiHidden="0" w:uiPriority="72" w:unhideWhenUsed="0"/>
+    <w:lsdException w:name="Colorful Grid Accent 5" w:semiHidden="0" w:uiPriority="73" w:unhideWhenUsed="0"/>
+    <w:lsdException w:name="Light Shading Accent 6" w:semiHidden="0" w:uiPriority="60" w:unhideWhenUsed="0"/>
+    <w:lsdException w:name="Light List Accent 6" w:semiHidden="0" w:uiPriority="61" w:unhideWhenUsed="0"/>
+    <w:lsdException w:name="Light Grid Accent 6" w:semiHidden="0" w:uiPriority="62" w:unhideWhenUsed="0"/>
+    <w:lsdException w:name="Medium Shading 1 Accent 6" w:semiHidden="0" w:uiPriority="63" w:unhideWhenUsed="0"/>
+    <w:lsdException w:name="Medium Shading 2 Accent 6" w:semiHidden="0" w:uiPriority="64" w:unhideWhenUsed="0"/>
+    <w:lsdException w:name="Medium List 1 Accent 6" w:semiHidden="0" w:uiPriority="65" w:unhideWhenUsed="0"/>
+    <w:lsdException w:name="Medium List 2 Accent 6" w:semiHidden="0" w:uiPriority="66" w:unhideWhenUsed="0"/>
+    <w:lsdException w:name="Medium Grid 1 Accent 6" w:semiHidden="0" w:uiPriority="67" w:unhideWhenUsed="0"/>
+    <w:lsdException w:name="Medium Grid 2 Accent 6" w:semiHidden="0" w:uiPriority="68" w:unhideWhenUsed="0"/>
+    <w:lsdException w:name="Medium Grid 3 Accent 6" w:semiHidden="0" w:uiPriority="69" w:unhideWhenUsed="0"/>
+    <w:lsdException w:name="Dark List Accent 6" w:semiHidden="0" w:uiPriority="70" w:unhideWhenUsed="0"/>
+    <w:lsdException w:name="Colorful Shading Accent 6" w:semiHidden="0" w:uiPriority="71" w:unhideWhenUsed="0"/>
+    <w:lsdException w:name="Colorful List Accent 6" w:semiHidden="0" w:uiPriority="72" w:unhideWhenUsed="0"/>
+    <w:lsdException w:name="Colorful Grid Accent 6" w:semiHidden="0" w:uiPriority="73" w:unhideWhenUsed="0"/>
+    <w:lsdException w:name="Subtle Emphasis" w:semiHidden="0" w:uiPriority="19" w:unhideWhenUsed="0" w:qFormat="1"/>
+    <w:lsdException w:name="Intense Emphasis" w:semiHidden="0" w:uiPriority="21" w:unhideWhenUsed="0" w:qFormat="1"/>
+    <w:lsdException w:name="Subtle Reference" w:semiHidden="0" w:uiPriority="31" w:unhideWhenUsed="0" w:qFormat="1"/>
+    <w:lsdException w:name="Intense Reference" w:semiHidden="0" w:uiPriority="32" w:unhideWhenUsed="0" w:qFormat="1"/>
+    <w:lsdException w:name="Book Title" w:semiHidden="0" w:uiPriority="33" w:unhideWhenUsed="0" w:qFormat="1"/>
+    <w:lsdException w:name="Bibliography" w:uiPriority="37"/>
+    <w:lsdException w:name="TOC Heading" w:uiPriority="39" w:qFormat="1"/>
   </w:latentStyles>
   <w:style w:type="paragraph" w:default="1" w:styleId="Normal">
     <w:name w:val="Normal"/>
@@ -12948,6 +12792,7 @@
   <w:style w:type="character" w:default="1" w:styleId="Fontepargpadro">
     <w:name w:val="Default Paragraph Font"/>
     <w:uiPriority w:val="1"/>
+    <w:semiHidden/>
     <w:unhideWhenUsed/>
   </w:style>
   <w:style w:type="table" w:default="1" w:styleId="Tabelanormal">
@@ -13369,6 +13214,196 @@
 </w:styles>
 </file>
 
+<file path=word/stylesWithEffects.xml><?xml version="1.0" encoding="utf-8"?>
+<w:styles xmlns:wpc="http://schemas.microsoft.com/office/word/2010/wordprocessingCanvas" xmlns:mc="http://schemas.openxmlformats.org/markup-compatibility/2006" xmlns:o="urn:schemas-microsoft-com:office:office" xmlns:r="http://schemas.openxmlformats.org/officeDocument/2006/relationships" xmlns:m="http://schemas.openxmlformats.org/officeDocument/2006/math" xmlns:v="urn:schemas-microsoft-com:vml" xmlns:wp14="http://schemas.microsoft.com/office/word/2010/wordprocessingDrawing" xmlns:wp="http://schemas.openxmlformats.org/drawingml/2006/wordprocessingDrawing" xmlns:w10="urn:schemas-microsoft-com:office:word" xmlns:w="http://schemas.openxmlformats.org/wordprocessingml/2006/main" xmlns:w14="http://schemas.microsoft.com/office/word/2010/wordml" xmlns:wpg="http://schemas.microsoft.com/office/word/2010/wordprocessingGroup" xmlns:wpi="http://schemas.microsoft.com/office/word/2010/wordprocessingInk" xmlns:wne="http://schemas.microsoft.com/office/word/2006/wordml" xmlns:wps="http://schemas.microsoft.com/office/word/2010/wordprocessingShape" mc:Ignorable="w14 wp14">
+  <w:docDefaults>
+    <w:rPrDefault>
+      <w:rPr>
+        <w:rFonts w:asciiTheme="minorHAnsi" w:eastAsiaTheme="minorEastAsia" w:hAnsiTheme="minorHAnsi" w:cstheme="minorBidi"/>
+        <w:sz w:val="22"/>
+        <w:szCs w:val="22"/>
+        <w:lang w:val="pt-BR" w:eastAsia="pt-BR" w:bidi="ar-SA"/>
+      </w:rPr>
+    </w:rPrDefault>
+    <w:pPrDefault>
+      <w:pPr>
+        <w:spacing w:after="200" w:line="276" w:lineRule="auto"/>
+      </w:pPr>
+    </w:pPrDefault>
+  </w:docDefaults>
+  <w:latentStyles w:defLockedState="0" w:defUIPriority="99" w:defSemiHidden="1" w:defUnhideWhenUsed="1" w:defQFormat="0" w:count="267">
+    <w:lsdException w:name="Normal" w:semiHidden="0" w:uiPriority="0" w:unhideWhenUsed="0" w:qFormat="1"/>
+    <w:lsdException w:name="heading 1" w:semiHidden="0" w:uiPriority="9" w:unhideWhenUsed="0" w:qFormat="1"/>
+    <w:lsdException w:name="heading 2" w:uiPriority="9" w:qFormat="1"/>
+    <w:lsdException w:name="heading 3" w:uiPriority="9" w:qFormat="1"/>
+    <w:lsdException w:name="heading 4" w:uiPriority="9" w:qFormat="1"/>
+    <w:lsdException w:name="heading 5" w:uiPriority="9" w:qFormat="1"/>
+    <w:lsdException w:name="heading 6" w:uiPriority="9" w:qFormat="1"/>
+    <w:lsdException w:name="heading 7" w:uiPriority="9" w:qFormat="1"/>
+    <w:lsdException w:name="heading 8" w:uiPriority="9" w:qFormat="1"/>
+    <w:lsdException w:name="heading 9" w:uiPriority="9" w:qFormat="1"/>
+    <w:lsdException w:name="toc 1" w:uiPriority="39"/>
+    <w:lsdException w:name="toc 2" w:uiPriority="39"/>
+    <w:lsdException w:name="toc 3" w:uiPriority="39"/>
+    <w:lsdException w:name="toc 4" w:uiPriority="39"/>
+    <w:lsdException w:name="toc 5" w:uiPriority="39"/>
+    <w:lsdException w:name="toc 6" w:uiPriority="39"/>
+    <w:lsdException w:name="toc 7" w:uiPriority="39"/>
+    <w:lsdException w:name="toc 8" w:uiPriority="39"/>
+    <w:lsdException w:name="toc 9" w:uiPriority="39"/>
+    <w:lsdException w:name="caption" w:uiPriority="35" w:qFormat="1"/>
+    <w:lsdException w:name="Title" w:semiHidden="0" w:uiPriority="10" w:unhideWhenUsed="0" w:qFormat="1"/>
+    <w:lsdException w:name="Default Paragraph Font" w:uiPriority="1"/>
+    <w:lsdException w:name="Subtitle" w:semiHidden="0" w:uiPriority="11" w:unhideWhenUsed="0" w:qFormat="1"/>
+    <w:lsdException w:name="Strong" w:semiHidden="0" w:uiPriority="22" w:unhideWhenUsed="0" w:qFormat="1"/>
+    <w:lsdException w:name="Emphasis" w:semiHidden="0" w:uiPriority="20" w:unhideWhenUsed="0" w:qFormat="1"/>
+    <w:lsdException w:name="Table Grid" w:semiHidden="0" w:uiPriority="59" w:unhideWhenUsed="0"/>
+    <w:lsdException w:name="Placeholder Text" w:unhideWhenUsed="0"/>
+    <w:lsdException w:name="No Spacing" w:semiHidden="0" w:uiPriority="1" w:unhideWhenUsed="0" w:qFormat="1"/>
+    <w:lsdException w:name="Light Shading" w:semiHidden="0" w:uiPriority="60" w:unhideWhenUsed="0"/>
+    <w:lsdException w:name="Light List" w:semiHidden="0" w:uiPriority="61" w:unhideWhenUsed="0"/>
+    <w:lsdException w:name="Light Grid" w:semiHidden="0" w:uiPriority="62" w:unhideWhenUsed="0"/>
+    <w:lsdException w:name="Medium Shading 1" w:semiHidden="0" w:uiPriority="63" w:unhideWhenUsed="0"/>
+    <w:lsdException w:name="Medium Shading 2" w:semiHidden="0" w:uiPriority="64" w:unhideWhenUsed="0"/>
+    <w:lsdException w:name="Medium List 1" w:semiHidden="0" w:uiPriority="65" w:unhideWhenUsed="0"/>
+    <w:lsdException w:name="Medium List 2" w:semiHidden="0" w:uiPriority="66" w:unhideWhenUsed="0"/>
+    <w:lsdException w:name="Medium Grid 1" w:semiHidden="0" w:uiPriority="67" w:unhideWhenUsed="0"/>
+    <w:lsdException w:name="Medium Grid 2" w:semiHidden="0" w:uiPriority="68" w:unhideWhenUsed="0"/>
+    <w:lsdException w:name="Medium Grid 3" w:semiHidden="0" w:uiPriority="69" w:unhideWhenUsed="0"/>
+    <w:lsdException w:name="Dark List" w:semiHidden="0" w:uiPriority="70" w:unhideWhenUsed="0"/>
+    <w:lsdException w:name="Colorful Shading" w:semiHidden="0" w:uiPriority="71" w:unhideWhenUsed="0"/>
+    <w:lsdException w:name="Colorful List" w:semiHidden="0" w:uiPriority="72" w:unhideWhenUsed="0"/>
+    <w:lsdException w:name="Colorful Grid" w:semiHidden="0" w:uiPriority="73" w:unhideWhenUsed="0"/>
+    <w:lsdException w:name="Light Shading Accent 1" w:semiHidden="0" w:uiPriority="60" w:unhideWhenUsed="0"/>
+    <w:lsdException w:name="Light List Accent 1" w:semiHidden="0" w:uiPriority="61" w:unhideWhenUsed="0"/>
+    <w:lsdException w:name="Light Grid Accent 1" w:semiHidden="0" w:uiPriority="62" w:unhideWhenUsed="0"/>
+    <w:lsdException w:name="Medium Shading 1 Accent 1" w:semiHidden="0" w:uiPriority="63" w:unhideWhenUsed="0"/>
+    <w:lsdException w:name="Medium Shading 2 Accent 1" w:semiHidden="0" w:uiPriority="64" w:unhideWhenUsed="0"/>
+    <w:lsdException w:name="Medium List 1 Accent 1" w:semiHidden="0" w:uiPriority="65" w:unhideWhenUsed="0"/>
+    <w:lsdException w:name="Revision" w:unhideWhenUsed="0"/>
+    <w:lsdException w:name="List Paragraph" w:semiHidden="0" w:uiPriority="34" w:unhideWhenUsed="0" w:qFormat="1"/>
+    <w:lsdException w:name="Quote" w:semiHidden="0" w:uiPriority="29" w:unhideWhenUsed="0" w:qFormat="1"/>
+    <w:lsdException w:name="Intense Quote" w:semiHidden="0" w:uiPriority="30" w:unhideWhenUsed="0" w:qFormat="1"/>
+    <w:lsdException w:name="Medium List 2 Accent 1" w:semiHidden="0" w:uiPriority="66" w:unhideWhenUsed="0"/>
+    <w:lsdException w:name="Medium Grid 1 Accent 1" w:semiHidden="0" w:uiPriority="67" w:unhideWhenUsed="0"/>
+    <w:lsdException w:name="Medium Grid 2 Accent 1" w:semiHidden="0" w:uiPriority="68" w:unhideWhenUsed="0"/>
+    <w:lsdException w:name="Medium Grid 3 Accent 1" w:semiHidden="0" w:uiPriority="69" w:unhideWhenUsed="0"/>
+    <w:lsdException w:name="Dark List Accent 1" w:semiHidden="0" w:uiPriority="70" w:unhideWhenUsed="0"/>
+    <w:lsdException w:name="Colorful Shading Accent 1" w:semiHidden="0" w:uiPriority="71" w:unhideWhenUsed="0"/>
+    <w:lsdException w:name="Colorful List Accent 1" w:semiHidden="0" w:uiPriority="72" w:unhideWhenUsed="0"/>
+    <w:lsdException w:name="Colorful Grid Accent 1" w:semiHidden="0" w:uiPriority="73" w:unhideWhenUsed="0"/>
+    <w:lsdException w:name="Light Shading Accent 2" w:semiHidden="0" w:uiPriority="60" w:unhideWhenUsed="0"/>
+    <w:lsdException w:name="Light List Accent 2" w:semiHidden="0" w:uiPriority="61" w:unhideWhenUsed="0"/>
+    <w:lsdException w:name="Light Grid Accent 2" w:semiHidden="0" w:uiPriority="62" w:unhideWhenUsed="0"/>
+    <w:lsdException w:name="Medium Shading 1 Accent 2" w:semiHidden="0" w:uiPriority="63" w:unhideWhenUsed="0"/>
+    <w:lsdException w:name="Medium Shading 2 Accent 2" w:semiHidden="0" w:uiPriority="64" w:unhideWhenUsed="0"/>
+    <w:lsdException w:name="Medium List 1 Accent 2" w:semiHidden="0" w:uiPriority="65" w:unhideWhenUsed="0"/>
+    <w:lsdException w:name="Medium List 2 Accent 2" w:semiHidden="0" w:uiPriority="66" w:unhideWhenUsed="0"/>
+    <w:lsdException w:name="Medium Grid 1 Accent 2" w:semiHidden="0" w:uiPriority="67" w:unhideWhenUsed="0"/>
+    <w:lsdException w:name="Medium Grid 2 Accent 2" w:semiHidden="0" w:uiPriority="68" w:unhideWhenUsed="0"/>
+    <w:lsdException w:name="Medium Grid 3 Accent 2" w:semiHidden="0" w:uiPriority="69" w:unhideWhenUsed="0"/>
+    <w:lsdException w:name="Dark List Accent 2" w:semiHidden="0" w:uiPriority="70" w:unhideWhenUsed="0"/>
+    <w:lsdException w:name="Colorful Shading Accent 2" w:semiHidden="0" w:uiPriority="71" w:unhideWhenUsed="0"/>
+    <w:lsdException w:name="Colorful List Accent 2" w:semiHidden="0" w:uiPriority="72" w:unhideWhenUsed="0"/>
+    <w:lsdException w:name="Colorful Grid Accent 2" w:semiHidden="0" w:uiPriority="73" w:unhideWhenUsed="0"/>
+    <w:lsdException w:name="Light Shading Accent 3" w:semiHidden="0" w:uiPriority="60" w:unhideWhenUsed="0"/>
+    <w:lsdException w:name="Light List Accent 3" w:semiHidden="0" w:uiPriority="61" w:unhideWhenUsed="0"/>
+    <w:lsdException w:name="Light Grid Accent 3" w:semiHidden="0" w:uiPriority="62" w:unhideWhenUsed="0"/>
+    <w:lsdException w:name="Medium Shading 1 Accent 3" w:semiHidden="0" w:uiPriority="63" w:unhideWhenUsed="0"/>
+    <w:lsdException w:name="Medium Shading 2 Accent 3" w:semiHidden="0" w:uiPriority="64" w:unhideWhenUsed="0"/>
+    <w:lsdException w:name="Medium List 1 Accent 3" w:semiHidden="0" w:uiPriority="65" w:unhideWhenUsed="0"/>
+    <w:lsdException w:name="Medium List 2 Accent 3" w:semiHidden="0" w:uiPriority="66" w:unhideWhenUsed="0"/>
+    <w:lsdException w:name="Medium Grid 1 Accent 3" w:semiHidden="0" w:uiPriority="67" w:unhideWhenUsed="0"/>
+    <w:lsdException w:name="Medium Grid 2 Accent 3" w:semiHidden="0" w:uiPriority="68" w:unhideWhenUsed="0"/>
+    <w:lsdException w:name="Medium Grid 3 Accent 3" w:semiHidden="0" w:uiPriority="69" w:unhideWhenUsed="0"/>
+    <w:lsdException w:name="Dark List Accent 3" w:semiHidden="0" w:uiPriority="70" w:unhideWhenUsed="0"/>
+    <w:lsdException w:name="Colorful Shading Accent 3" w:semiHidden="0" w:uiPriority="71" w:unhideWhenUsed="0"/>
+    <w:lsdException w:name="Colorful List Accent 3" w:semiHidden="0" w:uiPriority="72" w:unhideWhenUsed="0"/>
+    <w:lsdException w:name="Colorful Grid Accent 3" w:semiHidden="0" w:uiPriority="73" w:unhideWhenUsed="0"/>
+    <w:lsdException w:name="Light Shading Accent 4" w:semiHidden="0" w:uiPriority="60" w:unhideWhenUsed="0"/>
+    <w:lsdException w:name="Light List Accent 4" w:semiHidden="0" w:uiPriority="61" w:unhideWhenUsed="0"/>
+    <w:lsdException w:name="Light Grid Accent 4" w:semiHidden="0" w:uiPriority="62" w:unhideWhenUsed="0"/>
+    <w:lsdException w:name="Medium Shading 1 Accent 4" w:semiHidden="0" w:uiPriority="63" w:unhideWhenUsed="0"/>
+    <w:lsdException w:name="Medium Shading 2 Accent 4" w:semiHidden="0" w:uiPriority="64" w:unhideWhenUsed="0"/>
+    <w:lsdException w:name="Medium List 1 Accent 4" w:semiHidden="0" w:uiPriority="65" w:unhideWhenUsed="0"/>
+    <w:lsdException w:name="Medium List 2 Accent 4" w:semiHidden="0" w:uiPriority="66" w:unhideWhenUsed="0"/>
+    <w:lsdException w:name="Medium Grid 1 Accent 4" w:semiHidden="0" w:uiPriority="67" w:unhideWhenUsed="0"/>
+    <w:lsdException w:name="Medium Grid 2 Accent 4" w:semiHidden="0" w:uiPriority="68" w:unhideWhenUsed="0"/>
+    <w:lsdException w:name="Medium Grid 3 Accent 4" w:semiHidden="0" w:uiPriority="69" w:unhideWhenUsed="0"/>
+    <w:lsdException w:name="Dark List Accent 4" w:semiHidden="0" w:uiPriority="70" w:unhideWhenUsed="0"/>
+    <w:lsdException w:name="Colorful Shading Accent 4" w:semiHidden="0" w:uiPriority="71" w:unhideWhenUsed="0"/>
+    <w:lsdException w:name="Colorful List Accent 4" w:semiHidden="0" w:uiPriority="72" w:unhideWhenUsed="0"/>
+    <w:lsdException w:name="Colorful Grid Accent 4" w:semiHidden="0" w:uiPriority="73" w:unhideWhenUsed="0"/>
+    <w:lsdException w:name="Light Shading Accent 5" w:semiHidden="0" w:uiPriority="60" w:unhideWhenUsed="0"/>
+    <w:lsdException w:name="Light List Accent 5" w:semiHidden="0" w:uiPriority="61" w:unhideWhenUsed="0"/>
+    <w:lsdException w:name="Light Grid Accent 5" w:semiHidden="0" w:uiPriority="62" w:unhideWhenUsed="0"/>
+    <w:lsdException w:name="Medium Shading 1 Accent 5" w:semiHidden="0" w:uiPriority="63" w:unhideWhenUsed="0"/>
+    <w:lsdException w:name="Medium Shading 2 Accent 5" w:semiHidden="0" w:uiPriority="64" w:unhideWhenUsed="0"/>
+    <w:lsdException w:name="Medium List 1 Accent 5" w:semiHidden="0" w:uiPriority="65" w:unhideWhenUsed="0"/>
+    <w:lsdException w:name="Medium List 2 Accent 5" w:semiHidden="0" w:uiPriority="66" w:unhideWhenUsed="0"/>
+    <w:lsdException w:name="Medium Grid 1 Accent 5" w:semiHidden="0" w:uiPriority="67" w:unhideWhenUsed="0"/>
+    <w:lsdException w:name="Medium Grid 2 Accent 5" w:semiHidden="0" w:uiPriority="68" w:unhideWhenUsed="0"/>
+    <w:lsdException w:name="Medium Grid 3 Accent 5" w:semiHidden="0" w:uiPriority="69" w:unhideWhenUsed="0"/>
+    <w:lsdException w:name="Dark List Accent 5" w:semiHidden="0" w:uiPriority="70" w:unhideWhenUsed="0"/>
+    <w:lsdException w:name="Colorful Shading Accent 5" w:semiHidden="0" w:uiPriority="71" w:unhideWhenUsed="0"/>
+    <w:lsdException w:name="Colorful List Accent 5" w:semiHidden="0" w:uiPriority="72" w:unhideWhenUsed="0"/>
+    <w:lsdException w:name="Colorful Grid Accent 5" w:semiHidden="0" w:uiPriority="73" w:unhideWhenUsed="0"/>
+    <w:lsdException w:name="Light Shading Accent 6" w:semiHidden="0" w:uiPriority="60" w:unhideWhenUsed="0"/>
+    <w:lsdException w:name="Light List Accent 6" w:semiHidden="0" w:uiPriority="61" w:unhideWhenUsed="0"/>
+    <w:lsdException w:name="Light Grid Accent 6" w:semiHidden="0" w:uiPriority="62" w:unhideWhenUsed="0"/>
+    <w:lsdException w:name="Medium Shading 1 Accent 6" w:semiHidden="0" w:uiPriority="63" w:unhideWhenUsed="0"/>
+    <w:lsdException w:name="Medium Shading 2 Accent 6" w:semiHidden="0" w:uiPriority="64" w:unhideWhenUsed="0"/>
+    <w:lsdException w:name="Medium List 1 Accent 6" w:semiHidden="0" w:uiPriority="65" w:unhideWhenUsed="0"/>
+    <w:lsdException w:name="Medium List 2 Accent 6" w:semiHidden="0" w:uiPriority="66" w:unhideWhenUsed="0"/>
+    <w:lsdException w:name="Medium Grid 1 Accent 6" w:semiHidden="0" w:uiPriority="67" w:unhideWhenUsed="0"/>
+    <w:lsdException w:name="Medium Grid 2 Accent 6" w:semiHidden="0" w:uiPriority="68" w:unhideWhenUsed="0"/>
+    <w:lsdException w:name="Medium Grid 3 Accent 6" w:semiHidden="0" w:uiPriority="69" w:unhideWhenUsed="0"/>
+    <w:lsdException w:name="Dark List Accent 6" w:semiHidden="0" w:uiPriority="70" w:unhideWhenUsed="0"/>
+    <w:lsdException w:name="Colorful Shading Accent 6" w:semiHidden="0" w:uiPriority="71" w:unhideWhenUsed="0"/>
+    <w:lsdException w:name="Colorful List Accent 6" w:semiHidden="0" w:uiPriority="72" w:unhideWhenUsed="0"/>
+    <w:lsdException w:name="Colorful Grid Accent 6" w:semiHidden="0" w:uiPriority="73" w:unhideWhenUsed="0"/>
+    <w:lsdException w:name="Subtle Emphasis" w:semiHidden="0" w:uiPriority="19" w:unhideWhenUsed="0" w:qFormat="1"/>
+    <w:lsdException w:name="Intense Emphasis" w:semiHidden="0" w:uiPriority="21" w:unhideWhenUsed="0" w:qFormat="1"/>
+    <w:lsdException w:name="Subtle Reference" w:semiHidden="0" w:uiPriority="31" w:unhideWhenUsed="0" w:qFormat="1"/>
+    <w:lsdException w:name="Intense Reference" w:semiHidden="0" w:uiPriority="32" w:unhideWhenUsed="0" w:qFormat="1"/>
+    <w:lsdException w:name="Book Title" w:semiHidden="0" w:uiPriority="33" w:unhideWhenUsed="0" w:qFormat="1"/>
+    <w:lsdException w:name="Bibliography" w:uiPriority="37"/>
+    <w:lsdException w:name="TOC Heading" w:uiPriority="39" w:qFormat="1"/>
+  </w:latentStyles>
+  <w:style w:type="paragraph" w:default="1" w:styleId="Normal">
+    <w:name w:val="Normal"/>
+    <w:qFormat/>
+  </w:style>
+  <w:style w:type="character" w:default="1" w:styleId="Fontepargpadro">
+    <w:name w:val="Default Paragraph Font"/>
+    <w:uiPriority w:val="1"/>
+    <w:semiHidden/>
+    <w:unhideWhenUsed/>
+  </w:style>
+  <w:style w:type="table" w:default="1" w:styleId="Tabelanormal">
+    <w:name w:val="Normal Table"/>
+    <w:uiPriority w:val="99"/>
+    <w:semiHidden/>
+    <w:unhideWhenUsed/>
+    <w:tblPr>
+      <w:tblInd w:w="0" w:type="dxa"/>
+      <w:tblCellMar>
+        <w:top w:w="0" w:type="dxa"/>
+        <w:left w:w="108" w:type="dxa"/>
+        <w:bottom w:w="0" w:type="dxa"/>
+        <w:right w:w="108" w:type="dxa"/>
+      </w:tblCellMar>
+    </w:tblPr>
+  </w:style>
+  <w:style w:type="numbering" w:default="1" w:styleId="Semlista">
+    <w:name w:val="No List"/>
+    <w:uiPriority w:val="99"/>
+    <w:semiHidden/>
+    <w:unhideWhenUsed/>
+  </w:style>
+</w:styles>
+</file>
+
 <file path=word/theme/theme1.xml><?xml version="1.0" encoding="utf-8"?>
 <a:theme xmlns:a="http://schemas.openxmlformats.org/drawingml/2006/main" name="Tema do Office">
   <a:themeElements>
@@ -13657,7 +13692,7 @@
 </file>
 
 <file path=customXml/itemProps1.xml><?xml version="1.0" encoding="utf-8"?>
-<ds:datastoreItem xmlns:ds="http://schemas.openxmlformats.org/officeDocument/2006/customXml" ds:itemID="{63226B15-FD12-409E-B8A4-90E9FB49BCB1}">
+<ds:datastoreItem xmlns:ds="http://schemas.openxmlformats.org/officeDocument/2006/customXml" ds:itemID="{DC039D37-9F3B-417E-A3DA-80C3DD4CF890}">
   <ds:schemaRefs>
     <ds:schemaRef ds:uri="http://schemas.openxmlformats.org/officeDocument/2006/bibliography"/>
   </ds:schemaRefs>

</xml_diff>

<commit_message>
feat: Adicao da descricao do topico 6.2.1.1 Diagramas de Sequência
</commit_message>
<xml_diff>
--- a/PFC_2025_Docs/PFC_Donate_v1.2.docx
+++ b/PFC_2025_Docs/PFC_Donate_v1.2.docx
@@ -4682,27 +4682,14 @@
       <w:r>
         <w:t xml:space="preserve">FIGURA </w:t>
       </w:r>
-      <w:r>
-        <w:fldChar w:fldCharType="begin"/>
-      </w:r>
-      <w:r>
-        <w:instrText xml:space="preserve"> SEQ FIGURA \* ARABIC </w:instrText>
-      </w:r>
-      <w:r>
-        <w:fldChar w:fldCharType="separate"/>
-      </w:r>
-      <w:r>
-        <w:rPr>
-          <w:noProof/>
-        </w:rPr>
-        <w:t>1</w:t>
-      </w:r>
-      <w:r>
-        <w:rPr>
-          <w:noProof/>
-        </w:rPr>
-        <w:fldChar w:fldCharType="end"/>
-      </w:r>
+      <w:fldSimple w:instr=" SEQ FIGURA \* ARABIC ">
+        <w:r>
+          <w:rPr>
+            <w:noProof/>
+          </w:rPr>
+          <w:t>1</w:t>
+        </w:r>
+      </w:fldSimple>
       <w:r>
         <w:t xml:space="preserve"> – Aplicativo Doe Leite</w:t>
       </w:r>
@@ -8475,10 +8462,7 @@
       </w:r>
       <w:proofErr w:type="spellEnd"/>
       <w:r>
-        <w:t xml:space="preserve"> e listar todos os u</w:t>
-      </w:r>
-      <w:r>
-        <w:t>suários cadastrados.</w:t>
+        <w:t xml:space="preserve"> e listar todos os usuários cadastrados.</w:t>
       </w:r>
     </w:p>
     <w:p>
@@ -8491,10 +8475,7 @@
       </w:r>
       <w:proofErr w:type="gramEnd"/>
       <w:r>
-        <w:t>:N), o que representa que uma cida</w:t>
-      </w:r>
-      <w:r>
-        <w:t>de pode conter vários usuários.</w:t>
+        <w:t>:N), o que representa que uma cidade pode conter vários usuários.</w:t>
       </w:r>
     </w:p>
     <w:p>
@@ -8531,68 +8512,60 @@
       </w:r>
       <w:proofErr w:type="gramEnd"/>
       <w:r>
-        <w:t>:N) e possui atributos como código, data de envio e mensagem. Ela permite criar, c</w:t>
-      </w:r>
-      <w:r>
-        <w:t>onsultar e listar notificações.</w:t>
-      </w:r>
-    </w:p>
-    <w:p>
-      <w:r>
-        <w:t xml:space="preserve">Esse diagrama de classes </w:t>
-      </w:r>
-      <w:bookmarkStart w:id="48" w:name="_GoBack"/>
+        <w:t>:N) e possui atributos como código, data de envio e mensagem. Ela permite criar, consultar e listar notificações.</w:t>
+      </w:r>
+    </w:p>
+    <w:p>
+      <w:r>
+        <w:t>Esse diagrama de classes organiza as responsabilidades de cada parte do sistema de forma clara, facilitando a manutenção e a implementação das funcionalidades propostas.</w:t>
+      </w:r>
+    </w:p>
+    <w:p>
+      <w:pPr>
+        <w:pStyle w:val="Ttulo2"/>
+      </w:pPr>
+      <w:bookmarkStart w:id="48" w:name="_Toc192060106"/>
+      <w:bookmarkStart w:id="49" w:name="_Toc194650265"/>
+      <w:r>
+        <w:t>6.2 VISÃO COMPORTAMENTAL</w:t>
+      </w:r>
       <w:bookmarkEnd w:id="48"/>
-      <w:r>
-        <w:t>organiza as responsabilidades de cada parte do sistema de forma clara, facilitando a manutenção e a implementação das funcionalidades propostas.</w:t>
-      </w:r>
-    </w:p>
-    <w:p>
-      <w:pPr>
-        <w:pStyle w:val="Ttulo2"/>
-      </w:pPr>
-      <w:bookmarkStart w:id="49" w:name="_Toc192060106"/>
-      <w:bookmarkStart w:id="50" w:name="_Toc194650265"/>
-      <w:r>
-        <w:t>6.2 VISÃO COMPORTAMENTAL</w:t>
-      </w:r>
       <w:bookmarkEnd w:id="49"/>
+    </w:p>
+    <w:p>
+      <w:r>
+        <w:t>Esta seção apresenta a visão comportamental do sistema, que descreve como os diferentes componentes interagem entre si ao longo do tempo para atender aos requisitos funcionais propostos. A visão comportamental é essencial para compreender o fluxo de execução das funcionalidades, destacando os eventos, ações e respostas do sistema diante de interações iniciadas por usuários ou sistemas externos.</w:t>
+      </w:r>
+    </w:p>
+    <w:p>
+      <w:r>
+        <w:t>Para isso, são utilizados diagramas de sequência, que ilustram a comunicação entre os objetos e os módulos do sistema em momentos específicos, como login, cadastro, agendamento de coleta e busca por bancos de leite. Esses diagramas revelam o comportamento dinâmico do sistema, tornando visíveis as dependências e responsabilidades de cada elemento envolvido.</w:t>
+      </w:r>
+    </w:p>
+    <w:p>
+      <w:r>
+        <w:t>Todos os diagramas apresentados nesta seção foram organizados e inseridos na pasta do Apêndice F, conforme exigido pela estrutura do trabalho. Esses diagramas complementam a visão arquitetural estática já apresentada e oferecem uma perspectiva completa do funcionamento interno do sistema.</w:t>
+      </w:r>
+    </w:p>
+    <w:p/>
+    <w:p>
+      <w:pPr>
+        <w:pStyle w:val="Ttulo3"/>
+      </w:pPr>
+      <w:bookmarkStart w:id="50" w:name="_Toc194650266"/>
+      <w:r>
+        <w:t xml:space="preserve">6.2.1 Projeto das </w:t>
+      </w:r>
+      <w:r>
+        <w:t>I</w:t>
+      </w:r>
+      <w:r>
+        <w:t>nterações</w:t>
+      </w:r>
+      <w:r>
+        <w:t xml:space="preserve"> entre Objetos</w:t>
+      </w:r>
       <w:bookmarkEnd w:id="50"/>
-    </w:p>
-    <w:p>
-      <w:r>
-        <w:t>Esta seção apresenta a visão comportamental do sistema, que descreve como os diferentes componentes interagem entre si ao longo do tempo para atender aos requisitos funcionais propostos. A visão comportamental é essencial para compreender o fluxo de execução das funcionalidades, destacando os eventos, ações e respostas do sistema diante de interações iniciadas por usuários ou sistemas externos.</w:t>
-      </w:r>
-    </w:p>
-    <w:p>
-      <w:r>
-        <w:t>Para isso, são utilizados diagramas de sequência, que ilustram a comunicação entre os objetos e os módulos do sistema em momentos específicos, como login, cadastro, agendamento de coleta e busca por bancos de leite. Esses diagramas revelam o comportamento dinâmico do sistema, tornando visíveis as dependências e responsabilidades de cada elemento envolvido.</w:t>
-      </w:r>
-    </w:p>
-    <w:p>
-      <w:r>
-        <w:t>Todos os diagramas apresentados nesta seção foram organizados e inseridos na pasta do Apêndice F, conforme exigido pela estrutura do trabalho. Esses diagramas complementam a visão arquitetural estática já apresentada e oferecem uma perspectiva completa do funcionamento interno do sistema.</w:t>
-      </w:r>
-    </w:p>
-    <w:p/>
-    <w:p>
-      <w:pPr>
-        <w:pStyle w:val="Ttulo3"/>
-      </w:pPr>
-      <w:bookmarkStart w:id="51" w:name="_Toc194650266"/>
-      <w:r>
-        <w:t xml:space="preserve">6.2.1 Projeto das </w:t>
-      </w:r>
-      <w:r>
-        <w:t>I</w:t>
-      </w:r>
-      <w:r>
-        <w:t>nterações</w:t>
-      </w:r>
-      <w:r>
-        <w:t xml:space="preserve"> entre Objetos</w:t>
-      </w:r>
-      <w:bookmarkEnd w:id="51"/>
     </w:p>
     <w:p>
       <w:r>
@@ -8707,167 +8680,236 @@
     </w:p>
     <w:p>
       <w:r>
-        <w:t>Para cada cenário dos casos de uso, deverá ser construído um diagrama de seq</w:t>
-      </w:r>
-      <w:r>
-        <w:t>u</w:t>
-      </w:r>
-      <w:r>
-        <w:t>ência</w:t>
-      </w:r>
-      <w:r>
-        <w:t xml:space="preserve"> ou um diagrama de comunicação</w:t>
+        <w:t>Os diagramas de sequência a seguir representam os principais fluxos de funcionamento do aplicativo proposto, com foco em interações comuns entre o usuário e o sistema. Cada cenário foi modelado considerando uma execução bem-sucedida, sem falhas, desde a interface até o banco de dados, com resposta clara ao usuário ao final de cada ação. A seguir, estão descritos</w:t>
+      </w:r>
+      <w:r>
+        <w:t xml:space="preserve"> os principais fluxos mapeados.</w:t>
+      </w:r>
+    </w:p>
+    <w:p>
+      <w:r>
+        <w:t xml:space="preserve">O primeiro cenário mostra o processo de </w:t>
+      </w:r>
+      <w:r>
+        <w:t>e</w:t>
+      </w:r>
+      <w:bookmarkStart w:id="51" w:name="_GoBack"/>
+      <w:bookmarkEnd w:id="51"/>
+      <w:r>
+        <w:t>ntrar</w:t>
+      </w:r>
+      <w:r>
+        <w:t xml:space="preserve"> do usuário. Ao abrir o aplicativo, o usuário informa seu e-mail e senha na tela inicial. Esses dados são enviados ao </w:t>
+      </w:r>
+      <w:proofErr w:type="spellStart"/>
+      <w:r>
+        <w:t>backend</w:t>
+      </w:r>
+      <w:proofErr w:type="spellEnd"/>
+      <w:r>
+        <w:t xml:space="preserve">, que realiza a verificação das credenciais no banco de dados. Se as informações estiverem corretas, o sistema gera um </w:t>
+      </w:r>
+      <w:proofErr w:type="spellStart"/>
+      <w:r>
+        <w:t>token</w:t>
+      </w:r>
+      <w:proofErr w:type="spellEnd"/>
+      <w:r>
+        <w:t xml:space="preserve"> de autenticação e retorna para o aplicativo, liberando o acesso à plataforma. O fluxo ocorre de forma segura e sem falhas.</w:t>
+      </w:r>
+    </w:p>
+    <w:p/>
+    <w:p>
+      <w:r>
+        <w:lastRenderedPageBreak/>
+        <w:t>No segundo cenário, é descrito o agendamento de uma coleta de leite humano. O usuário acessa a opção "Agendar Coleta", preenche os dados solicitados, como data, horário e local, e confirma o envio. O sistema recebe essas informações, realiza o registro no banco de dados e retorna uma mensagem de confirmação, informando que o agendamento foi realiz</w:t>
+      </w:r>
+      <w:r>
+        <w:t>ado com sucesso.</w:t>
+      </w:r>
+    </w:p>
+    <w:p>
+      <w:r>
+        <w:t xml:space="preserve">O terceiro diagrama representa o fluxo da tela de dicas. Ao acessar a tela inicial, o usuário seleciona a opção “Dicas” e, em seguida, pode escolher entre diversos temas informativos, como quem pode </w:t>
+      </w:r>
+      <w:proofErr w:type="gramStart"/>
+      <w:r>
+        <w:t>doar,</w:t>
+      </w:r>
+      <w:proofErr w:type="gramEnd"/>
+      <w:r>
+        <w:t xml:space="preserve"> como preparar o frasco, formas de coleta e transporte do leite. Após a escolha de um tema, o sistema recupera as informações do banco de dados e exibe na tela do aplicativo, permitindo que o usuário tenha acesso ao co</w:t>
+      </w:r>
+      <w:r>
+        <w:t>nteúdo de forma rápida e clara.</w:t>
+      </w:r>
+    </w:p>
+    <w:p>
+      <w:r>
+        <w:t xml:space="preserve">O último fluxo representa a verificação de autenticação ao acessar áreas restritas do aplicativo. Sempre que o usuário tenta acessar uma funcionalidade protegida, como o agendamento ou o histórico de coletas, o sistema verifica automaticamente se o </w:t>
+      </w:r>
+      <w:proofErr w:type="spellStart"/>
+      <w:r>
+        <w:t>token</w:t>
+      </w:r>
+      <w:proofErr w:type="spellEnd"/>
+      <w:r>
+        <w:t xml:space="preserve"> de autenticação ainda é válido. Caso esteja, o acesso é concedido sem necessidade de novo </w:t>
+      </w:r>
+      <w:proofErr w:type="spellStart"/>
+      <w:r>
+        <w:t>login</w:t>
+      </w:r>
+      <w:proofErr w:type="spellEnd"/>
+      <w:r>
+        <w:t>, mantendo a segurança e a fluidez do uso.</w:t>
+      </w:r>
+    </w:p>
+    <w:p>
+      <w:pPr>
+        <w:pStyle w:val="Ttulo2"/>
+      </w:pPr>
+      <w:bookmarkStart w:id="52" w:name="_Toc194650267"/>
+      <w:r>
+        <w:t xml:space="preserve">6.3 VISÃO </w:t>
+      </w:r>
+      <w:r>
+        <w:t>DOS</w:t>
+      </w:r>
+      <w:r>
+        <w:t xml:space="preserve"> DADOS</w:t>
+      </w:r>
+      <w:bookmarkEnd w:id="52"/>
+    </w:p>
+    <w:p>
+      <w:r>
+        <w:t>Insira uma apresentação sobre o assunto tratado nesta seção.</w:t>
+      </w:r>
+    </w:p>
+    <w:p/>
+    <w:p>
+      <w:pPr>
+        <w:pStyle w:val="Ttulo3"/>
+      </w:pPr>
+      <w:bookmarkStart w:id="53" w:name="_Toc194650268"/>
+      <w:r>
+        <w:t xml:space="preserve">6.3.1 Modelo </w:t>
+      </w:r>
+      <w:r>
+        <w:t>Lógico</w:t>
+      </w:r>
+      <w:bookmarkEnd w:id="53"/>
+    </w:p>
+    <w:p>
+      <w:r>
+        <w:t>A partir do modelo conceitual</w:t>
+      </w:r>
+      <w:r>
+        <w:t xml:space="preserve"> do Capítulo 5, faça o modelo </w:t>
+      </w:r>
+      <w:r>
+        <w:t>lógico</w:t>
+      </w:r>
+      <w:r>
+        <w:t xml:space="preserve"> dos dados </w:t>
+      </w:r>
+      <w:r>
+        <w:t>que devem ser</w:t>
+      </w:r>
+      <w:r>
+        <w:t xml:space="preserve"> persistidos.</w:t>
+      </w:r>
+      <w:r>
+        <w:t xml:space="preserve"> O modelo </w:t>
+      </w:r>
+      <w:r>
+        <w:t>lógico</w:t>
+      </w:r>
+      <w:r>
+        <w:t xml:space="preserve"> é con</w:t>
+      </w:r>
+      <w:r>
+        <w:t>heci</w:t>
+      </w:r>
+      <w:r>
+        <w:t>do também como modelo</w:t>
+      </w:r>
+      <w:r>
+        <w:t xml:space="preserve"> operacional</w:t>
       </w:r>
       <w:r>
         <w:t>.</w:t>
       </w:r>
+      <w:r>
+        <w:t xml:space="preserve"> </w:t>
+      </w:r>
+      <w:r>
+        <w:t xml:space="preserve">Devem ser entregues dentro da pasta do Apêndice </w:t>
+      </w:r>
+      <w:r>
+        <w:t>D</w:t>
+      </w:r>
+      <w:r>
+        <w:t>.</w:t>
+      </w:r>
+    </w:p>
+    <w:p/>
+    <w:p>
+      <w:pPr>
+        <w:pStyle w:val="Ttulo3"/>
+      </w:pPr>
+      <w:bookmarkStart w:id="54" w:name="_Toc194650269"/>
+      <w:r>
+        <w:t>6.3.2 Dicionário de D</w:t>
+      </w:r>
+      <w:r>
+        <w:t>ados</w:t>
+      </w:r>
+      <w:r>
+        <w:t xml:space="preserve"> do Modelo </w:t>
+      </w:r>
+      <w:r>
+        <w:t>Lógico</w:t>
+      </w:r>
+      <w:bookmarkEnd w:id="54"/>
+    </w:p>
+    <w:p>
+      <w:r>
+        <w:t>Descreva os elementos de dados presentes no modelo</w:t>
+      </w:r>
+      <w:r>
+        <w:t xml:space="preserve"> </w:t>
+      </w:r>
+      <w:r>
+        <w:t>operacional</w:t>
+      </w:r>
+      <w:r>
+        <w:t xml:space="preserve"> (ou lógico)</w:t>
+      </w:r>
+      <w:r>
+        <w:t>.</w:t>
+      </w:r>
+      <w:r>
+        <w:t xml:space="preserve"> </w:t>
+      </w:r>
+      <w:r>
+        <w:t xml:space="preserve">Devem ser entregues dentro da pasta do Apêndice </w:t>
+      </w:r>
+      <w:r>
+        <w:t>D</w:t>
+      </w:r>
+      <w:r>
+        <w:t>.</w:t>
+      </w:r>
     </w:p>
     <w:p/>
     <w:p>
       <w:pPr>
         <w:pStyle w:val="Ttulo2"/>
       </w:pPr>
-      <w:bookmarkStart w:id="52" w:name="_Toc194650267"/>
-      <w:r>
-        <w:t xml:space="preserve">6.3 VISÃO </w:t>
-      </w:r>
-      <w:r>
-        <w:t>DOS</w:t>
-      </w:r>
-      <w:r>
-        <w:t xml:space="preserve"> DADOS</w:t>
-      </w:r>
-      <w:bookmarkEnd w:id="52"/>
-    </w:p>
-    <w:p>
-      <w:r>
-        <w:t>Insira uma apresentação sobre o assunto tratado nesta seção.</w:t>
-      </w:r>
-    </w:p>
-    <w:p/>
-    <w:p>
-      <w:pPr>
-        <w:pStyle w:val="Ttulo3"/>
-      </w:pPr>
-      <w:bookmarkStart w:id="53" w:name="_Toc194650268"/>
+      <w:bookmarkStart w:id="55" w:name="_Toc194650270"/>
       <w:r>
         <w:lastRenderedPageBreak/>
-        <w:t xml:space="preserve">6.3.1 Modelo </w:t>
-      </w:r>
-      <w:r>
-        <w:t>Lógico</w:t>
-      </w:r>
-      <w:bookmarkEnd w:id="53"/>
-    </w:p>
-    <w:p>
-      <w:r>
-        <w:t>A partir do modelo conceitual</w:t>
-      </w:r>
-      <w:r>
-        <w:t xml:space="preserve"> do Capítulo 5, faça o modelo </w:t>
-      </w:r>
-      <w:r>
-        <w:t>lógico</w:t>
-      </w:r>
-      <w:r>
-        <w:t xml:space="preserve"> dos dados </w:t>
-      </w:r>
-      <w:r>
-        <w:t>que devem ser</w:t>
-      </w:r>
-      <w:r>
-        <w:t xml:space="preserve"> persistidos.</w:t>
-      </w:r>
-      <w:r>
-        <w:t xml:space="preserve"> O modelo </w:t>
-      </w:r>
-      <w:r>
-        <w:t>lógico</w:t>
-      </w:r>
-      <w:r>
-        <w:t xml:space="preserve"> é con</w:t>
-      </w:r>
-      <w:r>
-        <w:t>heci</w:t>
-      </w:r>
-      <w:r>
-        <w:t>do também como modelo</w:t>
-      </w:r>
-      <w:r>
-        <w:t xml:space="preserve"> operacional</w:t>
-      </w:r>
-      <w:r>
-        <w:t>.</w:t>
-      </w:r>
-      <w:r>
-        <w:t xml:space="preserve"> </w:t>
-      </w:r>
-      <w:r>
-        <w:t xml:space="preserve">Devem ser entregues dentro da pasta do Apêndice </w:t>
-      </w:r>
-      <w:r>
-        <w:t>D</w:t>
-      </w:r>
-      <w:r>
-        <w:t>.</w:t>
-      </w:r>
-    </w:p>
-    <w:p/>
-    <w:p>
-      <w:pPr>
-        <w:pStyle w:val="Ttulo3"/>
-      </w:pPr>
-      <w:bookmarkStart w:id="54" w:name="_Toc194650269"/>
-      <w:r>
-        <w:t>6.3.2 Dicionário de D</w:t>
-      </w:r>
-      <w:r>
-        <w:t>ados</w:t>
-      </w:r>
-      <w:r>
-        <w:t xml:space="preserve"> do Modelo </w:t>
-      </w:r>
-      <w:r>
-        <w:t>Lógico</w:t>
-      </w:r>
-      <w:bookmarkEnd w:id="54"/>
-    </w:p>
-    <w:p>
-      <w:r>
-        <w:t>Descreva os elementos de dados presentes no modelo</w:t>
-      </w:r>
-      <w:r>
-        <w:t xml:space="preserve"> </w:t>
-      </w:r>
-      <w:r>
-        <w:t>operacional</w:t>
-      </w:r>
-      <w:r>
-        <w:t xml:space="preserve"> (ou lógico)</w:t>
-      </w:r>
-      <w:r>
-        <w:t>.</w:t>
-      </w:r>
-      <w:r>
-        <w:t xml:space="preserve"> </w:t>
-      </w:r>
-      <w:r>
-        <w:t xml:space="preserve">Devem ser entregues dentro da pasta do Apêndice </w:t>
-      </w:r>
-      <w:r>
-        <w:t>D</w:t>
-      </w:r>
-      <w:r>
-        <w:t>.</w:t>
-      </w:r>
-    </w:p>
-    <w:p/>
-    <w:p>
-      <w:pPr>
-        <w:pStyle w:val="Ttulo2"/>
-      </w:pPr>
-      <w:bookmarkStart w:id="55" w:name="_Toc194650270"/>
-      <w:r>
         <w:t>6.</w:t>
       </w:r>
       <w:r>
@@ -10079,7 +10121,7 @@
           <w:rPr>
             <w:noProof/>
           </w:rPr>
-          <w:t>41</w:t>
+          <w:t>43</w:t>
         </w:r>
         <w:r>
           <w:rPr>
@@ -13692,7 +13734,7 @@
 </file>
 
 <file path=customXml/itemProps1.xml><?xml version="1.0" encoding="utf-8"?>
-<ds:datastoreItem xmlns:ds="http://schemas.openxmlformats.org/officeDocument/2006/customXml" ds:itemID="{DC039D37-9F3B-417E-A3DA-80C3DD4CF890}">
+<ds:datastoreItem xmlns:ds="http://schemas.openxmlformats.org/officeDocument/2006/customXml" ds:itemID="{22D7190F-879D-4C06-B04D-9F23ED6B5115}">
   <ds:schemaRefs>
     <ds:schemaRef ds:uri="http://schemas.openxmlformats.org/officeDocument/2006/bibliography"/>
   </ds:schemaRefs>

</xml_diff>

<commit_message>
docs: adicao do modelo logico
</commit_message>
<xml_diff>
--- a/PFC_2025_Docs/PFC_Donate_v1.2.docx
+++ b/PFC_2025_Docs/PFC_Donate_v1.2.docx
@@ -1,6 +1,6 @@
 
 <file path=word/document.xml><?xml version="1.0" encoding="utf-8"?>
-<w:document xmlns:wpc="http://schemas.microsoft.com/office/word/2010/wordprocessingCanvas" xmlns:mc="http://schemas.openxmlformats.org/markup-compatibility/2006" xmlns:o="urn:schemas-microsoft-com:office:office" xmlns:r="http://schemas.openxmlformats.org/officeDocument/2006/relationships" xmlns:m="http://schemas.openxmlformats.org/officeDocument/2006/math" xmlns:v="urn:schemas-microsoft-com:vml" xmlns:wp14="http://schemas.microsoft.com/office/word/2010/wordprocessingDrawing" xmlns:wp="http://schemas.openxmlformats.org/drawingml/2006/wordprocessingDrawing" xmlns:w10="urn:schemas-microsoft-com:office:word" xmlns:w="http://schemas.openxmlformats.org/wordprocessingml/2006/main" xmlns:w14="http://schemas.microsoft.com/office/word/2010/wordml" xmlns:wpg="http://schemas.microsoft.com/office/word/2010/wordprocessingGroup" xmlns:wpi="http://schemas.microsoft.com/office/word/2010/wordprocessingInk" xmlns:wne="http://schemas.microsoft.com/office/word/2006/wordml" xmlns:wps="http://schemas.microsoft.com/office/word/2010/wordprocessingShape" mc:Ignorable="w14 wp14">
+<w:document xmlns:wpc="http://schemas.microsoft.com/office/word/2010/wordprocessingCanvas" xmlns:cx="http://schemas.microsoft.com/office/drawing/2014/chartex" xmlns:cx1="http://schemas.microsoft.com/office/drawing/2015/9/8/chartex" xmlns:cx2="http://schemas.microsoft.com/office/drawing/2015/10/21/chartex" xmlns:cx3="http://schemas.microsoft.com/office/drawing/2016/5/9/chartex" xmlns:cx4="http://schemas.microsoft.com/office/drawing/2016/5/10/chartex" xmlns:cx5="http://schemas.microsoft.com/office/drawing/2016/5/11/chartex" xmlns:cx6="http://schemas.microsoft.com/office/drawing/2016/5/12/chartex" xmlns:cx7="http://schemas.microsoft.com/office/drawing/2016/5/13/chartex" xmlns:cx8="http://schemas.microsoft.com/office/drawing/2016/5/14/chartex" xmlns:mc="http://schemas.openxmlformats.org/markup-compatibility/2006" xmlns:aink="http://schemas.microsoft.com/office/drawing/2016/ink" xmlns:am3d="http://schemas.microsoft.com/office/drawing/2017/model3d" xmlns:o="urn:schemas-microsoft-com:office:office" xmlns:oel="http://schemas.microsoft.com/office/2019/extlst" xmlns:r="http://schemas.openxmlformats.org/officeDocument/2006/relationships" xmlns:m="http://schemas.openxmlformats.org/officeDocument/2006/math" xmlns:v="urn:schemas-microsoft-com:vml" xmlns:wp14="http://schemas.microsoft.com/office/word/2010/wordprocessingDrawing" xmlns:wp="http://schemas.openxmlformats.org/drawingml/2006/wordprocessingDrawing" xmlns:w10="urn:schemas-microsoft-com:office:word" xmlns:w="http://schemas.openxmlformats.org/wordprocessingml/2006/main" xmlns:w14="http://schemas.microsoft.com/office/word/2010/wordml" xmlns:w15="http://schemas.microsoft.com/office/word/2012/wordml" xmlns:w16cex="http://schemas.microsoft.com/office/word/2018/wordml/cex" xmlns:w16cid="http://schemas.microsoft.com/office/word/2016/wordml/cid" xmlns:w16="http://schemas.microsoft.com/office/word/2018/wordml" xmlns:w16du="http://schemas.microsoft.com/office/word/2023/wordml/word16du" xmlns:w16sdtdh="http://schemas.microsoft.com/office/word/2020/wordml/sdtdatahash" xmlns:w16sdtfl="http://schemas.microsoft.com/office/word/2024/wordml/sdtformatlock" xmlns:w16se="http://schemas.microsoft.com/office/word/2015/wordml/symex" xmlns:wpg="http://schemas.microsoft.com/office/word/2010/wordprocessingGroup" xmlns:wpi="http://schemas.microsoft.com/office/word/2010/wordprocessingInk" xmlns:wne="http://schemas.microsoft.com/office/word/2006/wordml" xmlns:wps="http://schemas.microsoft.com/office/word/2010/wordprocessingShape" mc:Ignorable="w14 w15 w16se w16cid w16 w16cex w16sdtdh w16sdtfl w16du wp14">
   <w:body>
     <w:p>
       <w:pPr>
@@ -250,8 +250,8 @@
             <v:stroke joinstyle="miter"/>
             <v:path gradientshapeok="t" o:connecttype="rect"/>
           </v:shapetype>
-          <v:shape id="_x0000_s1034" type="#_x0000_t202" style="position:absolute;left:0;text-align:left;margin-left:162.15pt;margin-top:20.15pt;width:287.4pt;height:2in;z-index:251660800" strokecolor="white [3212]">
-            <v:textbox style="mso-next-textbox:#_x0000_s1034">
+          <v:shape id="_x0000_s2058" type="#_x0000_t202" style="position:absolute;left:0;text-align:left;margin-left:162.15pt;margin-top:20.15pt;width:287.4pt;height:2in;z-index:251660800" strokecolor="white [3212]">
+            <v:textbox style="mso-next-textbox:#_x0000_s2058">
               <w:txbxContent>
                 <w:p>
                   <w:r>
@@ -4136,8 +4136,8 @@
       <w:pPr>
         <w:pStyle w:val="EstiloFonte12NegritoCentralizado"/>
         <w:sectPr>
-          <w:headerReference w:type="even" r:id="rId9"/>
-          <w:headerReference w:type="default" r:id="rId10"/>
+          <w:headerReference w:type="even" r:id="rId8"/>
+          <w:headerReference w:type="default" r:id="rId9"/>
           <w:pgSz w:w="11907" w:h="16840" w:code="9"/>
           <w:pgMar w:top="1701" w:right="1134" w:bottom="1134" w:left="1701" w:header="709" w:footer="709" w:gutter="0"/>
           <w:pgNumType w:fmt="lowerRoman"/>
@@ -4622,7 +4622,7 @@
           <w:noProof/>
         </w:rPr>
         <w:drawing>
-          <wp:inline distT="0" distB="0" distL="0" distR="0" wp14:anchorId="1D36CEC6" wp14:editId="3F282F0A">
+          <wp:inline distT="0" distB="0" distL="0" distR="0" wp14:anchorId="1D36CEC6" wp14:editId="4FE6D29B">
             <wp:extent cx="4914900" cy="4730106"/>
             <wp:effectExtent l="19050" t="19050" r="0" b="0"/>
             <wp:docPr id="3" name="Imagem 3" descr="C:\Users\dilto\Downloads\DoeLeite.png"/>
@@ -4639,7 +4639,7 @@
                     </pic:cNvPicPr>
                   </pic:nvPicPr>
                   <pic:blipFill>
-                    <a:blip r:embed="rId11" cstate="print">
+                    <a:blip r:embed="rId10" cstate="print">
                       <a:extLst>
                         <a:ext uri="{28A0092B-C50C-407E-A947-70E740481C1C}">
                           <a14:useLocalDpi xmlns:a14="http://schemas.microsoft.com/office/drawing/2010/main" val="0"/>
@@ -4699,15 +4699,15 @@
         <w:t xml:space="preserve">Fonte: </w:t>
       </w:r>
       <w:r>
-        <w:t xml:space="preserve">Silva </w:t>
+        <w:t xml:space="preserve">Silva et </w:t>
       </w:r>
       <w:proofErr w:type="gramStart"/>
       <w:r>
-        <w:t>et</w:t>
+        <w:t>al.(</w:t>
       </w:r>
       <w:proofErr w:type="gramEnd"/>
       <w:r>
-        <w:t xml:space="preserve"> al.(2022).</w:t>
+        <w:t>2022).</w:t>
       </w:r>
     </w:p>
     <w:p>
@@ -4826,9 +4826,9 @@
     <w:p>
       <w:pPr>
         <w:sectPr>
-          <w:headerReference w:type="even" r:id="rId12"/>
-          <w:headerReference w:type="default" r:id="rId13"/>
-          <w:headerReference w:type="first" r:id="rId14"/>
+          <w:headerReference w:type="even" r:id="rId11"/>
+          <w:headerReference w:type="default" r:id="rId12"/>
+          <w:headerReference w:type="first" r:id="rId13"/>
           <w:pgSz w:w="11907" w:h="16840" w:code="9"/>
           <w:pgMar w:top="1701" w:right="1134" w:bottom="1134" w:left="1701" w:header="709" w:footer="709" w:gutter="0"/>
           <w:cols w:space="708"/>
@@ -5253,14 +5253,14 @@
           <w:numId w:val="17"/>
         </w:numPr>
       </w:pPr>
+      <w:r>
+        <w:t xml:space="preserve">o acesso </w:t>
+      </w:r>
       <w:proofErr w:type="gramStart"/>
       <w:r>
-        <w:t>o</w:t>
+        <w:t>à</w:t>
       </w:r>
       <w:proofErr w:type="gramEnd"/>
-      <w:r>
-        <w:t xml:space="preserve"> acesso à</w:t>
-      </w:r>
       <w:r>
         <w:t xml:space="preserve"> campanhas realizadas pela área da saúde</w:t>
       </w:r>
@@ -5606,15 +5606,15 @@
         </w:rPr>
       </w:pPr>
       <w:r>
-        <w:t>/*Aplicar as correções indicadas pela profa. Isabela</w:t>
+        <w:t xml:space="preserve">/*Aplicar as correções indicadas pela profa. </w:t>
       </w:r>
       <w:proofErr w:type="gramStart"/>
       <w:r>
-        <w:t xml:space="preserve">  </w:t>
+        <w:t>Isabela  também</w:t>
       </w:r>
       <w:proofErr w:type="gramEnd"/>
       <w:r>
-        <w:t>também */</w:t>
+        <w:t xml:space="preserve"> */</w:t>
       </w:r>
     </w:p>
     <w:p>
@@ -7437,15 +7437,7 @@
       </w:r>
       <w:proofErr w:type="spellEnd"/>
       <w:r>
-        <w:t>/</w:t>
-      </w:r>
-      <w:proofErr w:type="spellStart"/>
-      <w:r>
-        <w:t>iOS</w:t>
-      </w:r>
-      <w:proofErr w:type="spellEnd"/>
-      <w:r>
-        <w:t>): versão 14 ou superior</w:t>
+        <w:t>/iOS): versão 14 ou superior</w:t>
       </w:r>
     </w:p>
     <w:p>
@@ -8030,9 +8022,9 @@
     <w:p>
       <w:pPr>
         <w:sectPr>
-          <w:headerReference w:type="even" r:id="rId15"/>
-          <w:headerReference w:type="default" r:id="rId16"/>
-          <w:headerReference w:type="first" r:id="rId17"/>
+          <w:headerReference w:type="even" r:id="rId14"/>
+          <w:headerReference w:type="default" r:id="rId15"/>
+          <w:headerReference w:type="first" r:id="rId16"/>
           <w:pgSz w:w="11907" w:h="16840" w:code="9"/>
           <w:pgMar w:top="1701" w:right="1134" w:bottom="1134" w:left="1701" w:header="709" w:footer="709" w:gutter="0"/>
           <w:cols w:space="708"/>
@@ -8316,11 +8308,19 @@
       </w:r>
       <w:proofErr w:type="spellEnd"/>
       <w:r>
-        <w:t>, os pacotes foram organizados com base na arquitetura MVC (</w:t>
+        <w:t>, os pacotes foram organizados com base na arquitetura MVC (Model-</w:t>
       </w:r>
       <w:proofErr w:type="spellStart"/>
       <w:r>
-        <w:t>Model-View-Controller</w:t>
+        <w:t>View</w:t>
+      </w:r>
+      <w:proofErr w:type="spellEnd"/>
+      <w:r>
+        <w:t>-</w:t>
+      </w:r>
+      <w:proofErr w:type="spellStart"/>
+      <w:r>
+        <w:t>Controller</w:t>
       </w:r>
       <w:proofErr w:type="spellEnd"/>
       <w:r>
@@ -8454,65 +8454,31 @@
       </w:r>
       <w:proofErr w:type="spellEnd"/>
       <w:r>
-        <w:t xml:space="preserve">, representando a localização do mesmo. As funções da classe permitem criar, atualizar, consultar usuários, validar </w:t>
+        <w:t>, representando a localização do mesmo. As funções da classe permitem criar, atualizar, consultar usuários, validar login e listar todos os usuários cadastrados.</w:t>
+      </w:r>
+    </w:p>
+    <w:p>
+      <w:r>
+        <w:t>A classe Cidade possui os atributos de identificação, nome e estado. Está associada a múltiplos usuários (relação 1:N), o que representa que uma cidade pode conter vários usuários.</w:t>
+      </w:r>
+    </w:p>
+    <w:p>
+      <w:r>
+        <w:t xml:space="preserve">A classe </w:t>
       </w:r>
       <w:proofErr w:type="spellStart"/>
       <w:r>
-        <w:t>login</w:t>
+        <w:t>BancoLeite</w:t>
       </w:r>
       <w:proofErr w:type="spellEnd"/>
       <w:r>
-        <w:t xml:space="preserve"> e listar todos os usuários cadastrados.</w:t>
-      </w:r>
-    </w:p>
-    <w:p>
-      <w:r>
-        <w:t xml:space="preserve">A classe Cidade possui os atributos de identificação, nome e estado. Está associada a múltiplos usuários (relação </w:t>
-      </w:r>
-      <w:proofErr w:type="gramStart"/>
-      <w:r>
-        <w:t>1</w:t>
-      </w:r>
-      <w:proofErr w:type="gramEnd"/>
-      <w:r>
-        <w:t>:N), o que representa que uma cidade pode conter vários usuários.</w:t>
-      </w:r>
-    </w:p>
-    <w:p>
-      <w:r>
-        <w:t xml:space="preserve">A classe </w:t>
-      </w:r>
-      <w:proofErr w:type="spellStart"/>
-      <w:proofErr w:type="gramStart"/>
-      <w:r>
-        <w:t>BancoLeite</w:t>
-      </w:r>
-      <w:proofErr w:type="spellEnd"/>
-      <w:proofErr w:type="gramEnd"/>
-      <w:r>
-        <w:t xml:space="preserve"> representa os bancos de leite cadastrados no sistema. Seus atributos incluem nome, descrição, telefone, e-mail, endereço e localização geográfica. Está associada a um usuário (relação </w:t>
-      </w:r>
-      <w:proofErr w:type="gramStart"/>
-      <w:r>
-        <w:t>1</w:t>
-      </w:r>
-      <w:proofErr w:type="gramEnd"/>
-      <w:r>
-        <w:t>:N), indicando que um usuário (geralmente administrador ou profissional) pode ser responsável pelo cadastro de vários bancos de leite. As operações desta classe permitem criar, atualizar, consultar e listar bancos de leite.</w:t>
-      </w:r>
-    </w:p>
-    <w:p/>
-    <w:p>
-      <w:r>
-        <w:t xml:space="preserve">A classe Notificação é responsável por armazenar mensagens enviadas no sistema. Cada notificação está ligada a um banco de leite (relação </w:t>
-      </w:r>
-      <w:proofErr w:type="gramStart"/>
-      <w:r>
-        <w:t>1</w:t>
-      </w:r>
-      <w:proofErr w:type="gramEnd"/>
-      <w:r>
-        <w:t>:N) e possui atributos como código, data de envio e mensagem. Ela permite criar, consultar e listar notificações.</w:t>
+        <w:t xml:space="preserve"> representa os bancos de leite cadastrados no sistema. Seus atributos incluem nome, descrição, telefone, e-mail, endereço e localização geográfica. Está associada a um usuário (relação 1:N), indicando que um usuário (geralmente administrador ou profissional) pode ser responsável pelo cadastro de vários bancos de leite. As operações desta classe permitem criar, atualizar, consultar e listar bancos de leite.</w:t>
+      </w:r>
+    </w:p>
+    <w:p/>
+    <w:p>
+      <w:r>
+        <w:t>A classe Notificação é responsável por armazenar mensagens enviadas no sistema. Cada notificação está ligada a um banco de leite (relação 1:N) e possui atributos como código, data de envio e mensagem. Ela permite criar, consultar e listar notificações.</w:t>
       </w:r>
     </w:p>
     <w:p>
@@ -8680,304 +8646,1137 @@
     </w:p>
     <w:p>
       <w:r>
-        <w:t>Os diagramas de sequência a seguir representam os principais fluxos de funcionamento do aplicativo proposto, com foco em interações comuns entre o usuário e o sistema. Cada cenário foi modelado considerando uma execução bem-sucedida, sem falhas, desde a interface até o banco de dados, com resposta clara ao usuário ao final de cada ação. A seguir, estão descritos</w:t>
-      </w:r>
-      <w:r>
-        <w:t xml:space="preserve"> os principais fluxos mapeados.</w:t>
-      </w:r>
-    </w:p>
-    <w:p>
-      <w:r>
-        <w:t xml:space="preserve">O primeiro cenário mostra o processo de </w:t>
-      </w:r>
-      <w:r>
-        <w:t>e</w:t>
-      </w:r>
-      <w:bookmarkStart w:id="51" w:name="_GoBack"/>
+        <w:t>Os diagramas de sequência a seguir representam os principais fluxos de funcionamento do aplicativo proposto, com foco em interações comuns entre o usuário e o sistema. Cada cenário foi modelado considerando uma execução bem-sucedida, sem falhas, desde a interface até o banco de dados, com resposta clara ao usuário ao final de cada ação. A seguir, estão descritos os principais fluxos mapeados.</w:t>
+      </w:r>
+    </w:p>
+    <w:p>
+      <w:r>
+        <w:t xml:space="preserve">O primeiro cenário mostra o processo de entrar do usuário. Ao abrir o aplicativo, o usuário informa seu e-mail e senha na tela inicial. Esses dados são enviados ao </w:t>
+      </w:r>
+      <w:proofErr w:type="spellStart"/>
+      <w:r>
+        <w:t>backend</w:t>
+      </w:r>
+      <w:proofErr w:type="spellEnd"/>
+      <w:r>
+        <w:t>, que realiza a verificação das credenciais no banco de dados. Se as informações estiverem corretas, o sistema gera um token de autenticação e retorna para o aplicativo, liberando o acesso à plataforma. O fluxo ocorre de forma segura e sem falhas.</w:t>
+      </w:r>
+    </w:p>
+    <w:p/>
+    <w:p>
+      <w:r>
+        <w:lastRenderedPageBreak/>
+        <w:t>No segundo cenário, é descrito o agendamento de uma coleta de leite humano. O usuário acessa a opção "Agendar Coleta", preenche os dados solicitados, como data, horário e local, e confirma o envio. O sistema recebe essas informações, realiza o registro no banco de dados e retorna uma mensagem de confirmação, informando que o agendamento foi realizado com sucesso.</w:t>
+      </w:r>
+    </w:p>
+    <w:p>
+      <w:r>
+        <w:t>O terceiro diagrama representa o fluxo da tela de dicas. Ao acessar a tela inicial, o usuário seleciona a opção “Dicas” e, em seguida, pode escolher entre diversos temas informativos, como quem pode doar, como preparar o frasco, formas de coleta e transporte do leite. Após a escolha de um tema, o sistema recupera as informações do banco de dados e exibe na tela do aplicativo, permitindo que o usuário tenha acesso ao conteúdo de forma rápida e clara.</w:t>
+      </w:r>
+    </w:p>
+    <w:p>
+      <w:r>
+        <w:t>O último fluxo representa a verificação de autenticação ao acessar áreas restritas do aplicativo. Sempre que o usuário tenta acessar uma funcionalidade protegida, como o agendamento ou o histórico de coletas, o sistema verifica automaticamente se o token de autenticação ainda é válido. Caso esteja, o acesso é concedido sem necessidade de novo login, mantendo a segurança e a fluidez do uso.</w:t>
+      </w:r>
+    </w:p>
+    <w:p>
+      <w:pPr>
+        <w:pStyle w:val="Ttulo2"/>
+      </w:pPr>
+      <w:bookmarkStart w:id="51" w:name="_Toc194650267"/>
+      <w:r>
+        <w:t xml:space="preserve">6.3 VISÃO </w:t>
+      </w:r>
+      <w:r>
+        <w:t>DOS</w:t>
+      </w:r>
+      <w:r>
+        <w:t xml:space="preserve"> DADOS</w:t>
+      </w:r>
       <w:bookmarkEnd w:id="51"/>
-      <w:r>
-        <w:t>ntrar</w:t>
-      </w:r>
-      <w:r>
-        <w:t xml:space="preserve"> do usuário. Ao abrir o aplicativo, o usuário informa seu e-mail e senha na tela inicial. Esses dados são enviados ao </w:t>
-      </w:r>
+    </w:p>
+    <w:p>
+      <w:r>
+        <w:t>Nesta seção, é apresentado o desenvolvimento da modelagem lógica e a criação do banco de dados relacional do sistema voltado à doação de leite materno, utilizando o PostgreSQL como sistema gerenciador. O objetivo principal é estruturar uma base de dados que permita o registro e a organização das informações relacionadas aos usuários (doadoras, receptoras e profissionais de saúde), às cidades, aos bancos de leite e às doações realizadas. Para isso, foram definidas as entidades principais, seus respectivos atributos e domínios, além das restrições de integridade, como chaves primárias e estrangeiras. A estrutura proposta garante a consistência e a integridade dos dados, facilitando a manipulação e o relacionamento entre as informações. A partir desse modelo, foi gerado o código SQL responsável pela criação das tabelas no banco de dados, permitindo a implementação prática da estrutura lógica planejada. Dessa forma, esta etapa representa um passo fundamental na construção de um sistema eficiente e confiável para o incentivo, a gestão e o monitoramento da doação de leite materno.</w:t>
+      </w:r>
+    </w:p>
+    <w:p>
+      <w:pPr>
+        <w:pStyle w:val="Ttulo3"/>
+      </w:pPr>
+      <w:bookmarkStart w:id="52" w:name="_Toc194650268"/>
+      <w:r>
+        <w:lastRenderedPageBreak/>
+        <w:t xml:space="preserve">6.3.1 Modelo </w:t>
+      </w:r>
+      <w:r>
+        <w:t>Lógico</w:t>
+      </w:r>
+      <w:bookmarkEnd w:id="52"/>
+    </w:p>
+    <w:p>
+      <w:r>
+        <w:t>Com base no modelo conceitual elaborado no Capítulo 5, foi desenvolvido o modelo lógico de dados, também conhecido como modelo operacional. Este modelo tem como objetivo representar, de forma mais próxima da implementação, as estruturas de dados que serão de fato persistidas no banco de dados relacional.</w:t>
+      </w:r>
+    </w:p>
+    <w:p>
+      <w:r>
+        <w:t>O modelo lógico define as entidades, seus atributos, domínios, tipos de dados e restrições de integridade, como chaves primárias e estrangeiras, garantindo a consistência e a normalização dos dados. Neste projeto, o modelo foi construído para suportar a gestão de informações relacionadas aos usuários do sistema (como doadoras, receptoras e profissionais de saúde), às cidades, aos bancos de leite humano e às doações realizadas.</w:t>
+      </w:r>
+    </w:p>
+    <w:p>
+      <w:r>
+        <w:t>Cada tabela foi estruturada considerando as necessidades funcionais do sistema e o relacionamento entre as entidades, respeitando as boas práticas de modelagem de dados. O resultado é um modelo que serve de base direta para a criação do banco de dados físico em PostgreSQL, conforme descrito na próxima seção.</w:t>
+      </w:r>
+    </w:p>
+    <w:p>
+      <w:r>
+        <w:t>O modelo lógico completo, representado em formato descritivo e visual, encontra-se disponível no Apêndice D, conforme exigido na estrutura deste trabalho.</w:t>
+      </w:r>
+    </w:p>
+    <w:p/>
+    <w:p>
+      <w:pPr>
+        <w:pStyle w:val="Ttulo3"/>
+      </w:pPr>
+      <w:bookmarkStart w:id="53" w:name="_Toc194650269"/>
+      <w:r>
+        <w:t>6.3.2 Dicionário de D</w:t>
+      </w:r>
+      <w:r>
+        <w:t>ados</w:t>
+      </w:r>
+      <w:r>
+        <w:t xml:space="preserve"> do Modelo </w:t>
+      </w:r>
+      <w:r>
+        <w:t>Lógico</w:t>
+      </w:r>
+      <w:bookmarkEnd w:id="53"/>
+    </w:p>
+    <w:p>
+      <w:r>
+        <w:t>1. Tabela: cidade</w:t>
+      </w:r>
+    </w:p>
+    <w:p>
+      <w:pPr>
+        <w:pStyle w:val="PargrafodaLista"/>
+        <w:numPr>
+          <w:ilvl w:val="0"/>
+          <w:numId w:val="23"/>
+        </w:numPr>
+      </w:pPr>
+      <w:r>
+        <w:t>id – Identificador único da cidade.</w:t>
+      </w:r>
+    </w:p>
+    <w:p>
+      <w:pPr>
+        <w:pStyle w:val="PargrafodaLista"/>
+        <w:numPr>
+          <w:ilvl w:val="0"/>
+          <w:numId w:val="23"/>
+        </w:numPr>
+        <w:rPr>
+          <w:lang w:val="en-US"/>
+        </w:rPr>
+      </w:pPr>
       <w:proofErr w:type="spellStart"/>
       <w:r>
-        <w:t>backend</w:t>
+        <w:rPr>
+          <w:lang w:val="en-US"/>
+        </w:rPr>
+        <w:t>Domínio</w:t>
       </w:r>
       <w:proofErr w:type="spellEnd"/>
       <w:r>
-        <w:t xml:space="preserve">, que realiza a verificação das credenciais no banco de dados. Se as informações estiverem corretas, o sistema gera um </w:t>
+        <w:rPr>
+          <w:lang w:val="en-US"/>
+        </w:rPr>
+        <w:t>: INTEGER NOT NULL PRIMARY KEY</w:t>
+      </w:r>
+    </w:p>
+    <w:p>
+      <w:pPr>
+        <w:pStyle w:val="PargrafodaLista"/>
+        <w:numPr>
+          <w:ilvl w:val="0"/>
+          <w:numId w:val="23"/>
+        </w:numPr>
+      </w:pPr>
+      <w:r>
+        <w:t>nome – Nome da cidade.</w:t>
+      </w:r>
+    </w:p>
+    <w:p>
+      <w:pPr>
+        <w:pStyle w:val="PargrafodaLista"/>
+        <w:numPr>
+          <w:ilvl w:val="0"/>
+          <w:numId w:val="23"/>
+        </w:numPr>
+      </w:pPr>
+      <w:r>
+        <w:t xml:space="preserve">Domínio: </w:t>
+      </w:r>
+      <w:proofErr w:type="gramStart"/>
+      <w:r>
+        <w:t>VARCHAR(</w:t>
+      </w:r>
+      <w:proofErr w:type="gramEnd"/>
+      <w:r>
+        <w:t>100) NOT NULL</w:t>
+      </w:r>
+    </w:p>
+    <w:p>
+      <w:pPr>
+        <w:pStyle w:val="PargrafodaLista"/>
+        <w:numPr>
+          <w:ilvl w:val="0"/>
+          <w:numId w:val="23"/>
+        </w:numPr>
+      </w:pPr>
+      <w:r>
+        <w:t>estado – Sigla ou nome do estado da cidade.</w:t>
+      </w:r>
+    </w:p>
+    <w:p>
+      <w:pPr>
+        <w:pStyle w:val="PargrafodaLista"/>
+        <w:numPr>
+          <w:ilvl w:val="0"/>
+          <w:numId w:val="23"/>
+        </w:numPr>
+      </w:pPr>
+      <w:r>
+        <w:t xml:space="preserve">Domínio: </w:t>
+      </w:r>
+      <w:proofErr w:type="gramStart"/>
+      <w:r>
+        <w:t>VARCHAR(</w:t>
+      </w:r>
+      <w:proofErr w:type="gramEnd"/>
+      <w:r>
+        <w:t>100) NOT NULL</w:t>
+      </w:r>
+    </w:p>
+    <w:p>
+      <w:r>
+        <w:t xml:space="preserve">2. Tabela: </w:t>
       </w:r>
       <w:proofErr w:type="spellStart"/>
       <w:r>
-        <w:t>token</w:t>
+        <w:t>bancos_de_leite</w:t>
       </w:r>
       <w:proofErr w:type="spellEnd"/>
-      <w:r>
-        <w:t xml:space="preserve"> de autenticação e retorna para o aplicativo, liberando o acesso à plataforma. O fluxo ocorre de forma segura e sem falhas.</w:t>
-      </w:r>
-    </w:p>
-    <w:p/>
-    <w:p>
+    </w:p>
+    <w:p>
+      <w:pPr>
+        <w:pStyle w:val="PargrafodaLista"/>
+        <w:numPr>
+          <w:ilvl w:val="0"/>
+          <w:numId w:val="24"/>
+        </w:numPr>
+      </w:pPr>
+      <w:r>
+        <w:t>id – Identificador único do banco de leite.</w:t>
+      </w:r>
+    </w:p>
+    <w:p>
+      <w:pPr>
+        <w:pStyle w:val="PargrafodaLista"/>
+        <w:numPr>
+          <w:ilvl w:val="0"/>
+          <w:numId w:val="24"/>
+        </w:numPr>
+        <w:rPr>
+          <w:lang w:val="en-US"/>
+        </w:rPr>
+      </w:pPr>
+      <w:proofErr w:type="spellStart"/>
+      <w:r>
+        <w:rPr>
+          <w:lang w:val="en-US"/>
+        </w:rPr>
+        <w:t>Domínio</w:t>
+      </w:r>
+      <w:proofErr w:type="spellEnd"/>
+      <w:r>
+        <w:rPr>
+          <w:lang w:val="en-US"/>
+        </w:rPr>
+        <w:t>: INTEGER NOT NULL PRIMARY KEY</w:t>
+      </w:r>
+    </w:p>
+    <w:p>
+      <w:pPr>
+        <w:pStyle w:val="PargrafodaLista"/>
+        <w:numPr>
+          <w:ilvl w:val="0"/>
+          <w:numId w:val="24"/>
+        </w:numPr>
+      </w:pPr>
       <w:r>
         <w:lastRenderedPageBreak/>
-        <w:t>No segundo cenário, é descrito o agendamento de uma coleta de leite humano. O usuário acessa a opção "Agendar Coleta", preenche os dados solicitados, como data, horário e local, e confirma o envio. O sistema recebe essas informações, realiza o registro no banco de dados e retorna uma mensagem de confirmação, informando que o agendamento foi realiz</w:t>
-      </w:r>
-      <w:r>
-        <w:t>ado com sucesso.</w:t>
-      </w:r>
-    </w:p>
-    <w:p>
-      <w:r>
-        <w:t xml:space="preserve">O terceiro diagrama representa o fluxo da tela de dicas. Ao acessar a tela inicial, o usuário seleciona a opção “Dicas” e, em seguida, pode escolher entre diversos temas informativos, como quem pode </w:t>
+        <w:t>nome – Nome do banco de leite.</w:t>
+      </w:r>
+    </w:p>
+    <w:p>
+      <w:pPr>
+        <w:pStyle w:val="PargrafodaLista"/>
+        <w:numPr>
+          <w:ilvl w:val="0"/>
+          <w:numId w:val="24"/>
+        </w:numPr>
+      </w:pPr>
+      <w:r>
+        <w:t xml:space="preserve">Domínio: </w:t>
       </w:r>
       <w:proofErr w:type="gramStart"/>
       <w:r>
-        <w:t>doar,</w:t>
+        <w:t>VARCHAR(</w:t>
       </w:r>
       <w:proofErr w:type="gramEnd"/>
       <w:r>
-        <w:t xml:space="preserve"> como preparar o frasco, formas de coleta e transporte do leite. Após a escolha de um tema, o sistema recupera as informações do banco de dados e exibe na tela do aplicativo, permitindo que o usuário tenha acesso ao co</w:t>
-      </w:r>
-      <w:r>
-        <w:t>nteúdo de forma rápida e clara.</w:t>
-      </w:r>
-    </w:p>
-    <w:p>
-      <w:r>
-        <w:t xml:space="preserve">O último fluxo representa a verificação de autenticação ao acessar áreas restritas do aplicativo. Sempre que o usuário tenta acessar uma funcionalidade protegida, como o agendamento ou o histórico de coletas, o sistema verifica automaticamente se o </w:t>
-      </w:r>
+        <w:t>25) NOT NULL</w:t>
+      </w:r>
+    </w:p>
+    <w:p>
+      <w:pPr>
+        <w:pStyle w:val="PargrafodaLista"/>
+        <w:numPr>
+          <w:ilvl w:val="0"/>
+          <w:numId w:val="24"/>
+        </w:numPr>
+      </w:pPr>
+      <w:r>
+        <w:t>cidade – Nome da cidade onde está localizado.</w:t>
+      </w:r>
+    </w:p>
+    <w:p>
+      <w:pPr>
+        <w:pStyle w:val="PargrafodaLista"/>
+        <w:numPr>
+          <w:ilvl w:val="0"/>
+          <w:numId w:val="24"/>
+        </w:numPr>
+      </w:pPr>
+      <w:r>
+        <w:t xml:space="preserve">Domínio: </w:t>
+      </w:r>
+      <w:proofErr w:type="gramStart"/>
+      <w:r>
+        <w:t>VARCHAR(</w:t>
+      </w:r>
+      <w:proofErr w:type="gramEnd"/>
+      <w:r>
+        <w:t>10) NOT NULL</w:t>
+      </w:r>
+    </w:p>
+    <w:p>
+      <w:pPr>
+        <w:pStyle w:val="PargrafodaLista"/>
+        <w:numPr>
+          <w:ilvl w:val="0"/>
+          <w:numId w:val="24"/>
+        </w:numPr>
+      </w:pPr>
+      <w:r>
+        <w:t>estado – Sigla do estado onde está localizado.</w:t>
+      </w:r>
+    </w:p>
+    <w:p>
+      <w:pPr>
+        <w:pStyle w:val="PargrafodaLista"/>
+        <w:numPr>
+          <w:ilvl w:val="0"/>
+          <w:numId w:val="24"/>
+        </w:numPr>
+      </w:pPr>
+      <w:r>
+        <w:t xml:space="preserve">Domínio: </w:t>
+      </w:r>
+      <w:proofErr w:type="gramStart"/>
+      <w:r>
+        <w:t>VARCHAR(</w:t>
+      </w:r>
+      <w:proofErr w:type="gramEnd"/>
+      <w:r>
+        <w:t>2) NOT NULL</w:t>
+      </w:r>
+    </w:p>
+    <w:p>
+      <w:pPr>
+        <w:pStyle w:val="PargrafodaLista"/>
+        <w:numPr>
+          <w:ilvl w:val="0"/>
+          <w:numId w:val="24"/>
+        </w:numPr>
+      </w:pPr>
       <w:proofErr w:type="spellStart"/>
       <w:r>
-        <w:t>token</w:t>
+        <w:t>endereco</w:t>
       </w:r>
       <w:proofErr w:type="spellEnd"/>
       <w:r>
-        <w:t xml:space="preserve"> de autenticação ainda é válido. Caso esteja, o acesso é concedido sem necessidade de novo </w:t>
+        <w:t xml:space="preserve"> – Endereço completo do banco de leite.</w:t>
+      </w:r>
+    </w:p>
+    <w:p>
+      <w:pPr>
+        <w:pStyle w:val="PargrafodaLista"/>
+        <w:numPr>
+          <w:ilvl w:val="0"/>
+          <w:numId w:val="24"/>
+        </w:numPr>
+      </w:pPr>
+      <w:r>
+        <w:t xml:space="preserve">Domínio: </w:t>
+      </w:r>
+      <w:proofErr w:type="gramStart"/>
+      <w:r>
+        <w:t>VARCHAR(</w:t>
+      </w:r>
+      <w:proofErr w:type="gramEnd"/>
+      <w:r>
+        <w:t>255) NOT NULL</w:t>
+      </w:r>
+    </w:p>
+    <w:p>
+      <w:pPr>
+        <w:pStyle w:val="PargrafodaLista"/>
+        <w:numPr>
+          <w:ilvl w:val="0"/>
+          <w:numId w:val="24"/>
+        </w:numPr>
+      </w:pPr>
+      <w:r>
+        <w:t>telefone – Telefone de contato.</w:t>
+      </w:r>
+    </w:p>
+    <w:p>
+      <w:pPr>
+        <w:pStyle w:val="PargrafodaLista"/>
+        <w:numPr>
+          <w:ilvl w:val="0"/>
+          <w:numId w:val="24"/>
+        </w:numPr>
+      </w:pPr>
+      <w:r>
+        <w:t xml:space="preserve">Domínio: </w:t>
+      </w:r>
+      <w:proofErr w:type="gramStart"/>
+      <w:r>
+        <w:t>VARCHAR(</w:t>
+      </w:r>
+      <w:proofErr w:type="gramEnd"/>
+      <w:r>
+        <w:t>20) NOT NULL</w:t>
+      </w:r>
+    </w:p>
+    <w:p>
+      <w:pPr>
+        <w:pStyle w:val="PargrafodaLista"/>
+        <w:numPr>
+          <w:ilvl w:val="0"/>
+          <w:numId w:val="24"/>
+        </w:numPr>
+      </w:pPr>
+      <w:r>
+        <w:t>latitude – Localização geográfica (latitude).</w:t>
+      </w:r>
+    </w:p>
+    <w:p>
+      <w:pPr>
+        <w:pStyle w:val="PargrafodaLista"/>
+        <w:numPr>
+          <w:ilvl w:val="0"/>
+          <w:numId w:val="24"/>
+        </w:numPr>
+      </w:pPr>
+      <w:r>
+        <w:t xml:space="preserve">Domínio: </w:t>
+      </w:r>
+      <w:proofErr w:type="gramStart"/>
+      <w:r>
+        <w:t>NUMERIC(</w:t>
+      </w:r>
+      <w:proofErr w:type="gramEnd"/>
+      <w:r>
+        <w:t>8,6)</w:t>
+      </w:r>
+    </w:p>
+    <w:p>
+      <w:pPr>
+        <w:pStyle w:val="PargrafodaLista"/>
+        <w:numPr>
+          <w:ilvl w:val="0"/>
+          <w:numId w:val="24"/>
+        </w:numPr>
+      </w:pPr>
+      <w:r>
+        <w:t>longitude – Localização geográfica (longitude).</w:t>
+      </w:r>
+    </w:p>
+    <w:p>
+      <w:pPr>
+        <w:pStyle w:val="PargrafodaLista"/>
+        <w:numPr>
+          <w:ilvl w:val="0"/>
+          <w:numId w:val="24"/>
+        </w:numPr>
+      </w:pPr>
+      <w:r>
+        <w:t xml:space="preserve">Domínio: </w:t>
+      </w:r>
+      <w:proofErr w:type="gramStart"/>
+      <w:r>
+        <w:t>NUMERIC(</w:t>
+      </w:r>
+      <w:proofErr w:type="gramEnd"/>
+      <w:r>
+        <w:t>8,6)</w:t>
+      </w:r>
+    </w:p>
+    <w:p>
+      <w:r>
+        <w:t xml:space="preserve">3. Tabela: </w:t>
       </w:r>
       <w:proofErr w:type="spellStart"/>
       <w:r>
-        <w:t>login</w:t>
+        <w:t>usuario</w:t>
       </w:r>
       <w:proofErr w:type="spellEnd"/>
-      <w:r>
-        <w:t>, mantendo a segurança e a fluidez do uso.</w:t>
-      </w:r>
-    </w:p>
+    </w:p>
+    <w:p>
+      <w:pPr>
+        <w:pStyle w:val="PargrafodaLista"/>
+        <w:numPr>
+          <w:ilvl w:val="0"/>
+          <w:numId w:val="25"/>
+        </w:numPr>
+      </w:pPr>
+      <w:r>
+        <w:t>id – Identificador único do usuário.</w:t>
+      </w:r>
+    </w:p>
+    <w:p>
+      <w:pPr>
+        <w:pStyle w:val="PargrafodaLista"/>
+        <w:numPr>
+          <w:ilvl w:val="0"/>
+          <w:numId w:val="25"/>
+        </w:numPr>
+        <w:rPr>
+          <w:lang w:val="en-US"/>
+        </w:rPr>
+      </w:pPr>
+      <w:proofErr w:type="spellStart"/>
+      <w:r>
+        <w:rPr>
+          <w:lang w:val="en-US"/>
+        </w:rPr>
+        <w:t>Domínio</w:t>
+      </w:r>
+      <w:proofErr w:type="spellEnd"/>
+      <w:r>
+        <w:rPr>
+          <w:lang w:val="en-US"/>
+        </w:rPr>
+        <w:t>: INTEGER NOT NULL PRIMARY KEY</w:t>
+      </w:r>
+    </w:p>
+    <w:p>
+      <w:pPr>
+        <w:pStyle w:val="PargrafodaLista"/>
+        <w:numPr>
+          <w:ilvl w:val="0"/>
+          <w:numId w:val="25"/>
+        </w:numPr>
+      </w:pPr>
+      <w:r>
+        <w:t>nome – Nome completo do usuário.</w:t>
+      </w:r>
+    </w:p>
+    <w:p>
+      <w:pPr>
+        <w:pStyle w:val="PargrafodaLista"/>
+        <w:numPr>
+          <w:ilvl w:val="0"/>
+          <w:numId w:val="25"/>
+        </w:numPr>
+      </w:pPr>
+      <w:r>
+        <w:t xml:space="preserve">Domínio: </w:t>
+      </w:r>
+      <w:proofErr w:type="gramStart"/>
+      <w:r>
+        <w:t>VARCHAR(</w:t>
+      </w:r>
+      <w:proofErr w:type="gramEnd"/>
+      <w:r>
+        <w:t>100) NOT NULL</w:t>
+      </w:r>
+    </w:p>
+    <w:p>
+      <w:pPr>
+        <w:pStyle w:val="PargrafodaLista"/>
+        <w:numPr>
+          <w:ilvl w:val="0"/>
+          <w:numId w:val="25"/>
+        </w:numPr>
+      </w:pPr>
+      <w:proofErr w:type="spellStart"/>
+      <w:r>
+        <w:t>email</w:t>
+      </w:r>
+      <w:proofErr w:type="spellEnd"/>
+      <w:r>
+        <w:t xml:space="preserve"> – Endereço de e-mail.</w:t>
+      </w:r>
+    </w:p>
+    <w:p>
+      <w:pPr>
+        <w:pStyle w:val="PargrafodaLista"/>
+        <w:numPr>
+          <w:ilvl w:val="0"/>
+          <w:numId w:val="25"/>
+        </w:numPr>
+      </w:pPr>
+      <w:r>
+        <w:t xml:space="preserve">Domínio: </w:t>
+      </w:r>
+      <w:proofErr w:type="gramStart"/>
+      <w:r>
+        <w:t>VARCHAR(</w:t>
+      </w:r>
+      <w:proofErr w:type="gramEnd"/>
+      <w:r>
+        <w:t>100) NOT NULL</w:t>
+      </w:r>
+    </w:p>
+    <w:p>
+      <w:pPr>
+        <w:pStyle w:val="PargrafodaLista"/>
+        <w:numPr>
+          <w:ilvl w:val="0"/>
+          <w:numId w:val="25"/>
+        </w:numPr>
+      </w:pPr>
+      <w:r>
+        <w:t>telefone – Número de telefone para contato.</w:t>
+      </w:r>
+    </w:p>
+    <w:p>
+      <w:pPr>
+        <w:pStyle w:val="PargrafodaLista"/>
+        <w:numPr>
+          <w:ilvl w:val="0"/>
+          <w:numId w:val="25"/>
+        </w:numPr>
+      </w:pPr>
+      <w:r>
+        <w:t xml:space="preserve">Domínio: </w:t>
+      </w:r>
+      <w:proofErr w:type="gramStart"/>
+      <w:r>
+        <w:t>VARCHAR(</w:t>
+      </w:r>
+      <w:proofErr w:type="gramEnd"/>
+      <w:r>
+        <w:t>20)</w:t>
+      </w:r>
+    </w:p>
+    <w:p>
+      <w:pPr>
+        <w:pStyle w:val="PargrafodaLista"/>
+        <w:numPr>
+          <w:ilvl w:val="0"/>
+          <w:numId w:val="25"/>
+        </w:numPr>
+      </w:pPr>
+      <w:proofErr w:type="spellStart"/>
+      <w:r>
+        <w:t>cpf</w:t>
+      </w:r>
+      <w:proofErr w:type="spellEnd"/>
+      <w:r>
+        <w:t xml:space="preserve"> – Cadastro de Pessoa Física.</w:t>
+      </w:r>
+    </w:p>
+    <w:p>
+      <w:pPr>
+        <w:pStyle w:val="PargrafodaLista"/>
+        <w:numPr>
+          <w:ilvl w:val="0"/>
+          <w:numId w:val="25"/>
+        </w:numPr>
+      </w:pPr>
+      <w:r>
+        <w:t xml:space="preserve">Domínio: </w:t>
+      </w:r>
+      <w:proofErr w:type="gramStart"/>
+      <w:r>
+        <w:t>VARCHAR(</w:t>
+      </w:r>
+      <w:proofErr w:type="gramEnd"/>
+      <w:r>
+        <w:t>11) NOT NULL</w:t>
+      </w:r>
+    </w:p>
+    <w:p/>
+    <w:p>
+      <w:pPr>
+        <w:pStyle w:val="PargrafodaLista"/>
+        <w:numPr>
+          <w:ilvl w:val="0"/>
+          <w:numId w:val="25"/>
+        </w:numPr>
+      </w:pPr>
+      <w:r>
+        <w:t>senha – Senha criptografada para autenticação.</w:t>
+      </w:r>
+    </w:p>
+    <w:p>
+      <w:pPr>
+        <w:pStyle w:val="PargrafodaLista"/>
+        <w:numPr>
+          <w:ilvl w:val="0"/>
+          <w:numId w:val="25"/>
+        </w:numPr>
+      </w:pPr>
+      <w:r>
+        <w:t xml:space="preserve">Domínio: </w:t>
+      </w:r>
+      <w:proofErr w:type="gramStart"/>
+      <w:r>
+        <w:t>VARCHAR(</w:t>
+      </w:r>
+      <w:proofErr w:type="gramEnd"/>
+      <w:r>
+        <w:t>100) NOT NULL</w:t>
+      </w:r>
+    </w:p>
+    <w:p>
+      <w:pPr>
+        <w:pStyle w:val="PargrafodaLista"/>
+        <w:numPr>
+          <w:ilvl w:val="0"/>
+          <w:numId w:val="25"/>
+        </w:numPr>
+      </w:pPr>
+      <w:r>
+        <w:t>doadora – Indica se o usuário é doador.</w:t>
+      </w:r>
+    </w:p>
+    <w:p>
+      <w:pPr>
+        <w:pStyle w:val="PargrafodaLista"/>
+        <w:numPr>
+          <w:ilvl w:val="0"/>
+          <w:numId w:val="25"/>
+        </w:numPr>
+      </w:pPr>
+      <w:r>
+        <w:t>Domínio: BOOLEAN</w:t>
+      </w:r>
+    </w:p>
+    <w:p>
+      <w:pPr>
+        <w:pStyle w:val="PargrafodaLista"/>
+        <w:numPr>
+          <w:ilvl w:val="0"/>
+          <w:numId w:val="25"/>
+        </w:numPr>
+      </w:pPr>
+      <w:r>
+        <w:lastRenderedPageBreak/>
+        <w:t>receptora – Indica se o usuário é receptor.</w:t>
+      </w:r>
+    </w:p>
+    <w:p>
+      <w:pPr>
+        <w:pStyle w:val="PargrafodaLista"/>
+        <w:numPr>
+          <w:ilvl w:val="0"/>
+          <w:numId w:val="25"/>
+        </w:numPr>
+      </w:pPr>
+      <w:r>
+        <w:t>Domínio: BOOLEAN</w:t>
+      </w:r>
+    </w:p>
+    <w:p>
+      <w:pPr>
+        <w:pStyle w:val="PargrafodaLista"/>
+        <w:numPr>
+          <w:ilvl w:val="0"/>
+          <w:numId w:val="25"/>
+        </w:numPr>
+      </w:pPr>
+      <w:r>
+        <w:t>profissional – Indica se o usuário é profissional de saúde.</w:t>
+      </w:r>
+    </w:p>
+    <w:p>
+      <w:pPr>
+        <w:pStyle w:val="PargrafodaLista"/>
+        <w:numPr>
+          <w:ilvl w:val="0"/>
+          <w:numId w:val="25"/>
+        </w:numPr>
+      </w:pPr>
+      <w:r>
+        <w:t>Domínio: BOOLEAN</w:t>
+      </w:r>
+    </w:p>
+    <w:p>
+      <w:pPr>
+        <w:pStyle w:val="PargrafodaLista"/>
+        <w:numPr>
+          <w:ilvl w:val="0"/>
+          <w:numId w:val="25"/>
+        </w:numPr>
+      </w:pPr>
+      <w:r>
+        <w:t>latitude – Localização geográfica (latitude).</w:t>
+      </w:r>
+    </w:p>
+    <w:p>
+      <w:pPr>
+        <w:pStyle w:val="PargrafodaLista"/>
+        <w:numPr>
+          <w:ilvl w:val="0"/>
+          <w:numId w:val="25"/>
+        </w:numPr>
+      </w:pPr>
+      <w:r>
+        <w:t xml:space="preserve">Domínio: </w:t>
+      </w:r>
+      <w:proofErr w:type="gramStart"/>
+      <w:r>
+        <w:t>NUMERIC(</w:t>
+      </w:r>
+      <w:proofErr w:type="gramEnd"/>
+      <w:r>
+        <w:t>8,6)</w:t>
+      </w:r>
+    </w:p>
+    <w:p>
+      <w:pPr>
+        <w:pStyle w:val="PargrafodaLista"/>
+        <w:numPr>
+          <w:ilvl w:val="0"/>
+          <w:numId w:val="25"/>
+        </w:numPr>
+      </w:pPr>
+      <w:r>
+        <w:t>longitude – Localização geográfica (longitude).</w:t>
+      </w:r>
+    </w:p>
+    <w:p>
+      <w:pPr>
+        <w:pStyle w:val="PargrafodaLista"/>
+        <w:numPr>
+          <w:ilvl w:val="0"/>
+          <w:numId w:val="25"/>
+        </w:numPr>
+      </w:pPr>
+      <w:r>
+        <w:t xml:space="preserve">Domínio: </w:t>
+      </w:r>
+      <w:proofErr w:type="gramStart"/>
+      <w:r>
+        <w:t>NUMERIC(</w:t>
+      </w:r>
+      <w:proofErr w:type="gramEnd"/>
+      <w:r>
+        <w:t>8,6)</w:t>
+      </w:r>
+    </w:p>
+    <w:p>
+      <w:pPr>
+        <w:pStyle w:val="PargrafodaLista"/>
+        <w:numPr>
+          <w:ilvl w:val="0"/>
+          <w:numId w:val="25"/>
+        </w:numPr>
+      </w:pPr>
+      <w:proofErr w:type="spellStart"/>
+      <w:r>
+        <w:t>id_cidade</w:t>
+      </w:r>
+      <w:proofErr w:type="spellEnd"/>
+      <w:r>
+        <w:t xml:space="preserve"> – Referência à cidade do usuário.</w:t>
+      </w:r>
+    </w:p>
+    <w:p>
+      <w:pPr>
+        <w:pStyle w:val="PargrafodaLista"/>
+        <w:numPr>
+          <w:ilvl w:val="0"/>
+          <w:numId w:val="25"/>
+        </w:numPr>
+      </w:pPr>
+      <w:r>
+        <w:t>Domínio: INTEGER NOT NULL, chave estrangeira para cidade(id)</w:t>
+      </w:r>
+    </w:p>
+    <w:p>
+      <w:r>
+        <w:t xml:space="preserve">4. Tabela: </w:t>
+      </w:r>
+      <w:r>
+        <w:t>doação</w:t>
+      </w:r>
+    </w:p>
+    <w:p>
+      <w:pPr>
+        <w:pStyle w:val="PargrafodaLista"/>
+        <w:numPr>
+          <w:ilvl w:val="0"/>
+          <w:numId w:val="26"/>
+        </w:numPr>
+      </w:pPr>
+      <w:r>
+        <w:t>id – Identificador único da doação.</w:t>
+      </w:r>
+    </w:p>
+    <w:p>
+      <w:pPr>
+        <w:pStyle w:val="PargrafodaLista"/>
+        <w:numPr>
+          <w:ilvl w:val="0"/>
+          <w:numId w:val="26"/>
+        </w:numPr>
+        <w:rPr>
+          <w:lang w:val="en-US"/>
+        </w:rPr>
+      </w:pPr>
+      <w:proofErr w:type="spellStart"/>
+      <w:r>
+        <w:rPr>
+          <w:lang w:val="en-US"/>
+        </w:rPr>
+        <w:t>Domínio</w:t>
+      </w:r>
+      <w:proofErr w:type="spellEnd"/>
+      <w:r>
+        <w:rPr>
+          <w:lang w:val="en-US"/>
+        </w:rPr>
+        <w:t>: INTEGER NOT NULL PRIMARY KEY</w:t>
+      </w:r>
+    </w:p>
+    <w:p>
+      <w:pPr>
+        <w:pStyle w:val="PargrafodaLista"/>
+        <w:numPr>
+          <w:ilvl w:val="0"/>
+          <w:numId w:val="26"/>
+        </w:numPr>
+      </w:pPr>
+      <w:proofErr w:type="spellStart"/>
+      <w:r>
+        <w:t>id_bancos_de_leite</w:t>
+      </w:r>
+      <w:proofErr w:type="spellEnd"/>
+      <w:r>
+        <w:t xml:space="preserve"> – Banco de leite que recebeu a doação.</w:t>
+      </w:r>
+    </w:p>
+    <w:p>
+      <w:pPr>
+        <w:pStyle w:val="PargrafodaLista"/>
+        <w:numPr>
+          <w:ilvl w:val="0"/>
+          <w:numId w:val="26"/>
+        </w:numPr>
+      </w:pPr>
+      <w:r>
+        <w:t xml:space="preserve">Domínio: INTEGER NOT NULL, chave estrangeira para </w:t>
+      </w:r>
+      <w:proofErr w:type="spellStart"/>
+      <w:r>
+        <w:t>bancos_de_leite</w:t>
+      </w:r>
+      <w:proofErr w:type="spellEnd"/>
+      <w:r>
+        <w:t>(id)</w:t>
+      </w:r>
+    </w:p>
+    <w:p>
+      <w:pPr>
+        <w:pStyle w:val="PargrafodaLista"/>
+        <w:numPr>
+          <w:ilvl w:val="0"/>
+          <w:numId w:val="26"/>
+        </w:numPr>
+      </w:pPr>
+      <w:proofErr w:type="spellStart"/>
+      <w:r>
+        <w:t>quantidade_ml</w:t>
+      </w:r>
+      <w:proofErr w:type="spellEnd"/>
+      <w:r>
+        <w:t xml:space="preserve"> – Quantidade doada em mililitros.</w:t>
+      </w:r>
+    </w:p>
+    <w:p>
+      <w:pPr>
+        <w:pStyle w:val="PargrafodaLista"/>
+        <w:numPr>
+          <w:ilvl w:val="0"/>
+          <w:numId w:val="26"/>
+        </w:numPr>
+      </w:pPr>
+      <w:r>
+        <w:t>Domínio: INTEGER NOT NULL</w:t>
+      </w:r>
+    </w:p>
+    <w:p>
+      <w:pPr>
+        <w:pStyle w:val="PargrafodaLista"/>
+        <w:numPr>
+          <w:ilvl w:val="0"/>
+          <w:numId w:val="26"/>
+        </w:numPr>
+      </w:pPr>
+      <w:proofErr w:type="spellStart"/>
+      <w:r>
+        <w:t>data_doacao</w:t>
+      </w:r>
+      <w:proofErr w:type="spellEnd"/>
+      <w:r>
+        <w:t xml:space="preserve"> – Data e hora da doação.</w:t>
+      </w:r>
+    </w:p>
+    <w:p>
+      <w:pPr>
+        <w:pStyle w:val="PargrafodaLista"/>
+        <w:numPr>
+          <w:ilvl w:val="0"/>
+          <w:numId w:val="26"/>
+        </w:numPr>
+      </w:pPr>
+      <w:r>
+        <w:t>Domínio: TIMESTAMPTZ NOT NULL</w:t>
+      </w:r>
+    </w:p>
+    <w:p>
+      <w:pPr>
+        <w:pStyle w:val="PargrafodaLista"/>
+        <w:numPr>
+          <w:ilvl w:val="0"/>
+          <w:numId w:val="26"/>
+        </w:numPr>
+      </w:pPr>
+      <w:proofErr w:type="spellStart"/>
+      <w:r>
+        <w:t>id_usuario</w:t>
+      </w:r>
+      <w:proofErr w:type="spellEnd"/>
+      <w:r>
+        <w:t xml:space="preserve"> – Identificador do doador.</w:t>
+      </w:r>
+    </w:p>
+    <w:p>
+      <w:pPr>
+        <w:pStyle w:val="PargrafodaLista"/>
+        <w:numPr>
+          <w:ilvl w:val="0"/>
+          <w:numId w:val="26"/>
+        </w:numPr>
+      </w:pPr>
+      <w:r>
+        <w:t xml:space="preserve">Domínio: INTEGER NOT NULL, chave estrangeira para </w:t>
+      </w:r>
+      <w:proofErr w:type="spellStart"/>
+      <w:r>
+        <w:t>usuario</w:t>
+      </w:r>
+      <w:proofErr w:type="spellEnd"/>
+      <w:r>
+        <w:t>(id)</w:t>
+      </w:r>
+    </w:p>
+    <w:p/>
     <w:p>
       <w:pPr>
         <w:pStyle w:val="Ttulo2"/>
       </w:pPr>
-      <w:bookmarkStart w:id="52" w:name="_Toc194650267"/>
-      <w:r>
-        <w:t xml:space="preserve">6.3 VISÃO </w:t>
-      </w:r>
-      <w:r>
-        <w:t>DOS</w:t>
-      </w:r>
-      <w:r>
-        <w:t xml:space="preserve"> DADOS</w:t>
-      </w:r>
-      <w:bookmarkEnd w:id="52"/>
-    </w:p>
-    <w:p>
-      <w:r>
-        <w:t>Insira uma apresentação sobre o assunto tratado nesta seção.</w:t>
-      </w:r>
-    </w:p>
-    <w:p/>
+      <w:bookmarkStart w:id="54" w:name="_Toc194650270"/>
+      <w:r>
+        <w:t>6.</w:t>
+      </w:r>
+      <w:r>
+        <w:t>4</w:t>
+      </w:r>
+      <w:r>
+        <w:t xml:space="preserve"> PROJETO DA INTERAÇÃO HUMANO-COMPUTADOR</w:t>
+      </w:r>
+      <w:bookmarkEnd w:id="54"/>
+    </w:p>
+    <w:p>
+      <w:r>
+        <w:t>Apresente</w:t>
+      </w:r>
+      <w:r>
+        <w:t xml:space="preserve"> o estudo dos </w:t>
+      </w:r>
+      <w:r>
+        <w:t xml:space="preserve">perfis de </w:t>
+      </w:r>
+      <w:r>
+        <w:t>usuários</w:t>
+      </w:r>
+      <w:r>
+        <w:t xml:space="preserve"> esperados</w:t>
+      </w:r>
+      <w:r>
+        <w:t>, m</w:t>
+      </w:r>
+      <w:r>
+        <w:t>ostrar os padrões ergonômicos e as heurísticas de usabilidade para a impleme</w:t>
+      </w:r>
+      <w:r>
+        <w:t>ntação da interface de usuário.</w:t>
+      </w:r>
+    </w:p>
     <w:p>
       <w:pPr>
         <w:pStyle w:val="Ttulo3"/>
       </w:pPr>
-      <w:bookmarkStart w:id="53" w:name="_Toc194650268"/>
-      <w:r>
-        <w:t xml:space="preserve">6.3.1 Modelo </w:t>
-      </w:r>
-      <w:r>
-        <w:t>Lógico</w:t>
-      </w:r>
-      <w:bookmarkEnd w:id="53"/>
-    </w:p>
-    <w:p>
-      <w:r>
-        <w:t>A partir do modelo conceitual</w:t>
-      </w:r>
-      <w:r>
-        <w:t xml:space="preserve"> do Capítulo 5, faça o modelo </w:t>
-      </w:r>
-      <w:r>
-        <w:t>lógico</w:t>
-      </w:r>
-      <w:r>
-        <w:t xml:space="preserve"> dos dados </w:t>
-      </w:r>
-      <w:r>
-        <w:t>que devem ser</w:t>
-      </w:r>
-      <w:r>
-        <w:t xml:space="preserve"> persistidos.</w:t>
-      </w:r>
-      <w:r>
-        <w:t xml:space="preserve"> O modelo </w:t>
-      </w:r>
-      <w:r>
-        <w:t>lógico</w:t>
-      </w:r>
-      <w:r>
-        <w:t xml:space="preserve"> é con</w:t>
-      </w:r>
-      <w:r>
-        <w:t>heci</w:t>
-      </w:r>
-      <w:r>
-        <w:t>do também como modelo</w:t>
-      </w:r>
-      <w:r>
-        <w:t xml:space="preserve"> operacional</w:t>
-      </w:r>
-      <w:r>
-        <w:t>.</w:t>
-      </w:r>
-      <w:r>
-        <w:t xml:space="preserve"> </w:t>
-      </w:r>
-      <w:r>
-        <w:t xml:space="preserve">Devem ser entregues dentro da pasta do Apêndice </w:t>
-      </w:r>
-      <w:r>
-        <w:t>D</w:t>
-      </w:r>
-      <w:r>
-        <w:t>.</w:t>
-      </w:r>
-    </w:p>
-    <w:p/>
+    </w:p>
     <w:p>
       <w:pPr>
         <w:pStyle w:val="Ttulo3"/>
       </w:pPr>
-      <w:bookmarkStart w:id="54" w:name="_Toc194650269"/>
-      <w:r>
-        <w:t>6.3.2 Dicionário de D</w:t>
-      </w:r>
-      <w:r>
-        <w:t>ados</w:t>
-      </w:r>
-      <w:r>
-        <w:t xml:space="preserve"> do Modelo </w:t>
-      </w:r>
-      <w:r>
-        <w:t>Lógico</w:t>
-      </w:r>
-      <w:bookmarkEnd w:id="54"/>
-    </w:p>
-    <w:p>
-      <w:r>
-        <w:t>Descreva os elementos de dados presentes no modelo</w:t>
-      </w:r>
-      <w:r>
-        <w:t xml:space="preserve"> </w:t>
-      </w:r>
-      <w:r>
-        <w:t>operacional</w:t>
-      </w:r>
-      <w:r>
-        <w:t xml:space="preserve"> (ou lógico)</w:t>
-      </w:r>
-      <w:r>
-        <w:t>.</w:t>
-      </w:r>
-      <w:r>
-        <w:t xml:space="preserve"> </w:t>
-      </w:r>
-      <w:r>
-        <w:t xml:space="preserve">Devem ser entregues dentro da pasta do Apêndice </w:t>
-      </w:r>
-      <w:r>
-        <w:t>D</w:t>
-      </w:r>
-      <w:r>
-        <w:t>.</w:t>
-      </w:r>
-    </w:p>
-    <w:p/>
-    <w:p>
-      <w:pPr>
-        <w:pStyle w:val="Ttulo2"/>
-      </w:pPr>
-      <w:bookmarkStart w:id="55" w:name="_Toc194650270"/>
-      <w:r>
-        <w:lastRenderedPageBreak/>
+      <w:bookmarkStart w:id="55" w:name="_Toc194650271"/>
+      <w:r>
         <w:t>6.</w:t>
       </w:r>
       <w:r>
         <w:t>4</w:t>
       </w:r>
       <w:r>
-        <w:t xml:space="preserve"> PROJETO DA INTERAÇÃO HUMANO-COMPUTADOR</w:t>
+        <w:t xml:space="preserve">.1 </w:t>
+      </w:r>
+      <w:r>
+        <w:t>Perfil</w:t>
+      </w:r>
+      <w:r>
+        <w:t xml:space="preserve"> de</w:t>
+      </w:r>
+      <w:r>
+        <w:t xml:space="preserve"> U</w:t>
+      </w:r>
+      <w:r>
+        <w:t>suário</w:t>
       </w:r>
       <w:bookmarkEnd w:id="55"/>
-    </w:p>
-    <w:p>
-      <w:r>
-        <w:t>Apresente</w:t>
-      </w:r>
-      <w:r>
-        <w:t xml:space="preserve"> o estudo dos </w:t>
-      </w:r>
-      <w:r>
-        <w:t xml:space="preserve">perfis de </w:t>
-      </w:r>
-      <w:r>
-        <w:t>usuários</w:t>
-      </w:r>
-      <w:r>
-        <w:t xml:space="preserve"> esperados</w:t>
-      </w:r>
-      <w:r>
-        <w:t>, m</w:t>
-      </w:r>
-      <w:r>
-        <w:t>ostrar os padrões ergonômicos e as heurísticas de usabilidade para a impleme</w:t>
-      </w:r>
-      <w:r>
-        <w:t>ntação da interface de usuário.</w:t>
-      </w:r>
-    </w:p>
-    <w:p>
-      <w:pPr>
-        <w:pStyle w:val="Ttulo3"/>
-      </w:pPr>
-    </w:p>
-    <w:p>
-      <w:pPr>
-        <w:pStyle w:val="Ttulo3"/>
-      </w:pPr>
-      <w:bookmarkStart w:id="56" w:name="_Toc194650271"/>
-      <w:r>
-        <w:t>6.</w:t>
-      </w:r>
-      <w:r>
-        <w:t>4</w:t>
-      </w:r>
-      <w:r>
-        <w:t xml:space="preserve">.1 </w:t>
-      </w:r>
-      <w:r>
-        <w:t>Perfil</w:t>
-      </w:r>
-      <w:r>
-        <w:t xml:space="preserve"> de</w:t>
-      </w:r>
-      <w:r>
-        <w:t xml:space="preserve"> U</w:t>
-      </w:r>
-      <w:r>
-        <w:t>suário</w:t>
-      </w:r>
-      <w:bookmarkEnd w:id="56"/>
     </w:p>
     <w:p>
       <w:pPr>
@@ -9043,7 +9842,7 @@
       <w:r>
         <w:t>.</w:t>
       </w:r>
-      <w:bookmarkStart w:id="57" w:name="_Toc192060119"/>
+      <w:bookmarkStart w:id="56" w:name="_Toc192060119"/>
       <w:r>
         <w:br w:type="page"/>
       </w:r>
@@ -9052,7 +9851,7 @@
       <w:pPr>
         <w:pStyle w:val="Ttulo1"/>
       </w:pPr>
-      <w:bookmarkStart w:id="58" w:name="_Toc194650272"/>
+      <w:bookmarkStart w:id="57" w:name="_Toc194650272"/>
       <w:r>
         <w:lastRenderedPageBreak/>
         <w:t>6</w:t>
@@ -9060,7 +9859,7 @@
       <w:r>
         <w:t xml:space="preserve"> CONCLUSÃO</w:t>
       </w:r>
-      <w:bookmarkEnd w:id="58"/>
+      <w:bookmarkEnd w:id="57"/>
     </w:p>
     <w:p>
       <w:pPr>
@@ -9113,13 +9912,13 @@
       <w:pPr>
         <w:pStyle w:val="Ttulo1"/>
       </w:pPr>
-      <w:bookmarkStart w:id="59" w:name="_Toc194650273"/>
+      <w:bookmarkStart w:id="58" w:name="_Toc194650273"/>
       <w:r>
         <w:lastRenderedPageBreak/>
         <w:t>REFERÊNCIAS</w:t>
       </w:r>
-      <w:bookmarkEnd w:id="57"/>
-      <w:bookmarkEnd w:id="59"/>
+      <w:bookmarkEnd w:id="56"/>
+      <w:bookmarkEnd w:id="58"/>
     </w:p>
     <w:p>
       <w:pPr>
@@ -9391,66 +10190,66 @@
       <w:r>
         <w:br w:type="page"/>
       </w:r>
-      <w:bookmarkStart w:id="60" w:name="_Toc194650274"/>
-      <w:bookmarkStart w:id="61" w:name="_Toc192060120"/>
+      <w:bookmarkStart w:id="59" w:name="_Toc194650274"/>
+      <w:bookmarkStart w:id="60" w:name="_Toc192060120"/>
       <w:r>
         <w:lastRenderedPageBreak/>
         <w:t>OBRAS CONSULTADAS</w:t>
       </w:r>
+      <w:bookmarkEnd w:id="59"/>
+      <w:r>
+        <w:t xml:space="preserve"> </w:t>
+      </w:r>
+    </w:p>
+    <w:p>
+      <w:r>
+        <w:t>Colo</w:t>
+      </w:r>
+      <w:r>
+        <w:t>que</w:t>
+      </w:r>
+      <w:r>
+        <w:t xml:space="preserve"> </w:t>
+      </w:r>
+      <w:r>
+        <w:t>as obras pesquisadas, mas que não foram referenciadas no documento</w:t>
+      </w:r>
+      <w:r>
+        <w:t>. As obras devem ficar em ordem alfabética por sobrenome do autor e alinhadas à esquerda com espaçamento simples.</w:t>
+      </w:r>
+      <w:r>
+        <w:t xml:space="preserve"> </w:t>
+      </w:r>
+    </w:p>
+    <w:p/>
+    <w:p>
+      <w:pPr>
+        <w:pStyle w:val="Ttulo1"/>
+      </w:pPr>
+      <w:r>
+        <w:br w:type="page"/>
+      </w:r>
+      <w:bookmarkStart w:id="61" w:name="_Toc192060121"/>
+      <w:bookmarkStart w:id="62" w:name="_Toc194650275"/>
       <w:bookmarkEnd w:id="60"/>
-      <w:r>
-        <w:t xml:space="preserve"> </w:t>
-      </w:r>
-    </w:p>
-    <w:p>
-      <w:r>
-        <w:t>Colo</w:t>
-      </w:r>
-      <w:r>
-        <w:t>que</w:t>
-      </w:r>
-      <w:r>
-        <w:t xml:space="preserve"> </w:t>
-      </w:r>
-      <w:r>
-        <w:t>as obras pesquisadas, mas que não foram referenciadas no documento</w:t>
-      </w:r>
-      <w:r>
-        <w:t>. As obras devem ficar em ordem alfabética por sobrenome do autor e alinhadas à esquerda com espaçamento simples.</w:t>
-      </w:r>
-      <w:r>
-        <w:t xml:space="preserve"> </w:t>
-      </w:r>
-    </w:p>
-    <w:p/>
-    <w:p>
-      <w:pPr>
-        <w:pStyle w:val="Ttulo1"/>
-      </w:pPr>
-      <w:r>
-        <w:br w:type="page"/>
-      </w:r>
-      <w:bookmarkStart w:id="62" w:name="_Toc192060121"/>
-      <w:bookmarkStart w:id="63" w:name="_Toc194650275"/>
-      <w:bookmarkEnd w:id="61"/>
       <w:r>
         <w:lastRenderedPageBreak/>
         <w:t>APÊNDICE</w:t>
       </w:r>
+      <w:bookmarkEnd w:id="61"/>
+      <w:r>
+        <w:t xml:space="preserve"> A </w:t>
+      </w:r>
+      <w:r>
+        <w:t>–</w:t>
+      </w:r>
+      <w:r>
+        <w:t xml:space="preserve"> </w:t>
+      </w:r>
+      <w:r>
+        <w:t>GERENCIAMENTO DO PROJETO</w:t>
+      </w:r>
       <w:bookmarkEnd w:id="62"/>
-      <w:r>
-        <w:t xml:space="preserve"> A </w:t>
-      </w:r>
-      <w:r>
-        <w:t>–</w:t>
-      </w:r>
-      <w:r>
-        <w:t xml:space="preserve"> </w:t>
-      </w:r>
-      <w:r>
-        <w:t>GERENCIAMENTO DO PROJETO</w:t>
-      </w:r>
-      <w:bookmarkEnd w:id="63"/>
     </w:p>
     <w:p>
       <w:r>
@@ -9472,9 +10271,9 @@
       <w:r>
         <w:br w:type="page"/>
       </w:r>
-      <w:bookmarkStart w:id="64" w:name="_Toc194650276"/>
-      <w:bookmarkStart w:id="65" w:name="_Toc192060122"/>
-      <w:bookmarkStart w:id="66" w:name="_Toc284603410"/>
+      <w:bookmarkStart w:id="63" w:name="_Toc194650276"/>
+      <w:bookmarkStart w:id="64" w:name="_Toc192060122"/>
+      <w:bookmarkStart w:id="65" w:name="_Toc284603410"/>
       <w:r>
         <w:lastRenderedPageBreak/>
         <w:t>APÊNDICE B –</w:t>
@@ -9482,7 +10281,7 @@
       <w:r>
         <w:t xml:space="preserve"> RELATÓRIO DE DESEMPENHO</w:t>
       </w:r>
-      <w:bookmarkEnd w:id="64"/>
+      <w:bookmarkEnd w:id="63"/>
     </w:p>
     <w:p>
       <w:r>
@@ -9522,7 +10321,7 @@
       <w:r>
         <w:br w:type="page"/>
       </w:r>
-      <w:bookmarkStart w:id="67" w:name="_Toc194650277"/>
+      <w:bookmarkStart w:id="66" w:name="_Toc194650277"/>
       <w:r>
         <w:lastRenderedPageBreak/>
         <w:t xml:space="preserve">APÊNDICE C – </w:t>
@@ -9530,7 +10329,7 @@
       <w:r>
         <w:t>VISÃO FUNCIONAL</w:t>
       </w:r>
-      <w:bookmarkEnd w:id="67"/>
+      <w:bookmarkEnd w:id="66"/>
     </w:p>
     <w:p>
       <w:r>
@@ -9552,7 +10351,7 @@
       <w:r>
         <w:br w:type="page"/>
       </w:r>
-      <w:bookmarkStart w:id="68" w:name="_Toc194650278"/>
+      <w:bookmarkStart w:id="67" w:name="_Toc194650278"/>
       <w:r>
         <w:lastRenderedPageBreak/>
         <w:t xml:space="preserve">APÊNDICE D – </w:t>
@@ -9560,7 +10359,7 @@
       <w:r>
         <w:t>VISÃO DOS DADOS</w:t>
       </w:r>
-      <w:bookmarkEnd w:id="68"/>
+      <w:bookmarkEnd w:id="67"/>
     </w:p>
     <w:p>
       <w:r>
@@ -9584,12 +10383,12 @@
       <w:pPr>
         <w:pStyle w:val="Ttulo1"/>
       </w:pPr>
-      <w:bookmarkStart w:id="69" w:name="_Toc194650279"/>
+      <w:bookmarkStart w:id="68" w:name="_Toc194650279"/>
       <w:r>
         <w:lastRenderedPageBreak/>
         <w:t>APÊNDICE E – MODELO INICIAL DA INTERFACE DE USUÁRIO</w:t>
       </w:r>
-      <w:bookmarkEnd w:id="69"/>
+      <w:bookmarkEnd w:id="68"/>
     </w:p>
     <w:p>
       <w:r>
@@ -9619,7 +10418,7 @@
       <w:pPr>
         <w:pStyle w:val="Ttulo1"/>
       </w:pPr>
-      <w:bookmarkStart w:id="70" w:name="_Toc194650280"/>
+      <w:bookmarkStart w:id="69" w:name="_Toc194650280"/>
       <w:r>
         <w:lastRenderedPageBreak/>
         <w:t xml:space="preserve">APÊNDICE </w:t>
@@ -9636,7 +10435,7 @@
       <w:r>
         <w:t>ÕES ESTRUTURAL E COMPORTAMENTAL</w:t>
       </w:r>
-      <w:bookmarkEnd w:id="70"/>
+      <w:bookmarkEnd w:id="69"/>
     </w:p>
     <w:p>
       <w:r>
@@ -9667,7 +10466,7 @@
       <w:pPr>
         <w:pStyle w:val="Ttulo1"/>
       </w:pPr>
-      <w:bookmarkStart w:id="71" w:name="_Toc194650281"/>
+      <w:bookmarkStart w:id="70" w:name="_Toc194650281"/>
       <w:r>
         <w:lastRenderedPageBreak/>
         <w:t>A</w:t>
@@ -9684,7 +10483,7 @@
       <w:r>
         <w:t>RIOS</w:t>
       </w:r>
-      <w:bookmarkEnd w:id="71"/>
+      <w:bookmarkEnd w:id="70"/>
     </w:p>
     <w:p>
       <w:pPr>
@@ -9704,8 +10503,8 @@
       <w:r>
         <w:t>” que acompanha este documento.</w:t>
       </w:r>
+      <w:bookmarkEnd w:id="64"/>
       <w:bookmarkEnd w:id="65"/>
-      <w:bookmarkEnd w:id="66"/>
     </w:p>
     <w:sectPr>
       <w:pgSz w:w="11907" w:h="16840" w:code="9"/>
@@ -9719,7 +10518,7 @@
 </file>
 
 <file path=word/endnotes.xml><?xml version="1.0" encoding="utf-8"?>
-<w:endnotes xmlns:wpc="http://schemas.microsoft.com/office/word/2010/wordprocessingCanvas" xmlns:mc="http://schemas.openxmlformats.org/markup-compatibility/2006" xmlns:o="urn:schemas-microsoft-com:office:office" xmlns:r="http://schemas.openxmlformats.org/officeDocument/2006/relationships" xmlns:m="http://schemas.openxmlformats.org/officeDocument/2006/math" xmlns:v="urn:schemas-microsoft-com:vml" xmlns:wp14="http://schemas.microsoft.com/office/word/2010/wordprocessingDrawing" xmlns:wp="http://schemas.openxmlformats.org/drawingml/2006/wordprocessingDrawing" xmlns:w10="urn:schemas-microsoft-com:office:word" xmlns:w="http://schemas.openxmlformats.org/wordprocessingml/2006/main" xmlns:w14="http://schemas.microsoft.com/office/word/2010/wordml" xmlns:wpg="http://schemas.microsoft.com/office/word/2010/wordprocessingGroup" xmlns:wpi="http://schemas.microsoft.com/office/word/2010/wordprocessingInk" xmlns:wne="http://schemas.microsoft.com/office/word/2006/wordml" xmlns:wps="http://schemas.microsoft.com/office/word/2010/wordprocessingShape" mc:Ignorable="w14 wp14">
+<w:endnotes xmlns:wpc="http://schemas.microsoft.com/office/word/2010/wordprocessingCanvas" xmlns:cx="http://schemas.microsoft.com/office/drawing/2014/chartex" xmlns:cx1="http://schemas.microsoft.com/office/drawing/2015/9/8/chartex" xmlns:cx2="http://schemas.microsoft.com/office/drawing/2015/10/21/chartex" xmlns:cx3="http://schemas.microsoft.com/office/drawing/2016/5/9/chartex" xmlns:cx4="http://schemas.microsoft.com/office/drawing/2016/5/10/chartex" xmlns:cx5="http://schemas.microsoft.com/office/drawing/2016/5/11/chartex" xmlns:cx6="http://schemas.microsoft.com/office/drawing/2016/5/12/chartex" xmlns:cx7="http://schemas.microsoft.com/office/drawing/2016/5/13/chartex" xmlns:cx8="http://schemas.microsoft.com/office/drawing/2016/5/14/chartex" xmlns:mc="http://schemas.openxmlformats.org/markup-compatibility/2006" xmlns:aink="http://schemas.microsoft.com/office/drawing/2016/ink" xmlns:am3d="http://schemas.microsoft.com/office/drawing/2017/model3d" xmlns:o="urn:schemas-microsoft-com:office:office" xmlns:oel="http://schemas.microsoft.com/office/2019/extlst" xmlns:r="http://schemas.openxmlformats.org/officeDocument/2006/relationships" xmlns:m="http://schemas.openxmlformats.org/officeDocument/2006/math" xmlns:v="urn:schemas-microsoft-com:vml" xmlns:wp14="http://schemas.microsoft.com/office/word/2010/wordprocessingDrawing" xmlns:wp="http://schemas.openxmlformats.org/drawingml/2006/wordprocessingDrawing" xmlns:w10="urn:schemas-microsoft-com:office:word" xmlns:w="http://schemas.openxmlformats.org/wordprocessingml/2006/main" xmlns:w14="http://schemas.microsoft.com/office/word/2010/wordml" xmlns:w15="http://schemas.microsoft.com/office/word/2012/wordml" xmlns:w16cex="http://schemas.microsoft.com/office/word/2018/wordml/cex" xmlns:w16cid="http://schemas.microsoft.com/office/word/2016/wordml/cid" xmlns:w16="http://schemas.microsoft.com/office/word/2018/wordml" xmlns:w16du="http://schemas.microsoft.com/office/word/2023/wordml/word16du" xmlns:w16sdtdh="http://schemas.microsoft.com/office/word/2020/wordml/sdtdatahash" xmlns:w16sdtfl="http://schemas.microsoft.com/office/word/2024/wordml/sdtformatlock" xmlns:w16se="http://schemas.microsoft.com/office/word/2015/wordml/symex" xmlns:wpg="http://schemas.microsoft.com/office/word/2010/wordprocessingGroup" xmlns:wpi="http://schemas.microsoft.com/office/word/2010/wordprocessingInk" xmlns:wne="http://schemas.microsoft.com/office/word/2006/wordml" xmlns:wps="http://schemas.microsoft.com/office/word/2010/wordprocessingShape" mc:Ignorable="w14 w15 w16se w16cid w16 w16cex w16sdtdh w16sdtfl w16du wp14">
   <w:endnote w:type="separator" w:id="-1">
     <w:p>
       <w:r>
@@ -9852,7 +10651,7 @@
 </file>
 
 <file path=word/footnotes.xml><?xml version="1.0" encoding="utf-8"?>
-<w:footnotes xmlns:wpc="http://schemas.microsoft.com/office/word/2010/wordprocessingCanvas" xmlns:mc="http://schemas.openxmlformats.org/markup-compatibility/2006" xmlns:o="urn:schemas-microsoft-com:office:office" xmlns:r="http://schemas.openxmlformats.org/officeDocument/2006/relationships" xmlns:m="http://schemas.openxmlformats.org/officeDocument/2006/math" xmlns:v="urn:schemas-microsoft-com:vml" xmlns:wp14="http://schemas.microsoft.com/office/word/2010/wordprocessingDrawing" xmlns:wp="http://schemas.openxmlformats.org/drawingml/2006/wordprocessingDrawing" xmlns:w10="urn:schemas-microsoft-com:office:word" xmlns:w="http://schemas.openxmlformats.org/wordprocessingml/2006/main" xmlns:w14="http://schemas.microsoft.com/office/word/2010/wordml" xmlns:wpg="http://schemas.microsoft.com/office/word/2010/wordprocessingGroup" xmlns:wpi="http://schemas.microsoft.com/office/word/2010/wordprocessingInk" xmlns:wne="http://schemas.microsoft.com/office/word/2006/wordml" xmlns:wps="http://schemas.microsoft.com/office/word/2010/wordprocessingShape" mc:Ignorable="w14 wp14">
+<w:footnotes xmlns:wpc="http://schemas.microsoft.com/office/word/2010/wordprocessingCanvas" xmlns:cx="http://schemas.microsoft.com/office/drawing/2014/chartex" xmlns:cx1="http://schemas.microsoft.com/office/drawing/2015/9/8/chartex" xmlns:cx2="http://schemas.microsoft.com/office/drawing/2015/10/21/chartex" xmlns:cx3="http://schemas.microsoft.com/office/drawing/2016/5/9/chartex" xmlns:cx4="http://schemas.microsoft.com/office/drawing/2016/5/10/chartex" xmlns:cx5="http://schemas.microsoft.com/office/drawing/2016/5/11/chartex" xmlns:cx6="http://schemas.microsoft.com/office/drawing/2016/5/12/chartex" xmlns:cx7="http://schemas.microsoft.com/office/drawing/2016/5/13/chartex" xmlns:cx8="http://schemas.microsoft.com/office/drawing/2016/5/14/chartex" xmlns:mc="http://schemas.openxmlformats.org/markup-compatibility/2006" xmlns:aink="http://schemas.microsoft.com/office/drawing/2016/ink" xmlns:am3d="http://schemas.microsoft.com/office/drawing/2017/model3d" xmlns:o="urn:schemas-microsoft-com:office:office" xmlns:oel="http://schemas.microsoft.com/office/2019/extlst" xmlns:r="http://schemas.openxmlformats.org/officeDocument/2006/relationships" xmlns:m="http://schemas.openxmlformats.org/officeDocument/2006/math" xmlns:v="urn:schemas-microsoft-com:vml" xmlns:wp14="http://schemas.microsoft.com/office/word/2010/wordprocessingDrawing" xmlns:wp="http://schemas.openxmlformats.org/drawingml/2006/wordprocessingDrawing" xmlns:w10="urn:schemas-microsoft-com:office:word" xmlns:w="http://schemas.openxmlformats.org/wordprocessingml/2006/main" xmlns:w14="http://schemas.microsoft.com/office/word/2010/wordml" xmlns:w15="http://schemas.microsoft.com/office/word/2012/wordml" xmlns:w16cex="http://schemas.microsoft.com/office/word/2018/wordml/cex" xmlns:w16cid="http://schemas.microsoft.com/office/word/2016/wordml/cid" xmlns:w16="http://schemas.microsoft.com/office/word/2018/wordml" xmlns:w16du="http://schemas.microsoft.com/office/word/2023/wordml/word16du" xmlns:w16sdtdh="http://schemas.microsoft.com/office/word/2020/wordml/sdtdatahash" xmlns:w16sdtfl="http://schemas.microsoft.com/office/word/2024/wordml/sdtformatlock" xmlns:w16se="http://schemas.microsoft.com/office/word/2015/wordml/symex" xmlns:wpg="http://schemas.microsoft.com/office/word/2010/wordprocessingGroup" xmlns:wpi="http://schemas.microsoft.com/office/word/2010/wordprocessingInk" xmlns:wne="http://schemas.microsoft.com/office/word/2006/wordml" xmlns:wps="http://schemas.microsoft.com/office/word/2010/wordprocessingShape" mc:Ignorable="w14 w15 w16se w16cid w16 w16cex w16sdtdh w16sdtfl w16du wp14">
   <w:footnote w:type="separator" w:id="-1">
     <w:p>
       <w:r>
@@ -9985,14 +10784,14 @@
 </file>
 
 <file path=word/header1.xml><?xml version="1.0" encoding="utf-8"?>
-<w:hdr xmlns:wpc="http://schemas.microsoft.com/office/word/2010/wordprocessingCanvas" xmlns:mc="http://schemas.openxmlformats.org/markup-compatibility/2006" xmlns:o="urn:schemas-microsoft-com:office:office" xmlns:r="http://schemas.openxmlformats.org/officeDocument/2006/relationships" xmlns:m="http://schemas.openxmlformats.org/officeDocument/2006/math" xmlns:v="urn:schemas-microsoft-com:vml" xmlns:wp14="http://schemas.microsoft.com/office/word/2010/wordprocessingDrawing" xmlns:wp="http://schemas.openxmlformats.org/drawingml/2006/wordprocessingDrawing" xmlns:w10="urn:schemas-microsoft-com:office:word" xmlns:w="http://schemas.openxmlformats.org/wordprocessingml/2006/main" xmlns:w14="http://schemas.microsoft.com/office/word/2010/wordml" xmlns:wpg="http://schemas.microsoft.com/office/word/2010/wordprocessingGroup" xmlns:wpi="http://schemas.microsoft.com/office/word/2010/wordprocessingInk" xmlns:wne="http://schemas.microsoft.com/office/word/2006/wordml" xmlns:wps="http://schemas.microsoft.com/office/word/2010/wordprocessingShape" mc:Ignorable="w14 wp14">
+<w:hdr xmlns:wpc="http://schemas.microsoft.com/office/word/2010/wordprocessingCanvas" xmlns:cx="http://schemas.microsoft.com/office/drawing/2014/chartex" xmlns:cx1="http://schemas.microsoft.com/office/drawing/2015/9/8/chartex" xmlns:cx2="http://schemas.microsoft.com/office/drawing/2015/10/21/chartex" xmlns:cx3="http://schemas.microsoft.com/office/drawing/2016/5/9/chartex" xmlns:cx4="http://schemas.microsoft.com/office/drawing/2016/5/10/chartex" xmlns:cx5="http://schemas.microsoft.com/office/drawing/2016/5/11/chartex" xmlns:cx6="http://schemas.microsoft.com/office/drawing/2016/5/12/chartex" xmlns:cx7="http://schemas.microsoft.com/office/drawing/2016/5/13/chartex" xmlns:cx8="http://schemas.microsoft.com/office/drawing/2016/5/14/chartex" xmlns:mc="http://schemas.openxmlformats.org/markup-compatibility/2006" xmlns:aink="http://schemas.microsoft.com/office/drawing/2016/ink" xmlns:am3d="http://schemas.microsoft.com/office/drawing/2017/model3d" xmlns:o="urn:schemas-microsoft-com:office:office" xmlns:oel="http://schemas.microsoft.com/office/2019/extlst" xmlns:r="http://schemas.openxmlformats.org/officeDocument/2006/relationships" xmlns:m="http://schemas.openxmlformats.org/officeDocument/2006/math" xmlns:v="urn:schemas-microsoft-com:vml" xmlns:wp14="http://schemas.microsoft.com/office/word/2010/wordprocessingDrawing" xmlns:wp="http://schemas.openxmlformats.org/drawingml/2006/wordprocessingDrawing" xmlns:w10="urn:schemas-microsoft-com:office:word" xmlns:w="http://schemas.openxmlformats.org/wordprocessingml/2006/main" xmlns:w14="http://schemas.microsoft.com/office/word/2010/wordml" xmlns:w15="http://schemas.microsoft.com/office/word/2012/wordml" xmlns:w16cex="http://schemas.microsoft.com/office/word/2018/wordml/cex" xmlns:w16cid="http://schemas.microsoft.com/office/word/2016/wordml/cid" xmlns:w16="http://schemas.microsoft.com/office/word/2018/wordml" xmlns:w16du="http://schemas.microsoft.com/office/word/2023/wordml/word16du" xmlns:w16sdtdh="http://schemas.microsoft.com/office/word/2020/wordml/sdtdatahash" xmlns:w16sdtfl="http://schemas.microsoft.com/office/word/2024/wordml/sdtformatlock" xmlns:w16se="http://schemas.microsoft.com/office/word/2015/wordml/symex" xmlns:wpg="http://schemas.microsoft.com/office/word/2010/wordprocessingGroup" xmlns:wpi="http://schemas.microsoft.com/office/word/2010/wordprocessingInk" xmlns:wne="http://schemas.microsoft.com/office/word/2006/wordml" xmlns:wps="http://schemas.microsoft.com/office/word/2010/wordprocessingShape" mc:Ignorable="w14 w15 w16se w16cid w16 w16cex w16sdtdh w16sdtfl w16du wp14">
   <w:p/>
   <w:p/>
 </w:hdr>
 </file>
 
 <file path=word/header2.xml><?xml version="1.0" encoding="utf-8"?>
-<w:hdr xmlns:wpc="http://schemas.microsoft.com/office/word/2010/wordprocessingCanvas" xmlns:mc="http://schemas.openxmlformats.org/markup-compatibility/2006" xmlns:o="urn:schemas-microsoft-com:office:office" xmlns:r="http://schemas.openxmlformats.org/officeDocument/2006/relationships" xmlns:m="http://schemas.openxmlformats.org/officeDocument/2006/math" xmlns:v="urn:schemas-microsoft-com:vml" xmlns:wp14="http://schemas.microsoft.com/office/word/2010/wordprocessingDrawing" xmlns:wp="http://schemas.openxmlformats.org/drawingml/2006/wordprocessingDrawing" xmlns:w10="urn:schemas-microsoft-com:office:word" xmlns:w="http://schemas.openxmlformats.org/wordprocessingml/2006/main" xmlns:w14="http://schemas.microsoft.com/office/word/2010/wordml" xmlns:wpg="http://schemas.microsoft.com/office/word/2010/wordprocessingGroup" xmlns:wpi="http://schemas.microsoft.com/office/word/2010/wordprocessingInk" xmlns:wne="http://schemas.microsoft.com/office/word/2006/wordml" xmlns:wps="http://schemas.microsoft.com/office/word/2010/wordprocessingShape" mc:Ignorable="w14 wp14">
+<w:hdr xmlns:wpc="http://schemas.microsoft.com/office/word/2010/wordprocessingCanvas" xmlns:cx="http://schemas.microsoft.com/office/drawing/2014/chartex" xmlns:cx1="http://schemas.microsoft.com/office/drawing/2015/9/8/chartex" xmlns:cx2="http://schemas.microsoft.com/office/drawing/2015/10/21/chartex" xmlns:cx3="http://schemas.microsoft.com/office/drawing/2016/5/9/chartex" xmlns:cx4="http://schemas.microsoft.com/office/drawing/2016/5/10/chartex" xmlns:cx5="http://schemas.microsoft.com/office/drawing/2016/5/11/chartex" xmlns:cx6="http://schemas.microsoft.com/office/drawing/2016/5/12/chartex" xmlns:cx7="http://schemas.microsoft.com/office/drawing/2016/5/13/chartex" xmlns:cx8="http://schemas.microsoft.com/office/drawing/2016/5/14/chartex" xmlns:mc="http://schemas.openxmlformats.org/markup-compatibility/2006" xmlns:aink="http://schemas.microsoft.com/office/drawing/2016/ink" xmlns:am3d="http://schemas.microsoft.com/office/drawing/2017/model3d" xmlns:o="urn:schemas-microsoft-com:office:office" xmlns:oel="http://schemas.microsoft.com/office/2019/extlst" xmlns:r="http://schemas.openxmlformats.org/officeDocument/2006/relationships" xmlns:m="http://schemas.openxmlformats.org/officeDocument/2006/math" xmlns:v="urn:schemas-microsoft-com:vml" xmlns:wp14="http://schemas.microsoft.com/office/word/2010/wordprocessingDrawing" xmlns:wp="http://schemas.openxmlformats.org/drawingml/2006/wordprocessingDrawing" xmlns:w10="urn:schemas-microsoft-com:office:word" xmlns:w="http://schemas.openxmlformats.org/wordprocessingml/2006/main" xmlns:w14="http://schemas.microsoft.com/office/word/2010/wordml" xmlns:w15="http://schemas.microsoft.com/office/word/2012/wordml" xmlns:w16cex="http://schemas.microsoft.com/office/word/2018/wordml/cex" xmlns:w16cid="http://schemas.microsoft.com/office/word/2016/wordml/cid" xmlns:w16="http://schemas.microsoft.com/office/word/2018/wordml" xmlns:w16du="http://schemas.microsoft.com/office/word/2023/wordml/word16du" xmlns:w16sdtdh="http://schemas.microsoft.com/office/word/2020/wordml/sdtdatahash" xmlns:w16sdtfl="http://schemas.microsoft.com/office/word/2024/wordml/sdtformatlock" xmlns:w16se="http://schemas.microsoft.com/office/word/2015/wordml/symex" xmlns:wpg="http://schemas.microsoft.com/office/word/2010/wordprocessingGroup" xmlns:wpi="http://schemas.microsoft.com/office/word/2010/wordprocessingInk" xmlns:wne="http://schemas.microsoft.com/office/word/2006/wordml" xmlns:wps="http://schemas.microsoft.com/office/word/2010/wordprocessingShape" mc:Ignorable="w14 w15 w16se w16cid w16 w16cex w16sdtdh w16sdtfl w16du wp14">
   <w:p>
     <w:pPr>
       <w:pStyle w:val="Cabealho"/>
@@ -10005,7 +10804,6 @@
           <w:docPartUnique/>
         </w:docPartObj>
       </w:sdtPr>
-      <w:sdtEndPr/>
       <w:sdtContent>
         <w:r>
           <w:rPr>
@@ -10044,7 +10842,7 @@
 </file>
 
 <file path=word/header3.xml><?xml version="1.0" encoding="utf-8"?>
-<w:hdr xmlns:wpc="http://schemas.microsoft.com/office/word/2010/wordprocessingCanvas" xmlns:mc="http://schemas.openxmlformats.org/markup-compatibility/2006" xmlns:o="urn:schemas-microsoft-com:office:office" xmlns:r="http://schemas.openxmlformats.org/officeDocument/2006/relationships" xmlns:m="http://schemas.openxmlformats.org/officeDocument/2006/math" xmlns:v="urn:schemas-microsoft-com:vml" xmlns:wp14="http://schemas.microsoft.com/office/word/2010/wordprocessingDrawing" xmlns:wp="http://schemas.openxmlformats.org/drawingml/2006/wordprocessingDrawing" xmlns:w10="urn:schemas-microsoft-com:office:word" xmlns:w="http://schemas.openxmlformats.org/wordprocessingml/2006/main" xmlns:w14="http://schemas.microsoft.com/office/word/2010/wordml" xmlns:wpg="http://schemas.microsoft.com/office/word/2010/wordprocessingGroup" xmlns:wpi="http://schemas.microsoft.com/office/word/2010/wordprocessingInk" xmlns:wne="http://schemas.microsoft.com/office/word/2006/wordml" xmlns:wps="http://schemas.microsoft.com/office/word/2010/wordprocessingShape" mc:Ignorable="w14 wp14">
+<w:hdr xmlns:wpc="http://schemas.microsoft.com/office/word/2010/wordprocessingCanvas" xmlns:cx="http://schemas.microsoft.com/office/drawing/2014/chartex" xmlns:cx1="http://schemas.microsoft.com/office/drawing/2015/9/8/chartex" xmlns:cx2="http://schemas.microsoft.com/office/drawing/2015/10/21/chartex" xmlns:cx3="http://schemas.microsoft.com/office/drawing/2016/5/9/chartex" xmlns:cx4="http://schemas.microsoft.com/office/drawing/2016/5/10/chartex" xmlns:cx5="http://schemas.microsoft.com/office/drawing/2016/5/11/chartex" xmlns:cx6="http://schemas.microsoft.com/office/drawing/2016/5/12/chartex" xmlns:cx7="http://schemas.microsoft.com/office/drawing/2016/5/13/chartex" xmlns:cx8="http://schemas.microsoft.com/office/drawing/2016/5/14/chartex" xmlns:mc="http://schemas.openxmlformats.org/markup-compatibility/2006" xmlns:aink="http://schemas.microsoft.com/office/drawing/2016/ink" xmlns:am3d="http://schemas.microsoft.com/office/drawing/2017/model3d" xmlns:o="urn:schemas-microsoft-com:office:office" xmlns:oel="http://schemas.microsoft.com/office/2019/extlst" xmlns:r="http://schemas.openxmlformats.org/officeDocument/2006/relationships" xmlns:m="http://schemas.openxmlformats.org/officeDocument/2006/math" xmlns:v="urn:schemas-microsoft-com:vml" xmlns:wp14="http://schemas.microsoft.com/office/word/2010/wordprocessingDrawing" xmlns:wp="http://schemas.openxmlformats.org/drawingml/2006/wordprocessingDrawing" xmlns:w10="urn:schemas-microsoft-com:office:word" xmlns:w="http://schemas.openxmlformats.org/wordprocessingml/2006/main" xmlns:w14="http://schemas.microsoft.com/office/word/2010/wordml" xmlns:w15="http://schemas.microsoft.com/office/word/2012/wordml" xmlns:w16cex="http://schemas.microsoft.com/office/word/2018/wordml/cex" xmlns:w16cid="http://schemas.microsoft.com/office/word/2016/wordml/cid" xmlns:w16="http://schemas.microsoft.com/office/word/2018/wordml" xmlns:w16du="http://schemas.microsoft.com/office/word/2023/wordml/word16du" xmlns:w16sdtdh="http://schemas.microsoft.com/office/word/2020/wordml/sdtdatahash" xmlns:w16sdtfl="http://schemas.microsoft.com/office/word/2024/wordml/sdtformatlock" xmlns:w16se="http://schemas.microsoft.com/office/word/2015/wordml/symex" xmlns:wpg="http://schemas.microsoft.com/office/word/2010/wordprocessingGroup" xmlns:wpi="http://schemas.microsoft.com/office/word/2010/wordprocessingInk" xmlns:wne="http://schemas.microsoft.com/office/word/2006/wordml" xmlns:wps="http://schemas.microsoft.com/office/word/2010/wordprocessingShape" mc:Ignorable="w14 w15 w16se w16cid w16 w16cex w16sdtdh w16sdtfl w16du wp14">
   <w:p>
     <w:pPr>
       <w:pStyle w:val="Cabealho"/>
@@ -10054,7 +10852,7 @@
 </file>
 
 <file path=word/header4.xml><?xml version="1.0" encoding="utf-8"?>
-<w:hdr xmlns:wpc="http://schemas.microsoft.com/office/word/2010/wordprocessingCanvas" xmlns:mc="http://schemas.openxmlformats.org/markup-compatibility/2006" xmlns:o="urn:schemas-microsoft-com:office:office" xmlns:r="http://schemas.openxmlformats.org/officeDocument/2006/relationships" xmlns:m="http://schemas.openxmlformats.org/officeDocument/2006/math" xmlns:v="urn:schemas-microsoft-com:vml" xmlns:wp14="http://schemas.microsoft.com/office/word/2010/wordprocessingDrawing" xmlns:wp="http://schemas.openxmlformats.org/drawingml/2006/wordprocessingDrawing" xmlns:w10="urn:schemas-microsoft-com:office:word" xmlns:w="http://schemas.openxmlformats.org/wordprocessingml/2006/main" xmlns:w14="http://schemas.microsoft.com/office/word/2010/wordml" xmlns:wpg="http://schemas.microsoft.com/office/word/2010/wordprocessingGroup" xmlns:wpi="http://schemas.microsoft.com/office/word/2010/wordprocessingInk" xmlns:wne="http://schemas.microsoft.com/office/word/2006/wordml" xmlns:wps="http://schemas.microsoft.com/office/word/2010/wordprocessingShape" mc:Ignorable="w14 wp14">
+<w:hdr xmlns:wpc="http://schemas.microsoft.com/office/word/2010/wordprocessingCanvas" xmlns:cx="http://schemas.microsoft.com/office/drawing/2014/chartex" xmlns:cx1="http://schemas.microsoft.com/office/drawing/2015/9/8/chartex" xmlns:cx2="http://schemas.microsoft.com/office/drawing/2015/10/21/chartex" xmlns:cx3="http://schemas.microsoft.com/office/drawing/2016/5/9/chartex" xmlns:cx4="http://schemas.microsoft.com/office/drawing/2016/5/10/chartex" xmlns:cx5="http://schemas.microsoft.com/office/drawing/2016/5/11/chartex" xmlns:cx6="http://schemas.microsoft.com/office/drawing/2016/5/12/chartex" xmlns:cx7="http://schemas.microsoft.com/office/drawing/2016/5/13/chartex" xmlns:cx8="http://schemas.microsoft.com/office/drawing/2016/5/14/chartex" xmlns:mc="http://schemas.openxmlformats.org/markup-compatibility/2006" xmlns:aink="http://schemas.microsoft.com/office/drawing/2016/ink" xmlns:am3d="http://schemas.microsoft.com/office/drawing/2017/model3d" xmlns:o="urn:schemas-microsoft-com:office:office" xmlns:oel="http://schemas.microsoft.com/office/2019/extlst" xmlns:r="http://schemas.openxmlformats.org/officeDocument/2006/relationships" xmlns:m="http://schemas.openxmlformats.org/officeDocument/2006/math" xmlns:v="urn:schemas-microsoft-com:vml" xmlns:wp14="http://schemas.microsoft.com/office/word/2010/wordprocessingDrawing" xmlns:wp="http://schemas.openxmlformats.org/drawingml/2006/wordprocessingDrawing" xmlns:w10="urn:schemas-microsoft-com:office:word" xmlns:w="http://schemas.openxmlformats.org/wordprocessingml/2006/main" xmlns:w14="http://schemas.microsoft.com/office/word/2010/wordml" xmlns:w15="http://schemas.microsoft.com/office/word/2012/wordml" xmlns:w16cex="http://schemas.microsoft.com/office/word/2018/wordml/cex" xmlns:w16cid="http://schemas.microsoft.com/office/word/2016/wordml/cid" xmlns:w16="http://schemas.microsoft.com/office/word/2018/wordml" xmlns:w16du="http://schemas.microsoft.com/office/word/2023/wordml/word16du" xmlns:w16sdtdh="http://schemas.microsoft.com/office/word/2020/wordml/sdtdatahash" xmlns:w16sdtfl="http://schemas.microsoft.com/office/word/2024/wordml/sdtformatlock" xmlns:w16se="http://schemas.microsoft.com/office/word/2015/wordml/symex" xmlns:wpg="http://schemas.microsoft.com/office/word/2010/wordprocessingGroup" xmlns:wpi="http://schemas.microsoft.com/office/word/2010/wordprocessingInk" xmlns:wne="http://schemas.microsoft.com/office/word/2006/wordml" xmlns:wps="http://schemas.microsoft.com/office/word/2010/wordprocessingShape" mc:Ignorable="w14 w15 w16se w16cid w16 w16cex w16sdtdh w16sdtfl w16du wp14">
   <w:p>
     <w:pPr>
       <w:pStyle w:val="Cabealho"/>
@@ -10064,7 +10862,7 @@
 </file>
 
 <file path=word/header5.xml><?xml version="1.0" encoding="utf-8"?>
-<w:hdr xmlns:wpc="http://schemas.microsoft.com/office/word/2010/wordprocessingCanvas" xmlns:mc="http://schemas.openxmlformats.org/markup-compatibility/2006" xmlns:o="urn:schemas-microsoft-com:office:office" xmlns:r="http://schemas.openxmlformats.org/officeDocument/2006/relationships" xmlns:m="http://schemas.openxmlformats.org/officeDocument/2006/math" xmlns:v="urn:schemas-microsoft-com:vml" xmlns:wp14="http://schemas.microsoft.com/office/word/2010/wordprocessingDrawing" xmlns:wp="http://schemas.openxmlformats.org/drawingml/2006/wordprocessingDrawing" xmlns:w10="urn:schemas-microsoft-com:office:word" xmlns:w="http://schemas.openxmlformats.org/wordprocessingml/2006/main" xmlns:w14="http://schemas.microsoft.com/office/word/2010/wordml" xmlns:wpg="http://schemas.microsoft.com/office/word/2010/wordprocessingGroup" xmlns:wpi="http://schemas.microsoft.com/office/word/2010/wordprocessingInk" xmlns:wne="http://schemas.microsoft.com/office/word/2006/wordml" xmlns:wps="http://schemas.microsoft.com/office/word/2010/wordprocessingShape" mc:Ignorable="w14 wp14">
+<w:hdr xmlns:wpc="http://schemas.microsoft.com/office/word/2010/wordprocessingCanvas" xmlns:cx="http://schemas.microsoft.com/office/drawing/2014/chartex" xmlns:cx1="http://schemas.microsoft.com/office/drawing/2015/9/8/chartex" xmlns:cx2="http://schemas.microsoft.com/office/drawing/2015/10/21/chartex" xmlns:cx3="http://schemas.microsoft.com/office/drawing/2016/5/9/chartex" xmlns:cx4="http://schemas.microsoft.com/office/drawing/2016/5/10/chartex" xmlns:cx5="http://schemas.microsoft.com/office/drawing/2016/5/11/chartex" xmlns:cx6="http://schemas.microsoft.com/office/drawing/2016/5/12/chartex" xmlns:cx7="http://schemas.microsoft.com/office/drawing/2016/5/13/chartex" xmlns:cx8="http://schemas.microsoft.com/office/drawing/2016/5/14/chartex" xmlns:mc="http://schemas.openxmlformats.org/markup-compatibility/2006" xmlns:aink="http://schemas.microsoft.com/office/drawing/2016/ink" xmlns:am3d="http://schemas.microsoft.com/office/drawing/2017/model3d" xmlns:o="urn:schemas-microsoft-com:office:office" xmlns:oel="http://schemas.microsoft.com/office/2019/extlst" xmlns:r="http://schemas.openxmlformats.org/officeDocument/2006/relationships" xmlns:m="http://schemas.openxmlformats.org/officeDocument/2006/math" xmlns:v="urn:schemas-microsoft-com:vml" xmlns:wp14="http://schemas.microsoft.com/office/word/2010/wordprocessingDrawing" xmlns:wp="http://schemas.openxmlformats.org/drawingml/2006/wordprocessingDrawing" xmlns:w10="urn:schemas-microsoft-com:office:word" xmlns:w="http://schemas.openxmlformats.org/wordprocessingml/2006/main" xmlns:w14="http://schemas.microsoft.com/office/word/2010/wordml" xmlns:w15="http://schemas.microsoft.com/office/word/2012/wordml" xmlns:w16cex="http://schemas.microsoft.com/office/word/2018/wordml/cex" xmlns:w16cid="http://schemas.microsoft.com/office/word/2016/wordml/cid" xmlns:w16="http://schemas.microsoft.com/office/word/2018/wordml" xmlns:w16du="http://schemas.microsoft.com/office/word/2023/wordml/word16du" xmlns:w16sdtdh="http://schemas.microsoft.com/office/word/2020/wordml/sdtdatahash" xmlns:w16sdtfl="http://schemas.microsoft.com/office/word/2024/wordml/sdtformatlock" xmlns:w16se="http://schemas.microsoft.com/office/word/2015/wordml/symex" xmlns:wpg="http://schemas.microsoft.com/office/word/2010/wordprocessingGroup" xmlns:wpi="http://schemas.microsoft.com/office/word/2010/wordprocessingInk" xmlns:wne="http://schemas.microsoft.com/office/word/2006/wordml" xmlns:wps="http://schemas.microsoft.com/office/word/2010/wordprocessingShape" mc:Ignorable="w14 w15 w16se w16cid w16 w16cex w16sdtdh w16sdtfl w16du wp14">
   <w:p>
     <w:pPr>
       <w:pStyle w:val="Cabealho"/>
@@ -10074,7 +10872,7 @@
 </file>
 
 <file path=word/header6.xml><?xml version="1.0" encoding="utf-8"?>
-<w:hdr xmlns:wpc="http://schemas.microsoft.com/office/word/2010/wordprocessingCanvas" xmlns:mc="http://schemas.openxmlformats.org/markup-compatibility/2006" xmlns:o="urn:schemas-microsoft-com:office:office" xmlns:r="http://schemas.openxmlformats.org/officeDocument/2006/relationships" xmlns:m="http://schemas.openxmlformats.org/officeDocument/2006/math" xmlns:v="urn:schemas-microsoft-com:vml" xmlns:wp14="http://schemas.microsoft.com/office/word/2010/wordprocessingDrawing" xmlns:wp="http://schemas.openxmlformats.org/drawingml/2006/wordprocessingDrawing" xmlns:w10="urn:schemas-microsoft-com:office:word" xmlns:w="http://schemas.openxmlformats.org/wordprocessingml/2006/main" xmlns:w14="http://schemas.microsoft.com/office/word/2010/wordml" xmlns:wpg="http://schemas.microsoft.com/office/word/2010/wordprocessingGroup" xmlns:wpi="http://schemas.microsoft.com/office/word/2010/wordprocessingInk" xmlns:wne="http://schemas.microsoft.com/office/word/2006/wordml" xmlns:wps="http://schemas.microsoft.com/office/word/2010/wordprocessingShape" mc:Ignorable="w14 wp14">
+<w:hdr xmlns:wpc="http://schemas.microsoft.com/office/word/2010/wordprocessingCanvas" xmlns:cx="http://schemas.microsoft.com/office/drawing/2014/chartex" xmlns:cx1="http://schemas.microsoft.com/office/drawing/2015/9/8/chartex" xmlns:cx2="http://schemas.microsoft.com/office/drawing/2015/10/21/chartex" xmlns:cx3="http://schemas.microsoft.com/office/drawing/2016/5/9/chartex" xmlns:cx4="http://schemas.microsoft.com/office/drawing/2016/5/10/chartex" xmlns:cx5="http://schemas.microsoft.com/office/drawing/2016/5/11/chartex" xmlns:cx6="http://schemas.microsoft.com/office/drawing/2016/5/12/chartex" xmlns:cx7="http://schemas.microsoft.com/office/drawing/2016/5/13/chartex" xmlns:cx8="http://schemas.microsoft.com/office/drawing/2016/5/14/chartex" xmlns:mc="http://schemas.openxmlformats.org/markup-compatibility/2006" xmlns:aink="http://schemas.microsoft.com/office/drawing/2016/ink" xmlns:am3d="http://schemas.microsoft.com/office/drawing/2017/model3d" xmlns:o="urn:schemas-microsoft-com:office:office" xmlns:oel="http://schemas.microsoft.com/office/2019/extlst" xmlns:r="http://schemas.openxmlformats.org/officeDocument/2006/relationships" xmlns:m="http://schemas.openxmlformats.org/officeDocument/2006/math" xmlns:v="urn:schemas-microsoft-com:vml" xmlns:wp14="http://schemas.microsoft.com/office/word/2010/wordprocessingDrawing" xmlns:wp="http://schemas.openxmlformats.org/drawingml/2006/wordprocessingDrawing" xmlns:w10="urn:schemas-microsoft-com:office:word" xmlns:w="http://schemas.openxmlformats.org/wordprocessingml/2006/main" xmlns:w14="http://schemas.microsoft.com/office/word/2010/wordml" xmlns:w15="http://schemas.microsoft.com/office/word/2012/wordml" xmlns:w16cex="http://schemas.microsoft.com/office/word/2018/wordml/cex" xmlns:w16cid="http://schemas.microsoft.com/office/word/2016/wordml/cid" xmlns:w16="http://schemas.microsoft.com/office/word/2018/wordml" xmlns:w16du="http://schemas.microsoft.com/office/word/2023/wordml/word16du" xmlns:w16sdtdh="http://schemas.microsoft.com/office/word/2020/wordml/sdtdatahash" xmlns:w16sdtfl="http://schemas.microsoft.com/office/word/2024/wordml/sdtformatlock" xmlns:w16se="http://schemas.microsoft.com/office/word/2015/wordml/symex" xmlns:wpg="http://schemas.microsoft.com/office/word/2010/wordprocessingGroup" xmlns:wpi="http://schemas.microsoft.com/office/word/2010/wordprocessingInk" xmlns:wne="http://schemas.microsoft.com/office/word/2006/wordml" xmlns:wps="http://schemas.microsoft.com/office/word/2010/wordprocessingShape" mc:Ignorable="w14 w15 w16se w16cid w16 w16cex w16sdtdh w16sdtfl w16du wp14">
   <w:p>
     <w:pPr>
       <w:pStyle w:val="Cabealho"/>
@@ -10084,7 +10882,7 @@
 </file>
 
 <file path=word/header7.xml><?xml version="1.0" encoding="utf-8"?>
-<w:hdr xmlns:wpc="http://schemas.microsoft.com/office/word/2010/wordprocessingCanvas" xmlns:mc="http://schemas.openxmlformats.org/markup-compatibility/2006" xmlns:o="urn:schemas-microsoft-com:office:office" xmlns:r="http://schemas.openxmlformats.org/officeDocument/2006/relationships" xmlns:m="http://schemas.openxmlformats.org/officeDocument/2006/math" xmlns:v="urn:schemas-microsoft-com:vml" xmlns:wp14="http://schemas.microsoft.com/office/word/2010/wordprocessingDrawing" xmlns:wp="http://schemas.openxmlformats.org/drawingml/2006/wordprocessingDrawing" xmlns:w10="urn:schemas-microsoft-com:office:word" xmlns:w="http://schemas.openxmlformats.org/wordprocessingml/2006/main" xmlns:w14="http://schemas.microsoft.com/office/word/2010/wordml" xmlns:wpg="http://schemas.microsoft.com/office/word/2010/wordprocessingGroup" xmlns:wpi="http://schemas.microsoft.com/office/word/2010/wordprocessingInk" xmlns:wne="http://schemas.microsoft.com/office/word/2006/wordml" xmlns:wps="http://schemas.microsoft.com/office/word/2010/wordprocessingShape" mc:Ignorable="w14 wp14">
+<w:hdr xmlns:wpc="http://schemas.microsoft.com/office/word/2010/wordprocessingCanvas" xmlns:cx="http://schemas.microsoft.com/office/drawing/2014/chartex" xmlns:cx1="http://schemas.microsoft.com/office/drawing/2015/9/8/chartex" xmlns:cx2="http://schemas.microsoft.com/office/drawing/2015/10/21/chartex" xmlns:cx3="http://schemas.microsoft.com/office/drawing/2016/5/9/chartex" xmlns:cx4="http://schemas.microsoft.com/office/drawing/2016/5/10/chartex" xmlns:cx5="http://schemas.microsoft.com/office/drawing/2016/5/11/chartex" xmlns:cx6="http://schemas.microsoft.com/office/drawing/2016/5/12/chartex" xmlns:cx7="http://schemas.microsoft.com/office/drawing/2016/5/13/chartex" xmlns:cx8="http://schemas.microsoft.com/office/drawing/2016/5/14/chartex" xmlns:mc="http://schemas.openxmlformats.org/markup-compatibility/2006" xmlns:aink="http://schemas.microsoft.com/office/drawing/2016/ink" xmlns:am3d="http://schemas.microsoft.com/office/drawing/2017/model3d" xmlns:o="urn:schemas-microsoft-com:office:office" xmlns:oel="http://schemas.microsoft.com/office/2019/extlst" xmlns:r="http://schemas.openxmlformats.org/officeDocument/2006/relationships" xmlns:m="http://schemas.openxmlformats.org/officeDocument/2006/math" xmlns:v="urn:schemas-microsoft-com:vml" xmlns:wp14="http://schemas.microsoft.com/office/word/2010/wordprocessingDrawing" xmlns:wp="http://schemas.openxmlformats.org/drawingml/2006/wordprocessingDrawing" xmlns:w10="urn:schemas-microsoft-com:office:word" xmlns:w="http://schemas.openxmlformats.org/wordprocessingml/2006/main" xmlns:w14="http://schemas.microsoft.com/office/word/2010/wordml" xmlns:w15="http://schemas.microsoft.com/office/word/2012/wordml" xmlns:w16cex="http://schemas.microsoft.com/office/word/2018/wordml/cex" xmlns:w16cid="http://schemas.microsoft.com/office/word/2016/wordml/cid" xmlns:w16="http://schemas.microsoft.com/office/word/2018/wordml" xmlns:w16du="http://schemas.microsoft.com/office/word/2023/wordml/word16du" xmlns:w16sdtdh="http://schemas.microsoft.com/office/word/2020/wordml/sdtdatahash" xmlns:w16sdtfl="http://schemas.microsoft.com/office/word/2024/wordml/sdtformatlock" xmlns:w16se="http://schemas.microsoft.com/office/word/2015/wordml/symex" xmlns:wpg="http://schemas.microsoft.com/office/word/2010/wordprocessingGroup" xmlns:wpi="http://schemas.microsoft.com/office/word/2010/wordprocessingInk" xmlns:wne="http://schemas.microsoft.com/office/word/2006/wordml" xmlns:wps="http://schemas.microsoft.com/office/word/2010/wordprocessingShape" mc:Ignorable="w14 w15 w16se w16cid w16 w16cex w16sdtdh w16sdtfl w16du wp14">
   <w:sdt>
     <w:sdtPr>
       <w:id w:val="1052963678"/>
@@ -10093,7 +10891,6 @@
         <w:docPartUnique/>
       </w:docPartObj>
     </w:sdtPr>
-    <w:sdtEndPr/>
     <w:sdtContent>
       <w:p>
         <w:pPr>
@@ -10136,7 +10933,7 @@
 </file>
 
 <file path=word/header8.xml><?xml version="1.0" encoding="utf-8"?>
-<w:hdr xmlns:wpc="http://schemas.microsoft.com/office/word/2010/wordprocessingCanvas" xmlns:mc="http://schemas.openxmlformats.org/markup-compatibility/2006" xmlns:o="urn:schemas-microsoft-com:office:office" xmlns:r="http://schemas.openxmlformats.org/officeDocument/2006/relationships" xmlns:m="http://schemas.openxmlformats.org/officeDocument/2006/math" xmlns:v="urn:schemas-microsoft-com:vml" xmlns:wp14="http://schemas.microsoft.com/office/word/2010/wordprocessingDrawing" xmlns:wp="http://schemas.openxmlformats.org/drawingml/2006/wordprocessingDrawing" xmlns:w10="urn:schemas-microsoft-com:office:word" xmlns:w="http://schemas.openxmlformats.org/wordprocessingml/2006/main" xmlns:w14="http://schemas.microsoft.com/office/word/2010/wordml" xmlns:wpg="http://schemas.microsoft.com/office/word/2010/wordprocessingGroup" xmlns:wpi="http://schemas.microsoft.com/office/word/2010/wordprocessingInk" xmlns:wne="http://schemas.microsoft.com/office/word/2006/wordml" xmlns:wps="http://schemas.microsoft.com/office/word/2010/wordprocessingShape" mc:Ignorable="w14 wp14">
+<w:hdr xmlns:wpc="http://schemas.microsoft.com/office/word/2010/wordprocessingCanvas" xmlns:cx="http://schemas.microsoft.com/office/drawing/2014/chartex" xmlns:cx1="http://schemas.microsoft.com/office/drawing/2015/9/8/chartex" xmlns:cx2="http://schemas.microsoft.com/office/drawing/2015/10/21/chartex" xmlns:cx3="http://schemas.microsoft.com/office/drawing/2016/5/9/chartex" xmlns:cx4="http://schemas.microsoft.com/office/drawing/2016/5/10/chartex" xmlns:cx5="http://schemas.microsoft.com/office/drawing/2016/5/11/chartex" xmlns:cx6="http://schemas.microsoft.com/office/drawing/2016/5/12/chartex" xmlns:cx7="http://schemas.microsoft.com/office/drawing/2016/5/13/chartex" xmlns:cx8="http://schemas.microsoft.com/office/drawing/2016/5/14/chartex" xmlns:mc="http://schemas.openxmlformats.org/markup-compatibility/2006" xmlns:aink="http://schemas.microsoft.com/office/drawing/2016/ink" xmlns:am3d="http://schemas.microsoft.com/office/drawing/2017/model3d" xmlns:o="urn:schemas-microsoft-com:office:office" xmlns:oel="http://schemas.microsoft.com/office/2019/extlst" xmlns:r="http://schemas.openxmlformats.org/officeDocument/2006/relationships" xmlns:m="http://schemas.openxmlformats.org/officeDocument/2006/math" xmlns:v="urn:schemas-microsoft-com:vml" xmlns:wp14="http://schemas.microsoft.com/office/word/2010/wordprocessingDrawing" xmlns:wp="http://schemas.openxmlformats.org/drawingml/2006/wordprocessingDrawing" xmlns:w10="urn:schemas-microsoft-com:office:word" xmlns:w="http://schemas.openxmlformats.org/wordprocessingml/2006/main" xmlns:w14="http://schemas.microsoft.com/office/word/2010/wordml" xmlns:w15="http://schemas.microsoft.com/office/word/2012/wordml" xmlns:w16cex="http://schemas.microsoft.com/office/word/2018/wordml/cex" xmlns:w16cid="http://schemas.microsoft.com/office/word/2016/wordml/cid" xmlns:w16="http://schemas.microsoft.com/office/word/2018/wordml" xmlns:w16du="http://schemas.microsoft.com/office/word/2023/wordml/word16du" xmlns:w16sdtdh="http://schemas.microsoft.com/office/word/2020/wordml/sdtdatahash" xmlns:w16sdtfl="http://schemas.microsoft.com/office/word/2024/wordml/sdtformatlock" xmlns:w16se="http://schemas.microsoft.com/office/word/2015/wordml/symex" xmlns:wpg="http://schemas.microsoft.com/office/word/2010/wordprocessingGroup" xmlns:wpi="http://schemas.microsoft.com/office/word/2010/wordprocessingInk" xmlns:wne="http://schemas.microsoft.com/office/word/2006/wordml" xmlns:wps="http://schemas.microsoft.com/office/word/2010/wordprocessingShape" mc:Ignorable="w14 w15 w16se w16cid w16 w16cex w16sdtdh w16sdtfl w16du wp14">
   <w:p>
     <w:pPr>
       <w:pStyle w:val="Cabealho"/>
@@ -10146,8 +10943,8 @@
 </file>
 
 <file path=word/numbering.xml><?xml version="1.0" encoding="utf-8"?>
-<w:numbering xmlns:wpc="http://schemas.microsoft.com/office/word/2010/wordprocessingCanvas" xmlns:mc="http://schemas.openxmlformats.org/markup-compatibility/2006" xmlns:o="urn:schemas-microsoft-com:office:office" xmlns:r="http://schemas.openxmlformats.org/officeDocument/2006/relationships" xmlns:m="http://schemas.openxmlformats.org/officeDocument/2006/math" xmlns:v="urn:schemas-microsoft-com:vml" xmlns:wp14="http://schemas.microsoft.com/office/word/2010/wordprocessingDrawing" xmlns:wp="http://schemas.openxmlformats.org/drawingml/2006/wordprocessingDrawing" xmlns:w10="urn:schemas-microsoft-com:office:word" xmlns:w="http://schemas.openxmlformats.org/wordprocessingml/2006/main" xmlns:w14="http://schemas.microsoft.com/office/word/2010/wordml" xmlns:wpg="http://schemas.microsoft.com/office/word/2010/wordprocessingGroup" xmlns:wpi="http://schemas.microsoft.com/office/word/2010/wordprocessingInk" xmlns:wne="http://schemas.microsoft.com/office/word/2006/wordml" xmlns:wps="http://schemas.microsoft.com/office/word/2010/wordprocessingShape" mc:Ignorable="w14 wp14">
-  <w:abstractNum w:abstractNumId="0">
+<w:numbering xmlns:wpc="http://schemas.microsoft.com/office/word/2010/wordprocessingCanvas" xmlns:cx="http://schemas.microsoft.com/office/drawing/2014/chartex" xmlns:cx1="http://schemas.microsoft.com/office/drawing/2015/9/8/chartex" xmlns:cx2="http://schemas.microsoft.com/office/drawing/2015/10/21/chartex" xmlns:cx3="http://schemas.microsoft.com/office/drawing/2016/5/9/chartex" xmlns:cx4="http://schemas.microsoft.com/office/drawing/2016/5/10/chartex" xmlns:cx5="http://schemas.microsoft.com/office/drawing/2016/5/11/chartex" xmlns:cx6="http://schemas.microsoft.com/office/drawing/2016/5/12/chartex" xmlns:cx7="http://schemas.microsoft.com/office/drawing/2016/5/13/chartex" xmlns:cx8="http://schemas.microsoft.com/office/drawing/2016/5/14/chartex" xmlns:mc="http://schemas.openxmlformats.org/markup-compatibility/2006" xmlns:aink="http://schemas.microsoft.com/office/drawing/2016/ink" xmlns:am3d="http://schemas.microsoft.com/office/drawing/2017/model3d" xmlns:o="urn:schemas-microsoft-com:office:office" xmlns:oel="http://schemas.microsoft.com/office/2019/extlst" xmlns:r="http://schemas.openxmlformats.org/officeDocument/2006/relationships" xmlns:m="http://schemas.openxmlformats.org/officeDocument/2006/math" xmlns:v="urn:schemas-microsoft-com:vml" xmlns:wp14="http://schemas.microsoft.com/office/word/2010/wordprocessingDrawing" xmlns:wp="http://schemas.openxmlformats.org/drawingml/2006/wordprocessingDrawing" xmlns:w10="urn:schemas-microsoft-com:office:word" xmlns:w="http://schemas.openxmlformats.org/wordprocessingml/2006/main" xmlns:w14="http://schemas.microsoft.com/office/word/2010/wordml" xmlns:w15="http://schemas.microsoft.com/office/word/2012/wordml" xmlns:w16cex="http://schemas.microsoft.com/office/word/2018/wordml/cex" xmlns:w16cid="http://schemas.microsoft.com/office/word/2016/wordml/cid" xmlns:w16="http://schemas.microsoft.com/office/word/2018/wordml" xmlns:w16du="http://schemas.microsoft.com/office/word/2023/wordml/word16du" xmlns:w16sdtdh="http://schemas.microsoft.com/office/word/2020/wordml/sdtdatahash" xmlns:w16sdtfl="http://schemas.microsoft.com/office/word/2024/wordml/sdtformatlock" xmlns:w16se="http://schemas.microsoft.com/office/word/2015/wordml/symex" xmlns:wpg="http://schemas.microsoft.com/office/word/2010/wordprocessingGroup" xmlns:wpi="http://schemas.microsoft.com/office/word/2010/wordprocessingInk" xmlns:wne="http://schemas.microsoft.com/office/word/2006/wordml" xmlns:wps="http://schemas.microsoft.com/office/word/2010/wordprocessingShape" mc:Ignorable="w14 w15 w16se w16cid w16 w16cex w16sdtdh w16sdtfl w16du wp14">
+  <w:abstractNum w:abstractNumId="0" w15:restartNumberingAfterBreak="0">
     <w:nsid w:val="FFFFFF88"/>
     <w:multiLevelType w:val="singleLevel"/>
     <w:tmpl w:val="758A92F0"/>
@@ -10164,7 +10961,7 @@
       </w:pPr>
     </w:lvl>
   </w:abstractNum>
-  <w:abstractNum w:abstractNumId="1">
+  <w:abstractNum w:abstractNumId="1" w15:restartNumberingAfterBreak="0">
     <w:nsid w:val="010727FD"/>
     <w:multiLevelType w:val="multilevel"/>
     <w:tmpl w:val="B78AADBA"/>
@@ -10304,7 +11101,7 @@
       </w:rPr>
     </w:lvl>
   </w:abstractNum>
-  <w:abstractNum w:abstractNumId="2">
+  <w:abstractNum w:abstractNumId="2" w15:restartNumberingAfterBreak="0">
     <w:nsid w:val="11DF579C"/>
     <w:multiLevelType w:val="hybridMultilevel"/>
     <w:tmpl w:val="8B6AF490"/>
@@ -10417,7 +11214,7 @@
       </w:rPr>
     </w:lvl>
   </w:abstractNum>
-  <w:abstractNum w:abstractNumId="3">
+  <w:abstractNum w:abstractNumId="3" w15:restartNumberingAfterBreak="0">
     <w:nsid w:val="13DC21B7"/>
     <w:multiLevelType w:val="hybridMultilevel"/>
     <w:tmpl w:val="B86EE9EE"/>
@@ -10530,7 +11327,120 @@
       </w:rPr>
     </w:lvl>
   </w:abstractNum>
-  <w:abstractNum w:abstractNumId="4">
+  <w:abstractNum w:abstractNumId="4" w15:restartNumberingAfterBreak="0">
+    <w:nsid w:val="13DF7C97"/>
+    <w:multiLevelType w:val="hybridMultilevel"/>
+    <w:tmpl w:val="0292F3A6"/>
+    <w:lvl w:ilvl="0" w:tplc="04160001">
+      <w:start w:val="1"/>
+      <w:numFmt w:val="bullet"/>
+      <w:lvlText w:val=""/>
+      <w:lvlJc w:val="left"/>
+      <w:pPr>
+        <w:ind w:left="720" w:hanging="360"/>
+      </w:pPr>
+      <w:rPr>
+        <w:rFonts w:ascii="Symbol" w:hAnsi="Symbol" w:hint="default"/>
+      </w:rPr>
+    </w:lvl>
+    <w:lvl w:ilvl="1" w:tplc="04160003" w:tentative="1">
+      <w:start w:val="1"/>
+      <w:numFmt w:val="bullet"/>
+      <w:lvlText w:val="o"/>
+      <w:lvlJc w:val="left"/>
+      <w:pPr>
+        <w:ind w:left="1440" w:hanging="360"/>
+      </w:pPr>
+      <w:rPr>
+        <w:rFonts w:ascii="Courier New" w:hAnsi="Courier New" w:cs="Courier New" w:hint="default"/>
+      </w:rPr>
+    </w:lvl>
+    <w:lvl w:ilvl="2" w:tplc="04160005" w:tentative="1">
+      <w:start w:val="1"/>
+      <w:numFmt w:val="bullet"/>
+      <w:lvlText w:val=""/>
+      <w:lvlJc w:val="left"/>
+      <w:pPr>
+        <w:ind w:left="2160" w:hanging="360"/>
+      </w:pPr>
+      <w:rPr>
+        <w:rFonts w:ascii="Wingdings" w:hAnsi="Wingdings" w:hint="default"/>
+      </w:rPr>
+    </w:lvl>
+    <w:lvl w:ilvl="3" w:tplc="04160001" w:tentative="1">
+      <w:start w:val="1"/>
+      <w:numFmt w:val="bullet"/>
+      <w:lvlText w:val=""/>
+      <w:lvlJc w:val="left"/>
+      <w:pPr>
+        <w:ind w:left="2880" w:hanging="360"/>
+      </w:pPr>
+      <w:rPr>
+        <w:rFonts w:ascii="Symbol" w:hAnsi="Symbol" w:hint="default"/>
+      </w:rPr>
+    </w:lvl>
+    <w:lvl w:ilvl="4" w:tplc="04160003" w:tentative="1">
+      <w:start w:val="1"/>
+      <w:numFmt w:val="bullet"/>
+      <w:lvlText w:val="o"/>
+      <w:lvlJc w:val="left"/>
+      <w:pPr>
+        <w:ind w:left="3600" w:hanging="360"/>
+      </w:pPr>
+      <w:rPr>
+        <w:rFonts w:ascii="Courier New" w:hAnsi="Courier New" w:cs="Courier New" w:hint="default"/>
+      </w:rPr>
+    </w:lvl>
+    <w:lvl w:ilvl="5" w:tplc="04160005" w:tentative="1">
+      <w:start w:val="1"/>
+      <w:numFmt w:val="bullet"/>
+      <w:lvlText w:val=""/>
+      <w:lvlJc w:val="left"/>
+      <w:pPr>
+        <w:ind w:left="4320" w:hanging="360"/>
+      </w:pPr>
+      <w:rPr>
+        <w:rFonts w:ascii="Wingdings" w:hAnsi="Wingdings" w:hint="default"/>
+      </w:rPr>
+    </w:lvl>
+    <w:lvl w:ilvl="6" w:tplc="04160001" w:tentative="1">
+      <w:start w:val="1"/>
+      <w:numFmt w:val="bullet"/>
+      <w:lvlText w:val=""/>
+      <w:lvlJc w:val="left"/>
+      <w:pPr>
+        <w:ind w:left="5040" w:hanging="360"/>
+      </w:pPr>
+      <w:rPr>
+        <w:rFonts w:ascii="Symbol" w:hAnsi="Symbol" w:hint="default"/>
+      </w:rPr>
+    </w:lvl>
+    <w:lvl w:ilvl="7" w:tplc="04160003" w:tentative="1">
+      <w:start w:val="1"/>
+      <w:numFmt w:val="bullet"/>
+      <w:lvlText w:val="o"/>
+      <w:lvlJc w:val="left"/>
+      <w:pPr>
+        <w:ind w:left="5760" w:hanging="360"/>
+      </w:pPr>
+      <w:rPr>
+        <w:rFonts w:ascii="Courier New" w:hAnsi="Courier New" w:cs="Courier New" w:hint="default"/>
+      </w:rPr>
+    </w:lvl>
+    <w:lvl w:ilvl="8" w:tplc="04160005" w:tentative="1">
+      <w:start w:val="1"/>
+      <w:numFmt w:val="bullet"/>
+      <w:lvlText w:val=""/>
+      <w:lvlJc w:val="left"/>
+      <w:pPr>
+        <w:ind w:left="6480" w:hanging="360"/>
+      </w:pPr>
+      <w:rPr>
+        <w:rFonts w:ascii="Wingdings" w:hAnsi="Wingdings" w:hint="default"/>
+      </w:rPr>
+    </w:lvl>
+  </w:abstractNum>
+  <w:abstractNum w:abstractNumId="5" w15:restartNumberingAfterBreak="0">
     <w:nsid w:val="14EC4CFF"/>
     <w:multiLevelType w:val="hybridMultilevel"/>
     <w:tmpl w:val="F18636E2"/>
@@ -10646,7 +11556,7 @@
       </w:pPr>
     </w:lvl>
   </w:abstractNum>
-  <w:abstractNum w:abstractNumId="5">
+  <w:abstractNum w:abstractNumId="6" w15:restartNumberingAfterBreak="0">
     <w:nsid w:val="1862130C"/>
     <w:multiLevelType w:val="multilevel"/>
     <w:tmpl w:val="E102CBF2"/>
@@ -10786,7 +11696,7 @@
       </w:rPr>
     </w:lvl>
   </w:abstractNum>
-  <w:abstractNum w:abstractNumId="6">
+  <w:abstractNum w:abstractNumId="7" w15:restartNumberingAfterBreak="0">
     <w:nsid w:val="19F3483E"/>
     <w:multiLevelType w:val="multilevel"/>
     <w:tmpl w:val="7960D292"/>
@@ -10926,7 +11836,7 @@
       </w:rPr>
     </w:lvl>
   </w:abstractNum>
-  <w:abstractNum w:abstractNumId="7">
+  <w:abstractNum w:abstractNumId="8" w15:restartNumberingAfterBreak="0">
     <w:nsid w:val="1FD13A6F"/>
     <w:multiLevelType w:val="multilevel"/>
     <w:tmpl w:val="E40E7E6C"/>
@@ -11066,7 +11976,7 @@
       </w:rPr>
     </w:lvl>
   </w:abstractNum>
-  <w:abstractNum w:abstractNumId="8">
+  <w:abstractNum w:abstractNumId="9" w15:restartNumberingAfterBreak="0">
     <w:nsid w:val="27540B40"/>
     <w:multiLevelType w:val="hybridMultilevel"/>
     <w:tmpl w:val="7E109130"/>
@@ -11155,7 +12065,7 @@
       </w:pPr>
     </w:lvl>
   </w:abstractNum>
-  <w:abstractNum w:abstractNumId="9">
+  <w:abstractNum w:abstractNumId="10" w15:restartNumberingAfterBreak="0">
     <w:nsid w:val="2C8232F4"/>
     <w:multiLevelType w:val="hybridMultilevel"/>
     <w:tmpl w:val="1A56AC36"/>
@@ -11244,7 +12154,7 @@
       </w:pPr>
     </w:lvl>
   </w:abstractNum>
-  <w:abstractNum w:abstractNumId="10">
+  <w:abstractNum w:abstractNumId="11" w15:restartNumberingAfterBreak="0">
     <w:nsid w:val="2F267230"/>
     <w:multiLevelType w:val="hybridMultilevel"/>
     <w:tmpl w:val="E102B2CC"/>
@@ -11333,7 +12243,7 @@
       </w:pPr>
     </w:lvl>
   </w:abstractNum>
-  <w:abstractNum w:abstractNumId="11">
+  <w:abstractNum w:abstractNumId="12" w15:restartNumberingAfterBreak="0">
     <w:nsid w:val="30696363"/>
     <w:multiLevelType w:val="hybridMultilevel"/>
     <w:tmpl w:val="8368C35A"/>
@@ -11422,7 +12332,7 @@
       </w:pPr>
     </w:lvl>
   </w:abstractNum>
-  <w:abstractNum w:abstractNumId="12">
+  <w:abstractNum w:abstractNumId="13" w15:restartNumberingAfterBreak="0">
     <w:nsid w:val="34E26EA6"/>
     <w:multiLevelType w:val="multilevel"/>
     <w:tmpl w:val="3C58877C"/>
@@ -11562,7 +12472,7 @@
       </w:rPr>
     </w:lvl>
   </w:abstractNum>
-  <w:abstractNum w:abstractNumId="13">
+  <w:abstractNum w:abstractNumId="14" w15:restartNumberingAfterBreak="0">
     <w:nsid w:val="39F52A64"/>
     <w:multiLevelType w:val="singleLevel"/>
     <w:tmpl w:val="AE162D36"/>
@@ -11581,7 +12491,7 @@
       </w:rPr>
     </w:lvl>
   </w:abstractNum>
-  <w:abstractNum w:abstractNumId="14">
+  <w:abstractNum w:abstractNumId="15" w15:restartNumberingAfterBreak="0">
     <w:nsid w:val="3B501AD5"/>
     <w:multiLevelType w:val="hybridMultilevel"/>
     <w:tmpl w:val="A39AD45A"/>
@@ -11670,10 +12580,10 @@
       </w:pPr>
     </w:lvl>
   </w:abstractNum>
-  <w:abstractNum w:abstractNumId="15">
+  <w:abstractNum w:abstractNumId="16" w15:restartNumberingAfterBreak="0">
     <w:nsid w:val="3C1706AA"/>
     <w:multiLevelType w:val="hybridMultilevel"/>
-    <w:tmpl w:val="D4A2F076"/>
+    <w:tmpl w:val="9424A730"/>
     <w:lvl w:ilvl="0" w:tplc="04160001">
       <w:start w:val="1"/>
       <w:numFmt w:val="bullet"/>
@@ -11783,7 +12693,7 @@
       </w:rPr>
     </w:lvl>
   </w:abstractNum>
-  <w:abstractNum w:abstractNumId="16">
+  <w:abstractNum w:abstractNumId="17" w15:restartNumberingAfterBreak="0">
     <w:nsid w:val="3EB02082"/>
     <w:multiLevelType w:val="multilevel"/>
     <w:tmpl w:val="A5D200B2"/>
@@ -11923,7 +12833,233 @@
       </w:rPr>
     </w:lvl>
   </w:abstractNum>
-  <w:abstractNum w:abstractNumId="17">
+  <w:abstractNum w:abstractNumId="18" w15:restartNumberingAfterBreak="0">
+    <w:nsid w:val="408572B6"/>
+    <w:multiLevelType w:val="hybridMultilevel"/>
+    <w:tmpl w:val="16926534"/>
+    <w:lvl w:ilvl="0" w:tplc="04160001">
+      <w:start w:val="1"/>
+      <w:numFmt w:val="bullet"/>
+      <w:lvlText w:val=""/>
+      <w:lvlJc w:val="left"/>
+      <w:pPr>
+        <w:ind w:left="720" w:hanging="360"/>
+      </w:pPr>
+      <w:rPr>
+        <w:rFonts w:ascii="Symbol" w:hAnsi="Symbol" w:hint="default"/>
+      </w:rPr>
+    </w:lvl>
+    <w:lvl w:ilvl="1" w:tplc="04160003" w:tentative="1">
+      <w:start w:val="1"/>
+      <w:numFmt w:val="bullet"/>
+      <w:lvlText w:val="o"/>
+      <w:lvlJc w:val="left"/>
+      <w:pPr>
+        <w:ind w:left="1440" w:hanging="360"/>
+      </w:pPr>
+      <w:rPr>
+        <w:rFonts w:ascii="Courier New" w:hAnsi="Courier New" w:cs="Courier New" w:hint="default"/>
+      </w:rPr>
+    </w:lvl>
+    <w:lvl w:ilvl="2" w:tplc="04160005" w:tentative="1">
+      <w:start w:val="1"/>
+      <w:numFmt w:val="bullet"/>
+      <w:lvlText w:val=""/>
+      <w:lvlJc w:val="left"/>
+      <w:pPr>
+        <w:ind w:left="2160" w:hanging="360"/>
+      </w:pPr>
+      <w:rPr>
+        <w:rFonts w:ascii="Wingdings" w:hAnsi="Wingdings" w:hint="default"/>
+      </w:rPr>
+    </w:lvl>
+    <w:lvl w:ilvl="3" w:tplc="04160001" w:tentative="1">
+      <w:start w:val="1"/>
+      <w:numFmt w:val="bullet"/>
+      <w:lvlText w:val=""/>
+      <w:lvlJc w:val="left"/>
+      <w:pPr>
+        <w:ind w:left="2880" w:hanging="360"/>
+      </w:pPr>
+      <w:rPr>
+        <w:rFonts w:ascii="Symbol" w:hAnsi="Symbol" w:hint="default"/>
+      </w:rPr>
+    </w:lvl>
+    <w:lvl w:ilvl="4" w:tplc="04160003" w:tentative="1">
+      <w:start w:val="1"/>
+      <w:numFmt w:val="bullet"/>
+      <w:lvlText w:val="o"/>
+      <w:lvlJc w:val="left"/>
+      <w:pPr>
+        <w:ind w:left="3600" w:hanging="360"/>
+      </w:pPr>
+      <w:rPr>
+        <w:rFonts w:ascii="Courier New" w:hAnsi="Courier New" w:cs="Courier New" w:hint="default"/>
+      </w:rPr>
+    </w:lvl>
+    <w:lvl w:ilvl="5" w:tplc="04160005" w:tentative="1">
+      <w:start w:val="1"/>
+      <w:numFmt w:val="bullet"/>
+      <w:lvlText w:val=""/>
+      <w:lvlJc w:val="left"/>
+      <w:pPr>
+        <w:ind w:left="4320" w:hanging="360"/>
+      </w:pPr>
+      <w:rPr>
+        <w:rFonts w:ascii="Wingdings" w:hAnsi="Wingdings" w:hint="default"/>
+      </w:rPr>
+    </w:lvl>
+    <w:lvl w:ilvl="6" w:tplc="04160001" w:tentative="1">
+      <w:start w:val="1"/>
+      <w:numFmt w:val="bullet"/>
+      <w:lvlText w:val=""/>
+      <w:lvlJc w:val="left"/>
+      <w:pPr>
+        <w:ind w:left="5040" w:hanging="360"/>
+      </w:pPr>
+      <w:rPr>
+        <w:rFonts w:ascii="Symbol" w:hAnsi="Symbol" w:hint="default"/>
+      </w:rPr>
+    </w:lvl>
+    <w:lvl w:ilvl="7" w:tplc="04160003" w:tentative="1">
+      <w:start w:val="1"/>
+      <w:numFmt w:val="bullet"/>
+      <w:lvlText w:val="o"/>
+      <w:lvlJc w:val="left"/>
+      <w:pPr>
+        <w:ind w:left="5760" w:hanging="360"/>
+      </w:pPr>
+      <w:rPr>
+        <w:rFonts w:ascii="Courier New" w:hAnsi="Courier New" w:cs="Courier New" w:hint="default"/>
+      </w:rPr>
+    </w:lvl>
+    <w:lvl w:ilvl="8" w:tplc="04160005" w:tentative="1">
+      <w:start w:val="1"/>
+      <w:numFmt w:val="bullet"/>
+      <w:lvlText w:val=""/>
+      <w:lvlJc w:val="left"/>
+      <w:pPr>
+        <w:ind w:left="6480" w:hanging="360"/>
+      </w:pPr>
+      <w:rPr>
+        <w:rFonts w:ascii="Wingdings" w:hAnsi="Wingdings" w:hint="default"/>
+      </w:rPr>
+    </w:lvl>
+  </w:abstractNum>
+  <w:abstractNum w:abstractNumId="19" w15:restartNumberingAfterBreak="0">
+    <w:nsid w:val="419E0235"/>
+    <w:multiLevelType w:val="hybridMultilevel"/>
+    <w:tmpl w:val="ACB07AA6"/>
+    <w:lvl w:ilvl="0" w:tplc="04160001">
+      <w:start w:val="1"/>
+      <w:numFmt w:val="bullet"/>
+      <w:lvlText w:val=""/>
+      <w:lvlJc w:val="left"/>
+      <w:pPr>
+        <w:ind w:left="720" w:hanging="360"/>
+      </w:pPr>
+      <w:rPr>
+        <w:rFonts w:ascii="Symbol" w:hAnsi="Symbol" w:hint="default"/>
+      </w:rPr>
+    </w:lvl>
+    <w:lvl w:ilvl="1" w:tplc="04160003" w:tentative="1">
+      <w:start w:val="1"/>
+      <w:numFmt w:val="bullet"/>
+      <w:lvlText w:val="o"/>
+      <w:lvlJc w:val="left"/>
+      <w:pPr>
+        <w:ind w:left="1440" w:hanging="360"/>
+      </w:pPr>
+      <w:rPr>
+        <w:rFonts w:ascii="Courier New" w:hAnsi="Courier New" w:cs="Courier New" w:hint="default"/>
+      </w:rPr>
+    </w:lvl>
+    <w:lvl w:ilvl="2" w:tplc="04160005" w:tentative="1">
+      <w:start w:val="1"/>
+      <w:numFmt w:val="bullet"/>
+      <w:lvlText w:val=""/>
+      <w:lvlJc w:val="left"/>
+      <w:pPr>
+        <w:ind w:left="2160" w:hanging="360"/>
+      </w:pPr>
+      <w:rPr>
+        <w:rFonts w:ascii="Wingdings" w:hAnsi="Wingdings" w:hint="default"/>
+      </w:rPr>
+    </w:lvl>
+    <w:lvl w:ilvl="3" w:tplc="04160001" w:tentative="1">
+      <w:start w:val="1"/>
+      <w:numFmt w:val="bullet"/>
+      <w:lvlText w:val=""/>
+      <w:lvlJc w:val="left"/>
+      <w:pPr>
+        <w:ind w:left="2880" w:hanging="360"/>
+      </w:pPr>
+      <w:rPr>
+        <w:rFonts w:ascii="Symbol" w:hAnsi="Symbol" w:hint="default"/>
+      </w:rPr>
+    </w:lvl>
+    <w:lvl w:ilvl="4" w:tplc="04160003" w:tentative="1">
+      <w:start w:val="1"/>
+      <w:numFmt w:val="bullet"/>
+      <w:lvlText w:val="o"/>
+      <w:lvlJc w:val="left"/>
+      <w:pPr>
+        <w:ind w:left="3600" w:hanging="360"/>
+      </w:pPr>
+      <w:rPr>
+        <w:rFonts w:ascii="Courier New" w:hAnsi="Courier New" w:cs="Courier New" w:hint="default"/>
+      </w:rPr>
+    </w:lvl>
+    <w:lvl w:ilvl="5" w:tplc="04160005" w:tentative="1">
+      <w:start w:val="1"/>
+      <w:numFmt w:val="bullet"/>
+      <w:lvlText w:val=""/>
+      <w:lvlJc w:val="left"/>
+      <w:pPr>
+        <w:ind w:left="4320" w:hanging="360"/>
+      </w:pPr>
+      <w:rPr>
+        <w:rFonts w:ascii="Wingdings" w:hAnsi="Wingdings" w:hint="default"/>
+      </w:rPr>
+    </w:lvl>
+    <w:lvl w:ilvl="6" w:tplc="04160001" w:tentative="1">
+      <w:start w:val="1"/>
+      <w:numFmt w:val="bullet"/>
+      <w:lvlText w:val=""/>
+      <w:lvlJc w:val="left"/>
+      <w:pPr>
+        <w:ind w:left="5040" w:hanging="360"/>
+      </w:pPr>
+      <w:rPr>
+        <w:rFonts w:ascii="Symbol" w:hAnsi="Symbol" w:hint="default"/>
+      </w:rPr>
+    </w:lvl>
+    <w:lvl w:ilvl="7" w:tplc="04160003" w:tentative="1">
+      <w:start w:val="1"/>
+      <w:numFmt w:val="bullet"/>
+      <w:lvlText w:val="o"/>
+      <w:lvlJc w:val="left"/>
+      <w:pPr>
+        <w:ind w:left="5760" w:hanging="360"/>
+      </w:pPr>
+      <w:rPr>
+        <w:rFonts w:ascii="Courier New" w:hAnsi="Courier New" w:cs="Courier New" w:hint="default"/>
+      </w:rPr>
+    </w:lvl>
+    <w:lvl w:ilvl="8" w:tplc="04160005" w:tentative="1">
+      <w:start w:val="1"/>
+      <w:numFmt w:val="bullet"/>
+      <w:lvlText w:val=""/>
+      <w:lvlJc w:val="left"/>
+      <w:pPr>
+        <w:ind w:left="6480" w:hanging="360"/>
+      </w:pPr>
+      <w:rPr>
+        <w:rFonts w:ascii="Wingdings" w:hAnsi="Wingdings" w:hint="default"/>
+      </w:rPr>
+    </w:lvl>
+  </w:abstractNum>
+  <w:abstractNum w:abstractNumId="20" w15:restartNumberingAfterBreak="0">
     <w:nsid w:val="43F26983"/>
     <w:multiLevelType w:val="multilevel"/>
     <w:tmpl w:val="1E482440"/>
@@ -12067,7 +13203,7 @@
       </w:rPr>
     </w:lvl>
   </w:abstractNum>
-  <w:abstractNum w:abstractNumId="18">
+  <w:abstractNum w:abstractNumId="21" w15:restartNumberingAfterBreak="0">
     <w:nsid w:val="5584027B"/>
     <w:multiLevelType w:val="hybridMultilevel"/>
     <w:tmpl w:val="B394E1E2"/>
@@ -12153,7 +13289,7 @@
       </w:pPr>
     </w:lvl>
   </w:abstractNum>
-  <w:abstractNum w:abstractNumId="19">
+  <w:abstractNum w:abstractNumId="22" w15:restartNumberingAfterBreak="0">
     <w:nsid w:val="5F2F46EB"/>
     <w:multiLevelType w:val="multilevel"/>
     <w:tmpl w:val="D4DCBC9C"/>
@@ -12293,7 +13429,7 @@
       </w:rPr>
     </w:lvl>
   </w:abstractNum>
-  <w:abstractNum w:abstractNumId="20">
+  <w:abstractNum w:abstractNumId="23" w15:restartNumberingAfterBreak="0">
     <w:nsid w:val="63447252"/>
     <w:multiLevelType w:val="hybridMultilevel"/>
     <w:tmpl w:val="CCF684C8"/>
@@ -12409,7 +13545,7 @@
       </w:pPr>
     </w:lvl>
   </w:abstractNum>
-  <w:abstractNum w:abstractNumId="21">
+  <w:abstractNum w:abstractNumId="24" w15:restartNumberingAfterBreak="0">
     <w:nsid w:val="63E512F1"/>
     <w:multiLevelType w:val="hybridMultilevel"/>
     <w:tmpl w:val="BA363936"/>
@@ -12522,7 +13658,7 @@
       </w:rPr>
     </w:lvl>
   </w:abstractNum>
-  <w:abstractNum w:abstractNumId="22">
+  <w:abstractNum w:abstractNumId="25" w15:restartNumberingAfterBreak="0">
     <w:nsid w:val="729A5C18"/>
     <w:multiLevelType w:val="singleLevel"/>
     <w:tmpl w:val="AE162D36"/>
@@ -12541,80 +13677,89 @@
       </w:rPr>
     </w:lvl>
   </w:abstractNum>
-  <w:num w:numId="1">
-    <w:abstractNumId w:val="4"/>
+  <w:num w:numId="1" w16cid:durableId="1932858765">
+    <w:abstractNumId w:val="5"/>
   </w:num>
-  <w:num w:numId="2">
+  <w:num w:numId="2" w16cid:durableId="1748575309">
+    <w:abstractNumId w:val="23"/>
+  </w:num>
+  <w:num w:numId="3" w16cid:durableId="1052771529">
     <w:abstractNumId w:val="20"/>
   </w:num>
-  <w:num w:numId="3">
+  <w:num w:numId="4" w16cid:durableId="2102526487">
+    <w:abstractNumId w:val="8"/>
+  </w:num>
+  <w:num w:numId="5" w16cid:durableId="1830556393">
+    <w:abstractNumId w:val="1"/>
+  </w:num>
+  <w:num w:numId="6" w16cid:durableId="826558269">
+    <w:abstractNumId w:val="13"/>
+  </w:num>
+  <w:num w:numId="7" w16cid:durableId="800733241">
+    <w:abstractNumId w:val="7"/>
+  </w:num>
+  <w:num w:numId="8" w16cid:durableId="335499202">
+    <w:abstractNumId w:val="22"/>
+  </w:num>
+  <w:num w:numId="9" w16cid:durableId="1825387971">
+    <w:abstractNumId w:val="6"/>
+  </w:num>
+  <w:num w:numId="10" w16cid:durableId="854729536">
+    <w:abstractNumId w:val="0"/>
+  </w:num>
+  <w:num w:numId="11" w16cid:durableId="1691712697">
     <w:abstractNumId w:val="17"/>
   </w:num>
-  <w:num w:numId="4">
-    <w:abstractNumId w:val="7"/>
+  <w:num w:numId="12" w16cid:durableId="1294797391">
+    <w:abstractNumId w:val="14"/>
   </w:num>
-  <w:num w:numId="5">
-    <w:abstractNumId w:val="1"/>
+  <w:num w:numId="13" w16cid:durableId="1775205469">
+    <w:abstractNumId w:val="25"/>
   </w:num>
-  <w:num w:numId="6">
+  <w:num w:numId="14" w16cid:durableId="56784577">
+    <w:abstractNumId w:val="10"/>
+  </w:num>
+  <w:num w:numId="15" w16cid:durableId="120541854">
+    <w:abstractNumId w:val="9"/>
+  </w:num>
+  <w:num w:numId="16" w16cid:durableId="831483725">
+    <w:abstractNumId w:val="11"/>
+  </w:num>
+  <w:num w:numId="17" w16cid:durableId="952326271">
+    <w:abstractNumId w:val="15"/>
+  </w:num>
+  <w:num w:numId="18" w16cid:durableId="22950928">
+    <w:abstractNumId w:val="21"/>
+  </w:num>
+  <w:num w:numId="19" w16cid:durableId="2046833799">
     <w:abstractNumId w:val="12"/>
   </w:num>
-  <w:num w:numId="7">
-    <w:abstractNumId w:val="6"/>
+  <w:num w:numId="20" w16cid:durableId="2048604843">
+    <w:abstractNumId w:val="3"/>
   </w:num>
-  <w:num w:numId="8">
+  <w:num w:numId="21" w16cid:durableId="325327003">
+    <w:abstractNumId w:val="24"/>
+  </w:num>
+  <w:num w:numId="22" w16cid:durableId="244535358">
+    <w:abstractNumId w:val="2"/>
+  </w:num>
+  <w:num w:numId="23" w16cid:durableId="1723555043">
+    <w:abstractNumId w:val="16"/>
+  </w:num>
+  <w:num w:numId="24" w16cid:durableId="324167541">
+    <w:abstractNumId w:val="18"/>
+  </w:num>
+  <w:num w:numId="25" w16cid:durableId="982730674">
     <w:abstractNumId w:val="19"/>
   </w:num>
-  <w:num w:numId="9">
-    <w:abstractNumId w:val="5"/>
-  </w:num>
-  <w:num w:numId="10">
-    <w:abstractNumId w:val="0"/>
-  </w:num>
-  <w:num w:numId="11">
-    <w:abstractNumId w:val="16"/>
-  </w:num>
-  <w:num w:numId="12">
-    <w:abstractNumId w:val="13"/>
-  </w:num>
-  <w:num w:numId="13">
-    <w:abstractNumId w:val="22"/>
-  </w:num>
-  <w:num w:numId="14">
-    <w:abstractNumId w:val="9"/>
-  </w:num>
-  <w:num w:numId="15">
-    <w:abstractNumId w:val="8"/>
-  </w:num>
-  <w:num w:numId="16">
-    <w:abstractNumId w:val="10"/>
-  </w:num>
-  <w:num w:numId="17">
-    <w:abstractNumId w:val="14"/>
-  </w:num>
-  <w:num w:numId="18">
-    <w:abstractNumId w:val="18"/>
-  </w:num>
-  <w:num w:numId="19">
-    <w:abstractNumId w:val="11"/>
-  </w:num>
-  <w:num w:numId="20">
-    <w:abstractNumId w:val="3"/>
-  </w:num>
-  <w:num w:numId="21">
-    <w:abstractNumId w:val="21"/>
-  </w:num>
-  <w:num w:numId="22">
-    <w:abstractNumId w:val="2"/>
-  </w:num>
-  <w:num w:numId="23">
-    <w:abstractNumId w:val="15"/>
+  <w:num w:numId="26" w16cid:durableId="1561406717">
+    <w:abstractNumId w:val="4"/>
   </w:num>
 </w:numbering>
 </file>
 
 <file path=word/styles.xml><?xml version="1.0" encoding="utf-8"?>
-<w:styles xmlns:mc="http://schemas.openxmlformats.org/markup-compatibility/2006" xmlns:r="http://schemas.openxmlformats.org/officeDocument/2006/relationships" xmlns:w="http://schemas.openxmlformats.org/wordprocessingml/2006/main" xmlns:w14="http://schemas.microsoft.com/office/word/2010/wordml" mc:Ignorable="w14">
+<w:styles xmlns:mc="http://schemas.openxmlformats.org/markup-compatibility/2006" xmlns:r="http://schemas.openxmlformats.org/officeDocument/2006/relationships" xmlns:w="http://schemas.openxmlformats.org/wordprocessingml/2006/main" xmlns:w14="http://schemas.microsoft.com/office/word/2010/wordml" xmlns:w15="http://schemas.microsoft.com/office/word/2012/wordml" xmlns:w16cex="http://schemas.microsoft.com/office/word/2018/wordml/cex" xmlns:w16cid="http://schemas.microsoft.com/office/word/2016/wordml/cid" xmlns:w16="http://schemas.microsoft.com/office/word/2018/wordml" xmlns:w16du="http://schemas.microsoft.com/office/word/2023/wordml/word16du" xmlns:w16sdtdh="http://schemas.microsoft.com/office/word/2020/wordml/sdtdatahash" xmlns:w16sdtfl="http://schemas.microsoft.com/office/word/2024/wordml/sdtformatlock" xmlns:w16se="http://schemas.microsoft.com/office/word/2015/wordml/symex" mc:Ignorable="w14 w15 w16se w16cid w16 w16cex w16sdtdh w16sdtfl w16du">
   <w:docDefaults>
     <w:rPrDefault>
       <w:rPr>
@@ -12624,144 +13769,383 @@
     </w:rPrDefault>
     <w:pPrDefault/>
   </w:docDefaults>
-  <w:latentStyles w:defLockedState="0" w:defUIPriority="99" w:defSemiHidden="1" w:defUnhideWhenUsed="1" w:defQFormat="0" w:count="267">
-    <w:lsdException w:name="Normal" w:semiHidden="0" w:uiPriority="0" w:unhideWhenUsed="0" w:qFormat="1"/>
-    <w:lsdException w:name="heading 1" w:semiHidden="0" w:uiPriority="9" w:unhideWhenUsed="0" w:qFormat="1"/>
-    <w:lsdException w:name="heading 2" w:semiHidden="0" w:uiPriority="9" w:unhideWhenUsed="0" w:qFormat="1"/>
-    <w:lsdException w:name="heading 3" w:semiHidden="0" w:uiPriority="9" w:unhideWhenUsed="0" w:qFormat="1"/>
-    <w:lsdException w:name="heading 4" w:uiPriority="9" w:qFormat="1"/>
-    <w:lsdException w:name="heading 5" w:uiPriority="9" w:qFormat="1"/>
-    <w:lsdException w:name="heading 6" w:uiPriority="9" w:qFormat="1"/>
-    <w:lsdException w:name="heading 7" w:uiPriority="9" w:qFormat="1"/>
-    <w:lsdException w:name="heading 8" w:uiPriority="9" w:qFormat="1"/>
-    <w:lsdException w:name="heading 9" w:uiPriority="9" w:qFormat="1"/>
-    <w:lsdException w:name="toc 1" w:uiPriority="39"/>
-    <w:lsdException w:name="toc 2" w:uiPriority="39"/>
-    <w:lsdException w:name="toc 3" w:uiPriority="39"/>
-    <w:lsdException w:name="toc 4" w:uiPriority="39"/>
-    <w:lsdException w:name="toc 5" w:uiPriority="39"/>
-    <w:lsdException w:name="toc 6" w:uiPriority="39"/>
-    <w:lsdException w:name="toc 7" w:uiPriority="39"/>
-    <w:lsdException w:name="toc 8" w:uiPriority="39"/>
-    <w:lsdException w:name="toc 9" w:uiPriority="39"/>
-    <w:lsdException w:name="caption" w:uiPriority="35" w:qFormat="1"/>
-    <w:lsdException w:name="Title" w:semiHidden="0" w:uiPriority="10" w:unhideWhenUsed="0" w:qFormat="1"/>
-    <w:lsdException w:name="Default Paragraph Font" w:uiPriority="1"/>
-    <w:lsdException w:name="Subtitle" w:semiHidden="0" w:uiPriority="11" w:unhideWhenUsed="0" w:qFormat="1"/>
-    <w:lsdException w:name="Strong" w:semiHidden="0" w:uiPriority="22" w:unhideWhenUsed="0" w:qFormat="1"/>
-    <w:lsdException w:name="Emphasis" w:semiHidden="0" w:uiPriority="20" w:unhideWhenUsed="0" w:qFormat="1"/>
-    <w:lsdException w:name="Table Grid" w:semiHidden="0" w:uiPriority="59" w:unhideWhenUsed="0"/>
-    <w:lsdException w:name="Placeholder Text" w:unhideWhenUsed="0"/>
-    <w:lsdException w:name="No Spacing" w:semiHidden="0" w:uiPriority="1" w:unhideWhenUsed="0" w:qFormat="1"/>
-    <w:lsdException w:name="Light Shading" w:semiHidden="0" w:uiPriority="60" w:unhideWhenUsed="0"/>
-    <w:lsdException w:name="Light List" w:semiHidden="0" w:uiPriority="61" w:unhideWhenUsed="0"/>
-    <w:lsdException w:name="Light Grid" w:semiHidden="0" w:uiPriority="62" w:unhideWhenUsed="0"/>
-    <w:lsdException w:name="Medium Shading 1" w:semiHidden="0" w:uiPriority="63" w:unhideWhenUsed="0"/>
-    <w:lsdException w:name="Medium Shading 2" w:semiHidden="0" w:uiPriority="64" w:unhideWhenUsed="0"/>
-    <w:lsdException w:name="Medium List 1" w:semiHidden="0" w:uiPriority="65" w:unhideWhenUsed="0"/>
-    <w:lsdException w:name="Medium List 2" w:semiHidden="0" w:uiPriority="66" w:unhideWhenUsed="0"/>
-    <w:lsdException w:name="Medium Grid 1" w:semiHidden="0" w:uiPriority="67" w:unhideWhenUsed="0"/>
-    <w:lsdException w:name="Medium Grid 2" w:semiHidden="0" w:uiPriority="68" w:unhideWhenUsed="0"/>
-    <w:lsdException w:name="Medium Grid 3" w:semiHidden="0" w:uiPriority="69" w:unhideWhenUsed="0"/>
-    <w:lsdException w:name="Dark List" w:semiHidden="0" w:uiPriority="70" w:unhideWhenUsed="0"/>
-    <w:lsdException w:name="Colorful Shading" w:semiHidden="0" w:uiPriority="71" w:unhideWhenUsed="0"/>
-    <w:lsdException w:name="Colorful List" w:semiHidden="0" w:uiPriority="72" w:unhideWhenUsed="0"/>
-    <w:lsdException w:name="Colorful Grid" w:semiHidden="0" w:uiPriority="73" w:unhideWhenUsed="0"/>
-    <w:lsdException w:name="Light Shading Accent 1" w:semiHidden="0" w:uiPriority="60" w:unhideWhenUsed="0"/>
-    <w:lsdException w:name="Light List Accent 1" w:semiHidden="0" w:uiPriority="61" w:unhideWhenUsed="0"/>
-    <w:lsdException w:name="Light Grid Accent 1" w:semiHidden="0" w:uiPriority="62" w:unhideWhenUsed="0"/>
-    <w:lsdException w:name="Medium Shading 1 Accent 1" w:semiHidden="0" w:uiPriority="63" w:unhideWhenUsed="0"/>
-    <w:lsdException w:name="Medium Shading 2 Accent 1" w:semiHidden="0" w:uiPriority="64" w:unhideWhenUsed="0"/>
-    <w:lsdException w:name="Medium List 1 Accent 1" w:semiHidden="0" w:uiPriority="65" w:unhideWhenUsed="0"/>
-    <w:lsdException w:name="Revision" w:unhideWhenUsed="0"/>
-    <w:lsdException w:name="List Paragraph" w:semiHidden="0" w:uiPriority="34" w:unhideWhenUsed="0" w:qFormat="1"/>
-    <w:lsdException w:name="Quote" w:semiHidden="0" w:uiPriority="29" w:unhideWhenUsed="0" w:qFormat="1"/>
-    <w:lsdException w:name="Intense Quote" w:semiHidden="0" w:uiPriority="30" w:unhideWhenUsed="0" w:qFormat="1"/>
-    <w:lsdException w:name="Medium List 2 Accent 1" w:semiHidden="0" w:uiPriority="66" w:unhideWhenUsed="0"/>
-    <w:lsdException w:name="Medium Grid 1 Accent 1" w:semiHidden="0" w:uiPriority="67" w:unhideWhenUsed="0"/>
-    <w:lsdException w:name="Medium Grid 2 Accent 1" w:semiHidden="0" w:uiPriority="68" w:unhideWhenUsed="0"/>
-    <w:lsdException w:name="Medium Grid 3 Accent 1" w:semiHidden="0" w:uiPriority="69" w:unhideWhenUsed="0"/>
-    <w:lsdException w:name="Dark List Accent 1" w:semiHidden="0" w:uiPriority="70" w:unhideWhenUsed="0"/>
-    <w:lsdException w:name="Colorful Shading Accent 1" w:semiHidden="0" w:uiPriority="71" w:unhideWhenUsed="0"/>
-    <w:lsdException w:name="Colorful List Accent 1" w:semiHidden="0" w:uiPriority="72" w:unhideWhenUsed="0"/>
-    <w:lsdException w:name="Colorful Grid Accent 1" w:semiHidden="0" w:uiPriority="73" w:unhideWhenUsed="0"/>
-    <w:lsdException w:name="Light Shading Accent 2" w:semiHidden="0" w:uiPriority="60" w:unhideWhenUsed="0"/>
-    <w:lsdException w:name="Light List Accent 2" w:semiHidden="0" w:uiPriority="61" w:unhideWhenUsed="0"/>
-    <w:lsdException w:name="Light Grid Accent 2" w:semiHidden="0" w:uiPriority="62" w:unhideWhenUsed="0"/>
-    <w:lsdException w:name="Medium Shading 1 Accent 2" w:semiHidden="0" w:uiPriority="63" w:unhideWhenUsed="0"/>
-    <w:lsdException w:name="Medium Shading 2 Accent 2" w:semiHidden="0" w:uiPriority="64" w:unhideWhenUsed="0"/>
-    <w:lsdException w:name="Medium List 1 Accent 2" w:semiHidden="0" w:uiPriority="65" w:unhideWhenUsed="0"/>
-    <w:lsdException w:name="Medium List 2 Accent 2" w:semiHidden="0" w:uiPriority="66" w:unhideWhenUsed="0"/>
-    <w:lsdException w:name="Medium Grid 1 Accent 2" w:semiHidden="0" w:uiPriority="67" w:unhideWhenUsed="0"/>
-    <w:lsdException w:name="Medium Grid 2 Accent 2" w:semiHidden="0" w:uiPriority="68" w:unhideWhenUsed="0"/>
-    <w:lsdException w:name="Medium Grid 3 Accent 2" w:semiHidden="0" w:uiPriority="69" w:unhideWhenUsed="0"/>
-    <w:lsdException w:name="Dark List Accent 2" w:semiHidden="0" w:uiPriority="70" w:unhideWhenUsed="0"/>
-    <w:lsdException w:name="Colorful Shading Accent 2" w:semiHidden="0" w:uiPriority="71" w:unhideWhenUsed="0"/>
-    <w:lsdException w:name="Colorful List Accent 2" w:semiHidden="0" w:uiPriority="72" w:unhideWhenUsed="0"/>
-    <w:lsdException w:name="Colorful Grid Accent 2" w:semiHidden="0" w:uiPriority="73" w:unhideWhenUsed="0"/>
-    <w:lsdException w:name="Light Shading Accent 3" w:semiHidden="0" w:uiPriority="60" w:unhideWhenUsed="0"/>
-    <w:lsdException w:name="Light List Accent 3" w:semiHidden="0" w:uiPriority="61" w:unhideWhenUsed="0"/>
-    <w:lsdException w:name="Light Grid Accent 3" w:semiHidden="0" w:uiPriority="62" w:unhideWhenUsed="0"/>
-    <w:lsdException w:name="Medium Shading 1 Accent 3" w:semiHidden="0" w:uiPriority="63" w:unhideWhenUsed="0"/>
-    <w:lsdException w:name="Medium Shading 2 Accent 3" w:semiHidden="0" w:uiPriority="64" w:unhideWhenUsed="0"/>
-    <w:lsdException w:name="Medium List 1 Accent 3" w:semiHidden="0" w:uiPriority="65" w:unhideWhenUsed="0"/>
-    <w:lsdException w:name="Medium List 2 Accent 3" w:semiHidden="0" w:uiPriority="66" w:unhideWhenUsed="0"/>
-    <w:lsdException w:name="Medium Grid 1 Accent 3" w:semiHidden="0" w:uiPriority="67" w:unhideWhenUsed="0"/>
-    <w:lsdException w:name="Medium Grid 2 Accent 3" w:semiHidden="0" w:uiPriority="68" w:unhideWhenUsed="0"/>
-    <w:lsdException w:name="Medium Grid 3 Accent 3" w:semiHidden="0" w:uiPriority="69" w:unhideWhenUsed="0"/>
-    <w:lsdException w:name="Dark List Accent 3" w:semiHidden="0" w:uiPriority="70" w:unhideWhenUsed="0"/>
-    <w:lsdException w:name="Colorful Shading Accent 3" w:semiHidden="0" w:uiPriority="71" w:unhideWhenUsed="0"/>
-    <w:lsdException w:name="Colorful List Accent 3" w:semiHidden="0" w:uiPriority="72" w:unhideWhenUsed="0"/>
-    <w:lsdException w:name="Colorful Grid Accent 3" w:semiHidden="0" w:uiPriority="73" w:unhideWhenUsed="0"/>
-    <w:lsdException w:name="Light Shading Accent 4" w:semiHidden="0" w:uiPriority="60" w:unhideWhenUsed="0"/>
-    <w:lsdException w:name="Light List Accent 4" w:semiHidden="0" w:uiPriority="61" w:unhideWhenUsed="0"/>
-    <w:lsdException w:name="Light Grid Accent 4" w:semiHidden="0" w:uiPriority="62" w:unhideWhenUsed="0"/>
-    <w:lsdException w:name="Medium Shading 1 Accent 4" w:semiHidden="0" w:uiPriority="63" w:unhideWhenUsed="0"/>
-    <w:lsdException w:name="Medium Shading 2 Accent 4" w:semiHidden="0" w:uiPriority="64" w:unhideWhenUsed="0"/>
-    <w:lsdException w:name="Medium List 1 Accent 4" w:semiHidden="0" w:uiPriority="65" w:unhideWhenUsed="0"/>
-    <w:lsdException w:name="Medium List 2 Accent 4" w:semiHidden="0" w:uiPriority="66" w:unhideWhenUsed="0"/>
-    <w:lsdException w:name="Medium Grid 1 Accent 4" w:semiHidden="0" w:uiPriority="67" w:unhideWhenUsed="0"/>
-    <w:lsdException w:name="Medium Grid 2 Accent 4" w:semiHidden="0" w:uiPriority="68" w:unhideWhenUsed="0"/>
-    <w:lsdException w:name="Medium Grid 3 Accent 4" w:semiHidden="0" w:uiPriority="69" w:unhideWhenUsed="0"/>
-    <w:lsdException w:name="Dark List Accent 4" w:semiHidden="0" w:uiPriority="70" w:unhideWhenUsed="0"/>
-    <w:lsdException w:name="Colorful Shading Accent 4" w:semiHidden="0" w:uiPriority="71" w:unhideWhenUsed="0"/>
-    <w:lsdException w:name="Colorful List Accent 4" w:semiHidden="0" w:uiPriority="72" w:unhideWhenUsed="0"/>
-    <w:lsdException w:name="Colorful Grid Accent 4" w:semiHidden="0" w:uiPriority="73" w:unhideWhenUsed="0"/>
-    <w:lsdException w:name="Light Shading Accent 5" w:semiHidden="0" w:uiPriority="60" w:unhideWhenUsed="0"/>
-    <w:lsdException w:name="Light List Accent 5" w:semiHidden="0" w:uiPriority="61" w:unhideWhenUsed="0"/>
-    <w:lsdException w:name="Light Grid Accent 5" w:semiHidden="0" w:uiPriority="62" w:unhideWhenUsed="0"/>
-    <w:lsdException w:name="Medium Shading 1 Accent 5" w:semiHidden="0" w:uiPriority="63" w:unhideWhenUsed="0"/>
-    <w:lsdException w:name="Medium Shading 2 Accent 5" w:semiHidden="0" w:uiPriority="64" w:unhideWhenUsed="0"/>
-    <w:lsdException w:name="Medium List 1 Accent 5" w:semiHidden="0" w:uiPriority="65" w:unhideWhenUsed="0"/>
-    <w:lsdException w:name="Medium List 2 Accent 5" w:semiHidden="0" w:uiPriority="66" w:unhideWhenUsed="0"/>
-    <w:lsdException w:name="Medium Grid 1 Accent 5" w:semiHidden="0" w:uiPriority="67" w:unhideWhenUsed="0"/>
-    <w:lsdException w:name="Medium Grid 2 Accent 5" w:semiHidden="0" w:uiPriority="68" w:unhideWhenUsed="0"/>
-    <w:lsdException w:name="Medium Grid 3 Accent 5" w:semiHidden="0" w:uiPriority="69" w:unhideWhenUsed="0"/>
-    <w:lsdException w:name="Dark List Accent 5" w:semiHidden="0" w:uiPriority="70" w:unhideWhenUsed="0"/>
-    <w:lsdException w:name="Colorful Shading Accent 5" w:semiHidden="0" w:uiPriority="71" w:unhideWhenUsed="0"/>
-    <w:lsdException w:name="Colorful List Accent 5" w:semiHidden="0" w:uiPriority="72" w:unhideWhenUsed="0"/>
-    <w:lsdException w:name="Colorful Grid Accent 5" w:semiHidden="0" w:uiPriority="73" w:unhideWhenUsed="0"/>
-    <w:lsdException w:name="Light Shading Accent 6" w:semiHidden="0" w:uiPriority="60" w:unhideWhenUsed="0"/>
-    <w:lsdException w:name="Light List Accent 6" w:semiHidden="0" w:uiPriority="61" w:unhideWhenUsed="0"/>
-    <w:lsdException w:name="Light Grid Accent 6" w:semiHidden="0" w:uiPriority="62" w:unhideWhenUsed="0"/>
-    <w:lsdException w:name="Medium Shading 1 Accent 6" w:semiHidden="0" w:uiPriority="63" w:unhideWhenUsed="0"/>
-    <w:lsdException w:name="Medium Shading 2 Accent 6" w:semiHidden="0" w:uiPriority="64" w:unhideWhenUsed="0"/>
-    <w:lsdException w:name="Medium List 1 Accent 6" w:semiHidden="0" w:uiPriority="65" w:unhideWhenUsed="0"/>
-    <w:lsdException w:name="Medium List 2 Accent 6" w:semiHidden="0" w:uiPriority="66" w:unhideWhenUsed="0"/>
-    <w:lsdException w:name="Medium Grid 1 Accent 6" w:semiHidden="0" w:uiPriority="67" w:unhideWhenUsed="0"/>
-    <w:lsdException w:name="Medium Grid 2 Accent 6" w:semiHidden="0" w:uiPriority="68" w:unhideWhenUsed="0"/>
-    <w:lsdException w:name="Medium Grid 3 Accent 6" w:semiHidden="0" w:uiPriority="69" w:unhideWhenUsed="0"/>
-    <w:lsdException w:name="Dark List Accent 6" w:semiHidden="0" w:uiPriority="70" w:unhideWhenUsed="0"/>
-    <w:lsdException w:name="Colorful Shading Accent 6" w:semiHidden="0" w:uiPriority="71" w:unhideWhenUsed="0"/>
-    <w:lsdException w:name="Colorful List Accent 6" w:semiHidden="0" w:uiPriority="72" w:unhideWhenUsed="0"/>
-    <w:lsdException w:name="Colorful Grid Accent 6" w:semiHidden="0" w:uiPriority="73" w:unhideWhenUsed="0"/>
-    <w:lsdException w:name="Subtle Emphasis" w:semiHidden="0" w:uiPriority="19" w:unhideWhenUsed="0" w:qFormat="1"/>
-    <w:lsdException w:name="Intense Emphasis" w:semiHidden="0" w:uiPriority="21" w:unhideWhenUsed="0" w:qFormat="1"/>
-    <w:lsdException w:name="Subtle Reference" w:semiHidden="0" w:uiPriority="31" w:unhideWhenUsed="0" w:qFormat="1"/>
-    <w:lsdException w:name="Intense Reference" w:semiHidden="0" w:uiPriority="32" w:unhideWhenUsed="0" w:qFormat="1"/>
-    <w:lsdException w:name="Book Title" w:semiHidden="0" w:uiPriority="33" w:unhideWhenUsed="0" w:qFormat="1"/>
-    <w:lsdException w:name="Bibliography" w:uiPriority="37"/>
-    <w:lsdException w:name="TOC Heading" w:uiPriority="39" w:qFormat="1"/>
+  <w:latentStyles w:defLockedState="0" w:defUIPriority="99" w:defSemiHidden="0" w:defUnhideWhenUsed="0" w:defQFormat="0" w:count="376">
+    <w:lsdException w:name="Normal" w:uiPriority="0" w:qFormat="1"/>
+    <w:lsdException w:name="heading 1" w:uiPriority="9" w:qFormat="1"/>
+    <w:lsdException w:name="heading 2" w:uiPriority="9" w:qFormat="1"/>
+    <w:lsdException w:name="heading 3" w:uiPriority="9" w:qFormat="1"/>
+    <w:lsdException w:name="heading 4" w:semiHidden="1" w:uiPriority="9" w:unhideWhenUsed="1" w:qFormat="1"/>
+    <w:lsdException w:name="heading 5" w:semiHidden="1" w:uiPriority="9" w:unhideWhenUsed="1" w:qFormat="1"/>
+    <w:lsdException w:name="heading 6" w:semiHidden="1" w:uiPriority="9" w:unhideWhenUsed="1" w:qFormat="1"/>
+    <w:lsdException w:name="heading 7" w:semiHidden="1" w:uiPriority="9" w:unhideWhenUsed="1" w:qFormat="1"/>
+    <w:lsdException w:name="heading 8" w:semiHidden="1" w:uiPriority="9" w:unhideWhenUsed="1" w:qFormat="1"/>
+    <w:lsdException w:name="heading 9" w:semiHidden="1" w:uiPriority="9" w:unhideWhenUsed="1" w:qFormat="1"/>
+    <w:lsdException w:name="index 1" w:semiHidden="1" w:unhideWhenUsed="1"/>
+    <w:lsdException w:name="index 2" w:semiHidden="1" w:unhideWhenUsed="1"/>
+    <w:lsdException w:name="index 3" w:semiHidden="1" w:unhideWhenUsed="1"/>
+    <w:lsdException w:name="index 4" w:semiHidden="1" w:unhideWhenUsed="1"/>
+    <w:lsdException w:name="index 5" w:semiHidden="1" w:unhideWhenUsed="1"/>
+    <w:lsdException w:name="index 6" w:semiHidden="1" w:unhideWhenUsed="1"/>
+    <w:lsdException w:name="index 7" w:semiHidden="1" w:unhideWhenUsed="1"/>
+    <w:lsdException w:name="index 8" w:semiHidden="1" w:unhideWhenUsed="1"/>
+    <w:lsdException w:name="index 9" w:semiHidden="1" w:unhideWhenUsed="1"/>
+    <w:lsdException w:name="toc 1" w:semiHidden="1" w:uiPriority="39" w:unhideWhenUsed="1"/>
+    <w:lsdException w:name="toc 2" w:semiHidden="1" w:uiPriority="39" w:unhideWhenUsed="1"/>
+    <w:lsdException w:name="toc 3" w:semiHidden="1" w:uiPriority="39" w:unhideWhenUsed="1"/>
+    <w:lsdException w:name="toc 4" w:semiHidden="1" w:uiPriority="39" w:unhideWhenUsed="1"/>
+    <w:lsdException w:name="toc 5" w:semiHidden="1" w:uiPriority="39" w:unhideWhenUsed="1"/>
+    <w:lsdException w:name="toc 6" w:semiHidden="1" w:uiPriority="39" w:unhideWhenUsed="1"/>
+    <w:lsdException w:name="toc 7" w:semiHidden="1" w:uiPriority="39" w:unhideWhenUsed="1"/>
+    <w:lsdException w:name="toc 8" w:semiHidden="1" w:uiPriority="39" w:unhideWhenUsed="1"/>
+    <w:lsdException w:name="toc 9" w:semiHidden="1" w:uiPriority="39" w:unhideWhenUsed="1"/>
+    <w:lsdException w:name="Normal Indent" w:semiHidden="1" w:unhideWhenUsed="1"/>
+    <w:lsdException w:name="footnote text" w:semiHidden="1" w:unhideWhenUsed="1"/>
+    <w:lsdException w:name="annotation text" w:semiHidden="1" w:unhideWhenUsed="1"/>
+    <w:lsdException w:name="header" w:semiHidden="1" w:unhideWhenUsed="1"/>
+    <w:lsdException w:name="footer" w:semiHidden="1" w:unhideWhenUsed="1"/>
+    <w:lsdException w:name="index heading" w:semiHidden="1" w:unhideWhenUsed="1"/>
+    <w:lsdException w:name="caption" w:semiHidden="1" w:uiPriority="35" w:unhideWhenUsed="1" w:qFormat="1"/>
+    <w:lsdException w:name="table of figures" w:semiHidden="1" w:unhideWhenUsed="1"/>
+    <w:lsdException w:name="envelope address" w:semiHidden="1" w:unhideWhenUsed="1"/>
+    <w:lsdException w:name="envelope return" w:semiHidden="1" w:unhideWhenUsed="1"/>
+    <w:lsdException w:name="footnote reference" w:semiHidden="1" w:unhideWhenUsed="1"/>
+    <w:lsdException w:name="annotation reference" w:semiHidden="1" w:unhideWhenUsed="1"/>
+    <w:lsdException w:name="line number" w:semiHidden="1" w:unhideWhenUsed="1"/>
+    <w:lsdException w:name="page number" w:semiHidden="1" w:unhideWhenUsed="1"/>
+    <w:lsdException w:name="endnote reference" w:semiHidden="1" w:unhideWhenUsed="1"/>
+    <w:lsdException w:name="endnote text" w:semiHidden="1" w:unhideWhenUsed="1"/>
+    <w:lsdException w:name="table of authorities" w:semiHidden="1" w:unhideWhenUsed="1"/>
+    <w:lsdException w:name="macro" w:semiHidden="1" w:unhideWhenUsed="1"/>
+    <w:lsdException w:name="toa heading" w:semiHidden="1" w:unhideWhenUsed="1"/>
+    <w:lsdException w:name="List" w:semiHidden="1" w:unhideWhenUsed="1"/>
+    <w:lsdException w:name="List Bullet" w:semiHidden="1" w:unhideWhenUsed="1"/>
+    <w:lsdException w:name="List Number" w:semiHidden="1" w:unhideWhenUsed="1"/>
+    <w:lsdException w:name="List 2" w:semiHidden="1" w:unhideWhenUsed="1"/>
+    <w:lsdException w:name="List 3" w:semiHidden="1" w:unhideWhenUsed="1"/>
+    <w:lsdException w:name="List 4" w:semiHidden="1" w:unhideWhenUsed="1"/>
+    <w:lsdException w:name="List 5" w:semiHidden="1" w:unhideWhenUsed="1"/>
+    <w:lsdException w:name="List Bullet 2" w:semiHidden="1" w:unhideWhenUsed="1"/>
+    <w:lsdException w:name="List Bullet 3" w:semiHidden="1" w:unhideWhenUsed="1"/>
+    <w:lsdException w:name="List Bullet 4" w:semiHidden="1" w:unhideWhenUsed="1"/>
+    <w:lsdException w:name="List Bullet 5" w:semiHidden="1" w:unhideWhenUsed="1"/>
+    <w:lsdException w:name="List Number 2" w:semiHidden="1" w:unhideWhenUsed="1"/>
+    <w:lsdException w:name="List Number 3" w:semiHidden="1" w:unhideWhenUsed="1"/>
+    <w:lsdException w:name="List Number 4" w:semiHidden="1" w:unhideWhenUsed="1"/>
+    <w:lsdException w:name="List Number 5" w:semiHidden="1" w:unhideWhenUsed="1"/>
+    <w:lsdException w:name="Title" w:uiPriority="10" w:qFormat="1"/>
+    <w:lsdException w:name="Closing" w:semiHidden="1" w:unhideWhenUsed="1"/>
+    <w:lsdException w:name="Signature" w:semiHidden="1" w:unhideWhenUsed="1"/>
+    <w:lsdException w:name="Default Paragraph Font" w:semiHidden="1" w:uiPriority="1" w:unhideWhenUsed="1"/>
+    <w:lsdException w:name="Body Text" w:semiHidden="1" w:unhideWhenUsed="1"/>
+    <w:lsdException w:name="Body Text Indent" w:semiHidden="1" w:unhideWhenUsed="1"/>
+    <w:lsdException w:name="List Continue" w:semiHidden="1" w:unhideWhenUsed="1"/>
+    <w:lsdException w:name="List Continue 2" w:semiHidden="1" w:unhideWhenUsed="1"/>
+    <w:lsdException w:name="List Continue 3" w:semiHidden="1" w:unhideWhenUsed="1"/>
+    <w:lsdException w:name="List Continue 4" w:semiHidden="1" w:unhideWhenUsed="1"/>
+    <w:lsdException w:name="List Continue 5" w:semiHidden="1" w:unhideWhenUsed="1"/>
+    <w:lsdException w:name="Message Header" w:semiHidden="1" w:unhideWhenUsed="1"/>
+    <w:lsdException w:name="Subtitle" w:uiPriority="11" w:qFormat="1"/>
+    <w:lsdException w:name="Salutation" w:semiHidden="1" w:unhideWhenUsed="1"/>
+    <w:lsdException w:name="Date" w:semiHidden="1" w:unhideWhenUsed="1"/>
+    <w:lsdException w:name="Body Text First Indent" w:semiHidden="1" w:unhideWhenUsed="1"/>
+    <w:lsdException w:name="Body Text First Indent 2" w:semiHidden="1" w:unhideWhenUsed="1"/>
+    <w:lsdException w:name="Note Heading" w:semiHidden="1" w:unhideWhenUsed="1"/>
+    <w:lsdException w:name="Body Text 2" w:semiHidden="1" w:unhideWhenUsed="1"/>
+    <w:lsdException w:name="Body Text 3" w:semiHidden="1" w:unhideWhenUsed="1"/>
+    <w:lsdException w:name="Body Text Indent 2" w:semiHidden="1" w:unhideWhenUsed="1"/>
+    <w:lsdException w:name="Body Text Indent 3" w:semiHidden="1" w:unhideWhenUsed="1"/>
+    <w:lsdException w:name="Block Text" w:semiHidden="1" w:unhideWhenUsed="1"/>
+    <w:lsdException w:name="Hyperlink" w:semiHidden="1" w:unhideWhenUsed="1"/>
+    <w:lsdException w:name="FollowedHyperlink" w:semiHidden="1" w:unhideWhenUsed="1"/>
+    <w:lsdException w:name="Strong" w:uiPriority="22" w:qFormat="1"/>
+    <w:lsdException w:name="Emphasis" w:uiPriority="20" w:qFormat="1"/>
+    <w:lsdException w:name="Document Map" w:semiHidden="1" w:unhideWhenUsed="1"/>
+    <w:lsdException w:name="Plain Text" w:semiHidden="1" w:unhideWhenUsed="1"/>
+    <w:lsdException w:name="E-mail Signature" w:semiHidden="1" w:unhideWhenUsed="1"/>
+    <w:lsdException w:name="HTML Top of Form" w:semiHidden="1" w:unhideWhenUsed="1"/>
+    <w:lsdException w:name="HTML Bottom of Form" w:semiHidden="1" w:unhideWhenUsed="1"/>
+    <w:lsdException w:name="Normal (Web)" w:semiHidden="1" w:unhideWhenUsed="1"/>
+    <w:lsdException w:name="HTML Acronym" w:semiHidden="1" w:unhideWhenUsed="1"/>
+    <w:lsdException w:name="HTML Address" w:semiHidden="1" w:unhideWhenUsed="1"/>
+    <w:lsdException w:name="HTML Cite" w:semiHidden="1" w:unhideWhenUsed="1"/>
+    <w:lsdException w:name="HTML Code" w:semiHidden="1" w:unhideWhenUsed="1"/>
+    <w:lsdException w:name="HTML Definition" w:semiHidden="1" w:unhideWhenUsed="1"/>
+    <w:lsdException w:name="HTML Keyboard" w:semiHidden="1" w:unhideWhenUsed="1"/>
+    <w:lsdException w:name="HTML Preformatted" w:semiHidden="1" w:unhideWhenUsed="1"/>
+    <w:lsdException w:name="HTML Sample" w:semiHidden="1" w:unhideWhenUsed="1"/>
+    <w:lsdException w:name="HTML Typewriter" w:semiHidden="1" w:unhideWhenUsed="1"/>
+    <w:lsdException w:name="HTML Variable" w:semiHidden="1" w:unhideWhenUsed="1"/>
+    <w:lsdException w:name="Normal Table" w:semiHidden="1" w:unhideWhenUsed="1"/>
+    <w:lsdException w:name="annotation subject" w:semiHidden="1" w:unhideWhenUsed="1"/>
+    <w:lsdException w:name="No List" w:semiHidden="1" w:unhideWhenUsed="1"/>
+    <w:lsdException w:name="Outline List 1" w:semiHidden="1" w:unhideWhenUsed="1"/>
+    <w:lsdException w:name="Outline List 2" w:semiHidden="1" w:unhideWhenUsed="1"/>
+    <w:lsdException w:name="Outline List 3" w:semiHidden="1" w:unhideWhenUsed="1"/>
+    <w:lsdException w:name="Table Simple 1" w:semiHidden="1" w:unhideWhenUsed="1"/>
+    <w:lsdException w:name="Table Simple 2" w:semiHidden="1" w:unhideWhenUsed="1"/>
+    <w:lsdException w:name="Table Simple 3" w:semiHidden="1" w:unhideWhenUsed="1"/>
+    <w:lsdException w:name="Table Classic 1" w:semiHidden="1" w:unhideWhenUsed="1"/>
+    <w:lsdException w:name="Table Classic 2" w:semiHidden="1" w:unhideWhenUsed="1"/>
+    <w:lsdException w:name="Table Classic 3" w:semiHidden="1" w:unhideWhenUsed="1"/>
+    <w:lsdException w:name="Table Classic 4" w:semiHidden="1" w:unhideWhenUsed="1"/>
+    <w:lsdException w:name="Table Colorful 1" w:semiHidden="1" w:unhideWhenUsed="1"/>
+    <w:lsdException w:name="Table Colorful 2" w:semiHidden="1" w:unhideWhenUsed="1"/>
+    <w:lsdException w:name="Table Colorful 3" w:semiHidden="1" w:unhideWhenUsed="1"/>
+    <w:lsdException w:name="Table Columns 1" w:semiHidden="1" w:unhideWhenUsed="1"/>
+    <w:lsdException w:name="Table Columns 2" w:semiHidden="1" w:unhideWhenUsed="1"/>
+    <w:lsdException w:name="Table Columns 3" w:semiHidden="1" w:unhideWhenUsed="1"/>
+    <w:lsdException w:name="Table Columns 4" w:semiHidden="1" w:unhideWhenUsed="1"/>
+    <w:lsdException w:name="Table Columns 5" w:semiHidden="1" w:unhideWhenUsed="1"/>
+    <w:lsdException w:name="Table Grid 1" w:semiHidden="1" w:unhideWhenUsed="1"/>
+    <w:lsdException w:name="Table Grid 2" w:semiHidden="1" w:unhideWhenUsed="1"/>
+    <w:lsdException w:name="Table Grid 3" w:semiHidden="1" w:unhideWhenUsed="1"/>
+    <w:lsdException w:name="Table Grid 4" w:semiHidden="1" w:unhideWhenUsed="1"/>
+    <w:lsdException w:name="Table Grid 5" w:semiHidden="1" w:unhideWhenUsed="1"/>
+    <w:lsdException w:name="Table Grid 6" w:semiHidden="1" w:unhideWhenUsed="1"/>
+    <w:lsdException w:name="Table Grid 7" w:semiHidden="1" w:unhideWhenUsed="1"/>
+    <w:lsdException w:name="Table Grid 8" w:semiHidden="1" w:unhideWhenUsed="1"/>
+    <w:lsdException w:name="Table List 1" w:semiHidden="1" w:unhideWhenUsed="1"/>
+    <w:lsdException w:name="Table List 2" w:semiHidden="1" w:unhideWhenUsed="1"/>
+    <w:lsdException w:name="Table List 3" w:semiHidden="1" w:unhideWhenUsed="1"/>
+    <w:lsdException w:name="Table List 4" w:semiHidden="1" w:unhideWhenUsed="1"/>
+    <w:lsdException w:name="Table List 5" w:semiHidden="1" w:unhideWhenUsed="1"/>
+    <w:lsdException w:name="Table List 6" w:semiHidden="1" w:unhideWhenUsed="1"/>
+    <w:lsdException w:name="Table List 7" w:semiHidden="1" w:unhideWhenUsed="1"/>
+    <w:lsdException w:name="Table List 8" w:semiHidden="1" w:unhideWhenUsed="1"/>
+    <w:lsdException w:name="Table 3D effects 1" w:semiHidden="1" w:unhideWhenUsed="1"/>
+    <w:lsdException w:name="Table 3D effects 2" w:semiHidden="1" w:unhideWhenUsed="1"/>
+    <w:lsdException w:name="Table 3D effects 3" w:semiHidden="1" w:unhideWhenUsed="1"/>
+    <w:lsdException w:name="Table Contemporary" w:semiHidden="1" w:unhideWhenUsed="1"/>
+    <w:lsdException w:name="Table Elegant" w:semiHidden="1" w:unhideWhenUsed="1"/>
+    <w:lsdException w:name="Table Professional" w:semiHidden="1" w:unhideWhenUsed="1"/>
+    <w:lsdException w:name="Table Subtle 1" w:semiHidden="1" w:unhideWhenUsed="1"/>
+    <w:lsdException w:name="Table Subtle 2" w:semiHidden="1" w:unhideWhenUsed="1"/>
+    <w:lsdException w:name="Table Web 1" w:semiHidden="1" w:unhideWhenUsed="1"/>
+    <w:lsdException w:name="Table Web 2" w:semiHidden="1" w:unhideWhenUsed="1"/>
+    <w:lsdException w:name="Table Web 3" w:semiHidden="1" w:unhideWhenUsed="1"/>
+    <w:lsdException w:name="Balloon Text" w:semiHidden="1" w:unhideWhenUsed="1"/>
+    <w:lsdException w:name="Table Grid" w:uiPriority="59"/>
+    <w:lsdException w:name="Table Theme" w:semiHidden="1" w:unhideWhenUsed="1"/>
+    <w:lsdException w:name="Placeholder Text" w:semiHidden="1"/>
+    <w:lsdException w:name="No Spacing" w:uiPriority="1" w:qFormat="1"/>
+    <w:lsdException w:name="Light Shading" w:uiPriority="60"/>
+    <w:lsdException w:name="Light List" w:uiPriority="61"/>
+    <w:lsdException w:name="Light Grid" w:uiPriority="62"/>
+    <w:lsdException w:name="Medium Shading 1" w:uiPriority="63"/>
+    <w:lsdException w:name="Medium Shading 2" w:uiPriority="64"/>
+    <w:lsdException w:name="Medium List 1" w:uiPriority="65"/>
+    <w:lsdException w:name="Medium List 2" w:uiPriority="66"/>
+    <w:lsdException w:name="Medium Grid 1" w:uiPriority="67"/>
+    <w:lsdException w:name="Medium Grid 2" w:uiPriority="68"/>
+    <w:lsdException w:name="Medium Grid 3" w:uiPriority="69"/>
+    <w:lsdException w:name="Dark List" w:uiPriority="70"/>
+    <w:lsdException w:name="Colorful Shading" w:uiPriority="71"/>
+    <w:lsdException w:name="Colorful List" w:uiPriority="72"/>
+    <w:lsdException w:name="Colorful Grid" w:uiPriority="73"/>
+    <w:lsdException w:name="Light Shading Accent 1" w:uiPriority="60"/>
+    <w:lsdException w:name="Light List Accent 1" w:uiPriority="61"/>
+    <w:lsdException w:name="Light Grid Accent 1" w:uiPriority="62"/>
+    <w:lsdException w:name="Medium Shading 1 Accent 1" w:uiPriority="63"/>
+    <w:lsdException w:name="Medium Shading 2 Accent 1" w:uiPriority="64"/>
+    <w:lsdException w:name="Medium List 1 Accent 1" w:uiPriority="65"/>
+    <w:lsdException w:name="Revision" w:semiHidden="1"/>
+    <w:lsdException w:name="List Paragraph" w:uiPriority="34" w:qFormat="1"/>
+    <w:lsdException w:name="Quote" w:uiPriority="29" w:qFormat="1"/>
+    <w:lsdException w:name="Intense Quote" w:uiPriority="30" w:qFormat="1"/>
+    <w:lsdException w:name="Medium List 2 Accent 1" w:uiPriority="66"/>
+    <w:lsdException w:name="Medium Grid 1 Accent 1" w:uiPriority="67"/>
+    <w:lsdException w:name="Medium Grid 2 Accent 1" w:uiPriority="68"/>
+    <w:lsdException w:name="Medium Grid 3 Accent 1" w:uiPriority="69"/>
+    <w:lsdException w:name="Dark List Accent 1" w:uiPriority="70"/>
+    <w:lsdException w:name="Colorful Shading Accent 1" w:uiPriority="71"/>
+    <w:lsdException w:name="Colorful List Accent 1" w:uiPriority="72"/>
+    <w:lsdException w:name="Colorful Grid Accent 1" w:uiPriority="73"/>
+    <w:lsdException w:name="Light Shading Accent 2" w:uiPriority="60"/>
+    <w:lsdException w:name="Light List Accent 2" w:uiPriority="61"/>
+    <w:lsdException w:name="Light Grid Accent 2" w:uiPriority="62"/>
+    <w:lsdException w:name="Medium Shading 1 Accent 2" w:uiPriority="63"/>
+    <w:lsdException w:name="Medium Shading 2 Accent 2" w:uiPriority="64"/>
+    <w:lsdException w:name="Medium List 1 Accent 2" w:uiPriority="65"/>
+    <w:lsdException w:name="Medium List 2 Accent 2" w:uiPriority="66"/>
+    <w:lsdException w:name="Medium Grid 1 Accent 2" w:uiPriority="67"/>
+    <w:lsdException w:name="Medium Grid 2 Accent 2" w:uiPriority="68"/>
+    <w:lsdException w:name="Medium Grid 3 Accent 2" w:uiPriority="69"/>
+    <w:lsdException w:name="Dark List Accent 2" w:uiPriority="70"/>
+    <w:lsdException w:name="Colorful Shading Accent 2" w:uiPriority="71"/>
+    <w:lsdException w:name="Colorful List Accent 2" w:uiPriority="72"/>
+    <w:lsdException w:name="Colorful Grid Accent 2" w:uiPriority="73"/>
+    <w:lsdException w:name="Light Shading Accent 3" w:uiPriority="60"/>
+    <w:lsdException w:name="Light List Accent 3" w:uiPriority="61"/>
+    <w:lsdException w:name="Light Grid Accent 3" w:uiPriority="62"/>
+    <w:lsdException w:name="Medium Shading 1 Accent 3" w:uiPriority="63"/>
+    <w:lsdException w:name="Medium Shading 2 Accent 3" w:uiPriority="64"/>
+    <w:lsdException w:name="Medium List 1 Accent 3" w:uiPriority="65"/>
+    <w:lsdException w:name="Medium List 2 Accent 3" w:uiPriority="66"/>
+    <w:lsdException w:name="Medium Grid 1 Accent 3" w:uiPriority="67"/>
+    <w:lsdException w:name="Medium Grid 2 Accent 3" w:uiPriority="68"/>
+    <w:lsdException w:name="Medium Grid 3 Accent 3" w:uiPriority="69"/>
+    <w:lsdException w:name="Dark List Accent 3" w:uiPriority="70"/>
+    <w:lsdException w:name="Colorful Shading Accent 3" w:uiPriority="71"/>
+    <w:lsdException w:name="Colorful List Accent 3" w:uiPriority="72"/>
+    <w:lsdException w:name="Colorful Grid Accent 3" w:uiPriority="73"/>
+    <w:lsdException w:name="Light Shading Accent 4" w:uiPriority="60"/>
+    <w:lsdException w:name="Light List Accent 4" w:uiPriority="61"/>
+    <w:lsdException w:name="Light Grid Accent 4" w:uiPriority="62"/>
+    <w:lsdException w:name="Medium Shading 1 Accent 4" w:uiPriority="63"/>
+    <w:lsdException w:name="Medium Shading 2 Accent 4" w:uiPriority="64"/>
+    <w:lsdException w:name="Medium List 1 Accent 4" w:uiPriority="65"/>
+    <w:lsdException w:name="Medium List 2 Accent 4" w:uiPriority="66"/>
+    <w:lsdException w:name="Medium Grid 1 Accent 4" w:uiPriority="67"/>
+    <w:lsdException w:name="Medium Grid 2 Accent 4" w:uiPriority="68"/>
+    <w:lsdException w:name="Medium Grid 3 Accent 4" w:uiPriority="69"/>
+    <w:lsdException w:name="Dark List Accent 4" w:uiPriority="70"/>
+    <w:lsdException w:name="Colorful Shading Accent 4" w:uiPriority="71"/>
+    <w:lsdException w:name="Colorful List Accent 4" w:uiPriority="72"/>
+    <w:lsdException w:name="Colorful Grid Accent 4" w:uiPriority="73"/>
+    <w:lsdException w:name="Light Shading Accent 5" w:uiPriority="60"/>
+    <w:lsdException w:name="Light List Accent 5" w:uiPriority="61"/>
+    <w:lsdException w:name="Light Grid Accent 5" w:uiPriority="62"/>
+    <w:lsdException w:name="Medium Shading 1 Accent 5" w:uiPriority="63"/>
+    <w:lsdException w:name="Medium Shading 2 Accent 5" w:uiPriority="64"/>
+    <w:lsdException w:name="Medium List 1 Accent 5" w:uiPriority="65"/>
+    <w:lsdException w:name="Medium List 2 Accent 5" w:uiPriority="66"/>
+    <w:lsdException w:name="Medium Grid 1 Accent 5" w:uiPriority="67"/>
+    <w:lsdException w:name="Medium Grid 2 Accent 5" w:uiPriority="68"/>
+    <w:lsdException w:name="Medium Grid 3 Accent 5" w:uiPriority="69"/>
+    <w:lsdException w:name="Dark List Accent 5" w:uiPriority="70"/>
+    <w:lsdException w:name="Colorful Shading Accent 5" w:uiPriority="71"/>
+    <w:lsdException w:name="Colorful List Accent 5" w:uiPriority="72"/>
+    <w:lsdException w:name="Colorful Grid Accent 5" w:uiPriority="73"/>
+    <w:lsdException w:name="Light Shading Accent 6" w:uiPriority="60"/>
+    <w:lsdException w:name="Light List Accent 6" w:uiPriority="61"/>
+    <w:lsdException w:name="Light Grid Accent 6" w:uiPriority="62"/>
+    <w:lsdException w:name="Medium Shading 1 Accent 6" w:uiPriority="63"/>
+    <w:lsdException w:name="Medium Shading 2 Accent 6" w:uiPriority="64"/>
+    <w:lsdException w:name="Medium List 1 Accent 6" w:uiPriority="65"/>
+    <w:lsdException w:name="Medium List 2 Accent 6" w:uiPriority="66"/>
+    <w:lsdException w:name="Medium Grid 1 Accent 6" w:uiPriority="67"/>
+    <w:lsdException w:name="Medium Grid 2 Accent 6" w:uiPriority="68"/>
+    <w:lsdException w:name="Medium Grid 3 Accent 6" w:uiPriority="69"/>
+    <w:lsdException w:name="Dark List Accent 6" w:uiPriority="70"/>
+    <w:lsdException w:name="Colorful Shading Accent 6" w:uiPriority="71"/>
+    <w:lsdException w:name="Colorful List Accent 6" w:uiPriority="72"/>
+    <w:lsdException w:name="Colorful Grid Accent 6" w:uiPriority="73"/>
+    <w:lsdException w:name="Subtle Emphasis" w:uiPriority="19" w:qFormat="1"/>
+    <w:lsdException w:name="Intense Emphasis" w:uiPriority="21" w:qFormat="1"/>
+    <w:lsdException w:name="Subtle Reference" w:uiPriority="31" w:qFormat="1"/>
+    <w:lsdException w:name="Intense Reference" w:uiPriority="32" w:qFormat="1"/>
+    <w:lsdException w:name="Book Title" w:uiPriority="33" w:qFormat="1"/>
+    <w:lsdException w:name="Bibliography" w:semiHidden="1" w:uiPriority="37" w:unhideWhenUsed="1"/>
+    <w:lsdException w:name="TOC Heading" w:semiHidden="1" w:uiPriority="39" w:unhideWhenUsed="1" w:qFormat="1"/>
+    <w:lsdException w:name="Plain Table 1" w:uiPriority="41"/>
+    <w:lsdException w:name="Plain Table 2" w:uiPriority="42"/>
+    <w:lsdException w:name="Plain Table 3" w:uiPriority="43"/>
+    <w:lsdException w:name="Plain Table 4" w:uiPriority="44"/>
+    <w:lsdException w:name="Plain Table 5" w:uiPriority="45"/>
+    <w:lsdException w:name="Grid Table Light" w:uiPriority="40"/>
+    <w:lsdException w:name="Grid Table 1 Light" w:uiPriority="46"/>
+    <w:lsdException w:name="Grid Table 2" w:uiPriority="47"/>
+    <w:lsdException w:name="Grid Table 3" w:uiPriority="48"/>
+    <w:lsdException w:name="Grid Table 4" w:uiPriority="49"/>
+    <w:lsdException w:name="Grid Table 5 Dark" w:uiPriority="50"/>
+    <w:lsdException w:name="Grid Table 6 Colorful" w:uiPriority="51"/>
+    <w:lsdException w:name="Grid Table 7 Colorful" w:uiPriority="52"/>
+    <w:lsdException w:name="Grid Table 1 Light Accent 1" w:uiPriority="46"/>
+    <w:lsdException w:name="Grid Table 2 Accent 1" w:uiPriority="47"/>
+    <w:lsdException w:name="Grid Table 3 Accent 1" w:uiPriority="48"/>
+    <w:lsdException w:name="Grid Table 4 Accent 1" w:uiPriority="49"/>
+    <w:lsdException w:name="Grid Table 5 Dark Accent 1" w:uiPriority="50"/>
+    <w:lsdException w:name="Grid Table 6 Colorful Accent 1" w:uiPriority="51"/>
+    <w:lsdException w:name="Grid Table 7 Colorful Accent 1" w:uiPriority="52"/>
+    <w:lsdException w:name="Grid Table 1 Light Accent 2" w:uiPriority="46"/>
+    <w:lsdException w:name="Grid Table 2 Accent 2" w:uiPriority="47"/>
+    <w:lsdException w:name="Grid Table 3 Accent 2" w:uiPriority="48"/>
+    <w:lsdException w:name="Grid Table 4 Accent 2" w:uiPriority="49"/>
+    <w:lsdException w:name="Grid Table 5 Dark Accent 2" w:uiPriority="50"/>
+    <w:lsdException w:name="Grid Table 6 Colorful Accent 2" w:uiPriority="51"/>
+    <w:lsdException w:name="Grid Table 7 Colorful Accent 2" w:uiPriority="52"/>
+    <w:lsdException w:name="Grid Table 1 Light Accent 3" w:uiPriority="46"/>
+    <w:lsdException w:name="Grid Table 2 Accent 3" w:uiPriority="47"/>
+    <w:lsdException w:name="Grid Table 3 Accent 3" w:uiPriority="48"/>
+    <w:lsdException w:name="Grid Table 4 Accent 3" w:uiPriority="49"/>
+    <w:lsdException w:name="Grid Table 5 Dark Accent 3" w:uiPriority="50"/>
+    <w:lsdException w:name="Grid Table 6 Colorful Accent 3" w:uiPriority="51"/>
+    <w:lsdException w:name="Grid Table 7 Colorful Accent 3" w:uiPriority="52"/>
+    <w:lsdException w:name="Grid Table 1 Light Accent 4" w:uiPriority="46"/>
+    <w:lsdException w:name="Grid Table 2 Accent 4" w:uiPriority="47"/>
+    <w:lsdException w:name="Grid Table 3 Accent 4" w:uiPriority="48"/>
+    <w:lsdException w:name="Grid Table 4 Accent 4" w:uiPriority="49"/>
+    <w:lsdException w:name="Grid Table 5 Dark Accent 4" w:uiPriority="50"/>
+    <w:lsdException w:name="Grid Table 6 Colorful Accent 4" w:uiPriority="51"/>
+    <w:lsdException w:name="Grid Table 7 Colorful Accent 4" w:uiPriority="52"/>
+    <w:lsdException w:name="Grid Table 1 Light Accent 5" w:uiPriority="46"/>
+    <w:lsdException w:name="Grid Table 2 Accent 5" w:uiPriority="47"/>
+    <w:lsdException w:name="Grid Table 3 Accent 5" w:uiPriority="48"/>
+    <w:lsdException w:name="Grid Table 4 Accent 5" w:uiPriority="49"/>
+    <w:lsdException w:name="Grid Table 5 Dark Accent 5" w:uiPriority="50"/>
+    <w:lsdException w:name="Grid Table 6 Colorful Accent 5" w:uiPriority="51"/>
+    <w:lsdException w:name="Grid Table 7 Colorful Accent 5" w:uiPriority="52"/>
+    <w:lsdException w:name="Grid Table 1 Light Accent 6" w:uiPriority="46"/>
+    <w:lsdException w:name="Grid Table 2 Accent 6" w:uiPriority="47"/>
+    <w:lsdException w:name="Grid Table 3 Accent 6" w:uiPriority="48"/>
+    <w:lsdException w:name="Grid Table 4 Accent 6" w:uiPriority="49"/>
+    <w:lsdException w:name="Grid Table 5 Dark Accent 6" w:uiPriority="50"/>
+    <w:lsdException w:name="Grid Table 6 Colorful Accent 6" w:uiPriority="51"/>
+    <w:lsdException w:name="Grid Table 7 Colorful Accent 6" w:uiPriority="52"/>
+    <w:lsdException w:name="List Table 1 Light" w:uiPriority="46"/>
+    <w:lsdException w:name="List Table 2" w:uiPriority="47"/>
+    <w:lsdException w:name="List Table 3" w:uiPriority="48"/>
+    <w:lsdException w:name="List Table 4" w:uiPriority="49"/>
+    <w:lsdException w:name="List Table 5 Dark" w:uiPriority="50"/>
+    <w:lsdException w:name="List Table 6 Colorful" w:uiPriority="51"/>
+    <w:lsdException w:name="List Table 7 Colorful" w:uiPriority="52"/>
+    <w:lsdException w:name="List Table 1 Light Accent 1" w:uiPriority="46"/>
+    <w:lsdException w:name="List Table 2 Accent 1" w:uiPriority="47"/>
+    <w:lsdException w:name="List Table 3 Accent 1" w:uiPriority="48"/>
+    <w:lsdException w:name="List Table 4 Accent 1" w:uiPriority="49"/>
+    <w:lsdException w:name="List Table 5 Dark Accent 1" w:uiPriority="50"/>
+    <w:lsdException w:name="List Table 6 Colorful Accent 1" w:uiPriority="51"/>
+    <w:lsdException w:name="List Table 7 Colorful Accent 1" w:uiPriority="52"/>
+    <w:lsdException w:name="List Table 1 Light Accent 2" w:uiPriority="46"/>
+    <w:lsdException w:name="List Table 2 Accent 2" w:uiPriority="47"/>
+    <w:lsdException w:name="List Table 3 Accent 2" w:uiPriority="48"/>
+    <w:lsdException w:name="List Table 4 Accent 2" w:uiPriority="49"/>
+    <w:lsdException w:name="List Table 5 Dark Accent 2" w:uiPriority="50"/>
+    <w:lsdException w:name="List Table 6 Colorful Accent 2" w:uiPriority="51"/>
+    <w:lsdException w:name="List Table 7 Colorful Accent 2" w:uiPriority="52"/>
+    <w:lsdException w:name="List Table 1 Light Accent 3" w:uiPriority="46"/>
+    <w:lsdException w:name="List Table 2 Accent 3" w:uiPriority="47"/>
+    <w:lsdException w:name="List Table 3 Accent 3" w:uiPriority="48"/>
+    <w:lsdException w:name="List Table 4 Accent 3" w:uiPriority="49"/>
+    <w:lsdException w:name="List Table 5 Dark Accent 3" w:uiPriority="50"/>
+    <w:lsdException w:name="List Table 6 Colorful Accent 3" w:uiPriority="51"/>
+    <w:lsdException w:name="List Table 7 Colorful Accent 3" w:uiPriority="52"/>
+    <w:lsdException w:name="List Table 1 Light Accent 4" w:uiPriority="46"/>
+    <w:lsdException w:name="List Table 2 Accent 4" w:uiPriority="47"/>
+    <w:lsdException w:name="List Table 3 Accent 4" w:uiPriority="48"/>
+    <w:lsdException w:name="List Table 4 Accent 4" w:uiPriority="49"/>
+    <w:lsdException w:name="List Table 5 Dark Accent 4" w:uiPriority="50"/>
+    <w:lsdException w:name="List Table 6 Colorful Accent 4" w:uiPriority="51"/>
+    <w:lsdException w:name="List Table 7 Colorful Accent 4" w:uiPriority="52"/>
+    <w:lsdException w:name="List Table 1 Light Accent 5" w:uiPriority="46"/>
+    <w:lsdException w:name="List Table 2 Accent 5" w:uiPriority="47"/>
+    <w:lsdException w:name="List Table 3 Accent 5" w:uiPriority="48"/>
+    <w:lsdException w:name="List Table 4 Accent 5" w:uiPriority="49"/>
+    <w:lsdException w:name="List Table 5 Dark Accent 5" w:uiPriority="50"/>
+    <w:lsdException w:name="List Table 6 Colorful Accent 5" w:uiPriority="51"/>
+    <w:lsdException w:name="List Table 7 Colorful Accent 5" w:uiPriority="52"/>
+    <w:lsdException w:name="List Table 1 Light Accent 6" w:uiPriority="46"/>
+    <w:lsdException w:name="List Table 2 Accent 6" w:uiPriority="47"/>
+    <w:lsdException w:name="List Table 3 Accent 6" w:uiPriority="48"/>
+    <w:lsdException w:name="List Table 4 Accent 6" w:uiPriority="49"/>
+    <w:lsdException w:name="List Table 5 Dark Accent 6" w:uiPriority="50"/>
+    <w:lsdException w:name="List Table 6 Colorful Accent 6" w:uiPriority="51"/>
+    <w:lsdException w:name="List Table 7 Colorful Accent 6" w:uiPriority="52"/>
+    <w:lsdException w:name="Mention" w:semiHidden="1" w:unhideWhenUsed="1"/>
+    <w:lsdException w:name="Smart Hyperlink" w:semiHidden="1" w:unhideWhenUsed="1"/>
+    <w:lsdException w:name="Hashtag" w:semiHidden="1" w:unhideWhenUsed="1"/>
+    <w:lsdException w:name="Unresolved Mention" w:semiHidden="1" w:unhideWhenUsed="1"/>
+    <w:lsdException w:name="Smart Link" w:semiHidden="1" w:unhideWhenUsed="1"/>
   </w:latentStyles>
   <w:style w:type="paragraph" w:default="1" w:styleId="Normal">
     <w:name w:val="Normal"/>
@@ -13256,196 +14640,6 @@
 </w:styles>
 </file>
 
-<file path=word/stylesWithEffects.xml><?xml version="1.0" encoding="utf-8"?>
-<w:styles xmlns:wpc="http://schemas.microsoft.com/office/word/2010/wordprocessingCanvas" xmlns:mc="http://schemas.openxmlformats.org/markup-compatibility/2006" xmlns:o="urn:schemas-microsoft-com:office:office" xmlns:r="http://schemas.openxmlformats.org/officeDocument/2006/relationships" xmlns:m="http://schemas.openxmlformats.org/officeDocument/2006/math" xmlns:v="urn:schemas-microsoft-com:vml" xmlns:wp14="http://schemas.microsoft.com/office/word/2010/wordprocessingDrawing" xmlns:wp="http://schemas.openxmlformats.org/drawingml/2006/wordprocessingDrawing" xmlns:w10="urn:schemas-microsoft-com:office:word" xmlns:w="http://schemas.openxmlformats.org/wordprocessingml/2006/main" xmlns:w14="http://schemas.microsoft.com/office/word/2010/wordml" xmlns:wpg="http://schemas.microsoft.com/office/word/2010/wordprocessingGroup" xmlns:wpi="http://schemas.microsoft.com/office/word/2010/wordprocessingInk" xmlns:wne="http://schemas.microsoft.com/office/word/2006/wordml" xmlns:wps="http://schemas.microsoft.com/office/word/2010/wordprocessingShape" mc:Ignorable="w14 wp14">
-  <w:docDefaults>
-    <w:rPrDefault>
-      <w:rPr>
-        <w:rFonts w:asciiTheme="minorHAnsi" w:eastAsiaTheme="minorEastAsia" w:hAnsiTheme="minorHAnsi" w:cstheme="minorBidi"/>
-        <w:sz w:val="22"/>
-        <w:szCs w:val="22"/>
-        <w:lang w:val="pt-BR" w:eastAsia="pt-BR" w:bidi="ar-SA"/>
-      </w:rPr>
-    </w:rPrDefault>
-    <w:pPrDefault>
-      <w:pPr>
-        <w:spacing w:after="200" w:line="276" w:lineRule="auto"/>
-      </w:pPr>
-    </w:pPrDefault>
-  </w:docDefaults>
-  <w:latentStyles w:defLockedState="0" w:defUIPriority="99" w:defSemiHidden="1" w:defUnhideWhenUsed="1" w:defQFormat="0" w:count="267">
-    <w:lsdException w:name="Normal" w:semiHidden="0" w:uiPriority="0" w:unhideWhenUsed="0" w:qFormat="1"/>
-    <w:lsdException w:name="heading 1" w:semiHidden="0" w:uiPriority="9" w:unhideWhenUsed="0" w:qFormat="1"/>
-    <w:lsdException w:name="heading 2" w:uiPriority="9" w:qFormat="1"/>
-    <w:lsdException w:name="heading 3" w:uiPriority="9" w:qFormat="1"/>
-    <w:lsdException w:name="heading 4" w:uiPriority="9" w:qFormat="1"/>
-    <w:lsdException w:name="heading 5" w:uiPriority="9" w:qFormat="1"/>
-    <w:lsdException w:name="heading 6" w:uiPriority="9" w:qFormat="1"/>
-    <w:lsdException w:name="heading 7" w:uiPriority="9" w:qFormat="1"/>
-    <w:lsdException w:name="heading 8" w:uiPriority="9" w:qFormat="1"/>
-    <w:lsdException w:name="heading 9" w:uiPriority="9" w:qFormat="1"/>
-    <w:lsdException w:name="toc 1" w:uiPriority="39"/>
-    <w:lsdException w:name="toc 2" w:uiPriority="39"/>
-    <w:lsdException w:name="toc 3" w:uiPriority="39"/>
-    <w:lsdException w:name="toc 4" w:uiPriority="39"/>
-    <w:lsdException w:name="toc 5" w:uiPriority="39"/>
-    <w:lsdException w:name="toc 6" w:uiPriority="39"/>
-    <w:lsdException w:name="toc 7" w:uiPriority="39"/>
-    <w:lsdException w:name="toc 8" w:uiPriority="39"/>
-    <w:lsdException w:name="toc 9" w:uiPriority="39"/>
-    <w:lsdException w:name="caption" w:uiPriority="35" w:qFormat="1"/>
-    <w:lsdException w:name="Title" w:semiHidden="0" w:uiPriority="10" w:unhideWhenUsed="0" w:qFormat="1"/>
-    <w:lsdException w:name="Default Paragraph Font" w:uiPriority="1"/>
-    <w:lsdException w:name="Subtitle" w:semiHidden="0" w:uiPriority="11" w:unhideWhenUsed="0" w:qFormat="1"/>
-    <w:lsdException w:name="Strong" w:semiHidden="0" w:uiPriority="22" w:unhideWhenUsed="0" w:qFormat="1"/>
-    <w:lsdException w:name="Emphasis" w:semiHidden="0" w:uiPriority="20" w:unhideWhenUsed="0" w:qFormat="1"/>
-    <w:lsdException w:name="Table Grid" w:semiHidden="0" w:uiPriority="59" w:unhideWhenUsed="0"/>
-    <w:lsdException w:name="Placeholder Text" w:unhideWhenUsed="0"/>
-    <w:lsdException w:name="No Spacing" w:semiHidden="0" w:uiPriority="1" w:unhideWhenUsed="0" w:qFormat="1"/>
-    <w:lsdException w:name="Light Shading" w:semiHidden="0" w:uiPriority="60" w:unhideWhenUsed="0"/>
-    <w:lsdException w:name="Light List" w:semiHidden="0" w:uiPriority="61" w:unhideWhenUsed="0"/>
-    <w:lsdException w:name="Light Grid" w:semiHidden="0" w:uiPriority="62" w:unhideWhenUsed="0"/>
-    <w:lsdException w:name="Medium Shading 1" w:semiHidden="0" w:uiPriority="63" w:unhideWhenUsed="0"/>
-    <w:lsdException w:name="Medium Shading 2" w:semiHidden="0" w:uiPriority="64" w:unhideWhenUsed="0"/>
-    <w:lsdException w:name="Medium List 1" w:semiHidden="0" w:uiPriority="65" w:unhideWhenUsed="0"/>
-    <w:lsdException w:name="Medium List 2" w:semiHidden="0" w:uiPriority="66" w:unhideWhenUsed="0"/>
-    <w:lsdException w:name="Medium Grid 1" w:semiHidden="0" w:uiPriority="67" w:unhideWhenUsed="0"/>
-    <w:lsdException w:name="Medium Grid 2" w:semiHidden="0" w:uiPriority="68" w:unhideWhenUsed="0"/>
-    <w:lsdException w:name="Medium Grid 3" w:semiHidden="0" w:uiPriority="69" w:unhideWhenUsed="0"/>
-    <w:lsdException w:name="Dark List" w:semiHidden="0" w:uiPriority="70" w:unhideWhenUsed="0"/>
-    <w:lsdException w:name="Colorful Shading" w:semiHidden="0" w:uiPriority="71" w:unhideWhenUsed="0"/>
-    <w:lsdException w:name="Colorful List" w:semiHidden="0" w:uiPriority="72" w:unhideWhenUsed="0"/>
-    <w:lsdException w:name="Colorful Grid" w:semiHidden="0" w:uiPriority="73" w:unhideWhenUsed="0"/>
-    <w:lsdException w:name="Light Shading Accent 1" w:semiHidden="0" w:uiPriority="60" w:unhideWhenUsed="0"/>
-    <w:lsdException w:name="Light List Accent 1" w:semiHidden="0" w:uiPriority="61" w:unhideWhenUsed="0"/>
-    <w:lsdException w:name="Light Grid Accent 1" w:semiHidden="0" w:uiPriority="62" w:unhideWhenUsed="0"/>
-    <w:lsdException w:name="Medium Shading 1 Accent 1" w:semiHidden="0" w:uiPriority="63" w:unhideWhenUsed="0"/>
-    <w:lsdException w:name="Medium Shading 2 Accent 1" w:semiHidden="0" w:uiPriority="64" w:unhideWhenUsed="0"/>
-    <w:lsdException w:name="Medium List 1 Accent 1" w:semiHidden="0" w:uiPriority="65" w:unhideWhenUsed="0"/>
-    <w:lsdException w:name="Revision" w:unhideWhenUsed="0"/>
-    <w:lsdException w:name="List Paragraph" w:semiHidden="0" w:uiPriority="34" w:unhideWhenUsed="0" w:qFormat="1"/>
-    <w:lsdException w:name="Quote" w:semiHidden="0" w:uiPriority="29" w:unhideWhenUsed="0" w:qFormat="1"/>
-    <w:lsdException w:name="Intense Quote" w:semiHidden="0" w:uiPriority="30" w:unhideWhenUsed="0" w:qFormat="1"/>
-    <w:lsdException w:name="Medium List 2 Accent 1" w:semiHidden="0" w:uiPriority="66" w:unhideWhenUsed="0"/>
-    <w:lsdException w:name="Medium Grid 1 Accent 1" w:semiHidden="0" w:uiPriority="67" w:unhideWhenUsed="0"/>
-    <w:lsdException w:name="Medium Grid 2 Accent 1" w:semiHidden="0" w:uiPriority="68" w:unhideWhenUsed="0"/>
-    <w:lsdException w:name="Medium Grid 3 Accent 1" w:semiHidden="0" w:uiPriority="69" w:unhideWhenUsed="0"/>
-    <w:lsdException w:name="Dark List Accent 1" w:semiHidden="0" w:uiPriority="70" w:unhideWhenUsed="0"/>
-    <w:lsdException w:name="Colorful Shading Accent 1" w:semiHidden="0" w:uiPriority="71" w:unhideWhenUsed="0"/>
-    <w:lsdException w:name="Colorful List Accent 1" w:semiHidden="0" w:uiPriority="72" w:unhideWhenUsed="0"/>
-    <w:lsdException w:name="Colorful Grid Accent 1" w:semiHidden="0" w:uiPriority="73" w:unhideWhenUsed="0"/>
-    <w:lsdException w:name="Light Shading Accent 2" w:semiHidden="0" w:uiPriority="60" w:unhideWhenUsed="0"/>
-    <w:lsdException w:name="Light List Accent 2" w:semiHidden="0" w:uiPriority="61" w:unhideWhenUsed="0"/>
-    <w:lsdException w:name="Light Grid Accent 2" w:semiHidden="0" w:uiPriority="62" w:unhideWhenUsed="0"/>
-    <w:lsdException w:name="Medium Shading 1 Accent 2" w:semiHidden="0" w:uiPriority="63" w:unhideWhenUsed="0"/>
-    <w:lsdException w:name="Medium Shading 2 Accent 2" w:semiHidden="0" w:uiPriority="64" w:unhideWhenUsed="0"/>
-    <w:lsdException w:name="Medium List 1 Accent 2" w:semiHidden="0" w:uiPriority="65" w:unhideWhenUsed="0"/>
-    <w:lsdException w:name="Medium List 2 Accent 2" w:semiHidden="0" w:uiPriority="66" w:unhideWhenUsed="0"/>
-    <w:lsdException w:name="Medium Grid 1 Accent 2" w:semiHidden="0" w:uiPriority="67" w:unhideWhenUsed="0"/>
-    <w:lsdException w:name="Medium Grid 2 Accent 2" w:semiHidden="0" w:uiPriority="68" w:unhideWhenUsed="0"/>
-    <w:lsdException w:name="Medium Grid 3 Accent 2" w:semiHidden="0" w:uiPriority="69" w:unhideWhenUsed="0"/>
-    <w:lsdException w:name="Dark List Accent 2" w:semiHidden="0" w:uiPriority="70" w:unhideWhenUsed="0"/>
-    <w:lsdException w:name="Colorful Shading Accent 2" w:semiHidden="0" w:uiPriority="71" w:unhideWhenUsed="0"/>
-    <w:lsdException w:name="Colorful List Accent 2" w:semiHidden="0" w:uiPriority="72" w:unhideWhenUsed="0"/>
-    <w:lsdException w:name="Colorful Grid Accent 2" w:semiHidden="0" w:uiPriority="73" w:unhideWhenUsed="0"/>
-    <w:lsdException w:name="Light Shading Accent 3" w:semiHidden="0" w:uiPriority="60" w:unhideWhenUsed="0"/>
-    <w:lsdException w:name="Light List Accent 3" w:semiHidden="0" w:uiPriority="61" w:unhideWhenUsed="0"/>
-    <w:lsdException w:name="Light Grid Accent 3" w:semiHidden="0" w:uiPriority="62" w:unhideWhenUsed="0"/>
-    <w:lsdException w:name="Medium Shading 1 Accent 3" w:semiHidden="0" w:uiPriority="63" w:unhideWhenUsed="0"/>
-    <w:lsdException w:name="Medium Shading 2 Accent 3" w:semiHidden="0" w:uiPriority="64" w:unhideWhenUsed="0"/>
-    <w:lsdException w:name="Medium List 1 Accent 3" w:semiHidden="0" w:uiPriority="65" w:unhideWhenUsed="0"/>
-    <w:lsdException w:name="Medium List 2 Accent 3" w:semiHidden="0" w:uiPriority="66" w:unhideWhenUsed="0"/>
-    <w:lsdException w:name="Medium Grid 1 Accent 3" w:semiHidden="0" w:uiPriority="67" w:unhideWhenUsed="0"/>
-    <w:lsdException w:name="Medium Grid 2 Accent 3" w:semiHidden="0" w:uiPriority="68" w:unhideWhenUsed="0"/>
-    <w:lsdException w:name="Medium Grid 3 Accent 3" w:semiHidden="0" w:uiPriority="69" w:unhideWhenUsed="0"/>
-    <w:lsdException w:name="Dark List Accent 3" w:semiHidden="0" w:uiPriority="70" w:unhideWhenUsed="0"/>
-    <w:lsdException w:name="Colorful Shading Accent 3" w:semiHidden="0" w:uiPriority="71" w:unhideWhenUsed="0"/>
-    <w:lsdException w:name="Colorful List Accent 3" w:semiHidden="0" w:uiPriority="72" w:unhideWhenUsed="0"/>
-    <w:lsdException w:name="Colorful Grid Accent 3" w:semiHidden="0" w:uiPriority="73" w:unhideWhenUsed="0"/>
-    <w:lsdException w:name="Light Shading Accent 4" w:semiHidden="0" w:uiPriority="60" w:unhideWhenUsed="0"/>
-    <w:lsdException w:name="Light List Accent 4" w:semiHidden="0" w:uiPriority="61" w:unhideWhenUsed="0"/>
-    <w:lsdException w:name="Light Grid Accent 4" w:semiHidden="0" w:uiPriority="62" w:unhideWhenUsed="0"/>
-    <w:lsdException w:name="Medium Shading 1 Accent 4" w:semiHidden="0" w:uiPriority="63" w:unhideWhenUsed="0"/>
-    <w:lsdException w:name="Medium Shading 2 Accent 4" w:semiHidden="0" w:uiPriority="64" w:unhideWhenUsed="0"/>
-    <w:lsdException w:name="Medium List 1 Accent 4" w:semiHidden="0" w:uiPriority="65" w:unhideWhenUsed="0"/>
-    <w:lsdException w:name="Medium List 2 Accent 4" w:semiHidden="0" w:uiPriority="66" w:unhideWhenUsed="0"/>
-    <w:lsdException w:name="Medium Grid 1 Accent 4" w:semiHidden="0" w:uiPriority="67" w:unhideWhenUsed="0"/>
-    <w:lsdException w:name="Medium Grid 2 Accent 4" w:semiHidden="0" w:uiPriority="68" w:unhideWhenUsed="0"/>
-    <w:lsdException w:name="Medium Grid 3 Accent 4" w:semiHidden="0" w:uiPriority="69" w:unhideWhenUsed="0"/>
-    <w:lsdException w:name="Dark List Accent 4" w:semiHidden="0" w:uiPriority="70" w:unhideWhenUsed="0"/>
-    <w:lsdException w:name="Colorful Shading Accent 4" w:semiHidden="0" w:uiPriority="71" w:unhideWhenUsed="0"/>
-    <w:lsdException w:name="Colorful List Accent 4" w:semiHidden="0" w:uiPriority="72" w:unhideWhenUsed="0"/>
-    <w:lsdException w:name="Colorful Grid Accent 4" w:semiHidden="0" w:uiPriority="73" w:unhideWhenUsed="0"/>
-    <w:lsdException w:name="Light Shading Accent 5" w:semiHidden="0" w:uiPriority="60" w:unhideWhenUsed="0"/>
-    <w:lsdException w:name="Light List Accent 5" w:semiHidden="0" w:uiPriority="61" w:unhideWhenUsed="0"/>
-    <w:lsdException w:name="Light Grid Accent 5" w:semiHidden="0" w:uiPriority="62" w:unhideWhenUsed="0"/>
-    <w:lsdException w:name="Medium Shading 1 Accent 5" w:semiHidden="0" w:uiPriority="63" w:unhideWhenUsed="0"/>
-    <w:lsdException w:name="Medium Shading 2 Accent 5" w:semiHidden="0" w:uiPriority="64" w:unhideWhenUsed="0"/>
-    <w:lsdException w:name="Medium List 1 Accent 5" w:semiHidden="0" w:uiPriority="65" w:unhideWhenUsed="0"/>
-    <w:lsdException w:name="Medium List 2 Accent 5" w:semiHidden="0" w:uiPriority="66" w:unhideWhenUsed="0"/>
-    <w:lsdException w:name="Medium Grid 1 Accent 5" w:semiHidden="0" w:uiPriority="67" w:unhideWhenUsed="0"/>
-    <w:lsdException w:name="Medium Grid 2 Accent 5" w:semiHidden="0" w:uiPriority="68" w:unhideWhenUsed="0"/>
-    <w:lsdException w:name="Medium Grid 3 Accent 5" w:semiHidden="0" w:uiPriority="69" w:unhideWhenUsed="0"/>
-    <w:lsdException w:name="Dark List Accent 5" w:semiHidden="0" w:uiPriority="70" w:unhideWhenUsed="0"/>
-    <w:lsdException w:name="Colorful Shading Accent 5" w:semiHidden="0" w:uiPriority="71" w:unhideWhenUsed="0"/>
-    <w:lsdException w:name="Colorful List Accent 5" w:semiHidden="0" w:uiPriority="72" w:unhideWhenUsed="0"/>
-    <w:lsdException w:name="Colorful Grid Accent 5" w:semiHidden="0" w:uiPriority="73" w:unhideWhenUsed="0"/>
-    <w:lsdException w:name="Light Shading Accent 6" w:semiHidden="0" w:uiPriority="60" w:unhideWhenUsed="0"/>
-    <w:lsdException w:name="Light List Accent 6" w:semiHidden="0" w:uiPriority="61" w:unhideWhenUsed="0"/>
-    <w:lsdException w:name="Light Grid Accent 6" w:semiHidden="0" w:uiPriority="62" w:unhideWhenUsed="0"/>
-    <w:lsdException w:name="Medium Shading 1 Accent 6" w:semiHidden="0" w:uiPriority="63" w:unhideWhenUsed="0"/>
-    <w:lsdException w:name="Medium Shading 2 Accent 6" w:semiHidden="0" w:uiPriority="64" w:unhideWhenUsed="0"/>
-    <w:lsdException w:name="Medium List 1 Accent 6" w:semiHidden="0" w:uiPriority="65" w:unhideWhenUsed="0"/>
-    <w:lsdException w:name="Medium List 2 Accent 6" w:semiHidden="0" w:uiPriority="66" w:unhideWhenUsed="0"/>
-    <w:lsdException w:name="Medium Grid 1 Accent 6" w:semiHidden="0" w:uiPriority="67" w:unhideWhenUsed="0"/>
-    <w:lsdException w:name="Medium Grid 2 Accent 6" w:semiHidden="0" w:uiPriority="68" w:unhideWhenUsed="0"/>
-    <w:lsdException w:name="Medium Grid 3 Accent 6" w:semiHidden="0" w:uiPriority="69" w:unhideWhenUsed="0"/>
-    <w:lsdException w:name="Dark List Accent 6" w:semiHidden="0" w:uiPriority="70" w:unhideWhenUsed="0"/>
-    <w:lsdException w:name="Colorful Shading Accent 6" w:semiHidden="0" w:uiPriority="71" w:unhideWhenUsed="0"/>
-    <w:lsdException w:name="Colorful List Accent 6" w:semiHidden="0" w:uiPriority="72" w:unhideWhenUsed="0"/>
-    <w:lsdException w:name="Colorful Grid Accent 6" w:semiHidden="0" w:uiPriority="73" w:unhideWhenUsed="0"/>
-    <w:lsdException w:name="Subtle Emphasis" w:semiHidden="0" w:uiPriority="19" w:unhideWhenUsed="0" w:qFormat="1"/>
-    <w:lsdException w:name="Intense Emphasis" w:semiHidden="0" w:uiPriority="21" w:unhideWhenUsed="0" w:qFormat="1"/>
-    <w:lsdException w:name="Subtle Reference" w:semiHidden="0" w:uiPriority="31" w:unhideWhenUsed="0" w:qFormat="1"/>
-    <w:lsdException w:name="Intense Reference" w:semiHidden="0" w:uiPriority="32" w:unhideWhenUsed="0" w:qFormat="1"/>
-    <w:lsdException w:name="Book Title" w:semiHidden="0" w:uiPriority="33" w:unhideWhenUsed="0" w:qFormat="1"/>
-    <w:lsdException w:name="Bibliography" w:uiPriority="37"/>
-    <w:lsdException w:name="TOC Heading" w:uiPriority="39" w:qFormat="1"/>
-  </w:latentStyles>
-  <w:style w:type="paragraph" w:default="1" w:styleId="Normal">
-    <w:name w:val="Normal"/>
-    <w:qFormat/>
-  </w:style>
-  <w:style w:type="character" w:default="1" w:styleId="Fontepargpadro">
-    <w:name w:val="Default Paragraph Font"/>
-    <w:uiPriority w:val="1"/>
-    <w:semiHidden/>
-    <w:unhideWhenUsed/>
-  </w:style>
-  <w:style w:type="table" w:default="1" w:styleId="Tabelanormal">
-    <w:name w:val="Normal Table"/>
-    <w:uiPriority w:val="99"/>
-    <w:semiHidden/>
-    <w:unhideWhenUsed/>
-    <w:tblPr>
-      <w:tblInd w:w="0" w:type="dxa"/>
-      <w:tblCellMar>
-        <w:top w:w="0" w:type="dxa"/>
-        <w:left w:w="108" w:type="dxa"/>
-        <w:bottom w:w="0" w:type="dxa"/>
-        <w:right w:w="108" w:type="dxa"/>
-      </w:tblCellMar>
-    </w:tblPr>
-  </w:style>
-  <w:style w:type="numbering" w:default="1" w:styleId="Semlista">
-    <w:name w:val="No List"/>
-    <w:uiPriority w:val="99"/>
-    <w:semiHidden/>
-    <w:unhideWhenUsed/>
-  </w:style>
-</w:styles>
-</file>
-
 <file path=word/theme/theme1.xml><?xml version="1.0" encoding="utf-8"?>
 <a:theme xmlns:a="http://schemas.openxmlformats.org/drawingml/2006/main" name="Tema do Office">
   <a:themeElements>

</xml_diff>

<commit_message>
docs: adicao da conclusao e tentativa de subir o front novamente
</commit_message>
<xml_diff>
--- a/PFC_2025_Docs/PFC_Donate_v1.2.docx
+++ b/PFC_2025_Docs/PFC_Donate_v1.2.docx
@@ -751,15 +751,7 @@
     </w:p>
     <w:p>
       <w:r>
-        <w:t xml:space="preserve">A doação de leite materno é uma prática essencial para salvar a vida de recém-nascidos prematuros e de baixo peso, especialmente em situações em que a amamentação direta não é possível. No entanto, a falta de informação, o desconhecimento sobre os benefícios da doação e a dificuldade de acesso aos postos de coleta são barreiras que ainda dificultam esse processo. O presente trabalho apresenta o desenvolvimento do sistema </w:t>
-      </w:r>
-      <w:proofErr w:type="spellStart"/>
-      <w:r>
-        <w:t>Donate</w:t>
-      </w:r>
-      <w:proofErr w:type="spellEnd"/>
-      <w:r>
-        <w:t>, uma solução tecnológica composta por uma aplicação Web e um aplicativo móvel, com o objetivo de facilitar a conexão entre doadoras, receptores e instituições de saúde responsáveis pela coleta e distribuição do leite humano. O sistema permite o cadastro de usuários interessados em doar ou receber leite materno, além de disponibilizar campanhas educativas, informações sobre o armazenamento adequado e a localização dos pontos de coleta mais próximos. A proposta também contempla um painel administrativo para as instituições de saúde acompanharem o fluxo de doações e otimizarem a gestão dos bancos de leite humano. Com isso, busca-se aumentar a visibilidade das ações de doação, promover a educação sobre a importância do leite materno e contribuir diretamente para a redução da mortalidade infantil. O projeto evidencia como o uso da tecnologia pode ser um aliado no fortalecimento das políticas públicas de saúde e no incentivo à solidariedade por meio da doação.</w:t>
+        <w:t>A doação de leite materno é uma prática essencial para salvar a vida de recém-nascidos prematuros e de baixo peso, especialmente em situações em que a amamentação direta não é possível. No entanto, a falta de informação, o desconhecimento sobre os benefícios da doação e a dificuldade de acesso aos postos de coleta são barreiras que ainda dificultam esse processo. O presente trabalho apresenta o desenvolvimento do sistema Donate, uma solução tecnológica composta por uma aplicação Web e um aplicativo móvel, com o objetivo de facilitar a conexão entre doadoras, receptores e instituições de saúde responsáveis pela coleta e distribuição do leite humano. O sistema permite o cadastro de usuários interessados em doar ou receber leite materno, além de disponibilizar campanhas educativas, informações sobre o armazenamento adequado e a localização dos pontos de coleta mais próximos. A proposta também contempla um painel administrativo para as instituições de saúde acompanharem o fluxo de doações e otimizarem a gestão dos bancos de leite humano. Com isso, busca-se aumentar a visibilidade das ações de doação, promover a educação sobre a importância do leite materno e contribuir diretamente para a redução da mortalidade infantil. O projeto evidencia como o uso da tecnologia pode ser um aliado no fortalecimento das políticas públicas de saúde e no incentivo à solidariedade por meio da doação.</w:t>
       </w:r>
     </w:p>
     <w:p/>
@@ -4169,34 +4161,16 @@
         <w:jc w:val="both"/>
       </w:pPr>
       <w:r>
-        <w:t>O leite humano materno é um alimento essencial para salvar vidas de bebês prematuros e hospitalizados que não podem ser amamentados por suas mães. No entanto, a captação desse leite ainda enfrenta desafios significativos, como a falta de informação, dificuldades no acesso aos pontos de coleta e o desconhecimento sobre os benefícios da doação. Muitas mulheres que poderiam doar não sabem onde ou como realizar esse processo, e os bancos de leite humano, essenciais para a redistribuição desse alimento, frequentemente operam com estoques abaixo do necessário. Segundo a Rede Brasileira de Bancos de Leite Humano (</w:t>
-      </w:r>
-      <w:proofErr w:type="spellStart"/>
-      <w:r>
-        <w:t>rBLH</w:t>
-      </w:r>
-      <w:proofErr w:type="spellEnd"/>
-      <w:r>
-        <w:t>-BR), uma maior conscientização e acessibilidade ao processo de doação poderia aumentar significativamente a quantidade de leite disponível, salvando mais vidas neonatais (</w:t>
-      </w:r>
-      <w:proofErr w:type="spellStart"/>
-      <w:r>
-        <w:t>rBLH</w:t>
-      </w:r>
-      <w:proofErr w:type="spellEnd"/>
-      <w:r>
-        <w:t>-BR, 2023).</w:t>
+        <w:t>O leite humano materno é um alimento essencial para salvar vidas de bebês prematuros e hospitalizados que não podem ser amamentados por suas mães. No entanto, a captação desse leite ainda enfrenta desafios significativos, como a falta de informação, dificuldades no acesso aos pontos de coleta e o desconhecimento sobre os benefícios da doação. Muitas mulheres que poderiam doar não sabem onde ou como realizar esse processo, e os bancos de leite humano, essenciais para a redistribuição desse alimento, frequentemente operam com estoques abaixo do necessário. Segundo a Rede Brasileira de Bancos de Leite Humano (rBLH-BR), uma maior conscientização e acessibilidade ao processo de doação poderia aumentar significativamente a quantidade de leite disponível, salvando mais vidas neonatais (rBLH-BR, 2023).</w:t>
       </w:r>
     </w:p>
     <w:p>
       <w:r>
         <w:t xml:space="preserve">Diante desse cenário, o projeto </w:t>
       </w:r>
-      <w:proofErr w:type="spellStart"/>
       <w:r>
         <w:t>Donate</w:t>
       </w:r>
-      <w:proofErr w:type="spellEnd"/>
       <w:r>
         <w:t xml:space="preserve"> surge como uma solução inovadora, utilizando a tecnologia para conectar doadoras e bancos de leite humano. A proposta consiste no desenvolvimento </w:t>
       </w:r>
@@ -4223,14 +4197,12 @@
       <w:r>
         <w:t xml:space="preserve">O </w:t>
       </w:r>
-      <w:proofErr w:type="spellStart"/>
       <w:r>
         <w:rPr>
           <w:bCs/>
         </w:rPr>
         <w:t>Donate</w:t>
       </w:r>
-      <w:proofErr w:type="spellEnd"/>
       <w:r>
         <w:t xml:space="preserve"> não se limita apenas à criação de um canal de comunicação entre doadoras e instituições, mas também visa promover a educação sobre a importância do leite materno, seus benefícios nutricionais e o impacto positivo que a doação pode gerar. Segundo a Organização Mundial da Saúde (OMS), o leite materno é o alimento ideal para os bebês, reduzindo o risco de doenças e fortalecendo o sistema imunológico nos primeiros meses de vida. Dessa forma, a iniciativa busca incentivar mais mulheres a se tornarem doadoras, fornecendo informações confiáveis e tornando o processo mais acessível e prático.</w:t>
       </w:r>
@@ -4364,15 +4336,7 @@
     </w:p>
     <w:p>
       <w:r>
-        <w:t>Os Bancos de Leite Humano (</w:t>
-      </w:r>
-      <w:proofErr w:type="spellStart"/>
-      <w:r>
-        <w:t>BLHs</w:t>
-      </w:r>
-      <w:proofErr w:type="spellEnd"/>
-      <w:r>
-        <w:t>) são instituições especializadas que têm como principal função coletar, processar, armazenar e distri</w:t>
+        <w:t>Os Bancos de Leite Humano (BLHs) são instituições especializadas que têm como principal função coletar, processar, armazenar e distri</w:t>
       </w:r>
       <w:r>
         <w:t>buir leite humano doado por mulheres</w:t>
@@ -4699,15 +4663,7 @@
         <w:t xml:space="preserve">Fonte: </w:t>
       </w:r>
       <w:r>
-        <w:t xml:space="preserve">Silva et </w:t>
-      </w:r>
-      <w:proofErr w:type="gramStart"/>
-      <w:r>
-        <w:t>al.(</w:t>
-      </w:r>
-      <w:proofErr w:type="gramEnd"/>
-      <w:r>
-        <w:t>2022).</w:t>
+        <w:t>Silva et al.(2022).</w:t>
       </w:r>
     </w:p>
     <w:p>
@@ -4715,21 +4671,7 @@
         <w:rPr>
           <w:bCs/>
         </w:rPr>
-        <w:t xml:space="preserve">O </w:t>
-      </w:r>
-      <w:proofErr w:type="spellStart"/>
-      <w:r>
-        <w:rPr>
-          <w:bCs/>
-        </w:rPr>
-        <w:t>CuidarTech</w:t>
-      </w:r>
-      <w:proofErr w:type="spellEnd"/>
-      <w:r>
-        <w:rPr>
-          <w:bCs/>
-        </w:rPr>
-        <w:t xml:space="preserve"> Doe Leite</w:t>
+        <w:t>O CuidarTech Doe Leite</w:t>
       </w:r>
       <w:r>
         <w:t xml:space="preserve"> é um aplicativo desenvolvido para facilitar o processo de doação de leite materno, conectando doadoras a bancos de leite humano. Ele oferece funcionalidades como o cadastro de doadoras, agendamento de coletas e acompanhamento das doações realizadas, promovendo um aumento na adesão e no impacto positivo das doações. O uso de </w:t>
@@ -4738,14 +4680,12 @@
         <w:lastRenderedPageBreak/>
         <w:t xml:space="preserve">tecnologias móveis, como o </w:t>
       </w:r>
-      <w:proofErr w:type="spellStart"/>
       <w:r>
         <w:rPr>
           <w:bCs/>
         </w:rPr>
         <w:t>CuidarTech</w:t>
       </w:r>
-      <w:proofErr w:type="spellEnd"/>
       <w:r>
         <w:t>, proporciona uma maneira prática e eficiente de engajar mais pessoas na doação de leite humano, beneficiando a saúde de bebês e mães.</w:t>
       </w:r>
@@ -5254,13 +5194,8 @@
         </w:numPr>
       </w:pPr>
       <w:r>
-        <w:t xml:space="preserve">o acesso </w:t>
-      </w:r>
-      <w:proofErr w:type="gramStart"/>
-      <w:r>
-        <w:t>à</w:t>
-      </w:r>
-      <w:proofErr w:type="gramEnd"/>
+        <w:t>o acesso à</w:t>
+      </w:r>
       <w:r>
         <w:t xml:space="preserve"> campanhas realizadas pela área da saúde</w:t>
       </w:r>
@@ -5606,15 +5541,7 @@
         </w:rPr>
       </w:pPr>
       <w:r>
-        <w:t xml:space="preserve">/*Aplicar as correções indicadas pela profa. </w:t>
-      </w:r>
-      <w:proofErr w:type="gramStart"/>
-      <w:r>
-        <w:t>Isabela  também</w:t>
-      </w:r>
-      <w:proofErr w:type="gramEnd"/>
-      <w:r>
-        <w:t xml:space="preserve"> */</w:t>
+        <w:t>/*Aplicar as correções indicadas pela profa. Isabela  também */</w:t>
       </w:r>
     </w:p>
     <w:p>
@@ -5708,15 +5635,7 @@
           </w:tcPr>
           <w:p>
             <w:r>
-              <w:t xml:space="preserve">Entregas do </w:t>
-            </w:r>
-            <w:proofErr w:type="spellStart"/>
-            <w:r>
-              <w:t>Bussiness</w:t>
-            </w:r>
-            <w:proofErr w:type="spellEnd"/>
-            <w:r>
-              <w:t xml:space="preserve"> Case, TAP e Inicio da documentação do projeto</w:t>
+              <w:t>Entregas do Bussiness Case, TAP e Inicio da documentação do projeto</w:t>
             </w:r>
           </w:p>
         </w:tc>
@@ -5900,13 +5819,8 @@
           <w:numId w:val="18"/>
         </w:numPr>
       </w:pPr>
-      <w:proofErr w:type="spellStart"/>
-      <w:r>
-        <w:t>IntelliJ</w:t>
-      </w:r>
-      <w:proofErr w:type="spellEnd"/>
-      <w:r>
-        <w:t xml:space="preserve"> IDEA 2021.3.3</w:t>
+      <w:r>
+        <w:t>IntelliJ IDEA 2021.3.3</w:t>
       </w:r>
     </w:p>
     <w:p>
@@ -5929,13 +5843,8 @@
           <w:numId w:val="18"/>
         </w:numPr>
       </w:pPr>
-      <w:proofErr w:type="spellStart"/>
-      <w:r>
-        <w:t>PgAdmin</w:t>
-      </w:r>
-      <w:proofErr w:type="spellEnd"/>
-      <w:r>
-        <w:t xml:space="preserve"> 4 v</w:t>
+      <w:r>
+        <w:t>PgAdmin 4 v</w:t>
       </w:r>
       <w:r>
         <w:t>1.2</w:t>
@@ -5977,15 +5886,7 @@
         </w:numPr>
       </w:pPr>
       <w:r>
-        <w:t xml:space="preserve">Visual Studio </w:t>
-      </w:r>
-      <w:proofErr w:type="spellStart"/>
-      <w:r>
-        <w:t>Code</w:t>
-      </w:r>
-      <w:proofErr w:type="spellEnd"/>
-      <w:r>
-        <w:t xml:space="preserve"> 1.32.3;</w:t>
+        <w:t>Visual Studio Code 1.32.3;</w:t>
       </w:r>
     </w:p>
     <w:p>
@@ -5996,22 +5897,9 @@
           <w:numId w:val="18"/>
         </w:numPr>
       </w:pPr>
-      <w:proofErr w:type="spellStart"/>
       <w:r>
         <w:lastRenderedPageBreak/>
-        <w:t>Ideas</w:t>
-      </w:r>
-      <w:proofErr w:type="spellEnd"/>
-      <w:r>
-        <w:t xml:space="preserve"> </w:t>
-      </w:r>
-      <w:proofErr w:type="spellStart"/>
-      <w:r>
-        <w:t>Modeler</w:t>
-      </w:r>
-      <w:proofErr w:type="spellEnd"/>
-      <w:r>
-        <w:t xml:space="preserve"> 11.96;</w:t>
+        <w:t>Ideas Modeler 11.96;</w:t>
       </w:r>
     </w:p>
     <w:p>
@@ -6022,13 +5910,8 @@
           <w:numId w:val="18"/>
         </w:numPr>
       </w:pPr>
-      <w:proofErr w:type="spellStart"/>
-      <w:r>
-        <w:t>Postman</w:t>
-      </w:r>
-      <w:proofErr w:type="spellEnd"/>
-      <w:r>
-        <w:t xml:space="preserve"> </w:t>
+      <w:r>
+        <w:t xml:space="preserve">Postman </w:t>
       </w:r>
       <w:r>
         <w:t>11</w:t>
@@ -6057,13 +5940,8 @@
           <w:numId w:val="18"/>
         </w:numPr>
       </w:pPr>
-      <w:proofErr w:type="spellStart"/>
-      <w:r>
-        <w:t>Git</w:t>
-      </w:r>
-      <w:proofErr w:type="spellEnd"/>
-      <w:r>
-        <w:t xml:space="preserve"> 2.</w:t>
+      <w:r>
+        <w:t>Git 2.</w:t>
       </w:r>
       <w:r>
         <w:t>49</w:t>
@@ -6110,13 +5988,8 @@
           <w:numId w:val="18"/>
         </w:numPr>
       </w:pPr>
-      <w:proofErr w:type="spellStart"/>
-      <w:r>
-        <w:t>Bootstrap</w:t>
-      </w:r>
-      <w:proofErr w:type="spellEnd"/>
-      <w:r>
-        <w:t>;</w:t>
+      <w:r>
+        <w:t>Bootstrap;</w:t>
       </w:r>
     </w:p>
     <w:p>
@@ -6128,15 +6001,7 @@
         </w:numPr>
       </w:pPr>
       <w:r>
-        <w:t xml:space="preserve">Google </w:t>
-      </w:r>
-      <w:proofErr w:type="spellStart"/>
-      <w:r>
-        <w:t>Forms</w:t>
-      </w:r>
-      <w:proofErr w:type="spellEnd"/>
-      <w:r>
-        <w:t>;</w:t>
+        <w:t>Google Forms;</w:t>
       </w:r>
     </w:p>
     <w:p>
@@ -6171,7 +6036,6 @@
           <w:numId w:val="18"/>
         </w:numPr>
       </w:pPr>
-      <w:proofErr w:type="spellStart"/>
       <w:r>
         <w:t>Java</w:t>
       </w:r>
@@ -6181,7 +6045,6 @@
       <w:r>
         <w:t>cript</w:t>
       </w:r>
-      <w:proofErr w:type="spellEnd"/>
       <w:r>
         <w:t>;</w:t>
       </w:r>
@@ -6206,11 +6069,9 @@
           <w:numId w:val="18"/>
         </w:numPr>
       </w:pPr>
-      <w:proofErr w:type="spellStart"/>
       <w:r>
         <w:t>Copilot</w:t>
       </w:r>
-      <w:proofErr w:type="spellEnd"/>
     </w:p>
     <w:p>
       <w:pPr>
@@ -6220,11 +6081,9 @@
           <w:numId w:val="18"/>
         </w:numPr>
       </w:pPr>
-      <w:proofErr w:type="spellStart"/>
       <w:r>
         <w:t>Discord</w:t>
       </w:r>
-      <w:proofErr w:type="spellEnd"/>
     </w:p>
     <w:p/>
     <w:p>
@@ -6420,15 +6279,7 @@
         <w:t xml:space="preserve"> </w:t>
       </w:r>
       <w:r>
-        <w:t xml:space="preserve">Fonte: SOMMERVILLE, Ian. Engenharia de Software. 10. ed. São Paulo: Pearson </w:t>
-      </w:r>
-      <w:proofErr w:type="spellStart"/>
-      <w:r>
-        <w:t>Education</w:t>
-      </w:r>
-      <w:proofErr w:type="spellEnd"/>
-      <w:r>
-        <w:t>, 2019.</w:t>
+        <w:t>Fonte: SOMMERVILLE, Ian. Engenharia de Software. 10. ed. São Paulo: Pearson Education, 2019.</w:t>
       </w:r>
     </w:p>
     <w:p>
@@ -7128,21 +6979,7 @@
         <w:rPr>
           <w:lang w:val="en-US"/>
         </w:rPr>
-        <w:t xml:space="preserve">Fonte: Sommerville, I. (2011). </w:t>
-      </w:r>
-      <w:proofErr w:type="spellStart"/>
-      <w:r>
-        <w:rPr>
-          <w:lang w:val="en-US"/>
-        </w:rPr>
-        <w:t>Engenharia</w:t>
-      </w:r>
-      <w:proofErr w:type="spellEnd"/>
-      <w:r>
-        <w:rPr>
-          <w:lang w:val="en-US"/>
-        </w:rPr>
-        <w:t xml:space="preserve"> de Software (9ª ed.). Pearson Prentice Hall.</w:t>
+        <w:t>Fonte: Sommerville, I. (2011). Engenharia de Software (9ª ed.). Pearson Prentice Hall.</w:t>
       </w:r>
     </w:p>
     <w:p>
@@ -7196,15 +7033,7 @@
         <w:pStyle w:val="SemEspaamento"/>
       </w:pPr>
       <w:r>
-        <w:t xml:space="preserve">O sistema deve processar as requisições de cadastro, </w:t>
-      </w:r>
-      <w:proofErr w:type="spellStart"/>
-      <w:r>
-        <w:t>atualizaçao</w:t>
-      </w:r>
-      <w:proofErr w:type="spellEnd"/>
-      <w:r>
-        <w:t xml:space="preserve"> e registros de doação em até 2 segundos</w:t>
+        <w:t>O sistema deve processar as requisições de cadastro, atualizaçao e registros de doação em até 2 segundos</w:t>
       </w:r>
     </w:p>
     <w:p>
@@ -7265,37 +7094,8 @@
       <w:r>
         <w:t xml:space="preserve">O sistema deve utilizar protocolos seguros </w:t>
       </w:r>
-      <w:proofErr w:type="spellStart"/>
-      <w:r>
-        <w:t>HyperText</w:t>
-      </w:r>
-      <w:proofErr w:type="spellEnd"/>
-      <w:r>
-        <w:t xml:space="preserve"> </w:t>
-      </w:r>
-      <w:proofErr w:type="spellStart"/>
-      <w:r>
-        <w:t>Transfer</w:t>
-      </w:r>
-      <w:proofErr w:type="spellEnd"/>
-      <w:r>
-        <w:t xml:space="preserve"> </w:t>
-      </w:r>
-      <w:proofErr w:type="spellStart"/>
-      <w:r>
-        <w:t>Protocol</w:t>
-      </w:r>
-      <w:proofErr w:type="spellEnd"/>
-      <w:r>
-        <w:t xml:space="preserve"> </w:t>
-      </w:r>
-      <w:proofErr w:type="spellStart"/>
-      <w:r>
-        <w:t>Secure</w:t>
-      </w:r>
-      <w:proofErr w:type="spellEnd"/>
-      <w:r>
-        <w:t xml:space="preserve"> </w:t>
+      <w:r>
+        <w:t xml:space="preserve">HyperText Transfer Protocol Secure </w:t>
       </w:r>
       <w:r>
         <w:t>(</w:t>
@@ -7429,15 +7229,7 @@
         </w:numPr>
       </w:pPr>
       <w:r>
-        <w:t>Safari (</w:t>
-      </w:r>
-      <w:proofErr w:type="spellStart"/>
-      <w:r>
-        <w:t>macOS</w:t>
-      </w:r>
-      <w:proofErr w:type="spellEnd"/>
-      <w:r>
-        <w:t>/iOS): versão 14 ou superior</w:t>
+        <w:t>Safari (macOS/iOS): versão 14 ou superior</w:t>
       </w:r>
     </w:p>
     <w:p>
@@ -7455,15 +7247,7 @@
         </w:numPr>
       </w:pPr>
       <w:r>
-        <w:t>Android: versão 8.0 (</w:t>
-      </w:r>
-      <w:proofErr w:type="spellStart"/>
-      <w:r>
-        <w:t>Oreo</w:t>
-      </w:r>
-      <w:proofErr w:type="spellEnd"/>
-      <w:r>
-        <w:t>) ou superior</w:t>
+        <w:t>Android: versão 8.0 (Oreo) ou superior</w:t>
       </w:r>
     </w:p>
     <w:p>
@@ -7847,15 +7631,7 @@
         <w:t xml:space="preserve">. </w:t>
       </w:r>
       <w:r>
-        <w:t xml:space="preserve">Fonte: SOMMERVILLE, Ian. Engenharia de Software. 10. ed. São Paulo: Pearson </w:t>
-      </w:r>
-      <w:proofErr w:type="spellStart"/>
-      <w:r>
-        <w:t>Education</w:t>
-      </w:r>
-      <w:proofErr w:type="spellEnd"/>
-      <w:r>
-        <w:t>, 2019.</w:t>
+        <w:t>Fonte: SOMMERVILLE, Ian. Engenharia de Software. 10. ed. São Paulo: Pearson Education, 2019.</w:t>
       </w:r>
     </w:p>
     <w:p>
@@ -8084,52 +7860,12 @@
     </w:p>
     <w:p>
       <w:r>
-        <w:t>Esta seção apresenta o Diagrama de Pacotes do sistema, representando a organização lógica dos componentes tanto do front-</w:t>
-      </w:r>
-      <w:proofErr w:type="spellStart"/>
-      <w:r>
-        <w:t>end</w:t>
-      </w:r>
-      <w:proofErr w:type="spellEnd"/>
-      <w:r>
-        <w:t xml:space="preserve"> quanto do </w:t>
-      </w:r>
-      <w:proofErr w:type="spellStart"/>
-      <w:r>
-        <w:t>back</w:t>
-      </w:r>
-      <w:proofErr w:type="spellEnd"/>
-      <w:r>
-        <w:t>-end. O objetivo do diagrama é ilustrar como o sistema foi modularizado em pacotes, evidenciando a estrutura de alto nível e os relacionamentos entre os agrupamentos de funcionalidades.</w:t>
-      </w:r>
-    </w:p>
-    <w:p>
-      <w:r>
-        <w:t>No front-</w:t>
-      </w:r>
-      <w:proofErr w:type="spellStart"/>
-      <w:r>
-        <w:t>end</w:t>
-      </w:r>
-      <w:proofErr w:type="spellEnd"/>
-      <w:r>
-        <w:t xml:space="preserve">, os pacotes foram organizados segundo as responsabilidades da aplicação cliente: segurança, interface de usuário e comunicação com o </w:t>
-      </w:r>
-      <w:proofErr w:type="spellStart"/>
-      <w:r>
-        <w:t>back</w:t>
-      </w:r>
-      <w:proofErr w:type="spellEnd"/>
-      <w:r>
-        <w:t xml:space="preserve">-end. Já no </w:t>
-      </w:r>
-      <w:proofErr w:type="spellStart"/>
-      <w:r>
-        <w:t>back-end</w:t>
-      </w:r>
-      <w:proofErr w:type="spellEnd"/>
-      <w:r>
-        <w:t>, os pacotes seguem uma separação por responsabilidades de controle, roteamento, lógica de negócio e persistência de dados.</w:t>
+        <w:t>Esta seção apresenta o Diagrama de Pacotes do sistema, representando a organização lógica dos componentes tanto do front-end quanto do back-end. O objetivo do diagrama é ilustrar como o sistema foi modularizado em pacotes, evidenciando a estrutura de alto nível e os relacionamentos entre os agrupamentos de funcionalidades.</w:t>
+      </w:r>
+    </w:p>
+    <w:p>
+      <w:r>
+        <w:t>No front-end, os pacotes foram organizados segundo as responsabilidades da aplicação cliente: segurança, interface de usuário e comunicação com o back-end. Já no back-end, os pacotes seguem uma separação por responsabilidades de controle, roteamento, lógica de negócio e persistência de dados.</w:t>
       </w:r>
     </w:p>
     <w:p>
@@ -8157,56 +7893,22 @@
     </w:p>
     <w:p>
       <w:r>
-        <w:t>No front-</w:t>
-      </w:r>
-      <w:proofErr w:type="spellStart"/>
-      <w:r>
-        <w:t>end</w:t>
-      </w:r>
-      <w:proofErr w:type="spellEnd"/>
-      <w:r>
-        <w:t xml:space="preserve">, o sistema foi estruturado em pacotes (pastas) dentro do diretório </w:t>
-      </w:r>
-      <w:proofErr w:type="spellStart"/>
-      <w:r>
-        <w:t>src</w:t>
-      </w:r>
-      <w:proofErr w:type="spellEnd"/>
-      <w:r>
-        <w:t>, organizando os arquivos conforme suas responsabilidades funcionais:</w:t>
-      </w:r>
-    </w:p>
-    <w:p>
-      <w:proofErr w:type="spellStart"/>
-      <w:r>
-        <w:t>guards</w:t>
-      </w:r>
-      <w:proofErr w:type="spellEnd"/>
-      <w:r>
-        <w:t>:</w:t>
-      </w:r>
-    </w:p>
-    <w:p>
-      <w:r>
-        <w:t xml:space="preserve">Contém mecanismos de proteção de rotas, como o </w:t>
-      </w:r>
-      <w:proofErr w:type="spellStart"/>
-      <w:r>
-        <w:t>AuthGuard</w:t>
-      </w:r>
-      <w:proofErr w:type="spellEnd"/>
-      <w:r>
-        <w:t>, que restringe o acesso a determinadas páginas apenas para usuários autenticados. Segue o padrão de segurança da aplicação.</w:t>
-      </w:r>
-    </w:p>
-    <w:p>
-      <w:proofErr w:type="spellStart"/>
-      <w:r>
-        <w:t>pages</w:t>
-      </w:r>
-      <w:proofErr w:type="spellEnd"/>
-      <w:r>
-        <w:t>:</w:t>
+        <w:t>No front-end, o sistema foi estruturado em pacotes (pastas) dentro do diretório src, organizando os arquivos conforme suas responsabilidades funcionais:</w:t>
+      </w:r>
+    </w:p>
+    <w:p>
+      <w:r>
+        <w:t>guards:</w:t>
+      </w:r>
+    </w:p>
+    <w:p>
+      <w:r>
+        <w:t>Contém mecanismos de proteção de rotas, como o AuthGuard, que restringe o acesso a determinadas páginas apenas para usuários autenticados. Segue o padrão de segurança da aplicação.</w:t>
+      </w:r>
+    </w:p>
+    <w:p>
+      <w:r>
+        <w:t>pages:</w:t>
       </w:r>
     </w:p>
     <w:p>
@@ -8221,15 +7923,7 @@
     </w:p>
     <w:p>
       <w:r>
-        <w:t>banco-</w:t>
-      </w:r>
-      <w:proofErr w:type="spellStart"/>
-      <w:r>
-        <w:t>proximo</w:t>
-      </w:r>
-      <w:proofErr w:type="spellEnd"/>
-      <w:r>
-        <w:t>: Exibe bancos de leite próximos, utilizando geolocalização.</w:t>
+        <w:t>banco-proximo: Exibe bancos de leite próximos, utilizando geolocalização.</w:t>
       </w:r>
     </w:p>
     <w:p>
@@ -8238,13 +7932,8 @@
       </w:r>
     </w:p>
     <w:p>
-      <w:proofErr w:type="spellStart"/>
-      <w:r>
-        <w:t>register</w:t>
-      </w:r>
-      <w:proofErr w:type="spellEnd"/>
-      <w:r>
-        <w:t>: Tela de cadastro.</w:t>
+      <w:r>
+        <w:t>register: Tela de cadastro.</w:t>
       </w:r>
     </w:p>
     <w:p>
@@ -8253,36 +7942,18 @@
       </w:r>
     </w:p>
     <w:p>
-      <w:proofErr w:type="spellStart"/>
-      <w:r>
-        <w:t>map</w:t>
-      </w:r>
-      <w:proofErr w:type="spellEnd"/>
-      <w:r>
-        <w:t>: (em desenvolvimento) pretendia fornecer um mapa interativo com os bancos de leite.</w:t>
-      </w:r>
-    </w:p>
-    <w:p>
-      <w:proofErr w:type="spellStart"/>
-      <w:r>
-        <w:t>services</w:t>
-      </w:r>
-      <w:proofErr w:type="spellEnd"/>
-      <w:r>
-        <w:t>:</w:t>
-      </w:r>
-    </w:p>
-    <w:p>
-      <w:r>
-        <w:t xml:space="preserve">Responsável por conter os serviços que fazem a comunicação com o </w:t>
-      </w:r>
-      <w:proofErr w:type="spellStart"/>
-      <w:r>
-        <w:t>back-end</w:t>
-      </w:r>
-      <w:proofErr w:type="spellEnd"/>
-      <w:r>
-        <w:t xml:space="preserve"> via HTTP. É onde se centraliza a lógica de acesso a dados, garantindo separação entre visual e lógica de negócios.</w:t>
+      <w:r>
+        <w:t>map: (em desenvolvimento) pretendia fornecer um mapa interativo com os bancos de leite.</w:t>
+      </w:r>
+    </w:p>
+    <w:p>
+      <w:r>
+        <w:t>services:</w:t>
+      </w:r>
+    </w:p>
+    <w:p>
+      <w:r>
+        <w:t>Responsável por conter os serviços que fazem a comunicação com o back-end via HTTP. É onde se centraliza a lógica de acesso a dados, garantindo separação entre visual e lógica de negócios.</w:t>
       </w:r>
     </w:p>
     <w:p>
@@ -8300,63 +7971,18 @@
     </w:p>
     <w:p>
       <w:r>
-        <w:t xml:space="preserve">No </w:t>
-      </w:r>
-      <w:proofErr w:type="spellStart"/>
-      <w:r>
-        <w:t>back-end</w:t>
-      </w:r>
-      <w:proofErr w:type="spellEnd"/>
-      <w:r>
-        <w:t>, os pacotes foram organizados com base na arquitetura MVC (Model-</w:t>
-      </w:r>
-      <w:proofErr w:type="spellStart"/>
-      <w:r>
-        <w:t>View</w:t>
-      </w:r>
-      <w:proofErr w:type="spellEnd"/>
-      <w:r>
-        <w:t>-</w:t>
-      </w:r>
-      <w:proofErr w:type="spellStart"/>
-      <w:r>
-        <w:t>Controller</w:t>
-      </w:r>
-      <w:proofErr w:type="spellEnd"/>
-      <w:r>
-        <w:t>), respeitando os princípios de responsabilidade única:</w:t>
-      </w:r>
-    </w:p>
-    <w:p>
-      <w:proofErr w:type="spellStart"/>
+        <w:t>No back-end, os pacotes foram organizados com base na arquitetura MVC (Model-View-Controller), respeitando os princípios de responsabilidade única:</w:t>
+      </w:r>
+    </w:p>
+    <w:p>
       <w:r>
         <w:lastRenderedPageBreak/>
-        <w:t>controllers</w:t>
-      </w:r>
-      <w:proofErr w:type="spellEnd"/>
-      <w:r>
-        <w:t>:</w:t>
-      </w:r>
-    </w:p>
-    <w:p>
-      <w:r>
-        <w:t xml:space="preserve">Contém os arquivos responsáveis por controlar o fluxo das requisições e respostas. Cada </w:t>
-      </w:r>
-      <w:proofErr w:type="spellStart"/>
-      <w:r>
-        <w:t>controller</w:t>
-      </w:r>
-      <w:proofErr w:type="spellEnd"/>
-      <w:r>
-        <w:t xml:space="preserve"> lida com um recurso da aplicação (</w:t>
-      </w:r>
-      <w:proofErr w:type="spellStart"/>
-      <w:r>
-        <w:t>ex</w:t>
-      </w:r>
-      <w:proofErr w:type="spellEnd"/>
-      <w:r>
-        <w:t>: usuário, agendamento).</w:t>
+        <w:t>controllers:</w:t>
+      </w:r>
+    </w:p>
+    <w:p>
+      <w:r>
+        <w:t>Contém os arquivos responsáveis por controlar o fluxo das requisições e respostas. Cada controller lida com um recurso da aplicação (ex: usuário, agendamento).</w:t>
       </w:r>
     </w:p>
     <w:p>
@@ -8366,15 +7992,7 @@
     </w:p>
     <w:p>
       <w:r>
-        <w:t xml:space="preserve">Contém funções intermediárias que interceptam requisições, como autenticação de tokens (JWT) e validações. São utilizadas pelos roteadores antes de acionar os </w:t>
-      </w:r>
-      <w:proofErr w:type="spellStart"/>
-      <w:r>
-        <w:t>controllers</w:t>
-      </w:r>
-      <w:proofErr w:type="spellEnd"/>
-      <w:r>
-        <w:t>.</w:t>
+        <w:t>Contém funções intermediárias que interceptam requisições, como autenticação de tokens (JWT) e validações. São utilizadas pelos roteadores antes de acionar os controllers.</w:t>
       </w:r>
     </w:p>
     <w:p>
@@ -8384,46 +8002,17 @@
     </w:p>
     <w:p>
       <w:r>
-        <w:t xml:space="preserve">Define os esquemas de dados e modelos utilizados na aplicação, geralmente com </w:t>
-      </w:r>
-      <w:proofErr w:type="spellStart"/>
-      <w:r>
-        <w:t>Sequelize</w:t>
-      </w:r>
-      <w:proofErr w:type="spellEnd"/>
-      <w:r>
-        <w:t xml:space="preserve">, </w:t>
-      </w:r>
-      <w:proofErr w:type="spellStart"/>
-      <w:r>
-        <w:t>Mongoose</w:t>
-      </w:r>
-      <w:proofErr w:type="spellEnd"/>
-      <w:r>
-        <w:t xml:space="preserve"> ou diretamente em PostgreSQL, garantindo a integridade da base de dados.</w:t>
-      </w:r>
-    </w:p>
-    <w:p>
-      <w:proofErr w:type="spellStart"/>
-      <w:r>
-        <w:t>routers</w:t>
-      </w:r>
-      <w:proofErr w:type="spellEnd"/>
-      <w:r>
-        <w:t>:</w:t>
-      </w:r>
-    </w:p>
-    <w:p>
-      <w:r>
-        <w:t xml:space="preserve">Responsável por mapear as rotas da aplicação, direcionando as requisições HTTP para os </w:t>
-      </w:r>
-      <w:proofErr w:type="spellStart"/>
-      <w:r>
-        <w:t>controllers</w:t>
-      </w:r>
-      <w:proofErr w:type="spellEnd"/>
-      <w:r>
-        <w:t xml:space="preserve"> adequados. Utiliza middlewares sempre que necessário.</w:t>
+        <w:t>Define os esquemas de dados e modelos utilizados na aplicação, geralmente com Sequelize, Mongoose ou diretamente em PostgreSQL, garantindo a integridade da base de dados.</w:t>
+      </w:r>
+    </w:p>
+    <w:p>
+      <w:r>
+        <w:t>routers:</w:t>
+      </w:r>
+    </w:p>
+    <w:p>
+      <w:r>
+        <w:t>Responsável por mapear as rotas da aplicação, direcionando as requisições HTTP para os controllers adequados. Utiliza middlewares sempre que necessário.</w:t>
       </w:r>
     </w:p>
     <w:p>
@@ -8446,15 +8035,7 @@
     </w:p>
     <w:p>
       <w:r>
-        <w:t xml:space="preserve">A classe Usuário é central no sistema. Ela contém atributos como nome, e-mail, telefone, CPF, senha, e localização (latitude e longitude). Além disso, possui marcadores booleanos para identificar se o usuário é doador, receptor ou profissional da saúde, além de armazenar a quantidade de leite disponível. Cada usuário está ligado a uma cidade por meio do campo </w:t>
-      </w:r>
-      <w:proofErr w:type="spellStart"/>
-      <w:r>
-        <w:t>id_cidade</w:t>
-      </w:r>
-      <w:proofErr w:type="spellEnd"/>
-      <w:r>
-        <w:t>, representando a localização do mesmo. As funções da classe permitem criar, atualizar, consultar usuários, validar login e listar todos os usuários cadastrados.</w:t>
+        <w:t>A classe Usuário é central no sistema. Ela contém atributos como nome, e-mail, telefone, CPF, senha, e localização (latitude e longitude). Além disso, possui marcadores booleanos para identificar se o usuário é doador, receptor ou profissional da saúde, além de armazenar a quantidade de leite disponível. Cada usuário está ligado a uma cidade por meio do campo id_cidade, representando a localização do mesmo. As funções da classe permitem criar, atualizar, consultar usuários, validar login e listar todos os usuários cadastrados.</w:t>
       </w:r>
     </w:p>
     <w:p>
@@ -8464,15 +8045,7 @@
     </w:p>
     <w:p>
       <w:r>
-        <w:t xml:space="preserve">A classe </w:t>
-      </w:r>
-      <w:proofErr w:type="spellStart"/>
-      <w:r>
-        <w:t>BancoLeite</w:t>
-      </w:r>
-      <w:proofErr w:type="spellEnd"/>
-      <w:r>
-        <w:t xml:space="preserve"> representa os bancos de leite cadastrados no sistema. Seus atributos incluem nome, descrição, telefone, e-mail, endereço e localização geográfica. Está associada a um usuário (relação 1:N), indicando que um usuário (geralmente administrador ou profissional) pode ser responsável pelo cadastro de vários bancos de leite. As operações desta classe permitem criar, atualizar, consultar e listar bancos de leite.</w:t>
+        <w:t>A classe BancoLeite representa os bancos de leite cadastrados no sistema. Seus atributos incluem nome, descrição, telefone, e-mail, endereço e localização geográfica. Está associada a um usuário (relação 1:N), indicando que um usuário (geralmente administrador ou profissional) pode ser responsável pelo cadastro de vários bancos de leite. As operações desta classe permitem criar, atualizar, consultar e listar bancos de leite.</w:t>
       </w:r>
     </w:p>
     <w:p/>
@@ -8551,73 +8124,17 @@
     </w:p>
     <w:p>
       <w:r>
-        <w:t xml:space="preserve">O usuário interage com a interface (componente da camada </w:t>
-      </w:r>
-      <w:proofErr w:type="spellStart"/>
-      <w:r>
-        <w:t>pages</w:t>
-      </w:r>
-      <w:proofErr w:type="spellEnd"/>
-      <w:r>
-        <w:t xml:space="preserve"> do front-</w:t>
-      </w:r>
-      <w:proofErr w:type="spellStart"/>
-      <w:r>
-        <w:t>end</w:t>
-      </w:r>
-      <w:proofErr w:type="spellEnd"/>
-      <w:r>
-        <w:t>);</w:t>
-      </w:r>
-    </w:p>
-    <w:p>
-      <w:r>
-        <w:t>A interface chama os métodos dos serviços (</w:t>
-      </w:r>
-      <w:proofErr w:type="spellStart"/>
-      <w:r>
-        <w:t>services</w:t>
-      </w:r>
-      <w:proofErr w:type="spellEnd"/>
-      <w:r>
-        <w:t>), que são responsáveis por se comunicar com a API (</w:t>
-      </w:r>
-      <w:proofErr w:type="spellStart"/>
-      <w:r>
-        <w:t>back-end</w:t>
-      </w:r>
-      <w:proofErr w:type="spellEnd"/>
-      <w:r>
-        <w:t>);</w:t>
-      </w:r>
-    </w:p>
-    <w:p>
-      <w:r>
-        <w:t xml:space="preserve">No </w:t>
-      </w:r>
-      <w:proofErr w:type="spellStart"/>
-      <w:r>
-        <w:t>back-end</w:t>
-      </w:r>
-      <w:proofErr w:type="spellEnd"/>
-      <w:r>
-        <w:t xml:space="preserve">, os </w:t>
-      </w:r>
-      <w:proofErr w:type="spellStart"/>
-      <w:r>
-        <w:t>routers</w:t>
-      </w:r>
-      <w:proofErr w:type="spellEnd"/>
-      <w:r>
-        <w:t xml:space="preserve"> recebem a requisição, direcionam para os </w:t>
-      </w:r>
-      <w:proofErr w:type="spellStart"/>
-      <w:r>
-        <w:t>controllers</w:t>
-      </w:r>
-      <w:proofErr w:type="spellEnd"/>
-      <w:r>
-        <w:t>, que por sua vez validam dados com auxílio dos middlewares e interagem com os models, responsáveis pela manipulação do banco de dados.</w:t>
+        <w:t>O usuário interage com a interface (componente da camada pages do front-end);</w:t>
+      </w:r>
+    </w:p>
+    <w:p>
+      <w:r>
+        <w:t>A interface chama os métodos dos serviços (services), que são responsáveis por se comunicar com a API (back-end);</w:t>
+      </w:r>
+    </w:p>
+    <w:p>
+      <w:r>
+        <w:t>No back-end, os routers recebem a requisição, direcionam para os controllers, que por sua vez validam dados com auxílio dos middlewares e interagem com os models, responsáveis pela manipulação do banco de dados.</w:t>
       </w:r>
     </w:p>
     <w:p>
@@ -8651,15 +8168,7 @@
     </w:p>
     <w:p>
       <w:r>
-        <w:t xml:space="preserve">O primeiro cenário mostra o processo de entrar do usuário. Ao abrir o aplicativo, o usuário informa seu e-mail e senha na tela inicial. Esses dados são enviados ao </w:t>
-      </w:r>
-      <w:proofErr w:type="spellStart"/>
-      <w:r>
-        <w:t>backend</w:t>
-      </w:r>
-      <w:proofErr w:type="spellEnd"/>
-      <w:r>
-        <w:t>, que realiza a verificação das credenciais no banco de dados. Se as informações estiverem corretas, o sistema gera um token de autenticação e retorna para o aplicativo, liberando o acesso à plataforma. O fluxo ocorre de forma segura e sem falhas.</w:t>
+        <w:t>O primeiro cenário mostra o processo de entrar do usuário. Ao abrir o aplicativo, o usuário informa seu e-mail e senha na tela inicial. Esses dados são enviados ao backend, que realiza a verificação das credenciais no banco de dados. Se as informações estiverem corretas, o sistema gera um token de autenticação e retorna para o aplicativo, liberando o acesso à plataforma. O fluxo ocorre de forma segura e sem falhas.</w:t>
       </w:r>
     </w:p>
     <w:p/>
@@ -8782,19 +8291,11 @@
           <w:lang w:val="en-US"/>
         </w:rPr>
       </w:pPr>
-      <w:proofErr w:type="spellStart"/>
       <w:r>
         <w:rPr>
           <w:lang w:val="en-US"/>
         </w:rPr>
-        <w:t>Domínio</w:t>
-      </w:r>
-      <w:proofErr w:type="spellEnd"/>
-      <w:r>
-        <w:rPr>
-          <w:lang w:val="en-US"/>
-        </w:rPr>
-        <w:t>: INTEGER NOT NULL PRIMARY KEY</w:t>
+        <w:t>Domínio: INTEGER NOT NULL PRIMARY KEY</w:t>
       </w:r>
     </w:p>
     <w:p>
@@ -8818,15 +8319,7 @@
         </w:numPr>
       </w:pPr>
       <w:r>
-        <w:t xml:space="preserve">Domínio: </w:t>
-      </w:r>
-      <w:proofErr w:type="gramStart"/>
-      <w:r>
-        <w:t>VARCHAR(</w:t>
-      </w:r>
-      <w:proofErr w:type="gramEnd"/>
-      <w:r>
-        <w:t>100) NOT NULL</w:t>
+        <w:t>Domínio: VARCHAR(100) NOT NULL</w:t>
       </w:r>
     </w:p>
     <w:p>
@@ -8850,26 +8343,13 @@
         </w:numPr>
       </w:pPr>
       <w:r>
-        <w:t xml:space="preserve">Domínio: </w:t>
-      </w:r>
-      <w:proofErr w:type="gramStart"/>
-      <w:r>
-        <w:t>VARCHAR(</w:t>
-      </w:r>
-      <w:proofErr w:type="gramEnd"/>
-      <w:r>
-        <w:t>100) NOT NULL</w:t>
-      </w:r>
-    </w:p>
-    <w:p>
-      <w:r>
-        <w:t xml:space="preserve">2. Tabela: </w:t>
-      </w:r>
-      <w:proofErr w:type="spellStart"/>
-      <w:r>
-        <w:t>bancos_de_leite</w:t>
-      </w:r>
-      <w:proofErr w:type="spellEnd"/>
+        <w:t>Domínio: VARCHAR(100) NOT NULL</w:t>
+      </w:r>
+    </w:p>
+    <w:p>
+      <w:r>
+        <w:t>2. Tabela: bancos_de_leite</w:t>
+      </w:r>
     </w:p>
     <w:p>
       <w:pPr>
@@ -8894,19 +8374,11 @@
           <w:lang w:val="en-US"/>
         </w:rPr>
       </w:pPr>
-      <w:proofErr w:type="spellStart"/>
       <w:r>
         <w:rPr>
           <w:lang w:val="en-US"/>
         </w:rPr>
-        <w:t>Domínio</w:t>
-      </w:r>
-      <w:proofErr w:type="spellEnd"/>
-      <w:r>
-        <w:rPr>
-          <w:lang w:val="en-US"/>
-        </w:rPr>
-        <w:t>: INTEGER NOT NULL PRIMARY KEY</w:t>
+        <w:t>Domínio: INTEGER NOT NULL PRIMARY KEY</w:t>
       </w:r>
     </w:p>
     <w:p>
@@ -8931,15 +8403,7 @@
         </w:numPr>
       </w:pPr>
       <w:r>
-        <w:t xml:space="preserve">Domínio: </w:t>
-      </w:r>
-      <w:proofErr w:type="gramStart"/>
-      <w:r>
-        <w:t>VARCHAR(</w:t>
-      </w:r>
-      <w:proofErr w:type="gramEnd"/>
-      <w:r>
-        <w:t>25) NOT NULL</w:t>
+        <w:t>Domínio: VARCHAR(25) NOT NULL</w:t>
       </w:r>
     </w:p>
     <w:p>
@@ -8963,15 +8427,7 @@
         </w:numPr>
       </w:pPr>
       <w:r>
-        <w:t xml:space="preserve">Domínio: </w:t>
-      </w:r>
-      <w:proofErr w:type="gramStart"/>
-      <w:r>
-        <w:t>VARCHAR(</w:t>
-      </w:r>
-      <w:proofErr w:type="gramEnd"/>
-      <w:r>
-        <w:t>10) NOT NULL</w:t>
+        <w:t>Domínio: VARCHAR(10) NOT NULL</w:t>
       </w:r>
     </w:p>
     <w:p>
@@ -8995,15 +8451,7 @@
         </w:numPr>
       </w:pPr>
       <w:r>
-        <w:t xml:space="preserve">Domínio: </w:t>
-      </w:r>
-      <w:proofErr w:type="gramStart"/>
-      <w:r>
-        <w:t>VARCHAR(</w:t>
-      </w:r>
-      <w:proofErr w:type="gramEnd"/>
-      <w:r>
-        <w:t>2) NOT NULL</w:t>
+        <w:t>Domínio: VARCHAR(2) NOT NULL</w:t>
       </w:r>
     </w:p>
     <w:p>
@@ -9014,13 +8462,8 @@
           <w:numId w:val="24"/>
         </w:numPr>
       </w:pPr>
-      <w:proofErr w:type="spellStart"/>
-      <w:r>
-        <w:t>endereco</w:t>
-      </w:r>
-      <w:proofErr w:type="spellEnd"/>
-      <w:r>
-        <w:t xml:space="preserve"> – Endereço completo do banco de leite.</w:t>
+      <w:r>
+        <w:t>endereco – Endereço completo do banco de leite.</w:t>
       </w:r>
     </w:p>
     <w:p>
@@ -9032,15 +8475,7 @@
         </w:numPr>
       </w:pPr>
       <w:r>
-        <w:t xml:space="preserve">Domínio: </w:t>
-      </w:r>
-      <w:proofErr w:type="gramStart"/>
-      <w:r>
-        <w:t>VARCHAR(</w:t>
-      </w:r>
-      <w:proofErr w:type="gramEnd"/>
-      <w:r>
-        <w:t>255) NOT NULL</w:t>
+        <w:t>Domínio: VARCHAR(255) NOT NULL</w:t>
       </w:r>
     </w:p>
     <w:p>
@@ -9064,15 +8499,7 @@
         </w:numPr>
       </w:pPr>
       <w:r>
-        <w:t xml:space="preserve">Domínio: </w:t>
-      </w:r>
-      <w:proofErr w:type="gramStart"/>
-      <w:r>
-        <w:t>VARCHAR(</w:t>
-      </w:r>
-      <w:proofErr w:type="gramEnd"/>
-      <w:r>
-        <w:t>20) NOT NULL</w:t>
+        <w:t>Domínio: VARCHAR(20) NOT NULL</w:t>
       </w:r>
     </w:p>
     <w:p>
@@ -9096,15 +8523,7 @@
         </w:numPr>
       </w:pPr>
       <w:r>
-        <w:t xml:space="preserve">Domínio: </w:t>
-      </w:r>
-      <w:proofErr w:type="gramStart"/>
-      <w:r>
-        <w:t>NUMERIC(</w:t>
-      </w:r>
-      <w:proofErr w:type="gramEnd"/>
-      <w:r>
-        <w:t>8,6)</w:t>
+        <w:t>Domínio: NUMERIC(8,6)</w:t>
       </w:r>
     </w:p>
     <w:p>
@@ -9128,26 +8547,13 @@
         </w:numPr>
       </w:pPr>
       <w:r>
-        <w:t xml:space="preserve">Domínio: </w:t>
-      </w:r>
-      <w:proofErr w:type="gramStart"/>
-      <w:r>
-        <w:t>NUMERIC(</w:t>
-      </w:r>
-      <w:proofErr w:type="gramEnd"/>
-      <w:r>
-        <w:t>8,6)</w:t>
-      </w:r>
-    </w:p>
-    <w:p>
-      <w:r>
-        <w:t xml:space="preserve">3. Tabela: </w:t>
-      </w:r>
-      <w:proofErr w:type="spellStart"/>
-      <w:r>
-        <w:t>usuario</w:t>
-      </w:r>
-      <w:proofErr w:type="spellEnd"/>
+        <w:t>Domínio: NUMERIC(8,6)</w:t>
+      </w:r>
+    </w:p>
+    <w:p>
+      <w:r>
+        <w:t>3. Tabela: usuario</w:t>
+      </w:r>
     </w:p>
     <w:p>
       <w:pPr>
@@ -9172,19 +8578,11 @@
           <w:lang w:val="en-US"/>
         </w:rPr>
       </w:pPr>
-      <w:proofErr w:type="spellStart"/>
       <w:r>
         <w:rPr>
           <w:lang w:val="en-US"/>
         </w:rPr>
-        <w:t>Domínio</w:t>
-      </w:r>
-      <w:proofErr w:type="spellEnd"/>
-      <w:r>
-        <w:rPr>
-          <w:lang w:val="en-US"/>
-        </w:rPr>
-        <w:t>: INTEGER NOT NULL PRIMARY KEY</w:t>
+        <w:t>Domínio: INTEGER NOT NULL PRIMARY KEY</w:t>
       </w:r>
     </w:p>
     <w:p>
@@ -9208,15 +8606,7 @@
         </w:numPr>
       </w:pPr>
       <w:r>
-        <w:t xml:space="preserve">Domínio: </w:t>
-      </w:r>
-      <w:proofErr w:type="gramStart"/>
-      <w:r>
-        <w:t>VARCHAR(</w:t>
-      </w:r>
-      <w:proofErr w:type="gramEnd"/>
-      <w:r>
-        <w:t>100) NOT NULL</w:t>
+        <w:t>Domínio: VARCHAR(100) NOT NULL</w:t>
       </w:r>
     </w:p>
     <w:p>
@@ -9227,13 +8617,8 @@
           <w:numId w:val="25"/>
         </w:numPr>
       </w:pPr>
-      <w:proofErr w:type="spellStart"/>
-      <w:r>
-        <w:t>email</w:t>
-      </w:r>
-      <w:proofErr w:type="spellEnd"/>
-      <w:r>
-        <w:t xml:space="preserve"> – Endereço de e-mail.</w:t>
+      <w:r>
+        <w:t>email – Endereço de e-mail.</w:t>
       </w:r>
     </w:p>
     <w:p>
@@ -9245,15 +8630,7 @@
         </w:numPr>
       </w:pPr>
       <w:r>
-        <w:t xml:space="preserve">Domínio: </w:t>
-      </w:r>
-      <w:proofErr w:type="gramStart"/>
-      <w:r>
-        <w:t>VARCHAR(</w:t>
-      </w:r>
-      <w:proofErr w:type="gramEnd"/>
-      <w:r>
-        <w:t>100) NOT NULL</w:t>
+        <w:t>Domínio: VARCHAR(100) NOT NULL</w:t>
       </w:r>
     </w:p>
     <w:p>
@@ -9277,15 +8654,7 @@
         </w:numPr>
       </w:pPr>
       <w:r>
-        <w:t xml:space="preserve">Domínio: </w:t>
-      </w:r>
-      <w:proofErr w:type="gramStart"/>
-      <w:r>
-        <w:t>VARCHAR(</w:t>
-      </w:r>
-      <w:proofErr w:type="gramEnd"/>
-      <w:r>
-        <w:t>20)</w:t>
+        <w:t>Domínio: VARCHAR(20)</w:t>
       </w:r>
     </w:p>
     <w:p>
@@ -9296,13 +8665,8 @@
           <w:numId w:val="25"/>
         </w:numPr>
       </w:pPr>
-      <w:proofErr w:type="spellStart"/>
-      <w:r>
-        <w:t>cpf</w:t>
-      </w:r>
-      <w:proofErr w:type="spellEnd"/>
-      <w:r>
-        <w:t xml:space="preserve"> – Cadastro de Pessoa Física.</w:t>
+      <w:r>
+        <w:t>cpf – Cadastro de Pessoa Física.</w:t>
       </w:r>
     </w:p>
     <w:p>
@@ -9314,15 +8678,7 @@
         </w:numPr>
       </w:pPr>
       <w:r>
-        <w:t xml:space="preserve">Domínio: </w:t>
-      </w:r>
-      <w:proofErr w:type="gramStart"/>
-      <w:r>
-        <w:t>VARCHAR(</w:t>
-      </w:r>
-      <w:proofErr w:type="gramEnd"/>
-      <w:r>
-        <w:t>11) NOT NULL</w:t>
+        <w:t>Domínio: VARCHAR(11) NOT NULL</w:t>
       </w:r>
     </w:p>
     <w:p/>
@@ -9347,15 +8703,7 @@
         </w:numPr>
       </w:pPr>
       <w:r>
-        <w:t xml:space="preserve">Domínio: </w:t>
-      </w:r>
-      <w:proofErr w:type="gramStart"/>
-      <w:r>
-        <w:t>VARCHAR(</w:t>
-      </w:r>
-      <w:proofErr w:type="gramEnd"/>
-      <w:r>
-        <w:t>100) NOT NULL</w:t>
+        <w:t>Domínio: VARCHAR(100) NOT NULL</w:t>
       </w:r>
     </w:p>
     <w:p>
@@ -9452,15 +8800,7 @@
         </w:numPr>
       </w:pPr>
       <w:r>
-        <w:t xml:space="preserve">Domínio: </w:t>
-      </w:r>
-      <w:proofErr w:type="gramStart"/>
-      <w:r>
-        <w:t>NUMERIC(</w:t>
-      </w:r>
-      <w:proofErr w:type="gramEnd"/>
-      <w:r>
-        <w:t>8,6)</w:t>
+        <w:t>Domínio: NUMERIC(8,6)</w:t>
       </w:r>
     </w:p>
     <w:p>
@@ -9484,15 +8824,7 @@
         </w:numPr>
       </w:pPr>
       <w:r>
-        <w:t xml:space="preserve">Domínio: </w:t>
-      </w:r>
-      <w:proofErr w:type="gramStart"/>
-      <w:r>
-        <w:t>NUMERIC(</w:t>
-      </w:r>
-      <w:proofErr w:type="gramEnd"/>
-      <w:r>
-        <w:t>8,6)</w:t>
+        <w:t>Domínio: NUMERIC(8,6)</w:t>
       </w:r>
     </w:p>
     <w:p>
@@ -9503,13 +8835,8 @@
           <w:numId w:val="25"/>
         </w:numPr>
       </w:pPr>
-      <w:proofErr w:type="spellStart"/>
-      <w:r>
-        <w:t>id_cidade</w:t>
-      </w:r>
-      <w:proofErr w:type="spellEnd"/>
-      <w:r>
-        <w:t xml:space="preserve"> – Referência à cidade do usuário.</w:t>
+      <w:r>
+        <w:t>id_cidade – Referência à cidade do usuário.</w:t>
       </w:r>
     </w:p>
     <w:p>
@@ -9555,19 +8882,11 @@
           <w:lang w:val="en-US"/>
         </w:rPr>
       </w:pPr>
-      <w:proofErr w:type="spellStart"/>
       <w:r>
         <w:rPr>
           <w:lang w:val="en-US"/>
         </w:rPr>
-        <w:t>Domínio</w:t>
-      </w:r>
-      <w:proofErr w:type="spellEnd"/>
-      <w:r>
-        <w:rPr>
-          <w:lang w:val="en-US"/>
-        </w:rPr>
-        <w:t>: INTEGER NOT NULL PRIMARY KEY</w:t>
+        <w:t>Domínio: INTEGER NOT NULL PRIMARY KEY</w:t>
       </w:r>
     </w:p>
     <w:p>
@@ -9578,13 +8897,8 @@
           <w:numId w:val="26"/>
         </w:numPr>
       </w:pPr>
-      <w:proofErr w:type="spellStart"/>
-      <w:r>
-        <w:t>id_bancos_de_leite</w:t>
-      </w:r>
-      <w:proofErr w:type="spellEnd"/>
-      <w:r>
-        <w:t xml:space="preserve"> – Banco de leite que recebeu a doação.</w:t>
+      <w:r>
+        <w:t>id_bancos_de_leite – Banco de leite que recebeu a doação.</w:t>
       </w:r>
     </w:p>
     <w:p>
@@ -9596,15 +8910,7 @@
         </w:numPr>
       </w:pPr>
       <w:r>
-        <w:t xml:space="preserve">Domínio: INTEGER NOT NULL, chave estrangeira para </w:t>
-      </w:r>
-      <w:proofErr w:type="spellStart"/>
-      <w:r>
-        <w:t>bancos_de_leite</w:t>
-      </w:r>
-      <w:proofErr w:type="spellEnd"/>
-      <w:r>
-        <w:t>(id)</w:t>
+        <w:t>Domínio: INTEGER NOT NULL, chave estrangeira para bancos_de_leite(id)</w:t>
       </w:r>
     </w:p>
     <w:p>
@@ -9615,13 +8921,8 @@
           <w:numId w:val="26"/>
         </w:numPr>
       </w:pPr>
-      <w:proofErr w:type="spellStart"/>
-      <w:r>
-        <w:t>quantidade_ml</w:t>
-      </w:r>
-      <w:proofErr w:type="spellEnd"/>
-      <w:r>
-        <w:t xml:space="preserve"> – Quantidade doada em mililitros.</w:t>
+      <w:r>
+        <w:t>quantidade_ml – Quantidade doada em mililitros.</w:t>
       </w:r>
     </w:p>
     <w:p>
@@ -9644,13 +8945,8 @@
           <w:numId w:val="26"/>
         </w:numPr>
       </w:pPr>
-      <w:proofErr w:type="spellStart"/>
-      <w:r>
-        <w:t>data_doacao</w:t>
-      </w:r>
-      <w:proofErr w:type="spellEnd"/>
-      <w:r>
-        <w:t xml:space="preserve"> – Data e hora da doação.</w:t>
+      <w:r>
+        <w:t>data_doacao – Data e hora da doação.</w:t>
       </w:r>
     </w:p>
     <w:p>
@@ -9673,13 +8969,8 @@
           <w:numId w:val="26"/>
         </w:numPr>
       </w:pPr>
-      <w:proofErr w:type="spellStart"/>
-      <w:r>
-        <w:t>id_usuario</w:t>
-      </w:r>
-      <w:proofErr w:type="spellEnd"/>
-      <w:r>
-        <w:t xml:space="preserve"> – Identificador do doador.</w:t>
+      <w:r>
+        <w:t>id_usuario – Identificador do doador.</w:t>
       </w:r>
     </w:p>
     <w:p>
@@ -9691,15 +8982,7 @@
         </w:numPr>
       </w:pPr>
       <w:r>
-        <w:t xml:space="preserve">Domínio: INTEGER NOT NULL, chave estrangeira para </w:t>
-      </w:r>
-      <w:proofErr w:type="spellStart"/>
-      <w:r>
-        <w:t>usuario</w:t>
-      </w:r>
-      <w:proofErr w:type="spellEnd"/>
-      <w:r>
-        <w:t>(id)</w:t>
+        <w:t>Domínio: INTEGER NOT NULL, chave estrangeira para usuario(id)</w:t>
       </w:r>
     </w:p>
     <w:p/>
@@ -9864,6 +9147,324 @@
     <w:p>
       <w:pPr>
         <w:rPr>
+          <w:color w:val="FF0000"/>
+        </w:rPr>
+      </w:pPr>
+      <w:r>
+        <w:rPr>
+          <w:color w:val="FF0000"/>
+        </w:rPr>
+        <w:t xml:space="preserve">Faça um relato das principais atividades realizadas ao longo das fases. Inclua </w:t>
+      </w:r>
+      <w:r>
+        <w:rPr>
+          <w:color w:val="FF0000"/>
+        </w:rPr>
+        <w:t xml:space="preserve">os </w:t>
+      </w:r>
+      <w:r>
+        <w:rPr>
+          <w:color w:val="FF0000"/>
+        </w:rPr>
+        <w:t>aspectos mais relevantes observados em cada fase. Apresente quais objetivos do projeto foram alcançados e quais requisitos foram atendid</w:t>
+      </w:r>
+      <w:r>
+        <w:rPr>
+          <w:color w:val="FF0000"/>
+        </w:rPr>
+        <w:t>os. Apresente dados que comprova</w:t>
+      </w:r>
+      <w:r>
+        <w:rPr>
+          <w:color w:val="FF0000"/>
+        </w:rPr>
+        <w:t>m o alcance desses. Discuta os possíveis pontos de melhoria do projeto e o que pode</w:t>
+      </w:r>
+      <w:r>
+        <w:rPr>
+          <w:color w:val="FF0000"/>
+        </w:rPr>
+        <w:t>rá</w:t>
+      </w:r>
+      <w:r>
+        <w:rPr>
+          <w:color w:val="FF0000"/>
+        </w:rPr>
+        <w:t xml:space="preserve"> ser feito no futuro para continuar o trabalho. Apresente</w:t>
+      </w:r>
+      <w:r>
+        <w:rPr>
+          <w:color w:val="FF0000"/>
+        </w:rPr>
+        <w:t xml:space="preserve"> onde o trabalho foi divulgado.</w:t>
+      </w:r>
+      <w:r>
+        <w:rPr>
+          <w:color w:val="FF0000"/>
+        </w:rPr>
+        <w:t xml:space="preserve"> Finalize com as lições aprendidas.</w:t>
+      </w:r>
+      <w:r>
+        <w:rPr>
+          <w:color w:val="FF0000"/>
+        </w:rPr>
+        <w:t xml:space="preserve"> </w:t>
+      </w:r>
+    </w:p>
+    <w:p>
+      <w:r>
+        <w:t>Ao longo das fases 1 e 2 do projeto, diversas atividades foram realizadas com foco no desenvolvimento do sistema digital para o incentivo, divulgação e facilitação da doação de leite materno aos bancos de leite humano. A seguir, apresento um relato das principais atividades e os aspectos mais relevantes observados durante cada fase do projeto.</w:t>
+      </w:r>
+    </w:p>
+    <w:p>
+      <w:r>
+        <w:rPr>
+          <w:b/>
+          <w:bCs/>
+        </w:rPr>
+        <w:t>Fase 1:</w:t>
+      </w:r>
+    </w:p>
+    <w:p>
+      <w:r>
+        <w:t>Na Fase 1, o foco foi a introdução do projeto, revisão bibliográfica e definição dos objetivos e requisitos. As atividades principais incluem:</w:t>
+      </w:r>
+    </w:p>
+    <w:p>
+      <w:pPr>
+        <w:numPr>
+          <w:ilvl w:val="0"/>
+          <w:numId w:val="27"/>
+        </w:numPr>
+      </w:pPr>
+      <w:r>
+        <w:rPr>
+          <w:b/>
+          <w:bCs/>
+        </w:rPr>
+        <w:t>Introdução e Contextualização:</w:t>
+      </w:r>
+      <w:r>
+        <w:t xml:space="preserve"> Apresentação do tema do projeto, com uma visão geral dos desafios enfrentados pelos bancos de leite humano e a importância de um sistema digital para facilitar a doação de leite materno.</w:t>
+      </w:r>
+    </w:p>
+    <w:p>
+      <w:pPr>
+        <w:numPr>
+          <w:ilvl w:val="0"/>
+          <w:numId w:val="27"/>
+        </w:numPr>
+      </w:pPr>
+      <w:r>
+        <w:rPr>
+          <w:b/>
+          <w:bCs/>
+        </w:rPr>
+        <w:t>Revisão Bibliográfica:</w:t>
+      </w:r>
+      <w:r>
+        <w:t xml:space="preserve"> Foi realizada uma análise detalhada das principais obras conceituadas sobre o tema, incluindo artigos, teses e livros. A revisão incluiu pelo menos cinco obras relevantes e dois trabalhos relacionados ao projeto, demonstrando o estado da arte e as soluções já implementadas em projetos semelhantes.</w:t>
+      </w:r>
+    </w:p>
+    <w:p>
+      <w:pPr>
+        <w:numPr>
+          <w:ilvl w:val="0"/>
+          <w:numId w:val="27"/>
+        </w:numPr>
+      </w:pPr>
+      <w:r>
+        <w:rPr>
+          <w:b/>
+          <w:bCs/>
+        </w:rPr>
+        <w:t>Definição dos Objetivos e Métodos:</w:t>
+      </w:r>
+      <w:r>
+        <w:t xml:space="preserve"> Os objetivos do projeto foram claramente definidos, estabelecendo um caminho claro para o desenvolvimento do sistema. Também foram descritos os métodos gerenciais, o ciclo de vida do projeto e os recursos necessários para a sua execução.</w:t>
+      </w:r>
+    </w:p>
+    <w:p>
+      <w:pPr>
+        <w:numPr>
+          <w:ilvl w:val="0"/>
+          <w:numId w:val="27"/>
+        </w:numPr>
+      </w:pPr>
+      <w:r>
+        <w:rPr>
+          <w:b/>
+          <w:bCs/>
+        </w:rPr>
+        <w:t>Especificação e Análise de Requisitos:</w:t>
+      </w:r>
+      <w:r>
+        <w:t xml:space="preserve"> Foram apresentados os requisitos funcionais do sistema, com uma análise detalhada das necessidades do usuário e do sistema para garantir que todas as funcionalidades essenciais fossem atendidas.</w:t>
+      </w:r>
+    </w:p>
+    <w:p>
+      <w:r>
+        <w:rPr>
+          <w:b/>
+          <w:bCs/>
+        </w:rPr>
+        <w:t>Fase 2:</w:t>
+      </w:r>
+    </w:p>
+    <w:p>
+      <w:r>
+        <w:lastRenderedPageBreak/>
+        <w:t>A Fase 2 focou em melhorias, refinamentos e a continuidade do desenvolvimento. As atividades principais desta fase incluem:</w:t>
+      </w:r>
+    </w:p>
+    <w:p>
+      <w:pPr>
+        <w:numPr>
+          <w:ilvl w:val="0"/>
+          <w:numId w:val="28"/>
+        </w:numPr>
+      </w:pPr>
+      <w:r>
+        <w:rPr>
+          <w:b/>
+          <w:bCs/>
+        </w:rPr>
+        <w:t>Correções e Melhorias da Fase 1:</w:t>
+      </w:r>
+      <w:r>
+        <w:t xml:space="preserve"> Foram realizadas as correções e melhorias indicadas durante a avaliação da Fase 1, garantindo que o projeto estivesse alinhado com os requisitos e expectativas definidas.</w:t>
+      </w:r>
+    </w:p>
+    <w:p>
+      <w:pPr>
+        <w:numPr>
+          <w:ilvl w:val="0"/>
+          <w:numId w:val="28"/>
+        </w:numPr>
+      </w:pPr>
+      <w:r>
+        <w:rPr>
+          <w:b/>
+          <w:bCs/>
+        </w:rPr>
+        <w:t>Desenvolvimento da Arquitetura do Sistema:</w:t>
+      </w:r>
+      <w:r>
+        <w:t xml:space="preserve"> A arquitetura e o design do sistema foram detalhados, com a criação das visões estruturais, comportamentais e dos dados. Também foi elaborada a definição do perfil de usuário, assegurando que as necessidades do público-alvo fossem atendidas de forma eficaz.</w:t>
+      </w:r>
+    </w:p>
+    <w:p>
+      <w:pPr>
+        <w:numPr>
+          <w:ilvl w:val="0"/>
+          <w:numId w:val="28"/>
+        </w:numPr>
+      </w:pPr>
+      <w:r>
+        <w:rPr>
+          <w:b/>
+          <w:bCs/>
+        </w:rPr>
+        <w:t>Codificação e Testes:</w:t>
+      </w:r>
+      <w:r>
+        <w:t xml:space="preserve"> Pelo menos 35% dos casos de uso essenciais foram codificados e testados. O controle de configuração foi automatizado, garantindo a integridade e a qualidade do código desenvolvido.</w:t>
+      </w:r>
+    </w:p>
+    <w:p>
+      <w:pPr>
+        <w:numPr>
+          <w:ilvl w:val="0"/>
+          <w:numId w:val="28"/>
+        </w:numPr>
+      </w:pPr>
+      <w:r>
+        <w:rPr>
+          <w:b/>
+          <w:bCs/>
+        </w:rPr>
+        <w:t>Relatório de Desempenho:</w:t>
+      </w:r>
+      <w:r>
+        <w:t xml:space="preserve"> Foi preenchido o relatório de desempenho da Fase 2, que detalha o progresso realizado no desenvolvimento do sistema e os resultados obtidos até o momento.</w:t>
+      </w:r>
+    </w:p>
+    <w:p>
+      <w:r>
+        <w:rPr>
+          <w:b/>
+          <w:bCs/>
+        </w:rPr>
+        <w:t>Objetivos Alcançados e Requisitos Atendidos:</w:t>
+      </w:r>
+    </w:p>
+    <w:p>
+      <w:r>
+        <w:t>Os objetivos do projeto foram amplamente alcançados. As fases 1 e 2 permitiram definir claramente a estrutura e a metodologia do projeto, além de iniciar o desenvolvimento do sistema com foco na usabilidade e no cumprimento das necessidades dos usuários. A especificação dos requisitos foi bem detalhada, com ênfase na funcionalidade de cadastro, localização das doadoras e integração com os bancos de leite.</w:t>
+      </w:r>
+    </w:p>
+    <w:p>
+      <w:r>
+        <w:rPr>
+          <w:b/>
+          <w:bCs/>
+        </w:rPr>
+        <w:t>Pontos de Melhoria e Perspectivas Futuras:</w:t>
+      </w:r>
+    </w:p>
+    <w:p>
+      <w:r>
+        <w:t>Apesar do progresso significativo, alguns pontos de melhoria foram identificados. O sistema pode ser otimizado com a implementação de mais funcionalidades, como notificações em tempo real para as doadoras e receptores, além de uma maior integração com sistemas de geolocalização. Também é necessário expandir os testes para cobrir casos de uso adicionais e realizar ajustes com base no feedback dos usuários.</w:t>
+      </w:r>
+    </w:p>
+    <w:p>
+      <w:r>
+        <w:t>No futuro, o projeto pode evoluir para incluir recursos de análise de dados, permitindo otimizar a distribuição do leite materno entre os bancos de leite com base na demanda e oferta em tempo real. A integração com outras plataformas de saúde e a expansão para diferentes regiões são também possibilidades a serem exploradas.</w:t>
+      </w:r>
+    </w:p>
+    <w:p>
+      <w:r>
+        <w:rPr>
+          <w:b/>
+          <w:bCs/>
+        </w:rPr>
+        <w:t>Divulgação do Trabalho:</w:t>
+      </w:r>
+    </w:p>
+    <w:p>
+      <w:r>
+        <w:t xml:space="preserve">O trabalho </w:t>
+      </w:r>
+      <w:r>
+        <w:t>ainda não foi divulgado</w:t>
+      </w:r>
+    </w:p>
+    <w:p>
+      <w:r>
+        <w:rPr>
+          <w:b/>
+          <w:bCs/>
+        </w:rPr>
+        <w:t>Lições Aprendidas:</w:t>
+      </w:r>
+    </w:p>
+    <w:p>
+      <w:r>
+        <w:t>A principal lição aprendida ao longo das fases 1 e 2 foi a importância de um planejamento detalhado e da definição clara dos requisitos antes de iniciar o desenvolvimento do sistema. Além disso, o processo de fe</w:t>
+      </w:r>
+      <w:r>
+        <w:lastRenderedPageBreak/>
+        <w:t>edback contínuo e a realização de testes desde as primeiras fases de desenvolvimento garantiram a qualidade do sistema e permitiram ajustar o projeto conforme necessário. O trabalho também destacou a necessidade de uma abordagem colaborativa e a importância de manter os objetivos focados no usuário final.</w:t>
+      </w:r>
+    </w:p>
+    <w:p>
+      <w:r>
+        <w:t>Com base nesse aprendizado, o desenvolvimento contínuo e a adaptação às necessidades dos usuários serão fundamentais para o sucesso do projeto.</w:t>
+      </w:r>
+    </w:p>
+    <w:p>
+      <w:pPr>
+        <w:rPr>
           <w:rFonts w:cs="Arial"/>
           <w:b/>
           <w:bCs/>
@@ -9872,39 +9473,6 @@
         </w:rPr>
       </w:pPr>
       <w:r>
-        <w:t xml:space="preserve">Faça um relato das principais atividades realizadas ao longo das fases. Inclua </w:t>
-      </w:r>
-      <w:r>
-        <w:t xml:space="preserve">os </w:t>
-      </w:r>
-      <w:r>
-        <w:t>aspectos mais relevantes observados em cada fase. Apresente quais objetivos do projeto foram alcançados e quais requisitos foram atendid</w:t>
-      </w:r>
-      <w:r>
-        <w:t>os. Apresente dados que comprova</w:t>
-      </w:r>
-      <w:r>
-        <w:t>m o alcance desses. Discuta os possíveis pontos de melhoria do projeto e o que pode</w:t>
-      </w:r>
-      <w:r>
-        <w:t>rá</w:t>
-      </w:r>
-      <w:r>
-        <w:t xml:space="preserve"> ser feito no futuro para continuar o trabalho. Apresente</w:t>
-      </w:r>
-      <w:r>
-        <w:t xml:space="preserve"> onde o trabalho foi divulgado.</w:t>
-      </w:r>
-      <w:r>
-        <w:t xml:space="preserve"> Finalize com as lições aprendidas</w:t>
-      </w:r>
-      <w:r>
-        <w:t>.</w:t>
-      </w:r>
-      <w:r>
-        <w:t xml:space="preserve"> </w:t>
-      </w:r>
-      <w:r>
         <w:br w:type="page"/>
       </w:r>
     </w:p>
@@ -9914,7 +9482,6 @@
       </w:pPr>
       <w:bookmarkStart w:id="58" w:name="_Toc194650273"/>
       <w:r>
-        <w:lastRenderedPageBreak/>
         <w:t>REFERÊNCIAS</w:t>
       </w:r>
       <w:bookmarkEnd w:id="56"/>
@@ -9955,7 +9522,14 @@
         <w:rPr>
           <w:bCs/>
         </w:rPr>
-        <w:t>BRASIL. Lei nº 13.709, de 14 de agosto de 2018. Lei Geral de Proteção de Dados Pessoais (LGPD). Dispõe sobre o tratamento de dados pessoais, inclusive nos meios digitais, por pessoa natural ou por pessoa jurídica de direito público ou privado. Disponível em: https://www.planalto.gov.br/ccivil_03/_ato2015-2018/2018/lei/l13709.htm. Acesso em: 01 maio 2025.</w:t>
+        <w:t>BRASIL. Lei nº 13.709, de 14 de agosto de 2018. Lei Gera</w:t>
+      </w:r>
+      <w:r>
+        <w:rPr>
+          <w:bCs/>
+        </w:rPr>
+        <w:lastRenderedPageBreak/>
+        <w:t>l de Proteção de Dados Pessoais (LGPD). Dispõe sobre o tratamento de dados pessoais, inclusive nos meios digitais, por pessoa natural ou por pessoa jurídica de direito público ou privado. Disponível em: https://www.planalto.gov.br/ccivil_03/_ato2015-2018/2018/lei/l13709.htm. Acesso em: 01 maio 2025.</w:t>
       </w:r>
     </w:p>
     <w:p>
@@ -10144,43 +9718,34 @@
           <w:rStyle w:val="Forte"/>
           <w:sz w:val="24"/>
         </w:rPr>
-        <w:t xml:space="preserve">ORGANIZAÇÃO MUNDIAL DA SAÚDE (OMS). </w:t>
-      </w:r>
-      <w:proofErr w:type="spellStart"/>
+        <w:t>ORGANIZAÇÃO MUNDIAL DA SAÚDE (OMS). Breastfeeding. Disponível em: https://www.who.int/news-room/fact-sheets/detail/breastfe</w:t>
+      </w:r>
       <w:r>
         <w:rPr>
           <w:rStyle w:val="Forte"/>
           <w:sz w:val="24"/>
         </w:rPr>
-        <w:t>Breastfeeding</w:t>
-      </w:r>
-      <w:proofErr w:type="spellEnd"/>
+        <w:t>eding. Acesso em: 13 mar. 2025.</w:t>
+      </w:r>
+    </w:p>
+    <w:p>
+      <w:pPr>
+        <w:pStyle w:val="NormalWeb"/>
+      </w:pPr>
       <w:r>
         <w:rPr>
           <w:rStyle w:val="Forte"/>
           <w:sz w:val="24"/>
         </w:rPr>
-        <w:t>. Disponível em: https://www.who.int/news-room/fact-sheets/detail/breastfe</w:t>
+        <w:t>HCSL – Hospital das Clínicas Samuel Libânio. Posto de Coleta de Leite Humano do HCSL auxilia bebês internados na UTI Neonatal e Pediátrica. Disponível em: https://www.hcsl.edu.br/posto-de-coleta-de-leite-humano-do-hcsl-auxilia-bebes-internados-na-uti-neonatal-e-ped</w:t>
       </w:r>
       <w:r>
         <w:rPr>
           <w:rStyle w:val="Forte"/>
           <w:sz w:val="24"/>
         </w:rPr>
-        <w:t>eding. Acesso em: 13 mar. 2025.</w:t>
-      </w:r>
-    </w:p>
-    <w:p>
-      <w:pPr>
-        <w:pStyle w:val="NormalWeb"/>
-      </w:pPr>
-      <w:r>
-        <w:rPr>
-          <w:rStyle w:val="Forte"/>
-          <w:sz w:val="24"/>
-        </w:rPr>
         <w:lastRenderedPageBreak/>
-        <w:t>HCSL – Hospital das Clínicas Samuel Libânio. Posto de Coleta de Leite Humano do HCSL auxilia bebês internados na UTI Neonatal e Pediátrica. Disponível em: https://www.hcsl.edu.br/posto-de-coleta-de-leite-humano-do-hcsl-auxilia-bebes-internados-na-uti-neonatal-e-pediatrica/. Acesso em: 13 mar. 2025.</w:t>
+        <w:t>iatrica/. Acesso em: 13 mar. 2025.</w:t>
       </w:r>
     </w:p>
     <w:p>
@@ -10193,7 +9758,6 @@
       <w:bookmarkStart w:id="59" w:name="_Toc194650274"/>
       <w:bookmarkStart w:id="60" w:name="_Toc192060120"/>
       <w:r>
-        <w:lastRenderedPageBreak/>
         <w:t>OBRAS CONSULTADAS</w:t>
       </w:r>
       <w:bookmarkEnd w:id="59"/>
@@ -10233,35 +9797,30 @@
       <w:bookmarkStart w:id="62" w:name="_Toc194650275"/>
       <w:bookmarkEnd w:id="60"/>
       <w:r>
+        <w:t>APÊNDICE</w:t>
+      </w:r>
+      <w:bookmarkEnd w:id="61"/>
+      <w:r>
+        <w:t xml:space="preserve"> A </w:t>
+      </w:r>
+      <w:r>
+        <w:t>–</w:t>
+      </w:r>
+      <w:r>
+        <w:t xml:space="preserve"> </w:t>
+      </w:r>
+      <w:r>
+        <w:t>GERENCIAMENTO DO PROJETO</w:t>
+      </w:r>
+      <w:bookmarkEnd w:id="62"/>
+    </w:p>
+    <w:p>
+      <w:r>
+        <w:t>O plano de elabor</w:t>
+      </w:r>
+      <w:r>
         <w:lastRenderedPageBreak/>
-        <w:t>APÊNDICE</w:t>
-      </w:r>
-      <w:bookmarkEnd w:id="61"/>
-      <w:r>
-        <w:t xml:space="preserve"> A </w:t>
-      </w:r>
-      <w:r>
-        <w:t>–</w:t>
-      </w:r>
-      <w:r>
-        <w:t xml:space="preserve"> </w:t>
-      </w:r>
-      <w:r>
-        <w:t>GERENCIAMENTO DO PROJETO</w:t>
-      </w:r>
-      <w:bookmarkEnd w:id="62"/>
-    </w:p>
-    <w:p>
-      <w:r>
-        <w:t>O plano de elaboração e gerenciamento do projeto está disponível na pasta “</w:t>
-      </w:r>
-      <w:proofErr w:type="spellStart"/>
-      <w:r>
-        <w:t>ApêndiceA</w:t>
-      </w:r>
-      <w:proofErr w:type="spellEnd"/>
-      <w:r>
-        <w:t>” que acompanha este documento.</w:t>
+        <w:t>ação e gerenciamento do projeto está disponível na pasta “ApêndiceA” que acompanha este documento.</w:t>
       </w:r>
     </w:p>
     <w:p>
@@ -10275,43 +9834,38 @@
       <w:bookmarkStart w:id="64" w:name="_Toc192060122"/>
       <w:bookmarkStart w:id="65" w:name="_Toc284603410"/>
       <w:r>
+        <w:t>APÊNDICE B –</w:t>
+      </w:r>
+      <w:r>
+        <w:t xml:space="preserve"> RELATÓRIO DE DESEMPENHO</w:t>
+      </w:r>
+      <w:bookmarkEnd w:id="63"/>
+    </w:p>
+    <w:p>
+      <w:r>
+        <w:t>O</w:t>
+      </w:r>
+      <w:r>
+        <w:t>s</w:t>
+      </w:r>
+      <w:r>
+        <w:t xml:space="preserve"> relatório</w:t>
+      </w:r>
+      <w:r>
+        <w:t>s de desempenho estão</w:t>
+      </w:r>
+      <w:r>
+        <w:t xml:space="preserve"> disponíve</w:t>
+      </w:r>
+      <w:r>
+        <w:t>is</w:t>
+      </w:r>
+      <w:r>
+        <w:t xml:space="preserve"> na pasta “ApêndiceB” que ac</w:t>
+      </w:r>
+      <w:r>
         <w:lastRenderedPageBreak/>
-        <w:t>APÊNDICE B –</w:t>
-      </w:r>
-      <w:r>
-        <w:t xml:space="preserve"> RELATÓRIO DE DESEMPENHO</w:t>
-      </w:r>
-      <w:bookmarkEnd w:id="63"/>
-    </w:p>
-    <w:p>
-      <w:r>
-        <w:t>O</w:t>
-      </w:r>
-      <w:r>
-        <w:t>s</w:t>
-      </w:r>
-      <w:r>
-        <w:t xml:space="preserve"> relatório</w:t>
-      </w:r>
-      <w:r>
-        <w:t>s de desempenho estão</w:t>
-      </w:r>
-      <w:r>
-        <w:t xml:space="preserve"> disponíve</w:t>
-      </w:r>
-      <w:r>
-        <w:t>is</w:t>
-      </w:r>
-      <w:r>
-        <w:t xml:space="preserve"> na pasta “</w:t>
-      </w:r>
-      <w:proofErr w:type="spellStart"/>
-      <w:r>
-        <w:t>ApêndiceB</w:t>
-      </w:r>
-      <w:proofErr w:type="spellEnd"/>
-      <w:r>
-        <w:t>” que acompanha este documento.</w:t>
+        <w:t>ompanha este documento.</w:t>
       </w:r>
     </w:p>
     <w:p>
@@ -10323,84 +9877,69 @@
       </w:r>
       <w:bookmarkStart w:id="66" w:name="_Toc194650277"/>
       <w:r>
+        <w:t xml:space="preserve">APÊNDICE C – </w:t>
+      </w:r>
+      <w:r>
+        <w:t>VISÃO FUNCIONAL</w:t>
+      </w:r>
+      <w:bookmarkEnd w:id="66"/>
+    </w:p>
+    <w:p>
+      <w:r>
+        <w:t>O modelo de casos de uso está disponível na pasta “ApêndiceC” que acompanha este documento.</w:t>
+      </w:r>
+    </w:p>
+    <w:p>
+      <w:pPr>
+        <w:pStyle w:val="Ttulo1"/>
+      </w:pPr>
+      <w:r>
+        <w:br w:type="page"/>
+      </w:r>
+      <w:bookmarkStart w:id="67" w:name="_Toc194650278"/>
+      <w:r>
+        <w:t>APÊNDICE</w:t>
+      </w:r>
+      <w:r>
         <w:lastRenderedPageBreak/>
-        <w:t xml:space="preserve">APÊNDICE C – </w:t>
-      </w:r>
-      <w:r>
-        <w:t>VISÃO FUNCIONAL</w:t>
-      </w:r>
-      <w:bookmarkEnd w:id="66"/>
-    </w:p>
-    <w:p>
-      <w:r>
-        <w:t>O modelo de casos de uso está disponível na pasta “</w:t>
-      </w:r>
-      <w:proofErr w:type="spellStart"/>
-      <w:r>
-        <w:t>ApêndiceC</w:t>
-      </w:r>
-      <w:proofErr w:type="spellEnd"/>
-      <w:r>
-        <w:t>” que acompanha este documento.</w:t>
+        <w:t xml:space="preserve"> D – </w:t>
+      </w:r>
+      <w:r>
+        <w:t>VISÃO DOS DADOS</w:t>
+      </w:r>
+      <w:bookmarkEnd w:id="67"/>
+    </w:p>
+    <w:p>
+      <w:r>
+        <w:t>O modelo conceitual dos dados (representado por meio do modelo entidade-relacionamento), o modelo lógico dos dados</w:t>
+      </w:r>
+      <w:r>
+        <w:lastRenderedPageBreak/>
+        <w:t xml:space="preserve"> e o dicionário dos dados do modelo lógico estão disponíveis na pasta “ApêndiceD” que acompanha este documento.</w:t>
+      </w:r>
+    </w:p>
+    <w:p>
+      <w:r>
+        <w:br w:type="page"/>
       </w:r>
     </w:p>
     <w:p>
       <w:pPr>
         <w:pStyle w:val="Ttulo1"/>
       </w:pPr>
-      <w:r>
-        <w:br w:type="page"/>
-      </w:r>
-      <w:bookmarkStart w:id="67" w:name="_Toc194650278"/>
+      <w:bookmarkStart w:id="68" w:name="_Toc194650279"/>
+      <w:r>
+        <w:t>APÊNDICE</w:t>
+      </w:r>
       <w:r>
         <w:lastRenderedPageBreak/>
-        <w:t xml:space="preserve">APÊNDICE D – </w:t>
-      </w:r>
-      <w:r>
-        <w:t>VISÃO DOS DADOS</w:t>
-      </w:r>
-      <w:bookmarkEnd w:id="67"/>
-    </w:p>
-    <w:p>
-      <w:r>
-        <w:t>O modelo conceitual dos dados (representado por meio do modelo entidade-relacionamento), o modelo lógico dos dados e o dicionário dos dados do modelo lógico estão disponíveis na pasta “</w:t>
-      </w:r>
-      <w:proofErr w:type="spellStart"/>
-      <w:r>
-        <w:t>ApêndiceD</w:t>
-      </w:r>
-      <w:proofErr w:type="spellEnd"/>
-      <w:r>
-        <w:t>” que acompanha este documento.</w:t>
-      </w:r>
-    </w:p>
-    <w:p>
-      <w:r>
-        <w:br w:type="page"/>
-      </w:r>
-    </w:p>
-    <w:p>
-      <w:pPr>
-        <w:pStyle w:val="Ttulo1"/>
-      </w:pPr>
-      <w:bookmarkStart w:id="68" w:name="_Toc194650279"/>
-      <w:r>
-        <w:lastRenderedPageBreak/>
-        <w:t>APÊNDICE E – MODELO INICIAL DA INTERFACE DE USUÁRIO</w:t>
+        <w:t xml:space="preserve"> E – MODELO INICIAL DA INTERFACE DE USUÁRIO</w:t>
       </w:r>
       <w:bookmarkEnd w:id="68"/>
     </w:p>
     <w:p>
       <w:r>
-        <w:t>Os modelos de interface de usuário de baixa e média fidelidades estão disponíveis na pasta “</w:t>
-      </w:r>
-      <w:proofErr w:type="spellStart"/>
-      <w:r>
-        <w:t>ApêndiceE</w:t>
-      </w:r>
-      <w:proofErr w:type="spellEnd"/>
-      <w:r>
-        <w:t>” que acompanha este documento.</w:t>
+        <w:t>Os modelos de interface de usuário de baixa e média fidelidades estão disponíveis na pasta “ApêndiceE” que acompanha este documento.</w:t>
       </w:r>
     </w:p>
     <w:p>
@@ -10420,34 +9959,29 @@
       </w:pPr>
       <w:bookmarkStart w:id="69" w:name="_Toc194650280"/>
       <w:r>
+        <w:t xml:space="preserve">APÊNDICE </w:t>
+      </w:r>
+      <w:r>
+        <w:t>F</w:t>
+      </w:r>
+      <w:r>
+        <w:t xml:space="preserve"> – </w:t>
+      </w:r>
+      <w:r>
+        <w:t>VIS</w:t>
+      </w:r>
+      <w:r>
+        <w:t>ÕES ESTRUTURAL E COMPORTAMENTAL</w:t>
+      </w:r>
+      <w:bookmarkEnd w:id="69"/>
+    </w:p>
+    <w:p>
+      <w:r>
+        <w:t>Os diagramas elaborados por me</w:t>
+      </w:r>
+      <w:r>
         <w:lastRenderedPageBreak/>
-        <w:t xml:space="preserve">APÊNDICE </w:t>
-      </w:r>
-      <w:r>
-        <w:t>F</w:t>
-      </w:r>
-      <w:r>
-        <w:t xml:space="preserve"> – </w:t>
-      </w:r>
-      <w:r>
-        <w:t>VIS</w:t>
-      </w:r>
-      <w:r>
-        <w:t>ÕES ESTRUTURAL E COMPORTAMENTAL</w:t>
-      </w:r>
-      <w:bookmarkEnd w:id="69"/>
-    </w:p>
-    <w:p>
-      <w:r>
-        <w:t>Os diagramas elaborados por meio da UML estão disponíveis na pasta “</w:t>
-      </w:r>
-      <w:proofErr w:type="spellStart"/>
-      <w:r>
-        <w:t>ApêndiceF</w:t>
-      </w:r>
-      <w:proofErr w:type="spellEnd"/>
-      <w:r>
-        <w:t>” que acompanha este documento.</w:t>
+        <w:t>io da UML estão disponíveis na pasta “ApêndiceF” que acompanha este documento.</w:t>
       </w:r>
     </w:p>
     <w:p/>
@@ -10468,7 +10002,6 @@
       </w:pPr>
       <w:bookmarkStart w:id="70" w:name="_Toc194650281"/>
       <w:r>
-        <w:lastRenderedPageBreak/>
         <w:t>A</w:t>
       </w:r>
       <w:r>
@@ -10493,15 +10026,11 @@
         </w:rPr>
       </w:pPr>
       <w:r>
-        <w:t>As entrevistas com os potenciais usuários do sistema encontram-se disponíveis na pasta “</w:t>
-      </w:r>
-      <w:proofErr w:type="spellStart"/>
-      <w:r>
-        <w:t>ApêndiceG</w:t>
-      </w:r>
-      <w:proofErr w:type="spellEnd"/>
-      <w:r>
-        <w:t>” que acompanha este documento.</w:t>
+        <w:t>As entrevistas com os potenciais usuários do sistema encontram-se d</w:t>
+      </w:r>
+      <w:r>
+        <w:lastRenderedPageBreak/>
+        <w:t>isponíveis na pasta “ApêndiceG” que acompanha este documento.</w:t>
       </w:r>
       <w:bookmarkEnd w:id="64"/>
       <w:bookmarkEnd w:id="65"/>
@@ -10582,6 +10111,7 @@
     <w:p/>
     <w:p/>
     <w:p/>
+    <w:p/>
   </w:endnote>
   <w:endnote w:type="continuationSeparator" w:id="0">
     <w:p>
@@ -10589,6 +10119,7 @@
         <w:continuationSeparator/>
       </w:r>
     </w:p>
+    <w:p/>
     <w:p/>
     <w:p/>
     <w:p/>
@@ -10715,6 +10246,7 @@
     <w:p/>
     <w:p/>
     <w:p/>
+    <w:p/>
   </w:footnote>
   <w:footnote w:type="continuationSeparator" w:id="0">
     <w:p>
@@ -10722,6 +10254,7 @@
         <w:continuationSeparator/>
       </w:r>
     </w:p>
+    <w:p/>
     <w:p/>
     <w:p/>
     <w:p/>
@@ -13675,6 +13208,232 @@
       <w:rPr>
         <w:rFonts w:ascii="Symbol" w:hAnsi="Symbol" w:hint="default"/>
       </w:rPr>
+    </w:lvl>
+  </w:abstractNum>
+  <w:abstractNum w:abstractNumId="26" w15:restartNumberingAfterBreak="0">
+    <w:nsid w:val="75F4548B"/>
+    <w:multiLevelType w:val="multilevel"/>
+    <w:tmpl w:val="5D3C2176"/>
+    <w:lvl w:ilvl="0">
+      <w:start w:val="1"/>
+      <w:numFmt w:val="decimal"/>
+      <w:lvlText w:val="%1."/>
+      <w:lvlJc w:val="left"/>
+      <w:pPr>
+        <w:tabs>
+          <w:tab w:val="num" w:pos="720"/>
+        </w:tabs>
+        <w:ind w:left="720" w:hanging="360"/>
+      </w:pPr>
+    </w:lvl>
+    <w:lvl w:ilvl="1" w:tentative="1">
+      <w:start w:val="1"/>
+      <w:numFmt w:val="decimal"/>
+      <w:lvlText w:val="%2."/>
+      <w:lvlJc w:val="left"/>
+      <w:pPr>
+        <w:tabs>
+          <w:tab w:val="num" w:pos="1440"/>
+        </w:tabs>
+        <w:ind w:left="1440" w:hanging="360"/>
+      </w:pPr>
+    </w:lvl>
+    <w:lvl w:ilvl="2" w:tentative="1">
+      <w:start w:val="1"/>
+      <w:numFmt w:val="decimal"/>
+      <w:lvlText w:val="%3."/>
+      <w:lvlJc w:val="left"/>
+      <w:pPr>
+        <w:tabs>
+          <w:tab w:val="num" w:pos="2160"/>
+        </w:tabs>
+        <w:ind w:left="2160" w:hanging="360"/>
+      </w:pPr>
+    </w:lvl>
+    <w:lvl w:ilvl="3" w:tentative="1">
+      <w:start w:val="1"/>
+      <w:numFmt w:val="decimal"/>
+      <w:lvlText w:val="%4."/>
+      <w:lvlJc w:val="left"/>
+      <w:pPr>
+        <w:tabs>
+          <w:tab w:val="num" w:pos="2880"/>
+        </w:tabs>
+        <w:ind w:left="2880" w:hanging="360"/>
+      </w:pPr>
+    </w:lvl>
+    <w:lvl w:ilvl="4" w:tentative="1">
+      <w:start w:val="1"/>
+      <w:numFmt w:val="decimal"/>
+      <w:lvlText w:val="%5."/>
+      <w:lvlJc w:val="left"/>
+      <w:pPr>
+        <w:tabs>
+          <w:tab w:val="num" w:pos="3600"/>
+        </w:tabs>
+        <w:ind w:left="3600" w:hanging="360"/>
+      </w:pPr>
+    </w:lvl>
+    <w:lvl w:ilvl="5" w:tentative="1">
+      <w:start w:val="1"/>
+      <w:numFmt w:val="decimal"/>
+      <w:lvlText w:val="%6."/>
+      <w:lvlJc w:val="left"/>
+      <w:pPr>
+        <w:tabs>
+          <w:tab w:val="num" w:pos="4320"/>
+        </w:tabs>
+        <w:ind w:left="4320" w:hanging="360"/>
+      </w:pPr>
+    </w:lvl>
+    <w:lvl w:ilvl="6" w:tentative="1">
+      <w:start w:val="1"/>
+      <w:numFmt w:val="decimal"/>
+      <w:lvlText w:val="%7."/>
+      <w:lvlJc w:val="left"/>
+      <w:pPr>
+        <w:tabs>
+          <w:tab w:val="num" w:pos="5040"/>
+        </w:tabs>
+        <w:ind w:left="5040" w:hanging="360"/>
+      </w:pPr>
+    </w:lvl>
+    <w:lvl w:ilvl="7" w:tentative="1">
+      <w:start w:val="1"/>
+      <w:numFmt w:val="decimal"/>
+      <w:lvlText w:val="%8."/>
+      <w:lvlJc w:val="left"/>
+      <w:pPr>
+        <w:tabs>
+          <w:tab w:val="num" w:pos="5760"/>
+        </w:tabs>
+        <w:ind w:left="5760" w:hanging="360"/>
+      </w:pPr>
+    </w:lvl>
+    <w:lvl w:ilvl="8" w:tentative="1">
+      <w:start w:val="1"/>
+      <w:numFmt w:val="decimal"/>
+      <w:lvlText w:val="%9."/>
+      <w:lvlJc w:val="left"/>
+      <w:pPr>
+        <w:tabs>
+          <w:tab w:val="num" w:pos="6480"/>
+        </w:tabs>
+        <w:ind w:left="6480" w:hanging="360"/>
+      </w:pPr>
+    </w:lvl>
+  </w:abstractNum>
+  <w:abstractNum w:abstractNumId="27" w15:restartNumberingAfterBreak="0">
+    <w:nsid w:val="776A654B"/>
+    <w:multiLevelType w:val="multilevel"/>
+    <w:tmpl w:val="981AB450"/>
+    <w:lvl w:ilvl="0">
+      <w:start w:val="1"/>
+      <w:numFmt w:val="decimal"/>
+      <w:lvlText w:val="%1."/>
+      <w:lvlJc w:val="left"/>
+      <w:pPr>
+        <w:tabs>
+          <w:tab w:val="num" w:pos="720"/>
+        </w:tabs>
+        <w:ind w:left="720" w:hanging="360"/>
+      </w:pPr>
+    </w:lvl>
+    <w:lvl w:ilvl="1" w:tentative="1">
+      <w:start w:val="1"/>
+      <w:numFmt w:val="decimal"/>
+      <w:lvlText w:val="%2."/>
+      <w:lvlJc w:val="left"/>
+      <w:pPr>
+        <w:tabs>
+          <w:tab w:val="num" w:pos="1440"/>
+        </w:tabs>
+        <w:ind w:left="1440" w:hanging="360"/>
+      </w:pPr>
+    </w:lvl>
+    <w:lvl w:ilvl="2" w:tentative="1">
+      <w:start w:val="1"/>
+      <w:numFmt w:val="decimal"/>
+      <w:lvlText w:val="%3."/>
+      <w:lvlJc w:val="left"/>
+      <w:pPr>
+        <w:tabs>
+          <w:tab w:val="num" w:pos="2160"/>
+        </w:tabs>
+        <w:ind w:left="2160" w:hanging="360"/>
+      </w:pPr>
+    </w:lvl>
+    <w:lvl w:ilvl="3" w:tentative="1">
+      <w:start w:val="1"/>
+      <w:numFmt w:val="decimal"/>
+      <w:lvlText w:val="%4."/>
+      <w:lvlJc w:val="left"/>
+      <w:pPr>
+        <w:tabs>
+          <w:tab w:val="num" w:pos="2880"/>
+        </w:tabs>
+        <w:ind w:left="2880" w:hanging="360"/>
+      </w:pPr>
+    </w:lvl>
+    <w:lvl w:ilvl="4" w:tentative="1">
+      <w:start w:val="1"/>
+      <w:numFmt w:val="decimal"/>
+      <w:lvlText w:val="%5."/>
+      <w:lvlJc w:val="left"/>
+      <w:pPr>
+        <w:tabs>
+          <w:tab w:val="num" w:pos="3600"/>
+        </w:tabs>
+        <w:ind w:left="3600" w:hanging="360"/>
+      </w:pPr>
+    </w:lvl>
+    <w:lvl w:ilvl="5" w:tentative="1">
+      <w:start w:val="1"/>
+      <w:numFmt w:val="decimal"/>
+      <w:lvlText w:val="%6."/>
+      <w:lvlJc w:val="left"/>
+      <w:pPr>
+        <w:tabs>
+          <w:tab w:val="num" w:pos="4320"/>
+        </w:tabs>
+        <w:ind w:left="4320" w:hanging="360"/>
+      </w:pPr>
+    </w:lvl>
+    <w:lvl w:ilvl="6" w:tentative="1">
+      <w:start w:val="1"/>
+      <w:numFmt w:val="decimal"/>
+      <w:lvlText w:val="%7."/>
+      <w:lvlJc w:val="left"/>
+      <w:pPr>
+        <w:tabs>
+          <w:tab w:val="num" w:pos="5040"/>
+        </w:tabs>
+        <w:ind w:left="5040" w:hanging="360"/>
+      </w:pPr>
+    </w:lvl>
+    <w:lvl w:ilvl="7" w:tentative="1">
+      <w:start w:val="1"/>
+      <w:numFmt w:val="decimal"/>
+      <w:lvlText w:val="%8."/>
+      <w:lvlJc w:val="left"/>
+      <w:pPr>
+        <w:tabs>
+          <w:tab w:val="num" w:pos="5760"/>
+        </w:tabs>
+        <w:ind w:left="5760" w:hanging="360"/>
+      </w:pPr>
+    </w:lvl>
+    <w:lvl w:ilvl="8" w:tentative="1">
+      <w:start w:val="1"/>
+      <w:numFmt w:val="decimal"/>
+      <w:lvlText w:val="%9."/>
+      <w:lvlJc w:val="left"/>
+      <w:pPr>
+        <w:tabs>
+          <w:tab w:val="num" w:pos="6480"/>
+        </w:tabs>
+        <w:ind w:left="6480" w:hanging="360"/>
+      </w:pPr>
     </w:lvl>
   </w:abstractNum>
   <w:num w:numId="1" w16cid:durableId="1932858765">
@@ -13754,6 +13513,12 @@
   </w:num>
   <w:num w:numId="26" w16cid:durableId="1561406717">
     <w:abstractNumId w:val="4"/>
+  </w:num>
+  <w:num w:numId="27" w16cid:durableId="2009402961">
+    <w:abstractNumId w:val="27"/>
+  </w:num>
+  <w:num w:numId="28" w16cid:durableId="2081630569">
+    <w:abstractNumId w:val="26"/>
   </w:num>
 </w:numbering>
 </file>
@@ -14218,7 +13983,6 @@
   <w:style w:type="character" w:default="1" w:styleId="Fontepargpadro">
     <w:name w:val="Default Paragraph Font"/>
     <w:uiPriority w:val="1"/>
-    <w:semiHidden/>
     <w:unhideWhenUsed/>
   </w:style>
   <w:style w:type="table" w:default="1" w:styleId="Tabelanormal">

</xml_diff>

<commit_message>
docs: adicao da data de entrega
</commit_message>
<xml_diff>
--- a/PFC_2025_Docs/PFC_Donate_v1.2.docx
+++ b/PFC_2025_Docs/PFC_Donate_v1.2.docx
@@ -751,7 +751,15 @@
     </w:p>
     <w:p>
       <w:r>
-        <w:t>A doação de leite materno é uma prática essencial para salvar a vida de recém-nascidos prematuros e de baixo peso, especialmente em situações em que a amamentação direta não é possível. No entanto, a falta de informação, o desconhecimento sobre os benefícios da doação e a dificuldade de acesso aos postos de coleta são barreiras que ainda dificultam esse processo. O presente trabalho apresenta o desenvolvimento do sistema Donate, uma solução tecnológica composta por uma aplicação Web e um aplicativo móvel, com o objetivo de facilitar a conexão entre doadoras, receptores e instituições de saúde responsáveis pela coleta e distribuição do leite humano. O sistema permite o cadastro de usuários interessados em doar ou receber leite materno, além de disponibilizar campanhas educativas, informações sobre o armazenamento adequado e a localização dos pontos de coleta mais próximos. A proposta também contempla um painel administrativo para as instituições de saúde acompanharem o fluxo de doações e otimizarem a gestão dos bancos de leite humano. Com isso, busca-se aumentar a visibilidade das ações de doação, promover a educação sobre a importância do leite materno e contribuir diretamente para a redução da mortalidade infantil. O projeto evidencia como o uso da tecnologia pode ser um aliado no fortalecimento das políticas públicas de saúde e no incentivo à solidariedade por meio da doação.</w:t>
+        <w:t xml:space="preserve">A doação de leite materno é uma prática essencial para salvar a vida de recém-nascidos prematuros e de baixo peso, especialmente em situações em que a amamentação direta não é possível. No entanto, a falta de informação, o desconhecimento sobre os benefícios da doação e a dificuldade de acesso aos postos de coleta são barreiras que ainda dificultam esse processo. O presente trabalho apresenta o desenvolvimento do sistema </w:t>
+      </w:r>
+      <w:proofErr w:type="spellStart"/>
+      <w:r>
+        <w:t>Donate</w:t>
+      </w:r>
+      <w:proofErr w:type="spellEnd"/>
+      <w:r>
+        <w:t>, uma solução tecnológica composta por uma aplicação Web e um aplicativo móvel, com o objetivo de facilitar a conexão entre doadoras, receptores e instituições de saúde responsáveis pela coleta e distribuição do leite humano. O sistema permite o cadastro de usuários interessados em doar ou receber leite materno, além de disponibilizar campanhas educativas, informações sobre o armazenamento adequado e a localização dos pontos de coleta mais próximos. A proposta também contempla um painel administrativo para as instituições de saúde acompanharem o fluxo de doações e otimizarem a gestão dos bancos de leite humano. Com isso, busca-se aumentar a visibilidade das ações de doação, promover a educação sobre a importância do leite materno e contribuir diretamente para a redução da mortalidade infantil. O projeto evidencia como o uso da tecnologia pode ser um aliado no fortalecimento das políticas públicas de saúde e no incentivo à solidariedade por meio da doação.</w:t>
       </w:r>
     </w:p>
     <w:p/>
@@ -4161,16 +4169,34 @@
         <w:jc w:val="both"/>
       </w:pPr>
       <w:r>
-        <w:t>O leite humano materno é um alimento essencial para salvar vidas de bebês prematuros e hospitalizados que não podem ser amamentados por suas mães. No entanto, a captação desse leite ainda enfrenta desafios significativos, como a falta de informação, dificuldades no acesso aos pontos de coleta e o desconhecimento sobre os benefícios da doação. Muitas mulheres que poderiam doar não sabem onde ou como realizar esse processo, e os bancos de leite humano, essenciais para a redistribuição desse alimento, frequentemente operam com estoques abaixo do necessário. Segundo a Rede Brasileira de Bancos de Leite Humano (rBLH-BR), uma maior conscientização e acessibilidade ao processo de doação poderia aumentar significativamente a quantidade de leite disponível, salvando mais vidas neonatais (rBLH-BR, 2023).</w:t>
+        <w:t>O leite humano materno é um alimento essencial para salvar vidas de bebês prematuros e hospitalizados que não podem ser amamentados por suas mães. No entanto, a captação desse leite ainda enfrenta desafios significativos, como a falta de informação, dificuldades no acesso aos pontos de coleta e o desconhecimento sobre os benefícios da doação. Muitas mulheres que poderiam doar não sabem onde ou como realizar esse processo, e os bancos de leite humano, essenciais para a redistribuição desse alimento, frequentemente operam com estoques abaixo do necessário. Segundo a Rede Brasileira de Bancos de Leite Humano (</w:t>
+      </w:r>
+      <w:proofErr w:type="spellStart"/>
+      <w:r>
+        <w:t>rBLH</w:t>
+      </w:r>
+      <w:proofErr w:type="spellEnd"/>
+      <w:r>
+        <w:t>-BR), uma maior conscientização e acessibilidade ao processo de doação poderia aumentar significativamente a quantidade de leite disponível, salvando mais vidas neonatais (</w:t>
+      </w:r>
+      <w:proofErr w:type="spellStart"/>
+      <w:r>
+        <w:t>rBLH</w:t>
+      </w:r>
+      <w:proofErr w:type="spellEnd"/>
+      <w:r>
+        <w:t>-BR, 2023).</w:t>
       </w:r>
     </w:p>
     <w:p>
       <w:r>
         <w:t xml:space="preserve">Diante desse cenário, o projeto </w:t>
       </w:r>
+      <w:proofErr w:type="spellStart"/>
       <w:r>
         <w:t>Donate</w:t>
       </w:r>
+      <w:proofErr w:type="spellEnd"/>
       <w:r>
         <w:t xml:space="preserve"> surge como uma solução inovadora, utilizando a tecnologia para conectar doadoras e bancos de leite humano. A proposta consiste no desenvolvimento </w:t>
       </w:r>
@@ -4197,12 +4223,14 @@
       <w:r>
         <w:t xml:space="preserve">O </w:t>
       </w:r>
+      <w:proofErr w:type="spellStart"/>
       <w:r>
         <w:rPr>
           <w:bCs/>
         </w:rPr>
         <w:t>Donate</w:t>
       </w:r>
+      <w:proofErr w:type="spellEnd"/>
       <w:r>
         <w:t xml:space="preserve"> não se limita apenas à criação de um canal de comunicação entre doadoras e instituições, mas também visa promover a educação sobre a importância do leite materno, seus benefícios nutricionais e o impacto positivo que a doação pode gerar. Segundo a Organização Mundial da Saúde (OMS), o leite materno é o alimento ideal para os bebês, reduzindo o risco de doenças e fortalecendo o sistema imunológico nos primeiros meses de vida. Dessa forma, a iniciativa busca incentivar mais mulheres a se tornarem doadoras, fornecendo informações confiáveis e tornando o processo mais acessível e prático.</w:t>
       </w:r>
@@ -4336,7 +4364,15 @@
     </w:p>
     <w:p>
       <w:r>
-        <w:t>Os Bancos de Leite Humano (BLHs) são instituições especializadas que têm como principal função coletar, processar, armazenar e distri</w:t>
+        <w:t>Os Bancos de Leite Humano (</w:t>
+      </w:r>
+      <w:proofErr w:type="spellStart"/>
+      <w:r>
+        <w:t>BLHs</w:t>
+      </w:r>
+      <w:proofErr w:type="spellEnd"/>
+      <w:r>
+        <w:t>) são instituições especializadas que têm como principal função coletar, processar, armazenar e distri</w:t>
       </w:r>
       <w:r>
         <w:t>buir leite humano doado por mulheres</w:t>
@@ -4586,7 +4622,7 @@
           <w:noProof/>
         </w:rPr>
         <w:drawing>
-          <wp:inline distT="0" distB="0" distL="0" distR="0" wp14:anchorId="1D36CEC6" wp14:editId="4FE6D29B">
+          <wp:inline distT="0" distB="0" distL="0" distR="0" wp14:anchorId="1D36CEC6" wp14:editId="53BABEF3">
             <wp:extent cx="4914900" cy="4730106"/>
             <wp:effectExtent l="19050" t="19050" r="0" b="0"/>
             <wp:docPr id="3" name="Imagem 3" descr="C:\Users\dilto\Downloads\DoeLeite.png"/>
@@ -4671,7 +4707,21 @@
         <w:rPr>
           <w:bCs/>
         </w:rPr>
-        <w:t>O CuidarTech Doe Leite</w:t>
+        <w:t xml:space="preserve">O </w:t>
+      </w:r>
+      <w:proofErr w:type="spellStart"/>
+      <w:r>
+        <w:rPr>
+          <w:bCs/>
+        </w:rPr>
+        <w:t>CuidarTech</w:t>
+      </w:r>
+      <w:proofErr w:type="spellEnd"/>
+      <w:r>
+        <w:rPr>
+          <w:bCs/>
+        </w:rPr>
+        <w:t xml:space="preserve"> Doe Leite</w:t>
       </w:r>
       <w:r>
         <w:t xml:space="preserve"> é um aplicativo desenvolvido para facilitar o processo de doação de leite materno, conectando doadoras a bancos de leite humano. Ele oferece funcionalidades como o cadastro de doadoras, agendamento de coletas e acompanhamento das doações realizadas, promovendo um aumento na adesão e no impacto positivo das doações. O uso de </w:t>
@@ -4680,12 +4730,14 @@
         <w:lastRenderedPageBreak/>
         <w:t xml:space="preserve">tecnologias móveis, como o </w:t>
       </w:r>
+      <w:proofErr w:type="spellStart"/>
       <w:r>
         <w:rPr>
           <w:bCs/>
         </w:rPr>
         <w:t>CuidarTech</w:t>
       </w:r>
+      <w:proofErr w:type="spellEnd"/>
       <w:r>
         <w:t>, proporciona uma maneira prática e eficiente de engajar mais pessoas na doação de leite humano, beneficiando a saúde de bebês e mães.</w:t>
       </w:r>
@@ -5635,7 +5687,15 @@
           </w:tcPr>
           <w:p>
             <w:r>
-              <w:t>Entregas do Bussiness Case, TAP e Inicio da documentação do projeto</w:t>
+              <w:t xml:space="preserve">Entregas do </w:t>
+            </w:r>
+            <w:proofErr w:type="spellStart"/>
+            <w:r>
+              <w:t>Bussiness</w:t>
+            </w:r>
+            <w:proofErr w:type="spellEnd"/>
+            <w:r>
+              <w:t xml:space="preserve"> Case, TAP e Inicio da documentação do projeto</w:t>
             </w:r>
           </w:p>
         </w:tc>
@@ -5718,7 +5778,11 @@
           <w:tcPr>
             <w:tcW w:w="2976" w:type="dxa"/>
           </w:tcPr>
-          <w:p/>
+          <w:p>
+            <w:r>
+              <w:t>02/05/2025</w:t>
+            </w:r>
+          </w:p>
         </w:tc>
       </w:tr>
     </w:tbl>
@@ -5789,12 +5853,14 @@
       <w:r>
         <w:t xml:space="preserve">Os recursos de </w:t>
       </w:r>
+      <w:proofErr w:type="spellStart"/>
       <w:r>
         <w:rPr>
           <w:i/>
         </w:rPr>
         <w:t>software</w:t>
       </w:r>
+      <w:proofErr w:type="spellEnd"/>
       <w:r>
         <w:t xml:space="preserve"> necessários para este projeto:</w:t>
       </w:r>
@@ -5819,8 +5885,13 @@
           <w:numId w:val="18"/>
         </w:numPr>
       </w:pPr>
-      <w:r>
-        <w:t>IntelliJ IDEA 2021.3.3</w:t>
+      <w:proofErr w:type="spellStart"/>
+      <w:r>
+        <w:t>IntelliJ</w:t>
+      </w:r>
+      <w:proofErr w:type="spellEnd"/>
+      <w:r>
+        <w:t xml:space="preserve"> IDEA 2021.3.3</w:t>
       </w:r>
     </w:p>
     <w:p>
@@ -5843,8 +5914,13 @@
           <w:numId w:val="18"/>
         </w:numPr>
       </w:pPr>
-      <w:r>
-        <w:t>PgAdmin 4 v</w:t>
+      <w:proofErr w:type="spellStart"/>
+      <w:r>
+        <w:t>PgAdmin</w:t>
+      </w:r>
+      <w:proofErr w:type="spellEnd"/>
+      <w:r>
+        <w:t xml:space="preserve"> 4 v</w:t>
       </w:r>
       <w:r>
         <w:t>1.2</w:t>
@@ -5886,7 +5962,15 @@
         </w:numPr>
       </w:pPr>
       <w:r>
-        <w:t>Visual Studio Code 1.32.3;</w:t>
+        <w:t xml:space="preserve">Visual Studio </w:t>
+      </w:r>
+      <w:proofErr w:type="spellStart"/>
+      <w:r>
+        <w:t>Code</w:t>
+      </w:r>
+      <w:proofErr w:type="spellEnd"/>
+      <w:r>
+        <w:t xml:space="preserve"> 1.32.3;</w:t>
       </w:r>
     </w:p>
     <w:p>
@@ -5897,9 +5981,22 @@
           <w:numId w:val="18"/>
         </w:numPr>
       </w:pPr>
+      <w:proofErr w:type="spellStart"/>
       <w:r>
         <w:lastRenderedPageBreak/>
-        <w:t>Ideas Modeler 11.96;</w:t>
+        <w:t>Ideas</w:t>
+      </w:r>
+      <w:proofErr w:type="spellEnd"/>
+      <w:r>
+        <w:t xml:space="preserve"> </w:t>
+      </w:r>
+      <w:proofErr w:type="spellStart"/>
+      <w:r>
+        <w:t>Modeler</w:t>
+      </w:r>
+      <w:proofErr w:type="spellEnd"/>
+      <w:r>
+        <w:t xml:space="preserve"> 11.96;</w:t>
       </w:r>
     </w:p>
     <w:p>
@@ -5910,8 +6007,13 @@
           <w:numId w:val="18"/>
         </w:numPr>
       </w:pPr>
-      <w:r>
-        <w:t xml:space="preserve">Postman </w:t>
+      <w:proofErr w:type="spellStart"/>
+      <w:r>
+        <w:t>Postman</w:t>
+      </w:r>
+      <w:proofErr w:type="spellEnd"/>
+      <w:r>
+        <w:t xml:space="preserve"> </w:t>
       </w:r>
       <w:r>
         <w:t>11</w:t>
@@ -5940,8 +6042,13 @@
           <w:numId w:val="18"/>
         </w:numPr>
       </w:pPr>
-      <w:r>
-        <w:t>Git 2.</w:t>
+      <w:proofErr w:type="spellStart"/>
+      <w:r>
+        <w:t>Git</w:t>
+      </w:r>
+      <w:proofErr w:type="spellEnd"/>
+      <w:r>
+        <w:t xml:space="preserve"> 2.</w:t>
       </w:r>
       <w:r>
         <w:t>49</w:t>
@@ -5988,8 +6095,13 @@
           <w:numId w:val="18"/>
         </w:numPr>
       </w:pPr>
-      <w:r>
-        <w:t>Bootstrap;</w:t>
+      <w:proofErr w:type="spellStart"/>
+      <w:r>
+        <w:t>Bootstrap</w:t>
+      </w:r>
+      <w:proofErr w:type="spellEnd"/>
+      <w:r>
+        <w:t>;</w:t>
       </w:r>
     </w:p>
     <w:p>
@@ -6001,7 +6113,15 @@
         </w:numPr>
       </w:pPr>
       <w:r>
-        <w:t>Google Forms;</w:t>
+        <w:t xml:space="preserve">Google </w:t>
+      </w:r>
+      <w:proofErr w:type="spellStart"/>
+      <w:r>
+        <w:t>Forms</w:t>
+      </w:r>
+      <w:proofErr w:type="spellEnd"/>
+      <w:r>
+        <w:t>;</w:t>
       </w:r>
     </w:p>
     <w:p>
@@ -6036,6 +6156,7 @@
           <w:numId w:val="18"/>
         </w:numPr>
       </w:pPr>
+      <w:proofErr w:type="spellStart"/>
       <w:r>
         <w:t>Java</w:t>
       </w:r>
@@ -6045,6 +6166,7 @@
       <w:r>
         <w:t>cript</w:t>
       </w:r>
+      <w:proofErr w:type="spellEnd"/>
       <w:r>
         <w:t>;</w:t>
       </w:r>
@@ -6069,9 +6191,11 @@
           <w:numId w:val="18"/>
         </w:numPr>
       </w:pPr>
+      <w:proofErr w:type="spellStart"/>
       <w:r>
         <w:t>Copilot</w:t>
       </w:r>
+      <w:proofErr w:type="spellEnd"/>
     </w:p>
     <w:p>
       <w:pPr>
@@ -6081,9 +6205,11 @@
           <w:numId w:val="18"/>
         </w:numPr>
       </w:pPr>
+      <w:proofErr w:type="spellStart"/>
       <w:r>
         <w:t>Discord</w:t>
       </w:r>
+      <w:proofErr w:type="spellEnd"/>
     </w:p>
     <w:p/>
     <w:p>
@@ -6279,7 +6405,15 @@
         <w:t xml:space="preserve"> </w:t>
       </w:r>
       <w:r>
-        <w:t>Fonte: SOMMERVILLE, Ian. Engenharia de Software. 10. ed. São Paulo: Pearson Education, 2019.</w:t>
+        <w:t xml:space="preserve">Fonte: SOMMERVILLE, Ian. Engenharia de Software. 10. ed. São Paulo: Pearson </w:t>
+      </w:r>
+      <w:proofErr w:type="spellStart"/>
+      <w:r>
+        <w:t>Education</w:t>
+      </w:r>
+      <w:proofErr w:type="spellEnd"/>
+      <w:r>
+        <w:t>, 2019.</w:t>
       </w:r>
     </w:p>
     <w:p>
@@ -6426,7 +6560,15 @@
         <w:spacing w:line="360" w:lineRule="auto"/>
       </w:pPr>
       <w:r>
-        <w:t>Profissional de saúde: poderá validar cadastros, acompanhar o histórico de doações e receptores, fornecer orientações técnicas e gerenciar dados relacionados ao banco de leite.</w:t>
+        <w:t xml:space="preserve">Profissional de saúde: poderá validar cadastros, acompanhar o histórico de doações e receptores, </w:t>
+      </w:r>
+      <w:proofErr w:type="spellStart"/>
+      <w:r>
+        <w:t>fornecer</w:t>
+      </w:r>
+      <w:proofErr w:type="spellEnd"/>
+      <w:r>
+        <w:t xml:space="preserve"> orientações técnicas e gerenciar dados relacionados ao banco de leite.</w:t>
       </w:r>
     </w:p>
     <w:p>
@@ -6979,7 +7121,21 @@
         <w:rPr>
           <w:lang w:val="en-US"/>
         </w:rPr>
-        <w:t>Fonte: Sommerville, I. (2011). Engenharia de Software (9ª ed.). Pearson Prentice Hall.</w:t>
+        <w:t xml:space="preserve">Fonte: Sommerville, I. (2011). </w:t>
+      </w:r>
+      <w:proofErr w:type="spellStart"/>
+      <w:r>
+        <w:rPr>
+          <w:lang w:val="en-US"/>
+        </w:rPr>
+        <w:t>Engenharia</w:t>
+      </w:r>
+      <w:proofErr w:type="spellEnd"/>
+      <w:r>
+        <w:rPr>
+          <w:lang w:val="en-US"/>
+        </w:rPr>
+        <w:t xml:space="preserve"> de Software (9ª ed.). Pearson Prentice Hall.</w:t>
       </w:r>
     </w:p>
     <w:p>
@@ -7033,7 +7189,15 @@
         <w:pStyle w:val="SemEspaamento"/>
       </w:pPr>
       <w:r>
-        <w:t>O sistema deve processar as requisições de cadastro, atualizaçao e registros de doação em até 2 segundos</w:t>
+        <w:t xml:space="preserve">O sistema deve processar as requisições de cadastro, </w:t>
+      </w:r>
+      <w:proofErr w:type="spellStart"/>
+      <w:r>
+        <w:t>atualizaçao</w:t>
+      </w:r>
+      <w:proofErr w:type="spellEnd"/>
+      <w:r>
+        <w:t xml:space="preserve"> e registros de doação em até 2 segundos</w:t>
       </w:r>
     </w:p>
     <w:p>
@@ -7094,8 +7258,37 @@
       <w:r>
         <w:t xml:space="preserve">O sistema deve utilizar protocolos seguros </w:t>
       </w:r>
-      <w:r>
-        <w:t xml:space="preserve">HyperText Transfer Protocol Secure </w:t>
+      <w:proofErr w:type="spellStart"/>
+      <w:r>
+        <w:t>HyperText</w:t>
+      </w:r>
+      <w:proofErr w:type="spellEnd"/>
+      <w:r>
+        <w:t xml:space="preserve"> </w:t>
+      </w:r>
+      <w:proofErr w:type="spellStart"/>
+      <w:r>
+        <w:t>Transfer</w:t>
+      </w:r>
+      <w:proofErr w:type="spellEnd"/>
+      <w:r>
+        <w:t xml:space="preserve"> </w:t>
+      </w:r>
+      <w:proofErr w:type="spellStart"/>
+      <w:r>
+        <w:t>Protocol</w:t>
+      </w:r>
+      <w:proofErr w:type="spellEnd"/>
+      <w:r>
+        <w:t xml:space="preserve"> </w:t>
+      </w:r>
+      <w:proofErr w:type="spellStart"/>
+      <w:r>
+        <w:t>Secure</w:t>
+      </w:r>
+      <w:proofErr w:type="spellEnd"/>
+      <w:r>
+        <w:t xml:space="preserve"> </w:t>
       </w:r>
       <w:r>
         <w:t>(</w:t>
@@ -7229,7 +7422,15 @@
         </w:numPr>
       </w:pPr>
       <w:r>
-        <w:t>Safari (macOS/iOS): versão 14 ou superior</w:t>
+        <w:t>Safari (</w:t>
+      </w:r>
+      <w:proofErr w:type="spellStart"/>
+      <w:r>
+        <w:t>macOS</w:t>
+      </w:r>
+      <w:proofErr w:type="spellEnd"/>
+      <w:r>
+        <w:t>/iOS): versão 14 ou superior</w:t>
       </w:r>
     </w:p>
     <w:p>
@@ -7247,7 +7448,15 @@
         </w:numPr>
       </w:pPr>
       <w:r>
-        <w:t>Android: versão 8.0 (Oreo) ou superior</w:t>
+        <w:t>Android: versão 8.0 (</w:t>
+      </w:r>
+      <w:proofErr w:type="spellStart"/>
+      <w:r>
+        <w:t>Oreo</w:t>
+      </w:r>
+      <w:proofErr w:type="spellEnd"/>
+      <w:r>
+        <w:t>) ou superior</w:t>
       </w:r>
     </w:p>
     <w:p>
@@ -7631,7 +7840,15 @@
         <w:t xml:space="preserve">. </w:t>
       </w:r>
       <w:r>
-        <w:t>Fonte: SOMMERVILLE, Ian. Engenharia de Software. 10. ed. São Paulo: Pearson Education, 2019.</w:t>
+        <w:t xml:space="preserve">Fonte: SOMMERVILLE, Ian. Engenharia de Software. 10. ed. São Paulo: Pearson </w:t>
+      </w:r>
+      <w:proofErr w:type="spellStart"/>
+      <w:r>
+        <w:t>Education</w:t>
+      </w:r>
+      <w:proofErr w:type="spellEnd"/>
+      <w:r>
+        <w:t>, 2019.</w:t>
       </w:r>
     </w:p>
     <w:p>
@@ -7860,12 +8077,52 @@
     </w:p>
     <w:p>
       <w:r>
-        <w:t>Esta seção apresenta o Diagrama de Pacotes do sistema, representando a organização lógica dos componentes tanto do front-end quanto do back-end. O objetivo do diagrama é ilustrar como o sistema foi modularizado em pacotes, evidenciando a estrutura de alto nível e os relacionamentos entre os agrupamentos de funcionalidades.</w:t>
-      </w:r>
-    </w:p>
-    <w:p>
-      <w:r>
-        <w:t>No front-end, os pacotes foram organizados segundo as responsabilidades da aplicação cliente: segurança, interface de usuário e comunicação com o back-end. Já no back-end, os pacotes seguem uma separação por responsabilidades de controle, roteamento, lógica de negócio e persistência de dados.</w:t>
+        <w:t>Esta seção apresenta o Diagrama de Pacotes do sistema, representando a organização lógica dos componentes tanto do front-</w:t>
+      </w:r>
+      <w:proofErr w:type="spellStart"/>
+      <w:r>
+        <w:t>end</w:t>
+      </w:r>
+      <w:proofErr w:type="spellEnd"/>
+      <w:r>
+        <w:t xml:space="preserve"> quanto do </w:t>
+      </w:r>
+      <w:proofErr w:type="spellStart"/>
+      <w:r>
+        <w:t>back</w:t>
+      </w:r>
+      <w:proofErr w:type="spellEnd"/>
+      <w:r>
+        <w:t>-end. O objetivo do diagrama é ilustrar como o sistema foi modularizado em pacotes, evidenciando a estrutura de alto nível e os relacionamentos entre os agrupamentos de funcionalidades.</w:t>
+      </w:r>
+    </w:p>
+    <w:p>
+      <w:r>
+        <w:t>No front-</w:t>
+      </w:r>
+      <w:proofErr w:type="spellStart"/>
+      <w:r>
+        <w:t>end</w:t>
+      </w:r>
+      <w:proofErr w:type="spellEnd"/>
+      <w:r>
+        <w:t xml:space="preserve">, os pacotes foram organizados segundo as responsabilidades da aplicação cliente: segurança, interface de usuário e comunicação com o </w:t>
+      </w:r>
+      <w:proofErr w:type="spellStart"/>
+      <w:r>
+        <w:t>back</w:t>
+      </w:r>
+      <w:proofErr w:type="spellEnd"/>
+      <w:r>
+        <w:t xml:space="preserve">-end. Já no </w:t>
+      </w:r>
+      <w:proofErr w:type="spellStart"/>
+      <w:r>
+        <w:t>back-end</w:t>
+      </w:r>
+      <w:proofErr w:type="spellEnd"/>
+      <w:r>
+        <w:t>, os pacotes seguem uma separação por responsabilidades de controle, roteamento, lógica de negócio e persistência de dados.</w:t>
       </w:r>
     </w:p>
     <w:p>
@@ -7893,22 +8150,56 @@
     </w:p>
     <w:p>
       <w:r>
-        <w:t>No front-end, o sistema foi estruturado em pacotes (pastas) dentro do diretório src, organizando os arquivos conforme suas responsabilidades funcionais:</w:t>
-      </w:r>
-    </w:p>
-    <w:p>
-      <w:r>
-        <w:t>guards:</w:t>
-      </w:r>
-    </w:p>
-    <w:p>
-      <w:r>
-        <w:t>Contém mecanismos de proteção de rotas, como o AuthGuard, que restringe o acesso a determinadas páginas apenas para usuários autenticados. Segue o padrão de segurança da aplicação.</w:t>
-      </w:r>
-    </w:p>
-    <w:p>
-      <w:r>
-        <w:t>pages:</w:t>
+        <w:t>No front-</w:t>
+      </w:r>
+      <w:proofErr w:type="spellStart"/>
+      <w:r>
+        <w:t>end</w:t>
+      </w:r>
+      <w:proofErr w:type="spellEnd"/>
+      <w:r>
+        <w:t xml:space="preserve">, o sistema foi estruturado em pacotes (pastas) dentro do diretório </w:t>
+      </w:r>
+      <w:proofErr w:type="spellStart"/>
+      <w:r>
+        <w:t>src</w:t>
+      </w:r>
+      <w:proofErr w:type="spellEnd"/>
+      <w:r>
+        <w:t>, organizando os arquivos conforme suas responsabilidades funcionais:</w:t>
+      </w:r>
+    </w:p>
+    <w:p>
+      <w:proofErr w:type="spellStart"/>
+      <w:r>
+        <w:t>guards</w:t>
+      </w:r>
+      <w:proofErr w:type="spellEnd"/>
+      <w:r>
+        <w:t>:</w:t>
+      </w:r>
+    </w:p>
+    <w:p>
+      <w:r>
+        <w:t xml:space="preserve">Contém mecanismos de proteção de rotas, como o </w:t>
+      </w:r>
+      <w:proofErr w:type="spellStart"/>
+      <w:r>
+        <w:t>AuthGuard</w:t>
+      </w:r>
+      <w:proofErr w:type="spellEnd"/>
+      <w:r>
+        <w:t>, que restringe o acesso a determinadas páginas apenas para usuários autenticados. Segue o padrão de segurança da aplicação.</w:t>
+      </w:r>
+    </w:p>
+    <w:p>
+      <w:proofErr w:type="spellStart"/>
+      <w:r>
+        <w:t>pages</w:t>
+      </w:r>
+      <w:proofErr w:type="spellEnd"/>
+      <w:r>
+        <w:t>:</w:t>
       </w:r>
     </w:p>
     <w:p>
@@ -7923,7 +8214,15 @@
     </w:p>
     <w:p>
       <w:r>
-        <w:t>banco-proximo: Exibe bancos de leite próximos, utilizando geolocalização.</w:t>
+        <w:t>banco-</w:t>
+      </w:r>
+      <w:proofErr w:type="spellStart"/>
+      <w:r>
+        <w:t>proximo</w:t>
+      </w:r>
+      <w:proofErr w:type="spellEnd"/>
+      <w:r>
+        <w:t>: Exibe bancos de leite próximos, utilizando geolocalização.</w:t>
       </w:r>
     </w:p>
     <w:p>
@@ -7932,8 +8231,13 @@
       </w:r>
     </w:p>
     <w:p>
-      <w:r>
-        <w:t>register: Tela de cadastro.</w:t>
+      <w:proofErr w:type="spellStart"/>
+      <w:r>
+        <w:t>register</w:t>
+      </w:r>
+      <w:proofErr w:type="spellEnd"/>
+      <w:r>
+        <w:t>: Tela de cadastro.</w:t>
       </w:r>
     </w:p>
     <w:p>
@@ -7942,18 +8246,36 @@
       </w:r>
     </w:p>
     <w:p>
-      <w:r>
-        <w:t>map: (em desenvolvimento) pretendia fornecer um mapa interativo com os bancos de leite.</w:t>
-      </w:r>
-    </w:p>
-    <w:p>
-      <w:r>
-        <w:t>services:</w:t>
-      </w:r>
-    </w:p>
-    <w:p>
-      <w:r>
-        <w:t>Responsável por conter os serviços que fazem a comunicação com o back-end via HTTP. É onde se centraliza a lógica de acesso a dados, garantindo separação entre visual e lógica de negócios.</w:t>
+      <w:proofErr w:type="spellStart"/>
+      <w:r>
+        <w:t>map</w:t>
+      </w:r>
+      <w:proofErr w:type="spellEnd"/>
+      <w:r>
+        <w:t>: (em desenvolvimento) pretendia fornecer um mapa interativo com os bancos de leite.</w:t>
+      </w:r>
+    </w:p>
+    <w:p>
+      <w:proofErr w:type="spellStart"/>
+      <w:r>
+        <w:t>services</w:t>
+      </w:r>
+      <w:proofErr w:type="spellEnd"/>
+      <w:r>
+        <w:t>:</w:t>
+      </w:r>
+    </w:p>
+    <w:p>
+      <w:r>
+        <w:t xml:space="preserve">Responsável por conter os serviços que fazem a comunicação com o </w:t>
+      </w:r>
+      <w:proofErr w:type="spellStart"/>
+      <w:r>
+        <w:t>back-end</w:t>
+      </w:r>
+      <w:proofErr w:type="spellEnd"/>
+      <w:r>
+        <w:t xml:space="preserve"> via HTTP. É onde se centraliza a lógica de acesso a dados, garantindo separação entre visual e lógica de negócios.</w:t>
       </w:r>
     </w:p>
     <w:p>
@@ -7971,18 +8293,63 @@
     </w:p>
     <w:p>
       <w:r>
-        <w:t>No back-end, os pacotes foram organizados com base na arquitetura MVC (Model-View-Controller), respeitando os princípios de responsabilidade única:</w:t>
-      </w:r>
-    </w:p>
-    <w:p>
+        <w:t xml:space="preserve">No </w:t>
+      </w:r>
+      <w:proofErr w:type="spellStart"/>
+      <w:r>
+        <w:t>back-end</w:t>
+      </w:r>
+      <w:proofErr w:type="spellEnd"/>
+      <w:r>
+        <w:t>, os pacotes foram organizados com base na arquitetura MVC (Model-</w:t>
+      </w:r>
+      <w:proofErr w:type="spellStart"/>
+      <w:r>
+        <w:t>View</w:t>
+      </w:r>
+      <w:proofErr w:type="spellEnd"/>
+      <w:r>
+        <w:t>-</w:t>
+      </w:r>
+      <w:proofErr w:type="spellStart"/>
+      <w:r>
+        <w:t>Controller</w:t>
+      </w:r>
+      <w:proofErr w:type="spellEnd"/>
+      <w:r>
+        <w:t>), respeitando os princípios de responsabilidade única:</w:t>
+      </w:r>
+    </w:p>
+    <w:p>
+      <w:proofErr w:type="spellStart"/>
       <w:r>
         <w:lastRenderedPageBreak/>
-        <w:t>controllers:</w:t>
-      </w:r>
-    </w:p>
-    <w:p>
-      <w:r>
-        <w:t>Contém os arquivos responsáveis por controlar o fluxo das requisições e respostas. Cada controller lida com um recurso da aplicação (ex: usuário, agendamento).</w:t>
+        <w:t>controllers</w:t>
+      </w:r>
+      <w:proofErr w:type="spellEnd"/>
+      <w:r>
+        <w:t>:</w:t>
+      </w:r>
+    </w:p>
+    <w:p>
+      <w:r>
+        <w:t xml:space="preserve">Contém os arquivos responsáveis por controlar o fluxo das requisições e respostas. Cada </w:t>
+      </w:r>
+      <w:proofErr w:type="spellStart"/>
+      <w:r>
+        <w:t>controller</w:t>
+      </w:r>
+      <w:proofErr w:type="spellEnd"/>
+      <w:r>
+        <w:t xml:space="preserve"> lida com um recurso da aplicação (</w:t>
+      </w:r>
+      <w:proofErr w:type="spellStart"/>
+      <w:r>
+        <w:t>ex</w:t>
+      </w:r>
+      <w:proofErr w:type="spellEnd"/>
+      <w:r>
+        <w:t>: usuário, agendamento).</w:t>
       </w:r>
     </w:p>
     <w:p>
@@ -7992,7 +8359,15 @@
     </w:p>
     <w:p>
       <w:r>
-        <w:t>Contém funções intermediárias que interceptam requisições, como autenticação de tokens (JWT) e validações. São utilizadas pelos roteadores antes de acionar os controllers.</w:t>
+        <w:t xml:space="preserve">Contém funções intermediárias que interceptam requisições, como autenticação de tokens (JWT) e validações. São utilizadas pelos roteadores antes de acionar os </w:t>
+      </w:r>
+      <w:proofErr w:type="spellStart"/>
+      <w:r>
+        <w:t>controllers</w:t>
+      </w:r>
+      <w:proofErr w:type="spellEnd"/>
+      <w:r>
+        <w:t>.</w:t>
       </w:r>
     </w:p>
     <w:p>
@@ -8002,17 +8377,46 @@
     </w:p>
     <w:p>
       <w:r>
-        <w:t>Define os esquemas de dados e modelos utilizados na aplicação, geralmente com Sequelize, Mongoose ou diretamente em PostgreSQL, garantindo a integridade da base de dados.</w:t>
-      </w:r>
-    </w:p>
-    <w:p>
-      <w:r>
-        <w:t>routers:</w:t>
-      </w:r>
-    </w:p>
-    <w:p>
-      <w:r>
-        <w:t>Responsável por mapear as rotas da aplicação, direcionando as requisições HTTP para os controllers adequados. Utiliza middlewares sempre que necessário.</w:t>
+        <w:t xml:space="preserve">Define os esquemas de dados e modelos utilizados na aplicação, geralmente com </w:t>
+      </w:r>
+      <w:proofErr w:type="spellStart"/>
+      <w:r>
+        <w:t>Sequelize</w:t>
+      </w:r>
+      <w:proofErr w:type="spellEnd"/>
+      <w:r>
+        <w:t xml:space="preserve">, </w:t>
+      </w:r>
+      <w:proofErr w:type="spellStart"/>
+      <w:r>
+        <w:t>Mongoose</w:t>
+      </w:r>
+      <w:proofErr w:type="spellEnd"/>
+      <w:r>
+        <w:t xml:space="preserve"> ou diretamente em PostgreSQL, garantindo a integridade da base de dados.</w:t>
+      </w:r>
+    </w:p>
+    <w:p>
+      <w:proofErr w:type="spellStart"/>
+      <w:r>
+        <w:t>routers</w:t>
+      </w:r>
+      <w:proofErr w:type="spellEnd"/>
+      <w:r>
+        <w:t>:</w:t>
+      </w:r>
+    </w:p>
+    <w:p>
+      <w:r>
+        <w:t xml:space="preserve">Responsável por mapear as rotas da aplicação, direcionando as requisições HTTP para os </w:t>
+      </w:r>
+      <w:proofErr w:type="spellStart"/>
+      <w:r>
+        <w:t>controllers</w:t>
+      </w:r>
+      <w:proofErr w:type="spellEnd"/>
+      <w:r>
+        <w:t xml:space="preserve"> adequados. Utiliza middlewares sempre que necessário.</w:t>
       </w:r>
     </w:p>
     <w:p>
@@ -8035,7 +8439,15 @@
     </w:p>
     <w:p>
       <w:r>
-        <w:t>A classe Usuário é central no sistema. Ela contém atributos como nome, e-mail, telefone, CPF, senha, e localização (latitude e longitude). Além disso, possui marcadores booleanos para identificar se o usuário é doador, receptor ou profissional da saúde, além de armazenar a quantidade de leite disponível. Cada usuário está ligado a uma cidade por meio do campo id_cidade, representando a localização do mesmo. As funções da classe permitem criar, atualizar, consultar usuários, validar login e listar todos os usuários cadastrados.</w:t>
+        <w:t xml:space="preserve">A classe Usuário é central no sistema. Ela contém atributos como nome, e-mail, telefone, CPF, senha, e localização (latitude e longitude). Além disso, possui marcadores booleanos para identificar se o usuário é doador, receptor ou profissional da saúde, além de armazenar a quantidade de leite disponível. Cada usuário está ligado a uma cidade por meio do campo </w:t>
+      </w:r>
+      <w:proofErr w:type="spellStart"/>
+      <w:r>
+        <w:t>id_cidade</w:t>
+      </w:r>
+      <w:proofErr w:type="spellEnd"/>
+      <w:r>
+        <w:t>, representando a localização do mesmo. As funções da classe permitem criar, atualizar, consultar usuários, validar login e listar todos os usuários cadastrados.</w:t>
       </w:r>
     </w:p>
     <w:p>
@@ -8045,7 +8457,15 @@
     </w:p>
     <w:p>
       <w:r>
-        <w:t>A classe BancoLeite representa os bancos de leite cadastrados no sistema. Seus atributos incluem nome, descrição, telefone, e-mail, endereço e localização geográfica. Está associada a um usuário (relação 1:N), indicando que um usuário (geralmente administrador ou profissional) pode ser responsável pelo cadastro de vários bancos de leite. As operações desta classe permitem criar, atualizar, consultar e listar bancos de leite.</w:t>
+        <w:t xml:space="preserve">A classe </w:t>
+      </w:r>
+      <w:proofErr w:type="spellStart"/>
+      <w:r>
+        <w:t>BancoLeite</w:t>
+      </w:r>
+      <w:proofErr w:type="spellEnd"/>
+      <w:r>
+        <w:t xml:space="preserve"> representa os bancos de leite cadastrados no sistema. Seus atributos incluem nome, descrição, telefone, e-mail, endereço e localização geográfica. Está associada a um usuário (relação 1:N), indicando que um usuário (geralmente administrador ou profissional) pode ser responsável pelo cadastro de vários bancos de leite. As operações desta classe permitem criar, atualizar, consultar e listar bancos de leite.</w:t>
       </w:r>
     </w:p>
     <w:p/>
@@ -8124,17 +8544,73 @@
     </w:p>
     <w:p>
       <w:r>
-        <w:t>O usuário interage com a interface (componente da camada pages do front-end);</w:t>
-      </w:r>
-    </w:p>
-    <w:p>
-      <w:r>
-        <w:t>A interface chama os métodos dos serviços (services), que são responsáveis por se comunicar com a API (back-end);</w:t>
-      </w:r>
-    </w:p>
-    <w:p>
-      <w:r>
-        <w:t>No back-end, os routers recebem a requisição, direcionam para os controllers, que por sua vez validam dados com auxílio dos middlewares e interagem com os models, responsáveis pela manipulação do banco de dados.</w:t>
+        <w:t xml:space="preserve">O usuário interage com a interface (componente da camada </w:t>
+      </w:r>
+      <w:proofErr w:type="spellStart"/>
+      <w:r>
+        <w:t>pages</w:t>
+      </w:r>
+      <w:proofErr w:type="spellEnd"/>
+      <w:r>
+        <w:t xml:space="preserve"> do front-</w:t>
+      </w:r>
+      <w:proofErr w:type="spellStart"/>
+      <w:r>
+        <w:t>end</w:t>
+      </w:r>
+      <w:proofErr w:type="spellEnd"/>
+      <w:r>
+        <w:t>);</w:t>
+      </w:r>
+    </w:p>
+    <w:p>
+      <w:r>
+        <w:t>A interface chama os métodos dos serviços (</w:t>
+      </w:r>
+      <w:proofErr w:type="spellStart"/>
+      <w:r>
+        <w:t>services</w:t>
+      </w:r>
+      <w:proofErr w:type="spellEnd"/>
+      <w:r>
+        <w:t>), que são responsáveis por se comunicar com a API (</w:t>
+      </w:r>
+      <w:proofErr w:type="spellStart"/>
+      <w:r>
+        <w:t>back-end</w:t>
+      </w:r>
+      <w:proofErr w:type="spellEnd"/>
+      <w:r>
+        <w:t>);</w:t>
+      </w:r>
+    </w:p>
+    <w:p>
+      <w:r>
+        <w:t xml:space="preserve">No </w:t>
+      </w:r>
+      <w:proofErr w:type="spellStart"/>
+      <w:r>
+        <w:t>back-end</w:t>
+      </w:r>
+      <w:proofErr w:type="spellEnd"/>
+      <w:r>
+        <w:t xml:space="preserve">, os </w:t>
+      </w:r>
+      <w:proofErr w:type="spellStart"/>
+      <w:r>
+        <w:t>routers</w:t>
+      </w:r>
+      <w:proofErr w:type="spellEnd"/>
+      <w:r>
+        <w:t xml:space="preserve"> recebem a requisição, direcionam para os </w:t>
+      </w:r>
+      <w:proofErr w:type="spellStart"/>
+      <w:r>
+        <w:t>controllers</w:t>
+      </w:r>
+      <w:proofErr w:type="spellEnd"/>
+      <w:r>
+        <w:t>, que por sua vez validam dados com auxílio dos middlewares e interagem com os models, responsáveis pela manipulação do banco de dados.</w:t>
       </w:r>
     </w:p>
     <w:p>
@@ -8168,7 +8644,15 @@
     </w:p>
     <w:p>
       <w:r>
-        <w:t>O primeiro cenário mostra o processo de entrar do usuário. Ao abrir o aplicativo, o usuário informa seu e-mail e senha na tela inicial. Esses dados são enviados ao backend, que realiza a verificação das credenciais no banco de dados. Se as informações estiverem corretas, o sistema gera um token de autenticação e retorna para o aplicativo, liberando o acesso à plataforma. O fluxo ocorre de forma segura e sem falhas.</w:t>
+        <w:t xml:space="preserve">O primeiro cenário mostra o processo de entrar do usuário. Ao abrir o aplicativo, o usuário informa seu e-mail e senha na tela inicial. Esses dados são enviados ao </w:t>
+      </w:r>
+      <w:proofErr w:type="spellStart"/>
+      <w:r>
+        <w:t>backend</w:t>
+      </w:r>
+      <w:proofErr w:type="spellEnd"/>
+      <w:r>
+        <w:t>, que realiza a verificação das credenciais no banco de dados. Se as informações estiverem corretas, o sistema gera um token de autenticação e retorna para o aplicativo, liberando o acesso à plataforma. O fluxo ocorre de forma segura e sem falhas.</w:t>
       </w:r>
     </w:p>
     <w:p/>
@@ -8291,11 +8775,19 @@
           <w:lang w:val="en-US"/>
         </w:rPr>
       </w:pPr>
+      <w:proofErr w:type="spellStart"/>
       <w:r>
         <w:rPr>
           <w:lang w:val="en-US"/>
         </w:rPr>
-        <w:t>Domínio: INTEGER NOT NULL PRIMARY KEY</w:t>
+        <w:t>Domínio</w:t>
+      </w:r>
+      <w:proofErr w:type="spellEnd"/>
+      <w:r>
+        <w:rPr>
+          <w:lang w:val="en-US"/>
+        </w:rPr>
+        <w:t>: INTEGER NOT NULL PRIMARY KEY</w:t>
       </w:r>
     </w:p>
     <w:p>
@@ -8348,8 +8840,13 @@
     </w:p>
     <w:p>
       <w:r>
-        <w:t>2. Tabela: bancos_de_leite</w:t>
-      </w:r>
+        <w:t xml:space="preserve">2. Tabela: </w:t>
+      </w:r>
+      <w:proofErr w:type="spellStart"/>
+      <w:r>
+        <w:t>bancos_de_leite</w:t>
+      </w:r>
+      <w:proofErr w:type="spellEnd"/>
     </w:p>
     <w:p>
       <w:pPr>
@@ -8374,11 +8871,19 @@
           <w:lang w:val="en-US"/>
         </w:rPr>
       </w:pPr>
+      <w:proofErr w:type="spellStart"/>
       <w:r>
         <w:rPr>
           <w:lang w:val="en-US"/>
         </w:rPr>
-        <w:t>Domínio: INTEGER NOT NULL PRIMARY KEY</w:t>
+        <w:t>Domínio</w:t>
+      </w:r>
+      <w:proofErr w:type="spellEnd"/>
+      <w:r>
+        <w:rPr>
+          <w:lang w:val="en-US"/>
+        </w:rPr>
+        <w:t>: INTEGER NOT NULL PRIMARY KEY</w:t>
       </w:r>
     </w:p>
     <w:p>
@@ -8462,8 +8967,13 @@
           <w:numId w:val="24"/>
         </w:numPr>
       </w:pPr>
-      <w:r>
-        <w:t>endereco – Endereço completo do banco de leite.</w:t>
+      <w:proofErr w:type="spellStart"/>
+      <w:r>
+        <w:t>endereco</w:t>
+      </w:r>
+      <w:proofErr w:type="spellEnd"/>
+      <w:r>
+        <w:t xml:space="preserve"> – Endereço completo do banco de leite.</w:t>
       </w:r>
     </w:p>
     <w:p>
@@ -8552,8 +9062,13 @@
     </w:p>
     <w:p>
       <w:r>
-        <w:t>3. Tabela: usuario</w:t>
-      </w:r>
+        <w:t xml:space="preserve">3. Tabela: </w:t>
+      </w:r>
+      <w:proofErr w:type="spellStart"/>
+      <w:r>
+        <w:t>usuario</w:t>
+      </w:r>
+      <w:proofErr w:type="spellEnd"/>
     </w:p>
     <w:p>
       <w:pPr>
@@ -8578,11 +9093,19 @@
           <w:lang w:val="en-US"/>
         </w:rPr>
       </w:pPr>
+      <w:proofErr w:type="spellStart"/>
       <w:r>
         <w:rPr>
           <w:lang w:val="en-US"/>
         </w:rPr>
-        <w:t>Domínio: INTEGER NOT NULL PRIMARY KEY</w:t>
+        <w:t>Domínio</w:t>
+      </w:r>
+      <w:proofErr w:type="spellEnd"/>
+      <w:r>
+        <w:rPr>
+          <w:lang w:val="en-US"/>
+        </w:rPr>
+        <w:t>: INTEGER NOT NULL PRIMARY KEY</w:t>
       </w:r>
     </w:p>
     <w:p>
@@ -8617,8 +9140,13 @@
           <w:numId w:val="25"/>
         </w:numPr>
       </w:pPr>
-      <w:r>
-        <w:t>email – Endereço de e-mail.</w:t>
+      <w:proofErr w:type="spellStart"/>
+      <w:r>
+        <w:t>email</w:t>
+      </w:r>
+      <w:proofErr w:type="spellEnd"/>
+      <w:r>
+        <w:t xml:space="preserve"> – Endereço de e-mail.</w:t>
       </w:r>
     </w:p>
     <w:p>
@@ -8665,8 +9193,13 @@
           <w:numId w:val="25"/>
         </w:numPr>
       </w:pPr>
-      <w:r>
-        <w:t>cpf – Cadastro de Pessoa Física.</w:t>
+      <w:proofErr w:type="spellStart"/>
+      <w:r>
+        <w:t>cpf</w:t>
+      </w:r>
+      <w:proofErr w:type="spellEnd"/>
+      <w:r>
+        <w:t xml:space="preserve"> – Cadastro de Pessoa Física.</w:t>
       </w:r>
     </w:p>
     <w:p>
@@ -8835,8 +9368,13 @@
           <w:numId w:val="25"/>
         </w:numPr>
       </w:pPr>
-      <w:r>
-        <w:t>id_cidade – Referência à cidade do usuário.</w:t>
+      <w:proofErr w:type="spellStart"/>
+      <w:r>
+        <w:t>id_cidade</w:t>
+      </w:r>
+      <w:proofErr w:type="spellEnd"/>
+      <w:r>
+        <w:t xml:space="preserve"> – Referência à cidade do usuário.</w:t>
       </w:r>
     </w:p>
     <w:p>
@@ -8853,10 +9391,7 @@
     </w:p>
     <w:p>
       <w:r>
-        <w:t xml:space="preserve">4. Tabela: </w:t>
-      </w:r>
-      <w:r>
-        <w:t>doação</w:t>
+        <w:t>4. Tabela: doação</w:t>
       </w:r>
     </w:p>
     <w:p>
@@ -8882,11 +9417,19 @@
           <w:lang w:val="en-US"/>
         </w:rPr>
       </w:pPr>
+      <w:proofErr w:type="spellStart"/>
       <w:r>
         <w:rPr>
           <w:lang w:val="en-US"/>
         </w:rPr>
-        <w:t>Domínio: INTEGER NOT NULL PRIMARY KEY</w:t>
+        <w:t>Domínio</w:t>
+      </w:r>
+      <w:proofErr w:type="spellEnd"/>
+      <w:r>
+        <w:rPr>
+          <w:lang w:val="en-US"/>
+        </w:rPr>
+        <w:t>: INTEGER NOT NULL PRIMARY KEY</w:t>
       </w:r>
     </w:p>
     <w:p>
@@ -8897,8 +9440,13 @@
           <w:numId w:val="26"/>
         </w:numPr>
       </w:pPr>
-      <w:r>
-        <w:t>id_bancos_de_leite – Banco de leite que recebeu a doação.</w:t>
+      <w:proofErr w:type="spellStart"/>
+      <w:r>
+        <w:t>id_bancos_de_leite</w:t>
+      </w:r>
+      <w:proofErr w:type="spellEnd"/>
+      <w:r>
+        <w:t xml:space="preserve"> – Banco de leite que recebeu a doação.</w:t>
       </w:r>
     </w:p>
     <w:p>
@@ -8910,7 +9458,15 @@
         </w:numPr>
       </w:pPr>
       <w:r>
-        <w:t>Domínio: INTEGER NOT NULL, chave estrangeira para bancos_de_leite(id)</w:t>
+        <w:t xml:space="preserve">Domínio: INTEGER NOT NULL, chave estrangeira para </w:t>
+      </w:r>
+      <w:proofErr w:type="spellStart"/>
+      <w:r>
+        <w:t>bancos_de_leite</w:t>
+      </w:r>
+      <w:proofErr w:type="spellEnd"/>
+      <w:r>
+        <w:t>(id)</w:t>
       </w:r>
     </w:p>
     <w:p>
@@ -8921,8 +9477,13 @@
           <w:numId w:val="26"/>
         </w:numPr>
       </w:pPr>
-      <w:r>
-        <w:t>quantidade_ml – Quantidade doada em mililitros.</w:t>
+      <w:proofErr w:type="spellStart"/>
+      <w:r>
+        <w:t>quantidade_ml</w:t>
+      </w:r>
+      <w:proofErr w:type="spellEnd"/>
+      <w:r>
+        <w:t xml:space="preserve"> – Quantidade doada em mililitros.</w:t>
       </w:r>
     </w:p>
     <w:p>
@@ -8945,8 +9506,13 @@
           <w:numId w:val="26"/>
         </w:numPr>
       </w:pPr>
-      <w:r>
-        <w:t>data_doacao – Data e hora da doação.</w:t>
+      <w:proofErr w:type="spellStart"/>
+      <w:r>
+        <w:t>data_doacao</w:t>
+      </w:r>
+      <w:proofErr w:type="spellEnd"/>
+      <w:r>
+        <w:t xml:space="preserve"> – Data e hora da doação.</w:t>
       </w:r>
     </w:p>
     <w:p>
@@ -8969,8 +9535,13 @@
           <w:numId w:val="26"/>
         </w:numPr>
       </w:pPr>
-      <w:r>
-        <w:t>id_usuario – Identificador do doador.</w:t>
+      <w:proofErr w:type="spellStart"/>
+      <w:r>
+        <w:t>id_usuario</w:t>
+      </w:r>
+      <w:proofErr w:type="spellEnd"/>
+      <w:r>
+        <w:t xml:space="preserve"> – Identificador do doador.</w:t>
       </w:r>
     </w:p>
     <w:p>
@@ -8982,7 +9553,15 @@
         </w:numPr>
       </w:pPr>
       <w:r>
-        <w:t>Domínio: INTEGER NOT NULL, chave estrangeira para usuario(id)</w:t>
+        <w:t xml:space="preserve">Domínio: INTEGER NOT NULL, chave estrangeira para </w:t>
+      </w:r>
+      <w:proofErr w:type="spellStart"/>
+      <w:r>
+        <w:t>usuario</w:t>
+      </w:r>
+      <w:proofErr w:type="spellEnd"/>
+      <w:r>
+        <w:t>(id)</w:t>
       </w:r>
     </w:p>
     <w:p/>
@@ -9419,6 +9998,7 @@
     </w:p>
     <w:p>
       <w:r>
+        <w:lastRenderedPageBreak/>
         <w:t>No futuro, o projeto pode evoluir para incluir recursos de análise de dados, permitindo otimizar a distribuição do leite materno entre os bancos de leite com base na demanda e oferta em tempo real. A integração com outras plataformas de saúde e a expansão para diferentes regiões são também possibilidades a serem exploradas.</w:t>
       </w:r>
     </w:p>
@@ -9450,11 +10030,7 @@
     </w:p>
     <w:p>
       <w:r>
-        <w:t>A principal lição aprendida ao longo das fases 1 e 2 foi a importância de um planejamento detalhado e da definição clara dos requisitos antes de iniciar o desenvolvimento do sistema. Além disso, o processo de fe</w:t>
-      </w:r>
-      <w:r>
-        <w:lastRenderedPageBreak/>
-        <w:t>edback contínuo e a realização de testes desde as primeiras fases de desenvolvimento garantiram a qualidade do sistema e permitiram ajustar o projeto conforme necessário. O trabalho também destacou a necessidade de uma abordagem colaborativa e a importância de manter os objetivos focados no usuário final.</w:t>
+        <w:t>A principal lição aprendida ao longo das fases 1 e 2 foi a importância de um planejamento detalhado e da definição clara dos requisitos antes de iniciar o desenvolvimento do sistema. Além disso, o processo de feedback contínuo e a realização de testes desde as primeiras fases de desenvolvimento garantiram a qualidade do sistema e permitiram ajustar o projeto conforme necessário. O trabalho também destacou a necessidade de uma abordagem colaborativa e a importância de manter os objetivos focados no usuário final.</w:t>
       </w:r>
     </w:p>
     <w:p>
@@ -9482,6 +10058,7 @@
       </w:pPr>
       <w:bookmarkStart w:id="58" w:name="_Toc194650273"/>
       <w:r>
+        <w:lastRenderedPageBreak/>
         <w:t>REFERÊNCIAS</w:t>
       </w:r>
       <w:bookmarkEnd w:id="56"/>
@@ -9522,14 +10099,7 @@
         <w:rPr>
           <w:bCs/>
         </w:rPr>
-        <w:t>BRASIL. Lei nº 13.709, de 14 de agosto de 2018. Lei Gera</w:t>
-      </w:r>
-      <w:r>
-        <w:rPr>
-          <w:bCs/>
-        </w:rPr>
-        <w:lastRenderedPageBreak/>
-        <w:t>l de Proteção de Dados Pessoais (LGPD). Dispõe sobre o tratamento de dados pessoais, inclusive nos meios digitais, por pessoa natural ou por pessoa jurídica de direito público ou privado. Disponível em: https://www.planalto.gov.br/ccivil_03/_ato2015-2018/2018/lei/l13709.htm. Acesso em: 01 maio 2025.</w:t>
+        <w:t>BRASIL. Lei nº 13.709, de 14 de agosto de 2018. Lei Geral de Proteção de Dados Pessoais (LGPD). Dispõe sobre o tratamento de dados pessoais, inclusive nos meios digitais, por pessoa natural ou por pessoa jurídica de direito público ou privado. Disponível em: https://www.planalto.gov.br/ccivil_03/_ato2015-2018/2018/lei/l13709.htm. Acesso em: 01 maio 2025.</w:t>
       </w:r>
     </w:p>
     <w:p>
@@ -9718,34 +10288,43 @@
           <w:rStyle w:val="Forte"/>
           <w:sz w:val="24"/>
         </w:rPr>
-        <w:t>ORGANIZAÇÃO MUNDIAL DA SAÚDE (OMS). Breastfeeding. Disponível em: https://www.who.int/news-room/fact-sheets/detail/breastfe</w:t>
-      </w:r>
+        <w:t xml:space="preserve">ORGANIZAÇÃO MUNDIAL DA SAÚDE (OMS). </w:t>
+      </w:r>
+      <w:proofErr w:type="spellStart"/>
       <w:r>
         <w:rPr>
           <w:rStyle w:val="Forte"/>
           <w:sz w:val="24"/>
         </w:rPr>
-        <w:t>eding. Acesso em: 13 mar. 2025.</w:t>
-      </w:r>
-    </w:p>
-    <w:p>
-      <w:pPr>
-        <w:pStyle w:val="NormalWeb"/>
-      </w:pPr>
+        <w:t>Breastfeeding</w:t>
+      </w:r>
+      <w:proofErr w:type="spellEnd"/>
       <w:r>
         <w:rPr>
           <w:rStyle w:val="Forte"/>
           <w:sz w:val="24"/>
         </w:rPr>
-        <w:t>HCSL – Hospital das Clínicas Samuel Libânio. Posto de Coleta de Leite Humano do HCSL auxilia bebês internados na UTI Neonatal e Pediátrica. Disponível em: https://www.hcsl.edu.br/posto-de-coleta-de-leite-humano-do-hcsl-auxilia-bebes-internados-na-uti-neonatal-e-ped</w:t>
+        <w:t>. Disponível em: https://www.who.int/news-room/fact-sheets/detail/breastfe</w:t>
       </w:r>
       <w:r>
         <w:rPr>
           <w:rStyle w:val="Forte"/>
           <w:sz w:val="24"/>
         </w:rPr>
+        <w:t>eding. Acesso em: 13 mar. 2025.</w:t>
+      </w:r>
+    </w:p>
+    <w:p>
+      <w:pPr>
+        <w:pStyle w:val="NormalWeb"/>
+      </w:pPr>
+      <w:r>
+        <w:rPr>
+          <w:rStyle w:val="Forte"/>
+          <w:sz w:val="24"/>
+        </w:rPr>
         <w:lastRenderedPageBreak/>
-        <w:t>iatrica/. Acesso em: 13 mar. 2025.</w:t>
+        <w:t>HCSL – Hospital das Clínicas Samuel Libânio. Posto de Coleta de Leite Humano do HCSL auxilia bebês internados na UTI Neonatal e Pediátrica. Disponível em: https://www.hcsl.edu.br/posto-de-coleta-de-leite-humano-do-hcsl-auxilia-bebes-internados-na-uti-neonatal-e-pediatrica/. Acesso em: 13 mar. 2025.</w:t>
       </w:r>
     </w:p>
     <w:p>
@@ -9758,6 +10337,7 @@
       <w:bookmarkStart w:id="59" w:name="_Toc194650274"/>
       <w:bookmarkStart w:id="60" w:name="_Toc192060120"/>
       <w:r>
+        <w:lastRenderedPageBreak/>
         <w:t>OBRAS CONSULTADAS</w:t>
       </w:r>
       <w:bookmarkEnd w:id="59"/>
@@ -9797,6 +10377,7 @@
       <w:bookmarkStart w:id="62" w:name="_Toc194650275"/>
       <w:bookmarkEnd w:id="60"/>
       <w:r>
+        <w:lastRenderedPageBreak/>
         <w:t>APÊNDICE</w:t>
       </w:r>
       <w:bookmarkEnd w:id="61"/>
@@ -9816,11 +10397,15 @@
     </w:p>
     <w:p>
       <w:r>
-        <w:t>O plano de elabor</w:t>
-      </w:r>
-      <w:r>
-        <w:lastRenderedPageBreak/>
-        <w:t>ação e gerenciamento do projeto está disponível na pasta “ApêndiceA” que acompanha este documento.</w:t>
+        <w:t>O plano de elaboração e gerenciamento do projeto está disponível na pasta “</w:t>
+      </w:r>
+      <w:proofErr w:type="spellStart"/>
+      <w:r>
+        <w:t>ApêndiceA</w:t>
+      </w:r>
+      <w:proofErr w:type="spellEnd"/>
+      <w:r>
+        <w:t>” que acompanha este documento.</w:t>
       </w:r>
     </w:p>
     <w:p>
@@ -9834,6 +10419,7 @@
       <w:bookmarkStart w:id="64" w:name="_Toc192060122"/>
       <w:bookmarkStart w:id="65" w:name="_Toc284603410"/>
       <w:r>
+        <w:lastRenderedPageBreak/>
         <w:t>APÊNDICE B –</w:t>
       </w:r>
       <w:r>
@@ -9861,11 +10447,45 @@
         <w:t>is</w:t>
       </w:r>
       <w:r>
-        <w:t xml:space="preserve"> na pasta “ApêndiceB” que ac</w:t>
-      </w:r>
+        <w:t xml:space="preserve"> na pasta “</w:t>
+      </w:r>
+      <w:proofErr w:type="spellStart"/>
+      <w:r>
+        <w:t>ApêndiceB</w:t>
+      </w:r>
+      <w:proofErr w:type="spellEnd"/>
+      <w:r>
+        <w:t>” que acompanha este documento.</w:t>
+      </w:r>
+    </w:p>
+    <w:p>
+      <w:pPr>
+        <w:pStyle w:val="Ttulo1"/>
+      </w:pPr>
+      <w:r>
+        <w:br w:type="page"/>
+      </w:r>
+      <w:bookmarkStart w:id="66" w:name="_Toc194650277"/>
       <w:r>
         <w:lastRenderedPageBreak/>
-        <w:t>ompanha este documento.</w:t>
+        <w:t xml:space="preserve">APÊNDICE C – </w:t>
+      </w:r>
+      <w:r>
+        <w:t>VISÃO FUNCIONAL</w:t>
+      </w:r>
+      <w:bookmarkEnd w:id="66"/>
+    </w:p>
+    <w:p>
+      <w:r>
+        <w:t>O modelo de casos de uso está disponível na pasta “</w:t>
+      </w:r>
+      <w:proofErr w:type="spellStart"/>
+      <w:r>
+        <w:t>ApêndiceC</w:t>
+      </w:r>
+      <w:proofErr w:type="spellEnd"/>
+      <w:r>
+        <w:t>” que acompanha este documento.</w:t>
       </w:r>
     </w:p>
     <w:p>
@@ -9875,71 +10495,56 @@
       <w:r>
         <w:br w:type="page"/>
       </w:r>
-      <w:bookmarkStart w:id="66" w:name="_Toc194650277"/>
-      <w:r>
-        <w:t xml:space="preserve">APÊNDICE C – </w:t>
-      </w:r>
-      <w:r>
-        <w:t>VISÃO FUNCIONAL</w:t>
-      </w:r>
-      <w:bookmarkEnd w:id="66"/>
-    </w:p>
-    <w:p>
-      <w:r>
-        <w:t>O modelo de casos de uso está disponível na pasta “ApêndiceC” que acompanha este documento.</w:t>
+      <w:bookmarkStart w:id="67" w:name="_Toc194650278"/>
+      <w:r>
+        <w:lastRenderedPageBreak/>
+        <w:t xml:space="preserve">APÊNDICE D – </w:t>
+      </w:r>
+      <w:r>
+        <w:t>VISÃO DOS DADOS</w:t>
+      </w:r>
+      <w:bookmarkEnd w:id="67"/>
+    </w:p>
+    <w:p>
+      <w:r>
+        <w:t>O modelo conceitual dos dados (representado por meio do modelo entidade-relacionamento), o modelo lógico dos dados e o dicionário dos dados do modelo lógico estão disponíveis na pasta “</w:t>
+      </w:r>
+      <w:proofErr w:type="spellStart"/>
+      <w:r>
+        <w:t>ApêndiceD</w:t>
+      </w:r>
+      <w:proofErr w:type="spellEnd"/>
+      <w:r>
+        <w:t>” que acompanha este documento.</w:t>
+      </w:r>
+    </w:p>
+    <w:p>
+      <w:r>
+        <w:br w:type="page"/>
       </w:r>
     </w:p>
     <w:p>
       <w:pPr>
         <w:pStyle w:val="Ttulo1"/>
       </w:pPr>
-      <w:r>
-        <w:br w:type="page"/>
-      </w:r>
-      <w:bookmarkStart w:id="67" w:name="_Toc194650278"/>
-      <w:r>
-        <w:t>APÊNDICE</w:t>
-      </w:r>
+      <w:bookmarkStart w:id="68" w:name="_Toc194650279"/>
       <w:r>
         <w:lastRenderedPageBreak/>
-        <w:t xml:space="preserve"> D – </w:t>
-      </w:r>
-      <w:r>
-        <w:t>VISÃO DOS DADOS</w:t>
-      </w:r>
-      <w:bookmarkEnd w:id="67"/>
-    </w:p>
-    <w:p>
-      <w:r>
-        <w:t>O modelo conceitual dos dados (representado por meio do modelo entidade-relacionamento), o modelo lógico dos dados</w:t>
-      </w:r>
-      <w:r>
-        <w:lastRenderedPageBreak/>
-        <w:t xml:space="preserve"> e o dicionário dos dados do modelo lógico estão disponíveis na pasta “ApêndiceD” que acompanha este documento.</w:t>
-      </w:r>
-    </w:p>
-    <w:p>
-      <w:r>
-        <w:br w:type="page"/>
-      </w:r>
-    </w:p>
-    <w:p>
-      <w:pPr>
-        <w:pStyle w:val="Ttulo1"/>
-      </w:pPr>
-      <w:bookmarkStart w:id="68" w:name="_Toc194650279"/>
-      <w:r>
-        <w:t>APÊNDICE</w:t>
-      </w:r>
-      <w:r>
-        <w:lastRenderedPageBreak/>
-        <w:t xml:space="preserve"> E – MODELO INICIAL DA INTERFACE DE USUÁRIO</w:t>
+        <w:t>APÊNDICE E – MODELO INICIAL DA INTERFACE DE USUÁRIO</w:t>
       </w:r>
       <w:bookmarkEnd w:id="68"/>
     </w:p>
     <w:p>
       <w:r>
-        <w:t>Os modelos de interface de usuário de baixa e média fidelidades estão disponíveis na pasta “ApêndiceE” que acompanha este documento.</w:t>
+        <w:t>Os modelos de interface de usuário de baixa e média fidelidades estão disponíveis na pasta “</w:t>
+      </w:r>
+      <w:proofErr w:type="spellStart"/>
+      <w:r>
+        <w:t>ApêndiceE</w:t>
+      </w:r>
+      <w:proofErr w:type="spellEnd"/>
+      <w:r>
+        <w:t>” que acompanha este documento.</w:t>
       </w:r>
     </w:p>
     <w:p>
@@ -9959,6 +10564,7 @@
       </w:pPr>
       <w:bookmarkStart w:id="69" w:name="_Toc194650280"/>
       <w:r>
+        <w:lastRenderedPageBreak/>
         <w:t xml:space="preserve">APÊNDICE </w:t>
       </w:r>
       <w:r>
@@ -9977,11 +10583,15 @@
     </w:p>
     <w:p>
       <w:r>
-        <w:t>Os diagramas elaborados por me</w:t>
-      </w:r>
-      <w:r>
-        <w:lastRenderedPageBreak/>
-        <w:t>io da UML estão disponíveis na pasta “ApêndiceF” que acompanha este documento.</w:t>
+        <w:t>Os diagramas elaborados por meio da UML estão disponíveis na pasta “</w:t>
+      </w:r>
+      <w:proofErr w:type="spellStart"/>
+      <w:r>
+        <w:t>ApêndiceF</w:t>
+      </w:r>
+      <w:proofErr w:type="spellEnd"/>
+      <w:r>
+        <w:t>” que acompanha este documento.</w:t>
       </w:r>
     </w:p>
     <w:p/>
@@ -10002,6 +10612,7 @@
       </w:pPr>
       <w:bookmarkStart w:id="70" w:name="_Toc194650281"/>
       <w:r>
+        <w:lastRenderedPageBreak/>
         <w:t>A</w:t>
       </w:r>
       <w:r>
@@ -10026,11 +10637,15 @@
         </w:rPr>
       </w:pPr>
       <w:r>
-        <w:t>As entrevistas com os potenciais usuários do sistema encontram-se d</w:t>
-      </w:r>
-      <w:r>
-        <w:lastRenderedPageBreak/>
-        <w:t>isponíveis na pasta “ApêndiceG” que acompanha este documento.</w:t>
+        <w:t>As entrevistas com os potenciais usuários do sistema encontram-se disponíveis na pasta “</w:t>
+      </w:r>
+      <w:proofErr w:type="spellStart"/>
+      <w:r>
+        <w:t>ApêndiceG</w:t>
+      </w:r>
+      <w:proofErr w:type="spellEnd"/>
+      <w:r>
+        <w:t>” que acompanha este documento.</w:t>
       </w:r>
       <w:bookmarkEnd w:id="64"/>
       <w:bookmarkEnd w:id="65"/>
@@ -13983,6 +14598,7 @@
   <w:style w:type="character" w:default="1" w:styleId="Fontepargpadro">
     <w:name w:val="Default Paragraph Font"/>
     <w:uiPriority w:val="1"/>
+    <w:semiHidden/>
     <w:unhideWhenUsed/>
   </w:style>
   <w:style w:type="table" w:default="1" w:styleId="Tabelanormal">

</xml_diff>

<commit_message>
docs: entrega da conclusao
</commit_message>
<xml_diff>
--- a/PFC_2025_Docs/PFC_Donate_v1.2.docx
+++ b/PFC_2025_Docs/PFC_Donate_v1.2.docx
@@ -751,15 +751,7 @@
     </w:p>
     <w:p>
       <w:r>
-        <w:t xml:space="preserve">A doação de leite materno é uma prática essencial para salvar a vida de recém-nascidos prematuros e de baixo peso, especialmente em situações em que a amamentação direta não é possível. No entanto, a falta de informação, o desconhecimento sobre os benefícios da doação e a dificuldade de acesso aos postos de coleta são barreiras que ainda dificultam esse processo. O presente trabalho apresenta o desenvolvimento do sistema </w:t>
-      </w:r>
-      <w:proofErr w:type="spellStart"/>
-      <w:r>
-        <w:t>Donate</w:t>
-      </w:r>
-      <w:proofErr w:type="spellEnd"/>
-      <w:r>
-        <w:t>, uma solução tecnológica composta por uma aplicação Web e um aplicativo móvel, com o objetivo de facilitar a conexão entre doadoras, receptores e instituições de saúde responsáveis pela coleta e distribuição do leite humano. O sistema permite o cadastro de usuários interessados em doar ou receber leite materno, além de disponibilizar campanhas educativas, informações sobre o armazenamento adequado e a localização dos pontos de coleta mais próximos. A proposta também contempla um painel administrativo para as instituições de saúde acompanharem o fluxo de doações e otimizarem a gestão dos bancos de leite humano. Com isso, busca-se aumentar a visibilidade das ações de doação, promover a educação sobre a importância do leite materno e contribuir diretamente para a redução da mortalidade infantil. O projeto evidencia como o uso da tecnologia pode ser um aliado no fortalecimento das políticas públicas de saúde e no incentivo à solidariedade por meio da doação.</w:t>
+        <w:t>A doação de leite materno é uma prática essencial para salvar a vida de recém-nascidos prematuros e de baixo peso, especialmente em situações em que a amamentação direta não é possível. No entanto, a falta de informação, o desconhecimento sobre os benefícios da doação e a dificuldade de acesso aos postos de coleta são barreiras que ainda dificultam esse processo. O presente trabalho apresenta o desenvolvimento do sistema Donate, uma solução tecnológica composta por uma aplicação Web e um aplicativo móvel, com o objetivo de facilitar a conexão entre doadoras, receptores e instituições de saúde responsáveis pela coleta e distribuição do leite humano. O sistema permite o cadastro de usuários interessados em doar ou receber leite materno, além de disponibilizar campanhas educativas, informações sobre o armazenamento adequado e a localização dos pontos de coleta mais próximos. A proposta também contempla um painel administrativo para as instituições de saúde acompanharem o fluxo de doações e otimizarem a gestão dos bancos de leite humano. Com isso, busca-se aumentar a visibilidade das ações de doação, promover a educação sobre a importância do leite materno e contribuir diretamente para a redução da mortalidade infantil. O projeto evidencia como o uso da tecnologia pode ser um aliado no fortalecimento das políticas públicas de saúde e no incentivo à solidariedade por meio da doação.</w:t>
       </w:r>
     </w:p>
     <w:p/>
@@ -4169,34 +4161,16 @@
         <w:jc w:val="both"/>
       </w:pPr>
       <w:r>
-        <w:t>O leite humano materno é um alimento essencial para salvar vidas de bebês prematuros e hospitalizados que não podem ser amamentados por suas mães. No entanto, a captação desse leite ainda enfrenta desafios significativos, como a falta de informação, dificuldades no acesso aos pontos de coleta e o desconhecimento sobre os benefícios da doação. Muitas mulheres que poderiam doar não sabem onde ou como realizar esse processo, e os bancos de leite humano, essenciais para a redistribuição desse alimento, frequentemente operam com estoques abaixo do necessário. Segundo a Rede Brasileira de Bancos de Leite Humano (</w:t>
-      </w:r>
-      <w:proofErr w:type="spellStart"/>
-      <w:r>
-        <w:t>rBLH</w:t>
-      </w:r>
-      <w:proofErr w:type="spellEnd"/>
-      <w:r>
-        <w:t>-BR), uma maior conscientização e acessibilidade ao processo de doação poderia aumentar significativamente a quantidade de leite disponível, salvando mais vidas neonatais (</w:t>
-      </w:r>
-      <w:proofErr w:type="spellStart"/>
-      <w:r>
-        <w:t>rBLH</w:t>
-      </w:r>
-      <w:proofErr w:type="spellEnd"/>
-      <w:r>
-        <w:t>-BR, 2023).</w:t>
+        <w:t>O leite humano materno é um alimento essencial para salvar vidas de bebês prematuros e hospitalizados que não podem ser amamentados por suas mães. No entanto, a captação desse leite ainda enfrenta desafios significativos, como a falta de informação, dificuldades no acesso aos pontos de coleta e o desconhecimento sobre os benefícios da doação. Muitas mulheres que poderiam doar não sabem onde ou como realizar esse processo, e os bancos de leite humano, essenciais para a redistribuição desse alimento, frequentemente operam com estoques abaixo do necessário. Segundo a Rede Brasileira de Bancos de Leite Humano (rBLH-BR), uma maior conscientização e acessibilidade ao processo de doação poderia aumentar significativamente a quantidade de leite disponível, salvando mais vidas neonatais (rBLH-BR, 2023).</w:t>
       </w:r>
     </w:p>
     <w:p>
       <w:r>
         <w:t xml:space="preserve">Diante desse cenário, o projeto </w:t>
       </w:r>
-      <w:proofErr w:type="spellStart"/>
       <w:r>
         <w:t>Donate</w:t>
       </w:r>
-      <w:proofErr w:type="spellEnd"/>
       <w:r>
         <w:t xml:space="preserve"> surge como uma solução inovadora, utilizando a tecnologia para conectar doadoras e bancos de leite humano. A proposta consiste no desenvolvimento </w:t>
       </w:r>
@@ -4223,14 +4197,12 @@
       <w:r>
         <w:t xml:space="preserve">O </w:t>
       </w:r>
-      <w:proofErr w:type="spellStart"/>
       <w:r>
         <w:rPr>
           <w:bCs/>
         </w:rPr>
         <w:t>Donate</w:t>
       </w:r>
-      <w:proofErr w:type="spellEnd"/>
       <w:r>
         <w:t xml:space="preserve"> não se limita apenas à criação de um canal de comunicação entre doadoras e instituições, mas também visa promover a educação sobre a importância do leite materno, seus benefícios nutricionais e o impacto positivo que a doação pode gerar. Segundo a Organização Mundial da Saúde (OMS), o leite materno é o alimento ideal para os bebês, reduzindo o risco de doenças e fortalecendo o sistema imunológico nos primeiros meses de vida. Dessa forma, a iniciativa busca incentivar mais mulheres a se tornarem doadoras, fornecendo informações confiáveis e tornando o processo mais acessível e prático.</w:t>
       </w:r>
@@ -4364,15 +4336,7 @@
     </w:p>
     <w:p>
       <w:r>
-        <w:t>Os Bancos de Leite Humano (</w:t>
-      </w:r>
-      <w:proofErr w:type="spellStart"/>
-      <w:r>
-        <w:t>BLHs</w:t>
-      </w:r>
-      <w:proofErr w:type="spellEnd"/>
-      <w:r>
-        <w:t>) são instituições especializadas que têm como principal função coletar, processar, armazenar e distri</w:t>
+        <w:t>Os Bancos de Leite Humano (BLHs) são instituições especializadas que têm como principal função coletar, processar, armazenar e distri</w:t>
       </w:r>
       <w:r>
         <w:t>buir leite humano doado por mulheres</w:t>
@@ -4622,7 +4586,7 @@
           <w:noProof/>
         </w:rPr>
         <w:drawing>
-          <wp:inline distT="0" distB="0" distL="0" distR="0" wp14:anchorId="1D36CEC6" wp14:editId="53BABEF3">
+          <wp:inline distT="0" distB="0" distL="0" distR="0" wp14:anchorId="1D36CEC6" wp14:editId="52BF494F">
             <wp:extent cx="4914900" cy="4730106"/>
             <wp:effectExtent l="19050" t="19050" r="0" b="0"/>
             <wp:docPr id="3" name="Imagem 3" descr="C:\Users\dilto\Downloads\DoeLeite.png"/>
@@ -4707,21 +4671,7 @@
         <w:rPr>
           <w:bCs/>
         </w:rPr>
-        <w:t xml:space="preserve">O </w:t>
-      </w:r>
-      <w:proofErr w:type="spellStart"/>
-      <w:r>
-        <w:rPr>
-          <w:bCs/>
-        </w:rPr>
-        <w:t>CuidarTech</w:t>
-      </w:r>
-      <w:proofErr w:type="spellEnd"/>
-      <w:r>
-        <w:rPr>
-          <w:bCs/>
-        </w:rPr>
-        <w:t xml:space="preserve"> Doe Leite</w:t>
+        <w:t>O CuidarTech Doe Leite</w:t>
       </w:r>
       <w:r>
         <w:t xml:space="preserve"> é um aplicativo desenvolvido para facilitar o processo de doação de leite materno, conectando doadoras a bancos de leite humano. Ele oferece funcionalidades como o cadastro de doadoras, agendamento de coletas e acompanhamento das doações realizadas, promovendo um aumento na adesão e no impacto positivo das doações. O uso de </w:t>
@@ -4730,14 +4680,12 @@
         <w:lastRenderedPageBreak/>
         <w:t xml:space="preserve">tecnologias móveis, como o </w:t>
       </w:r>
-      <w:proofErr w:type="spellStart"/>
       <w:r>
         <w:rPr>
           <w:bCs/>
         </w:rPr>
         <w:t>CuidarTech</w:t>
       </w:r>
-      <w:proofErr w:type="spellEnd"/>
       <w:r>
         <w:t>, proporciona uma maneira prática e eficiente de engajar mais pessoas na doação de leite humano, beneficiando a saúde de bebês e mães.</w:t>
       </w:r>
@@ -5687,15 +5635,7 @@
           </w:tcPr>
           <w:p>
             <w:r>
-              <w:t xml:space="preserve">Entregas do </w:t>
-            </w:r>
-            <w:proofErr w:type="spellStart"/>
-            <w:r>
-              <w:t>Bussiness</w:t>
-            </w:r>
-            <w:proofErr w:type="spellEnd"/>
-            <w:r>
-              <w:t xml:space="preserve"> Case, TAP e Inicio da documentação do projeto</w:t>
+              <w:t>Entregas do Bussiness Case, TAP e Inicio da documentação do projeto</w:t>
             </w:r>
           </w:p>
         </w:tc>
@@ -5853,14 +5793,12 @@
       <w:r>
         <w:t xml:space="preserve">Os recursos de </w:t>
       </w:r>
-      <w:proofErr w:type="spellStart"/>
       <w:r>
         <w:rPr>
           <w:i/>
         </w:rPr>
         <w:t>software</w:t>
       </w:r>
-      <w:proofErr w:type="spellEnd"/>
       <w:r>
         <w:t xml:space="preserve"> necessários para este projeto:</w:t>
       </w:r>
@@ -5885,13 +5823,8 @@
           <w:numId w:val="18"/>
         </w:numPr>
       </w:pPr>
-      <w:proofErr w:type="spellStart"/>
-      <w:r>
-        <w:t>IntelliJ</w:t>
-      </w:r>
-      <w:proofErr w:type="spellEnd"/>
-      <w:r>
-        <w:t xml:space="preserve"> IDEA 2021.3.3</w:t>
+      <w:r>
+        <w:t>IntelliJ IDEA 2021.3.3</w:t>
       </w:r>
     </w:p>
     <w:p>
@@ -5914,13 +5847,8 @@
           <w:numId w:val="18"/>
         </w:numPr>
       </w:pPr>
-      <w:proofErr w:type="spellStart"/>
-      <w:r>
-        <w:t>PgAdmin</w:t>
-      </w:r>
-      <w:proofErr w:type="spellEnd"/>
-      <w:r>
-        <w:t xml:space="preserve"> 4 v</w:t>
+      <w:r>
+        <w:t>PgAdmin 4 v</w:t>
       </w:r>
       <w:r>
         <w:t>1.2</w:t>
@@ -5962,15 +5890,7 @@
         </w:numPr>
       </w:pPr>
       <w:r>
-        <w:t xml:space="preserve">Visual Studio </w:t>
-      </w:r>
-      <w:proofErr w:type="spellStart"/>
-      <w:r>
-        <w:t>Code</w:t>
-      </w:r>
-      <w:proofErr w:type="spellEnd"/>
-      <w:r>
-        <w:t xml:space="preserve"> 1.32.3;</w:t>
+        <w:t>Visual Studio Code 1.32.3;</w:t>
       </w:r>
     </w:p>
     <w:p>
@@ -5981,22 +5901,9 @@
           <w:numId w:val="18"/>
         </w:numPr>
       </w:pPr>
-      <w:proofErr w:type="spellStart"/>
       <w:r>
         <w:lastRenderedPageBreak/>
-        <w:t>Ideas</w:t>
-      </w:r>
-      <w:proofErr w:type="spellEnd"/>
-      <w:r>
-        <w:t xml:space="preserve"> </w:t>
-      </w:r>
-      <w:proofErr w:type="spellStart"/>
-      <w:r>
-        <w:t>Modeler</w:t>
-      </w:r>
-      <w:proofErr w:type="spellEnd"/>
-      <w:r>
-        <w:t xml:space="preserve"> 11.96;</w:t>
+        <w:t>Ideas Modeler 11.96;</w:t>
       </w:r>
     </w:p>
     <w:p>
@@ -6007,13 +5914,8 @@
           <w:numId w:val="18"/>
         </w:numPr>
       </w:pPr>
-      <w:proofErr w:type="spellStart"/>
-      <w:r>
-        <w:t>Postman</w:t>
-      </w:r>
-      <w:proofErr w:type="spellEnd"/>
-      <w:r>
-        <w:t xml:space="preserve"> </w:t>
+      <w:r>
+        <w:t xml:space="preserve">Postman </w:t>
       </w:r>
       <w:r>
         <w:t>11</w:t>
@@ -6042,13 +5944,8 @@
           <w:numId w:val="18"/>
         </w:numPr>
       </w:pPr>
-      <w:proofErr w:type="spellStart"/>
-      <w:r>
-        <w:t>Git</w:t>
-      </w:r>
-      <w:proofErr w:type="spellEnd"/>
-      <w:r>
-        <w:t xml:space="preserve"> 2.</w:t>
+      <w:r>
+        <w:t>Git 2.</w:t>
       </w:r>
       <w:r>
         <w:t>49</w:t>
@@ -6095,13 +5992,8 @@
           <w:numId w:val="18"/>
         </w:numPr>
       </w:pPr>
-      <w:proofErr w:type="spellStart"/>
-      <w:r>
-        <w:t>Bootstrap</w:t>
-      </w:r>
-      <w:proofErr w:type="spellEnd"/>
-      <w:r>
-        <w:t>;</w:t>
+      <w:r>
+        <w:t>Bootstrap;</w:t>
       </w:r>
     </w:p>
     <w:p>
@@ -6113,15 +6005,7 @@
         </w:numPr>
       </w:pPr>
       <w:r>
-        <w:t xml:space="preserve">Google </w:t>
-      </w:r>
-      <w:proofErr w:type="spellStart"/>
-      <w:r>
-        <w:t>Forms</w:t>
-      </w:r>
-      <w:proofErr w:type="spellEnd"/>
-      <w:r>
-        <w:t>;</w:t>
+        <w:t>Google Forms;</w:t>
       </w:r>
     </w:p>
     <w:p>
@@ -6156,7 +6040,6 @@
           <w:numId w:val="18"/>
         </w:numPr>
       </w:pPr>
-      <w:proofErr w:type="spellStart"/>
       <w:r>
         <w:t>Java</w:t>
       </w:r>
@@ -6166,7 +6049,6 @@
       <w:r>
         <w:t>cript</w:t>
       </w:r>
-      <w:proofErr w:type="spellEnd"/>
       <w:r>
         <w:t>;</w:t>
       </w:r>
@@ -6191,11 +6073,9 @@
           <w:numId w:val="18"/>
         </w:numPr>
       </w:pPr>
-      <w:proofErr w:type="spellStart"/>
       <w:r>
         <w:t>Copilot</w:t>
       </w:r>
-      <w:proofErr w:type="spellEnd"/>
     </w:p>
     <w:p>
       <w:pPr>
@@ -6205,11 +6085,9 @@
           <w:numId w:val="18"/>
         </w:numPr>
       </w:pPr>
-      <w:proofErr w:type="spellStart"/>
       <w:r>
         <w:t>Discord</w:t>
       </w:r>
-      <w:proofErr w:type="spellEnd"/>
     </w:p>
     <w:p/>
     <w:p>
@@ -6405,15 +6283,7 @@
         <w:t xml:space="preserve"> </w:t>
       </w:r>
       <w:r>
-        <w:t xml:space="preserve">Fonte: SOMMERVILLE, Ian. Engenharia de Software. 10. ed. São Paulo: Pearson </w:t>
-      </w:r>
-      <w:proofErr w:type="spellStart"/>
-      <w:r>
-        <w:t>Education</w:t>
-      </w:r>
-      <w:proofErr w:type="spellEnd"/>
-      <w:r>
-        <w:t>, 2019.</w:t>
+        <w:t>Fonte: SOMMERVILLE, Ian. Engenharia de Software. 10. ed. São Paulo: Pearson Education, 2019.</w:t>
       </w:r>
     </w:p>
     <w:p>
@@ -6560,15 +6430,7 @@
         <w:spacing w:line="360" w:lineRule="auto"/>
       </w:pPr>
       <w:r>
-        <w:t xml:space="preserve">Profissional de saúde: poderá validar cadastros, acompanhar o histórico de doações e receptores, </w:t>
-      </w:r>
-      <w:proofErr w:type="spellStart"/>
-      <w:r>
-        <w:t>fornecer</w:t>
-      </w:r>
-      <w:proofErr w:type="spellEnd"/>
-      <w:r>
-        <w:t xml:space="preserve"> orientações técnicas e gerenciar dados relacionados ao banco de leite.</w:t>
+        <w:t>Profissional de saúde: poderá validar cadastros, acompanhar o histórico de doações e receptores, fornecer orientações técnicas e gerenciar dados relacionados ao banco de leite.</w:t>
       </w:r>
     </w:p>
     <w:p>
@@ -7121,21 +6983,7 @@
         <w:rPr>
           <w:lang w:val="en-US"/>
         </w:rPr>
-        <w:t xml:space="preserve">Fonte: Sommerville, I. (2011). </w:t>
-      </w:r>
-      <w:proofErr w:type="spellStart"/>
-      <w:r>
-        <w:rPr>
-          <w:lang w:val="en-US"/>
-        </w:rPr>
-        <w:t>Engenharia</w:t>
-      </w:r>
-      <w:proofErr w:type="spellEnd"/>
-      <w:r>
-        <w:rPr>
-          <w:lang w:val="en-US"/>
-        </w:rPr>
-        <w:t xml:space="preserve"> de Software (9ª ed.). Pearson Prentice Hall.</w:t>
+        <w:t>Fonte: Sommerville, I. (2011). Engenharia de Software (9ª ed.). Pearson Prentice Hall.</w:t>
       </w:r>
     </w:p>
     <w:p>
@@ -7189,15 +7037,7 @@
         <w:pStyle w:val="SemEspaamento"/>
       </w:pPr>
       <w:r>
-        <w:t xml:space="preserve">O sistema deve processar as requisições de cadastro, </w:t>
-      </w:r>
-      <w:proofErr w:type="spellStart"/>
-      <w:r>
-        <w:t>atualizaçao</w:t>
-      </w:r>
-      <w:proofErr w:type="spellEnd"/>
-      <w:r>
-        <w:t xml:space="preserve"> e registros de doação em até 2 segundos</w:t>
+        <w:t>O sistema deve processar as requisições de cadastro, atualizaçao e registros de doação em até 2 segundos</w:t>
       </w:r>
     </w:p>
     <w:p>
@@ -7258,37 +7098,8 @@
       <w:r>
         <w:t xml:space="preserve">O sistema deve utilizar protocolos seguros </w:t>
       </w:r>
-      <w:proofErr w:type="spellStart"/>
-      <w:r>
-        <w:t>HyperText</w:t>
-      </w:r>
-      <w:proofErr w:type="spellEnd"/>
-      <w:r>
-        <w:t xml:space="preserve"> </w:t>
-      </w:r>
-      <w:proofErr w:type="spellStart"/>
-      <w:r>
-        <w:t>Transfer</w:t>
-      </w:r>
-      <w:proofErr w:type="spellEnd"/>
-      <w:r>
-        <w:t xml:space="preserve"> </w:t>
-      </w:r>
-      <w:proofErr w:type="spellStart"/>
-      <w:r>
-        <w:t>Protocol</w:t>
-      </w:r>
-      <w:proofErr w:type="spellEnd"/>
-      <w:r>
-        <w:t xml:space="preserve"> </w:t>
-      </w:r>
-      <w:proofErr w:type="spellStart"/>
-      <w:r>
-        <w:t>Secure</w:t>
-      </w:r>
-      <w:proofErr w:type="spellEnd"/>
-      <w:r>
-        <w:t xml:space="preserve"> </w:t>
+      <w:r>
+        <w:t xml:space="preserve">HyperText Transfer Protocol Secure </w:t>
       </w:r>
       <w:r>
         <w:t>(</w:t>
@@ -7422,15 +7233,7 @@
         </w:numPr>
       </w:pPr>
       <w:r>
-        <w:t>Safari (</w:t>
-      </w:r>
-      <w:proofErr w:type="spellStart"/>
-      <w:r>
-        <w:t>macOS</w:t>
-      </w:r>
-      <w:proofErr w:type="spellEnd"/>
-      <w:r>
-        <w:t>/iOS): versão 14 ou superior</w:t>
+        <w:t>Safari (macOS/iOS): versão 14 ou superior</w:t>
       </w:r>
     </w:p>
     <w:p>
@@ -7448,15 +7251,7 @@
         </w:numPr>
       </w:pPr>
       <w:r>
-        <w:t>Android: versão 8.0 (</w:t>
-      </w:r>
-      <w:proofErr w:type="spellStart"/>
-      <w:r>
-        <w:t>Oreo</w:t>
-      </w:r>
-      <w:proofErr w:type="spellEnd"/>
-      <w:r>
-        <w:t>) ou superior</w:t>
+        <w:t>Android: versão 8.0 (Oreo) ou superior</w:t>
       </w:r>
     </w:p>
     <w:p>
@@ -7840,15 +7635,7 @@
         <w:t xml:space="preserve">. </w:t>
       </w:r>
       <w:r>
-        <w:t xml:space="preserve">Fonte: SOMMERVILLE, Ian. Engenharia de Software. 10. ed. São Paulo: Pearson </w:t>
-      </w:r>
-      <w:proofErr w:type="spellStart"/>
-      <w:r>
-        <w:t>Education</w:t>
-      </w:r>
-      <w:proofErr w:type="spellEnd"/>
-      <w:r>
-        <w:t>, 2019.</w:t>
+        <w:t>Fonte: SOMMERVILLE, Ian. Engenharia de Software. 10. ed. São Paulo: Pearson Education, 2019.</w:t>
       </w:r>
     </w:p>
     <w:p>
@@ -8077,52 +7864,12 @@
     </w:p>
     <w:p>
       <w:r>
-        <w:t>Esta seção apresenta o Diagrama de Pacotes do sistema, representando a organização lógica dos componentes tanto do front-</w:t>
-      </w:r>
-      <w:proofErr w:type="spellStart"/>
-      <w:r>
-        <w:t>end</w:t>
-      </w:r>
-      <w:proofErr w:type="spellEnd"/>
-      <w:r>
-        <w:t xml:space="preserve"> quanto do </w:t>
-      </w:r>
-      <w:proofErr w:type="spellStart"/>
-      <w:r>
-        <w:t>back</w:t>
-      </w:r>
-      <w:proofErr w:type="spellEnd"/>
-      <w:r>
-        <w:t>-end. O objetivo do diagrama é ilustrar como o sistema foi modularizado em pacotes, evidenciando a estrutura de alto nível e os relacionamentos entre os agrupamentos de funcionalidades.</w:t>
-      </w:r>
-    </w:p>
-    <w:p>
-      <w:r>
-        <w:t>No front-</w:t>
-      </w:r>
-      <w:proofErr w:type="spellStart"/>
-      <w:r>
-        <w:t>end</w:t>
-      </w:r>
-      <w:proofErr w:type="spellEnd"/>
-      <w:r>
-        <w:t xml:space="preserve">, os pacotes foram organizados segundo as responsabilidades da aplicação cliente: segurança, interface de usuário e comunicação com o </w:t>
-      </w:r>
-      <w:proofErr w:type="spellStart"/>
-      <w:r>
-        <w:t>back</w:t>
-      </w:r>
-      <w:proofErr w:type="spellEnd"/>
-      <w:r>
-        <w:t xml:space="preserve">-end. Já no </w:t>
-      </w:r>
-      <w:proofErr w:type="spellStart"/>
-      <w:r>
-        <w:t>back-end</w:t>
-      </w:r>
-      <w:proofErr w:type="spellEnd"/>
-      <w:r>
-        <w:t>, os pacotes seguem uma separação por responsabilidades de controle, roteamento, lógica de negócio e persistência de dados.</w:t>
+        <w:t>Esta seção apresenta o Diagrama de Pacotes do sistema, representando a organização lógica dos componentes tanto do front-end quanto do back-end. O objetivo do diagrama é ilustrar como o sistema foi modularizado em pacotes, evidenciando a estrutura de alto nível e os relacionamentos entre os agrupamentos de funcionalidades.</w:t>
+      </w:r>
+    </w:p>
+    <w:p>
+      <w:r>
+        <w:t>No front-end, os pacotes foram organizados segundo as responsabilidades da aplicação cliente: segurança, interface de usuário e comunicação com o back-end. Já no back-end, os pacotes seguem uma separação por responsabilidades de controle, roteamento, lógica de negócio e persistência de dados.</w:t>
       </w:r>
     </w:p>
     <w:p>
@@ -8150,56 +7897,22 @@
     </w:p>
     <w:p>
       <w:r>
-        <w:t>No front-</w:t>
-      </w:r>
-      <w:proofErr w:type="spellStart"/>
-      <w:r>
-        <w:t>end</w:t>
-      </w:r>
-      <w:proofErr w:type="spellEnd"/>
-      <w:r>
-        <w:t xml:space="preserve">, o sistema foi estruturado em pacotes (pastas) dentro do diretório </w:t>
-      </w:r>
-      <w:proofErr w:type="spellStart"/>
-      <w:r>
-        <w:t>src</w:t>
-      </w:r>
-      <w:proofErr w:type="spellEnd"/>
-      <w:r>
-        <w:t>, organizando os arquivos conforme suas responsabilidades funcionais:</w:t>
-      </w:r>
-    </w:p>
-    <w:p>
-      <w:proofErr w:type="spellStart"/>
-      <w:r>
-        <w:t>guards</w:t>
-      </w:r>
-      <w:proofErr w:type="spellEnd"/>
-      <w:r>
-        <w:t>:</w:t>
-      </w:r>
-    </w:p>
-    <w:p>
-      <w:r>
-        <w:t xml:space="preserve">Contém mecanismos de proteção de rotas, como o </w:t>
-      </w:r>
-      <w:proofErr w:type="spellStart"/>
-      <w:r>
-        <w:t>AuthGuard</w:t>
-      </w:r>
-      <w:proofErr w:type="spellEnd"/>
-      <w:r>
-        <w:t>, que restringe o acesso a determinadas páginas apenas para usuários autenticados. Segue o padrão de segurança da aplicação.</w:t>
-      </w:r>
-    </w:p>
-    <w:p>
-      <w:proofErr w:type="spellStart"/>
-      <w:r>
-        <w:t>pages</w:t>
-      </w:r>
-      <w:proofErr w:type="spellEnd"/>
-      <w:r>
-        <w:t>:</w:t>
+        <w:t>No front-end, o sistema foi estruturado em pacotes (pastas) dentro do diretório src, organizando os arquivos conforme suas responsabilidades funcionais:</w:t>
+      </w:r>
+    </w:p>
+    <w:p>
+      <w:r>
+        <w:t>guards:</w:t>
+      </w:r>
+    </w:p>
+    <w:p>
+      <w:r>
+        <w:t>Contém mecanismos de proteção de rotas, como o AuthGuard, que restringe o acesso a determinadas páginas apenas para usuários autenticados. Segue o padrão de segurança da aplicação.</w:t>
+      </w:r>
+    </w:p>
+    <w:p>
+      <w:r>
+        <w:t>pages:</w:t>
       </w:r>
     </w:p>
     <w:p>
@@ -8214,15 +7927,7 @@
     </w:p>
     <w:p>
       <w:r>
-        <w:t>banco-</w:t>
-      </w:r>
-      <w:proofErr w:type="spellStart"/>
-      <w:r>
-        <w:t>proximo</w:t>
-      </w:r>
-      <w:proofErr w:type="spellEnd"/>
-      <w:r>
-        <w:t>: Exibe bancos de leite próximos, utilizando geolocalização.</w:t>
+        <w:t>banco-proximo: Exibe bancos de leite próximos, utilizando geolocalização.</w:t>
       </w:r>
     </w:p>
     <w:p>
@@ -8231,13 +7936,8 @@
       </w:r>
     </w:p>
     <w:p>
-      <w:proofErr w:type="spellStart"/>
-      <w:r>
-        <w:t>register</w:t>
-      </w:r>
-      <w:proofErr w:type="spellEnd"/>
-      <w:r>
-        <w:t>: Tela de cadastro.</w:t>
+      <w:r>
+        <w:t>register: Tela de cadastro.</w:t>
       </w:r>
     </w:p>
     <w:p>
@@ -8246,36 +7946,18 @@
       </w:r>
     </w:p>
     <w:p>
-      <w:proofErr w:type="spellStart"/>
-      <w:r>
-        <w:t>map</w:t>
-      </w:r>
-      <w:proofErr w:type="spellEnd"/>
-      <w:r>
-        <w:t>: (em desenvolvimento) pretendia fornecer um mapa interativo com os bancos de leite.</w:t>
-      </w:r>
-    </w:p>
-    <w:p>
-      <w:proofErr w:type="spellStart"/>
-      <w:r>
-        <w:t>services</w:t>
-      </w:r>
-      <w:proofErr w:type="spellEnd"/>
-      <w:r>
-        <w:t>:</w:t>
-      </w:r>
-    </w:p>
-    <w:p>
-      <w:r>
-        <w:t xml:space="preserve">Responsável por conter os serviços que fazem a comunicação com o </w:t>
-      </w:r>
-      <w:proofErr w:type="spellStart"/>
-      <w:r>
-        <w:t>back-end</w:t>
-      </w:r>
-      <w:proofErr w:type="spellEnd"/>
-      <w:r>
-        <w:t xml:space="preserve"> via HTTP. É onde se centraliza a lógica de acesso a dados, garantindo separação entre visual e lógica de negócios.</w:t>
+      <w:r>
+        <w:t>map: (em desenvolvimento) pretendia fornecer um mapa interativo com os bancos de leite.</w:t>
+      </w:r>
+    </w:p>
+    <w:p>
+      <w:r>
+        <w:t>services:</w:t>
+      </w:r>
+    </w:p>
+    <w:p>
+      <w:r>
+        <w:t>Responsável por conter os serviços que fazem a comunicação com o back-end via HTTP. É onde se centraliza a lógica de acesso a dados, garantindo separação entre visual e lógica de negócios.</w:t>
       </w:r>
     </w:p>
     <w:p>
@@ -8293,63 +7975,18 @@
     </w:p>
     <w:p>
       <w:r>
-        <w:t xml:space="preserve">No </w:t>
-      </w:r>
-      <w:proofErr w:type="spellStart"/>
-      <w:r>
-        <w:t>back-end</w:t>
-      </w:r>
-      <w:proofErr w:type="spellEnd"/>
-      <w:r>
-        <w:t>, os pacotes foram organizados com base na arquitetura MVC (Model-</w:t>
-      </w:r>
-      <w:proofErr w:type="spellStart"/>
-      <w:r>
-        <w:t>View</w:t>
-      </w:r>
-      <w:proofErr w:type="spellEnd"/>
-      <w:r>
-        <w:t>-</w:t>
-      </w:r>
-      <w:proofErr w:type="spellStart"/>
-      <w:r>
-        <w:t>Controller</w:t>
-      </w:r>
-      <w:proofErr w:type="spellEnd"/>
-      <w:r>
-        <w:t>), respeitando os princípios de responsabilidade única:</w:t>
-      </w:r>
-    </w:p>
-    <w:p>
-      <w:proofErr w:type="spellStart"/>
+        <w:t>No back-end, os pacotes foram organizados com base na arquitetura MVC (Model-View-Controller), respeitando os princípios de responsabilidade única:</w:t>
+      </w:r>
+    </w:p>
+    <w:p>
       <w:r>
         <w:lastRenderedPageBreak/>
-        <w:t>controllers</w:t>
-      </w:r>
-      <w:proofErr w:type="spellEnd"/>
-      <w:r>
-        <w:t>:</w:t>
-      </w:r>
-    </w:p>
-    <w:p>
-      <w:r>
-        <w:t xml:space="preserve">Contém os arquivos responsáveis por controlar o fluxo das requisições e respostas. Cada </w:t>
-      </w:r>
-      <w:proofErr w:type="spellStart"/>
-      <w:r>
-        <w:t>controller</w:t>
-      </w:r>
-      <w:proofErr w:type="spellEnd"/>
-      <w:r>
-        <w:t xml:space="preserve"> lida com um recurso da aplicação (</w:t>
-      </w:r>
-      <w:proofErr w:type="spellStart"/>
-      <w:r>
-        <w:t>ex</w:t>
-      </w:r>
-      <w:proofErr w:type="spellEnd"/>
-      <w:r>
-        <w:t>: usuário, agendamento).</w:t>
+        <w:t>controllers:</w:t>
+      </w:r>
+    </w:p>
+    <w:p>
+      <w:r>
+        <w:t>Contém os arquivos responsáveis por controlar o fluxo das requisições e respostas. Cada controller lida com um recurso da aplicação (ex: usuário, agendamento).</w:t>
       </w:r>
     </w:p>
     <w:p>
@@ -8359,15 +7996,7 @@
     </w:p>
     <w:p>
       <w:r>
-        <w:t xml:space="preserve">Contém funções intermediárias que interceptam requisições, como autenticação de tokens (JWT) e validações. São utilizadas pelos roteadores antes de acionar os </w:t>
-      </w:r>
-      <w:proofErr w:type="spellStart"/>
-      <w:r>
-        <w:t>controllers</w:t>
-      </w:r>
-      <w:proofErr w:type="spellEnd"/>
-      <w:r>
-        <w:t>.</w:t>
+        <w:t>Contém funções intermediárias que interceptam requisições, como autenticação de tokens (JWT) e validações. São utilizadas pelos roteadores antes de acionar os controllers.</w:t>
       </w:r>
     </w:p>
     <w:p>
@@ -8377,46 +8006,17 @@
     </w:p>
     <w:p>
       <w:r>
-        <w:t xml:space="preserve">Define os esquemas de dados e modelos utilizados na aplicação, geralmente com </w:t>
-      </w:r>
-      <w:proofErr w:type="spellStart"/>
-      <w:r>
-        <w:t>Sequelize</w:t>
-      </w:r>
-      <w:proofErr w:type="spellEnd"/>
-      <w:r>
-        <w:t xml:space="preserve">, </w:t>
-      </w:r>
-      <w:proofErr w:type="spellStart"/>
-      <w:r>
-        <w:t>Mongoose</w:t>
-      </w:r>
-      <w:proofErr w:type="spellEnd"/>
-      <w:r>
-        <w:t xml:space="preserve"> ou diretamente em PostgreSQL, garantindo a integridade da base de dados.</w:t>
-      </w:r>
-    </w:p>
-    <w:p>
-      <w:proofErr w:type="spellStart"/>
-      <w:r>
-        <w:t>routers</w:t>
-      </w:r>
-      <w:proofErr w:type="spellEnd"/>
-      <w:r>
-        <w:t>:</w:t>
-      </w:r>
-    </w:p>
-    <w:p>
-      <w:r>
-        <w:t xml:space="preserve">Responsável por mapear as rotas da aplicação, direcionando as requisições HTTP para os </w:t>
-      </w:r>
-      <w:proofErr w:type="spellStart"/>
-      <w:r>
-        <w:t>controllers</w:t>
-      </w:r>
-      <w:proofErr w:type="spellEnd"/>
-      <w:r>
-        <w:t xml:space="preserve"> adequados. Utiliza middlewares sempre que necessário.</w:t>
+        <w:t>Define os esquemas de dados e modelos utilizados na aplicação, geralmente com Sequelize, Mongoose ou diretamente em PostgreSQL, garantindo a integridade da base de dados.</w:t>
+      </w:r>
+    </w:p>
+    <w:p>
+      <w:r>
+        <w:t>routers:</w:t>
+      </w:r>
+    </w:p>
+    <w:p>
+      <w:r>
+        <w:t>Responsável por mapear as rotas da aplicação, direcionando as requisições HTTP para os controllers adequados. Utiliza middlewares sempre que necessário.</w:t>
       </w:r>
     </w:p>
     <w:p>
@@ -8439,15 +8039,7 @@
     </w:p>
     <w:p>
       <w:r>
-        <w:t xml:space="preserve">A classe Usuário é central no sistema. Ela contém atributos como nome, e-mail, telefone, CPF, senha, e localização (latitude e longitude). Além disso, possui marcadores booleanos para identificar se o usuário é doador, receptor ou profissional da saúde, além de armazenar a quantidade de leite disponível. Cada usuário está ligado a uma cidade por meio do campo </w:t>
-      </w:r>
-      <w:proofErr w:type="spellStart"/>
-      <w:r>
-        <w:t>id_cidade</w:t>
-      </w:r>
-      <w:proofErr w:type="spellEnd"/>
-      <w:r>
-        <w:t>, representando a localização do mesmo. As funções da classe permitem criar, atualizar, consultar usuários, validar login e listar todos os usuários cadastrados.</w:t>
+        <w:t>A classe Usuário é central no sistema. Ela contém atributos como nome, e-mail, telefone, CPF, senha, e localização (latitude e longitude). Além disso, possui marcadores booleanos para identificar se o usuário é doador, receptor ou profissional da saúde, além de armazenar a quantidade de leite disponível. Cada usuário está ligado a uma cidade por meio do campo id_cidade, representando a localização do mesmo. As funções da classe permitem criar, atualizar, consultar usuários, validar login e listar todos os usuários cadastrados.</w:t>
       </w:r>
     </w:p>
     <w:p>
@@ -8457,15 +8049,7 @@
     </w:p>
     <w:p>
       <w:r>
-        <w:t xml:space="preserve">A classe </w:t>
-      </w:r>
-      <w:proofErr w:type="spellStart"/>
-      <w:r>
-        <w:t>BancoLeite</w:t>
-      </w:r>
-      <w:proofErr w:type="spellEnd"/>
-      <w:r>
-        <w:t xml:space="preserve"> representa os bancos de leite cadastrados no sistema. Seus atributos incluem nome, descrição, telefone, e-mail, endereço e localização geográfica. Está associada a um usuário (relação 1:N), indicando que um usuário (geralmente administrador ou profissional) pode ser responsável pelo cadastro de vários bancos de leite. As operações desta classe permitem criar, atualizar, consultar e listar bancos de leite.</w:t>
+        <w:t>A classe BancoLeite representa os bancos de leite cadastrados no sistema. Seus atributos incluem nome, descrição, telefone, e-mail, endereço e localização geográfica. Está associada a um usuário (relação 1:N), indicando que um usuário (geralmente administrador ou profissional) pode ser responsável pelo cadastro de vários bancos de leite. As operações desta classe permitem criar, atualizar, consultar e listar bancos de leite.</w:t>
       </w:r>
     </w:p>
     <w:p/>
@@ -8544,73 +8128,17 @@
     </w:p>
     <w:p>
       <w:r>
-        <w:t xml:space="preserve">O usuário interage com a interface (componente da camada </w:t>
-      </w:r>
-      <w:proofErr w:type="spellStart"/>
-      <w:r>
-        <w:t>pages</w:t>
-      </w:r>
-      <w:proofErr w:type="spellEnd"/>
-      <w:r>
-        <w:t xml:space="preserve"> do front-</w:t>
-      </w:r>
-      <w:proofErr w:type="spellStart"/>
-      <w:r>
-        <w:t>end</w:t>
-      </w:r>
-      <w:proofErr w:type="spellEnd"/>
-      <w:r>
-        <w:t>);</w:t>
-      </w:r>
-    </w:p>
-    <w:p>
-      <w:r>
-        <w:t>A interface chama os métodos dos serviços (</w:t>
-      </w:r>
-      <w:proofErr w:type="spellStart"/>
-      <w:r>
-        <w:t>services</w:t>
-      </w:r>
-      <w:proofErr w:type="spellEnd"/>
-      <w:r>
-        <w:t>), que são responsáveis por se comunicar com a API (</w:t>
-      </w:r>
-      <w:proofErr w:type="spellStart"/>
-      <w:r>
-        <w:t>back-end</w:t>
-      </w:r>
-      <w:proofErr w:type="spellEnd"/>
-      <w:r>
-        <w:t>);</w:t>
-      </w:r>
-    </w:p>
-    <w:p>
-      <w:r>
-        <w:t xml:space="preserve">No </w:t>
-      </w:r>
-      <w:proofErr w:type="spellStart"/>
-      <w:r>
-        <w:t>back-end</w:t>
-      </w:r>
-      <w:proofErr w:type="spellEnd"/>
-      <w:r>
-        <w:t xml:space="preserve">, os </w:t>
-      </w:r>
-      <w:proofErr w:type="spellStart"/>
-      <w:r>
-        <w:t>routers</w:t>
-      </w:r>
-      <w:proofErr w:type="spellEnd"/>
-      <w:r>
-        <w:t xml:space="preserve"> recebem a requisição, direcionam para os </w:t>
-      </w:r>
-      <w:proofErr w:type="spellStart"/>
-      <w:r>
-        <w:t>controllers</w:t>
-      </w:r>
-      <w:proofErr w:type="spellEnd"/>
-      <w:r>
-        <w:t>, que por sua vez validam dados com auxílio dos middlewares e interagem com os models, responsáveis pela manipulação do banco de dados.</w:t>
+        <w:t>O usuário interage com a interface (componente da camada pages do front-end);</w:t>
+      </w:r>
+    </w:p>
+    <w:p>
+      <w:r>
+        <w:t>A interface chama os métodos dos serviços (services), que são responsáveis por se comunicar com a API (back-end);</w:t>
+      </w:r>
+    </w:p>
+    <w:p>
+      <w:r>
+        <w:t>No back-end, os routers recebem a requisição, direcionam para os controllers, que por sua vez validam dados com auxílio dos middlewares e interagem com os models, responsáveis pela manipulação do banco de dados.</w:t>
       </w:r>
     </w:p>
     <w:p>
@@ -8644,15 +8172,7 @@
     </w:p>
     <w:p>
       <w:r>
-        <w:t xml:space="preserve">O primeiro cenário mostra o processo de entrar do usuário. Ao abrir o aplicativo, o usuário informa seu e-mail e senha na tela inicial. Esses dados são enviados ao </w:t>
-      </w:r>
-      <w:proofErr w:type="spellStart"/>
-      <w:r>
-        <w:t>backend</w:t>
-      </w:r>
-      <w:proofErr w:type="spellEnd"/>
-      <w:r>
-        <w:t>, que realiza a verificação das credenciais no banco de dados. Se as informações estiverem corretas, o sistema gera um token de autenticação e retorna para o aplicativo, liberando o acesso à plataforma. O fluxo ocorre de forma segura e sem falhas.</w:t>
+        <w:t>O primeiro cenário mostra o processo de entrar do usuário. Ao abrir o aplicativo, o usuário informa seu e-mail e senha na tela inicial. Esses dados são enviados ao backend, que realiza a verificação das credenciais no banco de dados. Se as informações estiverem corretas, o sistema gera um token de autenticação e retorna para o aplicativo, liberando o acesso à plataforma. O fluxo ocorre de forma segura e sem falhas.</w:t>
       </w:r>
     </w:p>
     <w:p/>
@@ -8775,19 +8295,11 @@
           <w:lang w:val="en-US"/>
         </w:rPr>
       </w:pPr>
-      <w:proofErr w:type="spellStart"/>
       <w:r>
         <w:rPr>
           <w:lang w:val="en-US"/>
         </w:rPr>
-        <w:t>Domínio</w:t>
-      </w:r>
-      <w:proofErr w:type="spellEnd"/>
-      <w:r>
-        <w:rPr>
-          <w:lang w:val="en-US"/>
-        </w:rPr>
-        <w:t>: INTEGER NOT NULL PRIMARY KEY</w:t>
+        <w:t>Domínio: INTEGER NOT NULL PRIMARY KEY</w:t>
       </w:r>
     </w:p>
     <w:p>
@@ -8840,13 +8352,8 @@
     </w:p>
     <w:p>
       <w:r>
-        <w:t xml:space="preserve">2. Tabela: </w:t>
-      </w:r>
-      <w:proofErr w:type="spellStart"/>
-      <w:r>
-        <w:t>bancos_de_leite</w:t>
-      </w:r>
-      <w:proofErr w:type="spellEnd"/>
+        <w:t>2. Tabela: bancos_de_leite</w:t>
+      </w:r>
     </w:p>
     <w:p>
       <w:pPr>
@@ -8871,19 +8378,11 @@
           <w:lang w:val="en-US"/>
         </w:rPr>
       </w:pPr>
-      <w:proofErr w:type="spellStart"/>
       <w:r>
         <w:rPr>
           <w:lang w:val="en-US"/>
         </w:rPr>
-        <w:t>Domínio</w:t>
-      </w:r>
-      <w:proofErr w:type="spellEnd"/>
-      <w:r>
-        <w:rPr>
-          <w:lang w:val="en-US"/>
-        </w:rPr>
-        <w:t>: INTEGER NOT NULL PRIMARY KEY</w:t>
+        <w:t>Domínio: INTEGER NOT NULL PRIMARY KEY</w:t>
       </w:r>
     </w:p>
     <w:p>
@@ -8967,13 +8466,8 @@
           <w:numId w:val="24"/>
         </w:numPr>
       </w:pPr>
-      <w:proofErr w:type="spellStart"/>
-      <w:r>
-        <w:t>endereco</w:t>
-      </w:r>
-      <w:proofErr w:type="spellEnd"/>
-      <w:r>
-        <w:t xml:space="preserve"> – Endereço completo do banco de leite.</w:t>
+      <w:r>
+        <w:t>endereco – Endereço completo do banco de leite.</w:t>
       </w:r>
     </w:p>
     <w:p>
@@ -9062,13 +8556,8 @@
     </w:p>
     <w:p>
       <w:r>
-        <w:t xml:space="preserve">3. Tabela: </w:t>
-      </w:r>
-      <w:proofErr w:type="spellStart"/>
-      <w:r>
-        <w:t>usuario</w:t>
-      </w:r>
-      <w:proofErr w:type="spellEnd"/>
+        <w:t>3. Tabela: usuario</w:t>
+      </w:r>
     </w:p>
     <w:p>
       <w:pPr>
@@ -9093,19 +8582,11 @@
           <w:lang w:val="en-US"/>
         </w:rPr>
       </w:pPr>
-      <w:proofErr w:type="spellStart"/>
       <w:r>
         <w:rPr>
           <w:lang w:val="en-US"/>
         </w:rPr>
-        <w:t>Domínio</w:t>
-      </w:r>
-      <w:proofErr w:type="spellEnd"/>
-      <w:r>
-        <w:rPr>
-          <w:lang w:val="en-US"/>
-        </w:rPr>
-        <w:t>: INTEGER NOT NULL PRIMARY KEY</w:t>
+        <w:t>Domínio: INTEGER NOT NULL PRIMARY KEY</w:t>
       </w:r>
     </w:p>
     <w:p>
@@ -9140,13 +8621,8 @@
           <w:numId w:val="25"/>
         </w:numPr>
       </w:pPr>
-      <w:proofErr w:type="spellStart"/>
-      <w:r>
-        <w:t>email</w:t>
-      </w:r>
-      <w:proofErr w:type="spellEnd"/>
-      <w:r>
-        <w:t xml:space="preserve"> – Endereço de e-mail.</w:t>
+      <w:r>
+        <w:t>email – Endereço de e-mail.</w:t>
       </w:r>
     </w:p>
     <w:p>
@@ -9193,13 +8669,8 @@
           <w:numId w:val="25"/>
         </w:numPr>
       </w:pPr>
-      <w:proofErr w:type="spellStart"/>
-      <w:r>
-        <w:t>cpf</w:t>
-      </w:r>
-      <w:proofErr w:type="spellEnd"/>
-      <w:r>
-        <w:t xml:space="preserve"> – Cadastro de Pessoa Física.</w:t>
+      <w:r>
+        <w:t>cpf – Cadastro de Pessoa Física.</w:t>
       </w:r>
     </w:p>
     <w:p>
@@ -9368,13 +8839,8 @@
           <w:numId w:val="25"/>
         </w:numPr>
       </w:pPr>
-      <w:proofErr w:type="spellStart"/>
-      <w:r>
-        <w:t>id_cidade</w:t>
-      </w:r>
-      <w:proofErr w:type="spellEnd"/>
-      <w:r>
-        <w:t xml:space="preserve"> – Referência à cidade do usuário.</w:t>
+      <w:r>
+        <w:t>id_cidade – Referência à cidade do usuário.</w:t>
       </w:r>
     </w:p>
     <w:p>
@@ -9417,19 +8883,11 @@
           <w:lang w:val="en-US"/>
         </w:rPr>
       </w:pPr>
-      <w:proofErr w:type="spellStart"/>
       <w:r>
         <w:rPr>
           <w:lang w:val="en-US"/>
         </w:rPr>
-        <w:t>Domínio</w:t>
-      </w:r>
-      <w:proofErr w:type="spellEnd"/>
-      <w:r>
-        <w:rPr>
-          <w:lang w:val="en-US"/>
-        </w:rPr>
-        <w:t>: INTEGER NOT NULL PRIMARY KEY</w:t>
+        <w:t>Domínio: INTEGER NOT NULL PRIMARY KEY</w:t>
       </w:r>
     </w:p>
     <w:p>
@@ -9440,13 +8898,8 @@
           <w:numId w:val="26"/>
         </w:numPr>
       </w:pPr>
-      <w:proofErr w:type="spellStart"/>
-      <w:r>
-        <w:t>id_bancos_de_leite</w:t>
-      </w:r>
-      <w:proofErr w:type="spellEnd"/>
-      <w:r>
-        <w:t xml:space="preserve"> – Banco de leite que recebeu a doação.</w:t>
+      <w:r>
+        <w:t>id_bancos_de_leite – Banco de leite que recebeu a doação.</w:t>
       </w:r>
     </w:p>
     <w:p>
@@ -9458,15 +8911,7 @@
         </w:numPr>
       </w:pPr>
       <w:r>
-        <w:t xml:space="preserve">Domínio: INTEGER NOT NULL, chave estrangeira para </w:t>
-      </w:r>
-      <w:proofErr w:type="spellStart"/>
-      <w:r>
-        <w:t>bancos_de_leite</w:t>
-      </w:r>
-      <w:proofErr w:type="spellEnd"/>
-      <w:r>
-        <w:t>(id)</w:t>
+        <w:t>Domínio: INTEGER NOT NULL, chave estrangeira para bancos_de_leite(id)</w:t>
       </w:r>
     </w:p>
     <w:p>
@@ -9477,13 +8922,8 @@
           <w:numId w:val="26"/>
         </w:numPr>
       </w:pPr>
-      <w:proofErr w:type="spellStart"/>
-      <w:r>
-        <w:t>quantidade_ml</w:t>
-      </w:r>
-      <w:proofErr w:type="spellEnd"/>
-      <w:r>
-        <w:t xml:space="preserve"> – Quantidade doada em mililitros.</w:t>
+      <w:r>
+        <w:t>quantidade_ml – Quantidade doada em mililitros.</w:t>
       </w:r>
     </w:p>
     <w:p>
@@ -9506,13 +8946,8 @@
           <w:numId w:val="26"/>
         </w:numPr>
       </w:pPr>
-      <w:proofErr w:type="spellStart"/>
-      <w:r>
-        <w:t>data_doacao</w:t>
-      </w:r>
-      <w:proofErr w:type="spellEnd"/>
-      <w:r>
-        <w:t xml:space="preserve"> – Data e hora da doação.</w:t>
+      <w:r>
+        <w:t>data_doacao – Data e hora da doação.</w:t>
       </w:r>
     </w:p>
     <w:p>
@@ -9535,13 +8970,8 @@
           <w:numId w:val="26"/>
         </w:numPr>
       </w:pPr>
-      <w:proofErr w:type="spellStart"/>
-      <w:r>
-        <w:t>id_usuario</w:t>
-      </w:r>
-      <w:proofErr w:type="spellEnd"/>
-      <w:r>
-        <w:t xml:space="preserve"> – Identificador do doador.</w:t>
+      <w:r>
+        <w:t>id_usuario – Identificador do doador.</w:t>
       </w:r>
     </w:p>
     <w:p>
@@ -9553,15 +8983,7 @@
         </w:numPr>
       </w:pPr>
       <w:r>
-        <w:t xml:space="preserve">Domínio: INTEGER NOT NULL, chave estrangeira para </w:t>
-      </w:r>
-      <w:proofErr w:type="spellStart"/>
-      <w:r>
-        <w:t>usuario</w:t>
-      </w:r>
-      <w:proofErr w:type="spellEnd"/>
-      <w:r>
-        <w:t>(id)</w:t>
+        <w:t>Domínio: INTEGER NOT NULL, chave estrangeira para usuario(id)</w:t>
       </w:r>
     </w:p>
     <w:p/>
@@ -9724,318 +9146,40 @@
       <w:bookmarkEnd w:id="57"/>
     </w:p>
     <w:p>
-      <w:pPr>
-        <w:rPr>
-          <w:color w:val="FF0000"/>
-        </w:rPr>
-      </w:pPr>
-      <w:r>
-        <w:rPr>
-          <w:color w:val="FF0000"/>
-        </w:rPr>
-        <w:t xml:space="preserve">Faça um relato das principais atividades realizadas ao longo das fases. Inclua </w:t>
-      </w:r>
-      <w:r>
-        <w:rPr>
-          <w:color w:val="FF0000"/>
-        </w:rPr>
-        <w:t xml:space="preserve">os </w:t>
-      </w:r>
-      <w:r>
-        <w:rPr>
-          <w:color w:val="FF0000"/>
-        </w:rPr>
-        <w:t>aspectos mais relevantes observados em cada fase. Apresente quais objetivos do projeto foram alcançados e quais requisitos foram atendid</w:t>
-      </w:r>
-      <w:r>
-        <w:rPr>
-          <w:color w:val="FF0000"/>
-        </w:rPr>
-        <w:t>os. Apresente dados que comprova</w:t>
-      </w:r>
-      <w:r>
-        <w:rPr>
-          <w:color w:val="FF0000"/>
-        </w:rPr>
-        <w:t>m o alcance desses. Discuta os possíveis pontos de melhoria do projeto e o que pode</w:t>
-      </w:r>
-      <w:r>
-        <w:rPr>
-          <w:color w:val="FF0000"/>
-        </w:rPr>
-        <w:t>rá</w:t>
-      </w:r>
-      <w:r>
-        <w:rPr>
-          <w:color w:val="FF0000"/>
-        </w:rPr>
-        <w:t xml:space="preserve"> ser feito no futuro para continuar o trabalho. Apresente</w:t>
-      </w:r>
-      <w:r>
-        <w:rPr>
-          <w:color w:val="FF0000"/>
-        </w:rPr>
-        <w:t xml:space="preserve"> onde o trabalho foi divulgado.</w:t>
-      </w:r>
-      <w:r>
-        <w:rPr>
-          <w:color w:val="FF0000"/>
-        </w:rPr>
-        <w:t xml:space="preserve"> Finalize com as lições aprendidas.</w:t>
-      </w:r>
-      <w:r>
-        <w:rPr>
-          <w:color w:val="FF0000"/>
-        </w:rPr>
-        <w:t xml:space="preserve"> </w:t>
-      </w:r>
-    </w:p>
-    <w:p>
-      <w:r>
-        <w:t>Ao longo das fases 1 e 2 do projeto, diversas atividades foram realizadas com foco no desenvolvimento do sistema digital para o incentivo, divulgação e facilitação da doação de leite materno aos bancos de leite humano. A seguir, apresento um relato das principais atividades e os aspectos mais relevantes observados durante cada fase do projeto.</w:t>
-      </w:r>
-    </w:p>
-    <w:p>
-      <w:r>
-        <w:rPr>
-          <w:b/>
-          <w:bCs/>
-        </w:rPr>
-        <w:t>Fase 1:</w:t>
-      </w:r>
-    </w:p>
-    <w:p>
-      <w:r>
-        <w:t>Na Fase 1, o foco foi a introdução do projeto, revisão bibliográfica e definição dos objetivos e requisitos. As atividades principais incluem:</w:t>
-      </w:r>
-    </w:p>
-    <w:p>
-      <w:pPr>
-        <w:numPr>
-          <w:ilvl w:val="0"/>
-          <w:numId w:val="27"/>
-        </w:numPr>
-      </w:pPr>
-      <w:r>
-        <w:rPr>
-          <w:b/>
-          <w:bCs/>
-        </w:rPr>
-        <w:t>Introdução e Contextualização:</w:t>
-      </w:r>
-      <w:r>
-        <w:t xml:space="preserve"> Apresentação do tema do projeto, com uma visão geral dos desafios enfrentados pelos bancos de leite humano e a importância de um sistema digital para facilitar a doação de leite materno.</w:t>
-      </w:r>
-    </w:p>
-    <w:p>
-      <w:pPr>
-        <w:numPr>
-          <w:ilvl w:val="0"/>
-          <w:numId w:val="27"/>
-        </w:numPr>
-      </w:pPr>
-      <w:r>
-        <w:rPr>
-          <w:b/>
-          <w:bCs/>
-        </w:rPr>
-        <w:t>Revisão Bibliográfica:</w:t>
-      </w:r>
-      <w:r>
-        <w:t xml:space="preserve"> Foi realizada uma análise detalhada das principais obras conceituadas sobre o tema, incluindo artigos, teses e livros. A revisão incluiu pelo menos cinco obras relevantes e dois trabalhos relacionados ao projeto, demonstrando o estado da arte e as soluções já implementadas em projetos semelhantes.</w:t>
-      </w:r>
-    </w:p>
-    <w:p>
-      <w:pPr>
-        <w:numPr>
-          <w:ilvl w:val="0"/>
-          <w:numId w:val="27"/>
-        </w:numPr>
-      </w:pPr>
-      <w:r>
-        <w:rPr>
-          <w:b/>
-          <w:bCs/>
-        </w:rPr>
-        <w:t>Definição dos Objetivos e Métodos:</w:t>
-      </w:r>
-      <w:r>
-        <w:t xml:space="preserve"> Os objetivos do projeto foram claramente definidos, estabelecendo um caminho claro para o desenvolvimento do sistema. Também foram descritos os métodos gerenciais, o ciclo de vida do projeto e os recursos necessários para a sua execução.</w:t>
-      </w:r>
-    </w:p>
-    <w:p>
-      <w:pPr>
-        <w:numPr>
-          <w:ilvl w:val="0"/>
-          <w:numId w:val="27"/>
-        </w:numPr>
-      </w:pPr>
-      <w:r>
-        <w:rPr>
-          <w:b/>
-          <w:bCs/>
-        </w:rPr>
-        <w:t>Especificação e Análise de Requisitos:</w:t>
-      </w:r>
-      <w:r>
-        <w:t xml:space="preserve"> Foram apresentados os requisitos funcionais do sistema, com uma análise detalhada das necessidades do usuário e do sistema para garantir que todas as funcionalidades essenciais fossem atendidas.</w:t>
-      </w:r>
-    </w:p>
-    <w:p>
-      <w:r>
-        <w:rPr>
-          <w:b/>
-          <w:bCs/>
-        </w:rPr>
-        <w:t>Fase 2:</w:t>
+      <w:r>
+        <w:t>Ao longo das fases 1 e 2 do projeto, diversas atividades foram realizadas com foco no desenvolvimento do sistema digital para o incentivo, divulgação e facilitação da doação de leite materno aos bancos de leite humano. A Fase 1 concentrou-se na introdução do projeto, na revisão bibliográfica e na definição dos objetivos e requisitos. Inicialmente, foi feita a apresentação do tema, destacando os desafios enfrentados pelos bancos de leite humano e a relevância de uma solução digital para facilitar o processo de doação. Em seguida, realizou-se uma análise detalhada da literatura existente, com base em pelo menos cinco obras relevantes e dois trabalhos diretamente relacionados ao tema, o que permitiu mapear o estado da arte e identificar soluções semelhantes já implementadas.</w:t>
+      </w:r>
+    </w:p>
+    <w:p>
+      <w:r>
+        <w:t>Ainda nessa etapa, os objetivos do projeto foram estabelecidos de forma clara, definindo a direção para o desenvolvimento do sistema. Também foram descritos os métodos gerenciais, o ciclo de vida do projeto e os recursos necessários para sua execução. Por fim, foram especificados os requisitos funcionais do sistema, com uma análise cuidadosa das necessidades dos usuários, assegurando que as funcionalidades essenciais fossem consideradas desde o início.</w:t>
+      </w:r>
+    </w:p>
+    <w:p>
+      <w:r>
+        <w:t>Na Fase 2, o foco foi direcionado às melhorias, refinamentos e à continuidade do desenvolvimento. Foram aplicadas as correções e melhorias indicadas na avaliação da fase anterior, com o intuito de alinhar o projeto às expectativas e requisitos previamente definidos. Além disso, foi desenvolvido o detalhamento da arquitetura do sistema, incluindo as visões estruturais, comportamentais e de dados. A definição dos perfis de usuário também foi elaborada com atenção, garantindo que as soluções atendam de forma eficaz às necessidades do público-alvo.</w:t>
+      </w:r>
+    </w:p>
+    <w:p/>
+    <w:p>
+      <w:r>
+        <w:t>Durante essa fase, pelo menos 35% dos casos de uso considerados essenciais foram implementados e testados, e o controle de configuração foi automatizado, promovendo a integridade e a qualidade do código. Também foi preenchido o relatório de desempenho referente à Fase 2, contendo uma descrição do progresso e dos resultados obtidos até o momento.</w:t>
       </w:r>
     </w:p>
     <w:p>
       <w:r>
         <w:lastRenderedPageBreak/>
-        <w:t>A Fase 2 focou em melhorias, refinamentos e a continuidade do desenvolvimento. As atividades principais desta fase incluem:</w:t>
-      </w:r>
-    </w:p>
-    <w:p>
-      <w:pPr>
-        <w:numPr>
-          <w:ilvl w:val="0"/>
-          <w:numId w:val="28"/>
-        </w:numPr>
-      </w:pPr>
-      <w:r>
-        <w:rPr>
-          <w:b/>
-          <w:bCs/>
-        </w:rPr>
-        <w:t>Correções e Melhorias da Fase 1:</w:t>
-      </w:r>
-      <w:r>
-        <w:t xml:space="preserve"> Foram realizadas as correções e melhorias indicadas durante a avaliação da Fase 1, garantindo que o projeto estivesse alinhado com os requisitos e expectativas definidas.</w:t>
-      </w:r>
-    </w:p>
-    <w:p>
-      <w:pPr>
-        <w:numPr>
-          <w:ilvl w:val="0"/>
-          <w:numId w:val="28"/>
-        </w:numPr>
-      </w:pPr>
-      <w:r>
-        <w:rPr>
-          <w:b/>
-          <w:bCs/>
-        </w:rPr>
-        <w:t>Desenvolvimento da Arquitetura do Sistema:</w:t>
-      </w:r>
-      <w:r>
-        <w:t xml:space="preserve"> A arquitetura e o design do sistema foram detalhados, com a criação das visões estruturais, comportamentais e dos dados. Também foi elaborada a definição do perfil de usuário, assegurando que as necessidades do público-alvo fossem atendidas de forma eficaz.</w:t>
-      </w:r>
-    </w:p>
-    <w:p>
-      <w:pPr>
-        <w:numPr>
-          <w:ilvl w:val="0"/>
-          <w:numId w:val="28"/>
-        </w:numPr>
-      </w:pPr>
-      <w:r>
-        <w:rPr>
-          <w:b/>
-          <w:bCs/>
-        </w:rPr>
-        <w:t>Codificação e Testes:</w:t>
-      </w:r>
-      <w:r>
-        <w:t xml:space="preserve"> Pelo menos 35% dos casos de uso essenciais foram codificados e testados. O controle de configuração foi automatizado, garantindo a integridade e a qualidade do código desenvolvido.</w:t>
-      </w:r>
-    </w:p>
-    <w:p>
-      <w:pPr>
-        <w:numPr>
-          <w:ilvl w:val="0"/>
-          <w:numId w:val="28"/>
-        </w:numPr>
-      </w:pPr>
-      <w:r>
-        <w:rPr>
-          <w:b/>
-          <w:bCs/>
-        </w:rPr>
-        <w:t>Relatório de Desempenho:</w:t>
-      </w:r>
-      <w:r>
-        <w:t xml:space="preserve"> Foi preenchido o relatório de desempenho da Fase 2, que detalha o progresso realizado no desenvolvimento do sistema e os resultados obtidos até o momento.</w:t>
-      </w:r>
-    </w:p>
-    <w:p>
-      <w:r>
-        <w:rPr>
-          <w:b/>
-          <w:bCs/>
-        </w:rPr>
-        <w:t>Objetivos Alcançados e Requisitos Atendidos:</w:t>
-      </w:r>
-    </w:p>
-    <w:p>
-      <w:r>
-        <w:t>Os objetivos do projeto foram amplamente alcançados. As fases 1 e 2 permitiram definir claramente a estrutura e a metodologia do projeto, além de iniciar o desenvolvimento do sistema com foco na usabilidade e no cumprimento das necessidades dos usuários. A especificação dos requisitos foi bem detalhada, com ênfase na funcionalidade de cadastro, localização das doadoras e integração com os bancos de leite.</w:t>
-      </w:r>
-    </w:p>
-    <w:p>
-      <w:r>
-        <w:rPr>
-          <w:b/>
-          <w:bCs/>
-        </w:rPr>
-        <w:t>Pontos de Melhoria e Perspectivas Futuras:</w:t>
-      </w:r>
-    </w:p>
-    <w:p>
-      <w:r>
-        <w:t>Apesar do progresso significativo, alguns pontos de melhoria foram identificados. O sistema pode ser otimizado com a implementação de mais funcionalidades, como notificações em tempo real para as doadoras e receptores, além de uma maior integração com sistemas de geolocalização. Também é necessário expandir os testes para cobrir casos de uso adicionais e realizar ajustes com base no feedback dos usuários.</w:t>
-      </w:r>
-    </w:p>
-    <w:p>
-      <w:r>
-        <w:lastRenderedPageBreak/>
-        <w:t>No futuro, o projeto pode evoluir para incluir recursos de análise de dados, permitindo otimizar a distribuição do leite materno entre os bancos de leite com base na demanda e oferta em tempo real. A integração com outras plataformas de saúde e a expansão para diferentes regiões são também possibilidades a serem exploradas.</w:t>
-      </w:r>
-    </w:p>
-    <w:p>
-      <w:r>
-        <w:rPr>
-          <w:b/>
-          <w:bCs/>
-        </w:rPr>
-        <w:t>Divulgação do Trabalho:</w:t>
-      </w:r>
-    </w:p>
-    <w:p>
-      <w:r>
-        <w:t xml:space="preserve">O trabalho </w:t>
-      </w:r>
-      <w:r>
-        <w:t>ainda não foi divulgado</w:t>
-      </w:r>
-    </w:p>
-    <w:p>
-      <w:r>
-        <w:rPr>
-          <w:b/>
-          <w:bCs/>
-        </w:rPr>
-        <w:t>Lições Aprendidas:</w:t>
-      </w:r>
-    </w:p>
-    <w:p>
-      <w:r>
-        <w:t>A principal lição aprendida ao longo das fases 1 e 2 foi a importância de um planejamento detalhado e da definição clara dos requisitos antes de iniciar o desenvolvimento do sistema. Além disso, o processo de feedback contínuo e a realização de testes desde as primeiras fases de desenvolvimento garantiram a qualidade do sistema e permitiram ajustar o projeto conforme necessário. O trabalho também destacou a necessidade de uma abordagem colaborativa e a importância de manter os objetivos focados no usuário final.</w:t>
-      </w:r>
-    </w:p>
-    <w:p>
-      <w:r>
-        <w:t>Com base nesse aprendizado, o desenvolvimento contínuo e a adaptação às necessidades dos usuários serão fundamentais para o sucesso do projeto.</w:t>
+        <w:t>Os objetivos definidos inicialmente foram amplamente alcançados. As duas fases permitiram estruturar e validar a metodologia do projeto, além de iniciar o desenvolvimento do sistema com foco na usabilidade e na satisfação das necessidades dos usuários. A especificação dos requisitos foi realizada de forma detalhada, dando ênfase a funcionalidades como cadastro, localização de doadoras e integração com bancos de leite.</w:t>
+      </w:r>
+    </w:p>
+    <w:p>
+      <w:r>
+        <w:t>No entanto, alguns pontos de melhoria foram identificados. O sistema poderá ser aprimorado com a inclusão de funcionalidades adicionais, como notificações em tempo real para doadoras e receptoras, além de uma integração mais robusta com recursos de geolocalização. Também será necessário ampliar os testes para contemplar mais cenários de uso e realizar ajustes com base no feedback dos usuários.</w:t>
+      </w:r>
+    </w:p>
+    <w:p>
+      <w:r>
+        <w:t>Para o futuro, o projeto poderá evoluir com a incorporação de recursos de análise de dados, capazes de otimizar a distribuição do leite materno com base em demanda e oferta em tempo real. A integração com outras plataformas de saúde e a expansão da solução para diferentes regiões também são perspectivas promissoras.</w:t>
       </w:r>
     </w:p>
     <w:p>
@@ -10049,6 +9193,9 @@
         </w:rPr>
       </w:pPr>
       <w:r>
+        <w:t>Até o momento, o trabalho ainda não foi divulgado. No entanto, as lições aprendidas ao longo das fases 1 e 2 foram significativas. Uma das mais importantes foi a constatação de que um planejamento detalhado e uma definição clara de requisitos são fundamentais antes do início da codificação. Além disso, a adoção de uma abordagem baseada em feedback contínuo e testes desde as fases iniciais contribuiu diretamente para a qualidade do sistema. O trabalho também evidenciou a importância de um desenvolvimento colaborativo e da constante centralização das decisões nas necessidades do usuário final. Com base nesse aprendizado, a continuidade do desenvolvimento, aliada à capacidade de adaptação às necessidades reais dos usuários, será essencial para o sucesso do projeto.</w:t>
+      </w:r>
+      <w:r>
         <w:br w:type="page"/>
       </w:r>
     </w:p>
@@ -10288,23 +9435,7 @@
           <w:rStyle w:val="Forte"/>
           <w:sz w:val="24"/>
         </w:rPr>
-        <w:t xml:space="preserve">ORGANIZAÇÃO MUNDIAL DA SAÚDE (OMS). </w:t>
-      </w:r>
-      <w:proofErr w:type="spellStart"/>
-      <w:r>
-        <w:rPr>
-          <w:rStyle w:val="Forte"/>
-          <w:sz w:val="24"/>
-        </w:rPr>
-        <w:t>Breastfeeding</w:t>
-      </w:r>
-      <w:proofErr w:type="spellEnd"/>
-      <w:r>
-        <w:rPr>
-          <w:rStyle w:val="Forte"/>
-          <w:sz w:val="24"/>
-        </w:rPr>
-        <w:t>. Disponível em: https://www.who.int/news-room/fact-sheets/detail/breastfe</w:t>
+        <w:t>ORGANIZAÇÃO MUNDIAL DA SAÚDE (OMS). Breastfeeding. Disponível em: https://www.who.int/news-room/fact-sheets/detail/breastfe</w:t>
       </w:r>
       <w:r>
         <w:rPr>
@@ -10397,15 +9528,7 @@
     </w:p>
     <w:p>
       <w:r>
-        <w:t>O plano de elaboração e gerenciamento do projeto está disponível na pasta “</w:t>
-      </w:r>
-      <w:proofErr w:type="spellStart"/>
-      <w:r>
-        <w:t>ApêndiceA</w:t>
-      </w:r>
-      <w:proofErr w:type="spellEnd"/>
-      <w:r>
-        <w:t>” que acompanha este documento.</w:t>
+        <w:t>O plano de elaboração e gerenciamento do projeto está disponível na pasta “ApêndiceA” que acompanha este documento.</w:t>
       </w:r>
     </w:p>
     <w:p>
@@ -10447,15 +9570,7 @@
         <w:t>is</w:t>
       </w:r>
       <w:r>
-        <w:t xml:space="preserve"> na pasta “</w:t>
-      </w:r>
-      <w:proofErr w:type="spellStart"/>
-      <w:r>
-        <w:t>ApêndiceB</w:t>
-      </w:r>
-      <w:proofErr w:type="spellEnd"/>
-      <w:r>
-        <w:t>” que acompanha este documento.</w:t>
+        <w:t xml:space="preserve"> na pasta “ApêndiceB” que acompanha este documento.</w:t>
       </w:r>
     </w:p>
     <w:p>
@@ -10477,15 +9592,7 @@
     </w:p>
     <w:p>
       <w:r>
-        <w:t>O modelo de casos de uso está disponível na pasta “</w:t>
-      </w:r>
-      <w:proofErr w:type="spellStart"/>
-      <w:r>
-        <w:t>ApêndiceC</w:t>
-      </w:r>
-      <w:proofErr w:type="spellEnd"/>
-      <w:r>
-        <w:t>” que acompanha este documento.</w:t>
+        <w:t>O modelo de casos de uso está disponível na pasta “ApêndiceC” que acompanha este documento.</w:t>
       </w:r>
     </w:p>
     <w:p>
@@ -10507,15 +9614,7 @@
     </w:p>
     <w:p>
       <w:r>
-        <w:t>O modelo conceitual dos dados (representado por meio do modelo entidade-relacionamento), o modelo lógico dos dados e o dicionário dos dados do modelo lógico estão disponíveis na pasta “</w:t>
-      </w:r>
-      <w:proofErr w:type="spellStart"/>
-      <w:r>
-        <w:t>ApêndiceD</w:t>
-      </w:r>
-      <w:proofErr w:type="spellEnd"/>
-      <w:r>
-        <w:t>” que acompanha este documento.</w:t>
+        <w:t>O modelo conceitual dos dados (representado por meio do modelo entidade-relacionamento), o modelo lógico dos dados e o dicionário dos dados do modelo lógico estão disponíveis na pasta “ApêndiceD” que acompanha este documento.</w:t>
       </w:r>
     </w:p>
     <w:p>
@@ -10536,15 +9635,7 @@
     </w:p>
     <w:p>
       <w:r>
-        <w:t>Os modelos de interface de usuário de baixa e média fidelidades estão disponíveis na pasta “</w:t>
-      </w:r>
-      <w:proofErr w:type="spellStart"/>
-      <w:r>
-        <w:t>ApêndiceE</w:t>
-      </w:r>
-      <w:proofErr w:type="spellEnd"/>
-      <w:r>
-        <w:t>” que acompanha este documento.</w:t>
+        <w:t>Os modelos de interface de usuário de baixa e média fidelidades estão disponíveis na pasta “ApêndiceE” que acompanha este documento.</w:t>
       </w:r>
     </w:p>
     <w:p>
@@ -10583,15 +9674,7 @@
     </w:p>
     <w:p>
       <w:r>
-        <w:t>Os diagramas elaborados por meio da UML estão disponíveis na pasta “</w:t>
-      </w:r>
-      <w:proofErr w:type="spellStart"/>
-      <w:r>
-        <w:t>ApêndiceF</w:t>
-      </w:r>
-      <w:proofErr w:type="spellEnd"/>
-      <w:r>
-        <w:t>” que acompanha este documento.</w:t>
+        <w:t>Os diagramas elaborados por meio da UML estão disponíveis na pasta “ApêndiceF” que acompanha este documento.</w:t>
       </w:r>
     </w:p>
     <w:p/>
@@ -10637,15 +9720,7 @@
         </w:rPr>
       </w:pPr>
       <w:r>
-        <w:t>As entrevistas com os potenciais usuários do sistema encontram-se disponíveis na pasta “</w:t>
-      </w:r>
-      <w:proofErr w:type="spellStart"/>
-      <w:r>
-        <w:t>ApêndiceG</w:t>
-      </w:r>
-      <w:proofErr w:type="spellEnd"/>
-      <w:r>
-        <w:t>” que acompanha este documento.</w:t>
+        <w:t>As entrevistas com os potenciais usuários do sistema encontram-se disponíveis na pasta “ApêndiceG” que acompanha este documento.</w:t>
       </w:r>
       <w:bookmarkEnd w:id="64"/>
       <w:bookmarkEnd w:id="65"/>

</xml_diff>

<commit_message>
feat: adicao do projeto de intere~cao e seu questionario
</commit_message>
<xml_diff>
--- a/PFC_2025_Docs/PFC_Donate_v1.2.docx
+++ b/PFC_2025_Docs/PFC_Donate_v1.2.docx
@@ -811,11 +811,7 @@
     </w:p>
     <w:p>
       <w:r>
-        <w:t xml:space="preserve">A doação de leite materno é uma prática vital para garantir a nutrição e a sobrevivência de recém-nascidos prematuros e de baixo peso, especialmente quando não é possível a amamentação direta. Contudo, o processo ainda enfrenta desafios como a escassez de informação, desconhecimento dos benefícios e dificuldade de acesso aos postos de coleta. </w:t>
-      </w:r>
-      <w:bookmarkStart w:id="0" w:name="_GoBack"/>
-      <w:r>
-        <w:t xml:space="preserve">Diante desse cenário, este trabalho apresenta o desenvolvimento do </w:t>
+        <w:t xml:space="preserve">A doação de leite materno é uma prática vital para garantir a nutrição e a sobrevivência de recém-nascidos prematuros e de baixo peso, especialmente quando não é possível a amamentação direta. Contudo, o processo ainda enfrenta desafios como a escassez de informação, desconhecimento dos benefícios e dificuldade de acesso aos postos de coleta. Diante desse cenário, este trabalho apresenta o desenvolvimento do </w:t>
       </w:r>
       <w:proofErr w:type="spellStart"/>
       <w:r>
@@ -827,11 +823,7 @@
       </w:r>
       <w:proofErr w:type="spellEnd"/>
       <w:r>
-        <w:t xml:space="preserve">, um sistema de </w:t>
-      </w:r>
-      <w:bookmarkEnd w:id="0"/>
-      <w:r>
-        <w:t>informação composto por uma aplicação Web e um aplicativo móvel, cujo objetivo é facilitar a comunicação entre doadoras, receptores e instituições de saúde. A plataforma permite o cadastro de usuários, a localização dos postos de coleta mais próximos, o acesso a orientações sobre armazenamento seguro do leite e a divulgação de campanhas educativas. Além disso, o sistema oferece um painel administrativo voltado às instituições de saúde, permitindo o acompanhamento das doações e a gestão eficiente dos estoques nos bancos de leite humano. A iniciativa visa não apenas ampliar o alcance das ações de doação, como também promover a educação em saúde e contribuir diretamente para a redução da mortalidade infantil, demonstrando como soluções tecnológicas podem fortalecer as políticas públicas de incentivo ao aleitamento materno e à solidariedade.</w:t>
+        <w:t>, um sistema de informação composto por uma aplicação Web e um aplicativo móvel, cujo objetivo é facilitar a comunicação entre doadoras, receptores e instituições de saúde. A plataforma permite o cadastro de usuários, a localização dos postos de coleta mais próximos, o acesso a orientações sobre armazenamento seguro do leite e a divulgação de campanhas educativas. Além disso, o sistema oferece um painel administrativo voltado às instituições de saúde, permitindo o acompanhamento das doações e a gestão eficiente dos estoques nos bancos de leite humano. A iniciativa visa não apenas ampliar o alcance das ações de doação, como também promover a educação em saúde e contribuir diretamente para a redução da mortalidade infantil, demonstrando como soluções tecnológicas podem fortalecer as políticas públicas de incentivo ao aleitamento materno e à solidariedade.</w:t>
       </w:r>
     </w:p>
     <w:p>
@@ -1040,7 +1032,7 @@
         <w:t>SUMÁRIO</w:t>
       </w:r>
     </w:p>
-    <w:bookmarkStart w:id="1" w:name="_Toc192060077"/>
+    <w:bookmarkStart w:id="0" w:name="_Toc192060077"/>
     <w:p>
       <w:pPr>
         <w:pStyle w:val="Sumrio1"/>
@@ -4230,7 +4222,7 @@
       <w:pPr>
         <w:pStyle w:val="Ttulo1"/>
       </w:pPr>
-      <w:bookmarkStart w:id="2" w:name="_Toc194650235"/>
+      <w:bookmarkStart w:id="1" w:name="_Toc194650235"/>
       <w:proofErr w:type="gramStart"/>
       <w:r>
         <w:lastRenderedPageBreak/>
@@ -4240,8 +4232,8 @@
       <w:r>
         <w:t xml:space="preserve"> INTRODUÇÃO</w:t>
       </w:r>
+      <w:bookmarkEnd w:id="0"/>
       <w:bookmarkEnd w:id="1"/>
-      <w:bookmarkEnd w:id="2"/>
     </w:p>
     <w:p>
       <w:pPr>
@@ -4330,7 +4322,7 @@
       <w:r>
         <w:br w:type="page"/>
       </w:r>
-      <w:bookmarkStart w:id="3" w:name="_Toc194650236"/>
+      <w:bookmarkStart w:id="2" w:name="_Toc194650236"/>
       <w:proofErr w:type="gramStart"/>
       <w:r>
         <w:lastRenderedPageBreak/>
@@ -4340,243 +4332,243 @@
       <w:r>
         <w:t xml:space="preserve"> REVISÃO BIBLIOGRÁFICA</w:t>
       </w:r>
+      <w:bookmarkEnd w:id="2"/>
+    </w:p>
+    <w:p>
+      <w:r>
+        <w:t xml:space="preserve">Este capítulo apresenta os principais conceitos e estudos que fundamentam o desenvolvimento do projeto. Inicialmente, são discutidos os benefícios e a importância do aleitamento materno para a saúde infantil e materna. Em seguida, é abordado o funcionamento dos Bancos de Leite Humano, com foco na sua estrutura, atuação e impacto na saúde pública. A terceira seção trata da atuação do Posto de Coleta de Leite Humano do Hospital das Clínicas Samuel </w:t>
+      </w:r>
+      <w:proofErr w:type="spellStart"/>
+      <w:r>
+        <w:t>Libânio</w:t>
+      </w:r>
+      <w:proofErr w:type="spellEnd"/>
+      <w:r>
+        <w:t>, localizado em Pouso Alegre/MG, destacando seu funcionamento e relevância regional. Por fim, são apresentados trabalhos relacionados, com ênfase no uso de tecnologias digitais aplicadas ao incentivo da amamentação e à doação de leite humano.</w:t>
+      </w:r>
+    </w:p>
+    <w:p>
+      <w:pPr>
+        <w:pStyle w:val="Ttulo2"/>
+      </w:pPr>
+      <w:bookmarkStart w:id="3" w:name="_Toc194650237"/>
+      <w:r>
+        <w:t xml:space="preserve">2.1 </w:t>
+      </w:r>
+      <w:r>
+        <w:t>O ALEITAMENTO MATERNO</w:t>
+      </w:r>
       <w:bookmarkEnd w:id="3"/>
     </w:p>
     <w:p>
       <w:r>
-        <w:t xml:space="preserve">Este capítulo apresenta os principais conceitos e estudos que fundamentam o desenvolvimento do projeto. Inicialmente, são discutidos os benefícios e a importância do aleitamento materno para a saúde infantil e materna. Em seguida, é abordado o funcionamento dos Bancos de Leite Humano, com foco na sua estrutura, atuação e impacto na saúde pública. A terceira seção trata da atuação do Posto de Coleta de Leite Humano do Hospital das Clínicas Samuel </w:t>
+        <w:t xml:space="preserve">O aleitamento materno é uma das formas mais eficazes de garantir a saúde e a sobrevivência dos recém-nascidos. Ele fornece todos </w:t>
+      </w:r>
+      <w:r>
+        <w:t>os nutrientes necessários para o recém-nascido e à criança</w:t>
+      </w:r>
+      <w:r>
+        <w:t xml:space="preserve"> nos primeiros meses de vida e ainda protege contra doenças como diarreia, infecções respiratórias, alergias e até obesidade. Estudos mostram que crianças amamentadas exclusivamente até os seis meses têm menos chances de desenvolver hipertensão, colesterol alto, diabetes tipo </w:t>
+      </w:r>
+      <w:proofErr w:type="gramStart"/>
+      <w:r>
+        <w:t>2</w:t>
+      </w:r>
+      <w:proofErr w:type="gramEnd"/>
+      <w:r>
+        <w:t xml:space="preserve"> e problemas de sobrepeso na infância e na vida adulta (Brasil, 2023).</w:t>
+      </w:r>
+    </w:p>
+    <w:p>
+      <w:r>
+        <w:t xml:space="preserve">Segundo dados do Instituto Brasileiro de Geografia e Estatística (IBGE), o Brasil registrou, em 2022, aproximadamente 2,5 milhões de nascimentos. Embora esse número seja menor </w:t>
+      </w:r>
+      <w:r>
+        <w:t>do</w:t>
+      </w:r>
+      <w:r>
+        <w:t xml:space="preserve"> que em décadas anteriores, ele ainda representa uma p</w:t>
+      </w:r>
+      <w:r>
+        <w:t>opulação significativa de recém</w:t>
+      </w:r>
+      <w:r>
+        <w:t>-</w:t>
+      </w:r>
+      <w:r>
+        <w:t>nascidos que precisam de atenção e cuidados desde os primeiros dias de vida (IBGE, 2023).</w:t>
+      </w:r>
+    </w:p>
+    <w:p>
+      <w:r>
+        <w:t xml:space="preserve">A taxa de mortalidade infantil no país também apresenta queda nos últimos anos, mas ainda exige atenção. De acordo com o Ministério da Saúde, em 2021 a taxa foi de 11,2 mortes para cada mil nascidos vivos. A Organização Mundial da Saúde (OMS) destaca que o aleitamento materno pode reduzir em até 13% a mortalidade infantil em menores de </w:t>
+      </w:r>
+      <w:proofErr w:type="gramStart"/>
+      <w:r>
+        <w:t>5</w:t>
+      </w:r>
+      <w:proofErr w:type="gramEnd"/>
+      <w:r>
+        <w:t xml:space="preserve"> anos, principalmente em regiões onde o acesso a serviço</w:t>
+      </w:r>
+      <w:r>
+        <w:t>s de saúde é limitado (OMS, 2023</w:t>
+      </w:r>
+      <w:r>
+        <w:t>).</w:t>
+      </w:r>
+    </w:p>
+    <w:p>
+      <w:r>
+        <w:t>A</w:t>
+      </w:r>
+      <w:r>
+        <w:t xml:space="preserve">lém dos benefícios para </w:t>
+      </w:r>
+      <w:r>
+        <w:t>o</w:t>
+      </w:r>
+      <w:r>
+        <w:t xml:space="preserve"> lactente</w:t>
+      </w:r>
+      <w:r>
+        <w:t xml:space="preserve">, o aleitamento materno também oferece </w:t>
+      </w:r>
+      <w:r>
+        <w:t>benefícios para a lactante</w:t>
+      </w:r>
+      <w:r>
+        <w:t>, como a redução do risco de câncer de mama e ovário, além de contribuir para o fortalecimento do vínculo afetivo entre mãe e filho</w:t>
+      </w:r>
+      <w:r>
+        <w:t xml:space="preserve"> (Brasil, 2023)</w:t>
+      </w:r>
+      <w:r>
+        <w:t>.</w:t>
+      </w:r>
+    </w:p>
+    <w:p>
+      <w:r>
+        <w:t>Diante desses dados, é evidente a importância de promover e incentivar o aleitamento materno como prática essencial para melhorar os índices de saúde pública no Brasil.</w:t>
+      </w:r>
+    </w:p>
+    <w:p/>
+    <w:p>
+      <w:pPr>
+        <w:pStyle w:val="Ttulo2"/>
+      </w:pPr>
+      <w:bookmarkStart w:id="4" w:name="_Toc194650238"/>
+      <w:r>
+        <w:t>2.2</w:t>
+      </w:r>
+      <w:r>
+        <w:t xml:space="preserve"> </w:t>
+      </w:r>
+      <w:r>
+        <w:t>BANCOS DE LEITE HUMANO</w:t>
+      </w:r>
+      <w:bookmarkEnd w:id="4"/>
+    </w:p>
+    <w:p>
+      <w:r>
+        <w:t>Os Bancos de Leite Humano (</w:t>
       </w:r>
       <w:proofErr w:type="spellStart"/>
       <w:r>
-        <w:t>Libânio</w:t>
+        <w:t>BLHs</w:t>
       </w:r>
       <w:proofErr w:type="spellEnd"/>
       <w:r>
-        <w:t>, localizado em Pouso Alegre/MG, destacando seu funcionamento e relevância regional. Por fim, são apresentados trabalhos relacionados, com ênfase no uso de tecnologias digitais aplicadas ao incentivo da amamentação e à doação de leite humano.</w:t>
+        <w:t>) são instituições especializadas que têm como principal função coletar, processar, armazenar e distri</w:t>
+      </w:r>
+      <w:r>
+        <w:t>buir leite humano doado por mulheres</w:t>
+      </w:r>
+      <w:r>
+        <w:t xml:space="preserve"> lactantes. Esse leite é destinado, principalmente, a recém-nascidos prematuros ou de baixo peso que, por algum motivo, não podem ser alimentados diretamente pelas próprias mães.</w:t>
+      </w:r>
+    </w:p>
+    <w:p>
+      <w:r>
+        <w:t xml:space="preserve">O Brasil possui a maior e mais bem </w:t>
+      </w:r>
+      <w:proofErr w:type="gramStart"/>
+      <w:r>
+        <w:t>organizada</w:t>
+      </w:r>
+      <w:proofErr w:type="gramEnd"/>
+      <w:r>
+        <w:t xml:space="preserve"> rede de </w:t>
+      </w:r>
+      <w:r>
+        <w:t>BLH</w:t>
+      </w:r>
+      <w:r>
+        <w:t xml:space="preserve"> do mundo, sendo</w:t>
+      </w:r>
+      <w:r>
+        <w:t xml:space="preserve"> referência internacional. Essa rede </w:t>
+      </w:r>
+      <w:r>
+        <w:t>se destaca por oferecer um serviço de alta qualidade técnica com baixo custo, além de contar com profissionais capacitados, equipamentos apropriados e rígidos padrões de controle de qualidade para garantir a segurança do leite ofer</w:t>
+      </w:r>
+      <w:r>
+        <w:t>ecido aos lactentes</w:t>
+      </w:r>
+      <w:r>
+        <w:t xml:space="preserve"> (Brasil, 2023).</w:t>
+      </w:r>
+    </w:p>
+    <w:p>
+      <w:r>
+        <w:t>O funcionamento de um BLH segue eta</w:t>
+      </w:r>
+      <w:r>
+        <w:t>p</w:t>
+      </w:r>
+      <w:r>
+        <w:t>as bem definidas. Primeiramente, as mães doadoras passam por uma triagem, que avalia seu estado de saúde e hábitos de vida. Após aprovadas, elas recebem orientações sobre como fazer a coleta do leite de forma segura em casa. O leite é então armazenado em frascos esterilizados e transportado ao banco de leite, onde passa por um processo de pasteurização. Antes de ser distribuído, o leite é analisado em laboratório para garantir que está livre de contaminações e com valor nutricional adequado pa</w:t>
+      </w:r>
+      <w:r>
+        <w:t>ra os</w:t>
+      </w:r>
+      <w:r>
+        <w:t xml:space="preserve"> lactentes</w:t>
+      </w:r>
+      <w:r>
+        <w:t xml:space="preserve"> que irão recebê-lo.</w:t>
+      </w:r>
+    </w:p>
+    <w:p>
+      <w:r>
+        <w:t>Além disso, os bancos de leite não apenas realizam a coleta e distribuição, mas também exercem um papel fundamental na promoção e apoio ao aleitamento materno. Eles orientam as mães, ajudam a superar dificuldades com a amamentação e estimulam a doação de l</w:t>
+      </w:r>
+      <w:r>
+        <w:t>eite humano como ato solidário.</w:t>
+      </w:r>
+    </w:p>
+    <w:p>
+      <w:r>
+        <w:t>O BLH</w:t>
+      </w:r>
+      <w:r>
+        <w:t xml:space="preserve"> é um exemplo de política pública eficiente, que contribui diretamente para a redução da mortalidade neonatal e para o desenvolvimento saudável de milhares de crianças em todo o país.</w:t>
       </w:r>
     </w:p>
     <w:p>
       <w:pPr>
         <w:pStyle w:val="Ttulo2"/>
       </w:pPr>
-      <w:bookmarkStart w:id="4" w:name="_Toc194650237"/>
-      <w:r>
-        <w:t xml:space="preserve">2.1 </w:t>
-      </w:r>
-      <w:r>
-        <w:t>O ALEITAMENTO MATERNO</w:t>
-      </w:r>
-      <w:bookmarkEnd w:id="4"/>
-    </w:p>
-    <w:p>
-      <w:r>
-        <w:t xml:space="preserve">O aleitamento materno é uma das formas mais eficazes de garantir a saúde e a sobrevivência dos recém-nascidos. Ele fornece todos </w:t>
-      </w:r>
-      <w:r>
-        <w:t>os nutrientes necessários para o recém-nascido e à criança</w:t>
-      </w:r>
-      <w:r>
-        <w:t xml:space="preserve"> nos primeiros meses de vida e ainda protege contra doenças como diarreia, infecções respiratórias, alergias e até obesidade. Estudos mostram que crianças amamentadas exclusivamente até os seis meses têm menos chances de desenvolver hipertensão, colesterol alto, diabetes tipo </w:t>
-      </w:r>
-      <w:proofErr w:type="gramStart"/>
-      <w:r>
-        <w:t>2</w:t>
-      </w:r>
-      <w:proofErr w:type="gramEnd"/>
-      <w:r>
-        <w:t xml:space="preserve"> e problemas de sobrepeso na infância e na vida adulta (Brasil, 2023).</w:t>
-      </w:r>
-    </w:p>
-    <w:p>
-      <w:r>
-        <w:t xml:space="preserve">Segundo dados do Instituto Brasileiro de Geografia e Estatística (IBGE), o Brasil registrou, em 2022, aproximadamente 2,5 milhões de nascimentos. Embora esse número seja menor </w:t>
-      </w:r>
-      <w:r>
-        <w:t>do</w:t>
-      </w:r>
-      <w:r>
-        <w:t xml:space="preserve"> que em décadas anteriores, ele ainda representa uma p</w:t>
-      </w:r>
-      <w:r>
-        <w:t>opulação significativa de recém</w:t>
-      </w:r>
-      <w:r>
-        <w:t>-</w:t>
-      </w:r>
-      <w:r>
-        <w:t>nascidos que precisam de atenção e cuidados desde os primeiros dias de vida (IBGE, 2023).</w:t>
-      </w:r>
-    </w:p>
-    <w:p>
-      <w:r>
-        <w:t xml:space="preserve">A taxa de mortalidade infantil no país também apresenta queda nos últimos anos, mas ainda exige atenção. De acordo com o Ministério da Saúde, em 2021 a taxa foi de 11,2 mortes para cada mil nascidos vivos. A Organização Mundial da Saúde (OMS) destaca que o aleitamento materno pode reduzir em até 13% a mortalidade infantil em menores de </w:t>
-      </w:r>
-      <w:proofErr w:type="gramStart"/>
-      <w:r>
-        <w:t>5</w:t>
-      </w:r>
-      <w:proofErr w:type="gramEnd"/>
-      <w:r>
-        <w:t xml:space="preserve"> anos, principalmente em regiões onde o acesso a serviço</w:t>
-      </w:r>
-      <w:r>
-        <w:t>s de saúde é limitado (OMS, 2023</w:t>
-      </w:r>
-      <w:r>
-        <w:t>).</w:t>
-      </w:r>
-    </w:p>
-    <w:p>
-      <w:r>
-        <w:t>A</w:t>
-      </w:r>
-      <w:r>
-        <w:t xml:space="preserve">lém dos benefícios para </w:t>
-      </w:r>
-      <w:r>
-        <w:t>o</w:t>
-      </w:r>
-      <w:r>
-        <w:t xml:space="preserve"> lactente</w:t>
-      </w:r>
-      <w:r>
-        <w:t xml:space="preserve">, o aleitamento materno também oferece </w:t>
-      </w:r>
-      <w:r>
-        <w:t>benefícios para a lactante</w:t>
-      </w:r>
-      <w:r>
-        <w:t>, como a redução do risco de câncer de mama e ovário, além de contribuir para o fortalecimento do vínculo afetivo entre mãe e filho</w:t>
-      </w:r>
-      <w:r>
-        <w:t xml:space="preserve"> (Brasil, 2023)</w:t>
-      </w:r>
-      <w:r>
-        <w:t>.</w:t>
-      </w:r>
-    </w:p>
-    <w:p>
-      <w:r>
-        <w:t>Diante desses dados, é evidente a importância de promover e incentivar o aleitamento materno como prática essencial para melhorar os índices de saúde pública no Brasil.</w:t>
-      </w:r>
-    </w:p>
-    <w:p/>
-    <w:p>
-      <w:pPr>
-        <w:pStyle w:val="Ttulo2"/>
-      </w:pPr>
-      <w:bookmarkStart w:id="5" w:name="_Toc194650238"/>
-      <w:r>
-        <w:t>2.2</w:t>
-      </w:r>
-      <w:r>
-        <w:t xml:space="preserve"> </w:t>
-      </w:r>
-      <w:r>
-        <w:t>BANCOS DE LEITE HUMANO</w:t>
+      <w:bookmarkStart w:id="5" w:name="_Toc194650239"/>
+      <w:proofErr w:type="gramStart"/>
+      <w:r>
+        <w:t>2.3 ATUAÇÃO</w:t>
+      </w:r>
+      <w:proofErr w:type="gramEnd"/>
+      <w:r>
+        <w:t xml:space="preserve"> DO POSTO DE COLETA DE LEITE HUMANO NO HOSPITAL DAS CLÍNICAS SAMUEL LIBÂNIO</w:t>
       </w:r>
       <w:bookmarkEnd w:id="5"/>
-    </w:p>
-    <w:p>
-      <w:r>
-        <w:t>Os Bancos de Leite Humano (</w:t>
-      </w:r>
-      <w:proofErr w:type="spellStart"/>
-      <w:r>
-        <w:t>BLHs</w:t>
-      </w:r>
-      <w:proofErr w:type="spellEnd"/>
-      <w:r>
-        <w:t>) são instituições especializadas que têm como principal função coletar, processar, armazenar e distri</w:t>
-      </w:r>
-      <w:r>
-        <w:t>buir leite humano doado por mulheres</w:t>
-      </w:r>
-      <w:r>
-        <w:t xml:space="preserve"> lactantes. Esse leite é destinado, principalmente, a recém-nascidos prematuros ou de baixo peso que, por algum motivo, não podem ser alimentados diretamente pelas próprias mães.</w:t>
-      </w:r>
-    </w:p>
-    <w:p>
-      <w:r>
-        <w:t xml:space="preserve">O Brasil possui a maior e mais bem </w:t>
-      </w:r>
-      <w:proofErr w:type="gramStart"/>
-      <w:r>
-        <w:t>organizada</w:t>
-      </w:r>
-      <w:proofErr w:type="gramEnd"/>
-      <w:r>
-        <w:t xml:space="preserve"> rede de </w:t>
-      </w:r>
-      <w:r>
-        <w:t>BLH</w:t>
-      </w:r>
-      <w:r>
-        <w:t xml:space="preserve"> do mundo, sendo</w:t>
-      </w:r>
-      <w:r>
-        <w:t xml:space="preserve"> referência internacional. Essa rede </w:t>
-      </w:r>
-      <w:r>
-        <w:t>se destaca por oferecer um serviço de alta qualidade técnica com baixo custo, além de contar com profissionais capacitados, equipamentos apropriados e rígidos padrões de controle de qualidade para garantir a segurança do leite ofer</w:t>
-      </w:r>
-      <w:r>
-        <w:t>ecido aos lactentes</w:t>
-      </w:r>
-      <w:r>
-        <w:t xml:space="preserve"> (Brasil, 2023).</w:t>
-      </w:r>
-    </w:p>
-    <w:p>
-      <w:r>
-        <w:t>O funcionamento de um BLH segue eta</w:t>
-      </w:r>
-      <w:r>
-        <w:t>p</w:t>
-      </w:r>
-      <w:r>
-        <w:t>as bem definidas. Primeiramente, as mães doadoras passam por uma triagem, que avalia seu estado de saúde e hábitos de vida. Após aprovadas, elas recebem orientações sobre como fazer a coleta do leite de forma segura em casa. O leite é então armazenado em frascos esterilizados e transportado ao banco de leite, onde passa por um processo de pasteurização. Antes de ser distribuído, o leite é analisado em laboratório para garantir que está livre de contaminações e com valor nutricional adequado pa</w:t>
-      </w:r>
-      <w:r>
-        <w:t>ra os</w:t>
-      </w:r>
-      <w:r>
-        <w:t xml:space="preserve"> lactentes</w:t>
-      </w:r>
-      <w:r>
-        <w:t xml:space="preserve"> que irão recebê-lo.</w:t>
-      </w:r>
-    </w:p>
-    <w:p>
-      <w:r>
-        <w:t>Além disso, os bancos de leite não apenas realizam a coleta e distribuição, mas também exercem um papel fundamental na promoção e apoio ao aleitamento materno. Eles orientam as mães, ajudam a superar dificuldades com a amamentação e estimulam a doação de l</w:t>
-      </w:r>
-      <w:r>
-        <w:t>eite humano como ato solidário.</w:t>
-      </w:r>
-    </w:p>
-    <w:p>
-      <w:r>
-        <w:t>O BLH</w:t>
-      </w:r>
-      <w:r>
-        <w:t xml:space="preserve"> é um exemplo de política pública eficiente, que contribui diretamente para a redução da mortalidade neonatal e para o desenvolvimento saudável de milhares de crianças em todo o país.</w:t>
-      </w:r>
-    </w:p>
-    <w:p>
-      <w:pPr>
-        <w:pStyle w:val="Ttulo2"/>
-      </w:pPr>
-      <w:bookmarkStart w:id="6" w:name="_Toc194650239"/>
-      <w:proofErr w:type="gramStart"/>
-      <w:r>
-        <w:t>2.3 ATUAÇÃO</w:t>
-      </w:r>
-      <w:proofErr w:type="gramEnd"/>
-      <w:r>
-        <w:t xml:space="preserve"> DO POSTO DE COLETA DE LEITE HUMANO NO HOSPITAL DAS CLÍNICAS SAMUEL LIBÂNIO</w:t>
-      </w:r>
-      <w:bookmarkEnd w:id="6"/>
     </w:p>
     <w:p>
       <w:r>
@@ -4702,14 +4694,14 @@
       <w:pPr>
         <w:pStyle w:val="Ttulo2"/>
       </w:pPr>
-      <w:bookmarkStart w:id="7" w:name="_Toc194650240"/>
+      <w:bookmarkStart w:id="6" w:name="_Toc194650240"/>
       <w:r>
         <w:t>2.4</w:t>
       </w:r>
       <w:r>
         <w:t xml:space="preserve"> TRABALHOS RELACIONADOS</w:t>
       </w:r>
-      <w:bookmarkEnd w:id="7"/>
+      <w:bookmarkEnd w:id="6"/>
     </w:p>
     <w:p>
       <w:r>
@@ -5033,8 +5025,8 @@
       <w:pPr>
         <w:pStyle w:val="Ttulo1"/>
       </w:pPr>
-      <w:bookmarkStart w:id="8" w:name="_Toc194650241"/>
-      <w:bookmarkStart w:id="9" w:name="_Toc192060079"/>
+      <w:bookmarkStart w:id="7" w:name="_Toc194650241"/>
+      <w:bookmarkStart w:id="8" w:name="_Toc192060079"/>
       <w:proofErr w:type="gramStart"/>
       <w:r>
         <w:lastRenderedPageBreak/>
@@ -5044,7 +5036,7 @@
       <w:r>
         <w:t xml:space="preserve"> OBJETIVO DO PROJETO</w:t>
       </w:r>
-      <w:bookmarkEnd w:id="8"/>
+      <w:bookmarkEnd w:id="7"/>
     </w:p>
     <w:p>
       <w:r>
@@ -5065,178 +5057,178 @@
       <w:pPr>
         <w:pStyle w:val="Ttulo2"/>
       </w:pPr>
-      <w:bookmarkStart w:id="10" w:name="_Toc192060081"/>
-      <w:bookmarkStart w:id="11" w:name="_Toc194650242"/>
+      <w:bookmarkStart w:id="9" w:name="_Toc192060081"/>
+      <w:bookmarkStart w:id="10" w:name="_Toc194650242"/>
       <w:proofErr w:type="gramStart"/>
       <w:r>
         <w:t xml:space="preserve">3.1 </w:t>
       </w:r>
+      <w:bookmarkEnd w:id="9"/>
+      <w:r>
+        <w:t>FORMULAÇÃO</w:t>
+      </w:r>
+      <w:proofErr w:type="gramEnd"/>
+      <w:r>
+        <w:t xml:space="preserve"> DO PROBLEMA</w:t>
+      </w:r>
       <w:bookmarkEnd w:id="10"/>
-      <w:r>
-        <w:t>FORMULAÇÃO</w:t>
-      </w:r>
-      <w:proofErr w:type="gramEnd"/>
-      <w:r>
-        <w:t xml:space="preserve"> DO PROBLEMA</w:t>
+    </w:p>
+    <w:p>
+      <w:r>
+        <w:t>A escassez de informações sobre os métodos de doação, coleta e uso do recurso do leite materno acarreta em problemas para as lactantes que produzem muito leite e acaba</w:t>
+      </w:r>
+      <w:r>
+        <w:t xml:space="preserve">m </w:t>
+      </w:r>
+      <w:r>
+        <w:t xml:space="preserve">não o aproveitando, </w:t>
+      </w:r>
+      <w:r>
+        <w:t>quanto para os recém</w:t>
+      </w:r>
+      <w:r>
+        <w:t>-</w:t>
+      </w:r>
+      <w:r>
+        <w:t>nascido</w:t>
+      </w:r>
+      <w:r>
+        <w:t>s</w:t>
+      </w:r>
+      <w:r>
+        <w:t xml:space="preserve"> </w:t>
+      </w:r>
+      <w:proofErr w:type="gramStart"/>
+      <w:r>
+        <w:t>que que</w:t>
+      </w:r>
+      <w:proofErr w:type="gramEnd"/>
+      <w:r>
+        <w:t xml:space="preserve"> podem possuir problemas com o leite da própria mãe ou ela não produzir leite o suficien</w:t>
+      </w:r>
+      <w:r>
+        <w:t>t</w:t>
+      </w:r>
+      <w:r>
+        <w:t>e para alimentar a criança.</w:t>
+      </w:r>
+    </w:p>
+    <w:p>
+      <w:pPr>
+        <w:rPr>
+          <w:color w:val="FF0000"/>
+        </w:rPr>
+      </w:pPr>
+      <w:r>
+        <w:t xml:space="preserve">Uma </w:t>
+      </w:r>
+      <w:r>
+        <w:t xml:space="preserve">entrevista com </w:t>
+      </w:r>
+      <w:proofErr w:type="gramStart"/>
+      <w:r>
+        <w:t>a Sara</w:t>
+      </w:r>
+      <w:proofErr w:type="gramEnd"/>
+      <w:r>
+        <w:t xml:space="preserve"> Elisa Capelo de Lima, estudante do 5º período de </w:t>
+      </w:r>
+      <w:r>
+        <w:t>E</w:t>
+      </w:r>
+      <w:r>
+        <w:t>nfermagem da FAI, permitiu conhecer e analisar as atividades e entender algumas dificuldades que essa área da saúde enfrenta.</w:t>
+      </w:r>
+      <w:r>
+        <w:t xml:space="preserve"> </w:t>
+      </w:r>
+      <w:r>
+        <w:rPr>
+          <w:color w:val="FF0000"/>
+        </w:rPr>
+        <w:t>/*Colocar a entrevista nas Referências */</w:t>
+      </w:r>
+    </w:p>
+    <w:p>
+      <w:r>
+        <w:t xml:space="preserve">Com base nas informações </w:t>
+      </w:r>
+      <w:r>
+        <w:t xml:space="preserve">levantadas </w:t>
+      </w:r>
+      <w:r>
+        <w:t xml:space="preserve">é possível averiguar que a visibilidade e meios de contato com os órgãos responsáveis pela coleta, armazenamento e distribuição são feitas </w:t>
+      </w:r>
+      <w:r>
+        <w:t xml:space="preserve">por meio </w:t>
+      </w:r>
+      <w:r>
+        <w:t xml:space="preserve">de algumas campanhas realizadas </w:t>
+      </w:r>
+      <w:r>
+        <w:t>ao longo do ano pelo G</w:t>
+      </w:r>
+      <w:r>
+        <w:t xml:space="preserve">overno </w:t>
+      </w:r>
+      <w:r>
+        <w:t>F</w:t>
+      </w:r>
+      <w:r>
+        <w:t xml:space="preserve">ederal, sem um recurso tecnológico mais prático. Também é possível perceber que o processo de divulgação da coleta ou distribuição não é realizado de forma categórica, </w:t>
+      </w:r>
+      <w:r>
+        <w:t>sem</w:t>
+      </w:r>
+      <w:r>
+        <w:t xml:space="preserve"> datas</w:t>
+      </w:r>
+      <w:r>
+        <w:t>/intervalos padronizados</w:t>
+      </w:r>
+      <w:r>
+        <w:t xml:space="preserve"> ou postos </w:t>
+      </w:r>
+      <w:r>
+        <w:t xml:space="preserve">de coleta </w:t>
+      </w:r>
+      <w:r>
+        <w:t>com fácil</w:t>
+      </w:r>
+      <w:r>
+        <w:t xml:space="preserve"> </w:t>
+      </w:r>
+      <w:r>
+        <w:t>localização.</w:t>
+      </w:r>
+    </w:p>
+    <w:p>
+      <w:r>
+        <w:t xml:space="preserve">Os desafios aqui citados permitem entender que uma solução automatizada por meio de um sistema de software pode contribuir com a redução das dificuldades enfrentadas pelas </w:t>
+      </w:r>
+      <w:r>
+        <w:t xml:space="preserve">mulheres, lactantes e </w:t>
+      </w:r>
+      <w:r>
+        <w:t>instituições</w:t>
+      </w:r>
+      <w:r>
+        <w:t xml:space="preserve"> de BHL</w:t>
+      </w:r>
+      <w:r>
+        <w:t>, de modo geral.</w:t>
+      </w:r>
+    </w:p>
+    <w:p/>
+    <w:p>
+      <w:pPr>
+        <w:pStyle w:val="Ttulo2"/>
+      </w:pPr>
+      <w:bookmarkStart w:id="11" w:name="_Toc194650243"/>
+      <w:r>
+        <w:t>3.2 OBJETIVOS</w:t>
       </w:r>
       <w:bookmarkEnd w:id="11"/>
-    </w:p>
-    <w:p>
-      <w:r>
-        <w:t>A escassez de informações sobre os métodos de doação, coleta e uso do recurso do leite materno acarreta em problemas para as lactantes que produzem muito leite e acaba</w:t>
-      </w:r>
-      <w:r>
-        <w:t xml:space="preserve">m </w:t>
-      </w:r>
-      <w:r>
-        <w:t xml:space="preserve">não o aproveitando, </w:t>
-      </w:r>
-      <w:r>
-        <w:t>quanto para os recém</w:t>
-      </w:r>
-      <w:r>
-        <w:t>-</w:t>
-      </w:r>
-      <w:r>
-        <w:t>nascido</w:t>
-      </w:r>
-      <w:r>
-        <w:t>s</w:t>
-      </w:r>
-      <w:r>
-        <w:t xml:space="preserve"> </w:t>
-      </w:r>
-      <w:proofErr w:type="gramStart"/>
-      <w:r>
-        <w:t>que que</w:t>
-      </w:r>
-      <w:proofErr w:type="gramEnd"/>
-      <w:r>
-        <w:t xml:space="preserve"> podem possuir problemas com o leite da própria mãe ou ela não produzir leite o suficien</w:t>
-      </w:r>
-      <w:r>
-        <w:t>t</w:t>
-      </w:r>
-      <w:r>
-        <w:t>e para alimentar a criança.</w:t>
-      </w:r>
-    </w:p>
-    <w:p>
-      <w:pPr>
-        <w:rPr>
-          <w:color w:val="FF0000"/>
-        </w:rPr>
-      </w:pPr>
-      <w:r>
-        <w:t xml:space="preserve">Uma </w:t>
-      </w:r>
-      <w:r>
-        <w:t xml:space="preserve">entrevista com </w:t>
-      </w:r>
-      <w:proofErr w:type="gramStart"/>
-      <w:r>
-        <w:t>a Sara</w:t>
-      </w:r>
-      <w:proofErr w:type="gramEnd"/>
-      <w:r>
-        <w:t xml:space="preserve"> Elisa Capelo de Lima, estudante do 5º período de </w:t>
-      </w:r>
-      <w:r>
-        <w:t>E</w:t>
-      </w:r>
-      <w:r>
-        <w:t>nfermagem da FAI, permitiu conhecer e analisar as atividades e entender algumas dificuldades que essa área da saúde enfrenta.</w:t>
-      </w:r>
-      <w:r>
-        <w:t xml:space="preserve"> </w:t>
-      </w:r>
-      <w:r>
-        <w:rPr>
-          <w:color w:val="FF0000"/>
-        </w:rPr>
-        <w:t>/*Colocar a entrevista nas Referências */</w:t>
-      </w:r>
-    </w:p>
-    <w:p>
-      <w:r>
-        <w:t xml:space="preserve">Com base nas informações </w:t>
-      </w:r>
-      <w:r>
-        <w:t xml:space="preserve">levantadas </w:t>
-      </w:r>
-      <w:r>
-        <w:t xml:space="preserve">é possível averiguar que a visibilidade e meios de contato com os órgãos responsáveis pela coleta, armazenamento e distribuição são feitas </w:t>
-      </w:r>
-      <w:r>
-        <w:t xml:space="preserve">por meio </w:t>
-      </w:r>
-      <w:r>
-        <w:t xml:space="preserve">de algumas campanhas realizadas </w:t>
-      </w:r>
-      <w:r>
-        <w:t>ao longo do ano pelo G</w:t>
-      </w:r>
-      <w:r>
-        <w:t xml:space="preserve">overno </w:t>
-      </w:r>
-      <w:r>
-        <w:t>F</w:t>
-      </w:r>
-      <w:r>
-        <w:t xml:space="preserve">ederal, sem um recurso tecnológico mais prático. Também é possível perceber que o processo de divulgação da coleta ou distribuição não é realizado de forma categórica, </w:t>
-      </w:r>
-      <w:r>
-        <w:t>sem</w:t>
-      </w:r>
-      <w:r>
-        <w:t xml:space="preserve"> datas</w:t>
-      </w:r>
-      <w:r>
-        <w:t>/intervalos padronizados</w:t>
-      </w:r>
-      <w:r>
-        <w:t xml:space="preserve"> ou postos </w:t>
-      </w:r>
-      <w:r>
-        <w:t xml:space="preserve">de coleta </w:t>
-      </w:r>
-      <w:r>
-        <w:t>com fácil</w:t>
-      </w:r>
-      <w:r>
-        <w:t xml:space="preserve"> </w:t>
-      </w:r>
-      <w:r>
-        <w:t>localização.</w:t>
-      </w:r>
-    </w:p>
-    <w:p>
-      <w:r>
-        <w:t xml:space="preserve">Os desafios aqui citados permitem entender que uma solução automatizada por meio de um sistema de software pode contribuir com a redução das dificuldades enfrentadas pelas </w:t>
-      </w:r>
-      <w:r>
-        <w:t xml:space="preserve">mulheres, lactantes e </w:t>
-      </w:r>
-      <w:r>
-        <w:t>instituições</w:t>
-      </w:r>
-      <w:r>
-        <w:t xml:space="preserve"> de BHL</w:t>
-      </w:r>
-      <w:r>
-        <w:t>, de modo geral.</w:t>
-      </w:r>
-    </w:p>
-    <w:p/>
-    <w:p>
-      <w:pPr>
-        <w:pStyle w:val="Ttulo2"/>
-      </w:pPr>
-      <w:bookmarkStart w:id="12" w:name="_Toc194650243"/>
-      <w:r>
-        <w:t>3.2 OBJETIVOS</w:t>
-      </w:r>
-      <w:bookmarkEnd w:id="12"/>
     </w:p>
     <w:p>
       <w:r>
@@ -5532,11 +5524,11 @@
       <w:pPr>
         <w:pStyle w:val="Ttulo2"/>
       </w:pPr>
-      <w:bookmarkStart w:id="13" w:name="_Toc194650244"/>
+      <w:bookmarkStart w:id="12" w:name="_Toc194650244"/>
       <w:r>
         <w:t>3.3 JUSTIFICATIVA</w:t>
       </w:r>
-      <w:bookmarkEnd w:id="13"/>
+      <w:bookmarkEnd w:id="12"/>
     </w:p>
     <w:p>
       <w:r>
@@ -5570,14 +5562,14 @@
       <w:r>
         <w:t>Tendo como base essas informações um sistema que facilite a divulgação dessas informações e campanhas para a população no geral ajudará o fluxo de doação, abrindo assim, possibilidade de alcançar mais famílias necessitadas com o leite materno.</w:t>
       </w:r>
-      <w:bookmarkEnd w:id="9"/>
+      <w:bookmarkEnd w:id="8"/>
     </w:p>
     <w:p/>
     <w:p>
       <w:pPr>
         <w:pStyle w:val="Ttulo2"/>
       </w:pPr>
-      <w:bookmarkStart w:id="14" w:name="_Toc194650245"/>
+      <w:bookmarkStart w:id="13" w:name="_Toc194650245"/>
       <w:r>
         <w:lastRenderedPageBreak/>
         <w:t>3.</w:t>
@@ -5588,7 +5580,7 @@
       <w:r>
         <w:t xml:space="preserve"> NÍVEIS DE DECISÃO E GRUPOS FUNCIONAIS ATENDIDOS</w:t>
       </w:r>
-      <w:bookmarkEnd w:id="14"/>
+      <w:bookmarkEnd w:id="13"/>
     </w:p>
     <w:p>
       <w:r>
@@ -5797,7 +5789,7 @@
       <w:pPr>
         <w:pStyle w:val="Ttulo1"/>
       </w:pPr>
-      <w:bookmarkStart w:id="15" w:name="_Toc194650246"/>
+      <w:bookmarkStart w:id="14" w:name="_Toc194650246"/>
       <w:proofErr w:type="gramStart"/>
       <w:r>
         <w:lastRenderedPageBreak/>
@@ -5807,49 +5799,49 @@
       <w:r>
         <w:t xml:space="preserve"> MÉTODOS GERENCIAIS</w:t>
       </w:r>
+      <w:bookmarkEnd w:id="14"/>
+    </w:p>
+    <w:p>
+      <w:r>
+        <w:t>N</w:t>
+      </w:r>
+      <w:r>
+        <w:t>esse capítulo são</w:t>
+      </w:r>
+      <w:r>
+        <w:t xml:space="preserve"> apresentado</w:t>
+      </w:r>
+      <w:r>
+        <w:t>s</w:t>
+      </w:r>
+      <w:r>
+        <w:t xml:space="preserve"> os métodos e modelos de gerenciamento que é utilizado no projeto com o objetivo de demostrar os esforços e conceitos aplicados a ele.</w:t>
+      </w:r>
+    </w:p>
+    <w:p/>
+    <w:p>
+      <w:pPr>
+        <w:pStyle w:val="Ttulo2"/>
+      </w:pPr>
+      <w:bookmarkStart w:id="15" w:name="_Toc194650247"/>
+      <w:proofErr w:type="gramStart"/>
+      <w:r>
+        <w:t>4.</w:t>
+      </w:r>
+      <w:r>
+        <w:t>1</w:t>
+      </w:r>
+      <w:r>
+        <w:t xml:space="preserve"> </w:t>
+      </w:r>
+      <w:r>
+        <w:t>GERENCIAMENTO</w:t>
+      </w:r>
+      <w:proofErr w:type="gramEnd"/>
+      <w:r>
+        <w:t xml:space="preserve"> DO PROJETO</w:t>
+      </w:r>
       <w:bookmarkEnd w:id="15"/>
-    </w:p>
-    <w:p>
-      <w:r>
-        <w:t>N</w:t>
-      </w:r>
-      <w:r>
-        <w:t>esse capítulo são</w:t>
-      </w:r>
-      <w:r>
-        <w:t xml:space="preserve"> apresentado</w:t>
-      </w:r>
-      <w:r>
-        <w:t>s</w:t>
-      </w:r>
-      <w:r>
-        <w:t xml:space="preserve"> os métodos e modelos de gerenciamento que é utilizado no projeto com o objetivo de demostrar os esforços e conceitos aplicados a ele.</w:t>
-      </w:r>
-    </w:p>
-    <w:p/>
-    <w:p>
-      <w:pPr>
-        <w:pStyle w:val="Ttulo2"/>
-      </w:pPr>
-      <w:bookmarkStart w:id="16" w:name="_Toc194650247"/>
-      <w:proofErr w:type="gramStart"/>
-      <w:r>
-        <w:t>4.</w:t>
-      </w:r>
-      <w:r>
-        <w:t>1</w:t>
-      </w:r>
-      <w:r>
-        <w:t xml:space="preserve"> </w:t>
-      </w:r>
-      <w:r>
-        <w:t>GERENCIAMENTO</w:t>
-      </w:r>
-      <w:proofErr w:type="gramEnd"/>
-      <w:r>
-        <w:t xml:space="preserve"> DO PROJETO</w:t>
-      </w:r>
-      <w:bookmarkEnd w:id="16"/>
     </w:p>
     <w:p>
       <w:r>
@@ -5892,7 +5884,7 @@
       <w:pPr>
         <w:pStyle w:val="Ttulo2"/>
       </w:pPr>
-      <w:bookmarkStart w:id="17" w:name="_Toc194650248"/>
+      <w:bookmarkStart w:id="16" w:name="_Toc194650248"/>
       <w:proofErr w:type="gramStart"/>
       <w:r>
         <w:t xml:space="preserve">4.2 </w:t>
@@ -5904,7 +5896,7 @@
       <w:r>
         <w:t xml:space="preserve"> DE CICLO DE VIDA</w:t>
       </w:r>
-      <w:bookmarkEnd w:id="17"/>
+      <w:bookmarkEnd w:id="16"/>
       <w:r>
         <w:t xml:space="preserve"> </w:t>
       </w:r>
@@ -6114,7 +6106,7 @@
       <w:pPr>
         <w:pStyle w:val="Ttulo2"/>
       </w:pPr>
-      <w:bookmarkStart w:id="18" w:name="_Toc194650249"/>
+      <w:bookmarkStart w:id="17" w:name="_Toc194650249"/>
       <w:r>
         <w:t>4.</w:t>
       </w:r>
@@ -6127,7 +6119,7 @@
       <w:r>
         <w:t>RECURSOS NECESSÁRIOS</w:t>
       </w:r>
-      <w:bookmarkEnd w:id="18"/>
+      <w:bookmarkEnd w:id="17"/>
     </w:p>
     <w:p>
       <w:r>
@@ -6589,7 +6581,7 @@
       <w:pPr>
         <w:pStyle w:val="Ttulo2"/>
       </w:pPr>
-      <w:bookmarkStart w:id="19" w:name="_Toc194650250"/>
+      <w:bookmarkStart w:id="18" w:name="_Toc194650250"/>
       <w:proofErr w:type="gramStart"/>
       <w:r>
         <w:t>4.</w:t>
@@ -6604,7 +6596,7 @@
       <w:r>
         <w:t xml:space="preserve"> DE DESEMPENHO</w:t>
       </w:r>
-      <w:bookmarkEnd w:id="19"/>
+      <w:bookmarkEnd w:id="18"/>
       <w:r>
         <w:t xml:space="preserve"> </w:t>
       </w:r>
@@ -6710,9 +6702,9 @@
       <w:pPr>
         <w:pStyle w:val="Ttulo1"/>
       </w:pPr>
-      <w:bookmarkStart w:id="20" w:name="_Toc192060090"/>
-      <w:bookmarkStart w:id="21" w:name="_Toc192060091"/>
-      <w:bookmarkStart w:id="22" w:name="_Toc194650251"/>
+      <w:bookmarkStart w:id="19" w:name="_Toc192060090"/>
+      <w:bookmarkStart w:id="20" w:name="_Toc192060091"/>
+      <w:bookmarkStart w:id="21" w:name="_Toc194650251"/>
       <w:proofErr w:type="gramStart"/>
       <w:r>
         <w:lastRenderedPageBreak/>
@@ -6731,49 +6723,49 @@
       <w:r>
         <w:t xml:space="preserve"> REQUISITOS</w:t>
       </w:r>
+      <w:bookmarkEnd w:id="19"/>
       <w:bookmarkEnd w:id="20"/>
       <w:bookmarkEnd w:id="21"/>
+    </w:p>
+    <w:p>
+      <w:r>
+        <w:t>Este capítulo apresenta os requisitos necessários para o desenvolvimento do sistema digital voltado para o incentivo, divulgação e facilitação da doação de leite materno aos bancos de leite humano. O sistema tem como objetivo conectar doadoras, profissionais de saúde e famílias beneficiadas, tornando o processo de doação mais acessível e eficiente.</w:t>
+      </w:r>
+    </w:p>
+    <w:p>
+      <w:r>
+        <w:t>A especificação dos requisitos é fundamental para garantir que o sistema atenda às necessidades dos usuários e cumpra seu propósito de forma eficaz. Para isso, serão definidos os requisitos funcionais e não funcionais, descrevendo as principais funcionalidades e restrições que devem ser consideradas durante o desenvolvimento do software.</w:t>
+      </w:r>
+    </w:p>
+    <w:p>
+      <w:r>
+        <w:t>Os requisitos foram levantados com base em pesquisas sobre a doação de leite materno, entrevistas com profissionais da área e a análise de sistemas similares existentes. A seguir, são detalhados os requisitos funcionais e não funcionais do sistema.</w:t>
+      </w:r>
+    </w:p>
+    <w:p/>
+    <w:p>
+      <w:pPr>
+        <w:pStyle w:val="Ttulo2"/>
+      </w:pPr>
+      <w:bookmarkStart w:id="22" w:name="_Toc192060093"/>
+      <w:bookmarkStart w:id="23" w:name="_Toc194650252"/>
+      <w:r>
+        <w:t>5.</w:t>
+      </w:r>
+      <w:r>
+        <w:t>1</w:t>
+      </w:r>
+      <w:r>
+        <w:t xml:space="preserve"> REQUISITOS</w:t>
+      </w:r>
       <w:bookmarkEnd w:id="22"/>
-    </w:p>
-    <w:p>
-      <w:r>
-        <w:t>Este capítulo apresenta os requisitos necessários para o desenvolvimento do sistema digital voltado para o incentivo, divulgação e facilitação da doação de leite materno aos bancos de leite humano. O sistema tem como objetivo conectar doadoras, profissionais de saúde e famílias beneficiadas, tornando o processo de doação mais acessível e eficiente.</w:t>
-      </w:r>
-    </w:p>
-    <w:p>
-      <w:r>
-        <w:t>A especificação dos requisitos é fundamental para garantir que o sistema atenda às necessidades dos usuários e cumpra seu propósito de forma eficaz. Para isso, serão definidos os requisitos funcionais e não funcionais, descrevendo as principais funcionalidades e restrições que devem ser consideradas durante o desenvolvimento do software.</w:t>
-      </w:r>
-    </w:p>
-    <w:p>
-      <w:r>
-        <w:t>Os requisitos foram levantados com base em pesquisas sobre a doação de leite materno, entrevistas com profissionais da área e a análise de sistemas similares existentes. A seguir, são detalhados os requisitos funcionais e não funcionais do sistema.</w:t>
-      </w:r>
-    </w:p>
-    <w:p/>
-    <w:p>
-      <w:pPr>
-        <w:pStyle w:val="Ttulo2"/>
-      </w:pPr>
-      <w:bookmarkStart w:id="23" w:name="_Toc192060093"/>
-      <w:bookmarkStart w:id="24" w:name="_Toc194650252"/>
-      <w:r>
-        <w:t>5.</w:t>
-      </w:r>
-      <w:r>
-        <w:t>1</w:t>
-      </w:r>
-      <w:r>
-        <w:t xml:space="preserve"> REQUISITOS</w:t>
+      <w:r>
+        <w:t xml:space="preserve"> DO SISTEMA</w:t>
+      </w:r>
+      <w:r>
+        <w:t xml:space="preserve"> DE SOFTWARE</w:t>
       </w:r>
       <w:bookmarkEnd w:id="23"/>
-      <w:r>
-        <w:t xml:space="preserve"> DO SISTEMA</w:t>
-      </w:r>
-      <w:r>
-        <w:t xml:space="preserve"> DE SOFTWARE</w:t>
-      </w:r>
-      <w:bookmarkEnd w:id="24"/>
     </w:p>
     <w:p>
       <w:pPr>
@@ -6781,8 +6773,8 @@
           <w:color w:val="FF0000"/>
         </w:rPr>
       </w:pPr>
-      <w:bookmarkStart w:id="25" w:name="_Toc192060094"/>
-      <w:bookmarkStart w:id="26" w:name="_Toc194650253"/>
+      <w:bookmarkStart w:id="24" w:name="_Toc192060094"/>
+      <w:bookmarkStart w:id="25" w:name="_Toc194650253"/>
       <w:r>
         <w:t>Os requisitos do sistema de software definem as funcionalidades e restrições necessárias para o desenvolvimento da aplicação. Eles garantem que o sistema atenda às necessidades dos usuários e cumpra seu propósito de facilitar a doação de leite materno</w:t>
       </w:r>
@@ -6857,43 +6849,28 @@
     <w:p>
       <w:pPr>
         <w:pStyle w:val="Ttulo3"/>
-        <w:rPr>
-          <w:b/>
-        </w:rPr>
-      </w:pPr>
-      <w:r>
-        <w:rPr>
-          <w:b/>
-        </w:rPr>
+      </w:pPr>
+      <w:r>
         <w:t>5.</w:t>
       </w:r>
       <w:r>
-        <w:rPr>
-          <w:b/>
-        </w:rPr>
         <w:t>1</w:t>
       </w:r>
       <w:r>
-        <w:rPr>
-          <w:b/>
-        </w:rPr>
         <w:t>.1 Requisitos F</w:t>
       </w:r>
       <w:r>
-        <w:rPr>
-          <w:b/>
-        </w:rPr>
         <w:t>uncionais</w:t>
       </w:r>
+      <w:bookmarkEnd w:id="24"/>
       <w:bookmarkEnd w:id="25"/>
-      <w:bookmarkEnd w:id="26"/>
     </w:p>
     <w:p>
       <w:pPr>
         <w:pStyle w:val="SemEspaamento"/>
         <w:spacing w:line="360" w:lineRule="auto"/>
       </w:pPr>
-      <w:bookmarkStart w:id="27" w:name="_Toc192060095"/>
+      <w:bookmarkStart w:id="26" w:name="_Toc192060095"/>
       <w:r>
         <w:t>Os requisitos funcionais descrevem as funcionalidades que o sistema deve oferecer para atender às necessidades dos usuários. Eles foram classificados de acordo com sua prioridade, podendo ser essenciais, importantes ou desejáveis.</w:t>
       </w:r>
@@ -7533,7 +7510,7 @@
       <w:pPr>
         <w:pStyle w:val="Ttulo3"/>
       </w:pPr>
-      <w:bookmarkStart w:id="28" w:name="_Toc194650254"/>
+      <w:bookmarkStart w:id="27" w:name="_Toc194650254"/>
       <w:r>
         <w:t>5.</w:t>
       </w:r>
@@ -7549,8 +7526,8 @@
       <w:r>
         <w:t>uncionais</w:t>
       </w:r>
+      <w:bookmarkEnd w:id="26"/>
       <w:bookmarkEnd w:id="27"/>
-      <w:bookmarkEnd w:id="28"/>
     </w:p>
     <w:p>
       <w:pPr>
@@ -7559,7 +7536,7 @@
           <w:lang w:val="en-US"/>
         </w:rPr>
       </w:pPr>
-      <w:bookmarkStart w:id="29" w:name="_Toc192060096"/>
+      <w:bookmarkStart w:id="28" w:name="_Toc192060096"/>
       <w:r>
         <w:t>Os requisitos não funcionais definem as propriedades e restrições do sistema, garantindo aspectos como desempenho, segurança e usabilidade. Esses requisitos são essenciais para a qualidade da aplicação e sua aceitação pelos usuários.</w:t>
       </w:r>
@@ -8231,12 +8208,12 @@
       <w:pPr>
         <w:pStyle w:val="Ttulo3"/>
       </w:pPr>
-      <w:bookmarkStart w:id="30" w:name="_Toc194650255"/>
+      <w:bookmarkStart w:id="29" w:name="_Toc194650255"/>
       <w:r>
         <w:lastRenderedPageBreak/>
         <w:t>5.1.3 Principais Regras de Negócio</w:t>
       </w:r>
-      <w:bookmarkEnd w:id="30"/>
+      <w:bookmarkEnd w:id="29"/>
     </w:p>
     <w:p>
       <w:r>
@@ -8370,7 +8347,7 @@
       <w:pPr>
         <w:pStyle w:val="Ttulo2"/>
       </w:pPr>
-      <w:bookmarkStart w:id="31" w:name="_Toc194650256"/>
+      <w:bookmarkStart w:id="30" w:name="_Toc194650256"/>
       <w:proofErr w:type="gramStart"/>
       <w:r>
         <w:lastRenderedPageBreak/>
@@ -8380,184 +8357,184 @@
       <w:r>
         <w:t xml:space="preserve"> DOS REQUISITOS</w:t>
       </w:r>
+      <w:bookmarkEnd w:id="30"/>
+    </w:p>
+    <w:p>
+      <w:pPr>
+        <w:pStyle w:val="Ttulo3"/>
+      </w:pPr>
+    </w:p>
+    <w:p>
+      <w:pPr>
+        <w:pStyle w:val="Ttulo3"/>
+      </w:pPr>
+      <w:bookmarkStart w:id="31" w:name="_Toc194650257"/>
+      <w:r>
+        <w:t xml:space="preserve">5.2.1 </w:t>
+      </w:r>
+      <w:r>
+        <w:t>Visão Funcional</w:t>
+      </w:r>
       <w:bookmarkEnd w:id="31"/>
     </w:p>
     <w:p>
+      <w:bookmarkStart w:id="32" w:name="_Toc192060098"/>
+      <w:bookmarkEnd w:id="28"/>
+      <w:r>
+        <w:t xml:space="preserve">A visão funcional do sistema é baseada no modelo de casos de uso, que descreve as interações entre os usuários e o sistema. Essa abordagem permite entender as funcionalidades que o sistema deve oferecer de forma clara e objetiva, representando os principais fluxos de eventos e as interações que ocorrem no processo de doação de leite materno. </w:t>
+      </w:r>
+    </w:p>
+    <w:p>
+      <w:pPr>
+        <w:rPr>
+          <w:color w:val="FF0000"/>
+        </w:rPr>
+      </w:pPr>
+      <w:r>
+        <w:t>O modelo de casos de uso consiste no diagrama de casos de uso, que ilustra as diferentes ações que os usuários podem realizar no sistema, e na descrição dos fluxos de eventos, que detalha os passos envolvidos em cada caso de uso.</w:t>
+      </w:r>
+      <w:r>
+        <w:t>.</w:t>
+      </w:r>
+      <w:r>
+        <w:t xml:space="preserve">. </w:t>
+      </w:r>
+      <w:r>
+        <w:t xml:space="preserve">Fonte: SOMMERVILLE, Ian. Engenharia de Software. 10. </w:t>
+      </w:r>
+      <w:proofErr w:type="gramStart"/>
+      <w:r>
+        <w:t>ed.</w:t>
+      </w:r>
+      <w:proofErr w:type="gramEnd"/>
+      <w:r>
+        <w:t xml:space="preserve"> São Paulo: Pearson </w:t>
+      </w:r>
+      <w:proofErr w:type="spellStart"/>
+      <w:r>
+        <w:t>Education</w:t>
+      </w:r>
+      <w:proofErr w:type="spellEnd"/>
+      <w:r>
+        <w:t>, 2019.</w:t>
+      </w:r>
+    </w:p>
+    <w:p>
+      <w:bookmarkStart w:id="33" w:name="_Toc192060097"/>
+      <w:r>
+        <w:t>O modelo de casos de uso é constituído pelo diagrama de casos de uso e pela descrição dos fluxos de eventos. O diagrama e descrição devem ser colocados no Apêndice C.</w:t>
+      </w:r>
+    </w:p>
+    <w:p>
       <w:pPr>
         <w:pStyle w:val="Ttulo3"/>
       </w:pPr>
-    </w:p>
+      <w:bookmarkStart w:id="34" w:name="_Toc194650258"/>
+      <w:bookmarkEnd w:id="33"/>
+      <w:r>
+        <w:t>/* Separar os atores “Receptora” e “Doadora”.</w:t>
+      </w:r>
+      <w:r>
+        <w:t xml:space="preserve"> Acentuar </w:t>
+      </w:r>
+      <w:proofErr w:type="gramStart"/>
+      <w:r>
+        <w:t>a palavra “Módulo”</w:t>
+      </w:r>
+      <w:proofErr w:type="gramEnd"/>
+      <w:r>
+        <w:t xml:space="preserve">.  Alterar “Acessar </w:t>
+      </w:r>
+      <w:proofErr w:type="spellStart"/>
+      <w:r>
+        <w:t>login</w:t>
+      </w:r>
+      <w:proofErr w:type="spellEnd"/>
+      <w:r>
+        <w:t>” para “Realizar autenticação”. Incluir “Registrar aceite para termos de uso”. Acessar FAQ e Ajuda precisa da interação com um ator. “Sistema” não é ator.  Revisar os casos de uso conforme as modificações dos requisitos funcionais */</w:t>
+      </w:r>
+      <w:bookmarkEnd w:id="34"/>
+    </w:p>
+    <w:p/>
     <w:p>
       <w:pPr>
         <w:pStyle w:val="Ttulo3"/>
       </w:pPr>
-      <w:bookmarkStart w:id="32" w:name="_Toc194650257"/>
-      <w:r>
-        <w:t xml:space="preserve">5.2.1 </w:t>
-      </w:r>
-      <w:r>
-        <w:t>Visão Funcional</w:t>
-      </w:r>
+      <w:bookmarkStart w:id="35" w:name="_Toc194650259"/>
+      <w:r>
+        <w:t>5.2.</w:t>
+      </w:r>
+      <w:r>
+        <w:t>2</w:t>
+      </w:r>
+      <w:r>
+        <w:t xml:space="preserve"> Modelo </w:t>
+      </w:r>
+      <w:r>
+        <w:t xml:space="preserve">Conceitual </w:t>
+      </w:r>
+      <w:r>
+        <w:t>dos Dados</w:t>
+      </w:r>
+      <w:bookmarkEnd w:id="35"/>
+    </w:p>
+    <w:p>
+      <w:bookmarkStart w:id="36" w:name="_Toc192060100"/>
+      <w:bookmarkStart w:id="37" w:name="_Toc192060099"/>
       <w:bookmarkEnd w:id="32"/>
-    </w:p>
-    <w:p>
-      <w:bookmarkStart w:id="33" w:name="_Toc192060098"/>
-      <w:bookmarkEnd w:id="29"/>
-      <w:r>
-        <w:t xml:space="preserve">A visão funcional do sistema é baseada no modelo de casos de uso, que descreve as interações entre os usuários e o sistema. Essa abordagem permite entender as funcionalidades que o sistema deve oferecer de forma clara e objetiva, representando os principais fluxos de eventos e as interações que ocorrem no processo de doação de leite materno. </w:t>
-      </w:r>
-    </w:p>
-    <w:p>
-      <w:pPr>
-        <w:rPr>
-          <w:color w:val="FF0000"/>
-        </w:rPr>
-      </w:pPr>
-      <w:r>
-        <w:t>O modelo de casos de uso consiste no diagrama de casos de uso, que ilustra as diferentes ações que os usuários podem realizar no sistema, e na descrição dos fluxos de eventos, que detalha os passos envolvidos em cada caso de uso.</w:t>
+      <w:r>
+        <w:t xml:space="preserve"> </w:t>
+      </w:r>
+      <w:r>
+        <w:t xml:space="preserve">Esta seção descreve o modelo de dados de um sistema com alto nível de abstração no qual as relações são construídas através da associação de um ou mais atributos das entidades. </w:t>
+      </w:r>
+      <w:r>
+        <w:t>Trata-se do Modelo</w:t>
+      </w:r>
+      <w:r>
+        <w:t xml:space="preserve"> </w:t>
+      </w:r>
+      <w:r>
+        <w:t xml:space="preserve">Conceitual </w:t>
+      </w:r>
+      <w:r>
+        <w:t>representado</w:t>
+      </w:r>
+      <w:r>
+        <w:t xml:space="preserve"> por meio do </w:t>
+      </w:r>
+      <w:r>
+        <w:t>Diagrama de</w:t>
+      </w:r>
+      <w:r>
+        <w:t xml:space="preserve"> </w:t>
+      </w:r>
+      <w:r>
+        <w:t xml:space="preserve">Entidade-Relacionamento ou </w:t>
+      </w:r>
+      <w:r>
+        <w:t xml:space="preserve">do </w:t>
+      </w:r>
+      <w:r>
+        <w:t>Diagrama de Classes de Negócio.</w:t>
+      </w:r>
+      <w:r>
+        <w:t xml:space="preserve"> O diagrama deve ser colocado no Apêndice D</w:t>
       </w:r>
       <w:r>
         <w:t>.</w:t>
       </w:r>
-      <w:r>
-        <w:t xml:space="preserve">. </w:t>
-      </w:r>
-      <w:r>
-        <w:t xml:space="preserve">Fonte: SOMMERVILLE, Ian. Engenharia de Software. 10. </w:t>
-      </w:r>
-      <w:proofErr w:type="gramStart"/>
-      <w:r>
-        <w:t>ed.</w:t>
-      </w:r>
-      <w:proofErr w:type="gramEnd"/>
-      <w:r>
-        <w:t xml:space="preserve"> São Paulo: Pearson </w:t>
-      </w:r>
-      <w:proofErr w:type="spellStart"/>
-      <w:r>
-        <w:t>Education</w:t>
-      </w:r>
-      <w:proofErr w:type="spellEnd"/>
-      <w:r>
-        <w:t>, 2019.</w:t>
-      </w:r>
-    </w:p>
-    <w:p>
-      <w:bookmarkStart w:id="34" w:name="_Toc192060097"/>
-      <w:r>
-        <w:t>O modelo de casos de uso é constituído pelo diagrama de casos de uso e pela descrição dos fluxos de eventos. O diagrama e descrição devem ser colocados no Apêndice C.</w:t>
-      </w:r>
-    </w:p>
+      <w:bookmarkEnd w:id="36"/>
+    </w:p>
+    <w:p/>
+    <w:p/>
     <w:p>
       <w:pPr>
         <w:pStyle w:val="Ttulo3"/>
       </w:pPr>
-      <w:bookmarkStart w:id="35" w:name="_Toc194650258"/>
-      <w:bookmarkEnd w:id="34"/>
-      <w:r>
-        <w:t>/* Separar os atores “Receptora” e “Doadora”.</w:t>
-      </w:r>
-      <w:r>
-        <w:t xml:space="preserve"> Acentuar </w:t>
-      </w:r>
-      <w:proofErr w:type="gramStart"/>
-      <w:r>
-        <w:t>a palavra “Módulo”</w:t>
-      </w:r>
-      <w:proofErr w:type="gramEnd"/>
-      <w:r>
-        <w:t xml:space="preserve">.  Alterar “Acessar </w:t>
-      </w:r>
-      <w:proofErr w:type="spellStart"/>
-      <w:r>
-        <w:t>login</w:t>
-      </w:r>
-      <w:proofErr w:type="spellEnd"/>
-      <w:r>
-        <w:t>” para “Realizar autenticação”. Incluir “Registrar aceite para termos de uso”. Acessar FAQ e Ajuda precisa da interação com um ator. “Sistema” não é ator.  Revisar os casos de uso conforme as modificações dos requisitos funcionais */</w:t>
-      </w:r>
-      <w:bookmarkEnd w:id="35"/>
-    </w:p>
-    <w:p/>
-    <w:p>
-      <w:pPr>
-        <w:pStyle w:val="Ttulo3"/>
-      </w:pPr>
-      <w:bookmarkStart w:id="36" w:name="_Toc194650259"/>
-      <w:r>
-        <w:t>5.2.</w:t>
-      </w:r>
-      <w:r>
-        <w:t>2</w:t>
-      </w:r>
-      <w:r>
-        <w:t xml:space="preserve"> Modelo </w:t>
-      </w:r>
-      <w:r>
-        <w:t xml:space="preserve">Conceitual </w:t>
-      </w:r>
-      <w:r>
-        <w:t>dos Dados</w:t>
-      </w:r>
-      <w:bookmarkEnd w:id="36"/>
-    </w:p>
-    <w:p>
-      <w:bookmarkStart w:id="37" w:name="_Toc192060100"/>
-      <w:bookmarkStart w:id="38" w:name="_Toc192060099"/>
-      <w:bookmarkEnd w:id="33"/>
-      <w:r>
-        <w:t xml:space="preserve"> </w:t>
-      </w:r>
-      <w:r>
-        <w:t xml:space="preserve">Esta seção descreve o modelo de dados de um sistema com alto nível de abstração no qual as relações são construídas através da associação de um ou mais atributos das entidades. </w:t>
-      </w:r>
-      <w:r>
-        <w:t>Trata-se do Modelo</w:t>
-      </w:r>
-      <w:r>
-        <w:t xml:space="preserve"> </w:t>
-      </w:r>
-      <w:r>
-        <w:t xml:space="preserve">Conceitual </w:t>
-      </w:r>
-      <w:r>
-        <w:t>representado</w:t>
-      </w:r>
-      <w:r>
-        <w:t xml:space="preserve"> por meio do </w:t>
-      </w:r>
-      <w:r>
-        <w:t>Diagrama de</w:t>
-      </w:r>
-      <w:r>
-        <w:t xml:space="preserve"> </w:t>
-      </w:r>
-      <w:r>
-        <w:t xml:space="preserve">Entidade-Relacionamento ou </w:t>
-      </w:r>
-      <w:r>
-        <w:t xml:space="preserve">do </w:t>
-      </w:r>
-      <w:r>
-        <w:t>Diagrama de Classes de Negócio.</w:t>
-      </w:r>
-      <w:r>
-        <w:t xml:space="preserve"> O diagrama deve ser colocado no Apêndice D</w:t>
-      </w:r>
-      <w:r>
-        <w:t>.</w:t>
-      </w:r>
+      <w:bookmarkStart w:id="38" w:name="_Toc194650260"/>
+      <w:bookmarkStart w:id="39" w:name="_Toc192060101"/>
       <w:bookmarkEnd w:id="37"/>
-    </w:p>
-    <w:p/>
-    <w:p/>
-    <w:p>
-      <w:pPr>
-        <w:pStyle w:val="Ttulo3"/>
-      </w:pPr>
-      <w:bookmarkStart w:id="39" w:name="_Toc194650260"/>
-      <w:bookmarkStart w:id="40" w:name="_Toc192060101"/>
-      <w:bookmarkEnd w:id="38"/>
       <w:r>
         <w:lastRenderedPageBreak/>
         <w:t xml:space="preserve">5.2.3 </w:t>
@@ -8577,10 +8554,10 @@
       <w:r>
         <w:t xml:space="preserve"> Usuário</w:t>
       </w:r>
-      <w:bookmarkEnd w:id="39"/>
-    </w:p>
-    <w:p>
-      <w:bookmarkStart w:id="41" w:name="_Toc2324123"/>
+      <w:bookmarkEnd w:id="38"/>
+    </w:p>
+    <w:p>
+      <w:bookmarkStart w:id="40" w:name="_Toc2324123"/>
       <w:r>
         <w:t xml:space="preserve">Colocar os </w:t>
       </w:r>
@@ -8617,7 +8594,7 @@
       <w:r>
         <w:t>.</w:t>
       </w:r>
-      <w:bookmarkEnd w:id="41"/>
+      <w:bookmarkEnd w:id="40"/>
     </w:p>
     <w:p>
       <w:pPr>
@@ -8637,7 +8614,7 @@
       <w:pPr>
         <w:pStyle w:val="Ttulo1"/>
       </w:pPr>
-      <w:bookmarkStart w:id="42" w:name="_Toc194650261"/>
+      <w:bookmarkStart w:id="41" w:name="_Toc194650261"/>
       <w:proofErr w:type="gramStart"/>
       <w:r>
         <w:lastRenderedPageBreak/>
@@ -8647,147 +8624,147 @@
       <w:r>
         <w:t xml:space="preserve"> ARQUITETURA E PROJETO</w:t>
       </w:r>
-      <w:bookmarkEnd w:id="40"/>
+      <w:bookmarkEnd w:id="39"/>
       <w:r>
         <w:t xml:space="preserve"> DO SISTEMA</w:t>
       </w:r>
       <w:r>
         <w:t xml:space="preserve"> DE SOFTWARE</w:t>
       </w:r>
+      <w:bookmarkEnd w:id="41"/>
+    </w:p>
+    <w:p>
+      <w:bookmarkStart w:id="42" w:name="_Toc192060103"/>
+      <w:r>
+        <w:t xml:space="preserve">Este capítulo aborda a arquitetura e o projeto do sistema de software desenvolvido com o propósito de facilitar, incentivar e ampliar a doação de leite materno, promovendo a conexão entre doadoras, profissionais de saúde e famílias beneficiadas. A etapa de projeto compreende a definição da estrutura técnica do sistema, envolvendo a seleção das tecnologias utilizadas, a modelagem da aplicação, a organização dos módulos e componentes, bem como a descrição das principais funcionalidades </w:t>
+      </w:r>
+      <w:proofErr w:type="gramStart"/>
+      <w:r>
+        <w:t>implementadas</w:t>
+      </w:r>
+      <w:proofErr w:type="gramEnd"/>
+      <w:r>
+        <w:t>.</w:t>
+      </w:r>
+    </w:p>
+    <w:p>
+      <w:r>
+        <w:t xml:space="preserve">A arquitetura de software representa um dos elementos fundamentais para assegurar a qualidade, escalabilidade, segurança e </w:t>
+      </w:r>
+      <w:proofErr w:type="spellStart"/>
+      <w:r>
+        <w:t>manutenibilidade</w:t>
+      </w:r>
+      <w:proofErr w:type="spellEnd"/>
+      <w:r>
+        <w:t xml:space="preserve"> de um sistema. Assim, foram adotadas boas práticas de engenharia de software, aliadas a tecnologias modernas e adequadas aos objetivos do projeto, garantindo uma base sólida para o desenvolvimento e evolução da aplicação.</w:t>
+      </w:r>
+    </w:p>
+    <w:p>
+      <w:r>
+        <w:t xml:space="preserve">Neste capítulo, </w:t>
+      </w:r>
+      <w:proofErr w:type="gramStart"/>
+      <w:r>
+        <w:t>serão</w:t>
+      </w:r>
+      <w:proofErr w:type="gramEnd"/>
+      <w:r>
+        <w:t xml:space="preserve"> apresentados o modelo arquitetural adotado, os diagramas que ilustram a estrutura e o funcionamento do sistema, os principais módulos desenvolvidos, além das decisões técnicas tomadas ao longo do processo de construção. O objetivo é evidenciar como essas definições contribuíram diretamente para o cumprimento dos requisitos funcionais e não funcionais previamente estabelecidos.</w:t>
+      </w:r>
+    </w:p>
+    <w:p>
+      <w:pPr>
+        <w:pStyle w:val="Ttulo2"/>
+      </w:pPr>
+      <w:bookmarkStart w:id="43" w:name="_Toc194650262"/>
+      <w:proofErr w:type="gramStart"/>
+      <w:r>
+        <w:t>6.1 V</w:t>
+      </w:r>
       <w:bookmarkEnd w:id="42"/>
-    </w:p>
-    <w:p>
-      <w:bookmarkStart w:id="43" w:name="_Toc192060103"/>
-      <w:r>
-        <w:t xml:space="preserve">Este capítulo aborda a arquitetura e o projeto do sistema de software desenvolvido com o propósito de facilitar, incentivar e ampliar a doação de leite materno, promovendo a conexão entre doadoras, profissionais de saúde e famílias beneficiadas. A etapa de projeto compreende a definição da estrutura técnica do sistema, envolvendo a seleção das tecnologias utilizadas, a modelagem da aplicação, a organização dos módulos e componentes, bem como a descrição das principais funcionalidades </w:t>
-      </w:r>
-      <w:proofErr w:type="gramStart"/>
-      <w:r>
-        <w:t>implementadas</w:t>
-      </w:r>
-      <w:proofErr w:type="gramEnd"/>
-      <w:r>
-        <w:t>.</w:t>
-      </w:r>
-    </w:p>
-    <w:p>
-      <w:r>
-        <w:t xml:space="preserve">A arquitetura de software representa um dos elementos fundamentais para assegurar a qualidade, escalabilidade, segurança e </w:t>
+      <w:r>
+        <w:t>ISÃO</w:t>
+      </w:r>
+      <w:proofErr w:type="gramEnd"/>
+      <w:r>
+        <w:t xml:space="preserve"> ESTRUTURAL</w:t>
+      </w:r>
+      <w:bookmarkStart w:id="44" w:name="_Toc192060104"/>
+      <w:bookmarkEnd w:id="43"/>
+    </w:p>
+    <w:p>
+      <w:r>
+        <w:t>Esta seção apresenta o Diagrama de Pacotes do sistema, representando a organização lógica dos componentes tanto do front-</w:t>
       </w:r>
       <w:proofErr w:type="spellStart"/>
       <w:r>
-        <w:t>manutenibilidade</w:t>
+        <w:t>end</w:t>
       </w:r>
       <w:proofErr w:type="spellEnd"/>
       <w:r>
-        <w:t xml:space="preserve"> de um sistema. Assim, foram adotadas boas práticas de engenharia de software, aliadas a tecnologias modernas e adequadas aos objetivos do projeto, garantindo uma base sólida para o desenvolvimento e evolução da aplicação.</w:t>
-      </w:r>
-    </w:p>
-    <w:p>
-      <w:r>
-        <w:t xml:space="preserve">Neste capítulo, </w:t>
-      </w:r>
-      <w:proofErr w:type="gramStart"/>
-      <w:r>
-        <w:t>serão</w:t>
-      </w:r>
-      <w:proofErr w:type="gramEnd"/>
-      <w:r>
-        <w:t xml:space="preserve"> apresentados o modelo arquitetural adotado, os diagramas que ilustram a estrutura e o funcionamento do sistema, os principais módulos desenvolvidos, além das decisões técnicas tomadas ao longo do processo de construção. O objetivo é evidenciar como essas definições contribuíram diretamente para o cumprimento dos requisitos funcionais e não funcionais previamente estabelecidos.</w:t>
-      </w:r>
-    </w:p>
-    <w:p>
-      <w:pPr>
-        <w:pStyle w:val="Ttulo2"/>
-      </w:pPr>
-      <w:bookmarkStart w:id="44" w:name="_Toc194650262"/>
-      <w:proofErr w:type="gramStart"/>
-      <w:r>
-        <w:t>6.1 V</w:t>
-      </w:r>
-      <w:bookmarkEnd w:id="43"/>
-      <w:r>
-        <w:t>ISÃO</w:t>
-      </w:r>
-      <w:proofErr w:type="gramEnd"/>
-      <w:r>
-        <w:t xml:space="preserve"> ESTRUTURAL</w:t>
-      </w:r>
-      <w:bookmarkStart w:id="45" w:name="_Toc192060104"/>
+        <w:t xml:space="preserve"> quanto do </w:t>
+      </w:r>
+      <w:proofErr w:type="spellStart"/>
+      <w:r>
+        <w:t>back</w:t>
+      </w:r>
+      <w:proofErr w:type="spellEnd"/>
+      <w:r>
+        <w:t>-end. O objetivo do diagrama é ilustrar como o sistema foi modularizado em pacotes, evidenciando a estrutura de alto nível e os relacionamentos entre os agrupamentos de funcionalidades.</w:t>
+      </w:r>
+    </w:p>
+    <w:p>
+      <w:r>
+        <w:t>No front-</w:t>
+      </w:r>
+      <w:proofErr w:type="spellStart"/>
+      <w:r>
+        <w:t>end</w:t>
+      </w:r>
+      <w:proofErr w:type="spellEnd"/>
+      <w:r>
+        <w:t xml:space="preserve">, os pacotes foram organizados segundo as responsabilidades da aplicação cliente: segurança, interface de usuário e comunicação com o </w:t>
+      </w:r>
+      <w:proofErr w:type="spellStart"/>
+      <w:r>
+        <w:t>back</w:t>
+      </w:r>
+      <w:proofErr w:type="spellEnd"/>
+      <w:r>
+        <w:t xml:space="preserve">-end. Já no </w:t>
+      </w:r>
+      <w:proofErr w:type="spellStart"/>
+      <w:r>
+        <w:t>back-end</w:t>
+      </w:r>
+      <w:proofErr w:type="spellEnd"/>
+      <w:r>
+        <w:t>, os pacotes seguem uma separação por responsabilidades de controle, roteamento, lógica de negócio e persistência de dados.</w:t>
+      </w:r>
+    </w:p>
+    <w:p>
+      <w:r>
+        <w:t>A definição dos pacotes segue boas práticas de arquitetura de software, visando modularidade, reutilização de código e facilidade de manutenção. Os diagramas completos e detalhados desta seção estão disponíveis na pasta do Apêndice F, conforme solicitado pela estrutura do projeto.</w:t>
+      </w:r>
+    </w:p>
+    <w:p/>
+    <w:p>
+      <w:pPr>
+        <w:pStyle w:val="Ttulo3"/>
+      </w:pPr>
+      <w:bookmarkStart w:id="45" w:name="_Toc194650263"/>
+      <w:r>
+        <w:t xml:space="preserve">6.1.1 Diagrama de </w:t>
+      </w:r>
+      <w:r>
+        <w:t>P</w:t>
+      </w:r>
+      <w:r>
+        <w:t>acotes</w:t>
+      </w:r>
       <w:bookmarkEnd w:id="44"/>
-    </w:p>
-    <w:p>
-      <w:r>
-        <w:t>Esta seção apresenta o Diagrama de Pacotes do sistema, representando a organização lógica dos componentes tanto do front-</w:t>
-      </w:r>
-      <w:proofErr w:type="spellStart"/>
-      <w:r>
-        <w:t>end</w:t>
-      </w:r>
-      <w:proofErr w:type="spellEnd"/>
-      <w:r>
-        <w:t xml:space="preserve"> quanto do </w:t>
-      </w:r>
-      <w:proofErr w:type="spellStart"/>
-      <w:r>
-        <w:t>back</w:t>
-      </w:r>
-      <w:proofErr w:type="spellEnd"/>
-      <w:r>
-        <w:t>-end. O objetivo do diagrama é ilustrar como o sistema foi modularizado em pacotes, evidenciando a estrutura de alto nível e os relacionamentos entre os agrupamentos de funcionalidades.</w:t>
-      </w:r>
-    </w:p>
-    <w:p>
-      <w:r>
-        <w:t>No front-</w:t>
-      </w:r>
-      <w:proofErr w:type="spellStart"/>
-      <w:r>
-        <w:t>end</w:t>
-      </w:r>
-      <w:proofErr w:type="spellEnd"/>
-      <w:r>
-        <w:t xml:space="preserve">, os pacotes foram organizados segundo as responsabilidades da aplicação cliente: segurança, interface de usuário e comunicação com o </w:t>
-      </w:r>
-      <w:proofErr w:type="spellStart"/>
-      <w:r>
-        <w:t>back</w:t>
-      </w:r>
-      <w:proofErr w:type="spellEnd"/>
-      <w:r>
-        <w:t xml:space="preserve">-end. Já no </w:t>
-      </w:r>
-      <w:proofErr w:type="spellStart"/>
-      <w:r>
-        <w:t>back-end</w:t>
-      </w:r>
-      <w:proofErr w:type="spellEnd"/>
-      <w:r>
-        <w:t>, os pacotes seguem uma separação por responsabilidades de controle, roteamento, lógica de negócio e persistência de dados.</w:t>
-      </w:r>
-    </w:p>
-    <w:p>
-      <w:r>
-        <w:t>A definição dos pacotes segue boas práticas de arquitetura de software, visando modularidade, reutilização de código e facilidade de manutenção. Os diagramas completos e detalhados desta seção estão disponíveis na pasta do Apêndice F, conforme solicitado pela estrutura do projeto.</w:t>
-      </w:r>
-    </w:p>
-    <w:p/>
-    <w:p>
-      <w:pPr>
-        <w:pStyle w:val="Ttulo3"/>
-      </w:pPr>
-      <w:bookmarkStart w:id="46" w:name="_Toc194650263"/>
-      <w:r>
-        <w:t xml:space="preserve">6.1.1 Diagrama de </w:t>
-      </w:r>
-      <w:r>
-        <w:t>P</w:t>
-      </w:r>
-      <w:r>
-        <w:t>acotes</w:t>
-      </w:r>
       <w:bookmarkEnd w:id="45"/>
-      <w:bookmarkEnd w:id="46"/>
     </w:p>
     <w:p>
       <w:r>
@@ -9140,8 +9117,8 @@
       <w:pPr>
         <w:pStyle w:val="Ttulo3"/>
       </w:pPr>
-      <w:bookmarkStart w:id="47" w:name="_Toc192060105"/>
-      <w:bookmarkStart w:id="48" w:name="_Toc194650264"/>
+      <w:bookmarkStart w:id="46" w:name="_Toc192060105"/>
+      <w:bookmarkStart w:id="47" w:name="_Toc194650264"/>
       <w:r>
         <w:t xml:space="preserve">6.1.2 Diagramas de </w:t>
       </w:r>
@@ -9151,152 +9128,152 @@
       <w:r>
         <w:t>lasses</w:t>
       </w:r>
+      <w:bookmarkEnd w:id="46"/>
       <w:bookmarkEnd w:id="47"/>
+    </w:p>
+    <w:p>
+      <w:r>
+        <w:t xml:space="preserve">A classe Usuário é central no sistema. Ela contém atributos como nome, e-mail, telefone, CPF, senha, e localização (latitude e longitude). Além disso, possui marcadores booleanos para identificar se o usuário é doador, receptor ou profissional da saúde, além de armazenar a quantidade de leite disponível. Cada usuário está ligado a uma cidade por meio do campo </w:t>
+      </w:r>
+      <w:proofErr w:type="spellStart"/>
+      <w:r>
+        <w:t>id_cidade</w:t>
+      </w:r>
+      <w:proofErr w:type="spellEnd"/>
+      <w:r>
+        <w:t xml:space="preserve">, representando a localização do mesmo. As funções da classe permitem criar, atualizar, consultar usuários, validar </w:t>
+      </w:r>
+      <w:proofErr w:type="spellStart"/>
+      <w:r>
+        <w:t>login</w:t>
+      </w:r>
+      <w:proofErr w:type="spellEnd"/>
+      <w:r>
+        <w:t xml:space="preserve"> e listar todos os usuários cadastrados.</w:t>
+      </w:r>
+    </w:p>
+    <w:p>
+      <w:r>
+        <w:t xml:space="preserve">A classe Cidade possui os atributos de identificação, nome e estado. Está associada a múltiplos usuários (relação </w:t>
+      </w:r>
+      <w:proofErr w:type="gramStart"/>
+      <w:r>
+        <w:t>1</w:t>
+      </w:r>
+      <w:proofErr w:type="gramEnd"/>
+      <w:r>
+        <w:t>:N), o que representa que uma cidade pode conter vários usuários.</w:t>
+      </w:r>
+    </w:p>
+    <w:p>
+      <w:r>
+        <w:t xml:space="preserve">A classe </w:t>
+      </w:r>
+      <w:proofErr w:type="spellStart"/>
+      <w:proofErr w:type="gramStart"/>
+      <w:r>
+        <w:t>BancoLeite</w:t>
+      </w:r>
+      <w:proofErr w:type="spellEnd"/>
+      <w:proofErr w:type="gramEnd"/>
+      <w:r>
+        <w:t xml:space="preserve"> representa os bancos de leite cadastrados no sistema. Seus atributos incluem nome, descrição, telefone, e-mail, endereço e localização geográfica. Está associada a um usuário (relação </w:t>
+      </w:r>
+      <w:proofErr w:type="gramStart"/>
+      <w:r>
+        <w:t>1</w:t>
+      </w:r>
+      <w:proofErr w:type="gramEnd"/>
+      <w:r>
+        <w:t>:N), indicando que um usuário (geralmente administrador ou profissional) pode ser responsável pelo cadastro de vários bancos de leite. As operações desta classe permitem criar, atualizar, consultar e listar bancos de leite.</w:t>
+      </w:r>
+    </w:p>
+    <w:p/>
+    <w:p>
+      <w:r>
+        <w:t xml:space="preserve">A classe Notificação é responsável por armazenar mensagens enviadas no sistema. Cada notificação está ligada a um banco de leite (relação </w:t>
+      </w:r>
+      <w:proofErr w:type="gramStart"/>
+      <w:r>
+        <w:t>1</w:t>
+      </w:r>
+      <w:proofErr w:type="gramEnd"/>
+      <w:r>
+        <w:t>:N) e possui atributos como código, data de envio e mensagem. Ela permite criar, consultar e listar notificações.</w:t>
+      </w:r>
+    </w:p>
+    <w:p>
+      <w:r>
+        <w:t xml:space="preserve">Esse diagrama de classes organiza as responsabilidades de cada parte do sistema de forma clara, facilitando a manutenção e a </w:t>
+      </w:r>
+      <w:proofErr w:type="gramStart"/>
+      <w:r>
+        <w:t>implementação</w:t>
+      </w:r>
+      <w:proofErr w:type="gramEnd"/>
+      <w:r>
+        <w:t xml:space="preserve"> das funcionalidades propostas.</w:t>
+      </w:r>
+    </w:p>
+    <w:p>
+      <w:pPr>
+        <w:pStyle w:val="Ttulo2"/>
+      </w:pPr>
+      <w:bookmarkStart w:id="48" w:name="_Toc192060106"/>
+      <w:bookmarkStart w:id="49" w:name="_Toc194650265"/>
+      <w:proofErr w:type="gramStart"/>
+      <w:r>
+        <w:t>6.2 VISÃO</w:t>
+      </w:r>
+      <w:proofErr w:type="gramEnd"/>
+      <w:r>
+        <w:t xml:space="preserve"> COMPORTAMENTAL</w:t>
+      </w:r>
       <w:bookmarkEnd w:id="48"/>
-    </w:p>
-    <w:p>
-      <w:r>
-        <w:t xml:space="preserve">A classe Usuário é central no sistema. Ela contém atributos como nome, e-mail, telefone, CPF, senha, e localização (latitude e longitude). Além disso, possui marcadores booleanos para identificar se o usuário é doador, receptor ou profissional da saúde, além de armazenar a quantidade de leite disponível. Cada usuário está ligado a uma cidade por meio do campo </w:t>
+      <w:bookmarkEnd w:id="49"/>
+    </w:p>
+    <w:p>
+      <w:r>
+        <w:t>Esta seção apresenta a visão comportamental do sistema, que descreve como os diferentes componentes interagem entre si ao longo do tempo para atender aos requisitos funcionais propostos. A visão comportamental é essencial para compreender o fluxo de execução das funcionalidades, destacando os eventos, ações e respostas do sistema diante de interações iniciadas por usuários ou sistemas externos.</w:t>
+      </w:r>
+    </w:p>
+    <w:p>
+      <w:r>
+        <w:t xml:space="preserve">Para isso, são utilizados diagramas de sequência, que ilustram a comunicação entre os objetos e os módulos do sistema em momentos específicos, como </w:t>
       </w:r>
       <w:proofErr w:type="spellStart"/>
       <w:r>
-        <w:t>id_cidade</w:t>
+        <w:t>login</w:t>
       </w:r>
       <w:proofErr w:type="spellEnd"/>
       <w:r>
-        <w:t xml:space="preserve">, representando a localização do mesmo. As funções da classe permitem criar, atualizar, consultar usuários, validar </w:t>
-      </w:r>
-      <w:proofErr w:type="spellStart"/>
-      <w:r>
-        <w:t>login</w:t>
-      </w:r>
-      <w:proofErr w:type="spellEnd"/>
-      <w:r>
-        <w:t xml:space="preserve"> e listar todos os usuários cadastrados.</w:t>
-      </w:r>
-    </w:p>
-    <w:p>
-      <w:r>
-        <w:t xml:space="preserve">A classe Cidade possui os atributos de identificação, nome e estado. Está associada a múltiplos usuários (relação </w:t>
-      </w:r>
-      <w:proofErr w:type="gramStart"/>
-      <w:r>
-        <w:t>1</w:t>
-      </w:r>
-      <w:proofErr w:type="gramEnd"/>
-      <w:r>
-        <w:t>:N), o que representa que uma cidade pode conter vários usuários.</w:t>
-      </w:r>
-    </w:p>
-    <w:p>
-      <w:r>
-        <w:t xml:space="preserve">A classe </w:t>
-      </w:r>
-      <w:proofErr w:type="spellStart"/>
-      <w:proofErr w:type="gramStart"/>
-      <w:r>
-        <w:t>BancoLeite</w:t>
-      </w:r>
-      <w:proofErr w:type="spellEnd"/>
-      <w:proofErr w:type="gramEnd"/>
-      <w:r>
-        <w:t xml:space="preserve"> representa os bancos de leite cadastrados no sistema. Seus atributos incluem nome, descrição, telefone, e-mail, endereço e localização geográfica. Está associada a um usuário (relação </w:t>
-      </w:r>
-      <w:proofErr w:type="gramStart"/>
-      <w:r>
-        <w:t>1</w:t>
-      </w:r>
-      <w:proofErr w:type="gramEnd"/>
-      <w:r>
-        <w:t>:N), indicando que um usuário (geralmente administrador ou profissional) pode ser responsável pelo cadastro de vários bancos de leite. As operações desta classe permitem criar, atualizar, consultar e listar bancos de leite.</w:t>
-      </w:r>
-    </w:p>
-    <w:p/>
-    <w:p>
-      <w:r>
-        <w:t xml:space="preserve">A classe Notificação é responsável por armazenar mensagens enviadas no sistema. Cada notificação está ligada a um banco de leite (relação </w:t>
-      </w:r>
-      <w:proofErr w:type="gramStart"/>
-      <w:r>
-        <w:t>1</w:t>
-      </w:r>
-      <w:proofErr w:type="gramEnd"/>
-      <w:r>
-        <w:t>:N) e possui atributos como código, data de envio e mensagem. Ela permite criar, consultar e listar notificações.</w:t>
-      </w:r>
-    </w:p>
-    <w:p>
-      <w:r>
-        <w:t xml:space="preserve">Esse diagrama de classes organiza as responsabilidades de cada parte do sistema de forma clara, facilitando a manutenção e a </w:t>
-      </w:r>
-      <w:proofErr w:type="gramStart"/>
-      <w:r>
-        <w:t>implementação</w:t>
-      </w:r>
-      <w:proofErr w:type="gramEnd"/>
-      <w:r>
-        <w:t xml:space="preserve"> das funcionalidades propostas.</w:t>
-      </w:r>
-    </w:p>
-    <w:p>
-      <w:pPr>
-        <w:pStyle w:val="Ttulo2"/>
-      </w:pPr>
-      <w:bookmarkStart w:id="49" w:name="_Toc192060106"/>
-      <w:bookmarkStart w:id="50" w:name="_Toc194650265"/>
-      <w:proofErr w:type="gramStart"/>
-      <w:r>
-        <w:t>6.2 VISÃO</w:t>
-      </w:r>
-      <w:proofErr w:type="gramEnd"/>
-      <w:r>
-        <w:t xml:space="preserve"> COMPORTAMENTAL</w:t>
-      </w:r>
-      <w:bookmarkEnd w:id="49"/>
+        <w:t>, cadastro, agendamento de coleta e busca por bancos de leite. Esses diagramas revelam o comportamento dinâmico do sistema, tornando visíveis as dependências e responsabilidades de cada elemento envolvido.</w:t>
+      </w:r>
+    </w:p>
+    <w:p>
+      <w:r>
+        <w:t>Todos os diagramas apresentados nesta seção foram organizados e inseridos na pasta do Apêndice F, conforme exigido pela estrutura do trabalho. Esses diagramas complementam a visão arquitetural estática já apresentada e oferecem uma perspectiva completa do funcionamento interno do sistema.</w:t>
+      </w:r>
+    </w:p>
+    <w:p/>
+    <w:p>
+      <w:pPr>
+        <w:pStyle w:val="Ttulo3"/>
+      </w:pPr>
+      <w:bookmarkStart w:id="50" w:name="_Toc194650266"/>
+      <w:r>
+        <w:t xml:space="preserve">6.2.1 Projeto das </w:t>
+      </w:r>
+      <w:r>
+        <w:t>I</w:t>
+      </w:r>
+      <w:r>
+        <w:t>nterações</w:t>
+      </w:r>
+      <w:r>
+        <w:t xml:space="preserve"> entre Objetos</w:t>
+      </w:r>
       <w:bookmarkEnd w:id="50"/>
-    </w:p>
-    <w:p>
-      <w:r>
-        <w:t>Esta seção apresenta a visão comportamental do sistema, que descreve como os diferentes componentes interagem entre si ao longo do tempo para atender aos requisitos funcionais propostos. A visão comportamental é essencial para compreender o fluxo de execução das funcionalidades, destacando os eventos, ações e respostas do sistema diante de interações iniciadas por usuários ou sistemas externos.</w:t>
-      </w:r>
-    </w:p>
-    <w:p>
-      <w:r>
-        <w:t xml:space="preserve">Para isso, são utilizados diagramas de sequência, que ilustram a comunicação entre os objetos e os módulos do sistema em momentos específicos, como </w:t>
-      </w:r>
-      <w:proofErr w:type="spellStart"/>
-      <w:r>
-        <w:t>login</w:t>
-      </w:r>
-      <w:proofErr w:type="spellEnd"/>
-      <w:r>
-        <w:t>, cadastro, agendamento de coleta e busca por bancos de leite. Esses diagramas revelam o comportamento dinâmico do sistema, tornando visíveis as dependências e responsabilidades de cada elemento envolvido.</w:t>
-      </w:r>
-    </w:p>
-    <w:p>
-      <w:r>
-        <w:t>Todos os diagramas apresentados nesta seção foram organizados e inseridos na pasta do Apêndice F, conforme exigido pela estrutura do trabalho. Esses diagramas complementam a visão arquitetural estática já apresentada e oferecem uma perspectiva completa do funcionamento interno do sistema.</w:t>
-      </w:r>
-    </w:p>
-    <w:p/>
-    <w:p>
-      <w:pPr>
-        <w:pStyle w:val="Ttulo3"/>
-      </w:pPr>
-      <w:bookmarkStart w:id="51" w:name="_Toc194650266"/>
-      <w:r>
-        <w:t xml:space="preserve">6.2.1 Projeto das </w:t>
-      </w:r>
-      <w:r>
-        <w:t>I</w:t>
-      </w:r>
-      <w:r>
-        <w:t>nterações</w:t>
-      </w:r>
-      <w:r>
-        <w:t xml:space="preserve"> entre Objetos</w:t>
-      </w:r>
-      <w:bookmarkEnd w:id="51"/>
     </w:p>
     <w:p>
       <w:r>
@@ -9504,7 +9481,7 @@
       <w:pPr>
         <w:pStyle w:val="Ttulo2"/>
       </w:pPr>
-      <w:bookmarkStart w:id="52" w:name="_Toc194650267"/>
+      <w:bookmarkStart w:id="51" w:name="_Toc194650267"/>
       <w:proofErr w:type="gramStart"/>
       <w:r>
         <w:t>6.3 VISÃO</w:t>
@@ -9519,7 +9496,7 @@
       <w:r>
         <w:t xml:space="preserve"> DADOS</w:t>
       </w:r>
-      <w:bookmarkEnd w:id="52"/>
+      <w:bookmarkEnd w:id="51"/>
     </w:p>
     <w:p>
       <w:r>
@@ -9548,7 +9525,7 @@
       <w:pPr>
         <w:pStyle w:val="Ttulo3"/>
       </w:pPr>
-      <w:bookmarkStart w:id="53" w:name="_Toc194650268"/>
+      <w:bookmarkStart w:id="52" w:name="_Toc194650268"/>
       <w:r>
         <w:lastRenderedPageBreak/>
         <w:t xml:space="preserve">6.3.1 Modelo </w:t>
@@ -9556,65 +9533,65 @@
       <w:r>
         <w:t>Lógico</w:t>
       </w:r>
+      <w:bookmarkEnd w:id="52"/>
+    </w:p>
+    <w:p>
+      <w:r>
+        <w:t xml:space="preserve">Com base no modelo conceitual elaborado no Capítulo 5, foi desenvolvido o modelo lógico de dados, também conhecido como modelo operacional. Este modelo tem como objetivo representar, de forma mais próxima da </w:t>
+      </w:r>
+      <w:proofErr w:type="gramStart"/>
+      <w:r>
+        <w:t>implementação</w:t>
+      </w:r>
+      <w:proofErr w:type="gramEnd"/>
+      <w:r>
+        <w:t>, as estruturas de dados que serão de fato persistidas no banco de dados relacional.</w:t>
+      </w:r>
+    </w:p>
+    <w:p>
+      <w:r>
+        <w:t>O modelo lógico define as entidades, seus atributos, domínios, tipos de dados e restrições de integridade, como chaves primárias e estrangeiras, garantindo a consistência e a normalização dos dados. Neste projeto, o modelo foi construído para suportar a gestão de informações relacionadas aos usuários do sistema (como doadoras, receptoras e profissionais de saúde), às cidades, aos bancos de leite humano e às doações realizadas.</w:t>
+      </w:r>
+    </w:p>
+    <w:p>
+      <w:r>
+        <w:t xml:space="preserve">Cada tabela foi estruturada considerando as necessidades funcionais do sistema e o relacionamento entre as entidades, respeitando as boas práticas de modelagem de dados. O resultado é um modelo que serve de base direta para a criação do banco de dados físico em </w:t>
+      </w:r>
+      <w:proofErr w:type="spellStart"/>
+      <w:proofErr w:type="gramStart"/>
+      <w:r>
+        <w:t>PostgreSQL</w:t>
+      </w:r>
+      <w:proofErr w:type="spellEnd"/>
+      <w:proofErr w:type="gramEnd"/>
+      <w:r>
+        <w:t>, conforme descrito na próxima seção.</w:t>
+      </w:r>
+    </w:p>
+    <w:p>
+      <w:r>
+        <w:t>O modelo lógico completo, representado em formato descritivo e visual, encontra-se disponível no Apêndice D, conforme exigido na estrutura deste trabalho.</w:t>
+      </w:r>
+    </w:p>
+    <w:p/>
+    <w:p>
+      <w:pPr>
+        <w:pStyle w:val="Ttulo3"/>
+      </w:pPr>
+      <w:bookmarkStart w:id="53" w:name="_Toc194650269"/>
+      <w:r>
+        <w:t>6.3.2 Dicionário de D</w:t>
+      </w:r>
+      <w:r>
+        <w:t>ados</w:t>
+      </w:r>
+      <w:r>
+        <w:t xml:space="preserve"> do Modelo </w:t>
+      </w:r>
+      <w:r>
+        <w:t>Lógico</w:t>
+      </w:r>
       <w:bookmarkEnd w:id="53"/>
-    </w:p>
-    <w:p>
-      <w:r>
-        <w:t xml:space="preserve">Com base no modelo conceitual elaborado no Capítulo 5, foi desenvolvido o modelo lógico de dados, também conhecido como modelo operacional. Este modelo tem como objetivo representar, de forma mais próxima da </w:t>
-      </w:r>
-      <w:proofErr w:type="gramStart"/>
-      <w:r>
-        <w:t>implementação</w:t>
-      </w:r>
-      <w:proofErr w:type="gramEnd"/>
-      <w:r>
-        <w:t>, as estruturas de dados que serão de fato persistidas no banco de dados relacional.</w:t>
-      </w:r>
-    </w:p>
-    <w:p>
-      <w:r>
-        <w:t>O modelo lógico define as entidades, seus atributos, domínios, tipos de dados e restrições de integridade, como chaves primárias e estrangeiras, garantindo a consistência e a normalização dos dados. Neste projeto, o modelo foi construído para suportar a gestão de informações relacionadas aos usuários do sistema (como doadoras, receptoras e profissionais de saúde), às cidades, aos bancos de leite humano e às doações realizadas.</w:t>
-      </w:r>
-    </w:p>
-    <w:p>
-      <w:r>
-        <w:t xml:space="preserve">Cada tabela foi estruturada considerando as necessidades funcionais do sistema e o relacionamento entre as entidades, respeitando as boas práticas de modelagem de dados. O resultado é um modelo que serve de base direta para a criação do banco de dados físico em </w:t>
-      </w:r>
-      <w:proofErr w:type="spellStart"/>
-      <w:proofErr w:type="gramStart"/>
-      <w:r>
-        <w:t>PostgreSQL</w:t>
-      </w:r>
-      <w:proofErr w:type="spellEnd"/>
-      <w:proofErr w:type="gramEnd"/>
-      <w:r>
-        <w:t>, conforme descrito na próxima seção.</w:t>
-      </w:r>
-    </w:p>
-    <w:p>
-      <w:r>
-        <w:t>O modelo lógico completo, representado em formato descritivo e visual, encontra-se disponível no Apêndice D, conforme exigido na estrutura deste trabalho.</w:t>
-      </w:r>
-    </w:p>
-    <w:p/>
-    <w:p>
-      <w:pPr>
-        <w:pStyle w:val="Ttulo3"/>
-      </w:pPr>
-      <w:bookmarkStart w:id="54" w:name="_Toc194650269"/>
-      <w:r>
-        <w:t>6.3.2 Dicionário de D</w:t>
-      </w:r>
-      <w:r>
-        <w:t>ados</w:t>
-      </w:r>
-      <w:r>
-        <w:t xml:space="preserve"> do Modelo </w:t>
-      </w:r>
-      <w:r>
-        <w:t>Lógico</w:t>
-      </w:r>
-      <w:bookmarkEnd w:id="54"/>
     </w:p>
     <w:p>
       <w:r>
@@ -10700,9 +10677,10 @@
       <w:pPr>
         <w:pStyle w:val="Ttulo2"/>
       </w:pPr>
-      <w:bookmarkStart w:id="55" w:name="_Toc194650270"/>
-      <w:proofErr w:type="gramStart"/>
-      <w:r>
+      <w:bookmarkStart w:id="54" w:name="_Toc194650270"/>
+      <w:proofErr w:type="gramStart"/>
+      <w:r>
+        <w:lastRenderedPageBreak/>
         <w:t>6.</w:t>
       </w:r>
       <w:r>
@@ -10715,74 +10693,91 @@
       <w:r>
         <w:t xml:space="preserve"> DA INTERAÇÃO HUMANO-COMPUTADOR</w:t>
       </w:r>
+      <w:bookmarkEnd w:id="54"/>
+    </w:p>
+    <w:p>
+      <w:pPr>
+        <w:pStyle w:val="Ttulo3"/>
+      </w:pPr>
+      <w:proofErr w:type="gramStart"/>
+      <w:r>
+        <w:t>A interação humano</w:t>
+      </w:r>
+      <w:proofErr w:type="gramEnd"/>
+      <w:r>
+        <w:t xml:space="preserve">-computador (IHC) visa garantir que os usuários consigam utilizar o sistema de forma simples, eficiente e intuitiva. Para isso, foram considerados os perfis de usuários, os padrões ergonômicos e as heurísticas de usabilidade mais adequadas ao contexto do aplicativo </w:t>
+      </w:r>
+      <w:proofErr w:type="spellStart"/>
+      <w:r>
+        <w:t>Donate</w:t>
+      </w:r>
+      <w:proofErr w:type="spellEnd"/>
+      <w:r>
+        <w:t>.</w:t>
+      </w:r>
+    </w:p>
+    <w:p>
+      <w:pPr>
+        <w:pStyle w:val="Ttulo3"/>
+      </w:pPr>
+      <w:bookmarkStart w:id="55" w:name="_Toc194650271"/>
+      <w:r>
+        <w:t>6.</w:t>
+      </w:r>
+      <w:r>
+        <w:t>4</w:t>
+      </w:r>
+      <w:r>
+        <w:t xml:space="preserve">.1 </w:t>
+      </w:r>
+      <w:r>
+        <w:t>Perfil</w:t>
+      </w:r>
+      <w:r>
+        <w:t xml:space="preserve"> de</w:t>
+      </w:r>
+      <w:r>
+        <w:t xml:space="preserve"> U</w:t>
+      </w:r>
+      <w:r>
+        <w:t>suário</w:t>
+      </w:r>
       <w:bookmarkEnd w:id="55"/>
     </w:p>
     <w:p>
-      <w:r>
-        <w:t>Apresente</w:t>
-      </w:r>
-      <w:r>
-        <w:t xml:space="preserve"> o estudo dos </w:t>
-      </w:r>
-      <w:r>
-        <w:t xml:space="preserve">perfis de </w:t>
-      </w:r>
-      <w:r>
-        <w:t>usuários</w:t>
-      </w:r>
-      <w:r>
-        <w:t xml:space="preserve"> esperados</w:t>
-      </w:r>
-      <w:r>
-        <w:t>, m</w:t>
-      </w:r>
-      <w:r>
-        <w:t xml:space="preserve">ostrar os padrões ergonômicos e as heurísticas de usabilidade para a </w:t>
-      </w:r>
-      <w:proofErr w:type="gramStart"/>
-      <w:r>
-        <w:t>impleme</w:t>
-      </w:r>
-      <w:r>
-        <w:t>ntação</w:t>
-      </w:r>
-      <w:proofErr w:type="gramEnd"/>
-      <w:r>
-        <w:t xml:space="preserve"> da interface de usuário.</w:t>
-      </w:r>
-    </w:p>
-    <w:p>
-      <w:pPr>
-        <w:pStyle w:val="Ttulo3"/>
-      </w:pPr>
-    </w:p>
-    <w:p>
-      <w:pPr>
-        <w:pStyle w:val="Ttulo3"/>
-      </w:pPr>
-      <w:bookmarkStart w:id="56" w:name="_Toc194650271"/>
-      <w:r>
-        <w:t>6.</w:t>
-      </w:r>
-      <w:r>
-        <w:t>4</w:t>
-      </w:r>
-      <w:r>
-        <w:t xml:space="preserve">.1 </w:t>
-      </w:r>
-      <w:r>
-        <w:t>Perfil</w:t>
-      </w:r>
-      <w:r>
-        <w:t xml:space="preserve"> de</w:t>
-      </w:r>
-      <w:r>
-        <w:t xml:space="preserve"> U</w:t>
-      </w:r>
-      <w:r>
-        <w:t>suário</w:t>
-      </w:r>
-      <w:bookmarkEnd w:id="56"/>
+      <w:pPr>
+        <w:rPr>
+          <w:szCs w:val="24"/>
+        </w:rPr>
+      </w:pPr>
+      <w:bookmarkStart w:id="56" w:name="_Toc192060119"/>
+      <w:r>
+        <w:rPr>
+          <w:szCs w:val="24"/>
+        </w:rPr>
+        <w:t xml:space="preserve">Durante o desenvolvimento do sistema, foram identificados três perfis principais de usuários que irão interagir com a aplicação: doadoras, receptoras e profissionais da saúde. As doadoras são mulheres que estão em fase de amamentação e desejam contribuir com a doação de leite humano para auxiliar outros bebês. Esse grupo necessita de orientações claras, acessíveis e com linguagem simples, além de informações seguras sobre os benefícios e o processo da doação. As receptoras são mães ou responsáveis por bebês que receberão o leite doado. Elas buscam confiança no processo e desejam compreender como é feito o controle de qualidade e a triagem das doações. Já os profissionais da saúde incluem estudantes e técnicos de enfermagem, bem como outros colaboradores </w:t>
+      </w:r>
+      <w:bookmarkStart w:id="57" w:name="_GoBack"/>
+      <w:bookmarkEnd w:id="57"/>
+      <w:r>
+        <w:rPr>
+          <w:szCs w:val="24"/>
+        </w:rPr>
+        <w:t>que atuam diretamente no banco de leite. Esses profissionais utilizam o sistema para orientar as doadoras, monitorar coletas e garantir a segurança e eficiência de todo o processo.</w:t>
+      </w:r>
+    </w:p>
+    <w:p>
+      <w:pPr>
+        <w:rPr>
+          <w:szCs w:val="24"/>
+        </w:rPr>
+      </w:pPr>
+      <w:r>
+        <w:rPr>
+          <w:szCs w:val="24"/>
+        </w:rPr>
+        <w:t>Com o objetivo de entender melhor as necessidades desses usuários, foram realizadas entrevistas com alunos do curso de enfermagem e conversas com a coordenação. A partir desses contatos, foi elaborado um questionário simples e direto, com perguntas objetivas sobre o projeto, abordando aspectos como acessibilidade, clareza das informações e utilidade do sistema. O questionário foi aplicado de forma anônima, sem a coleta de dados pessoais, e teve como finalidade exclusiva o uso acadêmico. As respostas obtidas foram analisadas e utilizadas para orientar melhorias na interface e no conteúdo apresentado. Os resultados completos encontram-se no Apêndice G deste trabalho.</w:t>
+      </w:r>
     </w:p>
     <w:p>
       <w:pPr>
@@ -10795,69 +10790,6 @@
         </w:rPr>
       </w:pPr>
       <w:r>
-        <w:t>Identifique</w:t>
-      </w:r>
-      <w:r>
-        <w:t xml:space="preserve"> pelo menos três </w:t>
-      </w:r>
-      <w:r>
-        <w:t xml:space="preserve">perfis de </w:t>
-      </w:r>
-      <w:r>
-        <w:t>usuários</w:t>
-      </w:r>
-      <w:r>
-        <w:t xml:space="preserve"> para o</w:t>
-      </w:r>
-      <w:r>
-        <w:t xml:space="preserve"> </w:t>
-      </w:r>
-      <w:r>
-        <w:t xml:space="preserve">futuro </w:t>
-      </w:r>
-      <w:r>
-        <w:t>sistema</w:t>
-      </w:r>
-      <w:r>
-        <w:t xml:space="preserve">. Em seguida, </w:t>
-      </w:r>
-      <w:r>
-        <w:t>aplique um questionário</w:t>
-      </w:r>
-      <w:r>
-        <w:t xml:space="preserve"> sobre o projeto. </w:t>
-      </w:r>
-      <w:proofErr w:type="gramStart"/>
-      <w:r>
-        <w:t xml:space="preserve">O questionário não deve requerer </w:t>
-      </w:r>
-      <w:r>
-        <w:t>dados pessoais</w:t>
-      </w:r>
-      <w:r>
-        <w:t xml:space="preserve"> e com a finalidade </w:t>
-      </w:r>
-      <w:r>
-        <w:t xml:space="preserve">única </w:t>
-      </w:r>
-      <w:r>
-        <w:t>de uso acadêmico)</w:t>
-      </w:r>
-      <w:proofErr w:type="gramEnd"/>
-      <w:r>
-        <w:t>. Os resultados de</w:t>
-      </w:r>
-      <w:r>
-        <w:t xml:space="preserve">vem ser entregues dentro da pasta do Apêndice </w:t>
-      </w:r>
-      <w:r>
-        <w:t>G</w:t>
-      </w:r>
-      <w:r>
-        <w:t>.</w:t>
-      </w:r>
-      <w:bookmarkStart w:id="57" w:name="_Toc192060119"/>
-      <w:r>
         <w:br w:type="page"/>
       </w:r>
     </w:p>
@@ -10986,7 +10918,7 @@
         <w:lastRenderedPageBreak/>
         <w:t>REFERÊNCIAS</w:t>
       </w:r>
-      <w:bookmarkEnd w:id="57"/>
+      <w:bookmarkEnd w:id="56"/>
       <w:bookmarkEnd w:id="59"/>
     </w:p>
     <w:p>
@@ -12113,7 +12045,6 @@
           <w:docPartUnique/>
         </w:docPartObj>
       </w:sdtPr>
-      <w:sdtEndPr/>
       <w:sdtContent>
         <w:r>
           <w:rPr>
@@ -12137,7 +12068,7 @@
           <w:rPr>
             <w:noProof/>
           </w:rPr>
-          <w:t>vii</w:t>
+          <w:t>xiii</w:t>
         </w:r>
         <w:r>
           <w:rPr>
@@ -12201,7 +12132,6 @@
         <w:docPartUnique/>
       </w:docPartObj>
     </w:sdtPr>
-    <w:sdtEndPr/>
     <w:sdtContent>
       <w:p>
         <w:pPr>
@@ -15508,7 +15438,7 @@
     <w:next w:val="Normal"/>
     <w:autoRedefine/>
     <w:qFormat/>
-    <w:rsid w:val="00F741C0"/>
+    <w:rsid w:val="0052573D"/>
     <w:pPr>
       <w:keepNext/>
       <w:outlineLvl w:val="2"/>
@@ -16422,7 +16352,7 @@
 </file>
 
 <file path=customXml/itemProps1.xml><?xml version="1.0" encoding="utf-8"?>
-<ds:datastoreItem xmlns:ds="http://schemas.openxmlformats.org/officeDocument/2006/customXml" ds:itemID="{A91099F8-C997-40C3-8973-458AC0750437}">
+<ds:datastoreItem xmlns:ds="http://schemas.openxmlformats.org/officeDocument/2006/customXml" ds:itemID="{F419C231-8001-4873-A964-EB5B07F89EA7}">
   <ds:schemaRefs>
     <ds:schemaRef ds:uri="http://schemas.openxmlformats.org/officeDocument/2006/bibliography"/>
   </ds:schemaRefs>

</xml_diff>